<commit_message>
BFF is now working with 2d input images
</commit_message>
<xml_diff>
--- a/Thesis.docx
+++ b/Thesis.docx
@@ -180,7 +180,35 @@
         <w:rPr>
           <w:b/>
         </w:rPr>
-        <w:t>“conda update conda”</w:t>
+        <w:t>“</w:t>
+      </w:r>
+      <w:proofErr w:type="spellStart"/>
+      <w:r>
+        <w:rPr>
+          <w:b/>
+        </w:rPr>
+        <w:t>conda</w:t>
+      </w:r>
+      <w:proofErr w:type="spellEnd"/>
+      <w:r>
+        <w:rPr>
+          <w:b/>
+        </w:rPr>
+        <w:t xml:space="preserve"> update </w:t>
+      </w:r>
+      <w:proofErr w:type="spellStart"/>
+      <w:r>
+        <w:rPr>
+          <w:b/>
+        </w:rPr>
+        <w:t>conda</w:t>
+      </w:r>
+      <w:proofErr w:type="spellEnd"/>
+      <w:r>
+        <w:rPr>
+          <w:b/>
+        </w:rPr>
+        <w:t>”</w:t>
       </w:r>
     </w:p>
     <w:p>
@@ -198,7 +226,21 @@
         <w:rPr>
           <w:b/>
         </w:rPr>
-        <w:t>“conda update –all”</w:t>
+        <w:t>“</w:t>
+      </w:r>
+      <w:proofErr w:type="spellStart"/>
+      <w:r>
+        <w:rPr>
+          <w:b/>
+        </w:rPr>
+        <w:t>conda</w:t>
+      </w:r>
+      <w:proofErr w:type="spellEnd"/>
+      <w:r>
+        <w:rPr>
+          <w:b/>
+        </w:rPr>
+        <w:t xml:space="preserve"> update –all”</w:t>
       </w:r>
     </w:p>
     <w:p>
@@ -210,8 +252,13 @@
         </w:numPr>
       </w:pPr>
       <w:r>
-        <w:t>Install CUDA Toolkit and cuDNN</w:t>
-      </w:r>
+        <w:t xml:space="preserve">Install CUDA Toolkit and </w:t>
+      </w:r>
+      <w:proofErr w:type="spellStart"/>
+      <w:r>
+        <w:t>cuDNN</w:t>
+      </w:r>
+      <w:proofErr w:type="spellEnd"/>
     </w:p>
     <w:p>
       <w:pPr>
@@ -233,9 +280,14 @@
           <w:numId w:val="1"/>
         </w:numPr>
       </w:pPr>
+      <w:proofErr w:type="spellStart"/>
       <w:r>
         <w:lastRenderedPageBreak/>
-        <w:t>Cuda installed in /Developer/NVIDIA/CUDA-10.1.</w:t>
+        <w:t>Cuda</w:t>
+      </w:r>
+      <w:proofErr w:type="spellEnd"/>
+      <w:r>
+        <w:t xml:space="preserve"> installed in /Developer/NVIDIA/CUDA-10.1.</w:t>
       </w:r>
     </w:p>
     <w:p>
@@ -259,7 +311,15 @@
         </w:numPr>
       </w:pPr>
       <w:r>
-        <w:t>Download cuDNN 7.5.0.  Intended version for CUDA 10.1.</w:t>
+        <w:t xml:space="preserve">Download </w:t>
+      </w:r>
+      <w:proofErr w:type="spellStart"/>
+      <w:r>
+        <w:t>cuDNN</w:t>
+      </w:r>
+      <w:proofErr w:type="spellEnd"/>
+      <w:r>
+        <w:t xml:space="preserve"> 7.5.0.  Intended version for CUDA 10.1.</w:t>
       </w:r>
     </w:p>
     <w:p>
@@ -277,8 +337,16 @@
         <w:rPr>
           <w:b/>
         </w:rPr>
-        <w:t>Unzipped the contents of the package into /Developer/NVIDIA/CUDA-10.1/cuda</w:t>
-      </w:r>
+        <w:t>Unzipped the contents of the package into /Developer/NVIDIA/CUDA-10.1/</w:t>
+      </w:r>
+      <w:proofErr w:type="spellStart"/>
+      <w:r>
+        <w:rPr>
+          <w:b/>
+        </w:rPr>
+        <w:t>cuda</w:t>
+      </w:r>
+      <w:proofErr w:type="spellEnd"/>
     </w:p>
     <w:p>
       <w:pPr>
@@ -291,8 +359,13 @@
       <w:r>
         <w:t xml:space="preserve">Need to add </w:t>
       </w:r>
-      <w:r>
-        <w:t>cuDNN to path</w:t>
+      <w:proofErr w:type="spellStart"/>
+      <w:r>
+        <w:t>cuDNN</w:t>
+      </w:r>
+      <w:proofErr w:type="spellEnd"/>
+      <w:r>
+        <w:t xml:space="preserve"> to path</w:t>
       </w:r>
       <w:r>
         <w:t xml:space="preserve">: </w:t>
@@ -301,7 +374,21 @@
         <w:rPr>
           <w:b/>
         </w:rPr>
-        <w:t>/Developer/NVIDIA/CUDA-10.1/cuda/bin</w:t>
+        <w:t>/Developer/NVIDIA/CUDA-10.1/</w:t>
+      </w:r>
+      <w:proofErr w:type="spellStart"/>
+      <w:r>
+        <w:rPr>
+          <w:b/>
+        </w:rPr>
+        <w:t>cuda</w:t>
+      </w:r>
+      <w:proofErr w:type="spellEnd"/>
+      <w:r>
+        <w:rPr>
+          <w:b/>
+        </w:rPr>
+        <w:t>/bin</w:t>
       </w:r>
     </w:p>
     <w:p>
@@ -381,8 +468,9 @@
           <w:szCs w:val="24"/>
           <w:lang w:val="en-CA" w:eastAsia="en-US"/>
         </w:rPr>
-        <w:t>“conda create -n tensorflow pip python=3.6”</w:t>
-      </w:r>
+        <w:t>“</w:t>
+      </w:r>
+      <w:proofErr w:type="spellStart"/>
       <w:r>
         <w:rPr>
           <w:rFonts w:ascii="Menlo" w:eastAsia="Times New Roman" w:hAnsi="Menlo" w:cs="Menlo"/>
@@ -393,17 +481,68 @@
           <w:szCs w:val="24"/>
           <w:lang w:val="en-CA" w:eastAsia="en-US"/>
         </w:rPr>
-        <w:t xml:space="preserve">.  </w:t>
-      </w:r>
+        <w:t>conda</w:t>
+      </w:r>
+      <w:proofErr w:type="spellEnd"/>
       <w:r>
         <w:rPr>
           <w:rFonts w:ascii="Menlo" w:eastAsia="Times New Roman" w:hAnsi="Menlo" w:cs="Menlo"/>
+          <w:b/>
           <w:bCs/>
           <w:color w:val="auto"/>
           <w:sz w:val="24"/>
           <w:szCs w:val="24"/>
           <w:lang w:val="en-CA" w:eastAsia="en-US"/>
         </w:rPr>
+        <w:t xml:space="preserve"> create -n </w:t>
+      </w:r>
+      <w:proofErr w:type="spellStart"/>
+      <w:r>
+        <w:rPr>
+          <w:rFonts w:ascii="Menlo" w:eastAsia="Times New Roman" w:hAnsi="Menlo" w:cs="Menlo"/>
+          <w:b/>
+          <w:bCs/>
+          <w:color w:val="auto"/>
+          <w:sz w:val="24"/>
+          <w:szCs w:val="24"/>
+          <w:lang w:val="en-CA" w:eastAsia="en-US"/>
+        </w:rPr>
+        <w:t>tensorflow</w:t>
+      </w:r>
+      <w:proofErr w:type="spellEnd"/>
+      <w:r>
+        <w:rPr>
+          <w:rFonts w:ascii="Menlo" w:eastAsia="Times New Roman" w:hAnsi="Menlo" w:cs="Menlo"/>
+          <w:b/>
+          <w:bCs/>
+          <w:color w:val="auto"/>
+          <w:sz w:val="24"/>
+          <w:szCs w:val="24"/>
+          <w:lang w:val="en-CA" w:eastAsia="en-US"/>
+        </w:rPr>
+        <w:t xml:space="preserve"> pip python=3.6”</w:t>
+      </w:r>
+      <w:r>
+        <w:rPr>
+          <w:rFonts w:ascii="Menlo" w:eastAsia="Times New Roman" w:hAnsi="Menlo" w:cs="Menlo"/>
+          <w:b/>
+          <w:bCs/>
+          <w:color w:val="auto"/>
+          <w:sz w:val="24"/>
+          <w:szCs w:val="24"/>
+          <w:lang w:val="en-CA" w:eastAsia="en-US"/>
+        </w:rPr>
+        <w:t xml:space="preserve">.  </w:t>
+      </w:r>
+      <w:r>
+        <w:rPr>
+          <w:rFonts w:ascii="Menlo" w:eastAsia="Times New Roman" w:hAnsi="Menlo" w:cs="Menlo"/>
+          <w:bCs/>
+          <w:color w:val="auto"/>
+          <w:sz w:val="24"/>
+          <w:szCs w:val="24"/>
+          <w:lang w:val="en-CA" w:eastAsia="en-US"/>
+        </w:rPr>
         <w:t>Installation was successful.</w:t>
       </w:r>
     </w:p>
@@ -418,20 +557,44 @@
       <w:r>
         <w:t>To activate: “</w:t>
       </w:r>
+      <w:proofErr w:type="spellStart"/>
       <w:r>
         <w:rPr>
           <w:b/>
         </w:rPr>
-        <w:t>conda activate tensorflow</w:t>
-      </w:r>
+        <w:t>conda</w:t>
+      </w:r>
+      <w:proofErr w:type="spellEnd"/>
+      <w:r>
+        <w:rPr>
+          <w:b/>
+        </w:rPr>
+        <w:t xml:space="preserve"> activate </w:t>
+      </w:r>
+      <w:proofErr w:type="spellStart"/>
+      <w:r>
+        <w:rPr>
+          <w:b/>
+        </w:rPr>
+        <w:t>tensorflow</w:t>
+      </w:r>
+      <w:proofErr w:type="spellEnd"/>
       <w:r>
         <w:t>”.  To deactivate: “</w:t>
       </w:r>
+      <w:proofErr w:type="spellStart"/>
       <w:r>
         <w:rPr>
           <w:b/>
         </w:rPr>
-        <w:t>conda deactivate</w:t>
+        <w:t>conda</w:t>
+      </w:r>
+      <w:proofErr w:type="spellEnd"/>
+      <w:r>
+        <w:rPr>
+          <w:b/>
+        </w:rPr>
+        <w:t xml:space="preserve"> deactivate</w:t>
       </w:r>
       <w:r>
         <w:t>”.</w:t>
@@ -458,8 +621,13 @@
         </w:numPr>
       </w:pPr>
       <w:r>
-        <w:t>Run: pip install tensorflow-gpu</w:t>
-      </w:r>
+        <w:t xml:space="preserve">Run: pip install </w:t>
+      </w:r>
+      <w:proofErr w:type="spellStart"/>
+      <w:r>
+        <w:t>tensorflow-gpu</w:t>
+      </w:r>
+      <w:proofErr w:type="spellEnd"/>
       <w:r>
         <w:t xml:space="preserve"> ** successful.</w:t>
       </w:r>
@@ -473,7 +641,23 @@
         </w:numPr>
       </w:pPr>
       <w:r>
-        <w:t>Testing with Python “import tensorflow as tf” failed.</w:t>
+        <w:t xml:space="preserve">Testing with Python “import </w:t>
+      </w:r>
+      <w:proofErr w:type="spellStart"/>
+      <w:r>
+        <w:t>tensorflow</w:t>
+      </w:r>
+      <w:proofErr w:type="spellEnd"/>
+      <w:r>
+        <w:t xml:space="preserve"> as </w:t>
+      </w:r>
+      <w:proofErr w:type="spellStart"/>
+      <w:r>
+        <w:t>tf</w:t>
+      </w:r>
+      <w:proofErr w:type="spellEnd"/>
+      <w:r>
+        <w:t>” failed.</w:t>
       </w:r>
     </w:p>
     <w:p>
@@ -491,8 +675,16 @@
         <w:rPr>
           <w:b/>
         </w:rPr>
-        <w:t>Run: pip install tensorflow</w:t>
-      </w:r>
+        <w:t xml:space="preserve">Run: pip install </w:t>
+      </w:r>
+      <w:proofErr w:type="spellStart"/>
+      <w:r>
+        <w:rPr>
+          <w:b/>
+        </w:rPr>
+        <w:t>tensorflow</w:t>
+      </w:r>
+      <w:proofErr w:type="spellEnd"/>
     </w:p>
     <w:p>
       <w:pPr>
@@ -503,7 +695,23 @@
         </w:numPr>
       </w:pPr>
       <w:r>
-        <w:t>Test with Python “import tensorflow as tf” succeeded.</w:t>
+        <w:t xml:space="preserve">Test with Python “import </w:t>
+      </w:r>
+      <w:proofErr w:type="spellStart"/>
+      <w:r>
+        <w:t>tensorflow</w:t>
+      </w:r>
+      <w:proofErr w:type="spellEnd"/>
+      <w:r>
+        <w:t xml:space="preserve"> as </w:t>
+      </w:r>
+      <w:proofErr w:type="spellStart"/>
+      <w:r>
+        <w:t>tf</w:t>
+      </w:r>
+      <w:proofErr w:type="spellEnd"/>
+      <w:r>
+        <w:t>” succeeded.</w:t>
       </w:r>
     </w:p>
     <w:p>
@@ -521,14 +729,36 @@
         <w:rPr>
           <w:b/>
         </w:rPr>
-        <w:t>Install Keras: pip install kera</w:t>
-      </w:r>
+        <w:t xml:space="preserve">Install </w:t>
+      </w:r>
+      <w:proofErr w:type="spellStart"/>
       <w:r>
         <w:rPr>
           <w:b/>
         </w:rPr>
+        <w:t>Keras</w:t>
+      </w:r>
+      <w:proofErr w:type="spellEnd"/>
+      <w:r>
+        <w:rPr>
+          <w:b/>
+        </w:rPr>
+        <w:t xml:space="preserve">: pip install </w:t>
+      </w:r>
+      <w:proofErr w:type="spellStart"/>
+      <w:r>
+        <w:rPr>
+          <w:b/>
+        </w:rPr>
+        <w:t>kera</w:t>
+      </w:r>
+      <w:r>
+        <w:rPr>
+          <w:b/>
+        </w:rPr>
         <w:t>s</w:t>
       </w:r>
+      <w:proofErr w:type="spellEnd"/>
     </w:p>
     <w:p>
       <w:pPr>
@@ -693,12 +923,28 @@
         <w:t>Looking at the .obj file through Microsoft Excel, it appears to be ASCII text.</w:t>
       </w:r>
       <w:r>
-        <w:t xml:space="preserve">  There are alternating lines of “v” and “vt”.</w:t>
-      </w:r>
-    </w:p>
-    <w:p>
-      <w:r>
-        <w:t>The “v” represent the 3D coordinates while the “vt” represent the flattened UV view</w:t>
+        <w:t xml:space="preserve">  There are alternating lines of “v” and “</w:t>
+      </w:r>
+      <w:proofErr w:type="spellStart"/>
+      <w:r>
+        <w:t>vt</w:t>
+      </w:r>
+      <w:proofErr w:type="spellEnd"/>
+      <w:r>
+        <w:t>”.</w:t>
+      </w:r>
+    </w:p>
+    <w:p>
+      <w:r>
+        <w:t>The “v” represent the 3D coordinates while the “</w:t>
+      </w:r>
+      <w:proofErr w:type="spellStart"/>
+      <w:r>
+        <w:t>vt</w:t>
+      </w:r>
+      <w:proofErr w:type="spellEnd"/>
+      <w:r>
+        <w:t>” represent the flattened UV view</w:t>
       </w:r>
       <w:r>
         <w:t xml:space="preserve">.  </w:t>
@@ -772,7 +1018,29 @@
           <w:szCs w:val="28"/>
           <w:lang w:val="en-US" w:eastAsia="ja-JP"/>
         </w:rPr>
-        <w:t>Investigate running pyMesh in docker.</w:t>
+        <w:t xml:space="preserve">Investigate running </w:t>
+      </w:r>
+      <w:proofErr w:type="spellStart"/>
+      <w:r>
+        <w:rPr>
+          <w:rFonts w:asciiTheme="minorHAnsi" w:eastAsiaTheme="minorHAnsi" w:hAnsiTheme="minorHAnsi" w:cstheme="minorBidi"/>
+          <w:color w:val="483E41" w:themeColor="text2"/>
+          <w:sz w:val="28"/>
+          <w:szCs w:val="28"/>
+          <w:lang w:val="en-US" w:eastAsia="ja-JP"/>
+        </w:rPr>
+        <w:t>pyMesh</w:t>
+      </w:r>
+      <w:proofErr w:type="spellEnd"/>
+      <w:r>
+        <w:rPr>
+          <w:rFonts w:asciiTheme="minorHAnsi" w:eastAsiaTheme="minorHAnsi" w:hAnsiTheme="minorHAnsi" w:cstheme="minorBidi"/>
+          <w:color w:val="483E41" w:themeColor="text2"/>
+          <w:sz w:val="28"/>
+          <w:szCs w:val="28"/>
+          <w:lang w:val="en-US" w:eastAsia="ja-JP"/>
+        </w:rPr>
+        <w:t xml:space="preserve"> in docker.</w:t>
       </w:r>
       <w:r>
         <w:rPr>
@@ -836,8 +1104,21 @@
         <w:t xml:space="preserve">-v /Users:/Users </w:t>
       </w:r>
       <w:r>
-        <w:t>-it pymesh/pymesh</w:t>
-      </w:r>
+        <w:t xml:space="preserve">-it </w:t>
+      </w:r>
+      <w:proofErr w:type="spellStart"/>
+      <w:r>
+        <w:t>pymesh</w:t>
+      </w:r>
+      <w:proofErr w:type="spellEnd"/>
+      <w:r>
+        <w:t>/</w:t>
+      </w:r>
+      <w:proofErr w:type="spellStart"/>
+      <w:r>
+        <w:t>pymesh</w:t>
+      </w:r>
+      <w:proofErr w:type="spellEnd"/>
     </w:p>
     <w:p/>
     <w:p>
@@ -856,7 +1137,25 @@
           <w:color w:val="000000"/>
           <w:szCs w:val="22"/>
         </w:rPr>
-        <w:t>exec(open("/Users/hengsun/Documents/Thesis/generate.py").read())</w:t>
+        <w:t>exec(open("/Users/</w:t>
+      </w:r>
+      <w:proofErr w:type="spellStart"/>
+      <w:r>
+        <w:rPr>
+          <w:rFonts w:ascii="Menlo" w:hAnsi="Menlo" w:cs="Menlo"/>
+          <w:color w:val="000000"/>
+          <w:szCs w:val="22"/>
+        </w:rPr>
+        <w:t>hengsun</w:t>
+      </w:r>
+      <w:proofErr w:type="spellEnd"/>
+      <w:r>
+        <w:rPr>
+          <w:rFonts w:ascii="Menlo" w:hAnsi="Menlo" w:cs="Menlo"/>
+          <w:color w:val="000000"/>
+          <w:szCs w:val="22"/>
+        </w:rPr>
+        <w:t>/Documents/Thesis/generate.py").read())</w:t>
       </w:r>
     </w:p>
     <w:p>
@@ -886,9 +1185,19 @@
       </w:r>
     </w:p>
     <w:p>
-      <w:r>
-        <w:t>pymesh has sample generators.  One of the shapes it can generate is the icosphere</w:t>
-      </w:r>
+      <w:proofErr w:type="spellStart"/>
+      <w:r>
+        <w:t>pymesh</w:t>
+      </w:r>
+      <w:proofErr w:type="spellEnd"/>
+      <w:r>
+        <w:t xml:space="preserve"> has sample generators.  One of the shapes it can generate is the </w:t>
+      </w:r>
+      <w:proofErr w:type="spellStart"/>
+      <w:r>
+        <w:t>icosphere</w:t>
+      </w:r>
+      <w:proofErr w:type="spellEnd"/>
       <w:r>
         <w:t xml:space="preserve">: </w:t>
       </w:r>
@@ -898,7 +1207,25 @@
           <w:color w:val="000000"/>
           <w:szCs w:val="22"/>
         </w:rPr>
-        <w:t xml:space="preserve">mesh=pymesh.generate_icosphere(1, (0,0,0), 2).  </w:t>
+        <w:t>mesh=</w:t>
+      </w:r>
+      <w:proofErr w:type="spellStart"/>
+      <w:r>
+        <w:rPr>
+          <w:rFonts w:ascii="Menlo" w:hAnsi="Menlo" w:cs="Menlo"/>
+          <w:color w:val="000000"/>
+          <w:szCs w:val="22"/>
+        </w:rPr>
+        <w:t>pymesh.generate_icosphere</w:t>
+      </w:r>
+      <w:proofErr w:type="spellEnd"/>
+      <w:r>
+        <w:rPr>
+          <w:rFonts w:ascii="Menlo" w:hAnsi="Menlo" w:cs="Menlo"/>
+          <w:color w:val="000000"/>
+          <w:szCs w:val="22"/>
+        </w:rPr>
+        <w:t xml:space="preserve">(1, (0,0,0), 2).  </w:t>
       </w:r>
     </w:p>
     <w:p>
@@ -969,7 +1296,15 @@
         </w:numPr>
       </w:pPr>
       <w:r>
-        <w:t xml:space="preserve">Download github repository: </w:t>
+        <w:t xml:space="preserve">Download </w:t>
+      </w:r>
+      <w:proofErr w:type="spellStart"/>
+      <w:r>
+        <w:t>github</w:t>
+      </w:r>
+      <w:proofErr w:type="spellEnd"/>
+      <w:r>
+        <w:t xml:space="preserve"> repository: </w:t>
       </w:r>
       <w:hyperlink r:id="rId13" w:history="1">
         <w:r>
@@ -995,8 +1330,18 @@
           <w:sz w:val="40"/>
           <w:szCs w:val="40"/>
         </w:rPr>
-        <w:t>Installing SuiteSparse</w:t>
-      </w:r>
+        <w:t xml:space="preserve">Installing </w:t>
+      </w:r>
+      <w:proofErr w:type="spellStart"/>
+      <w:r>
+        <w:rPr>
+          <w:b/>
+          <w:sz w:val="40"/>
+          <w:szCs w:val="40"/>
+        </w:rPr>
+        <w:t>SuiteSparse</w:t>
+      </w:r>
+      <w:proofErr w:type="spellEnd"/>
     </w:p>
     <w:p>
       <w:pPr>
@@ -1019,7 +1364,15 @@
         </w:numPr>
       </w:pPr>
       <w:r>
-        <w:t>** Need to build SuiteSparse first.</w:t>
+        <w:t xml:space="preserve">** Need to build </w:t>
+      </w:r>
+      <w:proofErr w:type="spellStart"/>
+      <w:r>
+        <w:t>SuiteSparse</w:t>
+      </w:r>
+      <w:proofErr w:type="spellEnd"/>
+      <w:r>
+        <w:t xml:space="preserve"> first.</w:t>
       </w:r>
     </w:p>
     <w:p>
@@ -1111,8 +1464,13 @@
         </w:numPr>
       </w:pPr>
       <w:r>
-        <w:t>Alternative is to use home brew to install: brew install suitesparse</w:t>
-      </w:r>
+        <w:t xml:space="preserve">Alternative is to use home brew to install: brew install </w:t>
+      </w:r>
+      <w:proofErr w:type="spellStart"/>
+      <w:r>
+        <w:t>suitesparse</w:t>
+      </w:r>
+      <w:proofErr w:type="spellEnd"/>
       <w:r>
         <w:t>.  This installed, however, still had a problem with compiling.</w:t>
       </w:r>
@@ -1134,7 +1492,25 @@
           <w:color w:val="auto"/>
           <w:szCs w:val="22"/>
         </w:rPr>
-        <w:t>/Users/hengsun/Documents/Thesis/suitesparse-metis-for-windows-1.4.0/metis/GKlib/gk_arch.h, had to comment out the rint macro.</w:t>
+        <w:t xml:space="preserve">/Users/hengsun/Documents/Thesis/suitesparse-metis-for-windows-1.4.0/metis/GKlib/gk_arch.h, had to comment out the </w:t>
+      </w:r>
+      <w:proofErr w:type="spellStart"/>
+      <w:r>
+        <w:rPr>
+          <w:rFonts w:ascii="Menlo" w:hAnsi="Menlo" w:cs="Menlo"/>
+          <w:color w:val="auto"/>
+          <w:szCs w:val="22"/>
+        </w:rPr>
+        <w:t>rint</w:t>
+      </w:r>
+      <w:proofErr w:type="spellEnd"/>
+      <w:r>
+        <w:rPr>
+          <w:rFonts w:ascii="Menlo" w:hAnsi="Menlo" w:cs="Menlo"/>
+          <w:color w:val="auto"/>
+          <w:szCs w:val="22"/>
+        </w:rPr>
+        <w:t xml:space="preserve"> macro.</w:t>
       </w:r>
       <w:r>
         <w:rPr>
@@ -1278,7 +1654,31 @@
           <w:bdr w:val="none" w:sz="0" w:space="0" w:color="auto" w:frame="1"/>
           <w:lang w:val="en-CA" w:eastAsia="en-US"/>
         </w:rPr>
-        <w:t xml:space="preserve">cd boundary-first-flattening &amp;&amp; git submodule update --init </w:t>
+        <w:t>cd boundary-first-flattening &amp;&amp; git submodule update --</w:t>
+      </w:r>
+      <w:proofErr w:type="spellStart"/>
+      <w:r>
+        <w:rPr>
+          <w:rFonts w:ascii="Consolas" w:eastAsia="Times New Roman" w:hAnsi="Consolas" w:cs="Consolas"/>
+          <w:color w:val="24292E"/>
+          <w:sz w:val="20"/>
+          <w:szCs w:val="20"/>
+          <w:bdr w:val="none" w:sz="0" w:space="0" w:color="auto" w:frame="1"/>
+          <w:lang w:val="en-CA" w:eastAsia="en-US"/>
+        </w:rPr>
+        <w:t>init</w:t>
+      </w:r>
+      <w:proofErr w:type="spellEnd"/>
+      <w:r>
+        <w:rPr>
+          <w:rFonts w:ascii="Consolas" w:eastAsia="Times New Roman" w:hAnsi="Consolas" w:cs="Consolas"/>
+          <w:color w:val="24292E"/>
+          <w:sz w:val="20"/>
+          <w:szCs w:val="20"/>
+          <w:bdr w:val="none" w:sz="0" w:space="0" w:color="auto" w:frame="1"/>
+          <w:lang w:val="en-CA" w:eastAsia="en-US"/>
+        </w:rPr>
+        <w:t xml:space="preserve"> </w:t>
       </w:r>
       <w:r>
         <w:rPr>
@@ -1350,6 +1750,7 @@
           <w:lang w:val="en-CA" w:eastAsia="en-US"/>
         </w:rPr>
       </w:pPr>
+      <w:proofErr w:type="spellStart"/>
       <w:r>
         <w:rPr>
           <w:rFonts w:ascii="Consolas" w:eastAsia="Times New Roman" w:hAnsi="Consolas" w:cs="Consolas"/>
@@ -1359,7 +1760,43 @@
           <w:bdr w:val="none" w:sz="0" w:space="0" w:color="auto" w:frame="1"/>
           <w:lang w:val="en-CA" w:eastAsia="en-US"/>
         </w:rPr>
-        <w:t>mkdir build &amp;&amp; cd build &amp;&amp; cmake ..</w:t>
+        <w:t>mkdir</w:t>
+      </w:r>
+      <w:proofErr w:type="spellEnd"/>
+      <w:r>
+        <w:rPr>
+          <w:rFonts w:ascii="Consolas" w:eastAsia="Times New Roman" w:hAnsi="Consolas" w:cs="Consolas"/>
+          <w:color w:val="24292E"/>
+          <w:sz w:val="20"/>
+          <w:szCs w:val="20"/>
+          <w:bdr w:val="none" w:sz="0" w:space="0" w:color="auto" w:frame="1"/>
+          <w:lang w:val="en-CA" w:eastAsia="en-US"/>
+        </w:rPr>
+        <w:t xml:space="preserve"> build &amp;&amp; cd build &amp;&amp; </w:t>
+      </w:r>
+      <w:proofErr w:type="spellStart"/>
+      <w:r>
+        <w:rPr>
+          <w:rFonts w:ascii="Consolas" w:eastAsia="Times New Roman" w:hAnsi="Consolas" w:cs="Consolas"/>
+          <w:color w:val="24292E"/>
+          <w:sz w:val="20"/>
+          <w:szCs w:val="20"/>
+          <w:bdr w:val="none" w:sz="0" w:space="0" w:color="auto" w:frame="1"/>
+          <w:lang w:val="en-CA" w:eastAsia="en-US"/>
+        </w:rPr>
+        <w:t>cmake</w:t>
+      </w:r>
+      <w:proofErr w:type="spellEnd"/>
+      <w:r>
+        <w:rPr>
+          <w:rFonts w:ascii="Consolas" w:eastAsia="Times New Roman" w:hAnsi="Consolas" w:cs="Consolas"/>
+          <w:color w:val="24292E"/>
+          <w:sz w:val="20"/>
+          <w:szCs w:val="20"/>
+          <w:bdr w:val="none" w:sz="0" w:space="0" w:color="auto" w:frame="1"/>
+          <w:lang w:val="en-CA" w:eastAsia="en-US"/>
+        </w:rPr>
+        <w:t xml:space="preserve"> ..</w:t>
       </w:r>
       <w:r>
         <w:rPr>
@@ -1475,8 +1912,9 @@
           <w:bdr w:val="none" w:sz="0" w:space="0" w:color="auto" w:frame="1"/>
           <w:lang w:val="en-CA" w:eastAsia="en-US"/>
         </w:rPr>
-        <w:t>/Users/hengsun/Documents/Thesis/boundary-first-flattening/build</w:t>
-      </w:r>
+        <w:t>/Users/</w:t>
+      </w:r>
+      <w:proofErr w:type="spellStart"/>
       <w:r>
         <w:rPr>
           <w:rFonts w:ascii="Consolas" w:eastAsia="Times New Roman" w:hAnsi="Consolas" w:cs="Consolas"/>
@@ -1487,6 +1925,31 @@
           <w:bdr w:val="none" w:sz="0" w:space="0" w:color="auto" w:frame="1"/>
           <w:lang w:val="en-CA" w:eastAsia="en-US"/>
         </w:rPr>
+        <w:t>hengsun</w:t>
+      </w:r>
+      <w:proofErr w:type="spellEnd"/>
+      <w:r>
+        <w:rPr>
+          <w:rFonts w:ascii="Consolas" w:eastAsia="Times New Roman" w:hAnsi="Consolas" w:cs="Consolas"/>
+          <w:b/>
+          <w:color w:val="24292E"/>
+          <w:sz w:val="20"/>
+          <w:szCs w:val="20"/>
+          <w:bdr w:val="none" w:sz="0" w:space="0" w:color="auto" w:frame="1"/>
+          <w:lang w:val="en-CA" w:eastAsia="en-US"/>
+        </w:rPr>
+        <w:t>/Documents/Thesis/boundary-first-flattening/build</w:t>
+      </w:r>
+      <w:r>
+        <w:rPr>
+          <w:rFonts w:ascii="Consolas" w:eastAsia="Times New Roman" w:hAnsi="Consolas" w:cs="Consolas"/>
+          <w:b/>
+          <w:color w:val="24292E"/>
+          <w:sz w:val="20"/>
+          <w:szCs w:val="20"/>
+          <w:bdr w:val="none" w:sz="0" w:space="0" w:color="auto" w:frame="1"/>
+          <w:lang w:val="en-CA" w:eastAsia="en-US"/>
+        </w:rPr>
         <w:t>.</w:t>
       </w:r>
     </w:p>
@@ -1606,7 +2069,15 @@
         </w:numPr>
       </w:pPr>
       <w:r>
-        <w:t>Trying to now configure the DenseMatrix to populate the boundaries.</w:t>
+        <w:t xml:space="preserve">Trying to now configure the </w:t>
+      </w:r>
+      <w:proofErr w:type="spellStart"/>
+      <w:r>
+        <w:t>DenseMatrix</w:t>
+      </w:r>
+      <w:proofErr w:type="spellEnd"/>
+      <w:r>
+        <w:t xml:space="preserve"> to populate the boundaries.</w:t>
       </w:r>
     </w:p>
     <w:p>
@@ -1622,8 +2093,17 @@
           <w:b/>
           <w:bCs/>
         </w:rPr>
-        <w:t>Now we can modify the command-line and try to access the additional methods, specifically BFF:flatten</w:t>
-      </w:r>
+        <w:t xml:space="preserve">Now we can modify the command-line and try to access the additional methods, specifically </w:t>
+      </w:r>
+      <w:proofErr w:type="spellStart"/>
+      <w:r>
+        <w:rPr>
+          <w:b/>
+          <w:bCs/>
+        </w:rPr>
+        <w:t>BFF:flatten</w:t>
+      </w:r>
+      <w:proofErr w:type="spellEnd"/>
       <w:r>
         <w:t>.</w:t>
       </w:r>
@@ -1708,9 +2188,22 @@
           <w:numId w:val="9"/>
         </w:numPr>
       </w:pPr>
+      <w:proofErr w:type="spellStart"/>
       <w:r>
         <w:lastRenderedPageBreak/>
-        <w:t xml:space="preserve">Pymesh has a method that called collapse_short_edges.  </w:t>
+        <w:t>Pymesh</w:t>
+      </w:r>
+      <w:proofErr w:type="spellEnd"/>
+      <w:r>
+        <w:t xml:space="preserve"> has a method that called </w:t>
+      </w:r>
+      <w:proofErr w:type="spellStart"/>
+      <w:r>
+        <w:t>collapse_short_edges</w:t>
+      </w:r>
+      <w:proofErr w:type="spellEnd"/>
+      <w:r>
+        <w:t xml:space="preserve">.  </w:t>
       </w:r>
       <w:r>
         <w:t>This method has the ability to remove edges that are below a certain threshold.  For our implementation, we are removing edges that are below less than 0.5*average edge length.</w:t>
@@ -1743,7 +2236,15 @@
         <w:t>/extract.py is the what we are using to reform the flattened imaged.</w:t>
       </w:r>
       <w:r>
-        <w:t xml:space="preserve">  This command takes trimmedout.obj as input.  This should be a icosphere or some other 3-d object.  It will output trimmedout_flat.obj.  This will be a flattened version of the 3-d object.</w:t>
+        <w:t xml:space="preserve">  This command takes trimmedout.obj as input.  This should be a </w:t>
+      </w:r>
+      <w:proofErr w:type="spellStart"/>
+      <w:r>
+        <w:t>icosphere</w:t>
+      </w:r>
+      <w:proofErr w:type="spellEnd"/>
+      <w:r>
+        <w:t xml:space="preserve"> or some other 3-d object.  It will output trimmedout_flat.obj.  This will be a flattened version of the 3-d object.</w:t>
       </w:r>
     </w:p>
     <w:p>
@@ -1910,7 +2411,15 @@
         <w:t xml:space="preserve"> located on the dome</w:t>
       </w:r>
       <w:r>
-        <w:t>.  Each point can be connected to neighbouring facet to form</w:t>
+        <w:t xml:space="preserve">.  Each point can be connected to </w:t>
+      </w:r>
+      <w:proofErr w:type="spellStart"/>
+      <w:r>
+        <w:t>neighbouring</w:t>
+      </w:r>
+      <w:proofErr w:type="spellEnd"/>
+      <w:r>
+        <w:t xml:space="preserve"> facet to form</w:t>
       </w:r>
       <w:r>
         <w:t xml:space="preserve"> contour lines</w:t>
@@ -2170,7 +2679,21 @@
         <w:rPr>
           <w:bCs/>
         </w:rPr>
-        <w:t>Robert Bridson – algorithm for dart throwing.</w:t>
+        <w:t xml:space="preserve">Robert </w:t>
+      </w:r>
+      <w:proofErr w:type="spellStart"/>
+      <w:r>
+        <w:rPr>
+          <w:bCs/>
+        </w:rPr>
+        <w:t>Bridson</w:t>
+      </w:r>
+      <w:proofErr w:type="spellEnd"/>
+      <w:r>
+        <w:rPr>
+          <w:bCs/>
+        </w:rPr>
+        <w:t xml:space="preserve"> – algorithm for dart throwing.</w:t>
       </w:r>
     </w:p>
     <w:p>
@@ -2293,7 +2816,21 @@
         <w:rPr>
           <w:b/>
         </w:rPr>
-        <w:t xml:space="preserve">Poisson disc sampling using Robert Bridson’s algorithm: </w:t>
+        <w:t xml:space="preserve">Poisson disc sampling using Robert </w:t>
+      </w:r>
+      <w:proofErr w:type="spellStart"/>
+      <w:r>
+        <w:rPr>
+          <w:b/>
+        </w:rPr>
+        <w:t>Bridson’s</w:t>
+      </w:r>
+      <w:proofErr w:type="spellEnd"/>
+      <w:r>
+        <w:rPr>
+          <w:b/>
+        </w:rPr>
+        <w:t xml:space="preserve"> algorithm: </w:t>
       </w:r>
       <w:hyperlink r:id="rId20" w:history="1">
         <w:r>
@@ -2350,7 +2887,21 @@
         <w:rPr>
           <w:bCs/>
         </w:rPr>
-        <w:t xml:space="preserve">Using Bridson’s algorithm implementation in Python. </w:t>
+        <w:t xml:space="preserve">Using </w:t>
+      </w:r>
+      <w:proofErr w:type="spellStart"/>
+      <w:r>
+        <w:rPr>
+          <w:bCs/>
+        </w:rPr>
+        <w:t>Bridson’s</w:t>
+      </w:r>
+      <w:proofErr w:type="spellEnd"/>
+      <w:r>
+        <w:rPr>
+          <w:bCs/>
+        </w:rPr>
+        <w:t xml:space="preserve"> algorithm implementation in Python. </w:t>
       </w:r>
       <w:r>
         <w:rPr>
@@ -2508,7 +3059,21 @@
         <w:rPr>
           <w:bCs/>
         </w:rPr>
-        <w:t xml:space="preserve">Understanding Numpy array slicing: </w:t>
+        <w:t xml:space="preserve">Understanding </w:t>
+      </w:r>
+      <w:proofErr w:type="spellStart"/>
+      <w:r>
+        <w:rPr>
+          <w:bCs/>
+        </w:rPr>
+        <w:t>Numpy</w:t>
+      </w:r>
+      <w:proofErr w:type="spellEnd"/>
+      <w:r>
+        <w:rPr>
+          <w:bCs/>
+        </w:rPr>
+        <w:t xml:space="preserve"> array slicing: </w:t>
       </w:r>
       <w:hyperlink r:id="rId24" w:history="1">
         <w:r>
@@ -2591,8 +3156,6 @@
         </w:rPr>
         <w:t xml:space="preserve"> ** Works.</w:t>
       </w:r>
-      <w:bookmarkStart w:id="0" w:name="_GoBack"/>
-      <w:bookmarkEnd w:id="0"/>
     </w:p>
     <w:p>
       <w:pPr>
@@ -2631,15 +3194,60 @@
           <w:color w:val="000000"/>
           <w:szCs w:val="22"/>
         </w:rPr>
-        <w:t>/Users/hengsun/Documents/Thesis/boundary-first-flattening/</w:t>
-      </w:r>
-      <w:r>
-        <w:rPr>
-          <w:rFonts w:ascii="Menlo" w:hAnsi="Menlo" w:cs="Menlo"/>
-          <w:color w:val="000000"/>
-          <w:szCs w:val="22"/>
-        </w:rPr>
-        <w:t>extract.py test1_out.obj test1_out_flatten.obj</w:t>
+        <w:t>/Users/hengsun/Documents/Thesis/boundary-first-flattening/extract.py test1_out.obj test1_out_flatten.obj</w:t>
+      </w:r>
+    </w:p>
+    <w:p>
+      <w:pPr>
+        <w:pStyle w:val="ListParagraph"/>
+        <w:rPr>
+          <w:bCs/>
+        </w:rPr>
+      </w:pPr>
+    </w:p>
+    <w:p>
+      <w:pPr>
+        <w:pStyle w:val="Date"/>
+      </w:pPr>
+      <w:r>
+        <w:t>Nov 1</w:t>
+      </w:r>
+      <w:r>
+        <w:t>6</w:t>
+      </w:r>
+      <w:r>
+        <w:t>, 2019</w:t>
+      </w:r>
+    </w:p>
+    <w:p>
+      <w:pPr>
+        <w:rPr>
+          <w:bCs/>
+        </w:rPr>
+      </w:pPr>
+      <w:r>
+        <w:rPr>
+          <w:bCs/>
+        </w:rPr>
+        <w:t>TODO:</w:t>
+      </w:r>
+    </w:p>
+    <w:p>
+      <w:pPr>
+        <w:pStyle w:val="ListParagraph"/>
+        <w:numPr>
+          <w:ilvl w:val="0"/>
+          <w:numId w:val="12"/>
+        </w:numPr>
+        <w:rPr>
+          <w:bCs/>
+        </w:rPr>
+      </w:pPr>
+      <w:r>
+        <w:rPr>
+          <w:bCs/>
+        </w:rPr>
+        <w:t>Produce arbitrary shaped blob.</w:t>
       </w:r>
     </w:p>
     <w:p>
@@ -2647,49 +3255,147 @@
         <w:pStyle w:val="ListParagraph"/>
         <w:numPr>
           <w:ilvl w:val="1"/>
-          <w:numId w:val="11"/>
-        </w:numPr>
-        <w:rPr>
-          <w:bCs/>
-        </w:rPr>
-      </w:pPr>
+          <w:numId w:val="12"/>
+        </w:numPr>
+        <w:rPr>
+          <w:bCs/>
+        </w:rPr>
+      </w:pPr>
+      <w:r>
+        <w:rPr>
+          <w:bCs/>
+        </w:rPr>
+        <w:t>How do we feed this information into BFF?</w:t>
+      </w:r>
     </w:p>
     <w:p>
       <w:pPr>
         <w:pStyle w:val="ListParagraph"/>
         <w:numPr>
           <w:ilvl w:val="1"/>
-          <w:numId w:val="11"/>
-        </w:numPr>
-        <w:rPr>
-          <w:bCs/>
-        </w:rPr>
-      </w:pPr>
+          <w:numId w:val="12"/>
+        </w:numPr>
+        <w:rPr>
+          <w:bCs/>
+        </w:rPr>
+      </w:pPr>
+      <w:r>
+        <w:rPr>
+          <w:bCs/>
+        </w:rPr>
+        <w:t xml:space="preserve">Given a blob, generate chain </w:t>
+      </w:r>
+      <w:r>
+        <w:rPr>
+          <w:bCs/>
+        </w:rPr>
+        <w:t>code for perimeter.</w:t>
+      </w:r>
+      <w:r>
+        <w:rPr>
+          <w:bCs/>
+        </w:rPr>
+        <w:t xml:space="preserve">  Count the number of vertices.</w:t>
+      </w:r>
     </w:p>
     <w:p>
       <w:pPr>
         <w:pStyle w:val="ListParagraph"/>
         <w:numPr>
           <w:ilvl w:val="1"/>
-          <w:numId w:val="11"/>
-        </w:numPr>
-        <w:rPr>
-          <w:bCs/>
-        </w:rPr>
-      </w:pPr>
+          <w:numId w:val="12"/>
+        </w:numPr>
+        <w:rPr>
+          <w:bCs/>
+        </w:rPr>
+      </w:pPr>
+      <w:r>
+        <w:rPr>
+          <w:bCs/>
+        </w:rPr>
+        <w:t xml:space="preserve">Generate the </w:t>
+      </w:r>
+      <w:r>
+        <w:rPr>
+          <w:bCs/>
+        </w:rPr>
+        <w:t>geodesic with appropriate number of vertices.</w:t>
+      </w:r>
+    </w:p>
+    <w:p>
+      <w:pPr>
+        <w:pStyle w:val="ListParagraph"/>
+        <w:numPr>
+          <w:ilvl w:val="1"/>
+          <w:numId w:val="12"/>
+        </w:numPr>
+        <w:rPr>
+          <w:bCs/>
+        </w:rPr>
+      </w:pPr>
+      <w:r>
+        <w:rPr>
+          <w:bCs/>
+        </w:rPr>
+        <w:t>Implement BFF to make use of Chain code.</w:t>
+      </w:r>
+    </w:p>
+    <w:p>
+      <w:pPr>
+        <w:pStyle w:val="ListParagraph"/>
+        <w:numPr>
+          <w:ilvl w:val="1"/>
+          <w:numId w:val="12"/>
+        </w:numPr>
+        <w:rPr>
+          <w:bCs/>
+        </w:rPr>
+      </w:pPr>
+    </w:p>
+    <w:p>
+      <w:pPr>
+        <w:pStyle w:val="ListParagraph"/>
+        <w:numPr>
+          <w:ilvl w:val="1"/>
+          <w:numId w:val="12"/>
+        </w:numPr>
+        <w:rPr>
+          <w:bCs/>
+        </w:rPr>
+      </w:pPr>
+    </w:p>
+    <w:p>
+      <w:pPr>
+        <w:pStyle w:val="ListParagraph"/>
+        <w:numPr>
+          <w:ilvl w:val="1"/>
+          <w:numId w:val="12"/>
+        </w:numPr>
+        <w:rPr>
+          <w:bCs/>
+        </w:rPr>
+      </w:pPr>
+      <w:bookmarkStart w:id="0" w:name="_GoBack"/>
+      <w:bookmarkEnd w:id="0"/>
       <w:r>
         <w:rPr>
           <w:bCs/>
         </w:rPr>
         <w:t>Produce 3D image file</w:t>
       </w:r>
+      <w:r>
+        <w:rPr>
+          <w:bCs/>
+        </w:rPr>
+        <w:t xml:space="preserve"> ** Defer.</w:t>
+      </w:r>
     </w:p>
     <w:p>
       <w:pPr>
         <w:pStyle w:val="ListParagraph"/>
         <w:numPr>
           <w:ilvl w:val="1"/>
-          <w:numId w:val="11"/>
+          <w:numId w:val="12"/>
         </w:numPr>
         <w:rPr>
           <w:bCs/>
@@ -4372,6 +5078,95 @@
       </w:pPr>
     </w:lvl>
   </w:abstractNum>
+  <w:abstractNum w:abstractNumId="11" w15:restartNumberingAfterBreak="0">
+    <w:nsid w:val="7E8C21B2"/>
+    <w:multiLevelType w:val="hybridMultilevel"/>
+    <w:tmpl w:val="10CE0686"/>
+    <w:lvl w:ilvl="0" w:tplc="0409000F">
+      <w:start w:val="1"/>
+      <w:numFmt w:val="decimal"/>
+      <w:lvlText w:val="%1."/>
+      <w:lvlJc w:val="left"/>
+      <w:pPr>
+        <w:ind w:left="720" w:hanging="360"/>
+      </w:pPr>
+      <w:rPr>
+        <w:rFonts w:hint="default"/>
+      </w:rPr>
+    </w:lvl>
+    <w:lvl w:ilvl="1" w:tplc="04090019">
+      <w:start w:val="1"/>
+      <w:numFmt w:val="lowerLetter"/>
+      <w:lvlText w:val="%2."/>
+      <w:lvlJc w:val="left"/>
+      <w:pPr>
+        <w:ind w:left="1440" w:hanging="360"/>
+      </w:pPr>
+    </w:lvl>
+    <w:lvl w:ilvl="2" w:tplc="0409001B">
+      <w:start w:val="1"/>
+      <w:numFmt w:val="lowerRoman"/>
+      <w:lvlText w:val="%3."/>
+      <w:lvlJc w:val="right"/>
+      <w:pPr>
+        <w:ind w:left="2160" w:hanging="180"/>
+      </w:pPr>
+    </w:lvl>
+    <w:lvl w:ilvl="3" w:tplc="0409000F" w:tentative="1">
+      <w:start w:val="1"/>
+      <w:numFmt w:val="decimal"/>
+      <w:lvlText w:val="%4."/>
+      <w:lvlJc w:val="left"/>
+      <w:pPr>
+        <w:ind w:left="2880" w:hanging="360"/>
+      </w:pPr>
+    </w:lvl>
+    <w:lvl w:ilvl="4" w:tplc="04090019" w:tentative="1">
+      <w:start w:val="1"/>
+      <w:numFmt w:val="lowerLetter"/>
+      <w:lvlText w:val="%5."/>
+      <w:lvlJc w:val="left"/>
+      <w:pPr>
+        <w:ind w:left="3600" w:hanging="360"/>
+      </w:pPr>
+    </w:lvl>
+    <w:lvl w:ilvl="5" w:tplc="0409001B" w:tentative="1">
+      <w:start w:val="1"/>
+      <w:numFmt w:val="lowerRoman"/>
+      <w:lvlText w:val="%6."/>
+      <w:lvlJc w:val="right"/>
+      <w:pPr>
+        <w:ind w:left="4320" w:hanging="180"/>
+      </w:pPr>
+    </w:lvl>
+    <w:lvl w:ilvl="6" w:tplc="0409000F" w:tentative="1">
+      <w:start w:val="1"/>
+      <w:numFmt w:val="decimal"/>
+      <w:lvlText w:val="%7."/>
+      <w:lvlJc w:val="left"/>
+      <w:pPr>
+        <w:ind w:left="5040" w:hanging="360"/>
+      </w:pPr>
+    </w:lvl>
+    <w:lvl w:ilvl="7" w:tplc="04090019" w:tentative="1">
+      <w:start w:val="1"/>
+      <w:numFmt w:val="lowerLetter"/>
+      <w:lvlText w:val="%8."/>
+      <w:lvlJc w:val="left"/>
+      <w:pPr>
+        <w:ind w:left="5760" w:hanging="360"/>
+      </w:pPr>
+    </w:lvl>
+    <w:lvl w:ilvl="8" w:tplc="0409001B" w:tentative="1">
+      <w:start w:val="1"/>
+      <w:numFmt w:val="lowerRoman"/>
+      <w:lvlText w:val="%9."/>
+      <w:lvlJc w:val="right"/>
+      <w:pPr>
+        <w:ind w:left="6480" w:hanging="180"/>
+      </w:pPr>
+    </w:lvl>
+  </w:abstractNum>
   <w:num w:numId="1">
     <w:abstractNumId w:val="2"/>
   </w:num>
@@ -4404,6 +5199,9 @@
   </w:num>
   <w:num w:numId="11">
     <w:abstractNumId w:val="10"/>
+  </w:num>
+  <w:num w:numId="12">
+    <w:abstractNumId w:val="11"/>
   </w:num>
 </w:numbering>
 </file>
@@ -6367,6 +7165,7 @@
     <w:rsid w:val="005A4BF4"/>
     <w:rsid w:val="006972EE"/>
     <w:rsid w:val="008276AC"/>
+    <w:rsid w:val="008D2182"/>
     <w:rsid w:val="00900C37"/>
     <w:rsid w:val="00942D2D"/>
     <w:rsid w:val="00983CED"/>

</xml_diff>

<commit_message>
Reading chaincode.txt for angles is working
</commit_message>
<xml_diff>
--- a/Thesis.docx
+++ b/Thesis.docx
@@ -1492,25 +1492,7 @@
           <w:color w:val="auto"/>
           <w:szCs w:val="22"/>
         </w:rPr>
-        <w:t xml:space="preserve">/Users/hengsun/Documents/Thesis/suitesparse-metis-for-windows-1.4.0/metis/GKlib/gk_arch.h, had to comment out the </w:t>
-      </w:r>
-      <w:proofErr w:type="spellStart"/>
-      <w:r>
-        <w:rPr>
-          <w:rFonts w:ascii="Menlo" w:hAnsi="Menlo" w:cs="Menlo"/>
-          <w:color w:val="auto"/>
-          <w:szCs w:val="22"/>
-        </w:rPr>
-        <w:t>rint</w:t>
-      </w:r>
-      <w:proofErr w:type="spellEnd"/>
-      <w:r>
-        <w:rPr>
-          <w:rFonts w:ascii="Menlo" w:hAnsi="Menlo" w:cs="Menlo"/>
-          <w:color w:val="auto"/>
-          <w:szCs w:val="22"/>
-        </w:rPr>
-        <w:t xml:space="preserve"> macro.</w:t>
+        <w:t>/Users/hengsun/Documents/Thesis/suitesparse-metis-for-windows-1.4.0/metis/GKlib/gk_arch.h, had to comment out the rint macro.</w:t>
       </w:r>
       <w:r>
         <w:rPr>
@@ -1953,6 +1935,180 @@
         <w:t>.</w:t>
       </w:r>
     </w:p>
+    <w:p>
+      <w:pPr>
+        <w:pStyle w:val="ListParagraph"/>
+        <w:numPr>
+          <w:ilvl w:val="1"/>
+          <w:numId w:val="8"/>
+        </w:numPr>
+        <w:shd w:val="clear" w:color="auto" w:fill="F6F8FA"/>
+        <w:tabs>
+          <w:tab w:val="left" w:pos="916"/>
+          <w:tab w:val="left" w:pos="1832"/>
+          <w:tab w:val="left" w:pos="2748"/>
+          <w:tab w:val="left" w:pos="3664"/>
+          <w:tab w:val="left" w:pos="4580"/>
+          <w:tab w:val="left" w:pos="5496"/>
+          <w:tab w:val="left" w:pos="6412"/>
+          <w:tab w:val="left" w:pos="7328"/>
+          <w:tab w:val="left" w:pos="8244"/>
+          <w:tab w:val="left" w:pos="9160"/>
+          <w:tab w:val="left" w:pos="10076"/>
+          <w:tab w:val="left" w:pos="10992"/>
+          <w:tab w:val="left" w:pos="11908"/>
+          <w:tab w:val="left" w:pos="12824"/>
+          <w:tab w:val="left" w:pos="13740"/>
+          <w:tab w:val="left" w:pos="14656"/>
+        </w:tabs>
+        <w:spacing w:after="0" w:line="240" w:lineRule="auto"/>
+        <w:rPr>
+          <w:rFonts w:ascii="Consolas" w:eastAsia="Times New Roman" w:hAnsi="Consolas" w:cs="Consolas"/>
+          <w:b/>
+          <w:color w:val="24292E"/>
+          <w:sz w:val="20"/>
+          <w:szCs w:val="20"/>
+          <w:bdr w:val="none" w:sz="0" w:space="0" w:color="auto" w:frame="1"/>
+          <w:lang w:val="en-CA" w:eastAsia="en-US"/>
+        </w:rPr>
+      </w:pPr>
+      <w:r>
+        <w:rPr>
+          <w:rFonts w:ascii="Consolas" w:eastAsia="Times New Roman" w:hAnsi="Consolas" w:cs="Consolas"/>
+          <w:bCs/>
+          <w:color w:val="24292E"/>
+          <w:sz w:val="20"/>
+          <w:szCs w:val="20"/>
+          <w:bdr w:val="none" w:sz="0" w:space="0" w:color="auto" w:frame="1"/>
+          <w:lang w:val="en-CA" w:eastAsia="en-US"/>
+        </w:rPr>
+        <w:t xml:space="preserve">If there are compile errors, look at: </w:t>
+      </w:r>
+      <w:hyperlink r:id="rId17" w:history="1">
+        <w:r>
+          <w:rPr>
+            <w:rStyle w:val="Hyperlink"/>
+            <w:rFonts w:ascii="Consolas" w:eastAsia="Times New Roman" w:hAnsi="Consolas" w:cs="Consolas"/>
+            <w:bCs/>
+            <w:sz w:val="20"/>
+            <w:szCs w:val="20"/>
+            <w:bdr w:val="none" w:sz="0" w:space="0" w:color="auto" w:frame="1"/>
+            <w:lang w:val="en-CA" w:eastAsia="en-US"/>
+          </w:rPr>
+          <w:t>https://stackoverflow.com/questions/52509602/cant-compile-c-program-on-a-mac-after-upgrade-to-mojave</w:t>
+        </w:r>
+      </w:hyperlink>
+      <w:r>
+        <w:rPr>
+          <w:rFonts w:ascii="Consolas" w:eastAsia="Times New Roman" w:hAnsi="Consolas" w:cs="Consolas"/>
+          <w:bCs/>
+          <w:color w:val="24292E"/>
+          <w:sz w:val="20"/>
+          <w:szCs w:val="20"/>
+          <w:bdr w:val="none" w:sz="0" w:space="0" w:color="auto" w:frame="1"/>
+          <w:lang w:val="en-CA" w:eastAsia="en-US"/>
+        </w:rPr>
+        <w:t xml:space="preserve">.  Basically need to run </w:t>
+      </w:r>
+      <w:r>
+        <w:rPr>
+          <w:rFonts w:ascii="Consolas" w:eastAsia="Times New Roman" w:hAnsi="Consolas" w:cs="Consolas"/>
+          <w:bCs/>
+          <w:color w:val="24292E"/>
+          <w:sz w:val="20"/>
+          <w:szCs w:val="20"/>
+          <w:bdr w:val="none" w:sz="0" w:space="0" w:color="auto" w:frame="1"/>
+          <w:lang w:val="en-CA" w:eastAsia="en-US"/>
+        </w:rPr>
+        <w:t>“</w:t>
+      </w:r>
+      <w:proofErr w:type="spellStart"/>
+      <w:r>
+        <w:rPr>
+          <w:rFonts w:ascii="Menlo" w:hAnsi="Menlo" w:cs="Menlo"/>
+          <w:b/>
+          <w:bCs/>
+          <w:i/>
+          <w:iCs/>
+          <w:color w:val="000000"/>
+          <w:szCs w:val="22"/>
+        </w:rPr>
+        <w:t>xcode</w:t>
+      </w:r>
+      <w:proofErr w:type="spellEnd"/>
+      <w:r>
+        <w:rPr>
+          <w:rFonts w:ascii="Menlo" w:hAnsi="Menlo" w:cs="Menlo"/>
+          <w:b/>
+          <w:bCs/>
+          <w:i/>
+          <w:iCs/>
+          <w:color w:val="000000"/>
+          <w:szCs w:val="22"/>
+        </w:rPr>
+        <w:t xml:space="preserve">-select </w:t>
+      </w:r>
+      <w:r>
+        <w:rPr>
+          <w:rFonts w:ascii="Menlo" w:hAnsi="Menlo" w:cs="Menlo"/>
+          <w:b/>
+          <w:bCs/>
+          <w:i/>
+          <w:iCs/>
+          <w:color w:val="000000"/>
+          <w:szCs w:val="22"/>
+        </w:rPr>
+        <w:t>–</w:t>
+      </w:r>
+      <w:r>
+        <w:rPr>
+          <w:rFonts w:ascii="Menlo" w:hAnsi="Menlo" w:cs="Menlo"/>
+          <w:b/>
+          <w:bCs/>
+          <w:i/>
+          <w:iCs/>
+          <w:color w:val="000000"/>
+          <w:szCs w:val="22"/>
+        </w:rPr>
+        <w:t>-</w:t>
+      </w:r>
+      <w:r>
+        <w:rPr>
+          <w:rFonts w:ascii="Menlo" w:hAnsi="Menlo" w:cs="Menlo"/>
+          <w:b/>
+          <w:bCs/>
+          <w:i/>
+          <w:iCs/>
+          <w:color w:val="000000"/>
+          <w:szCs w:val="22"/>
+        </w:rPr>
+        <w:t>install</w:t>
+      </w:r>
+      <w:r>
+        <w:rPr>
+          <w:rFonts w:ascii="Menlo" w:hAnsi="Menlo" w:cs="Menlo"/>
+          <w:b/>
+          <w:bCs/>
+          <w:i/>
+          <w:iCs/>
+          <w:color w:val="000000"/>
+          <w:szCs w:val="22"/>
+        </w:rPr>
+        <w:t>”</w:t>
+      </w:r>
+      <w:r>
+        <w:rPr>
+          <w:rFonts w:ascii="Menlo" w:hAnsi="Menlo" w:cs="Menlo"/>
+          <w:b/>
+          <w:bCs/>
+          <w:i/>
+          <w:iCs/>
+          <w:color w:val="000000"/>
+          <w:szCs w:val="22"/>
+        </w:rPr>
+        <w:t>.</w:t>
+      </w:r>
+    </w:p>
     <w:p/>
     <w:p>
       <w:pPr>
@@ -2177,6 +2333,7 @@
         </w:numPr>
       </w:pPr>
       <w:r>
+        <w:lastRenderedPageBreak/>
         <w:t>Things we can control – the size of the mesh and the angles that the edge of the mesh will have, within a limit.</w:t>
       </w:r>
     </w:p>
@@ -2190,7 +2347,6 @@
       </w:pPr>
       <w:proofErr w:type="spellStart"/>
       <w:r>
-        <w:lastRenderedPageBreak/>
         <w:t>Pymesh</w:t>
       </w:r>
       <w:proofErr w:type="spellEnd"/>
@@ -2736,7 +2892,7 @@
         </w:rPr>
         <w:t xml:space="preserve">  There is an implementation on git: </w:t>
       </w:r>
-      <w:hyperlink r:id="rId17" w:history="1">
+      <w:hyperlink r:id="rId18" w:history="1">
         <w:r>
           <w:rPr>
             <w:rStyle w:val="Hyperlink"/>
@@ -2764,7 +2920,7 @@
         </w:rPr>
         <w:t xml:space="preserve">Key concept - Poisson disc sampling: </w:t>
       </w:r>
-      <w:hyperlink r:id="rId18" w:history="1">
+      <w:hyperlink r:id="rId19" w:history="1">
         <w:r>
           <w:rPr>
             <w:rStyle w:val="Hyperlink"/>
@@ -2792,7 +2948,7 @@
         </w:rPr>
         <w:t xml:space="preserve">Poisson disc tutorial: </w:t>
       </w:r>
-      <w:hyperlink r:id="rId19" w:history="1">
+      <w:hyperlink r:id="rId20" w:history="1">
         <w:r>
           <w:rPr>
             <w:rStyle w:val="Hyperlink"/>
@@ -2832,7 +2988,7 @@
         </w:rPr>
         <w:t xml:space="preserve"> algorithm: </w:t>
       </w:r>
-      <w:hyperlink r:id="rId20" w:history="1">
+      <w:hyperlink r:id="rId21" w:history="1">
         <w:r>
           <w:rPr>
             <w:rStyle w:val="Hyperlink"/>
@@ -2929,7 +3085,7 @@
         <w:lastRenderedPageBreak/>
         <w:t xml:space="preserve">Find the slope on a circle: </w:t>
       </w:r>
-      <w:hyperlink r:id="rId21" w:history="1">
+      <w:hyperlink r:id="rId22" w:history="1">
         <w:r>
           <w:rPr>
             <w:rStyle w:val="Hyperlink"/>
@@ -2970,7 +3126,7 @@
         </w:rPr>
         <w:t xml:space="preserve">Find the slope of any algorithm: </w:t>
       </w:r>
-      <w:hyperlink r:id="rId22" w:history="1">
+      <w:hyperlink r:id="rId23" w:history="1">
         <w:r>
           <w:rPr>
             <w:rStyle w:val="Hyperlink"/>
@@ -3028,7 +3184,7 @@
         </w:rPr>
         <w:t xml:space="preserve">: </w:t>
       </w:r>
-      <w:hyperlink r:id="rId23" w:history="1">
+      <w:hyperlink r:id="rId24" w:history="1">
         <w:r>
           <w:rPr>
             <w:rStyle w:val="Hyperlink"/>
@@ -3075,7 +3231,7 @@
         </w:rPr>
         <w:t xml:space="preserve"> array slicing: </w:t>
       </w:r>
-      <w:hyperlink r:id="rId24" w:history="1">
+      <w:hyperlink r:id="rId25" w:history="1">
         <w:r>
           <w:rPr>
             <w:rStyle w:val="Hyperlink"/>
@@ -3213,7 +3369,7 @@
         <w:t>Nov 1</w:t>
       </w:r>
       <w:r>
-        <w:t>6</w:t>
+        <w:t>8</w:t>
       </w:r>
       <w:r>
         <w:t>, 2019</w:t>
@@ -3247,7 +3403,21 @@
         <w:rPr>
           <w:bCs/>
         </w:rPr>
-        <w:t>Produce arbitrary shaped blob.</w:t>
+        <w:t xml:space="preserve">Build problems.  Create fake link: </w:t>
+      </w:r>
+      <w:proofErr w:type="spellStart"/>
+      <w:r>
+        <w:rPr>
+          <w:b/>
+        </w:rPr>
+        <w:t>sudo</w:t>
+      </w:r>
+      <w:proofErr w:type="spellEnd"/>
+      <w:r>
+        <w:rPr>
+          <w:b/>
+        </w:rPr>
+        <w:t xml:space="preserve"> ln -s /Applications/Xcode.app/Contents/Developer/Platforms/MacOSX.platform/Developer/SDKs/MacOSX10.15.sdk /Applications/Xcode.app/Contents/Developer/Platforms/MacOSX.platform/Developer/SDKs/MacOSX10.14.sdk</w:t>
       </w:r>
     </w:p>
     <w:p>
@@ -3263,9 +3433,27 @@
       </w:pPr>
       <w:r>
         <w:rPr>
-          <w:bCs/>
-        </w:rPr>
-        <w:t>How do we feed this information into BFF?</w:t>
+          <w:b/>
+        </w:rPr>
+        <w:t>** Fixed it.</w:t>
+      </w:r>
+    </w:p>
+    <w:p>
+      <w:pPr>
+        <w:pStyle w:val="ListParagraph"/>
+        <w:numPr>
+          <w:ilvl w:val="0"/>
+          <w:numId w:val="12"/>
+        </w:numPr>
+        <w:rPr>
+          <w:bCs/>
+        </w:rPr>
+      </w:pPr>
+      <w:r>
+        <w:rPr>
+          <w:b/>
+        </w:rPr>
+        <w:t>Change the BFF Command line to accept an input file.  Need to modify CommandLine.cpp-&gt;flatten.</w:t>
       </w:r>
     </w:p>
     <w:p>
@@ -3283,19 +3471,7 @@
         <w:rPr>
           <w:bCs/>
         </w:rPr>
-        <w:t xml:space="preserve">Given a blob, generate chain </w:t>
-      </w:r>
-      <w:r>
-        <w:rPr>
-          <w:bCs/>
-        </w:rPr>
-        <w:t>code for perimeter.</w:t>
-      </w:r>
-      <w:r>
-        <w:rPr>
-          <w:bCs/>
-        </w:rPr>
-        <w:t xml:space="preserve">  Count the number of vertices.</w:t>
+        <w:t>Hard coded the angle file to be “chaincode.txt”.</w:t>
       </w:r>
     </w:p>
     <w:p>
@@ -3313,13 +3489,7 @@
         <w:rPr>
           <w:bCs/>
         </w:rPr>
-        <w:t xml:space="preserve">Generate the </w:t>
-      </w:r>
-      <w:r>
-        <w:rPr>
-          <w:bCs/>
-        </w:rPr>
-        <w:t>geodesic with appropriate number of vertices.</w:t>
+        <w:t>Each line of the chaincode.txt represents one angle.</w:t>
       </w:r>
     </w:p>
     <w:p>
@@ -3337,7 +3507,40 @@
         <w:rPr>
           <w:bCs/>
         </w:rPr>
-        <w:t>Implement BFF to make use of Chain code.</w:t>
+        <w:lastRenderedPageBreak/>
+        <w:t>** Success.  Can create a letter H.</w:t>
+      </w:r>
+      <w:bookmarkStart w:id="0" w:name="_GoBack"/>
+      <w:bookmarkEnd w:id="0"/>
+    </w:p>
+    <w:p>
+      <w:pPr>
+        <w:pStyle w:val="ListParagraph"/>
+        <w:numPr>
+          <w:ilvl w:val="0"/>
+          <w:numId w:val="12"/>
+        </w:numPr>
+        <w:rPr>
+          <w:bCs/>
+        </w:rPr>
+      </w:pPr>
+    </w:p>
+    <w:p>
+      <w:pPr>
+        <w:pStyle w:val="ListParagraph"/>
+        <w:numPr>
+          <w:ilvl w:val="0"/>
+          <w:numId w:val="12"/>
+        </w:numPr>
+        <w:rPr>
+          <w:bCs/>
+        </w:rPr>
+      </w:pPr>
+      <w:r>
+        <w:rPr>
+          <w:bCs/>
+        </w:rPr>
+        <w:t>Produce arbitrary shaped blob.</w:t>
       </w:r>
     </w:p>
     <w:p>
@@ -3351,6 +3554,12 @@
           <w:bCs/>
         </w:rPr>
       </w:pPr>
+      <w:r>
+        <w:rPr>
+          <w:bCs/>
+        </w:rPr>
+        <w:t>How do we feed this information into BFF?</w:t>
+      </w:r>
     </w:p>
     <w:p>
       <w:pPr>
@@ -3363,6 +3572,36 @@
           <w:bCs/>
         </w:rPr>
       </w:pPr>
+      <w:r>
+        <w:rPr>
+          <w:bCs/>
+        </w:rPr>
+        <w:t xml:space="preserve">Given a blob, generate chain </w:t>
+      </w:r>
+      <w:r>
+        <w:rPr>
+          <w:bCs/>
+        </w:rPr>
+        <w:t>code for perimeter.</w:t>
+      </w:r>
+      <w:r>
+        <w:rPr>
+          <w:bCs/>
+        </w:rPr>
+        <w:t xml:space="preserve">  Count the number of</w:t>
+      </w:r>
+      <w:r>
+        <w:rPr>
+          <w:bCs/>
+        </w:rPr>
+        <w:t xml:space="preserve"> </w:t>
+      </w:r>
+      <w:r>
+        <w:rPr>
+          <w:bCs/>
+        </w:rPr>
+        <w:t>vertices.</w:t>
+      </w:r>
     </w:p>
     <w:p>
       <w:pPr>
@@ -3373,10 +3612,196 @@
         </w:numPr>
         <w:rPr>
           <w:bCs/>
-        </w:rPr>
-      </w:pPr>
-      <w:bookmarkStart w:id="0" w:name="_GoBack"/>
-      <w:bookmarkEnd w:id="0"/>
+          <w:lang w:val="en-CA"/>
+        </w:rPr>
+      </w:pPr>
+      <w:r>
+        <w:rPr>
+          <w:bCs/>
+        </w:rPr>
+        <w:t xml:space="preserve">Freeman chain code for letters: </w:t>
+      </w:r>
+      <w:hyperlink r:id="rId26" w:history="1">
+        <w:r>
+          <w:rPr>
+            <w:rStyle w:val="Hyperlink"/>
+            <w:bCs/>
+            <w:lang w:val="en-CA"/>
+          </w:rPr>
+          <w:t>https://www.kaggle.com/mburger/freeman-chain-code-second-attempt</w:t>
+        </w:r>
+      </w:hyperlink>
+    </w:p>
+    <w:p>
+      <w:pPr>
+        <w:pStyle w:val="ListParagraph"/>
+        <w:numPr>
+          <w:ilvl w:val="1"/>
+          <w:numId w:val="12"/>
+        </w:numPr>
+        <w:rPr>
+          <w:bCs/>
+        </w:rPr>
+      </w:pPr>
+      <w:r>
+        <w:rPr>
+          <w:bCs/>
+        </w:rPr>
+        <w:t xml:space="preserve">Alpha Shapes: </w:t>
+      </w:r>
+      <w:hyperlink r:id="rId27" w:history="1">
+        <w:r>
+          <w:rPr>
+            <w:rStyle w:val="Hyperlink"/>
+            <w:bCs/>
+          </w:rPr>
+          <w:t>https://plot.ly/python/alpha-shapes/</w:t>
+        </w:r>
+      </w:hyperlink>
+    </w:p>
+    <w:p>
+      <w:pPr>
+        <w:pStyle w:val="ListParagraph"/>
+        <w:numPr>
+          <w:ilvl w:val="1"/>
+          <w:numId w:val="12"/>
+        </w:numPr>
+        <w:rPr>
+          <w:bCs/>
+        </w:rPr>
+      </w:pPr>
+      <w:r>
+        <w:rPr>
+          <w:bCs/>
+        </w:rPr>
+        <w:t xml:space="preserve">Concave hull: </w:t>
+      </w:r>
+      <w:hyperlink r:id="rId28" w:history="1">
+        <w:r>
+          <w:rPr>
+            <w:rStyle w:val="Hyperlink"/>
+            <w:bCs/>
+          </w:rPr>
+          <w:t>https://towardsdatascience.com/the-concave-hull-c649795c0f0f</w:t>
+        </w:r>
+      </w:hyperlink>
+    </w:p>
+    <w:p>
+      <w:pPr>
+        <w:pStyle w:val="ListParagraph"/>
+        <w:numPr>
+          <w:ilvl w:val="1"/>
+          <w:numId w:val="12"/>
+        </w:numPr>
+        <w:rPr>
+          <w:bCs/>
+        </w:rPr>
+      </w:pPr>
+      <w:r>
+        <w:rPr>
+          <w:bCs/>
+        </w:rPr>
+        <w:t xml:space="preserve">Minimal Convex hull: </w:t>
+      </w:r>
+      <w:hyperlink r:id="rId29" w:history="1">
+        <w:r>
+          <w:rPr>
+            <w:rStyle w:val="Hyperlink"/>
+            <w:bCs/>
+          </w:rPr>
+          <w:t>https://kukuruku.co/post/building-a-minimal-convex-hull/</w:t>
+        </w:r>
+      </w:hyperlink>
+    </w:p>
+    <w:p>
+      <w:pPr>
+        <w:pStyle w:val="ListParagraph"/>
+        <w:numPr>
+          <w:ilvl w:val="1"/>
+          <w:numId w:val="12"/>
+        </w:numPr>
+        <w:rPr>
+          <w:bCs/>
+        </w:rPr>
+      </w:pPr>
+    </w:p>
+    <w:p>
+      <w:pPr>
+        <w:pStyle w:val="ListParagraph"/>
+        <w:numPr>
+          <w:ilvl w:val="1"/>
+          <w:numId w:val="12"/>
+        </w:numPr>
+        <w:rPr>
+          <w:bCs/>
+        </w:rPr>
+      </w:pPr>
+      <w:r>
+        <w:rPr>
+          <w:bCs/>
+        </w:rPr>
+        <w:t xml:space="preserve">Generate the </w:t>
+      </w:r>
+      <w:r>
+        <w:rPr>
+          <w:bCs/>
+        </w:rPr>
+        <w:t>geodesic with appropriate number of vertices.</w:t>
+      </w:r>
+    </w:p>
+    <w:p>
+      <w:pPr>
+        <w:pStyle w:val="ListParagraph"/>
+        <w:numPr>
+          <w:ilvl w:val="1"/>
+          <w:numId w:val="12"/>
+        </w:numPr>
+        <w:rPr>
+          <w:bCs/>
+        </w:rPr>
+      </w:pPr>
+      <w:r>
+        <w:rPr>
+          <w:bCs/>
+        </w:rPr>
+        <w:t>Implement BFF to make use of Chain code.</w:t>
+      </w:r>
+    </w:p>
+    <w:p>
+      <w:pPr>
+        <w:pStyle w:val="ListParagraph"/>
+        <w:numPr>
+          <w:ilvl w:val="1"/>
+          <w:numId w:val="12"/>
+        </w:numPr>
+        <w:rPr>
+          <w:bCs/>
+        </w:rPr>
+      </w:pPr>
+    </w:p>
+    <w:p>
+      <w:pPr>
+        <w:pStyle w:val="ListParagraph"/>
+        <w:numPr>
+          <w:ilvl w:val="1"/>
+          <w:numId w:val="12"/>
+        </w:numPr>
+        <w:rPr>
+          <w:bCs/>
+        </w:rPr>
+      </w:pPr>
+    </w:p>
+    <w:p>
+      <w:pPr>
+        <w:pStyle w:val="ListParagraph"/>
+        <w:numPr>
+          <w:ilvl w:val="1"/>
+          <w:numId w:val="12"/>
+        </w:numPr>
+        <w:rPr>
+          <w:bCs/>
+        </w:rPr>
+      </w:pPr>
       <w:r>
         <w:rPr>
           <w:bCs/>
@@ -3923,7 +4348,7 @@
     <w:p/>
     <w:p/>
     <w:sectPr>
-      <w:footerReference w:type="default" r:id="rId25"/>
+      <w:footerReference w:type="default" r:id="rId30"/>
       <w:pgSz w:w="12240" w:h="15840" w:code="1"/>
       <w:pgMar w:top="1094" w:right="2448" w:bottom="1771" w:left="1210" w:header="720" w:footer="720" w:gutter="0"/>
       <w:cols w:space="720"/>
@@ -7157,7 +7582,9 @@
     <w:rsid w:val="001719BE"/>
     <w:rsid w:val="0021480B"/>
     <w:rsid w:val="00277596"/>
+    <w:rsid w:val="00312EA1"/>
     <w:rsid w:val="003E4C0D"/>
+    <w:rsid w:val="003F597C"/>
     <w:rsid w:val="00411927"/>
     <w:rsid w:val="00477145"/>
     <w:rsid w:val="004E66FD"/>
@@ -7165,15 +7592,17 @@
     <w:rsid w:val="005A4BF4"/>
     <w:rsid w:val="006972EE"/>
     <w:rsid w:val="008276AC"/>
-    <w:rsid w:val="008D2182"/>
+    <w:rsid w:val="008926AB"/>
     <w:rsid w:val="00900C37"/>
     <w:rsid w:val="00942D2D"/>
     <w:rsid w:val="00983CED"/>
     <w:rsid w:val="00AF5E69"/>
+    <w:rsid w:val="00B13AEA"/>
     <w:rsid w:val="00B604E9"/>
     <w:rsid w:val="00B7113E"/>
     <w:rsid w:val="00B74C63"/>
     <w:rsid w:val="00D74CBE"/>
+    <w:rsid w:val="00FE46BB"/>
   </w:rsids>
   <m:mathPr>
     <m:mathFont m:val="Cambria Math"/>

</xml_diff>

<commit_message>
3D dome now working.
</commit_message>
<xml_diff>
--- a/Thesis.docx
+++ b/Thesis.docx
@@ -3510,6 +3510,42 @@
         <w:lastRenderedPageBreak/>
         <w:t>** Success.  Can create a letter H.</w:t>
       </w:r>
+    </w:p>
+    <w:p>
+      <w:pPr>
+        <w:pStyle w:val="ListParagraph"/>
+        <w:numPr>
+          <w:ilvl w:val="0"/>
+          <w:numId w:val="12"/>
+        </w:numPr>
+        <w:rPr>
+          <w:bCs/>
+        </w:rPr>
+      </w:pPr>
+      <w:r>
+        <w:rPr>
+          <w:bCs/>
+        </w:rPr>
+        <w:t>Was able to create 3D dome.  BFF accepts the dome without error.</w:t>
+      </w:r>
+      <w:r>
+        <w:rPr>
+          <w:bCs/>
+        </w:rPr>
+        <w:t xml:space="preserve"> ** done.</w:t>
+      </w:r>
+    </w:p>
+    <w:p>
+      <w:pPr>
+        <w:pStyle w:val="ListParagraph"/>
+        <w:numPr>
+          <w:ilvl w:val="0"/>
+          <w:numId w:val="12"/>
+        </w:numPr>
+        <w:rPr>
+          <w:bCs/>
+        </w:rPr>
+      </w:pPr>
       <w:bookmarkStart w:id="0" w:name="_GoBack"/>
       <w:bookmarkEnd w:id="0"/>
     </w:p>
@@ -7595,6 +7631,7 @@
     <w:rsid w:val="008926AB"/>
     <w:rsid w:val="00900C37"/>
     <w:rsid w:val="00942D2D"/>
+    <w:rsid w:val="00947035"/>
     <w:rsid w:val="00983CED"/>
     <w:rsid w:val="00AF5E69"/>
     <w:rsid w:val="00B13AEA"/>

</xml_diff>

<commit_message>
Subplot of original mesh working.  On mouse-over working.
</commit_message>
<xml_diff>
--- a/Thesis.docx
+++ b/Thesis.docx
@@ -180,35 +180,7 @@
         <w:rPr>
           <w:b/>
         </w:rPr>
-        <w:t>“</w:t>
-      </w:r>
-      <w:proofErr w:type="spellStart"/>
-      <w:r>
-        <w:rPr>
-          <w:b/>
-        </w:rPr>
-        <w:t>conda</w:t>
-      </w:r>
-      <w:proofErr w:type="spellEnd"/>
-      <w:r>
-        <w:rPr>
-          <w:b/>
-        </w:rPr>
-        <w:t xml:space="preserve"> update </w:t>
-      </w:r>
-      <w:proofErr w:type="spellStart"/>
-      <w:r>
-        <w:rPr>
-          <w:b/>
-        </w:rPr>
-        <w:t>conda</w:t>
-      </w:r>
-      <w:proofErr w:type="spellEnd"/>
-      <w:r>
-        <w:rPr>
-          <w:b/>
-        </w:rPr>
-        <w:t>”</w:t>
+        <w:t>“conda update conda”</w:t>
       </w:r>
     </w:p>
     <w:p>
@@ -226,21 +198,7 @@
         <w:rPr>
           <w:b/>
         </w:rPr>
-        <w:t>“</w:t>
-      </w:r>
-      <w:proofErr w:type="spellStart"/>
-      <w:r>
-        <w:rPr>
-          <w:b/>
-        </w:rPr>
-        <w:t>conda</w:t>
-      </w:r>
-      <w:proofErr w:type="spellEnd"/>
-      <w:r>
-        <w:rPr>
-          <w:b/>
-        </w:rPr>
-        <w:t xml:space="preserve"> update –all”</w:t>
+        <w:t>“conda update –all”</w:t>
       </w:r>
     </w:p>
     <w:p>
@@ -252,13 +210,8 @@
         </w:numPr>
       </w:pPr>
       <w:r>
-        <w:t xml:space="preserve">Install CUDA Toolkit and </w:t>
-      </w:r>
-      <w:proofErr w:type="spellStart"/>
-      <w:r>
-        <w:t>cuDNN</w:t>
-      </w:r>
-      <w:proofErr w:type="spellEnd"/>
+        <w:t>Install CUDA Toolkit and cuDNN</w:t>
+      </w:r>
     </w:p>
     <w:p>
       <w:pPr>
@@ -280,14 +233,9 @@
           <w:numId w:val="1"/>
         </w:numPr>
       </w:pPr>
-      <w:proofErr w:type="spellStart"/>
       <w:r>
         <w:lastRenderedPageBreak/>
-        <w:t>Cuda</w:t>
-      </w:r>
-      <w:proofErr w:type="spellEnd"/>
-      <w:r>
-        <w:t xml:space="preserve"> installed in /Developer/NVIDIA/CUDA-10.1.</w:t>
+        <w:t>Cuda installed in /Developer/NVIDIA/CUDA-10.1.</w:t>
       </w:r>
     </w:p>
     <w:p>
@@ -311,15 +259,7 @@
         </w:numPr>
       </w:pPr>
       <w:r>
-        <w:t xml:space="preserve">Download </w:t>
-      </w:r>
-      <w:proofErr w:type="spellStart"/>
-      <w:r>
-        <w:t>cuDNN</w:t>
-      </w:r>
-      <w:proofErr w:type="spellEnd"/>
-      <w:r>
-        <w:t xml:space="preserve"> 7.5.0.  Intended version for CUDA 10.1.</w:t>
+        <w:t>Download cuDNN 7.5.0.  Intended version for CUDA 10.1.</w:t>
       </w:r>
     </w:p>
     <w:p>
@@ -337,16 +277,8 @@
         <w:rPr>
           <w:b/>
         </w:rPr>
-        <w:t>Unzipped the contents of the package into /Developer/NVIDIA/CUDA-10.1/</w:t>
-      </w:r>
-      <w:proofErr w:type="spellStart"/>
-      <w:r>
-        <w:rPr>
-          <w:b/>
-        </w:rPr>
-        <w:t>cuda</w:t>
-      </w:r>
-      <w:proofErr w:type="spellEnd"/>
+        <w:t>Unzipped the contents of the package into /Developer/NVIDIA/CUDA-10.1/cuda</w:t>
+      </w:r>
     </w:p>
     <w:p>
       <w:pPr>
@@ -359,13 +291,8 @@
       <w:r>
         <w:t xml:space="preserve">Need to add </w:t>
       </w:r>
-      <w:proofErr w:type="spellStart"/>
-      <w:r>
-        <w:t>cuDNN</w:t>
-      </w:r>
-      <w:proofErr w:type="spellEnd"/>
-      <w:r>
-        <w:t xml:space="preserve"> to path</w:t>
+      <w:r>
+        <w:t>cuDNN to path</w:t>
       </w:r>
       <w:r>
         <w:t xml:space="preserve">: </w:t>
@@ -374,21 +301,7 @@
         <w:rPr>
           <w:b/>
         </w:rPr>
-        <w:t>/Developer/NVIDIA/CUDA-10.1/</w:t>
-      </w:r>
-      <w:proofErr w:type="spellStart"/>
-      <w:r>
-        <w:rPr>
-          <w:b/>
-        </w:rPr>
-        <w:t>cuda</w:t>
-      </w:r>
-      <w:proofErr w:type="spellEnd"/>
-      <w:r>
-        <w:rPr>
-          <w:b/>
-        </w:rPr>
-        <w:t>/bin</w:t>
+        <w:t>/Developer/NVIDIA/CUDA-10.1/cuda/bin</w:t>
       </w:r>
     </w:p>
     <w:p>
@@ -468,9 +381,8 @@
           <w:szCs w:val="24"/>
           <w:lang w:val="en-CA" w:eastAsia="en-US"/>
         </w:rPr>
-        <w:t>“</w:t>
-      </w:r>
-      <w:proofErr w:type="spellStart"/>
+        <w:t>“conda create -n tensorflow pip python=3.6”</w:t>
+      </w:r>
       <w:r>
         <w:rPr>
           <w:rFonts w:ascii="Menlo" w:eastAsia="Times New Roman" w:hAnsi="Menlo" w:cs="Menlo"/>
@@ -481,68 +393,17 @@
           <w:szCs w:val="24"/>
           <w:lang w:val="en-CA" w:eastAsia="en-US"/>
         </w:rPr>
-        <w:t>conda</w:t>
-      </w:r>
-      <w:proofErr w:type="spellEnd"/>
+        <w:t xml:space="preserve">.  </w:t>
+      </w:r>
       <w:r>
         <w:rPr>
           <w:rFonts w:ascii="Menlo" w:eastAsia="Times New Roman" w:hAnsi="Menlo" w:cs="Menlo"/>
-          <w:b/>
           <w:bCs/>
           <w:color w:val="auto"/>
           <w:sz w:val="24"/>
           <w:szCs w:val="24"/>
           <w:lang w:val="en-CA" w:eastAsia="en-US"/>
         </w:rPr>
-        <w:t xml:space="preserve"> create -n </w:t>
-      </w:r>
-      <w:proofErr w:type="spellStart"/>
-      <w:r>
-        <w:rPr>
-          <w:rFonts w:ascii="Menlo" w:eastAsia="Times New Roman" w:hAnsi="Menlo" w:cs="Menlo"/>
-          <w:b/>
-          <w:bCs/>
-          <w:color w:val="auto"/>
-          <w:sz w:val="24"/>
-          <w:szCs w:val="24"/>
-          <w:lang w:val="en-CA" w:eastAsia="en-US"/>
-        </w:rPr>
-        <w:t>tensorflow</w:t>
-      </w:r>
-      <w:proofErr w:type="spellEnd"/>
-      <w:r>
-        <w:rPr>
-          <w:rFonts w:ascii="Menlo" w:eastAsia="Times New Roman" w:hAnsi="Menlo" w:cs="Menlo"/>
-          <w:b/>
-          <w:bCs/>
-          <w:color w:val="auto"/>
-          <w:sz w:val="24"/>
-          <w:szCs w:val="24"/>
-          <w:lang w:val="en-CA" w:eastAsia="en-US"/>
-        </w:rPr>
-        <w:t xml:space="preserve"> pip python=3.6”</w:t>
-      </w:r>
-      <w:r>
-        <w:rPr>
-          <w:rFonts w:ascii="Menlo" w:eastAsia="Times New Roman" w:hAnsi="Menlo" w:cs="Menlo"/>
-          <w:b/>
-          <w:bCs/>
-          <w:color w:val="auto"/>
-          <w:sz w:val="24"/>
-          <w:szCs w:val="24"/>
-          <w:lang w:val="en-CA" w:eastAsia="en-US"/>
-        </w:rPr>
-        <w:t xml:space="preserve">.  </w:t>
-      </w:r>
-      <w:r>
-        <w:rPr>
-          <w:rFonts w:ascii="Menlo" w:eastAsia="Times New Roman" w:hAnsi="Menlo" w:cs="Menlo"/>
-          <w:bCs/>
-          <w:color w:val="auto"/>
-          <w:sz w:val="24"/>
-          <w:szCs w:val="24"/>
-          <w:lang w:val="en-CA" w:eastAsia="en-US"/>
-        </w:rPr>
         <w:t>Installation was successful.</w:t>
       </w:r>
     </w:p>
@@ -557,44 +418,20 @@
       <w:r>
         <w:t>To activate: “</w:t>
       </w:r>
-      <w:proofErr w:type="spellStart"/>
       <w:r>
         <w:rPr>
           <w:b/>
         </w:rPr>
-        <w:t>conda</w:t>
-      </w:r>
-      <w:proofErr w:type="spellEnd"/>
+        <w:t>conda activate tensorflow</w:t>
+      </w:r>
+      <w:r>
+        <w:t>”.  To deactivate: “</w:t>
+      </w:r>
       <w:r>
         <w:rPr>
           <w:b/>
         </w:rPr>
-        <w:t xml:space="preserve"> activate </w:t>
-      </w:r>
-      <w:proofErr w:type="spellStart"/>
-      <w:r>
-        <w:rPr>
-          <w:b/>
-        </w:rPr>
-        <w:t>tensorflow</w:t>
-      </w:r>
-      <w:proofErr w:type="spellEnd"/>
-      <w:r>
-        <w:t>”.  To deactivate: “</w:t>
-      </w:r>
-      <w:proofErr w:type="spellStart"/>
-      <w:r>
-        <w:rPr>
-          <w:b/>
-        </w:rPr>
-        <w:t>conda</w:t>
-      </w:r>
-      <w:proofErr w:type="spellEnd"/>
-      <w:r>
-        <w:rPr>
-          <w:b/>
-        </w:rPr>
-        <w:t xml:space="preserve"> deactivate</w:t>
+        <w:t>conda deactivate</w:t>
       </w:r>
       <w:r>
         <w:t>”.</w:t>
@@ -621,13 +458,8 @@
         </w:numPr>
       </w:pPr>
       <w:r>
-        <w:t xml:space="preserve">Run: pip install </w:t>
-      </w:r>
-      <w:proofErr w:type="spellStart"/>
-      <w:r>
-        <w:t>tensorflow-gpu</w:t>
-      </w:r>
-      <w:proofErr w:type="spellEnd"/>
+        <w:t>Run: pip install tensorflow-gpu</w:t>
+      </w:r>
       <w:r>
         <w:t xml:space="preserve"> ** successful.</w:t>
       </w:r>
@@ -641,23 +473,7 @@
         </w:numPr>
       </w:pPr>
       <w:r>
-        <w:t xml:space="preserve">Testing with Python “import </w:t>
-      </w:r>
-      <w:proofErr w:type="spellStart"/>
-      <w:r>
-        <w:t>tensorflow</w:t>
-      </w:r>
-      <w:proofErr w:type="spellEnd"/>
-      <w:r>
-        <w:t xml:space="preserve"> as </w:t>
-      </w:r>
-      <w:proofErr w:type="spellStart"/>
-      <w:r>
-        <w:t>tf</w:t>
-      </w:r>
-      <w:proofErr w:type="spellEnd"/>
-      <w:r>
-        <w:t>” failed.</w:t>
+        <w:t>Testing with Python “import tensorflow as tf” failed.</w:t>
       </w:r>
     </w:p>
     <w:p>
@@ -675,16 +491,8 @@
         <w:rPr>
           <w:b/>
         </w:rPr>
-        <w:t xml:space="preserve">Run: pip install </w:t>
-      </w:r>
-      <w:proofErr w:type="spellStart"/>
-      <w:r>
-        <w:rPr>
-          <w:b/>
-        </w:rPr>
-        <w:t>tensorflow</w:t>
-      </w:r>
-      <w:proofErr w:type="spellEnd"/>
+        <w:t>Run: pip install tensorflow</w:t>
+      </w:r>
     </w:p>
     <w:p>
       <w:pPr>
@@ -695,23 +503,7 @@
         </w:numPr>
       </w:pPr>
       <w:r>
-        <w:t xml:space="preserve">Test with Python “import </w:t>
-      </w:r>
-      <w:proofErr w:type="spellStart"/>
-      <w:r>
-        <w:t>tensorflow</w:t>
-      </w:r>
-      <w:proofErr w:type="spellEnd"/>
-      <w:r>
-        <w:t xml:space="preserve"> as </w:t>
-      </w:r>
-      <w:proofErr w:type="spellStart"/>
-      <w:r>
-        <w:t>tf</w:t>
-      </w:r>
-      <w:proofErr w:type="spellEnd"/>
-      <w:r>
-        <w:t>” succeeded.</w:t>
+        <w:t>Test with Python “import tensorflow as tf” succeeded.</w:t>
       </w:r>
     </w:p>
     <w:p>
@@ -729,36 +521,14 @@
         <w:rPr>
           <w:b/>
         </w:rPr>
-        <w:t xml:space="preserve">Install </w:t>
-      </w:r>
-      <w:proofErr w:type="spellStart"/>
+        <w:t>Install Keras: pip install kera</w:t>
+      </w:r>
       <w:r>
         <w:rPr>
           <w:b/>
         </w:rPr>
-        <w:t>Keras</w:t>
-      </w:r>
-      <w:proofErr w:type="spellEnd"/>
-      <w:r>
-        <w:rPr>
-          <w:b/>
-        </w:rPr>
-        <w:t xml:space="preserve">: pip install </w:t>
-      </w:r>
-      <w:proofErr w:type="spellStart"/>
-      <w:r>
-        <w:rPr>
-          <w:b/>
-        </w:rPr>
-        <w:t>kera</w:t>
-      </w:r>
-      <w:r>
-        <w:rPr>
-          <w:b/>
-        </w:rPr>
         <w:t>s</w:t>
       </w:r>
-      <w:proofErr w:type="spellEnd"/>
     </w:p>
     <w:p>
       <w:pPr>
@@ -923,28 +693,12 @@
         <w:t>Looking at the .obj file through Microsoft Excel, it appears to be ASCII text.</w:t>
       </w:r>
       <w:r>
-        <w:t xml:space="preserve">  There are alternating lines of “v” and “</w:t>
-      </w:r>
-      <w:proofErr w:type="spellStart"/>
-      <w:r>
-        <w:t>vt</w:t>
-      </w:r>
-      <w:proofErr w:type="spellEnd"/>
-      <w:r>
-        <w:t>”.</w:t>
-      </w:r>
-    </w:p>
-    <w:p>
-      <w:r>
-        <w:t>The “v” represent the 3D coordinates while the “</w:t>
-      </w:r>
-      <w:proofErr w:type="spellStart"/>
-      <w:r>
-        <w:t>vt</w:t>
-      </w:r>
-      <w:proofErr w:type="spellEnd"/>
-      <w:r>
-        <w:t>” represent the flattened UV view</w:t>
+        <w:t xml:space="preserve">  There are alternating lines of “v” and “vt”.</w:t>
+      </w:r>
+    </w:p>
+    <w:p>
+      <w:r>
+        <w:t>The “v” represent the 3D coordinates while the “vt” represent the flattened UV view</w:t>
       </w:r>
       <w:r>
         <w:t xml:space="preserve">.  </w:t>
@@ -1018,29 +772,7 @@
           <w:szCs w:val="28"/>
           <w:lang w:val="en-US" w:eastAsia="ja-JP"/>
         </w:rPr>
-        <w:t xml:space="preserve">Investigate running </w:t>
-      </w:r>
-      <w:proofErr w:type="spellStart"/>
-      <w:r>
-        <w:rPr>
-          <w:rFonts w:asciiTheme="minorHAnsi" w:eastAsiaTheme="minorHAnsi" w:hAnsiTheme="minorHAnsi" w:cstheme="minorBidi"/>
-          <w:color w:val="483E41" w:themeColor="text2"/>
-          <w:sz w:val="28"/>
-          <w:szCs w:val="28"/>
-          <w:lang w:val="en-US" w:eastAsia="ja-JP"/>
-        </w:rPr>
-        <w:t>pyMesh</w:t>
-      </w:r>
-      <w:proofErr w:type="spellEnd"/>
-      <w:r>
-        <w:rPr>
-          <w:rFonts w:asciiTheme="minorHAnsi" w:eastAsiaTheme="minorHAnsi" w:hAnsiTheme="minorHAnsi" w:cstheme="minorBidi"/>
-          <w:color w:val="483E41" w:themeColor="text2"/>
-          <w:sz w:val="28"/>
-          <w:szCs w:val="28"/>
-          <w:lang w:val="en-US" w:eastAsia="ja-JP"/>
-        </w:rPr>
-        <w:t xml:space="preserve"> in docker.</w:t>
+        <w:t>Investigate running pyMesh in docker.</w:t>
       </w:r>
       <w:r>
         <w:rPr>
@@ -1104,21 +836,8 @@
         <w:t xml:space="preserve">-v /Users:/Users </w:t>
       </w:r>
       <w:r>
-        <w:t xml:space="preserve">-it </w:t>
-      </w:r>
-      <w:proofErr w:type="spellStart"/>
-      <w:r>
-        <w:t>pymesh</w:t>
-      </w:r>
-      <w:proofErr w:type="spellEnd"/>
-      <w:r>
-        <w:t>/</w:t>
-      </w:r>
-      <w:proofErr w:type="spellStart"/>
-      <w:r>
-        <w:t>pymesh</w:t>
-      </w:r>
-      <w:proofErr w:type="spellEnd"/>
+        <w:t>-it pymesh/pymesh</w:t>
+      </w:r>
     </w:p>
     <w:p/>
     <w:p>
@@ -1137,95 +856,49 @@
           <w:color w:val="000000"/>
           <w:szCs w:val="22"/>
         </w:rPr>
-        <w:t>exec(open("/Users/</w:t>
-      </w:r>
-      <w:proofErr w:type="spellStart"/>
+        <w:t>exec(open("/Users/hengsun/Documents/Thesis/generate.py").read())</w:t>
+      </w:r>
+    </w:p>
+    <w:p>
+      <w:pPr>
+        <w:pBdr>
+          <w:bottom w:val="single" w:sz="6" w:space="1" w:color="auto"/>
+        </w:pBdr>
+      </w:pPr>
+      <w:r>
+        <w:t>There is an application called Blender.  It is an animation package that allows creation of mesh.</w:t>
+      </w:r>
+      <w:r>
+        <w:t xml:space="preserve">  ** Too complicated right now.</w:t>
+      </w:r>
+    </w:p>
+    <w:p>
+      <w:r>
+        <w:t>The format of the .obj file is indeed v &lt;x&gt; &lt;y&gt; &lt;z&gt;.</w:t>
+      </w:r>
+    </w:p>
+    <w:p>
+      <w:r>
+        <w:t xml:space="preserve">Tried to create </w:t>
+      </w:r>
+      <w:r>
+        <w:t>a simple pyramid.  However, kept receiving error that there are non-manifold vertices.</w:t>
+      </w:r>
+    </w:p>
+    <w:p>
+      <w:r>
+        <w:t>pymesh has sample generators.  One of the shapes it can generate is the icosphere</w:t>
+      </w:r>
+      <w:r>
+        <w:t xml:space="preserve">: </w:t>
+      </w:r>
       <w:r>
         <w:rPr>
           <w:rFonts w:ascii="Menlo" w:hAnsi="Menlo" w:cs="Menlo"/>
           <w:color w:val="000000"/>
           <w:szCs w:val="22"/>
         </w:rPr>
-        <w:t>hengsun</w:t>
-      </w:r>
-      <w:proofErr w:type="spellEnd"/>
-      <w:r>
-        <w:rPr>
-          <w:rFonts w:ascii="Menlo" w:hAnsi="Menlo" w:cs="Menlo"/>
-          <w:color w:val="000000"/>
-          <w:szCs w:val="22"/>
-        </w:rPr>
-        <w:t>/Documents/Thesis/generate.py").read())</w:t>
-      </w:r>
-    </w:p>
-    <w:p>
-      <w:pPr>
-        <w:pBdr>
-          <w:bottom w:val="single" w:sz="6" w:space="1" w:color="auto"/>
-        </w:pBdr>
-      </w:pPr>
-      <w:r>
-        <w:t>There is an application called Blender.  It is an animation package that allows creation of mesh.</w:t>
-      </w:r>
-      <w:r>
-        <w:t xml:space="preserve">  ** Too complicated right now.</w:t>
-      </w:r>
-    </w:p>
-    <w:p>
-      <w:r>
-        <w:t>The format of the .obj file is indeed v &lt;x&gt; &lt;y&gt; &lt;z&gt;.</w:t>
-      </w:r>
-    </w:p>
-    <w:p>
-      <w:r>
-        <w:t xml:space="preserve">Tried to create </w:t>
-      </w:r>
-      <w:r>
-        <w:t>a simple pyramid.  However, kept receiving error that there are non-manifold vertices.</w:t>
-      </w:r>
-    </w:p>
-    <w:p>
-      <w:proofErr w:type="spellStart"/>
-      <w:r>
-        <w:t>pymesh</w:t>
-      </w:r>
-      <w:proofErr w:type="spellEnd"/>
-      <w:r>
-        <w:t xml:space="preserve"> has sample generators.  One of the shapes it can generate is the </w:t>
-      </w:r>
-      <w:proofErr w:type="spellStart"/>
-      <w:r>
-        <w:t>icosphere</w:t>
-      </w:r>
-      <w:proofErr w:type="spellEnd"/>
-      <w:r>
-        <w:t xml:space="preserve">: </w:t>
-      </w:r>
-      <w:r>
-        <w:rPr>
-          <w:rFonts w:ascii="Menlo" w:hAnsi="Menlo" w:cs="Menlo"/>
-          <w:color w:val="000000"/>
-          <w:szCs w:val="22"/>
-        </w:rPr>
-        <w:t>mesh=</w:t>
-      </w:r>
-      <w:proofErr w:type="spellStart"/>
-      <w:r>
-        <w:rPr>
-          <w:rFonts w:ascii="Menlo" w:hAnsi="Menlo" w:cs="Menlo"/>
-          <w:color w:val="000000"/>
-          <w:szCs w:val="22"/>
-        </w:rPr>
-        <w:t>pymesh.generate_icosphere</w:t>
-      </w:r>
-      <w:proofErr w:type="spellEnd"/>
-      <w:r>
-        <w:rPr>
-          <w:rFonts w:ascii="Menlo" w:hAnsi="Menlo" w:cs="Menlo"/>
-          <w:color w:val="000000"/>
-          <w:szCs w:val="22"/>
-        </w:rPr>
-        <w:t xml:space="preserve">(1, (0,0,0), 2).  </w:t>
+        <w:t xml:space="preserve">mesh=pymesh.generate_icosphere(1, (0,0,0), 2).  </w:t>
       </w:r>
     </w:p>
     <w:p>
@@ -1296,15 +969,7 @@
         </w:numPr>
       </w:pPr>
       <w:r>
-        <w:t xml:space="preserve">Download </w:t>
-      </w:r>
-      <w:proofErr w:type="spellStart"/>
-      <w:r>
-        <w:t>github</w:t>
-      </w:r>
-      <w:proofErr w:type="spellEnd"/>
-      <w:r>
-        <w:t xml:space="preserve"> repository: </w:t>
+        <w:t xml:space="preserve">Download github repository: </w:t>
       </w:r>
       <w:hyperlink r:id="rId13" w:history="1">
         <w:r>
@@ -1330,18 +995,8 @@
           <w:sz w:val="40"/>
           <w:szCs w:val="40"/>
         </w:rPr>
-        <w:t xml:space="preserve">Installing </w:t>
-      </w:r>
-      <w:proofErr w:type="spellStart"/>
-      <w:r>
-        <w:rPr>
-          <w:b/>
-          <w:sz w:val="40"/>
-          <w:szCs w:val="40"/>
-        </w:rPr>
-        <w:t>SuiteSparse</w:t>
-      </w:r>
-      <w:proofErr w:type="spellEnd"/>
+        <w:t>Installing SuiteSparse</w:t>
+      </w:r>
     </w:p>
     <w:p>
       <w:pPr>
@@ -1364,15 +1019,7 @@
         </w:numPr>
       </w:pPr>
       <w:r>
-        <w:t xml:space="preserve">** Need to build </w:t>
-      </w:r>
-      <w:proofErr w:type="spellStart"/>
-      <w:r>
-        <w:t>SuiteSparse</w:t>
-      </w:r>
-      <w:proofErr w:type="spellEnd"/>
-      <w:r>
-        <w:t xml:space="preserve"> first.</w:t>
+        <w:t>** Need to build SuiteSparse first.</w:t>
       </w:r>
     </w:p>
     <w:p>
@@ -1464,13 +1111,8 @@
         </w:numPr>
       </w:pPr>
       <w:r>
-        <w:t xml:space="preserve">Alternative is to use home brew to install: brew install </w:t>
-      </w:r>
-      <w:proofErr w:type="spellStart"/>
-      <w:r>
-        <w:t>suitesparse</w:t>
-      </w:r>
-      <w:proofErr w:type="spellEnd"/>
+        <w:t>Alternative is to use home brew to install: brew install suitesparse</w:t>
+      </w:r>
       <w:r>
         <w:t>.  This installed, however, still had a problem with compiling.</w:t>
       </w:r>
@@ -1636,31 +1278,7 @@
           <w:bdr w:val="none" w:sz="0" w:space="0" w:color="auto" w:frame="1"/>
           <w:lang w:val="en-CA" w:eastAsia="en-US"/>
         </w:rPr>
-        <w:t>cd boundary-first-flattening &amp;&amp; git submodule update --</w:t>
-      </w:r>
-      <w:proofErr w:type="spellStart"/>
-      <w:r>
-        <w:rPr>
-          <w:rFonts w:ascii="Consolas" w:eastAsia="Times New Roman" w:hAnsi="Consolas" w:cs="Consolas"/>
-          <w:color w:val="24292E"/>
-          <w:sz w:val="20"/>
-          <w:szCs w:val="20"/>
-          <w:bdr w:val="none" w:sz="0" w:space="0" w:color="auto" w:frame="1"/>
-          <w:lang w:val="en-CA" w:eastAsia="en-US"/>
-        </w:rPr>
-        <w:t>init</w:t>
-      </w:r>
-      <w:proofErr w:type="spellEnd"/>
-      <w:r>
-        <w:rPr>
-          <w:rFonts w:ascii="Consolas" w:eastAsia="Times New Roman" w:hAnsi="Consolas" w:cs="Consolas"/>
-          <w:color w:val="24292E"/>
-          <w:sz w:val="20"/>
-          <w:szCs w:val="20"/>
-          <w:bdr w:val="none" w:sz="0" w:space="0" w:color="auto" w:frame="1"/>
-          <w:lang w:val="en-CA" w:eastAsia="en-US"/>
-        </w:rPr>
-        <w:t xml:space="preserve"> </w:t>
+        <w:t xml:space="preserve">cd boundary-first-flattening &amp;&amp; git submodule update --init </w:t>
       </w:r>
       <w:r>
         <w:rPr>
@@ -1732,7 +1350,6 @@
           <w:lang w:val="en-CA" w:eastAsia="en-US"/>
         </w:rPr>
       </w:pPr>
-      <w:proofErr w:type="spellStart"/>
       <w:r>
         <w:rPr>
           <w:rFonts w:ascii="Consolas" w:eastAsia="Times New Roman" w:hAnsi="Consolas" w:cs="Consolas"/>
@@ -1742,43 +1359,7 @@
           <w:bdr w:val="none" w:sz="0" w:space="0" w:color="auto" w:frame="1"/>
           <w:lang w:val="en-CA" w:eastAsia="en-US"/>
         </w:rPr>
-        <w:t>mkdir</w:t>
-      </w:r>
-      <w:proofErr w:type="spellEnd"/>
-      <w:r>
-        <w:rPr>
-          <w:rFonts w:ascii="Consolas" w:eastAsia="Times New Roman" w:hAnsi="Consolas" w:cs="Consolas"/>
-          <w:color w:val="24292E"/>
-          <w:sz w:val="20"/>
-          <w:szCs w:val="20"/>
-          <w:bdr w:val="none" w:sz="0" w:space="0" w:color="auto" w:frame="1"/>
-          <w:lang w:val="en-CA" w:eastAsia="en-US"/>
-        </w:rPr>
-        <w:t xml:space="preserve"> build &amp;&amp; cd build &amp;&amp; </w:t>
-      </w:r>
-      <w:proofErr w:type="spellStart"/>
-      <w:r>
-        <w:rPr>
-          <w:rFonts w:ascii="Consolas" w:eastAsia="Times New Roman" w:hAnsi="Consolas" w:cs="Consolas"/>
-          <w:color w:val="24292E"/>
-          <w:sz w:val="20"/>
-          <w:szCs w:val="20"/>
-          <w:bdr w:val="none" w:sz="0" w:space="0" w:color="auto" w:frame="1"/>
-          <w:lang w:val="en-CA" w:eastAsia="en-US"/>
-        </w:rPr>
-        <w:t>cmake</w:t>
-      </w:r>
-      <w:proofErr w:type="spellEnd"/>
-      <w:r>
-        <w:rPr>
-          <w:rFonts w:ascii="Consolas" w:eastAsia="Times New Roman" w:hAnsi="Consolas" w:cs="Consolas"/>
-          <w:color w:val="24292E"/>
-          <w:sz w:val="20"/>
-          <w:szCs w:val="20"/>
-          <w:bdr w:val="none" w:sz="0" w:space="0" w:color="auto" w:frame="1"/>
-          <w:lang w:val="en-CA" w:eastAsia="en-US"/>
-        </w:rPr>
-        <w:t xml:space="preserve"> ..</w:t>
+        <w:t>mkdir build &amp;&amp; cd build &amp;&amp; cmake ..</w:t>
       </w:r>
       <w:r>
         <w:rPr>
@@ -1894,33 +1475,7 @@
           <w:bdr w:val="none" w:sz="0" w:space="0" w:color="auto" w:frame="1"/>
           <w:lang w:val="en-CA" w:eastAsia="en-US"/>
         </w:rPr>
-        <w:t>/Users/</w:t>
-      </w:r>
-      <w:proofErr w:type="spellStart"/>
-      <w:r>
-        <w:rPr>
-          <w:rFonts w:ascii="Consolas" w:eastAsia="Times New Roman" w:hAnsi="Consolas" w:cs="Consolas"/>
-          <w:b/>
-          <w:color w:val="24292E"/>
-          <w:sz w:val="20"/>
-          <w:szCs w:val="20"/>
-          <w:bdr w:val="none" w:sz="0" w:space="0" w:color="auto" w:frame="1"/>
-          <w:lang w:val="en-CA" w:eastAsia="en-US"/>
-        </w:rPr>
-        <w:t>hengsun</w:t>
-      </w:r>
-      <w:proofErr w:type="spellEnd"/>
-      <w:r>
-        <w:rPr>
-          <w:rFonts w:ascii="Consolas" w:eastAsia="Times New Roman" w:hAnsi="Consolas" w:cs="Consolas"/>
-          <w:b/>
-          <w:color w:val="24292E"/>
-          <w:sz w:val="20"/>
-          <w:szCs w:val="20"/>
-          <w:bdr w:val="none" w:sz="0" w:space="0" w:color="auto" w:frame="1"/>
-          <w:lang w:val="en-CA" w:eastAsia="en-US"/>
-        </w:rPr>
-        <w:t>/Documents/Thesis/boundary-first-flattening/build</w:t>
+        <w:t>/Users/hengsun/Documents/Thesis/boundary-first-flattening/build</w:t>
       </w:r>
       <w:r>
         <w:rPr>
@@ -2022,7 +1577,6 @@
         </w:rPr>
         <w:t>“</w:t>
       </w:r>
-      <w:proofErr w:type="spellStart"/>
       <w:r>
         <w:rPr>
           <w:rFonts w:ascii="Menlo" w:hAnsi="Menlo" w:cs="Menlo"/>
@@ -2033,9 +1587,8 @@
           <w:color w:val="000000"/>
           <w:szCs w:val="22"/>
         </w:rPr>
-        <w:t>xcode</w:t>
-      </w:r>
-      <w:proofErr w:type="spellEnd"/>
+        <w:t xml:space="preserve">xcode-select </w:t>
+      </w:r>
       <w:r>
         <w:rPr>
           <w:rFonts w:ascii="Menlo" w:hAnsi="Menlo" w:cs="Menlo"/>
@@ -2046,7 +1599,7 @@
           <w:color w:val="000000"/>
           <w:szCs w:val="22"/>
         </w:rPr>
-        <w:t xml:space="preserve">-select </w:t>
+        <w:t>–</w:t>
       </w:r>
       <w:r>
         <w:rPr>
@@ -2058,7 +1611,7 @@
           <w:color w:val="000000"/>
           <w:szCs w:val="22"/>
         </w:rPr>
-        <w:t>–</w:t>
+        <w:t>-</w:t>
       </w:r>
       <w:r>
         <w:rPr>
@@ -2070,7 +1623,7 @@
           <w:color w:val="000000"/>
           <w:szCs w:val="22"/>
         </w:rPr>
-        <w:t>-</w:t>
+        <w:t>install</w:t>
       </w:r>
       <w:r>
         <w:rPr>
@@ -2082,7 +1635,7 @@
           <w:color w:val="000000"/>
           <w:szCs w:val="22"/>
         </w:rPr>
-        <w:t>install</w:t>
+        <w:t>”</w:t>
       </w:r>
       <w:r>
         <w:rPr>
@@ -2094,18 +1647,6 @@
           <w:color w:val="000000"/>
           <w:szCs w:val="22"/>
         </w:rPr>
-        <w:t>”</w:t>
-      </w:r>
-      <w:r>
-        <w:rPr>
-          <w:rFonts w:ascii="Menlo" w:hAnsi="Menlo" w:cs="Menlo"/>
-          <w:b/>
-          <w:bCs/>
-          <w:i/>
-          <w:iCs/>
-          <w:color w:val="000000"/>
-          <w:szCs w:val="22"/>
-        </w:rPr>
         <w:t>.</w:t>
       </w:r>
     </w:p>
@@ -2225,15 +1766,7 @@
         </w:numPr>
       </w:pPr>
       <w:r>
-        <w:t xml:space="preserve">Trying to now configure the </w:t>
-      </w:r>
-      <w:proofErr w:type="spellStart"/>
-      <w:r>
-        <w:t>DenseMatrix</w:t>
-      </w:r>
-      <w:proofErr w:type="spellEnd"/>
-      <w:r>
-        <w:t xml:space="preserve"> to populate the boundaries.</w:t>
+        <w:t>Trying to now configure the DenseMatrix to populate the boundaries.</w:t>
       </w:r>
     </w:p>
     <w:p>
@@ -2249,17 +1782,8 @@
           <w:b/>
           <w:bCs/>
         </w:rPr>
-        <w:t xml:space="preserve">Now we can modify the command-line and try to access the additional methods, specifically </w:t>
-      </w:r>
-      <w:proofErr w:type="spellStart"/>
-      <w:r>
-        <w:rPr>
-          <w:b/>
-          <w:bCs/>
-        </w:rPr>
-        <w:t>BFF:flatten</w:t>
-      </w:r>
-      <w:proofErr w:type="spellEnd"/>
+        <w:t>Now we can modify the command-line and try to access the additional methods, specifically BFF:flatten</w:t>
+      </w:r>
       <w:r>
         <w:t>.</w:t>
       </w:r>
@@ -2345,21 +1869,8 @@
           <w:numId w:val="9"/>
         </w:numPr>
       </w:pPr>
-      <w:proofErr w:type="spellStart"/>
-      <w:r>
-        <w:t>Pymesh</w:t>
-      </w:r>
-      <w:proofErr w:type="spellEnd"/>
-      <w:r>
-        <w:t xml:space="preserve"> has a method that called </w:t>
-      </w:r>
-      <w:proofErr w:type="spellStart"/>
-      <w:r>
-        <w:t>collapse_short_edges</w:t>
-      </w:r>
-      <w:proofErr w:type="spellEnd"/>
-      <w:r>
-        <w:t xml:space="preserve">.  </w:t>
+      <w:r>
+        <w:t xml:space="preserve">Pymesh has a method that called collapse_short_edges.  </w:t>
       </w:r>
       <w:r>
         <w:t>This method has the ability to remove edges that are below a certain threshold.  For our implementation, we are removing edges that are below less than 0.5*average edge length.</w:t>
@@ -2392,15 +1903,7 @@
         <w:t>/extract.py is the what we are using to reform the flattened imaged.</w:t>
       </w:r>
       <w:r>
-        <w:t xml:space="preserve">  This command takes trimmedout.obj as input.  This should be a </w:t>
-      </w:r>
-      <w:proofErr w:type="spellStart"/>
-      <w:r>
-        <w:t>icosphere</w:t>
-      </w:r>
-      <w:proofErr w:type="spellEnd"/>
-      <w:r>
-        <w:t xml:space="preserve"> or some other 3-d object.  It will output trimmedout_flat.obj.  This will be a flattened version of the 3-d object.</w:t>
+        <w:t xml:space="preserve">  This command takes trimmedout.obj as input.  This should be a icosphere or some other 3-d object.  It will output trimmedout_flat.obj.  This will be a flattened version of the 3-d object.</w:t>
       </w:r>
     </w:p>
     <w:p>
@@ -2567,15 +2070,7 @@
         <w:t xml:space="preserve"> located on the dome</w:t>
       </w:r>
       <w:r>
-        <w:t xml:space="preserve">.  Each point can be connected to </w:t>
-      </w:r>
-      <w:proofErr w:type="spellStart"/>
-      <w:r>
-        <w:t>neighbouring</w:t>
-      </w:r>
-      <w:proofErr w:type="spellEnd"/>
-      <w:r>
-        <w:t xml:space="preserve"> facet to form</w:t>
+        <w:t>.  Each point can be connected to neighbouring facet to form</w:t>
       </w:r>
       <w:r>
         <w:t xml:space="preserve"> contour lines</w:t>
@@ -2835,21 +2330,7 @@
         <w:rPr>
           <w:bCs/>
         </w:rPr>
-        <w:t xml:space="preserve">Robert </w:t>
-      </w:r>
-      <w:proofErr w:type="spellStart"/>
-      <w:r>
-        <w:rPr>
-          <w:bCs/>
-        </w:rPr>
-        <w:t>Bridson</w:t>
-      </w:r>
-      <w:proofErr w:type="spellEnd"/>
-      <w:r>
-        <w:rPr>
-          <w:bCs/>
-        </w:rPr>
-        <w:t xml:space="preserve"> – algorithm for dart throwing.</w:t>
+        <w:t>Robert Bridson – algorithm for dart throwing.</w:t>
       </w:r>
     </w:p>
     <w:p>
@@ -2972,21 +2453,7 @@
         <w:rPr>
           <w:b/>
         </w:rPr>
-        <w:t xml:space="preserve">Poisson disc sampling using Robert </w:t>
-      </w:r>
-      <w:proofErr w:type="spellStart"/>
-      <w:r>
-        <w:rPr>
-          <w:b/>
-        </w:rPr>
-        <w:t>Bridson’s</w:t>
-      </w:r>
-      <w:proofErr w:type="spellEnd"/>
-      <w:r>
-        <w:rPr>
-          <w:b/>
-        </w:rPr>
-        <w:t xml:space="preserve"> algorithm: </w:t>
+        <w:t xml:space="preserve">Poisson disc sampling using Robert Bridson’s algorithm: </w:t>
       </w:r>
       <w:hyperlink r:id="rId21" w:history="1">
         <w:r>
@@ -3043,21 +2510,7 @@
         <w:rPr>
           <w:bCs/>
         </w:rPr>
-        <w:t xml:space="preserve">Using </w:t>
-      </w:r>
-      <w:proofErr w:type="spellStart"/>
-      <w:r>
-        <w:rPr>
-          <w:bCs/>
-        </w:rPr>
-        <w:t>Bridson’s</w:t>
-      </w:r>
-      <w:proofErr w:type="spellEnd"/>
-      <w:r>
-        <w:rPr>
-          <w:bCs/>
-        </w:rPr>
-        <w:t xml:space="preserve"> algorithm implementation in Python. </w:t>
+        <w:t xml:space="preserve">Using Bridson’s algorithm implementation in Python. </w:t>
       </w:r>
       <w:r>
         <w:rPr>
@@ -3215,21 +2668,7 @@
         <w:rPr>
           <w:bCs/>
         </w:rPr>
-        <w:t xml:space="preserve">Understanding </w:t>
-      </w:r>
-      <w:proofErr w:type="spellStart"/>
-      <w:r>
-        <w:rPr>
-          <w:bCs/>
-        </w:rPr>
-        <w:t>Numpy</w:t>
-      </w:r>
-      <w:proofErr w:type="spellEnd"/>
-      <w:r>
-        <w:rPr>
-          <w:bCs/>
-        </w:rPr>
-        <w:t xml:space="preserve"> array slicing: </w:t>
+        <w:t xml:space="preserve">Understanding Numpy array slicing: </w:t>
       </w:r>
       <w:hyperlink r:id="rId25" w:history="1">
         <w:r>
@@ -3405,19 +2844,11 @@
         </w:rPr>
         <w:t xml:space="preserve">Build problems.  Create fake link: </w:t>
       </w:r>
-      <w:proofErr w:type="spellStart"/>
       <w:r>
         <w:rPr>
           <w:b/>
         </w:rPr>
-        <w:t>sudo</w:t>
-      </w:r>
-      <w:proofErr w:type="spellEnd"/>
-      <w:r>
-        <w:rPr>
-          <w:b/>
-        </w:rPr>
-        <w:t xml:space="preserve"> ln -s /Applications/Xcode.app/Contents/Developer/Platforms/MacOSX.platform/Developer/SDKs/MacOSX10.15.sdk /Applications/Xcode.app/Contents/Developer/Platforms/MacOSX.platform/Developer/SDKs/MacOSX10.14.sdk</w:t>
+        <w:t>sudo ln -s /Applications/Xcode.app/Contents/Developer/Platforms/MacOSX.platform/Developer/SDKs/MacOSX10.15.sdk /Applications/Xcode.app/Contents/Developer/Platforms/MacOSX.platform/Developer/SDKs/MacOSX10.14.sdk</w:t>
       </w:r>
     </w:p>
     <w:p>
@@ -3546,27 +2977,236 @@
           <w:bCs/>
         </w:rPr>
       </w:pPr>
+    </w:p>
+    <w:p>
+      <w:pPr>
+        <w:rPr>
+          <w:bCs/>
+        </w:rPr>
+      </w:pPr>
+    </w:p>
+    <w:p>
+      <w:pPr>
+        <w:pStyle w:val="Date"/>
+      </w:pPr>
+      <w:r>
+        <w:t>Nov 22, 2019</w:t>
+      </w:r>
+    </w:p>
+    <w:p>
+      <w:pPr>
+        <w:pStyle w:val="Heading1"/>
+      </w:pPr>
+      <w:r>
+        <w:t>Barycentric coordinates</w:t>
+      </w:r>
+    </w:p>
+    <w:p>
+      <w:pPr>
+        <w:pStyle w:val="Heading1"/>
+      </w:pPr>
+      <w:r>
+        <w:t>Automatic Chaincode blob generation</w:t>
+      </w:r>
+    </w:p>
+    <w:p>
+      <w:pPr>
+        <w:pStyle w:val="Heading1"/>
+      </w:pPr>
+      <w:r>
+        <w:t>Barycentric coordinates</w:t>
+      </w:r>
+    </w:p>
+    <w:p/>
+    <w:p>
+      <w:pPr>
+        <w:rPr>
+          <w:bCs/>
+        </w:rPr>
+      </w:pPr>
+      <w:r>
+        <w:rPr>
+          <w:bCs/>
+        </w:rPr>
+        <w:t>TODO:</w:t>
+      </w:r>
+    </w:p>
+    <w:p>
+      <w:pPr>
+        <w:pStyle w:val="ListParagraph"/>
+        <w:numPr>
+          <w:ilvl w:val="0"/>
+          <w:numId w:val="13"/>
+        </w:numPr>
+        <w:rPr>
+          <w:bCs/>
+        </w:rPr>
+      </w:pPr>
+      <w:r>
+        <w:rPr>
+          <w:bCs/>
+        </w:rPr>
+        <w:t>How to determine which face maps from pre-BFF to post-BFF.</w:t>
+      </w:r>
+    </w:p>
+    <w:p>
+      <w:pPr>
+        <w:pStyle w:val="ListParagraph"/>
+        <w:numPr>
+          <w:ilvl w:val="0"/>
+          <w:numId w:val="13"/>
+        </w:numPr>
+        <w:rPr>
+          <w:bCs/>
+          <w:lang w:val="en-CA"/>
+        </w:rPr>
+      </w:pPr>
+    </w:p>
+    <w:p>
+      <w:pPr>
+        <w:pStyle w:val="ListParagraph"/>
+        <w:numPr>
+          <w:ilvl w:val="0"/>
+          <w:numId w:val="13"/>
+        </w:numPr>
+        <w:rPr>
+          <w:bCs/>
+          <w:lang w:val="en-CA"/>
+        </w:rPr>
+      </w:pPr>
+    </w:p>
+    <w:p>
+      <w:pPr>
+        <w:pStyle w:val="ListParagraph"/>
+        <w:numPr>
+          <w:ilvl w:val="0"/>
+          <w:numId w:val="13"/>
+        </w:numPr>
+        <w:rPr>
+          <w:bCs/>
+          <w:lang w:val="en-CA"/>
+        </w:rPr>
+      </w:pPr>
+    </w:p>
+    <w:p>
+      <w:pPr>
+        <w:pStyle w:val="ListParagraph"/>
+        <w:numPr>
+          <w:ilvl w:val="0"/>
+          <w:numId w:val="13"/>
+        </w:numPr>
+        <w:rPr>
+          <w:bCs/>
+          <w:lang w:val="en-CA"/>
+        </w:rPr>
+      </w:pPr>
+    </w:p>
+    <w:p>
+      <w:pPr>
+        <w:pStyle w:val="ListParagraph"/>
+        <w:numPr>
+          <w:ilvl w:val="0"/>
+          <w:numId w:val="13"/>
+        </w:numPr>
+        <w:rPr>
+          <w:bCs/>
+          <w:lang w:val="en-CA"/>
+        </w:rPr>
+      </w:pPr>
       <w:bookmarkStart w:id="0" w:name="_GoBack"/>
       <w:bookmarkEnd w:id="0"/>
+      <w:r>
+        <w:rPr>
+          <w:bCs/>
+        </w:rPr>
+        <w:t xml:space="preserve">Barycentric Coordinates: </w:t>
+      </w:r>
+      <w:hyperlink r:id="rId26" w:history="1">
+        <w:r>
+          <w:rPr>
+            <w:rStyle w:val="Hyperlink"/>
+            <w:bCs/>
+            <w:lang w:val="en-CA"/>
+          </w:rPr>
+          <w:t>https://codereview.stackexchange.com/questions/41024/faster-computation-of-barycentric-coordinates-for-many-points</w:t>
+        </w:r>
+      </w:hyperlink>
     </w:p>
     <w:p>
       <w:pPr>
         <w:pStyle w:val="ListParagraph"/>
         <w:numPr>
           <w:ilvl w:val="0"/>
-          <w:numId w:val="12"/>
-        </w:numPr>
-        <w:rPr>
-          <w:bCs/>
-        </w:rPr>
-      </w:pPr>
+          <w:numId w:val="13"/>
+        </w:numPr>
+        <w:rPr>
+          <w:bCs/>
+        </w:rPr>
+      </w:pPr>
+      <w:r>
+        <w:rPr>
+          <w:bCs/>
+        </w:rPr>
+        <w:t xml:space="preserve">More Barycentric: </w:t>
+      </w:r>
+      <w:hyperlink r:id="rId27" w:history="1">
+        <w:r>
+          <w:rPr>
+            <w:rStyle w:val="Hyperlink"/>
+            <w:bCs/>
+          </w:rPr>
+          <w:t>https://github.com/bmechtley/barycentric</w:t>
+        </w:r>
+      </w:hyperlink>
     </w:p>
     <w:p>
       <w:pPr>
         <w:pStyle w:val="ListParagraph"/>
         <w:numPr>
           <w:ilvl w:val="0"/>
-          <w:numId w:val="12"/>
+          <w:numId w:val="13"/>
+        </w:numPr>
+        <w:rPr>
+          <w:bCs/>
+        </w:rPr>
+      </w:pPr>
+    </w:p>
+    <w:p>
+      <w:pPr>
+        <w:pStyle w:val="ListParagraph"/>
+        <w:numPr>
+          <w:ilvl w:val="0"/>
+          <w:numId w:val="13"/>
+        </w:numPr>
+        <w:rPr>
+          <w:bCs/>
+        </w:rPr>
+      </w:pPr>
+      <w:r>
+        <w:rPr>
+          <w:bCs/>
+        </w:rPr>
+        <w:t>How to determine which face maps from pre-BFF to post-BFF.</w:t>
+      </w:r>
+    </w:p>
+    <w:p>
+      <w:pPr>
+        <w:pStyle w:val="ListParagraph"/>
+        <w:numPr>
+          <w:ilvl w:val="0"/>
+          <w:numId w:val="13"/>
+        </w:numPr>
+        <w:rPr>
+          <w:bCs/>
+        </w:rPr>
+      </w:pPr>
+    </w:p>
+    <w:p>
+      <w:pPr>
+        <w:pStyle w:val="ListParagraph"/>
+        <w:numPr>
+          <w:ilvl w:val="0"/>
+          <w:numId w:val="13"/>
         </w:numPr>
         <w:rPr>
           <w:bCs/>
@@ -3584,7 +3224,7 @@
         <w:pStyle w:val="ListParagraph"/>
         <w:numPr>
           <w:ilvl w:val="1"/>
-          <w:numId w:val="12"/>
+          <w:numId w:val="13"/>
         </w:numPr>
         <w:rPr>
           <w:bCs/>
@@ -3602,7 +3242,7 @@
         <w:pStyle w:val="ListParagraph"/>
         <w:numPr>
           <w:ilvl w:val="1"/>
-          <w:numId w:val="12"/>
+          <w:numId w:val="13"/>
         </w:numPr>
         <w:rPr>
           <w:bCs/>
@@ -3644,7 +3284,7 @@
         <w:pStyle w:val="ListParagraph"/>
         <w:numPr>
           <w:ilvl w:val="1"/>
-          <w:numId w:val="12"/>
+          <w:numId w:val="13"/>
         </w:numPr>
         <w:rPr>
           <w:bCs/>
@@ -3655,9 +3295,10 @@
         <w:rPr>
           <w:bCs/>
         </w:rPr>
+        <w:lastRenderedPageBreak/>
         <w:t xml:space="preserve">Freeman chain code for letters: </w:t>
       </w:r>
-      <w:hyperlink r:id="rId26" w:history="1">
+      <w:hyperlink r:id="rId28" w:history="1">
         <w:r>
           <w:rPr>
             <w:rStyle w:val="Hyperlink"/>
@@ -3673,7 +3314,7 @@
         <w:pStyle w:val="ListParagraph"/>
         <w:numPr>
           <w:ilvl w:val="1"/>
-          <w:numId w:val="12"/>
+          <w:numId w:val="13"/>
         </w:numPr>
         <w:rPr>
           <w:bCs/>
@@ -3685,7 +3326,7 @@
         </w:rPr>
         <w:t xml:space="preserve">Alpha Shapes: </w:t>
       </w:r>
-      <w:hyperlink r:id="rId27" w:history="1">
+      <w:hyperlink r:id="rId29" w:history="1">
         <w:r>
           <w:rPr>
             <w:rStyle w:val="Hyperlink"/>
@@ -3700,7 +3341,7 @@
         <w:pStyle w:val="ListParagraph"/>
         <w:numPr>
           <w:ilvl w:val="1"/>
-          <w:numId w:val="12"/>
+          <w:numId w:val="13"/>
         </w:numPr>
         <w:rPr>
           <w:bCs/>
@@ -3712,7 +3353,7 @@
         </w:rPr>
         <w:t xml:space="preserve">Concave hull: </w:t>
       </w:r>
-      <w:hyperlink r:id="rId28" w:history="1">
+      <w:hyperlink r:id="rId30" w:history="1">
         <w:r>
           <w:rPr>
             <w:rStyle w:val="Hyperlink"/>
@@ -3727,7 +3368,7 @@
         <w:pStyle w:val="ListParagraph"/>
         <w:numPr>
           <w:ilvl w:val="1"/>
-          <w:numId w:val="12"/>
+          <w:numId w:val="13"/>
         </w:numPr>
         <w:rPr>
           <w:bCs/>
@@ -3739,7 +3380,7 @@
         </w:rPr>
         <w:t xml:space="preserve">Minimal Convex hull: </w:t>
       </w:r>
-      <w:hyperlink r:id="rId29" w:history="1">
+      <w:hyperlink r:id="rId31" w:history="1">
         <w:r>
           <w:rPr>
             <w:rStyle w:val="Hyperlink"/>
@@ -3754,7 +3395,7 @@
         <w:pStyle w:val="ListParagraph"/>
         <w:numPr>
           <w:ilvl w:val="1"/>
-          <w:numId w:val="12"/>
+          <w:numId w:val="13"/>
         </w:numPr>
         <w:rPr>
           <w:bCs/>
@@ -3766,7 +3407,7 @@
         <w:pStyle w:val="ListParagraph"/>
         <w:numPr>
           <w:ilvl w:val="1"/>
-          <w:numId w:val="12"/>
+          <w:numId w:val="13"/>
         </w:numPr>
         <w:rPr>
           <w:bCs/>
@@ -3790,7 +3431,7 @@
         <w:pStyle w:val="ListParagraph"/>
         <w:numPr>
           <w:ilvl w:val="1"/>
-          <w:numId w:val="12"/>
+          <w:numId w:val="13"/>
         </w:numPr>
         <w:rPr>
           <w:bCs/>
@@ -3808,7 +3449,7 @@
         <w:pStyle w:val="ListParagraph"/>
         <w:numPr>
           <w:ilvl w:val="1"/>
-          <w:numId w:val="12"/>
+          <w:numId w:val="13"/>
         </w:numPr>
         <w:rPr>
           <w:bCs/>
@@ -3820,7 +3461,7 @@
         <w:pStyle w:val="ListParagraph"/>
         <w:numPr>
           <w:ilvl w:val="1"/>
-          <w:numId w:val="12"/>
+          <w:numId w:val="13"/>
         </w:numPr>
         <w:rPr>
           <w:bCs/>
@@ -3832,7 +3473,7 @@
         <w:pStyle w:val="ListParagraph"/>
         <w:numPr>
           <w:ilvl w:val="1"/>
-          <w:numId w:val="12"/>
+          <w:numId w:val="13"/>
         </w:numPr>
         <w:rPr>
           <w:bCs/>
@@ -3856,7 +3497,7 @@
         <w:pStyle w:val="ListParagraph"/>
         <w:numPr>
           <w:ilvl w:val="1"/>
-          <w:numId w:val="12"/>
+          <w:numId w:val="13"/>
         </w:numPr>
         <w:rPr>
           <w:bCs/>
@@ -4384,7 +4025,7 @@
     <w:p/>
     <w:p/>
     <w:sectPr>
-      <w:footerReference w:type="default" r:id="rId30"/>
+      <w:footerReference w:type="default" r:id="rId32"/>
       <w:pgSz w:w="12240" w:h="15840" w:code="1"/>
       <w:pgMar w:top="1094" w:right="2448" w:bottom="1771" w:left="1210" w:header="720" w:footer="720" w:gutter="0"/>
       <w:cols w:space="720"/>
@@ -4492,6 +4133,95 @@
 <file path=word/numbering.xml><?xml version="1.0" encoding="utf-8"?>
 <w:numbering xmlns:wpc="http://schemas.microsoft.com/office/word/2010/wordprocessingCanvas" xmlns:cx="http://schemas.microsoft.com/office/drawing/2014/chartex" xmlns:cx1="http://schemas.microsoft.com/office/drawing/2015/9/8/chartex" xmlns:cx2="http://schemas.microsoft.com/office/drawing/2015/10/21/chartex" xmlns:cx3="http://schemas.microsoft.com/office/drawing/2016/5/9/chartex" xmlns:cx4="http://schemas.microsoft.com/office/drawing/2016/5/10/chartex" xmlns:cx5="http://schemas.microsoft.com/office/drawing/2016/5/11/chartex" xmlns:cx6="http://schemas.microsoft.com/office/drawing/2016/5/12/chartex" xmlns:cx7="http://schemas.microsoft.com/office/drawing/2016/5/13/chartex" xmlns:cx8="http://schemas.microsoft.com/office/drawing/2016/5/14/chartex" xmlns:mc="http://schemas.openxmlformats.org/markup-compatibility/2006" xmlns:aink="http://schemas.microsoft.com/office/drawing/2016/ink" xmlns:am3d="http://schemas.microsoft.com/office/drawing/2017/model3d" xmlns:o="urn:schemas-microsoft-com:office:office" xmlns:r="http://schemas.openxmlformats.org/officeDocument/2006/relationships" xmlns:m="http://schemas.openxmlformats.org/officeDocument/2006/math" xmlns:v="urn:schemas-microsoft-com:vml" xmlns:wp14="http://schemas.microsoft.com/office/word/2010/wordprocessingDrawing" xmlns:wp="http://schemas.openxmlformats.org/drawingml/2006/wordprocessingDrawing" xmlns:w10="urn:schemas-microsoft-com:office:word" xmlns:w="http://schemas.openxmlformats.org/wordprocessingml/2006/main" xmlns:w14="http://schemas.microsoft.com/office/word/2010/wordml" xmlns:w15="http://schemas.microsoft.com/office/word/2012/wordml" xmlns:w16cid="http://schemas.microsoft.com/office/word/2016/wordml/cid" xmlns:w16se="http://schemas.microsoft.com/office/word/2015/wordml/symex" xmlns:wpg="http://schemas.microsoft.com/office/word/2010/wordprocessingGroup" xmlns:wpi="http://schemas.microsoft.com/office/word/2010/wordprocessingInk" xmlns:wne="http://schemas.microsoft.com/office/word/2006/wordml" xmlns:wps="http://schemas.microsoft.com/office/word/2010/wordprocessingShape" mc:Ignorable="w14 w15 w16se w16cid wp14">
   <w:abstractNum w:abstractNumId="0" w15:restartNumberingAfterBreak="0">
+    <w:nsid w:val="05CD3171"/>
+    <w:multiLevelType w:val="hybridMultilevel"/>
+    <w:tmpl w:val="10CE0686"/>
+    <w:lvl w:ilvl="0" w:tplc="0409000F">
+      <w:start w:val="1"/>
+      <w:numFmt w:val="decimal"/>
+      <w:lvlText w:val="%1."/>
+      <w:lvlJc w:val="left"/>
+      <w:pPr>
+        <w:ind w:left="720" w:hanging="360"/>
+      </w:pPr>
+      <w:rPr>
+        <w:rFonts w:hint="default"/>
+      </w:rPr>
+    </w:lvl>
+    <w:lvl w:ilvl="1" w:tplc="04090019">
+      <w:start w:val="1"/>
+      <w:numFmt w:val="lowerLetter"/>
+      <w:lvlText w:val="%2."/>
+      <w:lvlJc w:val="left"/>
+      <w:pPr>
+        <w:ind w:left="1440" w:hanging="360"/>
+      </w:pPr>
+    </w:lvl>
+    <w:lvl w:ilvl="2" w:tplc="0409001B">
+      <w:start w:val="1"/>
+      <w:numFmt w:val="lowerRoman"/>
+      <w:lvlText w:val="%3."/>
+      <w:lvlJc w:val="right"/>
+      <w:pPr>
+        <w:ind w:left="2160" w:hanging="180"/>
+      </w:pPr>
+    </w:lvl>
+    <w:lvl w:ilvl="3" w:tplc="0409000F" w:tentative="1">
+      <w:start w:val="1"/>
+      <w:numFmt w:val="decimal"/>
+      <w:lvlText w:val="%4."/>
+      <w:lvlJc w:val="left"/>
+      <w:pPr>
+        <w:ind w:left="2880" w:hanging="360"/>
+      </w:pPr>
+    </w:lvl>
+    <w:lvl w:ilvl="4" w:tplc="04090019" w:tentative="1">
+      <w:start w:val="1"/>
+      <w:numFmt w:val="lowerLetter"/>
+      <w:lvlText w:val="%5."/>
+      <w:lvlJc w:val="left"/>
+      <w:pPr>
+        <w:ind w:left="3600" w:hanging="360"/>
+      </w:pPr>
+    </w:lvl>
+    <w:lvl w:ilvl="5" w:tplc="0409001B" w:tentative="1">
+      <w:start w:val="1"/>
+      <w:numFmt w:val="lowerRoman"/>
+      <w:lvlText w:val="%6."/>
+      <w:lvlJc w:val="right"/>
+      <w:pPr>
+        <w:ind w:left="4320" w:hanging="180"/>
+      </w:pPr>
+    </w:lvl>
+    <w:lvl w:ilvl="6" w:tplc="0409000F" w:tentative="1">
+      <w:start w:val="1"/>
+      <w:numFmt w:val="decimal"/>
+      <w:lvlText w:val="%7."/>
+      <w:lvlJc w:val="left"/>
+      <w:pPr>
+        <w:ind w:left="5040" w:hanging="360"/>
+      </w:pPr>
+    </w:lvl>
+    <w:lvl w:ilvl="7" w:tplc="04090019" w:tentative="1">
+      <w:start w:val="1"/>
+      <w:numFmt w:val="lowerLetter"/>
+      <w:lvlText w:val="%8."/>
+      <w:lvlJc w:val="left"/>
+      <w:pPr>
+        <w:ind w:left="5760" w:hanging="360"/>
+      </w:pPr>
+    </w:lvl>
+    <w:lvl w:ilvl="8" w:tplc="0409001B" w:tentative="1">
+      <w:start w:val="1"/>
+      <w:numFmt w:val="lowerRoman"/>
+      <w:lvlText w:val="%9."/>
+      <w:lvlJc w:val="right"/>
+      <w:pPr>
+        <w:ind w:left="6480" w:hanging="180"/>
+      </w:pPr>
+    </w:lvl>
+  </w:abstractNum>
+  <w:abstractNum w:abstractNumId="1" w15:restartNumberingAfterBreak="0">
     <w:nsid w:val="0D0059FD"/>
     <w:multiLevelType w:val="hybridMultilevel"/>
     <w:tmpl w:val="B3FC696E"/>
@@ -4580,7 +4310,7 @@
       </w:pPr>
     </w:lvl>
   </w:abstractNum>
-  <w:abstractNum w:abstractNumId="1" w15:restartNumberingAfterBreak="0">
+  <w:abstractNum w:abstractNumId="2" w15:restartNumberingAfterBreak="0">
     <w:nsid w:val="12F44CC1"/>
     <w:multiLevelType w:val="hybridMultilevel"/>
     <w:tmpl w:val="EE42D926"/>
@@ -4669,7 +4399,7 @@
       </w:pPr>
     </w:lvl>
   </w:abstractNum>
-  <w:abstractNum w:abstractNumId="2" w15:restartNumberingAfterBreak="0">
+  <w:abstractNum w:abstractNumId="3" w15:restartNumberingAfterBreak="0">
     <w:nsid w:val="24EA573D"/>
     <w:multiLevelType w:val="hybridMultilevel"/>
     <w:tmpl w:val="14CE6810"/>
@@ -4758,7 +4488,7 @@
       </w:pPr>
     </w:lvl>
   </w:abstractNum>
-  <w:abstractNum w:abstractNumId="3" w15:restartNumberingAfterBreak="0">
+  <w:abstractNum w:abstractNumId="4" w15:restartNumberingAfterBreak="0">
     <w:nsid w:val="266771C0"/>
     <w:multiLevelType w:val="hybridMultilevel"/>
     <w:tmpl w:val="74820BCC"/>
@@ -4870,7 +4600,7 @@
       </w:rPr>
     </w:lvl>
   </w:abstractNum>
-  <w:abstractNum w:abstractNumId="4" w15:restartNumberingAfterBreak="0">
+  <w:abstractNum w:abstractNumId="5" w15:restartNumberingAfterBreak="0">
     <w:nsid w:val="270F1E62"/>
     <w:multiLevelType w:val="hybridMultilevel"/>
     <w:tmpl w:val="48DA4938"/>
@@ -4982,7 +4712,7 @@
       </w:rPr>
     </w:lvl>
   </w:abstractNum>
-  <w:abstractNum w:abstractNumId="5" w15:restartNumberingAfterBreak="0">
+  <w:abstractNum w:abstractNumId="6" w15:restartNumberingAfterBreak="0">
     <w:nsid w:val="33B27F23"/>
     <w:multiLevelType w:val="hybridMultilevel"/>
     <w:tmpl w:val="488465DA"/>
@@ -5071,7 +4801,7 @@
       </w:pPr>
     </w:lvl>
   </w:abstractNum>
-  <w:abstractNum w:abstractNumId="6" w15:restartNumberingAfterBreak="0">
+  <w:abstractNum w:abstractNumId="7" w15:restartNumberingAfterBreak="0">
     <w:nsid w:val="4E05544C"/>
     <w:multiLevelType w:val="hybridMultilevel"/>
     <w:tmpl w:val="969085AC"/>
@@ -5160,7 +4890,7 @@
       </w:pPr>
     </w:lvl>
   </w:abstractNum>
-  <w:abstractNum w:abstractNumId="7" w15:restartNumberingAfterBreak="0">
+  <w:abstractNum w:abstractNumId="8" w15:restartNumberingAfterBreak="0">
     <w:nsid w:val="4E723C8F"/>
     <w:multiLevelType w:val="hybridMultilevel"/>
     <w:tmpl w:val="71E83E26"/>
@@ -5249,7 +4979,7 @@
       </w:pPr>
     </w:lvl>
   </w:abstractNum>
-  <w:abstractNum w:abstractNumId="8" w15:restartNumberingAfterBreak="0">
+  <w:abstractNum w:abstractNumId="9" w15:restartNumberingAfterBreak="0">
     <w:nsid w:val="52235DFD"/>
     <w:multiLevelType w:val="hybridMultilevel"/>
     <w:tmpl w:val="12A83108"/>
@@ -5338,7 +5068,7 @@
       </w:pPr>
     </w:lvl>
   </w:abstractNum>
-  <w:abstractNum w:abstractNumId="9" w15:restartNumberingAfterBreak="0">
+  <w:abstractNum w:abstractNumId="10" w15:restartNumberingAfterBreak="0">
     <w:nsid w:val="53BF1F8E"/>
     <w:multiLevelType w:val="hybridMultilevel"/>
     <w:tmpl w:val="F3AA5AEA"/>
@@ -5450,7 +5180,7 @@
       </w:rPr>
     </w:lvl>
   </w:abstractNum>
-  <w:abstractNum w:abstractNumId="10" w15:restartNumberingAfterBreak="0">
+  <w:abstractNum w:abstractNumId="11" w15:restartNumberingAfterBreak="0">
     <w:nsid w:val="67782426"/>
     <w:multiLevelType w:val="hybridMultilevel"/>
     <w:tmpl w:val="10CE0686"/>
@@ -5539,7 +5269,7 @@
       </w:pPr>
     </w:lvl>
   </w:abstractNum>
-  <w:abstractNum w:abstractNumId="11" w15:restartNumberingAfterBreak="0">
+  <w:abstractNum w:abstractNumId="12" w15:restartNumberingAfterBreak="0">
     <w:nsid w:val="7E8C21B2"/>
     <w:multiLevelType w:val="hybridMultilevel"/>
     <w:tmpl w:val="10CE0686"/>
@@ -5629,40 +5359,43 @@
     </w:lvl>
   </w:abstractNum>
   <w:num w:numId="1">
+    <w:abstractNumId w:val="3"/>
+  </w:num>
+  <w:num w:numId="2">
+    <w:abstractNumId w:val="6"/>
+  </w:num>
+  <w:num w:numId="3">
+    <w:abstractNumId w:val="7"/>
+  </w:num>
+  <w:num w:numId="4">
+    <w:abstractNumId w:val="1"/>
+  </w:num>
+  <w:num w:numId="5">
+    <w:abstractNumId w:val="4"/>
+  </w:num>
+  <w:num w:numId="6">
+    <w:abstractNumId w:val="10"/>
+  </w:num>
+  <w:num w:numId="7">
+    <w:abstractNumId w:val="5"/>
+  </w:num>
+  <w:num w:numId="8">
+    <w:abstractNumId w:val="8"/>
+  </w:num>
+  <w:num w:numId="9">
+    <w:abstractNumId w:val="9"/>
+  </w:num>
+  <w:num w:numId="10">
     <w:abstractNumId w:val="2"/>
   </w:num>
-  <w:num w:numId="2">
-    <w:abstractNumId w:val="5"/>
-  </w:num>
-  <w:num w:numId="3">
-    <w:abstractNumId w:val="6"/>
-  </w:num>
-  <w:num w:numId="4">
-    <w:abstractNumId w:val="0"/>
-  </w:num>
-  <w:num w:numId="5">
-    <w:abstractNumId w:val="3"/>
-  </w:num>
-  <w:num w:numId="6">
-    <w:abstractNumId w:val="9"/>
-  </w:num>
-  <w:num w:numId="7">
-    <w:abstractNumId w:val="4"/>
-  </w:num>
-  <w:num w:numId="8">
-    <w:abstractNumId w:val="7"/>
-  </w:num>
-  <w:num w:numId="9">
-    <w:abstractNumId w:val="8"/>
-  </w:num>
-  <w:num w:numId="10">
-    <w:abstractNumId w:val="1"/>
-  </w:num>
   <w:num w:numId="11">
-    <w:abstractNumId w:val="10"/>
+    <w:abstractNumId w:val="11"/>
   </w:num>
   <w:num w:numId="12">
-    <w:abstractNumId w:val="11"/>
+    <w:abstractNumId w:val="12"/>
+  </w:num>
+  <w:num w:numId="13">
+    <w:abstractNumId w:val="0"/>
   </w:num>
 </w:numbering>
 </file>
@@ -7560,6 +7293,7 @@
     <w:sig w:usb0="00000000" w:usb1="10000000" w:usb2="00000000" w:usb3="00000000" w:csb0="80000000" w:csb1="00000000"/>
   </w:font>
   <w:font w:name="Segoe UI">
+    <w:altName w:val="Calibri"/>
     <w:panose1 w:val="020B0604020202020204"/>
     <w:charset w:val="00"/>
     <w:family w:val="swiss"/>
@@ -7615,6 +7349,7 @@
   <w:rsids>
     <w:rsidRoot w:val="0021480B"/>
     <w:rsid w:val="00053DC7"/>
+    <w:rsid w:val="0016799D"/>
     <w:rsid w:val="001719BE"/>
     <w:rsid w:val="0021480B"/>
     <w:rsid w:val="00277596"/>
@@ -7633,6 +7368,7 @@
     <w:rsid w:val="00942D2D"/>
     <w:rsid w:val="00947035"/>
     <w:rsid w:val="00983CED"/>
+    <w:rsid w:val="00A04076"/>
     <w:rsid w:val="00AF5E69"/>
     <w:rsid w:val="00B13AEA"/>
     <w:rsid w:val="00B604E9"/>

</xml_diff>

<commit_message>
Displaying two subplots work.  Mouse over and on click of the triangles works.  Starting the process of mapping original mesh to flattened mesh.
</commit_message>
<xml_diff>
--- a/Thesis.docx
+++ b/Thesis.docx
@@ -180,7 +180,35 @@
         <w:rPr>
           <w:b/>
         </w:rPr>
-        <w:t>“conda update conda”</w:t>
+        <w:t>“</w:t>
+      </w:r>
+      <w:proofErr w:type="spellStart"/>
+      <w:r>
+        <w:rPr>
+          <w:b/>
+        </w:rPr>
+        <w:t>conda</w:t>
+      </w:r>
+      <w:proofErr w:type="spellEnd"/>
+      <w:r>
+        <w:rPr>
+          <w:b/>
+        </w:rPr>
+        <w:t xml:space="preserve"> update </w:t>
+      </w:r>
+      <w:proofErr w:type="spellStart"/>
+      <w:r>
+        <w:rPr>
+          <w:b/>
+        </w:rPr>
+        <w:t>conda</w:t>
+      </w:r>
+      <w:proofErr w:type="spellEnd"/>
+      <w:r>
+        <w:rPr>
+          <w:b/>
+        </w:rPr>
+        <w:t>”</w:t>
       </w:r>
     </w:p>
     <w:p>
@@ -198,7 +226,21 @@
         <w:rPr>
           <w:b/>
         </w:rPr>
-        <w:t>“conda update –all”</w:t>
+        <w:t>“</w:t>
+      </w:r>
+      <w:proofErr w:type="spellStart"/>
+      <w:r>
+        <w:rPr>
+          <w:b/>
+        </w:rPr>
+        <w:t>conda</w:t>
+      </w:r>
+      <w:proofErr w:type="spellEnd"/>
+      <w:r>
+        <w:rPr>
+          <w:b/>
+        </w:rPr>
+        <w:t xml:space="preserve"> update –all”</w:t>
       </w:r>
     </w:p>
     <w:p>
@@ -210,8 +252,13 @@
         </w:numPr>
       </w:pPr>
       <w:r>
-        <w:t>Install CUDA Toolkit and cuDNN</w:t>
-      </w:r>
+        <w:t xml:space="preserve">Install CUDA Toolkit and </w:t>
+      </w:r>
+      <w:proofErr w:type="spellStart"/>
+      <w:r>
+        <w:t>cuDNN</w:t>
+      </w:r>
+      <w:proofErr w:type="spellEnd"/>
     </w:p>
     <w:p>
       <w:pPr>
@@ -233,9 +280,14 @@
           <w:numId w:val="1"/>
         </w:numPr>
       </w:pPr>
+      <w:proofErr w:type="spellStart"/>
       <w:r>
         <w:lastRenderedPageBreak/>
-        <w:t>Cuda installed in /Developer/NVIDIA/CUDA-10.1.</w:t>
+        <w:t>Cuda</w:t>
+      </w:r>
+      <w:proofErr w:type="spellEnd"/>
+      <w:r>
+        <w:t xml:space="preserve"> installed in /Developer/NVIDIA/CUDA-10.1.</w:t>
       </w:r>
     </w:p>
     <w:p>
@@ -259,7 +311,15 @@
         </w:numPr>
       </w:pPr>
       <w:r>
-        <w:t>Download cuDNN 7.5.0.  Intended version for CUDA 10.1.</w:t>
+        <w:t xml:space="preserve">Download </w:t>
+      </w:r>
+      <w:proofErr w:type="spellStart"/>
+      <w:r>
+        <w:t>cuDNN</w:t>
+      </w:r>
+      <w:proofErr w:type="spellEnd"/>
+      <w:r>
+        <w:t xml:space="preserve"> 7.5.0.  Intended version for CUDA 10.1.</w:t>
       </w:r>
     </w:p>
     <w:p>
@@ -277,8 +337,16 @@
         <w:rPr>
           <w:b/>
         </w:rPr>
-        <w:t>Unzipped the contents of the package into /Developer/NVIDIA/CUDA-10.1/cuda</w:t>
-      </w:r>
+        <w:t>Unzipped the contents of the package into /Developer/NVIDIA/CUDA-10.1/</w:t>
+      </w:r>
+      <w:proofErr w:type="spellStart"/>
+      <w:r>
+        <w:rPr>
+          <w:b/>
+        </w:rPr>
+        <w:t>cuda</w:t>
+      </w:r>
+      <w:proofErr w:type="spellEnd"/>
     </w:p>
     <w:p>
       <w:pPr>
@@ -291,8 +359,13 @@
       <w:r>
         <w:t xml:space="preserve">Need to add </w:t>
       </w:r>
-      <w:r>
-        <w:t>cuDNN to path</w:t>
+      <w:proofErr w:type="spellStart"/>
+      <w:r>
+        <w:t>cuDNN</w:t>
+      </w:r>
+      <w:proofErr w:type="spellEnd"/>
+      <w:r>
+        <w:t xml:space="preserve"> to path</w:t>
       </w:r>
       <w:r>
         <w:t xml:space="preserve">: </w:t>
@@ -301,7 +374,21 @@
         <w:rPr>
           <w:b/>
         </w:rPr>
-        <w:t>/Developer/NVIDIA/CUDA-10.1/cuda/bin</w:t>
+        <w:t>/Developer/NVIDIA/CUDA-10.1/</w:t>
+      </w:r>
+      <w:proofErr w:type="spellStart"/>
+      <w:r>
+        <w:rPr>
+          <w:b/>
+        </w:rPr>
+        <w:t>cuda</w:t>
+      </w:r>
+      <w:proofErr w:type="spellEnd"/>
+      <w:r>
+        <w:rPr>
+          <w:b/>
+        </w:rPr>
+        <w:t>/bin</w:t>
       </w:r>
     </w:p>
     <w:p>
@@ -381,8 +468,9 @@
           <w:szCs w:val="24"/>
           <w:lang w:val="en-CA" w:eastAsia="en-US"/>
         </w:rPr>
-        <w:t>“conda create -n tensorflow pip python=3.6”</w:t>
-      </w:r>
+        <w:t>“</w:t>
+      </w:r>
+      <w:proofErr w:type="spellStart"/>
       <w:r>
         <w:rPr>
           <w:rFonts w:ascii="Menlo" w:eastAsia="Times New Roman" w:hAnsi="Menlo" w:cs="Menlo"/>
@@ -393,17 +481,68 @@
           <w:szCs w:val="24"/>
           <w:lang w:val="en-CA" w:eastAsia="en-US"/>
         </w:rPr>
-        <w:t xml:space="preserve">.  </w:t>
-      </w:r>
+        <w:t>conda</w:t>
+      </w:r>
+      <w:proofErr w:type="spellEnd"/>
       <w:r>
         <w:rPr>
           <w:rFonts w:ascii="Menlo" w:eastAsia="Times New Roman" w:hAnsi="Menlo" w:cs="Menlo"/>
+          <w:b/>
           <w:bCs/>
           <w:color w:val="auto"/>
           <w:sz w:val="24"/>
           <w:szCs w:val="24"/>
           <w:lang w:val="en-CA" w:eastAsia="en-US"/>
         </w:rPr>
+        <w:t xml:space="preserve"> create -n </w:t>
+      </w:r>
+      <w:proofErr w:type="spellStart"/>
+      <w:r>
+        <w:rPr>
+          <w:rFonts w:ascii="Menlo" w:eastAsia="Times New Roman" w:hAnsi="Menlo" w:cs="Menlo"/>
+          <w:b/>
+          <w:bCs/>
+          <w:color w:val="auto"/>
+          <w:sz w:val="24"/>
+          <w:szCs w:val="24"/>
+          <w:lang w:val="en-CA" w:eastAsia="en-US"/>
+        </w:rPr>
+        <w:t>tensorflow</w:t>
+      </w:r>
+      <w:proofErr w:type="spellEnd"/>
+      <w:r>
+        <w:rPr>
+          <w:rFonts w:ascii="Menlo" w:eastAsia="Times New Roman" w:hAnsi="Menlo" w:cs="Menlo"/>
+          <w:b/>
+          <w:bCs/>
+          <w:color w:val="auto"/>
+          <w:sz w:val="24"/>
+          <w:szCs w:val="24"/>
+          <w:lang w:val="en-CA" w:eastAsia="en-US"/>
+        </w:rPr>
+        <w:t xml:space="preserve"> pip python=3.6”</w:t>
+      </w:r>
+      <w:r>
+        <w:rPr>
+          <w:rFonts w:ascii="Menlo" w:eastAsia="Times New Roman" w:hAnsi="Menlo" w:cs="Menlo"/>
+          <w:b/>
+          <w:bCs/>
+          <w:color w:val="auto"/>
+          <w:sz w:val="24"/>
+          <w:szCs w:val="24"/>
+          <w:lang w:val="en-CA" w:eastAsia="en-US"/>
+        </w:rPr>
+        <w:t xml:space="preserve">.  </w:t>
+      </w:r>
+      <w:r>
+        <w:rPr>
+          <w:rFonts w:ascii="Menlo" w:eastAsia="Times New Roman" w:hAnsi="Menlo" w:cs="Menlo"/>
+          <w:bCs/>
+          <w:color w:val="auto"/>
+          <w:sz w:val="24"/>
+          <w:szCs w:val="24"/>
+          <w:lang w:val="en-CA" w:eastAsia="en-US"/>
+        </w:rPr>
         <w:t>Installation was successful.</w:t>
       </w:r>
     </w:p>
@@ -418,20 +557,44 @@
       <w:r>
         <w:t>To activate: “</w:t>
       </w:r>
+      <w:proofErr w:type="spellStart"/>
       <w:r>
         <w:rPr>
           <w:b/>
         </w:rPr>
-        <w:t>conda activate tensorflow</w:t>
-      </w:r>
+        <w:t>conda</w:t>
+      </w:r>
+      <w:proofErr w:type="spellEnd"/>
+      <w:r>
+        <w:rPr>
+          <w:b/>
+        </w:rPr>
+        <w:t xml:space="preserve"> activate </w:t>
+      </w:r>
+      <w:proofErr w:type="spellStart"/>
+      <w:r>
+        <w:rPr>
+          <w:b/>
+        </w:rPr>
+        <w:t>tensorflow</w:t>
+      </w:r>
+      <w:proofErr w:type="spellEnd"/>
       <w:r>
         <w:t>”.  To deactivate: “</w:t>
       </w:r>
+      <w:proofErr w:type="spellStart"/>
       <w:r>
         <w:rPr>
           <w:b/>
         </w:rPr>
-        <w:t>conda deactivate</w:t>
+        <w:t>conda</w:t>
+      </w:r>
+      <w:proofErr w:type="spellEnd"/>
+      <w:r>
+        <w:rPr>
+          <w:b/>
+        </w:rPr>
+        <w:t xml:space="preserve"> deactivate</w:t>
       </w:r>
       <w:r>
         <w:t>”.</w:t>
@@ -458,8 +621,13 @@
         </w:numPr>
       </w:pPr>
       <w:r>
-        <w:t>Run: pip install tensorflow-gpu</w:t>
-      </w:r>
+        <w:t xml:space="preserve">Run: pip install </w:t>
+      </w:r>
+      <w:proofErr w:type="spellStart"/>
+      <w:r>
+        <w:t>tensorflow-gpu</w:t>
+      </w:r>
+      <w:proofErr w:type="spellEnd"/>
       <w:r>
         <w:t xml:space="preserve"> ** successful.</w:t>
       </w:r>
@@ -473,7 +641,23 @@
         </w:numPr>
       </w:pPr>
       <w:r>
-        <w:t>Testing with Python “import tensorflow as tf” failed.</w:t>
+        <w:t xml:space="preserve">Testing with Python “import </w:t>
+      </w:r>
+      <w:proofErr w:type="spellStart"/>
+      <w:r>
+        <w:t>tensorflow</w:t>
+      </w:r>
+      <w:proofErr w:type="spellEnd"/>
+      <w:r>
+        <w:t xml:space="preserve"> as </w:t>
+      </w:r>
+      <w:proofErr w:type="spellStart"/>
+      <w:r>
+        <w:t>tf</w:t>
+      </w:r>
+      <w:proofErr w:type="spellEnd"/>
+      <w:r>
+        <w:t>” failed.</w:t>
       </w:r>
     </w:p>
     <w:p>
@@ -491,8 +675,16 @@
         <w:rPr>
           <w:b/>
         </w:rPr>
-        <w:t>Run: pip install tensorflow</w:t>
-      </w:r>
+        <w:t xml:space="preserve">Run: pip install </w:t>
+      </w:r>
+      <w:proofErr w:type="spellStart"/>
+      <w:r>
+        <w:rPr>
+          <w:b/>
+        </w:rPr>
+        <w:t>tensorflow</w:t>
+      </w:r>
+      <w:proofErr w:type="spellEnd"/>
     </w:p>
     <w:p>
       <w:pPr>
@@ -503,7 +695,23 @@
         </w:numPr>
       </w:pPr>
       <w:r>
-        <w:t>Test with Python “import tensorflow as tf” succeeded.</w:t>
+        <w:t xml:space="preserve">Test with Python “import </w:t>
+      </w:r>
+      <w:proofErr w:type="spellStart"/>
+      <w:r>
+        <w:t>tensorflow</w:t>
+      </w:r>
+      <w:proofErr w:type="spellEnd"/>
+      <w:r>
+        <w:t xml:space="preserve"> as </w:t>
+      </w:r>
+      <w:proofErr w:type="spellStart"/>
+      <w:r>
+        <w:t>tf</w:t>
+      </w:r>
+      <w:proofErr w:type="spellEnd"/>
+      <w:r>
+        <w:t>” succeeded.</w:t>
       </w:r>
     </w:p>
     <w:p>
@@ -521,14 +729,36 @@
         <w:rPr>
           <w:b/>
         </w:rPr>
-        <w:t>Install Keras: pip install kera</w:t>
-      </w:r>
+        <w:t xml:space="preserve">Install </w:t>
+      </w:r>
+      <w:proofErr w:type="spellStart"/>
       <w:r>
         <w:rPr>
           <w:b/>
         </w:rPr>
+        <w:t>Keras</w:t>
+      </w:r>
+      <w:proofErr w:type="spellEnd"/>
+      <w:r>
+        <w:rPr>
+          <w:b/>
+        </w:rPr>
+        <w:t xml:space="preserve">: pip install </w:t>
+      </w:r>
+      <w:proofErr w:type="spellStart"/>
+      <w:r>
+        <w:rPr>
+          <w:b/>
+        </w:rPr>
+        <w:t>kera</w:t>
+      </w:r>
+      <w:r>
+        <w:rPr>
+          <w:b/>
+        </w:rPr>
         <w:t>s</w:t>
       </w:r>
+      <w:proofErr w:type="spellEnd"/>
     </w:p>
     <w:p>
       <w:pPr>
@@ -693,12 +923,28 @@
         <w:t>Looking at the .obj file through Microsoft Excel, it appears to be ASCII text.</w:t>
       </w:r>
       <w:r>
-        <w:t xml:space="preserve">  There are alternating lines of “v” and “vt”.</w:t>
-      </w:r>
-    </w:p>
-    <w:p>
-      <w:r>
-        <w:t>The “v” represent the 3D coordinates while the “vt” represent the flattened UV view</w:t>
+        <w:t xml:space="preserve">  There are alternating lines of “v” and “</w:t>
+      </w:r>
+      <w:proofErr w:type="spellStart"/>
+      <w:r>
+        <w:t>vt</w:t>
+      </w:r>
+      <w:proofErr w:type="spellEnd"/>
+      <w:r>
+        <w:t>”.</w:t>
+      </w:r>
+    </w:p>
+    <w:p>
+      <w:r>
+        <w:t>The “v” represent the 3D coordinates while the “</w:t>
+      </w:r>
+      <w:proofErr w:type="spellStart"/>
+      <w:r>
+        <w:t>vt</w:t>
+      </w:r>
+      <w:proofErr w:type="spellEnd"/>
+      <w:r>
+        <w:t>” represent the flattened UV view</w:t>
       </w:r>
       <w:r>
         <w:t xml:space="preserve">.  </w:t>
@@ -772,7 +1018,29 @@
           <w:szCs w:val="28"/>
           <w:lang w:val="en-US" w:eastAsia="ja-JP"/>
         </w:rPr>
-        <w:t>Investigate running pyMesh in docker.</w:t>
+        <w:t xml:space="preserve">Investigate running </w:t>
+      </w:r>
+      <w:proofErr w:type="spellStart"/>
+      <w:r>
+        <w:rPr>
+          <w:rFonts w:asciiTheme="minorHAnsi" w:eastAsiaTheme="minorHAnsi" w:hAnsiTheme="minorHAnsi" w:cstheme="minorBidi"/>
+          <w:color w:val="483E41" w:themeColor="text2"/>
+          <w:sz w:val="28"/>
+          <w:szCs w:val="28"/>
+          <w:lang w:val="en-US" w:eastAsia="ja-JP"/>
+        </w:rPr>
+        <w:t>pyMesh</w:t>
+      </w:r>
+      <w:proofErr w:type="spellEnd"/>
+      <w:r>
+        <w:rPr>
+          <w:rFonts w:asciiTheme="minorHAnsi" w:eastAsiaTheme="minorHAnsi" w:hAnsiTheme="minorHAnsi" w:cstheme="minorBidi"/>
+          <w:color w:val="483E41" w:themeColor="text2"/>
+          <w:sz w:val="28"/>
+          <w:szCs w:val="28"/>
+          <w:lang w:val="en-US" w:eastAsia="ja-JP"/>
+        </w:rPr>
+        <w:t xml:space="preserve"> in docker.</w:t>
       </w:r>
       <w:r>
         <w:rPr>
@@ -836,8 +1104,21 @@
         <w:t xml:space="preserve">-v /Users:/Users </w:t>
       </w:r>
       <w:r>
-        <w:t>-it pymesh/pymesh</w:t>
-      </w:r>
+        <w:t xml:space="preserve">-it </w:t>
+      </w:r>
+      <w:proofErr w:type="spellStart"/>
+      <w:r>
+        <w:t>pymesh</w:t>
+      </w:r>
+      <w:proofErr w:type="spellEnd"/>
+      <w:r>
+        <w:t>/</w:t>
+      </w:r>
+      <w:proofErr w:type="spellStart"/>
+      <w:r>
+        <w:t>pymesh</w:t>
+      </w:r>
+      <w:proofErr w:type="spellEnd"/>
     </w:p>
     <w:p/>
     <w:p>
@@ -856,7 +1137,25 @@
           <w:color w:val="000000"/>
           <w:szCs w:val="22"/>
         </w:rPr>
-        <w:t>exec(open("/Users/hengsun/Documents/Thesis/generate.py").read())</w:t>
+        <w:t>exec(open("/Users/</w:t>
+      </w:r>
+      <w:proofErr w:type="spellStart"/>
+      <w:r>
+        <w:rPr>
+          <w:rFonts w:ascii="Menlo" w:hAnsi="Menlo" w:cs="Menlo"/>
+          <w:color w:val="000000"/>
+          <w:szCs w:val="22"/>
+        </w:rPr>
+        <w:t>hengsun</w:t>
+      </w:r>
+      <w:proofErr w:type="spellEnd"/>
+      <w:r>
+        <w:rPr>
+          <w:rFonts w:ascii="Menlo" w:hAnsi="Menlo" w:cs="Menlo"/>
+          <w:color w:val="000000"/>
+          <w:szCs w:val="22"/>
+        </w:rPr>
+        <w:t>/Documents/Thesis/generate.py").read())</w:t>
       </w:r>
     </w:p>
     <w:p>
@@ -886,9 +1185,19 @@
       </w:r>
     </w:p>
     <w:p>
-      <w:r>
-        <w:t>pymesh has sample generators.  One of the shapes it can generate is the icosphere</w:t>
-      </w:r>
+      <w:proofErr w:type="spellStart"/>
+      <w:r>
+        <w:t>pymesh</w:t>
+      </w:r>
+      <w:proofErr w:type="spellEnd"/>
+      <w:r>
+        <w:t xml:space="preserve"> has sample generators.  One of the shapes it can generate is the </w:t>
+      </w:r>
+      <w:proofErr w:type="spellStart"/>
+      <w:r>
+        <w:t>icosphere</w:t>
+      </w:r>
+      <w:proofErr w:type="spellEnd"/>
       <w:r>
         <w:t xml:space="preserve">: </w:t>
       </w:r>
@@ -898,7 +1207,25 @@
           <w:color w:val="000000"/>
           <w:szCs w:val="22"/>
         </w:rPr>
-        <w:t xml:space="preserve">mesh=pymesh.generate_icosphere(1, (0,0,0), 2).  </w:t>
+        <w:t>mesh=</w:t>
+      </w:r>
+      <w:proofErr w:type="spellStart"/>
+      <w:r>
+        <w:rPr>
+          <w:rFonts w:ascii="Menlo" w:hAnsi="Menlo" w:cs="Menlo"/>
+          <w:color w:val="000000"/>
+          <w:szCs w:val="22"/>
+        </w:rPr>
+        <w:t>pymesh.generate_icosphere</w:t>
+      </w:r>
+      <w:proofErr w:type="spellEnd"/>
+      <w:r>
+        <w:rPr>
+          <w:rFonts w:ascii="Menlo" w:hAnsi="Menlo" w:cs="Menlo"/>
+          <w:color w:val="000000"/>
+          <w:szCs w:val="22"/>
+        </w:rPr>
+        <w:t xml:space="preserve">(1, (0,0,0), 2).  </w:t>
       </w:r>
     </w:p>
     <w:p>
@@ -969,7 +1296,15 @@
         </w:numPr>
       </w:pPr>
       <w:r>
-        <w:t xml:space="preserve">Download github repository: </w:t>
+        <w:t xml:space="preserve">Download </w:t>
+      </w:r>
+      <w:proofErr w:type="spellStart"/>
+      <w:r>
+        <w:t>github</w:t>
+      </w:r>
+      <w:proofErr w:type="spellEnd"/>
+      <w:r>
+        <w:t xml:space="preserve"> repository: </w:t>
       </w:r>
       <w:hyperlink r:id="rId13" w:history="1">
         <w:r>
@@ -995,8 +1330,18 @@
           <w:sz w:val="40"/>
           <w:szCs w:val="40"/>
         </w:rPr>
-        <w:t>Installing SuiteSparse</w:t>
-      </w:r>
+        <w:t xml:space="preserve">Installing </w:t>
+      </w:r>
+      <w:proofErr w:type="spellStart"/>
+      <w:r>
+        <w:rPr>
+          <w:b/>
+          <w:sz w:val="40"/>
+          <w:szCs w:val="40"/>
+        </w:rPr>
+        <w:t>SuiteSparse</w:t>
+      </w:r>
+      <w:proofErr w:type="spellEnd"/>
     </w:p>
     <w:p>
       <w:pPr>
@@ -1019,7 +1364,15 @@
         </w:numPr>
       </w:pPr>
       <w:r>
-        <w:t>** Need to build SuiteSparse first.</w:t>
+        <w:t xml:space="preserve">** Need to build </w:t>
+      </w:r>
+      <w:proofErr w:type="spellStart"/>
+      <w:r>
+        <w:t>SuiteSparse</w:t>
+      </w:r>
+      <w:proofErr w:type="spellEnd"/>
+      <w:r>
+        <w:t xml:space="preserve"> first.</w:t>
       </w:r>
     </w:p>
     <w:p>
@@ -1111,8 +1464,13 @@
         </w:numPr>
       </w:pPr>
       <w:r>
-        <w:t>Alternative is to use home brew to install: brew install suitesparse</w:t>
-      </w:r>
+        <w:t xml:space="preserve">Alternative is to use home brew to install: brew install </w:t>
+      </w:r>
+      <w:proofErr w:type="spellStart"/>
+      <w:r>
+        <w:t>suitesparse</w:t>
+      </w:r>
+      <w:proofErr w:type="spellEnd"/>
       <w:r>
         <w:t>.  This installed, however, still had a problem with compiling.</w:t>
       </w:r>
@@ -1134,7 +1492,25 @@
           <w:color w:val="auto"/>
           <w:szCs w:val="22"/>
         </w:rPr>
-        <w:t>/Users/hengsun/Documents/Thesis/suitesparse-metis-for-windows-1.4.0/metis/GKlib/gk_arch.h, had to comment out the rint macro.</w:t>
+        <w:t xml:space="preserve">/Users/hengsun/Documents/Thesis/suitesparse-metis-for-windows-1.4.0/metis/GKlib/gk_arch.h, had to comment out the </w:t>
+      </w:r>
+      <w:proofErr w:type="spellStart"/>
+      <w:r>
+        <w:rPr>
+          <w:rFonts w:ascii="Menlo" w:hAnsi="Menlo" w:cs="Menlo"/>
+          <w:color w:val="auto"/>
+          <w:szCs w:val="22"/>
+        </w:rPr>
+        <w:t>rint</w:t>
+      </w:r>
+      <w:proofErr w:type="spellEnd"/>
+      <w:r>
+        <w:rPr>
+          <w:rFonts w:ascii="Menlo" w:hAnsi="Menlo" w:cs="Menlo"/>
+          <w:color w:val="auto"/>
+          <w:szCs w:val="22"/>
+        </w:rPr>
+        <w:t xml:space="preserve"> macro.</w:t>
       </w:r>
       <w:r>
         <w:rPr>
@@ -1278,7 +1654,31 @@
           <w:bdr w:val="none" w:sz="0" w:space="0" w:color="auto" w:frame="1"/>
           <w:lang w:val="en-CA" w:eastAsia="en-US"/>
         </w:rPr>
-        <w:t xml:space="preserve">cd boundary-first-flattening &amp;&amp; git submodule update --init </w:t>
+        <w:t>cd boundary-first-flattening &amp;&amp; git submodule update --</w:t>
+      </w:r>
+      <w:proofErr w:type="spellStart"/>
+      <w:r>
+        <w:rPr>
+          <w:rFonts w:ascii="Consolas" w:eastAsia="Times New Roman" w:hAnsi="Consolas" w:cs="Consolas"/>
+          <w:color w:val="24292E"/>
+          <w:sz w:val="20"/>
+          <w:szCs w:val="20"/>
+          <w:bdr w:val="none" w:sz="0" w:space="0" w:color="auto" w:frame="1"/>
+          <w:lang w:val="en-CA" w:eastAsia="en-US"/>
+        </w:rPr>
+        <w:t>init</w:t>
+      </w:r>
+      <w:proofErr w:type="spellEnd"/>
+      <w:r>
+        <w:rPr>
+          <w:rFonts w:ascii="Consolas" w:eastAsia="Times New Roman" w:hAnsi="Consolas" w:cs="Consolas"/>
+          <w:color w:val="24292E"/>
+          <w:sz w:val="20"/>
+          <w:szCs w:val="20"/>
+          <w:bdr w:val="none" w:sz="0" w:space="0" w:color="auto" w:frame="1"/>
+          <w:lang w:val="en-CA" w:eastAsia="en-US"/>
+        </w:rPr>
+        <w:t xml:space="preserve"> </w:t>
       </w:r>
       <w:r>
         <w:rPr>
@@ -1350,6 +1750,7 @@
           <w:lang w:val="en-CA" w:eastAsia="en-US"/>
         </w:rPr>
       </w:pPr>
+      <w:proofErr w:type="spellStart"/>
       <w:r>
         <w:rPr>
           <w:rFonts w:ascii="Consolas" w:eastAsia="Times New Roman" w:hAnsi="Consolas" w:cs="Consolas"/>
@@ -1359,7 +1760,43 @@
           <w:bdr w:val="none" w:sz="0" w:space="0" w:color="auto" w:frame="1"/>
           <w:lang w:val="en-CA" w:eastAsia="en-US"/>
         </w:rPr>
-        <w:t>mkdir build &amp;&amp; cd build &amp;&amp; cmake ..</w:t>
+        <w:t>mkdir</w:t>
+      </w:r>
+      <w:proofErr w:type="spellEnd"/>
+      <w:r>
+        <w:rPr>
+          <w:rFonts w:ascii="Consolas" w:eastAsia="Times New Roman" w:hAnsi="Consolas" w:cs="Consolas"/>
+          <w:color w:val="24292E"/>
+          <w:sz w:val="20"/>
+          <w:szCs w:val="20"/>
+          <w:bdr w:val="none" w:sz="0" w:space="0" w:color="auto" w:frame="1"/>
+          <w:lang w:val="en-CA" w:eastAsia="en-US"/>
+        </w:rPr>
+        <w:t xml:space="preserve"> build &amp;&amp; cd build &amp;&amp; </w:t>
+      </w:r>
+      <w:proofErr w:type="spellStart"/>
+      <w:r>
+        <w:rPr>
+          <w:rFonts w:ascii="Consolas" w:eastAsia="Times New Roman" w:hAnsi="Consolas" w:cs="Consolas"/>
+          <w:color w:val="24292E"/>
+          <w:sz w:val="20"/>
+          <w:szCs w:val="20"/>
+          <w:bdr w:val="none" w:sz="0" w:space="0" w:color="auto" w:frame="1"/>
+          <w:lang w:val="en-CA" w:eastAsia="en-US"/>
+        </w:rPr>
+        <w:t>cmake</w:t>
+      </w:r>
+      <w:proofErr w:type="spellEnd"/>
+      <w:r>
+        <w:rPr>
+          <w:rFonts w:ascii="Consolas" w:eastAsia="Times New Roman" w:hAnsi="Consolas" w:cs="Consolas"/>
+          <w:color w:val="24292E"/>
+          <w:sz w:val="20"/>
+          <w:szCs w:val="20"/>
+          <w:bdr w:val="none" w:sz="0" w:space="0" w:color="auto" w:frame="1"/>
+          <w:lang w:val="en-CA" w:eastAsia="en-US"/>
+        </w:rPr>
+        <w:t xml:space="preserve"> ..</w:t>
       </w:r>
       <w:r>
         <w:rPr>
@@ -1475,7 +1912,33 @@
           <w:bdr w:val="none" w:sz="0" w:space="0" w:color="auto" w:frame="1"/>
           <w:lang w:val="en-CA" w:eastAsia="en-US"/>
         </w:rPr>
-        <w:t>/Users/hengsun/Documents/Thesis/boundary-first-flattening/build</w:t>
+        <w:t>/Users/</w:t>
+      </w:r>
+      <w:proofErr w:type="spellStart"/>
+      <w:r>
+        <w:rPr>
+          <w:rFonts w:ascii="Consolas" w:eastAsia="Times New Roman" w:hAnsi="Consolas" w:cs="Consolas"/>
+          <w:b/>
+          <w:color w:val="24292E"/>
+          <w:sz w:val="20"/>
+          <w:szCs w:val="20"/>
+          <w:bdr w:val="none" w:sz="0" w:space="0" w:color="auto" w:frame="1"/>
+          <w:lang w:val="en-CA" w:eastAsia="en-US"/>
+        </w:rPr>
+        <w:t>hengsun</w:t>
+      </w:r>
+      <w:proofErr w:type="spellEnd"/>
+      <w:r>
+        <w:rPr>
+          <w:rFonts w:ascii="Consolas" w:eastAsia="Times New Roman" w:hAnsi="Consolas" w:cs="Consolas"/>
+          <w:b/>
+          <w:color w:val="24292E"/>
+          <w:sz w:val="20"/>
+          <w:szCs w:val="20"/>
+          <w:bdr w:val="none" w:sz="0" w:space="0" w:color="auto" w:frame="1"/>
+          <w:lang w:val="en-CA" w:eastAsia="en-US"/>
+        </w:rPr>
+        <w:t>/Documents/Thesis/boundary-first-flattening/build</w:t>
       </w:r>
       <w:r>
         <w:rPr>
@@ -1577,6 +2040,7 @@
         </w:rPr>
         <w:t>“</w:t>
       </w:r>
+      <w:proofErr w:type="spellStart"/>
       <w:r>
         <w:rPr>
           <w:rFonts w:ascii="Menlo" w:hAnsi="Menlo" w:cs="Menlo"/>
@@ -1587,8 +2051,9 @@
           <w:color w:val="000000"/>
           <w:szCs w:val="22"/>
         </w:rPr>
-        <w:t xml:space="preserve">xcode-select </w:t>
-      </w:r>
+        <w:t>xcode</w:t>
+      </w:r>
+      <w:proofErr w:type="spellEnd"/>
       <w:r>
         <w:rPr>
           <w:rFonts w:ascii="Menlo" w:hAnsi="Menlo" w:cs="Menlo"/>
@@ -1599,7 +2064,7 @@
           <w:color w:val="000000"/>
           <w:szCs w:val="22"/>
         </w:rPr>
-        <w:t>–</w:t>
+        <w:t xml:space="preserve">-select </w:t>
       </w:r>
       <w:r>
         <w:rPr>
@@ -1611,7 +2076,7 @@
           <w:color w:val="000000"/>
           <w:szCs w:val="22"/>
         </w:rPr>
-        <w:t>-</w:t>
+        <w:t>–</w:t>
       </w:r>
       <w:r>
         <w:rPr>
@@ -1623,7 +2088,7 @@
           <w:color w:val="000000"/>
           <w:szCs w:val="22"/>
         </w:rPr>
-        <w:t>install</w:t>
+        <w:t>-</w:t>
       </w:r>
       <w:r>
         <w:rPr>
@@ -1635,7 +2100,7 @@
           <w:color w:val="000000"/>
           <w:szCs w:val="22"/>
         </w:rPr>
-        <w:t>”</w:t>
+        <w:t>install</w:t>
       </w:r>
       <w:r>
         <w:rPr>
@@ -1647,6 +2112,18 @@
           <w:color w:val="000000"/>
           <w:szCs w:val="22"/>
         </w:rPr>
+        <w:t>”</w:t>
+      </w:r>
+      <w:r>
+        <w:rPr>
+          <w:rFonts w:ascii="Menlo" w:hAnsi="Menlo" w:cs="Menlo"/>
+          <w:b/>
+          <w:bCs/>
+          <w:i/>
+          <w:iCs/>
+          <w:color w:val="000000"/>
+          <w:szCs w:val="22"/>
+        </w:rPr>
         <w:t>.</w:t>
       </w:r>
     </w:p>
@@ -1766,7 +2243,15 @@
         </w:numPr>
       </w:pPr>
       <w:r>
-        <w:t>Trying to now configure the DenseMatrix to populate the boundaries.</w:t>
+        <w:t xml:space="preserve">Trying to now configure the </w:t>
+      </w:r>
+      <w:proofErr w:type="spellStart"/>
+      <w:r>
+        <w:t>DenseMatrix</w:t>
+      </w:r>
+      <w:proofErr w:type="spellEnd"/>
+      <w:r>
+        <w:t xml:space="preserve"> to populate the boundaries.</w:t>
       </w:r>
     </w:p>
     <w:p>
@@ -1782,8 +2267,17 @@
           <w:b/>
           <w:bCs/>
         </w:rPr>
-        <w:t>Now we can modify the command-line and try to access the additional methods, specifically BFF:flatten</w:t>
-      </w:r>
+        <w:t xml:space="preserve">Now we can modify the command-line and try to access the additional methods, specifically </w:t>
+      </w:r>
+      <w:proofErr w:type="spellStart"/>
+      <w:r>
+        <w:rPr>
+          <w:b/>
+          <w:bCs/>
+        </w:rPr>
+        <w:t>BFF:flatten</w:t>
+      </w:r>
+      <w:proofErr w:type="spellEnd"/>
       <w:r>
         <w:t>.</w:t>
       </w:r>
@@ -1869,8 +2363,21 @@
           <w:numId w:val="9"/>
         </w:numPr>
       </w:pPr>
-      <w:r>
-        <w:t xml:space="preserve">Pymesh has a method that called collapse_short_edges.  </w:t>
+      <w:proofErr w:type="spellStart"/>
+      <w:r>
+        <w:t>Pymesh</w:t>
+      </w:r>
+      <w:proofErr w:type="spellEnd"/>
+      <w:r>
+        <w:t xml:space="preserve"> has a method that called </w:t>
+      </w:r>
+      <w:proofErr w:type="spellStart"/>
+      <w:r>
+        <w:t>collapse_short_edges</w:t>
+      </w:r>
+      <w:proofErr w:type="spellEnd"/>
+      <w:r>
+        <w:t xml:space="preserve">.  </w:t>
       </w:r>
       <w:r>
         <w:t>This method has the ability to remove edges that are below a certain threshold.  For our implementation, we are removing edges that are below less than 0.5*average edge length.</w:t>
@@ -1903,7 +2410,15 @@
         <w:t>/extract.py is the what we are using to reform the flattened imaged.</w:t>
       </w:r>
       <w:r>
-        <w:t xml:space="preserve">  This command takes trimmedout.obj as input.  This should be a icosphere or some other 3-d object.  It will output trimmedout_flat.obj.  This will be a flattened version of the 3-d object.</w:t>
+        <w:t xml:space="preserve">  This command takes trimmedout.obj as input.  This should be a </w:t>
+      </w:r>
+      <w:proofErr w:type="spellStart"/>
+      <w:r>
+        <w:t>icosphere</w:t>
+      </w:r>
+      <w:proofErr w:type="spellEnd"/>
+      <w:r>
+        <w:t xml:space="preserve"> or some other 3-d object.  It will output trimmedout_flat.obj.  This will be a flattened version of the 3-d object.</w:t>
       </w:r>
     </w:p>
     <w:p>
@@ -2070,7 +2585,15 @@
         <w:t xml:space="preserve"> located on the dome</w:t>
       </w:r>
       <w:r>
-        <w:t>.  Each point can be connected to neighbouring facet to form</w:t>
+        <w:t xml:space="preserve">.  Each point can be connected to </w:t>
+      </w:r>
+      <w:proofErr w:type="spellStart"/>
+      <w:r>
+        <w:t>neighbouring</w:t>
+      </w:r>
+      <w:proofErr w:type="spellEnd"/>
+      <w:r>
+        <w:t xml:space="preserve"> facet to form</w:t>
       </w:r>
       <w:r>
         <w:t xml:space="preserve"> contour lines</w:t>
@@ -2330,7 +2853,21 @@
         <w:rPr>
           <w:bCs/>
         </w:rPr>
-        <w:t>Robert Bridson – algorithm for dart throwing.</w:t>
+        <w:t xml:space="preserve">Robert </w:t>
+      </w:r>
+      <w:proofErr w:type="spellStart"/>
+      <w:r>
+        <w:rPr>
+          <w:bCs/>
+        </w:rPr>
+        <w:t>Bridson</w:t>
+      </w:r>
+      <w:proofErr w:type="spellEnd"/>
+      <w:r>
+        <w:rPr>
+          <w:bCs/>
+        </w:rPr>
+        <w:t xml:space="preserve"> – algorithm for dart throwing.</w:t>
       </w:r>
     </w:p>
     <w:p>
@@ -2453,7 +2990,21 @@
         <w:rPr>
           <w:b/>
         </w:rPr>
-        <w:t xml:space="preserve">Poisson disc sampling using Robert Bridson’s algorithm: </w:t>
+        <w:t xml:space="preserve">Poisson disc sampling using Robert </w:t>
+      </w:r>
+      <w:proofErr w:type="spellStart"/>
+      <w:r>
+        <w:rPr>
+          <w:b/>
+        </w:rPr>
+        <w:t>Bridson’s</w:t>
+      </w:r>
+      <w:proofErr w:type="spellEnd"/>
+      <w:r>
+        <w:rPr>
+          <w:b/>
+        </w:rPr>
+        <w:t xml:space="preserve"> algorithm: </w:t>
       </w:r>
       <w:hyperlink r:id="rId21" w:history="1">
         <w:r>
@@ -2510,7 +3061,21 @@
         <w:rPr>
           <w:bCs/>
         </w:rPr>
-        <w:t xml:space="preserve">Using Bridson’s algorithm implementation in Python. </w:t>
+        <w:t xml:space="preserve">Using </w:t>
+      </w:r>
+      <w:proofErr w:type="spellStart"/>
+      <w:r>
+        <w:rPr>
+          <w:bCs/>
+        </w:rPr>
+        <w:t>Bridson’s</w:t>
+      </w:r>
+      <w:proofErr w:type="spellEnd"/>
+      <w:r>
+        <w:rPr>
+          <w:bCs/>
+        </w:rPr>
+        <w:t xml:space="preserve"> algorithm implementation in Python. </w:t>
       </w:r>
       <w:r>
         <w:rPr>
@@ -2668,7 +3233,21 @@
         <w:rPr>
           <w:bCs/>
         </w:rPr>
-        <w:t xml:space="preserve">Understanding Numpy array slicing: </w:t>
+        <w:t xml:space="preserve">Understanding </w:t>
+      </w:r>
+      <w:proofErr w:type="spellStart"/>
+      <w:r>
+        <w:rPr>
+          <w:bCs/>
+        </w:rPr>
+        <w:t>Numpy</w:t>
+      </w:r>
+      <w:proofErr w:type="spellEnd"/>
+      <w:r>
+        <w:rPr>
+          <w:bCs/>
+        </w:rPr>
+        <w:t xml:space="preserve"> array slicing: </w:t>
       </w:r>
       <w:hyperlink r:id="rId25" w:history="1">
         <w:r>
@@ -2844,11 +3423,19 @@
         </w:rPr>
         <w:t xml:space="preserve">Build problems.  Create fake link: </w:t>
       </w:r>
+      <w:proofErr w:type="spellStart"/>
       <w:r>
         <w:rPr>
           <w:b/>
         </w:rPr>
-        <w:t>sudo ln -s /Applications/Xcode.app/Contents/Developer/Platforms/MacOSX.platform/Developer/SDKs/MacOSX10.15.sdk /Applications/Xcode.app/Contents/Developer/Platforms/MacOSX.platform/Developer/SDKs/MacOSX10.14.sdk</w:t>
+        <w:t>sudo</w:t>
+      </w:r>
+      <w:proofErr w:type="spellEnd"/>
+      <w:r>
+        <w:rPr>
+          <w:b/>
+        </w:rPr>
+        <w:t xml:space="preserve"> ln -s /Applications/Xcode.app/Contents/Developer/Platforms/MacOSX.platform/Developer/SDKs/MacOSX10.15.sdk /Applications/Xcode.app/Contents/Developer/Platforms/MacOSX.platform/Developer/SDKs/MacOSX10.14.sdk</w:t>
       </w:r>
     </w:p>
     <w:p>
@@ -3113,8 +3700,6 @@
           <w:lang w:val="en-CA"/>
         </w:rPr>
       </w:pPr>
-      <w:bookmarkStart w:id="0" w:name="_GoBack"/>
-      <w:bookmarkEnd w:id="0"/>
       <w:r>
         <w:rPr>
           <w:bCs/>
@@ -3506,7 +4091,227 @@
     </w:p>
     <w:p/>
     <w:p/>
+    <w:p>
+      <w:pPr>
+        <w:pStyle w:val="Date"/>
+      </w:pPr>
+      <w:r>
+        <w:t>Dec 9</w:t>
+      </w:r>
+      <w:r>
+        <w:t>, 2019</w:t>
+      </w:r>
+    </w:p>
+    <w:p>
+      <w:pPr>
+        <w:pStyle w:val="Heading1"/>
+      </w:pPr>
+      <w:r>
+        <w:t xml:space="preserve">Plotting meshes </w:t>
+      </w:r>
+    </w:p>
+    <w:p>
+      <w:pPr>
+        <w:pStyle w:val="Heading1"/>
+      </w:pPr>
+      <w:r>
+        <w:t>Mapping original triangles to newly created mesh triangle</w:t>
+      </w:r>
+    </w:p>
     <w:p/>
+    <w:p>
+      <w:pPr>
+        <w:rPr>
+          <w:bCs/>
+        </w:rPr>
+      </w:pPr>
+      <w:r>
+        <w:rPr>
+          <w:bCs/>
+        </w:rPr>
+        <w:t>TODO:</w:t>
+      </w:r>
+    </w:p>
+    <w:p>
+      <w:pPr>
+        <w:pStyle w:val="ListParagraph"/>
+        <w:numPr>
+          <w:ilvl w:val="0"/>
+          <w:numId w:val="14"/>
+        </w:numPr>
+        <w:rPr>
+          <w:bCs/>
+        </w:rPr>
+      </w:pPr>
+      <w:r>
+        <w:rPr>
+          <w:bCs/>
+        </w:rPr>
+        <w:t>Create On-mouse over mesh of original</w:t>
+      </w:r>
+      <w:r>
+        <w:rPr>
+          <w:bCs/>
+        </w:rPr>
+        <w:t>.  ** Working.</w:t>
+      </w:r>
+    </w:p>
+    <w:p>
+      <w:pPr>
+        <w:pStyle w:val="ListParagraph"/>
+        <w:numPr>
+          <w:ilvl w:val="0"/>
+          <w:numId w:val="14"/>
+        </w:numPr>
+        <w:rPr>
+          <w:bCs/>
+        </w:rPr>
+      </w:pPr>
+      <w:r>
+        <w:rPr>
+          <w:bCs/>
+        </w:rPr>
+        <w:t>Create subplot.  First subplot for original mesh.</w:t>
+      </w:r>
+      <w:r>
+        <w:rPr>
+          <w:bCs/>
+        </w:rPr>
+        <w:t xml:space="preserve">  ** Working.</w:t>
+      </w:r>
+    </w:p>
+    <w:p>
+      <w:pPr>
+        <w:pStyle w:val="ListParagraph"/>
+        <w:numPr>
+          <w:ilvl w:val="0"/>
+          <w:numId w:val="14"/>
+        </w:numPr>
+        <w:rPr>
+          <w:bCs/>
+        </w:rPr>
+      </w:pPr>
+      <w:r>
+        <w:rPr>
+          <w:bCs/>
+        </w:rPr>
+        <w:t>On-mouse over and highlighting the triangle. ** Working.</w:t>
+      </w:r>
+    </w:p>
+    <w:p>
+      <w:pPr>
+        <w:pStyle w:val="ListParagraph"/>
+        <w:numPr>
+          <w:ilvl w:val="0"/>
+          <w:numId w:val="14"/>
+        </w:numPr>
+        <w:rPr>
+          <w:bCs/>
+        </w:rPr>
+      </w:pPr>
+      <w:r>
+        <w:rPr>
+          <w:bCs/>
+        </w:rPr>
+        <w:t>Git add .</w:t>
+      </w:r>
+    </w:p>
+    <w:p>
+      <w:pPr>
+        <w:pStyle w:val="ListParagraph"/>
+        <w:numPr>
+          <w:ilvl w:val="0"/>
+          <w:numId w:val="14"/>
+        </w:numPr>
+        <w:rPr>
+          <w:bCs/>
+        </w:rPr>
+      </w:pPr>
+      <w:r>
+        <w:rPr>
+          <w:bCs/>
+        </w:rPr>
+        <w:t>Git commit -m “message”</w:t>
+      </w:r>
+    </w:p>
+    <w:p>
+      <w:pPr>
+        <w:pStyle w:val="ListParagraph"/>
+        <w:numPr>
+          <w:ilvl w:val="0"/>
+          <w:numId w:val="14"/>
+        </w:numPr>
+        <w:rPr>
+          <w:b/>
+        </w:rPr>
+      </w:pPr>
+      <w:r>
+        <w:rPr>
+          <w:b/>
+        </w:rPr>
+        <w:t>Git push</w:t>
+      </w:r>
+      <w:r>
+        <w:rPr>
+          <w:b/>
+        </w:rPr>
+        <w:t xml:space="preserve"> </w:t>
+      </w:r>
+    </w:p>
+    <w:p>
+      <w:pPr>
+        <w:pStyle w:val="ListParagraph"/>
+        <w:numPr>
+          <w:ilvl w:val="0"/>
+          <w:numId w:val="14"/>
+        </w:numPr>
+        <w:rPr>
+          <w:bCs/>
+        </w:rPr>
+      </w:pPr>
+      <w:bookmarkStart w:id="0" w:name="_GoBack"/>
+      <w:bookmarkEnd w:id="0"/>
+      <w:r>
+        <w:rPr>
+          <w:bCs/>
+        </w:rPr>
+        <w:lastRenderedPageBreak/>
+        <w:t>Second subplot for generated mesh.</w:t>
+      </w:r>
+    </w:p>
+    <w:p>
+      <w:pPr>
+        <w:pStyle w:val="ListParagraph"/>
+        <w:numPr>
+          <w:ilvl w:val="0"/>
+          <w:numId w:val="14"/>
+        </w:numPr>
+        <w:rPr>
+          <w:bCs/>
+          <w:lang w:val="en-CA"/>
+        </w:rPr>
+      </w:pPr>
+      <w:r>
+        <w:rPr>
+          <w:bCs/>
+          <w:lang w:val="en-CA"/>
+        </w:rPr>
+        <w:t>Plot both original mesh and new mesh together.</w:t>
+      </w:r>
+    </w:p>
+    <w:p>
+      <w:pPr>
+        <w:pStyle w:val="ListParagraph"/>
+        <w:numPr>
+          <w:ilvl w:val="0"/>
+          <w:numId w:val="14"/>
+        </w:numPr>
+        <w:rPr>
+          <w:bCs/>
+          <w:lang w:val="en-CA"/>
+        </w:rPr>
+      </w:pPr>
+    </w:p>
     <w:p>
       <w:pPr>
         <w:pStyle w:val="Heading1"/>
@@ -4713,6 +5518,95 @@
     </w:lvl>
   </w:abstractNum>
   <w:abstractNum w:abstractNumId="6" w15:restartNumberingAfterBreak="0">
+    <w:nsid w:val="32580E10"/>
+    <w:multiLevelType w:val="hybridMultilevel"/>
+    <w:tmpl w:val="10CE0686"/>
+    <w:lvl w:ilvl="0" w:tplc="0409000F">
+      <w:start w:val="1"/>
+      <w:numFmt w:val="decimal"/>
+      <w:lvlText w:val="%1."/>
+      <w:lvlJc w:val="left"/>
+      <w:pPr>
+        <w:ind w:left="720" w:hanging="360"/>
+      </w:pPr>
+      <w:rPr>
+        <w:rFonts w:hint="default"/>
+      </w:rPr>
+    </w:lvl>
+    <w:lvl w:ilvl="1" w:tplc="04090019">
+      <w:start w:val="1"/>
+      <w:numFmt w:val="lowerLetter"/>
+      <w:lvlText w:val="%2."/>
+      <w:lvlJc w:val="left"/>
+      <w:pPr>
+        <w:ind w:left="1440" w:hanging="360"/>
+      </w:pPr>
+    </w:lvl>
+    <w:lvl w:ilvl="2" w:tplc="0409001B">
+      <w:start w:val="1"/>
+      <w:numFmt w:val="lowerRoman"/>
+      <w:lvlText w:val="%3."/>
+      <w:lvlJc w:val="right"/>
+      <w:pPr>
+        <w:ind w:left="2160" w:hanging="180"/>
+      </w:pPr>
+    </w:lvl>
+    <w:lvl w:ilvl="3" w:tplc="0409000F" w:tentative="1">
+      <w:start w:val="1"/>
+      <w:numFmt w:val="decimal"/>
+      <w:lvlText w:val="%4."/>
+      <w:lvlJc w:val="left"/>
+      <w:pPr>
+        <w:ind w:left="2880" w:hanging="360"/>
+      </w:pPr>
+    </w:lvl>
+    <w:lvl w:ilvl="4" w:tplc="04090019" w:tentative="1">
+      <w:start w:val="1"/>
+      <w:numFmt w:val="lowerLetter"/>
+      <w:lvlText w:val="%5."/>
+      <w:lvlJc w:val="left"/>
+      <w:pPr>
+        <w:ind w:left="3600" w:hanging="360"/>
+      </w:pPr>
+    </w:lvl>
+    <w:lvl w:ilvl="5" w:tplc="0409001B" w:tentative="1">
+      <w:start w:val="1"/>
+      <w:numFmt w:val="lowerRoman"/>
+      <w:lvlText w:val="%6."/>
+      <w:lvlJc w:val="right"/>
+      <w:pPr>
+        <w:ind w:left="4320" w:hanging="180"/>
+      </w:pPr>
+    </w:lvl>
+    <w:lvl w:ilvl="6" w:tplc="0409000F" w:tentative="1">
+      <w:start w:val="1"/>
+      <w:numFmt w:val="decimal"/>
+      <w:lvlText w:val="%7."/>
+      <w:lvlJc w:val="left"/>
+      <w:pPr>
+        <w:ind w:left="5040" w:hanging="360"/>
+      </w:pPr>
+    </w:lvl>
+    <w:lvl w:ilvl="7" w:tplc="04090019" w:tentative="1">
+      <w:start w:val="1"/>
+      <w:numFmt w:val="lowerLetter"/>
+      <w:lvlText w:val="%8."/>
+      <w:lvlJc w:val="left"/>
+      <w:pPr>
+        <w:ind w:left="5760" w:hanging="360"/>
+      </w:pPr>
+    </w:lvl>
+    <w:lvl w:ilvl="8" w:tplc="0409001B" w:tentative="1">
+      <w:start w:val="1"/>
+      <w:numFmt w:val="lowerRoman"/>
+      <w:lvlText w:val="%9."/>
+      <w:lvlJc w:val="right"/>
+      <w:pPr>
+        <w:ind w:left="6480" w:hanging="180"/>
+      </w:pPr>
+    </w:lvl>
+  </w:abstractNum>
+  <w:abstractNum w:abstractNumId="7" w15:restartNumberingAfterBreak="0">
     <w:nsid w:val="33B27F23"/>
     <w:multiLevelType w:val="hybridMultilevel"/>
     <w:tmpl w:val="488465DA"/>
@@ -4801,7 +5695,7 @@
       </w:pPr>
     </w:lvl>
   </w:abstractNum>
-  <w:abstractNum w:abstractNumId="7" w15:restartNumberingAfterBreak="0">
+  <w:abstractNum w:abstractNumId="8" w15:restartNumberingAfterBreak="0">
     <w:nsid w:val="4E05544C"/>
     <w:multiLevelType w:val="hybridMultilevel"/>
     <w:tmpl w:val="969085AC"/>
@@ -4890,7 +5784,7 @@
       </w:pPr>
     </w:lvl>
   </w:abstractNum>
-  <w:abstractNum w:abstractNumId="8" w15:restartNumberingAfterBreak="0">
+  <w:abstractNum w:abstractNumId="9" w15:restartNumberingAfterBreak="0">
     <w:nsid w:val="4E723C8F"/>
     <w:multiLevelType w:val="hybridMultilevel"/>
     <w:tmpl w:val="71E83E26"/>
@@ -4979,7 +5873,7 @@
       </w:pPr>
     </w:lvl>
   </w:abstractNum>
-  <w:abstractNum w:abstractNumId="9" w15:restartNumberingAfterBreak="0">
+  <w:abstractNum w:abstractNumId="10" w15:restartNumberingAfterBreak="0">
     <w:nsid w:val="52235DFD"/>
     <w:multiLevelType w:val="hybridMultilevel"/>
     <w:tmpl w:val="12A83108"/>
@@ -5068,7 +5962,7 @@
       </w:pPr>
     </w:lvl>
   </w:abstractNum>
-  <w:abstractNum w:abstractNumId="10" w15:restartNumberingAfterBreak="0">
+  <w:abstractNum w:abstractNumId="11" w15:restartNumberingAfterBreak="0">
     <w:nsid w:val="53BF1F8E"/>
     <w:multiLevelType w:val="hybridMultilevel"/>
     <w:tmpl w:val="F3AA5AEA"/>
@@ -5180,7 +6074,7 @@
       </w:rPr>
     </w:lvl>
   </w:abstractNum>
-  <w:abstractNum w:abstractNumId="11" w15:restartNumberingAfterBreak="0">
+  <w:abstractNum w:abstractNumId="12" w15:restartNumberingAfterBreak="0">
     <w:nsid w:val="67782426"/>
     <w:multiLevelType w:val="hybridMultilevel"/>
     <w:tmpl w:val="10CE0686"/>
@@ -5269,7 +6163,7 @@
       </w:pPr>
     </w:lvl>
   </w:abstractNum>
-  <w:abstractNum w:abstractNumId="12" w15:restartNumberingAfterBreak="0">
+  <w:abstractNum w:abstractNumId="13" w15:restartNumberingAfterBreak="0">
     <w:nsid w:val="7E8C21B2"/>
     <w:multiLevelType w:val="hybridMultilevel"/>
     <w:tmpl w:val="10CE0686"/>
@@ -5362,10 +6256,10 @@
     <w:abstractNumId w:val="3"/>
   </w:num>
   <w:num w:numId="2">
-    <w:abstractNumId w:val="6"/>
+    <w:abstractNumId w:val="7"/>
   </w:num>
   <w:num w:numId="3">
-    <w:abstractNumId w:val="7"/>
+    <w:abstractNumId w:val="8"/>
   </w:num>
   <w:num w:numId="4">
     <w:abstractNumId w:val="1"/>
@@ -5374,28 +6268,31 @@
     <w:abstractNumId w:val="4"/>
   </w:num>
   <w:num w:numId="6">
-    <w:abstractNumId w:val="10"/>
+    <w:abstractNumId w:val="11"/>
   </w:num>
   <w:num w:numId="7">
     <w:abstractNumId w:val="5"/>
   </w:num>
   <w:num w:numId="8">
-    <w:abstractNumId w:val="8"/>
+    <w:abstractNumId w:val="9"/>
   </w:num>
   <w:num w:numId="9">
-    <w:abstractNumId w:val="9"/>
+    <w:abstractNumId w:val="10"/>
   </w:num>
   <w:num w:numId="10">
     <w:abstractNumId w:val="2"/>
   </w:num>
   <w:num w:numId="11">
-    <w:abstractNumId w:val="11"/>
+    <w:abstractNumId w:val="12"/>
   </w:num>
   <w:num w:numId="12">
-    <w:abstractNumId w:val="12"/>
+    <w:abstractNumId w:val="13"/>
   </w:num>
   <w:num w:numId="13">
     <w:abstractNumId w:val="0"/>
+  </w:num>
+  <w:num w:numId="14">
+    <w:abstractNumId w:val="6"/>
   </w:num>
 </w:numbering>
 </file>
@@ -7362,6 +8259,7 @@
     <w:rsid w:val="005A3FBC"/>
     <w:rsid w:val="005A4BF4"/>
     <w:rsid w:val="006972EE"/>
+    <w:rsid w:val="006C4D4B"/>
     <w:rsid w:val="008276AC"/>
     <w:rsid w:val="008926AB"/>
     <w:rsid w:val="00900C37"/>

</xml_diff>

<commit_message>
Separate the original mesh from the flat mesh - working.
</commit_message>
<xml_diff>
--- a/Thesis.docx
+++ b/Thesis.docx
@@ -180,35 +180,7 @@
         <w:rPr>
           <w:b/>
         </w:rPr>
-        <w:t>“</w:t>
-      </w:r>
-      <w:proofErr w:type="spellStart"/>
-      <w:r>
-        <w:rPr>
-          <w:b/>
-        </w:rPr>
-        <w:t>conda</w:t>
-      </w:r>
-      <w:proofErr w:type="spellEnd"/>
-      <w:r>
-        <w:rPr>
-          <w:b/>
-        </w:rPr>
-        <w:t xml:space="preserve"> update </w:t>
-      </w:r>
-      <w:proofErr w:type="spellStart"/>
-      <w:r>
-        <w:rPr>
-          <w:b/>
-        </w:rPr>
-        <w:t>conda</w:t>
-      </w:r>
-      <w:proofErr w:type="spellEnd"/>
-      <w:r>
-        <w:rPr>
-          <w:b/>
-        </w:rPr>
-        <w:t>”</w:t>
+        <w:t>“conda update conda”</w:t>
       </w:r>
     </w:p>
     <w:p>
@@ -226,21 +198,7 @@
         <w:rPr>
           <w:b/>
         </w:rPr>
-        <w:t>“</w:t>
-      </w:r>
-      <w:proofErr w:type="spellStart"/>
-      <w:r>
-        <w:rPr>
-          <w:b/>
-        </w:rPr>
-        <w:t>conda</w:t>
-      </w:r>
-      <w:proofErr w:type="spellEnd"/>
-      <w:r>
-        <w:rPr>
-          <w:b/>
-        </w:rPr>
-        <w:t xml:space="preserve"> update –all”</w:t>
+        <w:t>“conda update –all”</w:t>
       </w:r>
     </w:p>
     <w:p>
@@ -252,13 +210,8 @@
         </w:numPr>
       </w:pPr>
       <w:r>
-        <w:t xml:space="preserve">Install CUDA Toolkit and </w:t>
-      </w:r>
-      <w:proofErr w:type="spellStart"/>
-      <w:r>
-        <w:t>cuDNN</w:t>
-      </w:r>
-      <w:proofErr w:type="spellEnd"/>
+        <w:t>Install CUDA Toolkit and cuDNN</w:t>
+      </w:r>
     </w:p>
     <w:p>
       <w:pPr>
@@ -280,14 +233,9 @@
           <w:numId w:val="1"/>
         </w:numPr>
       </w:pPr>
-      <w:proofErr w:type="spellStart"/>
       <w:r>
         <w:lastRenderedPageBreak/>
-        <w:t>Cuda</w:t>
-      </w:r>
-      <w:proofErr w:type="spellEnd"/>
-      <w:r>
-        <w:t xml:space="preserve"> installed in /Developer/NVIDIA/CUDA-10.1.</w:t>
+        <w:t>Cuda installed in /Developer/NVIDIA/CUDA-10.1.</w:t>
       </w:r>
     </w:p>
     <w:p>
@@ -311,15 +259,7 @@
         </w:numPr>
       </w:pPr>
       <w:r>
-        <w:t xml:space="preserve">Download </w:t>
-      </w:r>
-      <w:proofErr w:type="spellStart"/>
-      <w:r>
-        <w:t>cuDNN</w:t>
-      </w:r>
-      <w:proofErr w:type="spellEnd"/>
-      <w:r>
-        <w:t xml:space="preserve"> 7.5.0.  Intended version for CUDA 10.1.</w:t>
+        <w:t>Download cuDNN 7.5.0.  Intended version for CUDA 10.1.</w:t>
       </w:r>
     </w:p>
     <w:p>
@@ -337,16 +277,8 @@
         <w:rPr>
           <w:b/>
         </w:rPr>
-        <w:t>Unzipped the contents of the package into /Developer/NVIDIA/CUDA-10.1/</w:t>
-      </w:r>
-      <w:proofErr w:type="spellStart"/>
-      <w:r>
-        <w:rPr>
-          <w:b/>
-        </w:rPr>
-        <w:t>cuda</w:t>
-      </w:r>
-      <w:proofErr w:type="spellEnd"/>
+        <w:t>Unzipped the contents of the package into /Developer/NVIDIA/CUDA-10.1/cuda</w:t>
+      </w:r>
     </w:p>
     <w:p>
       <w:pPr>
@@ -359,13 +291,8 @@
       <w:r>
         <w:t xml:space="preserve">Need to add </w:t>
       </w:r>
-      <w:proofErr w:type="spellStart"/>
-      <w:r>
-        <w:t>cuDNN</w:t>
-      </w:r>
-      <w:proofErr w:type="spellEnd"/>
-      <w:r>
-        <w:t xml:space="preserve"> to path</w:t>
+      <w:r>
+        <w:t>cuDNN to path</w:t>
       </w:r>
       <w:r>
         <w:t xml:space="preserve">: </w:t>
@@ -374,21 +301,7 @@
         <w:rPr>
           <w:b/>
         </w:rPr>
-        <w:t>/Developer/NVIDIA/CUDA-10.1/</w:t>
-      </w:r>
-      <w:proofErr w:type="spellStart"/>
-      <w:r>
-        <w:rPr>
-          <w:b/>
-        </w:rPr>
-        <w:t>cuda</w:t>
-      </w:r>
-      <w:proofErr w:type="spellEnd"/>
-      <w:r>
-        <w:rPr>
-          <w:b/>
-        </w:rPr>
-        <w:t>/bin</w:t>
+        <w:t>/Developer/NVIDIA/CUDA-10.1/cuda/bin</w:t>
       </w:r>
     </w:p>
     <w:p>
@@ -468,9 +381,8 @@
           <w:szCs w:val="24"/>
           <w:lang w:val="en-CA" w:eastAsia="en-US"/>
         </w:rPr>
-        <w:t>“</w:t>
-      </w:r>
-      <w:proofErr w:type="spellStart"/>
+        <w:t>“conda create -n tensorflow pip python=3.6”</w:t>
+      </w:r>
       <w:r>
         <w:rPr>
           <w:rFonts w:ascii="Menlo" w:eastAsia="Times New Roman" w:hAnsi="Menlo" w:cs="Menlo"/>
@@ -481,68 +393,17 @@
           <w:szCs w:val="24"/>
           <w:lang w:val="en-CA" w:eastAsia="en-US"/>
         </w:rPr>
-        <w:t>conda</w:t>
-      </w:r>
-      <w:proofErr w:type="spellEnd"/>
+        <w:t xml:space="preserve">.  </w:t>
+      </w:r>
       <w:r>
         <w:rPr>
           <w:rFonts w:ascii="Menlo" w:eastAsia="Times New Roman" w:hAnsi="Menlo" w:cs="Menlo"/>
-          <w:b/>
           <w:bCs/>
           <w:color w:val="auto"/>
           <w:sz w:val="24"/>
           <w:szCs w:val="24"/>
           <w:lang w:val="en-CA" w:eastAsia="en-US"/>
         </w:rPr>
-        <w:t xml:space="preserve"> create -n </w:t>
-      </w:r>
-      <w:proofErr w:type="spellStart"/>
-      <w:r>
-        <w:rPr>
-          <w:rFonts w:ascii="Menlo" w:eastAsia="Times New Roman" w:hAnsi="Menlo" w:cs="Menlo"/>
-          <w:b/>
-          <w:bCs/>
-          <w:color w:val="auto"/>
-          <w:sz w:val="24"/>
-          <w:szCs w:val="24"/>
-          <w:lang w:val="en-CA" w:eastAsia="en-US"/>
-        </w:rPr>
-        <w:t>tensorflow</w:t>
-      </w:r>
-      <w:proofErr w:type="spellEnd"/>
-      <w:r>
-        <w:rPr>
-          <w:rFonts w:ascii="Menlo" w:eastAsia="Times New Roman" w:hAnsi="Menlo" w:cs="Menlo"/>
-          <w:b/>
-          <w:bCs/>
-          <w:color w:val="auto"/>
-          <w:sz w:val="24"/>
-          <w:szCs w:val="24"/>
-          <w:lang w:val="en-CA" w:eastAsia="en-US"/>
-        </w:rPr>
-        <w:t xml:space="preserve"> pip python=3.6”</w:t>
-      </w:r>
-      <w:r>
-        <w:rPr>
-          <w:rFonts w:ascii="Menlo" w:eastAsia="Times New Roman" w:hAnsi="Menlo" w:cs="Menlo"/>
-          <w:b/>
-          <w:bCs/>
-          <w:color w:val="auto"/>
-          <w:sz w:val="24"/>
-          <w:szCs w:val="24"/>
-          <w:lang w:val="en-CA" w:eastAsia="en-US"/>
-        </w:rPr>
-        <w:t xml:space="preserve">.  </w:t>
-      </w:r>
-      <w:r>
-        <w:rPr>
-          <w:rFonts w:ascii="Menlo" w:eastAsia="Times New Roman" w:hAnsi="Menlo" w:cs="Menlo"/>
-          <w:bCs/>
-          <w:color w:val="auto"/>
-          <w:sz w:val="24"/>
-          <w:szCs w:val="24"/>
-          <w:lang w:val="en-CA" w:eastAsia="en-US"/>
-        </w:rPr>
         <w:t>Installation was successful.</w:t>
       </w:r>
     </w:p>
@@ -557,44 +418,20 @@
       <w:r>
         <w:t>To activate: “</w:t>
       </w:r>
-      <w:proofErr w:type="spellStart"/>
       <w:r>
         <w:rPr>
           <w:b/>
         </w:rPr>
-        <w:t>conda</w:t>
-      </w:r>
-      <w:proofErr w:type="spellEnd"/>
+        <w:t>conda activate tensorflow</w:t>
+      </w:r>
+      <w:r>
+        <w:t>”.  To deactivate: “</w:t>
+      </w:r>
       <w:r>
         <w:rPr>
           <w:b/>
         </w:rPr>
-        <w:t xml:space="preserve"> activate </w:t>
-      </w:r>
-      <w:proofErr w:type="spellStart"/>
-      <w:r>
-        <w:rPr>
-          <w:b/>
-        </w:rPr>
-        <w:t>tensorflow</w:t>
-      </w:r>
-      <w:proofErr w:type="spellEnd"/>
-      <w:r>
-        <w:t>”.  To deactivate: “</w:t>
-      </w:r>
-      <w:proofErr w:type="spellStart"/>
-      <w:r>
-        <w:rPr>
-          <w:b/>
-        </w:rPr>
-        <w:t>conda</w:t>
-      </w:r>
-      <w:proofErr w:type="spellEnd"/>
-      <w:r>
-        <w:rPr>
-          <w:b/>
-        </w:rPr>
-        <w:t xml:space="preserve"> deactivate</w:t>
+        <w:t>conda deactivate</w:t>
       </w:r>
       <w:r>
         <w:t>”.</w:t>
@@ -621,13 +458,8 @@
         </w:numPr>
       </w:pPr>
       <w:r>
-        <w:t xml:space="preserve">Run: pip install </w:t>
-      </w:r>
-      <w:proofErr w:type="spellStart"/>
-      <w:r>
-        <w:t>tensorflow-gpu</w:t>
-      </w:r>
-      <w:proofErr w:type="spellEnd"/>
+        <w:t>Run: pip install tensorflow-gpu</w:t>
+      </w:r>
       <w:r>
         <w:t xml:space="preserve"> ** successful.</w:t>
       </w:r>
@@ -641,23 +473,7 @@
         </w:numPr>
       </w:pPr>
       <w:r>
-        <w:t xml:space="preserve">Testing with Python “import </w:t>
-      </w:r>
-      <w:proofErr w:type="spellStart"/>
-      <w:r>
-        <w:t>tensorflow</w:t>
-      </w:r>
-      <w:proofErr w:type="spellEnd"/>
-      <w:r>
-        <w:t xml:space="preserve"> as </w:t>
-      </w:r>
-      <w:proofErr w:type="spellStart"/>
-      <w:r>
-        <w:t>tf</w:t>
-      </w:r>
-      <w:proofErr w:type="spellEnd"/>
-      <w:r>
-        <w:t>” failed.</w:t>
+        <w:t>Testing with Python “import tensorflow as tf” failed.</w:t>
       </w:r>
     </w:p>
     <w:p>
@@ -675,16 +491,8 @@
         <w:rPr>
           <w:b/>
         </w:rPr>
-        <w:t xml:space="preserve">Run: pip install </w:t>
-      </w:r>
-      <w:proofErr w:type="spellStart"/>
-      <w:r>
-        <w:rPr>
-          <w:b/>
-        </w:rPr>
-        <w:t>tensorflow</w:t>
-      </w:r>
-      <w:proofErr w:type="spellEnd"/>
+        <w:t>Run: pip install tensorflow</w:t>
+      </w:r>
     </w:p>
     <w:p>
       <w:pPr>
@@ -695,23 +503,7 @@
         </w:numPr>
       </w:pPr>
       <w:r>
-        <w:t xml:space="preserve">Test with Python “import </w:t>
-      </w:r>
-      <w:proofErr w:type="spellStart"/>
-      <w:r>
-        <w:t>tensorflow</w:t>
-      </w:r>
-      <w:proofErr w:type="spellEnd"/>
-      <w:r>
-        <w:t xml:space="preserve"> as </w:t>
-      </w:r>
-      <w:proofErr w:type="spellStart"/>
-      <w:r>
-        <w:t>tf</w:t>
-      </w:r>
-      <w:proofErr w:type="spellEnd"/>
-      <w:r>
-        <w:t>” succeeded.</w:t>
+        <w:t>Test with Python “import tensorflow as tf” succeeded.</w:t>
       </w:r>
     </w:p>
     <w:p>
@@ -729,36 +521,14 @@
         <w:rPr>
           <w:b/>
         </w:rPr>
-        <w:t xml:space="preserve">Install </w:t>
-      </w:r>
-      <w:proofErr w:type="spellStart"/>
+        <w:t>Install Keras: pip install kera</w:t>
+      </w:r>
       <w:r>
         <w:rPr>
           <w:b/>
         </w:rPr>
-        <w:t>Keras</w:t>
-      </w:r>
-      <w:proofErr w:type="spellEnd"/>
-      <w:r>
-        <w:rPr>
-          <w:b/>
-        </w:rPr>
-        <w:t xml:space="preserve">: pip install </w:t>
-      </w:r>
-      <w:proofErr w:type="spellStart"/>
-      <w:r>
-        <w:rPr>
-          <w:b/>
-        </w:rPr>
-        <w:t>kera</w:t>
-      </w:r>
-      <w:r>
-        <w:rPr>
-          <w:b/>
-        </w:rPr>
         <w:t>s</w:t>
       </w:r>
-      <w:proofErr w:type="spellEnd"/>
     </w:p>
     <w:p>
       <w:pPr>
@@ -923,28 +693,12 @@
         <w:t>Looking at the .obj file through Microsoft Excel, it appears to be ASCII text.</w:t>
       </w:r>
       <w:r>
-        <w:t xml:space="preserve">  There are alternating lines of “v” and “</w:t>
-      </w:r>
-      <w:proofErr w:type="spellStart"/>
-      <w:r>
-        <w:t>vt</w:t>
-      </w:r>
-      <w:proofErr w:type="spellEnd"/>
-      <w:r>
-        <w:t>”.</w:t>
-      </w:r>
-    </w:p>
-    <w:p>
-      <w:r>
-        <w:t>The “v” represent the 3D coordinates while the “</w:t>
-      </w:r>
-      <w:proofErr w:type="spellStart"/>
-      <w:r>
-        <w:t>vt</w:t>
-      </w:r>
-      <w:proofErr w:type="spellEnd"/>
-      <w:r>
-        <w:t>” represent the flattened UV view</w:t>
+        <w:t xml:space="preserve">  There are alternating lines of “v” and “vt”.</w:t>
+      </w:r>
+    </w:p>
+    <w:p>
+      <w:r>
+        <w:t>The “v” represent the 3D coordinates while the “vt” represent the flattened UV view</w:t>
       </w:r>
       <w:r>
         <w:t xml:space="preserve">.  </w:t>
@@ -1018,29 +772,7 @@
           <w:szCs w:val="28"/>
           <w:lang w:val="en-US" w:eastAsia="ja-JP"/>
         </w:rPr>
-        <w:t xml:space="preserve">Investigate running </w:t>
-      </w:r>
-      <w:proofErr w:type="spellStart"/>
-      <w:r>
-        <w:rPr>
-          <w:rFonts w:asciiTheme="minorHAnsi" w:eastAsiaTheme="minorHAnsi" w:hAnsiTheme="minorHAnsi" w:cstheme="minorBidi"/>
-          <w:color w:val="483E41" w:themeColor="text2"/>
-          <w:sz w:val="28"/>
-          <w:szCs w:val="28"/>
-          <w:lang w:val="en-US" w:eastAsia="ja-JP"/>
-        </w:rPr>
-        <w:t>pyMesh</w:t>
-      </w:r>
-      <w:proofErr w:type="spellEnd"/>
-      <w:r>
-        <w:rPr>
-          <w:rFonts w:asciiTheme="minorHAnsi" w:eastAsiaTheme="minorHAnsi" w:hAnsiTheme="minorHAnsi" w:cstheme="minorBidi"/>
-          <w:color w:val="483E41" w:themeColor="text2"/>
-          <w:sz w:val="28"/>
-          <w:szCs w:val="28"/>
-          <w:lang w:val="en-US" w:eastAsia="ja-JP"/>
-        </w:rPr>
-        <w:t xml:space="preserve"> in docker.</w:t>
+        <w:t>Investigate running pyMesh in docker.</w:t>
       </w:r>
       <w:r>
         <w:rPr>
@@ -1104,21 +836,8 @@
         <w:t xml:space="preserve">-v /Users:/Users </w:t>
       </w:r>
       <w:r>
-        <w:t xml:space="preserve">-it </w:t>
-      </w:r>
-      <w:proofErr w:type="spellStart"/>
-      <w:r>
-        <w:t>pymesh</w:t>
-      </w:r>
-      <w:proofErr w:type="spellEnd"/>
-      <w:r>
-        <w:t>/</w:t>
-      </w:r>
-      <w:proofErr w:type="spellStart"/>
-      <w:r>
-        <w:t>pymesh</w:t>
-      </w:r>
-      <w:proofErr w:type="spellEnd"/>
+        <w:t>-it pymesh/pymesh</w:t>
+      </w:r>
     </w:p>
     <w:p/>
     <w:p>
@@ -1137,95 +856,49 @@
           <w:color w:val="000000"/>
           <w:szCs w:val="22"/>
         </w:rPr>
-        <w:t>exec(open("/Users/</w:t>
-      </w:r>
-      <w:proofErr w:type="spellStart"/>
+        <w:t>exec(open("/Users/hengsun/Documents/Thesis/generate.py").read())</w:t>
+      </w:r>
+    </w:p>
+    <w:p>
+      <w:pPr>
+        <w:pBdr>
+          <w:bottom w:val="single" w:sz="6" w:space="1" w:color="auto"/>
+        </w:pBdr>
+      </w:pPr>
+      <w:r>
+        <w:t>There is an application called Blender.  It is an animation package that allows creation of mesh.</w:t>
+      </w:r>
+      <w:r>
+        <w:t xml:space="preserve">  ** Too complicated right now.</w:t>
+      </w:r>
+    </w:p>
+    <w:p>
+      <w:r>
+        <w:t>The format of the .obj file is indeed v &lt;x&gt; &lt;y&gt; &lt;z&gt;.</w:t>
+      </w:r>
+    </w:p>
+    <w:p>
+      <w:r>
+        <w:t xml:space="preserve">Tried to create </w:t>
+      </w:r>
+      <w:r>
+        <w:t>a simple pyramid.  However, kept receiving error that there are non-manifold vertices.</w:t>
+      </w:r>
+    </w:p>
+    <w:p>
+      <w:r>
+        <w:t>pymesh has sample generators.  One of the shapes it can generate is the icosphere</w:t>
+      </w:r>
+      <w:r>
+        <w:t xml:space="preserve">: </w:t>
+      </w:r>
       <w:r>
         <w:rPr>
           <w:rFonts w:ascii="Menlo" w:hAnsi="Menlo" w:cs="Menlo"/>
           <w:color w:val="000000"/>
           <w:szCs w:val="22"/>
         </w:rPr>
-        <w:t>hengsun</w:t>
-      </w:r>
-      <w:proofErr w:type="spellEnd"/>
-      <w:r>
-        <w:rPr>
-          <w:rFonts w:ascii="Menlo" w:hAnsi="Menlo" w:cs="Menlo"/>
-          <w:color w:val="000000"/>
-          <w:szCs w:val="22"/>
-        </w:rPr>
-        <w:t>/Documents/Thesis/generate.py").read())</w:t>
-      </w:r>
-    </w:p>
-    <w:p>
-      <w:pPr>
-        <w:pBdr>
-          <w:bottom w:val="single" w:sz="6" w:space="1" w:color="auto"/>
-        </w:pBdr>
-      </w:pPr>
-      <w:r>
-        <w:t>There is an application called Blender.  It is an animation package that allows creation of mesh.</w:t>
-      </w:r>
-      <w:r>
-        <w:t xml:space="preserve">  ** Too complicated right now.</w:t>
-      </w:r>
-    </w:p>
-    <w:p>
-      <w:r>
-        <w:t>The format of the .obj file is indeed v &lt;x&gt; &lt;y&gt; &lt;z&gt;.</w:t>
-      </w:r>
-    </w:p>
-    <w:p>
-      <w:r>
-        <w:t xml:space="preserve">Tried to create </w:t>
-      </w:r>
-      <w:r>
-        <w:t>a simple pyramid.  However, kept receiving error that there are non-manifold vertices.</w:t>
-      </w:r>
-    </w:p>
-    <w:p>
-      <w:proofErr w:type="spellStart"/>
-      <w:r>
-        <w:t>pymesh</w:t>
-      </w:r>
-      <w:proofErr w:type="spellEnd"/>
-      <w:r>
-        <w:t xml:space="preserve"> has sample generators.  One of the shapes it can generate is the </w:t>
-      </w:r>
-      <w:proofErr w:type="spellStart"/>
-      <w:r>
-        <w:t>icosphere</w:t>
-      </w:r>
-      <w:proofErr w:type="spellEnd"/>
-      <w:r>
-        <w:t xml:space="preserve">: </w:t>
-      </w:r>
-      <w:r>
-        <w:rPr>
-          <w:rFonts w:ascii="Menlo" w:hAnsi="Menlo" w:cs="Menlo"/>
-          <w:color w:val="000000"/>
-          <w:szCs w:val="22"/>
-        </w:rPr>
-        <w:t>mesh=</w:t>
-      </w:r>
-      <w:proofErr w:type="spellStart"/>
-      <w:r>
-        <w:rPr>
-          <w:rFonts w:ascii="Menlo" w:hAnsi="Menlo" w:cs="Menlo"/>
-          <w:color w:val="000000"/>
-          <w:szCs w:val="22"/>
-        </w:rPr>
-        <w:t>pymesh.generate_icosphere</w:t>
-      </w:r>
-      <w:proofErr w:type="spellEnd"/>
-      <w:r>
-        <w:rPr>
-          <w:rFonts w:ascii="Menlo" w:hAnsi="Menlo" w:cs="Menlo"/>
-          <w:color w:val="000000"/>
-          <w:szCs w:val="22"/>
-        </w:rPr>
-        <w:t xml:space="preserve">(1, (0,0,0), 2).  </w:t>
+        <w:t xml:space="preserve">mesh=pymesh.generate_icosphere(1, (0,0,0), 2).  </w:t>
       </w:r>
     </w:p>
     <w:p>
@@ -1296,15 +969,7 @@
         </w:numPr>
       </w:pPr>
       <w:r>
-        <w:t xml:space="preserve">Download </w:t>
-      </w:r>
-      <w:proofErr w:type="spellStart"/>
-      <w:r>
-        <w:t>github</w:t>
-      </w:r>
-      <w:proofErr w:type="spellEnd"/>
-      <w:r>
-        <w:t xml:space="preserve"> repository: </w:t>
+        <w:t xml:space="preserve">Download github repository: </w:t>
       </w:r>
       <w:hyperlink r:id="rId13" w:history="1">
         <w:r>
@@ -1330,18 +995,8 @@
           <w:sz w:val="40"/>
           <w:szCs w:val="40"/>
         </w:rPr>
-        <w:t xml:space="preserve">Installing </w:t>
-      </w:r>
-      <w:proofErr w:type="spellStart"/>
-      <w:r>
-        <w:rPr>
-          <w:b/>
-          <w:sz w:val="40"/>
-          <w:szCs w:val="40"/>
-        </w:rPr>
-        <w:t>SuiteSparse</w:t>
-      </w:r>
-      <w:proofErr w:type="spellEnd"/>
+        <w:t>Installing SuiteSparse</w:t>
+      </w:r>
     </w:p>
     <w:p>
       <w:pPr>
@@ -1364,15 +1019,7 @@
         </w:numPr>
       </w:pPr>
       <w:r>
-        <w:t xml:space="preserve">** Need to build </w:t>
-      </w:r>
-      <w:proofErr w:type="spellStart"/>
-      <w:r>
-        <w:t>SuiteSparse</w:t>
-      </w:r>
-      <w:proofErr w:type="spellEnd"/>
-      <w:r>
-        <w:t xml:space="preserve"> first.</w:t>
+        <w:t>** Need to build SuiteSparse first.</w:t>
       </w:r>
     </w:p>
     <w:p>
@@ -1464,13 +1111,8 @@
         </w:numPr>
       </w:pPr>
       <w:r>
-        <w:t xml:space="preserve">Alternative is to use home brew to install: brew install </w:t>
-      </w:r>
-      <w:proofErr w:type="spellStart"/>
-      <w:r>
-        <w:t>suitesparse</w:t>
-      </w:r>
-      <w:proofErr w:type="spellEnd"/>
+        <w:t>Alternative is to use home brew to install: brew install suitesparse</w:t>
+      </w:r>
       <w:r>
         <w:t>.  This installed, however, still had a problem with compiling.</w:t>
       </w:r>
@@ -1492,25 +1134,7 @@
           <w:color w:val="auto"/>
           <w:szCs w:val="22"/>
         </w:rPr>
-        <w:t xml:space="preserve">/Users/hengsun/Documents/Thesis/suitesparse-metis-for-windows-1.4.0/metis/GKlib/gk_arch.h, had to comment out the </w:t>
-      </w:r>
-      <w:proofErr w:type="spellStart"/>
-      <w:r>
-        <w:rPr>
-          <w:rFonts w:ascii="Menlo" w:hAnsi="Menlo" w:cs="Menlo"/>
-          <w:color w:val="auto"/>
-          <w:szCs w:val="22"/>
-        </w:rPr>
-        <w:t>rint</w:t>
-      </w:r>
-      <w:proofErr w:type="spellEnd"/>
-      <w:r>
-        <w:rPr>
-          <w:rFonts w:ascii="Menlo" w:hAnsi="Menlo" w:cs="Menlo"/>
-          <w:color w:val="auto"/>
-          <w:szCs w:val="22"/>
-        </w:rPr>
-        <w:t xml:space="preserve"> macro.</w:t>
+        <w:t>/Users/hengsun/Documents/Thesis/suitesparse-metis-for-windows-1.4.0/metis/GKlib/gk_arch.h, had to comment out the rint macro.</w:t>
       </w:r>
       <w:r>
         <w:rPr>
@@ -1654,31 +1278,7 @@
           <w:bdr w:val="none" w:sz="0" w:space="0" w:color="auto" w:frame="1"/>
           <w:lang w:val="en-CA" w:eastAsia="en-US"/>
         </w:rPr>
-        <w:t>cd boundary-first-flattening &amp;&amp; git submodule update --</w:t>
-      </w:r>
-      <w:proofErr w:type="spellStart"/>
-      <w:r>
-        <w:rPr>
-          <w:rFonts w:ascii="Consolas" w:eastAsia="Times New Roman" w:hAnsi="Consolas" w:cs="Consolas"/>
-          <w:color w:val="24292E"/>
-          <w:sz w:val="20"/>
-          <w:szCs w:val="20"/>
-          <w:bdr w:val="none" w:sz="0" w:space="0" w:color="auto" w:frame="1"/>
-          <w:lang w:val="en-CA" w:eastAsia="en-US"/>
-        </w:rPr>
-        <w:t>init</w:t>
-      </w:r>
-      <w:proofErr w:type="spellEnd"/>
-      <w:r>
-        <w:rPr>
-          <w:rFonts w:ascii="Consolas" w:eastAsia="Times New Roman" w:hAnsi="Consolas" w:cs="Consolas"/>
-          <w:color w:val="24292E"/>
-          <w:sz w:val="20"/>
-          <w:szCs w:val="20"/>
-          <w:bdr w:val="none" w:sz="0" w:space="0" w:color="auto" w:frame="1"/>
-          <w:lang w:val="en-CA" w:eastAsia="en-US"/>
-        </w:rPr>
-        <w:t xml:space="preserve"> </w:t>
+        <w:t xml:space="preserve">cd boundary-first-flattening &amp;&amp; git submodule update --init </w:t>
       </w:r>
       <w:r>
         <w:rPr>
@@ -1750,7 +1350,6 @@
           <w:lang w:val="en-CA" w:eastAsia="en-US"/>
         </w:rPr>
       </w:pPr>
-      <w:proofErr w:type="spellStart"/>
       <w:r>
         <w:rPr>
           <w:rFonts w:ascii="Consolas" w:eastAsia="Times New Roman" w:hAnsi="Consolas" w:cs="Consolas"/>
@@ -1760,43 +1359,7 @@
           <w:bdr w:val="none" w:sz="0" w:space="0" w:color="auto" w:frame="1"/>
           <w:lang w:val="en-CA" w:eastAsia="en-US"/>
         </w:rPr>
-        <w:t>mkdir</w:t>
-      </w:r>
-      <w:proofErr w:type="spellEnd"/>
-      <w:r>
-        <w:rPr>
-          <w:rFonts w:ascii="Consolas" w:eastAsia="Times New Roman" w:hAnsi="Consolas" w:cs="Consolas"/>
-          <w:color w:val="24292E"/>
-          <w:sz w:val="20"/>
-          <w:szCs w:val="20"/>
-          <w:bdr w:val="none" w:sz="0" w:space="0" w:color="auto" w:frame="1"/>
-          <w:lang w:val="en-CA" w:eastAsia="en-US"/>
-        </w:rPr>
-        <w:t xml:space="preserve"> build &amp;&amp; cd build &amp;&amp; </w:t>
-      </w:r>
-      <w:proofErr w:type="spellStart"/>
-      <w:r>
-        <w:rPr>
-          <w:rFonts w:ascii="Consolas" w:eastAsia="Times New Roman" w:hAnsi="Consolas" w:cs="Consolas"/>
-          <w:color w:val="24292E"/>
-          <w:sz w:val="20"/>
-          <w:szCs w:val="20"/>
-          <w:bdr w:val="none" w:sz="0" w:space="0" w:color="auto" w:frame="1"/>
-          <w:lang w:val="en-CA" w:eastAsia="en-US"/>
-        </w:rPr>
-        <w:t>cmake</w:t>
-      </w:r>
-      <w:proofErr w:type="spellEnd"/>
-      <w:r>
-        <w:rPr>
-          <w:rFonts w:ascii="Consolas" w:eastAsia="Times New Roman" w:hAnsi="Consolas" w:cs="Consolas"/>
-          <w:color w:val="24292E"/>
-          <w:sz w:val="20"/>
-          <w:szCs w:val="20"/>
-          <w:bdr w:val="none" w:sz="0" w:space="0" w:color="auto" w:frame="1"/>
-          <w:lang w:val="en-CA" w:eastAsia="en-US"/>
-        </w:rPr>
-        <w:t xml:space="preserve"> ..</w:t>
+        <w:t>mkdir build &amp;&amp; cd build &amp;&amp; cmake ..</w:t>
       </w:r>
       <w:r>
         <w:rPr>
@@ -1912,33 +1475,7 @@
           <w:bdr w:val="none" w:sz="0" w:space="0" w:color="auto" w:frame="1"/>
           <w:lang w:val="en-CA" w:eastAsia="en-US"/>
         </w:rPr>
-        <w:t>/Users/</w:t>
-      </w:r>
-      <w:proofErr w:type="spellStart"/>
-      <w:r>
-        <w:rPr>
-          <w:rFonts w:ascii="Consolas" w:eastAsia="Times New Roman" w:hAnsi="Consolas" w:cs="Consolas"/>
-          <w:b/>
-          <w:color w:val="24292E"/>
-          <w:sz w:val="20"/>
-          <w:szCs w:val="20"/>
-          <w:bdr w:val="none" w:sz="0" w:space="0" w:color="auto" w:frame="1"/>
-          <w:lang w:val="en-CA" w:eastAsia="en-US"/>
-        </w:rPr>
-        <w:t>hengsun</w:t>
-      </w:r>
-      <w:proofErr w:type="spellEnd"/>
-      <w:r>
-        <w:rPr>
-          <w:rFonts w:ascii="Consolas" w:eastAsia="Times New Roman" w:hAnsi="Consolas" w:cs="Consolas"/>
-          <w:b/>
-          <w:color w:val="24292E"/>
-          <w:sz w:val="20"/>
-          <w:szCs w:val="20"/>
-          <w:bdr w:val="none" w:sz="0" w:space="0" w:color="auto" w:frame="1"/>
-          <w:lang w:val="en-CA" w:eastAsia="en-US"/>
-        </w:rPr>
-        <w:t>/Documents/Thesis/boundary-first-flattening/build</w:t>
+        <w:t>/Users/hengsun/Documents/Thesis/boundary-first-flattening/build</w:t>
       </w:r>
       <w:r>
         <w:rPr>
@@ -2040,7 +1577,6 @@
         </w:rPr>
         <w:t>“</w:t>
       </w:r>
-      <w:proofErr w:type="spellStart"/>
       <w:r>
         <w:rPr>
           <w:rFonts w:ascii="Menlo" w:hAnsi="Menlo" w:cs="Menlo"/>
@@ -2051,9 +1587,8 @@
           <w:color w:val="000000"/>
           <w:szCs w:val="22"/>
         </w:rPr>
-        <w:t>xcode</w:t>
-      </w:r>
-      <w:proofErr w:type="spellEnd"/>
+        <w:t xml:space="preserve">xcode-select </w:t>
+      </w:r>
       <w:r>
         <w:rPr>
           <w:rFonts w:ascii="Menlo" w:hAnsi="Menlo" w:cs="Menlo"/>
@@ -2064,7 +1599,7 @@
           <w:color w:val="000000"/>
           <w:szCs w:val="22"/>
         </w:rPr>
-        <w:t xml:space="preserve">-select </w:t>
+        <w:t>–</w:t>
       </w:r>
       <w:r>
         <w:rPr>
@@ -2076,7 +1611,7 @@
           <w:color w:val="000000"/>
           <w:szCs w:val="22"/>
         </w:rPr>
-        <w:t>–</w:t>
+        <w:t>-</w:t>
       </w:r>
       <w:r>
         <w:rPr>
@@ -2088,7 +1623,7 @@
           <w:color w:val="000000"/>
           <w:szCs w:val="22"/>
         </w:rPr>
-        <w:t>-</w:t>
+        <w:t>install</w:t>
       </w:r>
       <w:r>
         <w:rPr>
@@ -2100,7 +1635,7 @@
           <w:color w:val="000000"/>
           <w:szCs w:val="22"/>
         </w:rPr>
-        <w:t>install</w:t>
+        <w:t>”</w:t>
       </w:r>
       <w:r>
         <w:rPr>
@@ -2112,18 +1647,6 @@
           <w:color w:val="000000"/>
           <w:szCs w:val="22"/>
         </w:rPr>
-        <w:t>”</w:t>
-      </w:r>
-      <w:r>
-        <w:rPr>
-          <w:rFonts w:ascii="Menlo" w:hAnsi="Menlo" w:cs="Menlo"/>
-          <w:b/>
-          <w:bCs/>
-          <w:i/>
-          <w:iCs/>
-          <w:color w:val="000000"/>
-          <w:szCs w:val="22"/>
-        </w:rPr>
         <w:t>.</w:t>
       </w:r>
     </w:p>
@@ -2243,15 +1766,7 @@
         </w:numPr>
       </w:pPr>
       <w:r>
-        <w:t xml:space="preserve">Trying to now configure the </w:t>
-      </w:r>
-      <w:proofErr w:type="spellStart"/>
-      <w:r>
-        <w:t>DenseMatrix</w:t>
-      </w:r>
-      <w:proofErr w:type="spellEnd"/>
-      <w:r>
-        <w:t xml:space="preserve"> to populate the boundaries.</w:t>
+        <w:t>Trying to now configure the DenseMatrix to populate the boundaries.</w:t>
       </w:r>
     </w:p>
     <w:p>
@@ -2267,17 +1782,8 @@
           <w:b/>
           <w:bCs/>
         </w:rPr>
-        <w:t xml:space="preserve">Now we can modify the command-line and try to access the additional methods, specifically </w:t>
-      </w:r>
-      <w:proofErr w:type="spellStart"/>
-      <w:r>
-        <w:rPr>
-          <w:b/>
-          <w:bCs/>
-        </w:rPr>
-        <w:t>BFF:flatten</w:t>
-      </w:r>
-      <w:proofErr w:type="spellEnd"/>
+        <w:t>Now we can modify the command-line and try to access the additional methods, specifically BFF:flatten</w:t>
+      </w:r>
       <w:r>
         <w:t>.</w:t>
       </w:r>
@@ -2363,21 +1869,8 @@
           <w:numId w:val="9"/>
         </w:numPr>
       </w:pPr>
-      <w:proofErr w:type="spellStart"/>
-      <w:r>
-        <w:t>Pymesh</w:t>
-      </w:r>
-      <w:proofErr w:type="spellEnd"/>
-      <w:r>
-        <w:t xml:space="preserve"> has a method that called </w:t>
-      </w:r>
-      <w:proofErr w:type="spellStart"/>
-      <w:r>
-        <w:t>collapse_short_edges</w:t>
-      </w:r>
-      <w:proofErr w:type="spellEnd"/>
-      <w:r>
-        <w:t xml:space="preserve">.  </w:t>
+      <w:r>
+        <w:t xml:space="preserve">Pymesh has a method that called collapse_short_edges.  </w:t>
       </w:r>
       <w:r>
         <w:t>This method has the ability to remove edges that are below a certain threshold.  For our implementation, we are removing edges that are below less than 0.5*average edge length.</w:t>
@@ -2410,15 +1903,7 @@
         <w:t>/extract.py is the what we are using to reform the flattened imaged.</w:t>
       </w:r>
       <w:r>
-        <w:t xml:space="preserve">  This command takes trimmedout.obj as input.  This should be a </w:t>
-      </w:r>
-      <w:proofErr w:type="spellStart"/>
-      <w:r>
-        <w:t>icosphere</w:t>
-      </w:r>
-      <w:proofErr w:type="spellEnd"/>
-      <w:r>
-        <w:t xml:space="preserve"> or some other 3-d object.  It will output trimmedout_flat.obj.  This will be a flattened version of the 3-d object.</w:t>
+        <w:t xml:space="preserve">  This command takes trimmedout.obj as input.  This should be a icosphere or some other 3-d object.  It will output trimmedout_flat.obj.  This will be a flattened version of the 3-d object.</w:t>
       </w:r>
     </w:p>
     <w:p>
@@ -2585,15 +2070,7 @@
         <w:t xml:space="preserve"> located on the dome</w:t>
       </w:r>
       <w:r>
-        <w:t xml:space="preserve">.  Each point can be connected to </w:t>
-      </w:r>
-      <w:proofErr w:type="spellStart"/>
-      <w:r>
-        <w:t>neighbouring</w:t>
-      </w:r>
-      <w:proofErr w:type="spellEnd"/>
-      <w:r>
-        <w:t xml:space="preserve"> facet to form</w:t>
+        <w:t>.  Each point can be connected to neighbouring facet to form</w:t>
       </w:r>
       <w:r>
         <w:t xml:space="preserve"> contour lines</w:t>
@@ -2853,21 +2330,7 @@
         <w:rPr>
           <w:bCs/>
         </w:rPr>
-        <w:t xml:space="preserve">Robert </w:t>
-      </w:r>
-      <w:proofErr w:type="spellStart"/>
-      <w:r>
-        <w:rPr>
-          <w:bCs/>
-        </w:rPr>
-        <w:t>Bridson</w:t>
-      </w:r>
-      <w:proofErr w:type="spellEnd"/>
-      <w:r>
-        <w:rPr>
-          <w:bCs/>
-        </w:rPr>
-        <w:t xml:space="preserve"> – algorithm for dart throwing.</w:t>
+        <w:t>Robert Bridson – algorithm for dart throwing.</w:t>
       </w:r>
     </w:p>
     <w:p>
@@ -2990,21 +2453,7 @@
         <w:rPr>
           <w:b/>
         </w:rPr>
-        <w:t xml:space="preserve">Poisson disc sampling using Robert </w:t>
-      </w:r>
-      <w:proofErr w:type="spellStart"/>
-      <w:r>
-        <w:rPr>
-          <w:b/>
-        </w:rPr>
-        <w:t>Bridson’s</w:t>
-      </w:r>
-      <w:proofErr w:type="spellEnd"/>
-      <w:r>
-        <w:rPr>
-          <w:b/>
-        </w:rPr>
-        <w:t xml:space="preserve"> algorithm: </w:t>
+        <w:t xml:space="preserve">Poisson disc sampling using Robert Bridson’s algorithm: </w:t>
       </w:r>
       <w:hyperlink r:id="rId21" w:history="1">
         <w:r>
@@ -3061,21 +2510,7 @@
         <w:rPr>
           <w:bCs/>
         </w:rPr>
-        <w:t xml:space="preserve">Using </w:t>
-      </w:r>
-      <w:proofErr w:type="spellStart"/>
-      <w:r>
-        <w:rPr>
-          <w:bCs/>
-        </w:rPr>
-        <w:t>Bridson’s</w:t>
-      </w:r>
-      <w:proofErr w:type="spellEnd"/>
-      <w:r>
-        <w:rPr>
-          <w:bCs/>
-        </w:rPr>
-        <w:t xml:space="preserve"> algorithm implementation in Python. </w:t>
+        <w:t xml:space="preserve">Using Bridson’s algorithm implementation in Python. </w:t>
       </w:r>
       <w:r>
         <w:rPr>
@@ -3233,21 +2668,7 @@
         <w:rPr>
           <w:bCs/>
         </w:rPr>
-        <w:t xml:space="preserve">Understanding </w:t>
-      </w:r>
-      <w:proofErr w:type="spellStart"/>
-      <w:r>
-        <w:rPr>
-          <w:bCs/>
-        </w:rPr>
-        <w:t>Numpy</w:t>
-      </w:r>
-      <w:proofErr w:type="spellEnd"/>
-      <w:r>
-        <w:rPr>
-          <w:bCs/>
-        </w:rPr>
-        <w:t xml:space="preserve"> array slicing: </w:t>
+        <w:t xml:space="preserve">Understanding Numpy array slicing: </w:t>
       </w:r>
       <w:hyperlink r:id="rId25" w:history="1">
         <w:r>
@@ -3423,19 +2844,11 @@
         </w:rPr>
         <w:t xml:space="preserve">Build problems.  Create fake link: </w:t>
       </w:r>
-      <w:proofErr w:type="spellStart"/>
       <w:r>
         <w:rPr>
           <w:b/>
         </w:rPr>
-        <w:t>sudo</w:t>
-      </w:r>
-      <w:proofErr w:type="spellEnd"/>
-      <w:r>
-        <w:rPr>
-          <w:b/>
-        </w:rPr>
-        <w:t xml:space="preserve"> ln -s /Applications/Xcode.app/Contents/Developer/Platforms/MacOSX.platform/Developer/SDKs/MacOSX10.15.sdk /Applications/Xcode.app/Contents/Developer/Platforms/MacOSX.platform/Developer/SDKs/MacOSX10.14.sdk</w:t>
+        <w:t>sudo ln -s /Applications/Xcode.app/Contents/Developer/Platforms/MacOSX.platform/Developer/SDKs/MacOSX10.15.sdk /Applications/Xcode.app/Contents/Developer/Platforms/MacOSX.platform/Developer/SDKs/MacOSX10.14.sdk</w:t>
       </w:r>
     </w:p>
     <w:p>
@@ -4096,10 +3509,7 @@
         <w:pStyle w:val="Date"/>
       </w:pPr>
       <w:r>
-        <w:t>Dec 9</w:t>
-      </w:r>
-      <w:r>
-        <w:t>, 2019</w:t>
+        <w:t>Dec 9, 2019</w:t>
       </w:r>
     </w:p>
     <w:p>
@@ -4269,47 +3679,267 @@
           <w:bCs/>
         </w:rPr>
       </w:pPr>
+      <w:r>
+        <w:rPr>
+          <w:bCs/>
+        </w:rPr>
+        <w:lastRenderedPageBreak/>
+        <w:t>Second subplot for generated mesh.</w:t>
+      </w:r>
+    </w:p>
+    <w:p>
+      <w:pPr>
+        <w:pStyle w:val="ListParagraph"/>
+        <w:numPr>
+          <w:ilvl w:val="0"/>
+          <w:numId w:val="14"/>
+        </w:numPr>
+        <w:rPr>
+          <w:bCs/>
+          <w:lang w:val="en-CA"/>
+        </w:rPr>
+      </w:pPr>
+      <w:r>
+        <w:rPr>
+          <w:bCs/>
+          <w:lang w:val="en-CA"/>
+        </w:rPr>
+        <w:t>Plot both original mesh and new mesh together.</w:t>
+      </w:r>
+    </w:p>
+    <w:p>
+      <w:pPr>
+        <w:pStyle w:val="ListParagraph"/>
+        <w:numPr>
+          <w:ilvl w:val="0"/>
+          <w:numId w:val="14"/>
+        </w:numPr>
+        <w:rPr>
+          <w:bCs/>
+          <w:lang w:val="en-CA"/>
+        </w:rPr>
+      </w:pPr>
+    </w:p>
+    <w:p>
+      <w:pPr>
+        <w:pStyle w:val="Heading1"/>
+      </w:pPr>
+    </w:p>
+    <w:p>
+      <w:pPr>
+        <w:pStyle w:val="Date"/>
+      </w:pPr>
+      <w:r>
+        <w:t xml:space="preserve">Dec </w:t>
+      </w:r>
+      <w:r>
+        <w:t>15</w:t>
+      </w:r>
+      <w:r>
+        <w:t>, 2019</w:t>
+      </w:r>
+    </w:p>
+    <w:p>
+      <w:pPr>
+        <w:pStyle w:val="Heading1"/>
+      </w:pPr>
+      <w:r>
+        <w:t>Mapping the original mesh to flattened mesh.</w:t>
+      </w:r>
+      <w:r>
+        <w:br/>
+        <w:t>Draw straight lines in the original mesh and map to flattened mesh.</w:t>
+      </w:r>
+    </w:p>
+    <w:p>
+      <w:pPr>
+        <w:rPr>
+          <w:bCs/>
+        </w:rPr>
+      </w:pPr>
+      <w:r>
+        <w:rPr>
+          <w:bCs/>
+        </w:rPr>
+        <w:t>TODO:</w:t>
+      </w:r>
+    </w:p>
+    <w:p>
+      <w:pPr>
+        <w:pStyle w:val="ListParagraph"/>
+        <w:numPr>
+          <w:ilvl w:val="0"/>
+          <w:numId w:val="15"/>
+        </w:numPr>
+        <w:rPr>
+          <w:bCs/>
+        </w:rPr>
+      </w:pPr>
+      <w:r>
+        <w:rPr>
+          <w:bCs/>
+        </w:rPr>
+        <w:t>Parse intermediate obj file.</w:t>
+      </w:r>
+    </w:p>
+    <w:p>
+      <w:pPr>
+        <w:pStyle w:val="ListParagraph"/>
+        <w:numPr>
+          <w:ilvl w:val="1"/>
+          <w:numId w:val="15"/>
+        </w:numPr>
+        <w:rPr>
+          <w:bCs/>
+        </w:rPr>
+      </w:pPr>
+      <w:r>
+        <w:rPr>
+          <w:bCs/>
+        </w:rPr>
+        <w:t xml:space="preserve">Create </w:t>
+      </w:r>
+      <w:r>
+        <w:rPr>
+          <w:bCs/>
+        </w:rPr>
+        <w:t>coordinates for original mesh.</w:t>
+      </w:r>
+      <w:r>
+        <w:rPr>
+          <w:bCs/>
+        </w:rPr>
+        <w:t xml:space="preserve">  ** done.</w:t>
+      </w:r>
+    </w:p>
+    <w:p>
+      <w:pPr>
+        <w:pStyle w:val="ListParagraph"/>
+        <w:numPr>
+          <w:ilvl w:val="1"/>
+          <w:numId w:val="15"/>
+        </w:numPr>
+        <w:rPr>
+          <w:bCs/>
+        </w:rPr>
+      </w:pPr>
+      <w:r>
+        <w:rPr>
+          <w:bCs/>
+        </w:rPr>
+        <w:t>Create coordinates for flattened mesh.</w:t>
+      </w:r>
+      <w:r>
+        <w:rPr>
+          <w:bCs/>
+        </w:rPr>
+        <w:t xml:space="preserve"> ** done.</w:t>
+      </w:r>
+    </w:p>
+    <w:p>
+      <w:pPr>
+        <w:pStyle w:val="ListParagraph"/>
+        <w:numPr>
+          <w:ilvl w:val="1"/>
+          <w:numId w:val="15"/>
+        </w:numPr>
+        <w:rPr>
+          <w:bCs/>
+        </w:rPr>
+      </w:pPr>
+      <w:r>
+        <w:rPr>
+          <w:bCs/>
+        </w:rPr>
+        <w:t>Create faces for original mesh.</w:t>
+      </w:r>
+      <w:r>
+        <w:rPr>
+          <w:bCs/>
+        </w:rPr>
+        <w:t xml:space="preserve"> ** done.</w:t>
+      </w:r>
+    </w:p>
+    <w:p>
+      <w:pPr>
+        <w:pStyle w:val="ListParagraph"/>
+        <w:numPr>
+          <w:ilvl w:val="1"/>
+          <w:numId w:val="15"/>
+        </w:numPr>
+        <w:rPr>
+          <w:bCs/>
+        </w:rPr>
+      </w:pPr>
+      <w:r>
+        <w:rPr>
+          <w:bCs/>
+        </w:rPr>
+        <w:t>Create faces for flattened mesh.</w:t>
+      </w:r>
+      <w:r>
+        <w:rPr>
+          <w:bCs/>
+        </w:rPr>
+        <w:t xml:space="preserve"> ** done.</w:t>
+      </w:r>
+    </w:p>
+    <w:p>
+      <w:pPr>
+        <w:pStyle w:val="ListParagraph"/>
+        <w:numPr>
+          <w:ilvl w:val="1"/>
+          <w:numId w:val="15"/>
+        </w:numPr>
+        <w:rPr>
+          <w:bCs/>
+        </w:rPr>
+      </w:pPr>
+      <w:r>
+        <w:rPr>
+          <w:bCs/>
+        </w:rPr>
+        <w:t xml:space="preserve">Separate the </w:t>
+      </w:r>
+      <w:r>
+        <w:rPr>
+          <w:bCs/>
+        </w:rPr>
+        <w:t>original mesh from flattened mesh.</w:t>
+      </w:r>
+      <w:r>
+        <w:rPr>
+          <w:bCs/>
+        </w:rPr>
+        <w:t xml:space="preserve"> ** done.</w:t>
+      </w:r>
       <w:bookmarkStart w:id="0" w:name="_GoBack"/>
       <w:bookmarkEnd w:id="0"/>
-      <w:r>
-        <w:rPr>
-          <w:bCs/>
-        </w:rPr>
-        <w:lastRenderedPageBreak/>
-        <w:t>Second subplot for generated mesh.</w:t>
-      </w:r>
     </w:p>
     <w:p>
       <w:pPr>
         <w:pStyle w:val="ListParagraph"/>
         <w:numPr>
           <w:ilvl w:val="0"/>
-          <w:numId w:val="14"/>
-        </w:numPr>
-        <w:rPr>
-          <w:bCs/>
-          <w:lang w:val="en-CA"/>
-        </w:rPr>
-      </w:pPr>
-      <w:r>
-        <w:rPr>
-          <w:bCs/>
-          <w:lang w:val="en-CA"/>
-        </w:rPr>
-        <w:t>Plot both original mesh and new mesh together.</w:t>
-      </w:r>
-    </w:p>
-    <w:p>
-      <w:pPr>
-        <w:pStyle w:val="ListParagraph"/>
-        <w:numPr>
-          <w:ilvl w:val="0"/>
-          <w:numId w:val="14"/>
-        </w:numPr>
-        <w:rPr>
-          <w:bCs/>
-          <w:lang w:val="en-CA"/>
-        </w:rPr>
+          <w:numId w:val="15"/>
+        </w:numPr>
+        <w:rPr>
+          <w:bCs/>
+        </w:rPr>
+      </w:pPr>
+      <w:r>
+        <w:rPr>
+          <w:bCs/>
+        </w:rPr>
+        <w:t>Check in code.</w:t>
+      </w:r>
+    </w:p>
+    <w:p/>
+    <w:p/>
+    <w:p/>
+    <w:p>
+      <w:pPr>
+        <w:pStyle w:val="Heading1"/>
       </w:pPr>
     </w:p>
     <w:p>
@@ -5696,6 +5326,95 @@
     </w:lvl>
   </w:abstractNum>
   <w:abstractNum w:abstractNumId="8" w15:restartNumberingAfterBreak="0">
+    <w:nsid w:val="37B90113"/>
+    <w:multiLevelType w:val="hybridMultilevel"/>
+    <w:tmpl w:val="10CE0686"/>
+    <w:lvl w:ilvl="0" w:tplc="0409000F">
+      <w:start w:val="1"/>
+      <w:numFmt w:val="decimal"/>
+      <w:lvlText w:val="%1."/>
+      <w:lvlJc w:val="left"/>
+      <w:pPr>
+        <w:ind w:left="720" w:hanging="360"/>
+      </w:pPr>
+      <w:rPr>
+        <w:rFonts w:hint="default"/>
+      </w:rPr>
+    </w:lvl>
+    <w:lvl w:ilvl="1" w:tplc="04090019">
+      <w:start w:val="1"/>
+      <w:numFmt w:val="lowerLetter"/>
+      <w:lvlText w:val="%2."/>
+      <w:lvlJc w:val="left"/>
+      <w:pPr>
+        <w:ind w:left="1440" w:hanging="360"/>
+      </w:pPr>
+    </w:lvl>
+    <w:lvl w:ilvl="2" w:tplc="0409001B">
+      <w:start w:val="1"/>
+      <w:numFmt w:val="lowerRoman"/>
+      <w:lvlText w:val="%3."/>
+      <w:lvlJc w:val="right"/>
+      <w:pPr>
+        <w:ind w:left="2160" w:hanging="180"/>
+      </w:pPr>
+    </w:lvl>
+    <w:lvl w:ilvl="3" w:tplc="0409000F" w:tentative="1">
+      <w:start w:val="1"/>
+      <w:numFmt w:val="decimal"/>
+      <w:lvlText w:val="%4."/>
+      <w:lvlJc w:val="left"/>
+      <w:pPr>
+        <w:ind w:left="2880" w:hanging="360"/>
+      </w:pPr>
+    </w:lvl>
+    <w:lvl w:ilvl="4" w:tplc="04090019" w:tentative="1">
+      <w:start w:val="1"/>
+      <w:numFmt w:val="lowerLetter"/>
+      <w:lvlText w:val="%5."/>
+      <w:lvlJc w:val="left"/>
+      <w:pPr>
+        <w:ind w:left="3600" w:hanging="360"/>
+      </w:pPr>
+    </w:lvl>
+    <w:lvl w:ilvl="5" w:tplc="0409001B" w:tentative="1">
+      <w:start w:val="1"/>
+      <w:numFmt w:val="lowerRoman"/>
+      <w:lvlText w:val="%6."/>
+      <w:lvlJc w:val="right"/>
+      <w:pPr>
+        <w:ind w:left="4320" w:hanging="180"/>
+      </w:pPr>
+    </w:lvl>
+    <w:lvl w:ilvl="6" w:tplc="0409000F" w:tentative="1">
+      <w:start w:val="1"/>
+      <w:numFmt w:val="decimal"/>
+      <w:lvlText w:val="%7."/>
+      <w:lvlJc w:val="left"/>
+      <w:pPr>
+        <w:ind w:left="5040" w:hanging="360"/>
+      </w:pPr>
+    </w:lvl>
+    <w:lvl w:ilvl="7" w:tplc="04090019" w:tentative="1">
+      <w:start w:val="1"/>
+      <w:numFmt w:val="lowerLetter"/>
+      <w:lvlText w:val="%8."/>
+      <w:lvlJc w:val="left"/>
+      <w:pPr>
+        <w:ind w:left="5760" w:hanging="360"/>
+      </w:pPr>
+    </w:lvl>
+    <w:lvl w:ilvl="8" w:tplc="0409001B" w:tentative="1">
+      <w:start w:val="1"/>
+      <w:numFmt w:val="lowerRoman"/>
+      <w:lvlText w:val="%9."/>
+      <w:lvlJc w:val="right"/>
+      <w:pPr>
+        <w:ind w:left="6480" w:hanging="180"/>
+      </w:pPr>
+    </w:lvl>
+  </w:abstractNum>
+  <w:abstractNum w:abstractNumId="9" w15:restartNumberingAfterBreak="0">
     <w:nsid w:val="4E05544C"/>
     <w:multiLevelType w:val="hybridMultilevel"/>
     <w:tmpl w:val="969085AC"/>
@@ -5784,7 +5503,7 @@
       </w:pPr>
     </w:lvl>
   </w:abstractNum>
-  <w:abstractNum w:abstractNumId="9" w15:restartNumberingAfterBreak="0">
+  <w:abstractNum w:abstractNumId="10" w15:restartNumberingAfterBreak="0">
     <w:nsid w:val="4E723C8F"/>
     <w:multiLevelType w:val="hybridMultilevel"/>
     <w:tmpl w:val="71E83E26"/>
@@ -5873,7 +5592,7 @@
       </w:pPr>
     </w:lvl>
   </w:abstractNum>
-  <w:abstractNum w:abstractNumId="10" w15:restartNumberingAfterBreak="0">
+  <w:abstractNum w:abstractNumId="11" w15:restartNumberingAfterBreak="0">
     <w:nsid w:val="52235DFD"/>
     <w:multiLevelType w:val="hybridMultilevel"/>
     <w:tmpl w:val="12A83108"/>
@@ -5962,7 +5681,7 @@
       </w:pPr>
     </w:lvl>
   </w:abstractNum>
-  <w:abstractNum w:abstractNumId="11" w15:restartNumberingAfterBreak="0">
+  <w:abstractNum w:abstractNumId="12" w15:restartNumberingAfterBreak="0">
     <w:nsid w:val="53BF1F8E"/>
     <w:multiLevelType w:val="hybridMultilevel"/>
     <w:tmpl w:val="F3AA5AEA"/>
@@ -6074,7 +5793,7 @@
       </w:rPr>
     </w:lvl>
   </w:abstractNum>
-  <w:abstractNum w:abstractNumId="12" w15:restartNumberingAfterBreak="0">
+  <w:abstractNum w:abstractNumId="13" w15:restartNumberingAfterBreak="0">
     <w:nsid w:val="67782426"/>
     <w:multiLevelType w:val="hybridMultilevel"/>
     <w:tmpl w:val="10CE0686"/>
@@ -6163,7 +5882,7 @@
       </w:pPr>
     </w:lvl>
   </w:abstractNum>
-  <w:abstractNum w:abstractNumId="13" w15:restartNumberingAfterBreak="0">
+  <w:abstractNum w:abstractNumId="14" w15:restartNumberingAfterBreak="0">
     <w:nsid w:val="7E8C21B2"/>
     <w:multiLevelType w:val="hybridMultilevel"/>
     <w:tmpl w:val="10CE0686"/>
@@ -6259,7 +5978,7 @@
     <w:abstractNumId w:val="7"/>
   </w:num>
   <w:num w:numId="3">
-    <w:abstractNumId w:val="8"/>
+    <w:abstractNumId w:val="9"/>
   </w:num>
   <w:num w:numId="4">
     <w:abstractNumId w:val="1"/>
@@ -6268,31 +5987,34 @@
     <w:abstractNumId w:val="4"/>
   </w:num>
   <w:num w:numId="6">
-    <w:abstractNumId w:val="11"/>
+    <w:abstractNumId w:val="12"/>
   </w:num>
   <w:num w:numId="7">
     <w:abstractNumId w:val="5"/>
   </w:num>
   <w:num w:numId="8">
-    <w:abstractNumId w:val="9"/>
+    <w:abstractNumId w:val="10"/>
   </w:num>
   <w:num w:numId="9">
-    <w:abstractNumId w:val="10"/>
+    <w:abstractNumId w:val="11"/>
   </w:num>
   <w:num w:numId="10">
     <w:abstractNumId w:val="2"/>
   </w:num>
   <w:num w:numId="11">
-    <w:abstractNumId w:val="12"/>
+    <w:abstractNumId w:val="13"/>
   </w:num>
   <w:num w:numId="12">
-    <w:abstractNumId w:val="13"/>
+    <w:abstractNumId w:val="14"/>
   </w:num>
   <w:num w:numId="13">
     <w:abstractNumId w:val="0"/>
   </w:num>
   <w:num w:numId="14">
     <w:abstractNumId w:val="6"/>
+  </w:num>
+  <w:num w:numId="15">
+    <w:abstractNumId w:val="8"/>
   </w:num>
 </w:numbering>
 </file>
@@ -8261,6 +7983,7 @@
     <w:rsid w:val="006972EE"/>
     <w:rsid w:val="006C4D4B"/>
     <w:rsid w:val="008276AC"/>
+    <w:rsid w:val="008843E9"/>
     <w:rsid w:val="008926AB"/>
     <w:rsid w:val="00900C37"/>
     <w:rsid w:val="00942D2D"/>

</xml_diff>

<commit_message>
Update word document with latest results.
</commit_message>
<xml_diff>
--- a/Thesis.docx
+++ b/Thesis.docx
@@ -234,7 +234,6 @@
         </w:numPr>
       </w:pPr>
       <w:r>
-        <w:lastRenderedPageBreak/>
         <w:t>Cuda installed in /Developer/NVIDIA/CUDA-10.1.</w:t>
       </w:r>
     </w:p>
@@ -259,6 +258,7 @@
         </w:numPr>
       </w:pPr>
       <w:r>
+        <w:lastRenderedPageBreak/>
         <w:t>Download cuDNN 7.5.0.  Intended version for CUDA 10.1.</w:t>
       </w:r>
     </w:p>
@@ -584,7 +584,6 @@
         <w:ind w:left="720" w:hanging="720"/>
       </w:pPr>
       <w:r>
-        <w:lastRenderedPageBreak/>
         <w:t>Mar 17, 2019</w:t>
       </w:r>
     </w:p>
@@ -594,6 +593,7 @@
         <w:ind w:left="720" w:hanging="720"/>
       </w:pPr>
       <w:r>
+        <w:lastRenderedPageBreak/>
         <w:t>Configuring Nvidia Containers</w:t>
       </w:r>
     </w:p>
@@ -677,6 +677,7 @@
         <w:pStyle w:val="Heading1"/>
       </w:pPr>
       <w:r>
+        <w:lastRenderedPageBreak/>
         <w:t>How do we create our own mesh?</w:t>
       </w:r>
     </w:p>
@@ -739,7 +740,6 @@
           <w:szCs w:val="28"/>
           <w:lang w:val="en-US" w:eastAsia="ja-JP"/>
         </w:rPr>
-        <w:lastRenderedPageBreak/>
         <w:t xml:space="preserve">Python has libraries for handling/creating meshes: </w:t>
       </w:r>
       <w:hyperlink r:id="rId11" w:history="1">
@@ -941,6 +941,7 @@
         <w:pStyle w:val="Subtitle"/>
       </w:pPr>
       <w:r>
+        <w:lastRenderedPageBreak/>
         <w:t>Building BFF</w:t>
       </w:r>
     </w:p>
@@ -1095,7 +1096,6 @@
         </w:numPr>
       </w:pPr>
       <w:r>
-        <w:lastRenderedPageBreak/>
         <w:t>Next step in build ** stuck.</w:t>
       </w:r>
       <w:r>
@@ -1359,6 +1359,7 @@
           <w:bdr w:val="none" w:sz="0" w:space="0" w:color="auto" w:frame="1"/>
           <w:lang w:val="en-CA" w:eastAsia="en-US"/>
         </w:rPr>
+        <w:lastRenderedPageBreak/>
         <w:t>mkdir build &amp;&amp; cd build &amp;&amp; cmake ..</w:t>
       </w:r>
       <w:r>
@@ -1857,7 +1858,6 @@
         </w:numPr>
       </w:pPr>
       <w:r>
-        <w:lastRenderedPageBreak/>
         <w:t>Things we can control – the size of the mesh and the angles that the edge of the mesh will have, within a limit.</w:t>
       </w:r>
     </w:p>
@@ -1903,7 +1903,11 @@
         <w:t>/extract.py is the what we are using to reform the flattened imaged.</w:t>
       </w:r>
       <w:r>
-        <w:t xml:space="preserve">  This command takes trimmedout.obj as input.  This should be a icosphere or some other 3-d object.  It will output trimmedout_flat.obj.  This will be a flattened version of the 3-d object.</w:t>
+        <w:t xml:space="preserve">  This command takes trimmedout.obj as input.  </w:t>
+      </w:r>
+      <w:r>
+        <w:lastRenderedPageBreak/>
+        <w:t>This should be a icosphere or some other 3-d object.  It will output trimmedout_flat.obj.  This will be a flattened version of the 3-d object.</w:t>
       </w:r>
     </w:p>
     <w:p>
@@ -1962,7 +1966,6 @@
         <w:pStyle w:val="Heading1"/>
       </w:pPr>
       <w:r>
-        <w:lastRenderedPageBreak/>
         <w:t>Implementing Chain codes</w:t>
       </w:r>
     </w:p>
@@ -2013,6 +2016,7 @@
         <w:pStyle w:val="Date"/>
       </w:pPr>
       <w:r>
+        <w:lastRenderedPageBreak/>
         <w:t>Nov 11, 2019</w:t>
       </w:r>
     </w:p>
@@ -2045,7 +2049,6 @@
     </w:p>
     <w:p>
       <w:r>
-        <w:lastRenderedPageBreak/>
         <w:t xml:space="preserve">We start with an </w:t>
       </w:r>
       <w:r>
@@ -2498,6 +2501,7 @@
         <w:rPr>
           <w:bCs/>
         </w:rPr>
+        <w:lastRenderedPageBreak/>
         <w:t>Dart throw the additional points – Reject any that do not fulfill requirements.</w:t>
       </w:r>
       <w:r>
@@ -2535,7 +2539,6 @@
         <w:rPr>
           <w:bCs/>
         </w:rPr>
-        <w:lastRenderedPageBreak/>
         <w:t xml:space="preserve">Find the slope on a circle: </w:t>
       </w:r>
       <w:hyperlink r:id="rId22" w:history="1">
@@ -2902,6 +2905,7 @@
         <w:rPr>
           <w:bCs/>
         </w:rPr>
+        <w:lastRenderedPageBreak/>
         <w:t>Hard coded the angle file to be “chaincode.txt”.</w:t>
       </w:r>
     </w:p>
@@ -2938,7 +2942,6 @@
         <w:rPr>
           <w:bCs/>
         </w:rPr>
-        <w:lastRenderedPageBreak/>
         <w:t>** Success.  Can create a letter H.</w:t>
       </w:r>
     </w:p>
@@ -3293,7 +3296,6 @@
         <w:rPr>
           <w:bCs/>
         </w:rPr>
-        <w:lastRenderedPageBreak/>
         <w:t xml:space="preserve">Freeman chain code for letters: </w:t>
       </w:r>
       <w:hyperlink r:id="rId28" w:history="1">
@@ -3349,6 +3351,7 @@
         <w:rPr>
           <w:bCs/>
         </w:rPr>
+        <w:lastRenderedPageBreak/>
         <w:t xml:space="preserve">Concave hull: </w:t>
       </w:r>
       <w:hyperlink r:id="rId30" w:history="1">
@@ -3683,7 +3686,6 @@
         <w:rPr>
           <w:bCs/>
         </w:rPr>
-        <w:lastRenderedPageBreak/>
         <w:t>Second subplot for generated mesh.</w:t>
       </w:r>
     </w:p>
@@ -3913,26 +3915,68 @@
         </w:rPr>
         <w:t xml:space="preserve"> ** done.</w:t>
       </w:r>
+    </w:p>
+    <w:p>
+      <w:pPr>
+        <w:pStyle w:val="ListParagraph"/>
+        <w:numPr>
+          <w:ilvl w:val="0"/>
+          <w:numId w:val="15"/>
+        </w:numPr>
+        <w:rPr>
+          <w:bCs/>
+        </w:rPr>
+      </w:pPr>
+      <w:r>
+        <w:rPr>
+          <w:bCs/>
+        </w:rPr>
+        <w:t>Check in code.</w:t>
+      </w:r>
+    </w:p>
+    <w:p>
+      <w:pPr>
+        <w:pStyle w:val="ListParagraph"/>
+        <w:numPr>
+          <w:ilvl w:val="0"/>
+          <w:numId w:val="15"/>
+        </w:numPr>
+      </w:pPr>
+      <w:r>
+        <w:rPr>
+          <w:bCs/>
+        </w:rPr>
+        <w:t xml:space="preserve">Change event handler to consider which mesh the event is coming from: </w:t>
+      </w:r>
+      <w:hyperlink r:id="rId32" w:history="1">
+        <w:r>
+          <w:rPr>
+            <w:color w:val="0000FF"/>
+            <w:u w:val="single"/>
+          </w:rPr>
+          <w:t>https://stackoverflow.com/questions/39351388/control-the-mouse-click-event-with-a-subplot-rather-than-a-figure-in-matplotlib</w:t>
+        </w:r>
+      </w:hyperlink>
+    </w:p>
+    <w:p>
+      <w:pPr>
+        <w:pStyle w:val="ListParagraph"/>
+        <w:numPr>
+          <w:ilvl w:val="0"/>
+          <w:numId w:val="15"/>
+        </w:numPr>
+        <w:rPr>
+          <w:bCs/>
+        </w:rPr>
+      </w:pPr>
+      <w:r>
+        <w:rPr>
+          <w:bCs/>
+        </w:rPr>
+        <w:t>Check in code.</w:t>
+      </w:r>
       <w:bookmarkStart w:id="0" w:name="_GoBack"/>
       <w:bookmarkEnd w:id="0"/>
-    </w:p>
-    <w:p>
-      <w:pPr>
-        <w:pStyle w:val="ListParagraph"/>
-        <w:numPr>
-          <w:ilvl w:val="0"/>
-          <w:numId w:val="15"/>
-        </w:numPr>
-        <w:rPr>
-          <w:bCs/>
-        </w:rPr>
-      </w:pPr>
-      <w:r>
-        <w:rPr>
-          <w:bCs/>
-        </w:rPr>
-        <w:t>Check in code.</w:t>
-      </w:r>
     </w:p>
     <w:p/>
     <w:p/>
@@ -4460,7 +4504,7 @@
     <w:p/>
     <w:p/>
     <w:sectPr>
-      <w:footerReference w:type="default" r:id="rId32"/>
+      <w:footerReference w:type="default" r:id="rId33"/>
       <w:pgSz w:w="12240" w:h="15840" w:code="1"/>
       <w:pgMar w:top="1094" w:right="2448" w:bottom="1771" w:left="1210" w:header="720" w:footer="720" w:gutter="0"/>
       <w:cols w:space="720"/>
@@ -4475,9 +4519,6 @@
 <w:endnotes xmlns:wpc="http://schemas.microsoft.com/office/word/2010/wordprocessingCanvas" xmlns:cx="http://schemas.microsoft.com/office/drawing/2014/chartex" xmlns:cx1="http://schemas.microsoft.com/office/drawing/2015/9/8/chartex" xmlns:cx2="http://schemas.microsoft.com/office/drawing/2015/10/21/chartex" xmlns:cx3="http://schemas.microsoft.com/office/drawing/2016/5/9/chartex" xmlns:cx4="http://schemas.microsoft.com/office/drawing/2016/5/10/chartex" xmlns:cx5="http://schemas.microsoft.com/office/drawing/2016/5/11/chartex" xmlns:cx6="http://schemas.microsoft.com/office/drawing/2016/5/12/chartex" xmlns:cx7="http://schemas.microsoft.com/office/drawing/2016/5/13/chartex" xmlns:cx8="http://schemas.microsoft.com/office/drawing/2016/5/14/chartex" xmlns:mc="http://schemas.openxmlformats.org/markup-compatibility/2006" xmlns:aink="http://schemas.microsoft.com/office/drawing/2016/ink" xmlns:am3d="http://schemas.microsoft.com/office/drawing/2017/model3d" xmlns:o="urn:schemas-microsoft-com:office:office" xmlns:r="http://schemas.openxmlformats.org/officeDocument/2006/relationships" xmlns:m="http://schemas.openxmlformats.org/officeDocument/2006/math" xmlns:v="urn:schemas-microsoft-com:vml" xmlns:wp14="http://schemas.microsoft.com/office/word/2010/wordprocessingDrawing" xmlns:wp="http://schemas.openxmlformats.org/drawingml/2006/wordprocessingDrawing" xmlns:w10="urn:schemas-microsoft-com:office:word" xmlns:w="http://schemas.openxmlformats.org/wordprocessingml/2006/main" xmlns:w14="http://schemas.microsoft.com/office/word/2010/wordml" xmlns:w15="http://schemas.microsoft.com/office/word/2012/wordml" xmlns:w16cid="http://schemas.microsoft.com/office/word/2016/wordml/cid" xmlns:w16se="http://schemas.microsoft.com/office/word/2015/wordml/symex" xmlns:wpg="http://schemas.microsoft.com/office/word/2010/wordprocessingGroup" xmlns:wpi="http://schemas.microsoft.com/office/word/2010/wordprocessingInk" xmlns:wne="http://schemas.microsoft.com/office/word/2006/wordml" xmlns:wps="http://schemas.microsoft.com/office/word/2010/wordprocessingShape" mc:Ignorable="w14 w15 w16se w16cid wp14">
   <w:endnote w:type="separator" w:id="-1">
     <w:p>
-      <w:pPr>
-        <w:spacing w:line="240" w:lineRule="auto"/>
-      </w:pPr>
       <w:r>
         <w:separator/>
       </w:r>
@@ -4486,9 +4527,6 @@
   </w:endnote>
   <w:endnote w:type="continuationSeparator" w:id="0">
     <w:p>
-      <w:pPr>
-        <w:spacing w:line="240" w:lineRule="auto"/>
-      </w:pPr>
       <w:r>
         <w:continuationSeparator/>
       </w:r>
@@ -4542,9 +4580,6 @@
 <w:footnotes xmlns:wpc="http://schemas.microsoft.com/office/word/2010/wordprocessingCanvas" xmlns:cx="http://schemas.microsoft.com/office/drawing/2014/chartex" xmlns:cx1="http://schemas.microsoft.com/office/drawing/2015/9/8/chartex" xmlns:cx2="http://schemas.microsoft.com/office/drawing/2015/10/21/chartex" xmlns:cx3="http://schemas.microsoft.com/office/drawing/2016/5/9/chartex" xmlns:cx4="http://schemas.microsoft.com/office/drawing/2016/5/10/chartex" xmlns:cx5="http://schemas.microsoft.com/office/drawing/2016/5/11/chartex" xmlns:cx6="http://schemas.microsoft.com/office/drawing/2016/5/12/chartex" xmlns:cx7="http://schemas.microsoft.com/office/drawing/2016/5/13/chartex" xmlns:cx8="http://schemas.microsoft.com/office/drawing/2016/5/14/chartex" xmlns:mc="http://schemas.openxmlformats.org/markup-compatibility/2006" xmlns:aink="http://schemas.microsoft.com/office/drawing/2016/ink" xmlns:am3d="http://schemas.microsoft.com/office/drawing/2017/model3d" xmlns:o="urn:schemas-microsoft-com:office:office" xmlns:r="http://schemas.openxmlformats.org/officeDocument/2006/relationships" xmlns:m="http://schemas.openxmlformats.org/officeDocument/2006/math" xmlns:v="urn:schemas-microsoft-com:vml" xmlns:wp14="http://schemas.microsoft.com/office/word/2010/wordprocessingDrawing" xmlns:wp="http://schemas.openxmlformats.org/drawingml/2006/wordprocessingDrawing" xmlns:w10="urn:schemas-microsoft-com:office:word" xmlns:w="http://schemas.openxmlformats.org/wordprocessingml/2006/main" xmlns:w14="http://schemas.microsoft.com/office/word/2010/wordml" xmlns:w15="http://schemas.microsoft.com/office/word/2012/wordml" xmlns:w16cid="http://schemas.microsoft.com/office/word/2016/wordml/cid" xmlns:w16se="http://schemas.microsoft.com/office/word/2015/wordml/symex" xmlns:wpg="http://schemas.microsoft.com/office/word/2010/wordprocessingGroup" xmlns:wpi="http://schemas.microsoft.com/office/word/2010/wordprocessingInk" xmlns:wne="http://schemas.microsoft.com/office/word/2006/wordml" xmlns:wps="http://schemas.microsoft.com/office/word/2010/wordprocessingShape" mc:Ignorable="w14 w15 w16se w16cid wp14">
   <w:footnote w:type="separator" w:id="-1">
     <w:p>
-      <w:pPr>
-        <w:spacing w:line="240" w:lineRule="auto"/>
-      </w:pPr>
       <w:r>
         <w:separator/>
       </w:r>
@@ -4553,9 +4588,6 @@
   </w:footnote>
   <w:footnote w:type="continuationSeparator" w:id="0">
     <w:p>
-      <w:pPr>
-        <w:spacing w:line="240" w:lineRule="auto"/>
-      </w:pPr>
       <w:r>
         <w:continuationSeparator/>
       </w:r>
@@ -6418,9 +6450,16 @@
   <w:style w:type="paragraph" w:default="1" w:styleId="Normal">
     <w:name w:val="Normal"/>
     <w:qFormat/>
-    <w:rsid w:val="003B7004"/>
+    <w:rsid w:val="004B01E1"/>
+    <w:pPr>
+      <w:spacing w:after="0" w:line="240" w:lineRule="auto"/>
+    </w:pPr>
     <w:rPr>
-      <w:sz w:val="22"/>
+      <w:rFonts w:ascii="Times New Roman" w:eastAsia="Times New Roman" w:hAnsi="Times New Roman" w:cs="Times New Roman"/>
+      <w:color w:val="auto"/>
+      <w:sz w:val="24"/>
+      <w:szCs w:val="24"/>
+      <w:lang w:val="en-CA" w:eastAsia="en-US"/>
     </w:rPr>
   </w:style>
   <w:style w:type="paragraph" w:styleId="Heading1">
@@ -6439,8 +6478,10 @@
     <w:rPr>
       <w:rFonts w:asciiTheme="majorHAnsi" w:eastAsiaTheme="majorEastAsia" w:hAnsiTheme="majorHAnsi" w:cstheme="majorBidi"/>
       <w:caps/>
+      <w:color w:val="483E41" w:themeColor="text2"/>
       <w:sz w:val="44"/>
       <w:szCs w:val="32"/>
+      <w:lang w:val="en-US" w:eastAsia="ja-JP"/>
     </w:rPr>
   </w:style>
   <w:style w:type="paragraph" w:styleId="Heading2">
@@ -6461,8 +6502,8 @@
       <w:b/>
       <w:caps/>
       <w:color w:val="33B7D3" w:themeColor="accent1"/>
-      <w:sz w:val="24"/>
       <w:szCs w:val="26"/>
+      <w:lang w:val="en-US" w:eastAsia="ja-JP"/>
     </w:rPr>
   </w:style>
   <w:style w:type="paragraph" w:styleId="Heading3">
@@ -6484,8 +6525,8 @@
       <w:rFonts w:asciiTheme="majorHAnsi" w:eastAsiaTheme="majorEastAsia" w:hAnsiTheme="majorHAnsi" w:cstheme="majorBidi"/>
       <w:b/>
       <w:caps/>
-      <w:sz w:val="24"/>
-      <w:szCs w:val="24"/>
+      <w:color w:val="483E41" w:themeColor="text2"/>
+      <w:lang w:val="en-US" w:eastAsia="ja-JP"/>
     </w:rPr>
   </w:style>
   <w:style w:type="paragraph" w:styleId="Heading4">
@@ -6507,7 +6548,9 @@
       <w:rFonts w:asciiTheme="majorHAnsi" w:eastAsiaTheme="majorEastAsia" w:hAnsiTheme="majorHAnsi" w:cstheme="majorBidi"/>
       <w:iCs/>
       <w:caps/>
-      <w:sz w:val="24"/>
+      <w:color w:val="483E41" w:themeColor="text2"/>
+      <w:szCs w:val="28"/>
+      <w:lang w:val="en-US" w:eastAsia="ja-JP"/>
     </w:rPr>
   </w:style>
   <w:style w:type="paragraph" w:styleId="Heading5">
@@ -6531,6 +6574,8 @@
       <w:caps/>
       <w:color w:val="33B7D3" w:themeColor="accent1"/>
       <w:sz w:val="20"/>
+      <w:szCs w:val="28"/>
+      <w:lang w:val="en-US" w:eastAsia="ja-JP"/>
     </w:rPr>
   </w:style>
   <w:style w:type="paragraph" w:styleId="Heading6">
@@ -6553,6 +6598,8 @@
       <w:caps/>
       <w:color w:val="33B7D3" w:themeColor="accent1"/>
       <w:sz w:val="20"/>
+      <w:szCs w:val="28"/>
+      <w:lang w:val="en-US" w:eastAsia="ja-JP"/>
     </w:rPr>
   </w:style>
   <w:style w:type="paragraph" w:styleId="Heading7">
@@ -6577,6 +6624,8 @@
       <w:caps/>
       <w:color w:val="96858A" w:themeColor="text2" w:themeTint="99"/>
       <w:sz w:val="20"/>
+      <w:szCs w:val="28"/>
+      <w:lang w:val="en-US" w:eastAsia="ja-JP"/>
     </w:rPr>
   </w:style>
   <w:style w:type="paragraph" w:styleId="Heading8">
@@ -6600,6 +6649,7 @@
       <w:color w:val="96858A" w:themeColor="text2" w:themeTint="99"/>
       <w:sz w:val="20"/>
       <w:szCs w:val="21"/>
+      <w:lang w:val="en-US" w:eastAsia="ja-JP"/>
     </w:rPr>
   </w:style>
   <w:style w:type="paragraph" w:styleId="Heading9">
@@ -6625,6 +6675,7 @@
       <w:color w:val="33B7D3" w:themeColor="accent1"/>
       <w:sz w:val="16"/>
       <w:szCs w:val="21"/>
+      <w:lang w:val="en-US" w:eastAsia="ja-JP"/>
     </w:rPr>
   </w:style>
   <w:style w:type="character" w:default="1" w:styleId="DefaultParagraphFont">
@@ -6695,12 +6746,12 @@
     <w:uiPriority w:val="99"/>
     <w:unhideWhenUsed/>
     <w:qFormat/>
-    <w:pPr>
-      <w:spacing w:after="0" w:line="240" w:lineRule="auto"/>
-    </w:pPr>
     <w:rPr>
+      <w:rFonts w:asciiTheme="minorHAnsi" w:eastAsiaTheme="minorHAnsi" w:hAnsiTheme="minorHAnsi" w:cstheme="minorBidi"/>
       <w:color w:val="96858A" w:themeColor="text2" w:themeTint="99"/>
       <w:sz w:val="44"/>
+      <w:szCs w:val="28"/>
+      <w:lang w:val="en-US" w:eastAsia="ja-JP"/>
     </w:rPr>
   </w:style>
   <w:style w:type="character" w:customStyle="1" w:styleId="FooterChar">
@@ -6730,12 +6781,14 @@
     <w:semiHidden/>
     <w:unhideWhenUsed/>
     <w:pPr>
-      <w:spacing w:line="240" w:lineRule="auto"/>
+      <w:spacing w:after="360"/>
     </w:pPr>
     <w:rPr>
-      <w:rFonts w:ascii="Segoe UI" w:hAnsi="Segoe UI" w:cs="Segoe UI"/>
+      <w:rFonts w:ascii="Segoe UI" w:eastAsiaTheme="minorHAnsi" w:hAnsi="Segoe UI" w:cs="Segoe UI"/>
+      <w:color w:val="483E41" w:themeColor="text2"/>
       <w:sz w:val="18"/>
       <w:szCs w:val="18"/>
+      <w:lang w:val="en-US" w:eastAsia="ja-JP"/>
     </w:rPr>
   </w:style>
   <w:style w:type="character" w:customStyle="1" w:styleId="BalloonTextChar">
@@ -6762,12 +6815,16 @@
       <w:pBdr>
         <w:bottom w:val="single" w:sz="36" w:space="9" w:color="483E41" w:themeColor="text2"/>
       </w:pBdr>
-      <w:spacing w:after="280" w:line="240" w:lineRule="auto"/>
+      <w:spacing w:after="280"/>
     </w:pPr>
     <w:rPr>
+      <w:rFonts w:asciiTheme="minorHAnsi" w:eastAsiaTheme="minorHAnsi" w:hAnsiTheme="minorHAnsi" w:cstheme="minorBidi"/>
       <w:b/>
       <w:caps/>
+      <w:color w:val="483E41" w:themeColor="text2"/>
       <w:sz w:val="34"/>
+      <w:szCs w:val="28"/>
+      <w:lang w:val="en-US" w:eastAsia="ja-JP"/>
     </w:rPr>
   </w:style>
   <w:style w:type="character" w:customStyle="1" w:styleId="DateChar">
@@ -6789,16 +6846,17 @@
     <w:uiPriority w:val="1"/>
     <w:qFormat/>
     <w:pPr>
-      <w:spacing w:after="0" w:line="240" w:lineRule="auto"/>
       <w:contextualSpacing/>
     </w:pPr>
     <w:rPr>
       <w:rFonts w:asciiTheme="majorHAnsi" w:eastAsiaTheme="majorEastAsia" w:hAnsiTheme="majorHAnsi" w:cstheme="majorBidi"/>
       <w:b/>
       <w:caps/>
+      <w:color w:val="483E41" w:themeColor="text2"/>
       <w:kern w:val="28"/>
       <w:sz w:val="88"/>
       <w:szCs w:val="56"/>
+      <w:lang w:val="en-US" w:eastAsia="ja-JP"/>
     </w:rPr>
   </w:style>
   <w:style w:type="character" w:customStyle="1" w:styleId="TitleChar">
@@ -6826,14 +6884,16 @@
       <w:numPr>
         <w:ilvl w:val="1"/>
       </w:numPr>
-      <w:spacing w:after="260"/>
+      <w:spacing w:after="260" w:line="288" w:lineRule="auto"/>
       <w:contextualSpacing/>
     </w:pPr>
     <w:rPr>
-      <w:rFonts w:asciiTheme="majorHAnsi" w:eastAsiaTheme="minorEastAsia" w:hAnsiTheme="majorHAnsi"/>
+      <w:rFonts w:asciiTheme="majorHAnsi" w:eastAsiaTheme="minorEastAsia" w:hAnsiTheme="majorHAnsi" w:cstheme="minorBidi"/>
       <w:caps/>
+      <w:color w:val="483E41" w:themeColor="text2"/>
       <w:sz w:val="88"/>
       <w:szCs w:val="22"/>
+      <w:lang w:val="en-US" w:eastAsia="ja-JP"/>
     </w:rPr>
   </w:style>
   <w:style w:type="character" w:customStyle="1" w:styleId="SubtitleChar">
@@ -6983,12 +7043,16 @@
     <w:unhideWhenUsed/>
     <w:qFormat/>
     <w:pPr>
-      <w:spacing w:before="260" w:after="260"/>
+      <w:spacing w:before="260" w:after="260" w:line="288" w:lineRule="auto"/>
       <w:contextualSpacing/>
     </w:pPr>
     <w:rPr>
+      <w:rFonts w:asciiTheme="minorHAnsi" w:eastAsiaTheme="minorHAnsi" w:hAnsiTheme="minorHAnsi" w:cstheme="minorBidi"/>
       <w:iCs/>
+      <w:color w:val="483E41" w:themeColor="text2"/>
       <w:sz w:val="40"/>
+      <w:szCs w:val="28"/>
+      <w:lang w:val="en-US" w:eastAsia="ja-JP"/>
     </w:rPr>
   </w:style>
   <w:style w:type="character" w:customStyle="1" w:styleId="QuoteChar">
@@ -7012,13 +7076,16 @@
     <w:unhideWhenUsed/>
     <w:qFormat/>
     <w:pPr>
-      <w:spacing w:before="260" w:after="260"/>
+      <w:spacing w:before="260" w:after="260" w:line="288" w:lineRule="auto"/>
       <w:contextualSpacing/>
     </w:pPr>
     <w:rPr>
+      <w:rFonts w:asciiTheme="minorHAnsi" w:eastAsiaTheme="minorHAnsi" w:hAnsiTheme="minorHAnsi" w:cstheme="minorBidi"/>
       <w:iCs/>
       <w:color w:val="33B7D3" w:themeColor="accent1"/>
       <w:sz w:val="40"/>
+      <w:szCs w:val="28"/>
+      <w:lang w:val="en-US" w:eastAsia="ja-JP"/>
     </w:rPr>
   </w:style>
   <w:style w:type="character" w:customStyle="1" w:styleId="IntenseQuoteChar">
@@ -7041,9 +7108,17 @@
     <w:qFormat/>
     <w:rsid w:val="0075070C"/>
     <w:pPr>
+      <w:spacing w:after="360" w:line="288" w:lineRule="auto"/>
       <w:ind w:left="720"/>
       <w:contextualSpacing/>
     </w:pPr>
+    <w:rPr>
+      <w:rFonts w:asciiTheme="minorHAnsi" w:eastAsiaTheme="minorHAnsi" w:hAnsiTheme="minorHAnsi" w:cstheme="minorBidi"/>
+      <w:color w:val="483E41" w:themeColor="text2"/>
+      <w:sz w:val="22"/>
+      <w:szCs w:val="28"/>
+      <w:lang w:val="en-US" w:eastAsia="ja-JP"/>
+    </w:rPr>
   </w:style>
   <w:style w:type="character" w:styleId="BookTitle">
     <w:name w:val="Book Title"/>
@@ -7072,12 +7147,15 @@
     <w:unhideWhenUsed/>
     <w:qFormat/>
     <w:pPr>
-      <w:spacing w:after="200" w:line="240" w:lineRule="auto"/>
+      <w:spacing w:after="200"/>
     </w:pPr>
     <w:rPr>
+      <w:rFonts w:asciiTheme="minorHAnsi" w:eastAsiaTheme="minorHAnsi" w:hAnsiTheme="minorHAnsi" w:cstheme="minorBidi"/>
       <w:iCs/>
+      <w:color w:val="483E41" w:themeColor="text2"/>
       <w:sz w:val="20"/>
       <w:szCs w:val="18"/>
+      <w:lang w:val="en-US" w:eastAsia="ja-JP"/>
     </w:rPr>
   </w:style>
   <w:style w:type="character" w:styleId="IntenseEmphasis">
@@ -7185,8 +7263,14 @@
         <w:tab w:val="center" w:pos="4680"/>
         <w:tab w:val="right" w:pos="9360"/>
       </w:tabs>
-      <w:spacing w:after="0" w:line="240" w:lineRule="auto"/>
     </w:pPr>
+    <w:rPr>
+      <w:rFonts w:asciiTheme="minorHAnsi" w:eastAsiaTheme="minorHAnsi" w:hAnsiTheme="minorHAnsi" w:cstheme="minorBidi"/>
+      <w:color w:val="483E41" w:themeColor="text2"/>
+      <w:sz w:val="22"/>
+      <w:szCs w:val="28"/>
+      <w:lang w:val="en-US" w:eastAsia="ja-JP"/>
+    </w:rPr>
   </w:style>
   <w:style w:type="character" w:customStyle="1" w:styleId="HeaderChar">
     <w:name w:val="Header Char"/>
@@ -7255,14 +7339,11 @@
         <w:tab w:val="left" w:pos="13740"/>
         <w:tab w:val="left" w:pos="14656"/>
       </w:tabs>
-      <w:spacing w:after="0" w:line="240" w:lineRule="auto"/>
     </w:pPr>
     <w:rPr>
-      <w:rFonts w:ascii="Courier New" w:eastAsia="Times New Roman" w:hAnsi="Courier New" w:cs="Courier New"/>
-      <w:color w:val="auto"/>
+      <w:rFonts w:ascii="Courier New" w:hAnsi="Courier New" w:cs="Courier New"/>
       <w:sz w:val="20"/>
       <w:szCs w:val="20"/>
-      <w:lang w:val="en-CA" w:eastAsia="en-US"/>
     </w:rPr>
   </w:style>
   <w:style w:type="character" w:customStyle="1" w:styleId="HTMLPreformattedChar">
@@ -7968,6 +8049,7 @@
   <w:rsids>
     <w:rsidRoot w:val="0021480B"/>
     <w:rsid w:val="00053DC7"/>
+    <w:rsid w:val="00117FA0"/>
     <w:rsid w:val="0016799D"/>
     <w:rsid w:val="001719BE"/>
     <w:rsid w:val="0021480B"/>
@@ -7983,7 +8065,6 @@
     <w:rsid w:val="006972EE"/>
     <w:rsid w:val="006C4D4B"/>
     <w:rsid w:val="008276AC"/>
-    <w:rsid w:val="008843E9"/>
     <w:rsid w:val="008926AB"/>
     <w:rsid w:val="00900C37"/>
     <w:rsid w:val="00942D2D"/>

</xml_diff>

<commit_message>
Event handler to draw dots for on_click event.  Working on Original Mesh.  Working on Flattened Mesh.
</commit_message>
<xml_diff>
--- a/Thesis.docx
+++ b/Thesis.docx
@@ -180,7 +180,35 @@
         <w:rPr>
           <w:b/>
         </w:rPr>
-        <w:t>“conda update conda”</w:t>
+        <w:t>“</w:t>
+      </w:r>
+      <w:proofErr w:type="spellStart"/>
+      <w:r>
+        <w:rPr>
+          <w:b/>
+        </w:rPr>
+        <w:t>conda</w:t>
+      </w:r>
+      <w:proofErr w:type="spellEnd"/>
+      <w:r>
+        <w:rPr>
+          <w:b/>
+        </w:rPr>
+        <w:t xml:space="preserve"> update </w:t>
+      </w:r>
+      <w:proofErr w:type="spellStart"/>
+      <w:r>
+        <w:rPr>
+          <w:b/>
+        </w:rPr>
+        <w:t>conda</w:t>
+      </w:r>
+      <w:proofErr w:type="spellEnd"/>
+      <w:r>
+        <w:rPr>
+          <w:b/>
+        </w:rPr>
+        <w:t>”</w:t>
       </w:r>
     </w:p>
     <w:p>
@@ -198,7 +226,21 @@
         <w:rPr>
           <w:b/>
         </w:rPr>
-        <w:t>“conda update –all”</w:t>
+        <w:t>“</w:t>
+      </w:r>
+      <w:proofErr w:type="spellStart"/>
+      <w:r>
+        <w:rPr>
+          <w:b/>
+        </w:rPr>
+        <w:t>conda</w:t>
+      </w:r>
+      <w:proofErr w:type="spellEnd"/>
+      <w:r>
+        <w:rPr>
+          <w:b/>
+        </w:rPr>
+        <w:t xml:space="preserve"> update –all”</w:t>
       </w:r>
     </w:p>
     <w:p>
@@ -210,8 +252,13 @@
         </w:numPr>
       </w:pPr>
       <w:r>
-        <w:t>Install CUDA Toolkit and cuDNN</w:t>
-      </w:r>
+        <w:t xml:space="preserve">Install CUDA Toolkit and </w:t>
+      </w:r>
+      <w:proofErr w:type="spellStart"/>
+      <w:r>
+        <w:t>cuDNN</w:t>
+      </w:r>
+      <w:proofErr w:type="spellEnd"/>
     </w:p>
     <w:p>
       <w:pPr>
@@ -233,8 +280,13 @@
           <w:numId w:val="1"/>
         </w:numPr>
       </w:pPr>
-      <w:r>
-        <w:t>Cuda installed in /Developer/NVIDIA/CUDA-10.1.</w:t>
+      <w:proofErr w:type="spellStart"/>
+      <w:r>
+        <w:t>Cuda</w:t>
+      </w:r>
+      <w:proofErr w:type="spellEnd"/>
+      <w:r>
+        <w:t xml:space="preserve"> installed in /Developer/NVIDIA/CUDA-10.1.</w:t>
       </w:r>
     </w:p>
     <w:p>
@@ -259,7 +311,15 @@
       </w:pPr>
       <w:r>
         <w:lastRenderedPageBreak/>
-        <w:t>Download cuDNN 7.5.0.  Intended version for CUDA 10.1.</w:t>
+        <w:t xml:space="preserve">Download </w:t>
+      </w:r>
+      <w:proofErr w:type="spellStart"/>
+      <w:r>
+        <w:t>cuDNN</w:t>
+      </w:r>
+      <w:proofErr w:type="spellEnd"/>
+      <w:r>
+        <w:t xml:space="preserve"> 7.5.0.  Intended version for CUDA 10.1.</w:t>
       </w:r>
     </w:p>
     <w:p>
@@ -277,8 +337,16 @@
         <w:rPr>
           <w:b/>
         </w:rPr>
-        <w:t>Unzipped the contents of the package into /Developer/NVIDIA/CUDA-10.1/cuda</w:t>
-      </w:r>
+        <w:t>Unzipped the contents of the package into /Developer/NVIDIA/CUDA-10.1/</w:t>
+      </w:r>
+      <w:proofErr w:type="spellStart"/>
+      <w:r>
+        <w:rPr>
+          <w:b/>
+        </w:rPr>
+        <w:t>cuda</w:t>
+      </w:r>
+      <w:proofErr w:type="spellEnd"/>
     </w:p>
     <w:p>
       <w:pPr>
@@ -291,8 +359,13 @@
       <w:r>
         <w:t xml:space="preserve">Need to add </w:t>
       </w:r>
-      <w:r>
-        <w:t>cuDNN to path</w:t>
+      <w:proofErr w:type="spellStart"/>
+      <w:r>
+        <w:t>cuDNN</w:t>
+      </w:r>
+      <w:proofErr w:type="spellEnd"/>
+      <w:r>
+        <w:t xml:space="preserve"> to path</w:t>
       </w:r>
       <w:r>
         <w:t xml:space="preserve">: </w:t>
@@ -301,7 +374,21 @@
         <w:rPr>
           <w:b/>
         </w:rPr>
-        <w:t>/Developer/NVIDIA/CUDA-10.1/cuda/bin</w:t>
+        <w:t>/Developer/NVIDIA/CUDA-10.1/</w:t>
+      </w:r>
+      <w:proofErr w:type="spellStart"/>
+      <w:r>
+        <w:rPr>
+          <w:b/>
+        </w:rPr>
+        <w:t>cuda</w:t>
+      </w:r>
+      <w:proofErr w:type="spellEnd"/>
+      <w:r>
+        <w:rPr>
+          <w:b/>
+        </w:rPr>
+        <w:t>/bin</w:t>
       </w:r>
     </w:p>
     <w:p>
@@ -381,8 +468,9 @@
           <w:szCs w:val="24"/>
           <w:lang w:val="en-CA" w:eastAsia="en-US"/>
         </w:rPr>
-        <w:t>“conda create -n tensorflow pip python=3.6”</w:t>
-      </w:r>
+        <w:t>“</w:t>
+      </w:r>
+      <w:proofErr w:type="spellStart"/>
       <w:r>
         <w:rPr>
           <w:rFonts w:ascii="Menlo" w:eastAsia="Times New Roman" w:hAnsi="Menlo" w:cs="Menlo"/>
@@ -393,17 +481,68 @@
           <w:szCs w:val="24"/>
           <w:lang w:val="en-CA" w:eastAsia="en-US"/>
         </w:rPr>
-        <w:t xml:space="preserve">.  </w:t>
-      </w:r>
+        <w:t>conda</w:t>
+      </w:r>
+      <w:proofErr w:type="spellEnd"/>
       <w:r>
         <w:rPr>
           <w:rFonts w:ascii="Menlo" w:eastAsia="Times New Roman" w:hAnsi="Menlo" w:cs="Menlo"/>
+          <w:b/>
           <w:bCs/>
           <w:color w:val="auto"/>
           <w:sz w:val="24"/>
           <w:szCs w:val="24"/>
           <w:lang w:val="en-CA" w:eastAsia="en-US"/>
         </w:rPr>
+        <w:t xml:space="preserve"> create -n </w:t>
+      </w:r>
+      <w:proofErr w:type="spellStart"/>
+      <w:r>
+        <w:rPr>
+          <w:rFonts w:ascii="Menlo" w:eastAsia="Times New Roman" w:hAnsi="Menlo" w:cs="Menlo"/>
+          <w:b/>
+          <w:bCs/>
+          <w:color w:val="auto"/>
+          <w:sz w:val="24"/>
+          <w:szCs w:val="24"/>
+          <w:lang w:val="en-CA" w:eastAsia="en-US"/>
+        </w:rPr>
+        <w:t>tensorflow</w:t>
+      </w:r>
+      <w:proofErr w:type="spellEnd"/>
+      <w:r>
+        <w:rPr>
+          <w:rFonts w:ascii="Menlo" w:eastAsia="Times New Roman" w:hAnsi="Menlo" w:cs="Menlo"/>
+          <w:b/>
+          <w:bCs/>
+          <w:color w:val="auto"/>
+          <w:sz w:val="24"/>
+          <w:szCs w:val="24"/>
+          <w:lang w:val="en-CA" w:eastAsia="en-US"/>
+        </w:rPr>
+        <w:t xml:space="preserve"> pip python=3.6”</w:t>
+      </w:r>
+      <w:r>
+        <w:rPr>
+          <w:rFonts w:ascii="Menlo" w:eastAsia="Times New Roman" w:hAnsi="Menlo" w:cs="Menlo"/>
+          <w:b/>
+          <w:bCs/>
+          <w:color w:val="auto"/>
+          <w:sz w:val="24"/>
+          <w:szCs w:val="24"/>
+          <w:lang w:val="en-CA" w:eastAsia="en-US"/>
+        </w:rPr>
+        <w:t xml:space="preserve">.  </w:t>
+      </w:r>
+      <w:r>
+        <w:rPr>
+          <w:rFonts w:ascii="Menlo" w:eastAsia="Times New Roman" w:hAnsi="Menlo" w:cs="Menlo"/>
+          <w:bCs/>
+          <w:color w:val="auto"/>
+          <w:sz w:val="24"/>
+          <w:szCs w:val="24"/>
+          <w:lang w:val="en-CA" w:eastAsia="en-US"/>
+        </w:rPr>
         <w:t>Installation was successful.</w:t>
       </w:r>
     </w:p>
@@ -418,20 +557,44 @@
       <w:r>
         <w:t>To activate: “</w:t>
       </w:r>
+      <w:proofErr w:type="spellStart"/>
       <w:r>
         <w:rPr>
           <w:b/>
         </w:rPr>
-        <w:t>conda activate tensorflow</w:t>
-      </w:r>
+        <w:t>conda</w:t>
+      </w:r>
+      <w:proofErr w:type="spellEnd"/>
+      <w:r>
+        <w:rPr>
+          <w:b/>
+        </w:rPr>
+        <w:t xml:space="preserve"> activate </w:t>
+      </w:r>
+      <w:proofErr w:type="spellStart"/>
+      <w:r>
+        <w:rPr>
+          <w:b/>
+        </w:rPr>
+        <w:t>tensorflow</w:t>
+      </w:r>
+      <w:proofErr w:type="spellEnd"/>
       <w:r>
         <w:t>”.  To deactivate: “</w:t>
       </w:r>
+      <w:proofErr w:type="spellStart"/>
       <w:r>
         <w:rPr>
           <w:b/>
         </w:rPr>
-        <w:t>conda deactivate</w:t>
+        <w:t>conda</w:t>
+      </w:r>
+      <w:proofErr w:type="spellEnd"/>
+      <w:r>
+        <w:rPr>
+          <w:b/>
+        </w:rPr>
+        <w:t xml:space="preserve"> deactivate</w:t>
       </w:r>
       <w:r>
         <w:t>”.</w:t>
@@ -458,8 +621,13 @@
         </w:numPr>
       </w:pPr>
       <w:r>
-        <w:t>Run: pip install tensorflow-gpu</w:t>
-      </w:r>
+        <w:t xml:space="preserve">Run: pip install </w:t>
+      </w:r>
+      <w:proofErr w:type="spellStart"/>
+      <w:r>
+        <w:t>tensorflow-gpu</w:t>
+      </w:r>
+      <w:proofErr w:type="spellEnd"/>
       <w:r>
         <w:t xml:space="preserve"> ** successful.</w:t>
       </w:r>
@@ -473,7 +641,23 @@
         </w:numPr>
       </w:pPr>
       <w:r>
-        <w:t>Testing with Python “import tensorflow as tf” failed.</w:t>
+        <w:t xml:space="preserve">Testing with Python “import </w:t>
+      </w:r>
+      <w:proofErr w:type="spellStart"/>
+      <w:r>
+        <w:t>tensorflow</w:t>
+      </w:r>
+      <w:proofErr w:type="spellEnd"/>
+      <w:r>
+        <w:t xml:space="preserve"> as </w:t>
+      </w:r>
+      <w:proofErr w:type="spellStart"/>
+      <w:r>
+        <w:t>tf</w:t>
+      </w:r>
+      <w:proofErr w:type="spellEnd"/>
+      <w:r>
+        <w:t>” failed.</w:t>
       </w:r>
     </w:p>
     <w:p>
@@ -491,8 +675,16 @@
         <w:rPr>
           <w:b/>
         </w:rPr>
-        <w:t>Run: pip install tensorflow</w:t>
-      </w:r>
+        <w:t xml:space="preserve">Run: pip install </w:t>
+      </w:r>
+      <w:proofErr w:type="spellStart"/>
+      <w:r>
+        <w:rPr>
+          <w:b/>
+        </w:rPr>
+        <w:t>tensorflow</w:t>
+      </w:r>
+      <w:proofErr w:type="spellEnd"/>
     </w:p>
     <w:p>
       <w:pPr>
@@ -503,7 +695,23 @@
         </w:numPr>
       </w:pPr>
       <w:r>
-        <w:t>Test with Python “import tensorflow as tf” succeeded.</w:t>
+        <w:t xml:space="preserve">Test with Python “import </w:t>
+      </w:r>
+      <w:proofErr w:type="spellStart"/>
+      <w:r>
+        <w:t>tensorflow</w:t>
+      </w:r>
+      <w:proofErr w:type="spellEnd"/>
+      <w:r>
+        <w:t xml:space="preserve"> as </w:t>
+      </w:r>
+      <w:proofErr w:type="spellStart"/>
+      <w:r>
+        <w:t>tf</w:t>
+      </w:r>
+      <w:proofErr w:type="spellEnd"/>
+      <w:r>
+        <w:t>” succeeded.</w:t>
       </w:r>
     </w:p>
     <w:p>
@@ -521,14 +729,36 @@
         <w:rPr>
           <w:b/>
         </w:rPr>
-        <w:t>Install Keras: pip install kera</w:t>
-      </w:r>
+        <w:t xml:space="preserve">Install </w:t>
+      </w:r>
+      <w:proofErr w:type="spellStart"/>
       <w:r>
         <w:rPr>
           <w:b/>
         </w:rPr>
+        <w:t>Keras</w:t>
+      </w:r>
+      <w:proofErr w:type="spellEnd"/>
+      <w:r>
+        <w:rPr>
+          <w:b/>
+        </w:rPr>
+        <w:t xml:space="preserve">: pip install </w:t>
+      </w:r>
+      <w:proofErr w:type="spellStart"/>
+      <w:r>
+        <w:rPr>
+          <w:b/>
+        </w:rPr>
+        <w:t>kera</w:t>
+      </w:r>
+      <w:r>
+        <w:rPr>
+          <w:b/>
+        </w:rPr>
         <w:t>s</w:t>
       </w:r>
+      <w:proofErr w:type="spellEnd"/>
     </w:p>
     <w:p>
       <w:pPr>
@@ -694,12 +924,28 @@
         <w:t>Looking at the .obj file through Microsoft Excel, it appears to be ASCII text.</w:t>
       </w:r>
       <w:r>
-        <w:t xml:space="preserve">  There are alternating lines of “v” and “vt”.</w:t>
-      </w:r>
-    </w:p>
-    <w:p>
-      <w:r>
-        <w:t>The “v” represent the 3D coordinates while the “vt” represent the flattened UV view</w:t>
+        <w:t xml:space="preserve">  There are alternating lines of “v” and “</w:t>
+      </w:r>
+      <w:proofErr w:type="spellStart"/>
+      <w:r>
+        <w:t>vt</w:t>
+      </w:r>
+      <w:proofErr w:type="spellEnd"/>
+      <w:r>
+        <w:t>”.</w:t>
+      </w:r>
+    </w:p>
+    <w:p>
+      <w:r>
+        <w:t>The “v” represent the 3D coordinates while the “</w:t>
+      </w:r>
+      <w:proofErr w:type="spellStart"/>
+      <w:r>
+        <w:t>vt</w:t>
+      </w:r>
+      <w:proofErr w:type="spellEnd"/>
+      <w:r>
+        <w:t>” represent the flattened UV view</w:t>
       </w:r>
       <w:r>
         <w:t xml:space="preserve">.  </w:t>
@@ -772,7 +1018,29 @@
           <w:szCs w:val="28"/>
           <w:lang w:val="en-US" w:eastAsia="ja-JP"/>
         </w:rPr>
-        <w:t>Investigate running pyMesh in docker.</w:t>
+        <w:t xml:space="preserve">Investigate running </w:t>
+      </w:r>
+      <w:proofErr w:type="spellStart"/>
+      <w:r>
+        <w:rPr>
+          <w:rFonts w:asciiTheme="minorHAnsi" w:eastAsiaTheme="minorHAnsi" w:hAnsiTheme="minorHAnsi" w:cstheme="minorBidi"/>
+          <w:color w:val="483E41" w:themeColor="text2"/>
+          <w:sz w:val="28"/>
+          <w:szCs w:val="28"/>
+          <w:lang w:val="en-US" w:eastAsia="ja-JP"/>
+        </w:rPr>
+        <w:t>pyMesh</w:t>
+      </w:r>
+      <w:proofErr w:type="spellEnd"/>
+      <w:r>
+        <w:rPr>
+          <w:rFonts w:asciiTheme="minorHAnsi" w:eastAsiaTheme="minorHAnsi" w:hAnsiTheme="minorHAnsi" w:cstheme="minorBidi"/>
+          <w:color w:val="483E41" w:themeColor="text2"/>
+          <w:sz w:val="28"/>
+          <w:szCs w:val="28"/>
+          <w:lang w:val="en-US" w:eastAsia="ja-JP"/>
+        </w:rPr>
+        <w:t xml:space="preserve"> in docker.</w:t>
       </w:r>
       <w:r>
         <w:rPr>
@@ -836,8 +1104,21 @@
         <w:t xml:space="preserve">-v /Users:/Users </w:t>
       </w:r>
       <w:r>
-        <w:t>-it pymesh/pymesh</w:t>
-      </w:r>
+        <w:t xml:space="preserve">-it </w:t>
+      </w:r>
+      <w:proofErr w:type="spellStart"/>
+      <w:r>
+        <w:t>pymesh</w:t>
+      </w:r>
+      <w:proofErr w:type="spellEnd"/>
+      <w:r>
+        <w:t>/</w:t>
+      </w:r>
+      <w:proofErr w:type="spellStart"/>
+      <w:r>
+        <w:t>pymesh</w:t>
+      </w:r>
+      <w:proofErr w:type="spellEnd"/>
     </w:p>
     <w:p/>
     <w:p>
@@ -856,7 +1137,25 @@
           <w:color w:val="000000"/>
           <w:szCs w:val="22"/>
         </w:rPr>
-        <w:t>exec(open("/Users/hengsun/Documents/Thesis/generate.py").read())</w:t>
+        <w:t>exec(open("/Users/</w:t>
+      </w:r>
+      <w:proofErr w:type="spellStart"/>
+      <w:r>
+        <w:rPr>
+          <w:rFonts w:ascii="Menlo" w:hAnsi="Menlo" w:cs="Menlo"/>
+          <w:color w:val="000000"/>
+          <w:szCs w:val="22"/>
+        </w:rPr>
+        <w:t>hengsun</w:t>
+      </w:r>
+      <w:proofErr w:type="spellEnd"/>
+      <w:r>
+        <w:rPr>
+          <w:rFonts w:ascii="Menlo" w:hAnsi="Menlo" w:cs="Menlo"/>
+          <w:color w:val="000000"/>
+          <w:szCs w:val="22"/>
+        </w:rPr>
+        <w:t>/Documents/Thesis/generate.py").read())</w:t>
       </w:r>
     </w:p>
     <w:p>
@@ -886,9 +1185,19 @@
       </w:r>
     </w:p>
     <w:p>
-      <w:r>
-        <w:t>pymesh has sample generators.  One of the shapes it can generate is the icosphere</w:t>
-      </w:r>
+      <w:proofErr w:type="spellStart"/>
+      <w:r>
+        <w:t>pymesh</w:t>
+      </w:r>
+      <w:proofErr w:type="spellEnd"/>
+      <w:r>
+        <w:t xml:space="preserve"> has sample generators.  One of the shapes it can generate is the </w:t>
+      </w:r>
+      <w:proofErr w:type="spellStart"/>
+      <w:r>
+        <w:t>icosphere</w:t>
+      </w:r>
+      <w:proofErr w:type="spellEnd"/>
       <w:r>
         <w:t xml:space="preserve">: </w:t>
       </w:r>
@@ -898,7 +1207,25 @@
           <w:color w:val="000000"/>
           <w:szCs w:val="22"/>
         </w:rPr>
-        <w:t xml:space="preserve">mesh=pymesh.generate_icosphere(1, (0,0,0), 2).  </w:t>
+        <w:t>mesh=</w:t>
+      </w:r>
+      <w:proofErr w:type="spellStart"/>
+      <w:r>
+        <w:rPr>
+          <w:rFonts w:ascii="Menlo" w:hAnsi="Menlo" w:cs="Menlo"/>
+          <w:color w:val="000000"/>
+          <w:szCs w:val="22"/>
+        </w:rPr>
+        <w:t>pymesh.generate_icosphere</w:t>
+      </w:r>
+      <w:proofErr w:type="spellEnd"/>
+      <w:r>
+        <w:rPr>
+          <w:rFonts w:ascii="Menlo" w:hAnsi="Menlo" w:cs="Menlo"/>
+          <w:color w:val="000000"/>
+          <w:szCs w:val="22"/>
+        </w:rPr>
+        <w:t xml:space="preserve">(1, (0,0,0), 2).  </w:t>
       </w:r>
     </w:p>
     <w:p>
@@ -970,7 +1297,15 @@
         </w:numPr>
       </w:pPr>
       <w:r>
-        <w:t xml:space="preserve">Download github repository: </w:t>
+        <w:t xml:space="preserve">Download </w:t>
+      </w:r>
+      <w:proofErr w:type="spellStart"/>
+      <w:r>
+        <w:t>github</w:t>
+      </w:r>
+      <w:proofErr w:type="spellEnd"/>
+      <w:r>
+        <w:t xml:space="preserve"> repository: </w:t>
       </w:r>
       <w:hyperlink r:id="rId13" w:history="1">
         <w:r>
@@ -996,8 +1331,18 @@
           <w:sz w:val="40"/>
           <w:szCs w:val="40"/>
         </w:rPr>
-        <w:t>Installing SuiteSparse</w:t>
-      </w:r>
+        <w:t xml:space="preserve">Installing </w:t>
+      </w:r>
+      <w:proofErr w:type="spellStart"/>
+      <w:r>
+        <w:rPr>
+          <w:b/>
+          <w:sz w:val="40"/>
+          <w:szCs w:val="40"/>
+        </w:rPr>
+        <w:t>SuiteSparse</w:t>
+      </w:r>
+      <w:proofErr w:type="spellEnd"/>
     </w:p>
     <w:p>
       <w:pPr>
@@ -1020,7 +1365,15 @@
         </w:numPr>
       </w:pPr>
       <w:r>
-        <w:t>** Need to build SuiteSparse first.</w:t>
+        <w:t xml:space="preserve">** Need to build </w:t>
+      </w:r>
+      <w:proofErr w:type="spellStart"/>
+      <w:r>
+        <w:t>SuiteSparse</w:t>
+      </w:r>
+      <w:proofErr w:type="spellEnd"/>
+      <w:r>
+        <w:t xml:space="preserve"> first.</w:t>
       </w:r>
     </w:p>
     <w:p>
@@ -1111,8 +1464,13 @@
         </w:numPr>
       </w:pPr>
       <w:r>
-        <w:t>Alternative is to use home brew to install: brew install suitesparse</w:t>
-      </w:r>
+        <w:t xml:space="preserve">Alternative is to use home brew to install: brew install </w:t>
+      </w:r>
+      <w:proofErr w:type="spellStart"/>
+      <w:r>
+        <w:t>suitesparse</w:t>
+      </w:r>
+      <w:proofErr w:type="spellEnd"/>
       <w:r>
         <w:t>.  This installed, however, still had a problem with compiling.</w:t>
       </w:r>
@@ -1134,7 +1492,25 @@
           <w:color w:val="auto"/>
           <w:szCs w:val="22"/>
         </w:rPr>
-        <w:t>/Users/hengsun/Documents/Thesis/suitesparse-metis-for-windows-1.4.0/metis/GKlib/gk_arch.h, had to comment out the rint macro.</w:t>
+        <w:t xml:space="preserve">/Users/hengsun/Documents/Thesis/suitesparse-metis-for-windows-1.4.0/metis/GKlib/gk_arch.h, had to comment out the </w:t>
+      </w:r>
+      <w:proofErr w:type="spellStart"/>
+      <w:r>
+        <w:rPr>
+          <w:rFonts w:ascii="Menlo" w:hAnsi="Menlo" w:cs="Menlo"/>
+          <w:color w:val="auto"/>
+          <w:szCs w:val="22"/>
+        </w:rPr>
+        <w:t>rint</w:t>
+      </w:r>
+      <w:proofErr w:type="spellEnd"/>
+      <w:r>
+        <w:rPr>
+          <w:rFonts w:ascii="Menlo" w:hAnsi="Menlo" w:cs="Menlo"/>
+          <w:color w:val="auto"/>
+          <w:szCs w:val="22"/>
+        </w:rPr>
+        <w:t xml:space="preserve"> macro.</w:t>
       </w:r>
       <w:r>
         <w:rPr>
@@ -1278,7 +1654,31 @@
           <w:bdr w:val="none" w:sz="0" w:space="0" w:color="auto" w:frame="1"/>
           <w:lang w:val="en-CA" w:eastAsia="en-US"/>
         </w:rPr>
-        <w:t xml:space="preserve">cd boundary-first-flattening &amp;&amp; git submodule update --init </w:t>
+        <w:t>cd boundary-first-flattening &amp;&amp; git submodule update --</w:t>
+      </w:r>
+      <w:proofErr w:type="spellStart"/>
+      <w:r>
+        <w:rPr>
+          <w:rFonts w:ascii="Consolas" w:eastAsia="Times New Roman" w:hAnsi="Consolas" w:cs="Consolas"/>
+          <w:color w:val="24292E"/>
+          <w:sz w:val="20"/>
+          <w:szCs w:val="20"/>
+          <w:bdr w:val="none" w:sz="0" w:space="0" w:color="auto" w:frame="1"/>
+          <w:lang w:val="en-CA" w:eastAsia="en-US"/>
+        </w:rPr>
+        <w:t>init</w:t>
+      </w:r>
+      <w:proofErr w:type="spellEnd"/>
+      <w:r>
+        <w:rPr>
+          <w:rFonts w:ascii="Consolas" w:eastAsia="Times New Roman" w:hAnsi="Consolas" w:cs="Consolas"/>
+          <w:color w:val="24292E"/>
+          <w:sz w:val="20"/>
+          <w:szCs w:val="20"/>
+          <w:bdr w:val="none" w:sz="0" w:space="0" w:color="auto" w:frame="1"/>
+          <w:lang w:val="en-CA" w:eastAsia="en-US"/>
+        </w:rPr>
+        <w:t xml:space="preserve"> </w:t>
       </w:r>
       <w:r>
         <w:rPr>
@@ -1350,6 +1750,7 @@
           <w:lang w:val="en-CA" w:eastAsia="en-US"/>
         </w:rPr>
       </w:pPr>
+      <w:proofErr w:type="spellStart"/>
       <w:r>
         <w:rPr>
           <w:rFonts w:ascii="Consolas" w:eastAsia="Times New Roman" w:hAnsi="Consolas" w:cs="Consolas"/>
@@ -1360,7 +1761,43 @@
           <w:lang w:val="en-CA" w:eastAsia="en-US"/>
         </w:rPr>
         <w:lastRenderedPageBreak/>
-        <w:t>mkdir build &amp;&amp; cd build &amp;&amp; cmake ..</w:t>
+        <w:t>mkdir</w:t>
+      </w:r>
+      <w:proofErr w:type="spellEnd"/>
+      <w:r>
+        <w:rPr>
+          <w:rFonts w:ascii="Consolas" w:eastAsia="Times New Roman" w:hAnsi="Consolas" w:cs="Consolas"/>
+          <w:color w:val="24292E"/>
+          <w:sz w:val="20"/>
+          <w:szCs w:val="20"/>
+          <w:bdr w:val="none" w:sz="0" w:space="0" w:color="auto" w:frame="1"/>
+          <w:lang w:val="en-CA" w:eastAsia="en-US"/>
+        </w:rPr>
+        <w:t xml:space="preserve"> build &amp;&amp; cd build &amp;&amp; </w:t>
+      </w:r>
+      <w:proofErr w:type="spellStart"/>
+      <w:r>
+        <w:rPr>
+          <w:rFonts w:ascii="Consolas" w:eastAsia="Times New Roman" w:hAnsi="Consolas" w:cs="Consolas"/>
+          <w:color w:val="24292E"/>
+          <w:sz w:val="20"/>
+          <w:szCs w:val="20"/>
+          <w:bdr w:val="none" w:sz="0" w:space="0" w:color="auto" w:frame="1"/>
+          <w:lang w:val="en-CA" w:eastAsia="en-US"/>
+        </w:rPr>
+        <w:t>cmake</w:t>
+      </w:r>
+      <w:proofErr w:type="spellEnd"/>
+      <w:r>
+        <w:rPr>
+          <w:rFonts w:ascii="Consolas" w:eastAsia="Times New Roman" w:hAnsi="Consolas" w:cs="Consolas"/>
+          <w:color w:val="24292E"/>
+          <w:sz w:val="20"/>
+          <w:szCs w:val="20"/>
+          <w:bdr w:val="none" w:sz="0" w:space="0" w:color="auto" w:frame="1"/>
+          <w:lang w:val="en-CA" w:eastAsia="en-US"/>
+        </w:rPr>
+        <w:t xml:space="preserve"> ..</w:t>
       </w:r>
       <w:r>
         <w:rPr>
@@ -1476,7 +1913,33 @@
           <w:bdr w:val="none" w:sz="0" w:space="0" w:color="auto" w:frame="1"/>
           <w:lang w:val="en-CA" w:eastAsia="en-US"/>
         </w:rPr>
-        <w:t>/Users/hengsun/Documents/Thesis/boundary-first-flattening/build</w:t>
+        <w:t>/Users/</w:t>
+      </w:r>
+      <w:proofErr w:type="spellStart"/>
+      <w:r>
+        <w:rPr>
+          <w:rFonts w:ascii="Consolas" w:eastAsia="Times New Roman" w:hAnsi="Consolas" w:cs="Consolas"/>
+          <w:b/>
+          <w:color w:val="24292E"/>
+          <w:sz w:val="20"/>
+          <w:szCs w:val="20"/>
+          <w:bdr w:val="none" w:sz="0" w:space="0" w:color="auto" w:frame="1"/>
+          <w:lang w:val="en-CA" w:eastAsia="en-US"/>
+        </w:rPr>
+        <w:t>hengsun</w:t>
+      </w:r>
+      <w:proofErr w:type="spellEnd"/>
+      <w:r>
+        <w:rPr>
+          <w:rFonts w:ascii="Consolas" w:eastAsia="Times New Roman" w:hAnsi="Consolas" w:cs="Consolas"/>
+          <w:b/>
+          <w:color w:val="24292E"/>
+          <w:sz w:val="20"/>
+          <w:szCs w:val="20"/>
+          <w:bdr w:val="none" w:sz="0" w:space="0" w:color="auto" w:frame="1"/>
+          <w:lang w:val="en-CA" w:eastAsia="en-US"/>
+        </w:rPr>
+        <w:t>/Documents/Thesis/boundary-first-flattening/build</w:t>
       </w:r>
       <w:r>
         <w:rPr>
@@ -1578,6 +2041,7 @@
         </w:rPr>
         <w:t>“</w:t>
       </w:r>
+      <w:proofErr w:type="spellStart"/>
       <w:r>
         <w:rPr>
           <w:rFonts w:ascii="Menlo" w:hAnsi="Menlo" w:cs="Menlo"/>
@@ -1588,8 +2052,9 @@
           <w:color w:val="000000"/>
           <w:szCs w:val="22"/>
         </w:rPr>
-        <w:t xml:space="preserve">xcode-select </w:t>
-      </w:r>
+        <w:t>xcode</w:t>
+      </w:r>
+      <w:proofErr w:type="spellEnd"/>
       <w:r>
         <w:rPr>
           <w:rFonts w:ascii="Menlo" w:hAnsi="Menlo" w:cs="Menlo"/>
@@ -1600,7 +2065,7 @@
           <w:color w:val="000000"/>
           <w:szCs w:val="22"/>
         </w:rPr>
-        <w:t>–</w:t>
+        <w:t xml:space="preserve">-select </w:t>
       </w:r>
       <w:r>
         <w:rPr>
@@ -1612,7 +2077,7 @@
           <w:color w:val="000000"/>
           <w:szCs w:val="22"/>
         </w:rPr>
-        <w:t>-</w:t>
+        <w:t>–</w:t>
       </w:r>
       <w:r>
         <w:rPr>
@@ -1624,7 +2089,7 @@
           <w:color w:val="000000"/>
           <w:szCs w:val="22"/>
         </w:rPr>
-        <w:t>install</w:t>
+        <w:t>-</w:t>
       </w:r>
       <w:r>
         <w:rPr>
@@ -1636,7 +2101,7 @@
           <w:color w:val="000000"/>
           <w:szCs w:val="22"/>
         </w:rPr>
-        <w:t>”</w:t>
+        <w:t>install</w:t>
       </w:r>
       <w:r>
         <w:rPr>
@@ -1648,6 +2113,18 @@
           <w:color w:val="000000"/>
           <w:szCs w:val="22"/>
         </w:rPr>
+        <w:t>”</w:t>
+      </w:r>
+      <w:r>
+        <w:rPr>
+          <w:rFonts w:ascii="Menlo" w:hAnsi="Menlo" w:cs="Menlo"/>
+          <w:b/>
+          <w:bCs/>
+          <w:i/>
+          <w:iCs/>
+          <w:color w:val="000000"/>
+          <w:szCs w:val="22"/>
+        </w:rPr>
         <w:t>.</w:t>
       </w:r>
     </w:p>
@@ -1767,7 +2244,15 @@
         </w:numPr>
       </w:pPr>
       <w:r>
-        <w:t>Trying to now configure the DenseMatrix to populate the boundaries.</w:t>
+        <w:t xml:space="preserve">Trying to now configure the </w:t>
+      </w:r>
+      <w:proofErr w:type="spellStart"/>
+      <w:r>
+        <w:t>DenseMatrix</w:t>
+      </w:r>
+      <w:proofErr w:type="spellEnd"/>
+      <w:r>
+        <w:t xml:space="preserve"> to populate the boundaries.</w:t>
       </w:r>
     </w:p>
     <w:p>
@@ -1783,8 +2268,17 @@
           <w:b/>
           <w:bCs/>
         </w:rPr>
-        <w:t>Now we can modify the command-line and try to access the additional methods, specifically BFF:flatten</w:t>
-      </w:r>
+        <w:t xml:space="preserve">Now we can modify the command-line and try to access the additional methods, specifically </w:t>
+      </w:r>
+      <w:proofErr w:type="spellStart"/>
+      <w:r>
+        <w:rPr>
+          <w:b/>
+          <w:bCs/>
+        </w:rPr>
+        <w:t>BFF:flatten</w:t>
+      </w:r>
+      <w:proofErr w:type="spellEnd"/>
       <w:r>
         <w:t>.</w:t>
       </w:r>
@@ -1869,8 +2363,21 @@
           <w:numId w:val="9"/>
         </w:numPr>
       </w:pPr>
-      <w:r>
-        <w:t xml:space="preserve">Pymesh has a method that called collapse_short_edges.  </w:t>
+      <w:proofErr w:type="spellStart"/>
+      <w:r>
+        <w:t>Pymesh</w:t>
+      </w:r>
+      <w:proofErr w:type="spellEnd"/>
+      <w:r>
+        <w:t xml:space="preserve"> has a method that called </w:t>
+      </w:r>
+      <w:proofErr w:type="spellStart"/>
+      <w:r>
+        <w:t>collapse_short_edges</w:t>
+      </w:r>
+      <w:proofErr w:type="spellEnd"/>
+      <w:r>
+        <w:t xml:space="preserve">.  </w:t>
       </w:r>
       <w:r>
         <w:t>This method has the ability to remove edges that are below a certain threshold.  For our implementation, we are removing edges that are below less than 0.5*average edge length.</w:t>
@@ -1907,7 +2414,15 @@
       </w:r>
       <w:r>
         <w:lastRenderedPageBreak/>
-        <w:t>This should be a icosphere or some other 3-d object.  It will output trimmedout_flat.obj.  This will be a flattened version of the 3-d object.</w:t>
+        <w:t xml:space="preserve">This should be a </w:t>
+      </w:r>
+      <w:proofErr w:type="spellStart"/>
+      <w:r>
+        <w:t>icosphere</w:t>
+      </w:r>
+      <w:proofErr w:type="spellEnd"/>
+      <w:r>
+        <w:t xml:space="preserve"> or some other 3-d object.  It will output trimmedout_flat.obj.  This will be a flattened version of the 3-d object.</w:t>
       </w:r>
     </w:p>
     <w:p>
@@ -2333,7 +2848,21 @@
         <w:rPr>
           <w:bCs/>
         </w:rPr>
-        <w:t>Robert Bridson – algorithm for dart throwing.</w:t>
+        <w:t xml:space="preserve">Robert </w:t>
+      </w:r>
+      <w:proofErr w:type="spellStart"/>
+      <w:r>
+        <w:rPr>
+          <w:bCs/>
+        </w:rPr>
+        <w:t>Bridson</w:t>
+      </w:r>
+      <w:proofErr w:type="spellEnd"/>
+      <w:r>
+        <w:rPr>
+          <w:bCs/>
+        </w:rPr>
+        <w:t xml:space="preserve"> – algorithm for dart throwing.</w:t>
       </w:r>
     </w:p>
     <w:p>
@@ -2456,7 +2985,21 @@
         <w:rPr>
           <w:b/>
         </w:rPr>
-        <w:t xml:space="preserve">Poisson disc sampling using Robert Bridson’s algorithm: </w:t>
+        <w:t xml:space="preserve">Poisson disc sampling using Robert </w:t>
+      </w:r>
+      <w:proofErr w:type="spellStart"/>
+      <w:r>
+        <w:rPr>
+          <w:b/>
+        </w:rPr>
+        <w:t>Bridson’s</w:t>
+      </w:r>
+      <w:proofErr w:type="spellEnd"/>
+      <w:r>
+        <w:rPr>
+          <w:b/>
+        </w:rPr>
+        <w:t xml:space="preserve"> algorithm: </w:t>
       </w:r>
       <w:hyperlink r:id="rId21" w:history="1">
         <w:r>
@@ -2514,7 +3057,21 @@
         <w:rPr>
           <w:bCs/>
         </w:rPr>
-        <w:t xml:space="preserve">Using Bridson’s algorithm implementation in Python. </w:t>
+        <w:t xml:space="preserve">Using </w:t>
+      </w:r>
+      <w:proofErr w:type="spellStart"/>
+      <w:r>
+        <w:rPr>
+          <w:bCs/>
+        </w:rPr>
+        <w:t>Bridson’s</w:t>
+      </w:r>
+      <w:proofErr w:type="spellEnd"/>
+      <w:r>
+        <w:rPr>
+          <w:bCs/>
+        </w:rPr>
+        <w:t xml:space="preserve"> algorithm implementation in Python. </w:t>
       </w:r>
       <w:r>
         <w:rPr>
@@ -2671,7 +3228,21 @@
         <w:rPr>
           <w:bCs/>
         </w:rPr>
-        <w:t xml:space="preserve">Understanding Numpy array slicing: </w:t>
+        <w:t xml:space="preserve">Understanding </w:t>
+      </w:r>
+      <w:proofErr w:type="spellStart"/>
+      <w:r>
+        <w:rPr>
+          <w:bCs/>
+        </w:rPr>
+        <w:t>Numpy</w:t>
+      </w:r>
+      <w:proofErr w:type="spellEnd"/>
+      <w:r>
+        <w:rPr>
+          <w:bCs/>
+        </w:rPr>
+        <w:t xml:space="preserve"> array slicing: </w:t>
       </w:r>
       <w:hyperlink r:id="rId25" w:history="1">
         <w:r>
@@ -2847,11 +3418,19 @@
         </w:rPr>
         <w:t xml:space="preserve">Build problems.  Create fake link: </w:t>
       </w:r>
+      <w:proofErr w:type="spellStart"/>
       <w:r>
         <w:rPr>
           <w:b/>
         </w:rPr>
-        <w:t>sudo ln -s /Applications/Xcode.app/Contents/Developer/Platforms/MacOSX.platform/Developer/SDKs/MacOSX10.15.sdk /Applications/Xcode.app/Contents/Developer/Platforms/MacOSX.platform/Developer/SDKs/MacOSX10.14.sdk</w:t>
+        <w:t>sudo</w:t>
+      </w:r>
+      <w:proofErr w:type="spellEnd"/>
+      <w:r>
+        <w:rPr>
+          <w:b/>
+        </w:rPr>
+        <w:t xml:space="preserve"> ln -s /Applications/Xcode.app/Contents/Developer/Platforms/MacOSX.platform/Developer/SDKs/MacOSX10.15.sdk /Applications/Xcode.app/Contents/Developer/Platforms/MacOSX.platform/Developer/SDKs/MacOSX10.14.sdk</w:t>
       </w:r>
     </w:p>
     <w:p>
@@ -3732,13 +4311,7 @@
         <w:pStyle w:val="Date"/>
       </w:pPr>
       <w:r>
-        <w:t xml:space="preserve">Dec </w:t>
-      </w:r>
-      <w:r>
-        <w:t>15</w:t>
-      </w:r>
-      <w:r>
-        <w:t>, 2019</w:t>
+        <w:t>Dec 15, 2019</w:t>
       </w:r>
     </w:p>
     <w:p>
@@ -3975,11 +4548,119 @@
         </w:rPr>
         <w:t>Check in code.</w:t>
       </w:r>
+    </w:p>
+    <w:p>
+      <w:pPr>
+        <w:pStyle w:val="ListParagraph"/>
+        <w:numPr>
+          <w:ilvl w:val="0"/>
+          <w:numId w:val="15"/>
+        </w:numPr>
+        <w:rPr>
+          <w:bCs/>
+        </w:rPr>
+      </w:pPr>
+    </w:p>
+    <w:p/>
+    <w:p>
+      <w:pPr>
+        <w:pStyle w:val="Date"/>
+      </w:pPr>
+      <w:r>
+        <w:t>Dec 15, 2019</w:t>
+      </w:r>
+    </w:p>
+    <w:p>
+      <w:pPr>
+        <w:pStyle w:val="Heading1"/>
+      </w:pPr>
+      <w:r>
+        <w:t>Draw straight lines in the original mesh and map to flattened mesh.</w:t>
+      </w:r>
+    </w:p>
+    <w:p/>
+    <w:p>
+      <w:pPr>
+        <w:rPr>
+          <w:bCs/>
+        </w:rPr>
+      </w:pPr>
+      <w:r>
+        <w:rPr>
+          <w:bCs/>
+        </w:rPr>
+        <w:t>TODO:</w:t>
+      </w:r>
+    </w:p>
+    <w:p>
+      <w:pPr>
+        <w:pStyle w:val="ListParagraph"/>
+        <w:numPr>
+          <w:ilvl w:val="0"/>
+          <w:numId w:val="16"/>
+        </w:numPr>
+        <w:rPr>
+          <w:bCs/>
+        </w:rPr>
+      </w:pPr>
+      <w:r>
+        <w:rPr>
+          <w:bCs/>
+        </w:rPr>
+        <w:t>Event handler on click to add dots to Original Mesh. ** done.</w:t>
+      </w:r>
+    </w:p>
+    <w:p>
+      <w:pPr>
+        <w:pStyle w:val="ListParagraph"/>
+        <w:numPr>
+          <w:ilvl w:val="0"/>
+          <w:numId w:val="16"/>
+        </w:numPr>
+        <w:rPr>
+          <w:bCs/>
+        </w:rPr>
+      </w:pPr>
+      <w:r>
+        <w:rPr>
+          <w:bCs/>
+        </w:rPr>
+        <w:t>Event handler on click to add dots to Flattened Mesh.  ** done.</w:t>
+      </w:r>
+    </w:p>
+    <w:p>
+      <w:pPr>
+        <w:pStyle w:val="ListParagraph"/>
+        <w:numPr>
+          <w:ilvl w:val="0"/>
+          <w:numId w:val="16"/>
+        </w:numPr>
+        <w:rPr>
+          <w:bCs/>
+        </w:rPr>
+      </w:pPr>
+      <w:r>
+        <w:rPr>
+          <w:bCs/>
+        </w:rPr>
+        <w:lastRenderedPageBreak/>
+        <w:t>Check in code.</w:t>
+      </w:r>
+    </w:p>
+    <w:p>
+      <w:pPr>
+        <w:pStyle w:val="ListParagraph"/>
+        <w:numPr>
+          <w:ilvl w:val="0"/>
+          <w:numId w:val="16"/>
+        </w:numPr>
+        <w:rPr>
+          <w:bCs/>
+        </w:rPr>
+      </w:pPr>
       <w:bookmarkStart w:id="0" w:name="_GoBack"/>
       <w:bookmarkEnd w:id="0"/>
     </w:p>
-    <w:p/>
-    <w:p/>
     <w:p/>
     <w:p>
       <w:pPr>
@@ -5826,6 +6507,95 @@
     </w:lvl>
   </w:abstractNum>
   <w:abstractNum w:abstractNumId="13" w15:restartNumberingAfterBreak="0">
+    <w:nsid w:val="61A37C6B"/>
+    <w:multiLevelType w:val="hybridMultilevel"/>
+    <w:tmpl w:val="10CE0686"/>
+    <w:lvl w:ilvl="0" w:tplc="0409000F">
+      <w:start w:val="1"/>
+      <w:numFmt w:val="decimal"/>
+      <w:lvlText w:val="%1."/>
+      <w:lvlJc w:val="left"/>
+      <w:pPr>
+        <w:ind w:left="720" w:hanging="360"/>
+      </w:pPr>
+      <w:rPr>
+        <w:rFonts w:hint="default"/>
+      </w:rPr>
+    </w:lvl>
+    <w:lvl w:ilvl="1" w:tplc="04090019">
+      <w:start w:val="1"/>
+      <w:numFmt w:val="lowerLetter"/>
+      <w:lvlText w:val="%2."/>
+      <w:lvlJc w:val="left"/>
+      <w:pPr>
+        <w:ind w:left="1440" w:hanging="360"/>
+      </w:pPr>
+    </w:lvl>
+    <w:lvl w:ilvl="2" w:tplc="0409001B">
+      <w:start w:val="1"/>
+      <w:numFmt w:val="lowerRoman"/>
+      <w:lvlText w:val="%3."/>
+      <w:lvlJc w:val="right"/>
+      <w:pPr>
+        <w:ind w:left="2160" w:hanging="180"/>
+      </w:pPr>
+    </w:lvl>
+    <w:lvl w:ilvl="3" w:tplc="0409000F" w:tentative="1">
+      <w:start w:val="1"/>
+      <w:numFmt w:val="decimal"/>
+      <w:lvlText w:val="%4."/>
+      <w:lvlJc w:val="left"/>
+      <w:pPr>
+        <w:ind w:left="2880" w:hanging="360"/>
+      </w:pPr>
+    </w:lvl>
+    <w:lvl w:ilvl="4" w:tplc="04090019" w:tentative="1">
+      <w:start w:val="1"/>
+      <w:numFmt w:val="lowerLetter"/>
+      <w:lvlText w:val="%5."/>
+      <w:lvlJc w:val="left"/>
+      <w:pPr>
+        <w:ind w:left="3600" w:hanging="360"/>
+      </w:pPr>
+    </w:lvl>
+    <w:lvl w:ilvl="5" w:tplc="0409001B" w:tentative="1">
+      <w:start w:val="1"/>
+      <w:numFmt w:val="lowerRoman"/>
+      <w:lvlText w:val="%6."/>
+      <w:lvlJc w:val="right"/>
+      <w:pPr>
+        <w:ind w:left="4320" w:hanging="180"/>
+      </w:pPr>
+    </w:lvl>
+    <w:lvl w:ilvl="6" w:tplc="0409000F" w:tentative="1">
+      <w:start w:val="1"/>
+      <w:numFmt w:val="decimal"/>
+      <w:lvlText w:val="%7."/>
+      <w:lvlJc w:val="left"/>
+      <w:pPr>
+        <w:ind w:left="5040" w:hanging="360"/>
+      </w:pPr>
+    </w:lvl>
+    <w:lvl w:ilvl="7" w:tplc="04090019" w:tentative="1">
+      <w:start w:val="1"/>
+      <w:numFmt w:val="lowerLetter"/>
+      <w:lvlText w:val="%8."/>
+      <w:lvlJc w:val="left"/>
+      <w:pPr>
+        <w:ind w:left="5760" w:hanging="360"/>
+      </w:pPr>
+    </w:lvl>
+    <w:lvl w:ilvl="8" w:tplc="0409001B" w:tentative="1">
+      <w:start w:val="1"/>
+      <w:numFmt w:val="lowerRoman"/>
+      <w:lvlText w:val="%9."/>
+      <w:lvlJc w:val="right"/>
+      <w:pPr>
+        <w:ind w:left="6480" w:hanging="180"/>
+      </w:pPr>
+    </w:lvl>
+  </w:abstractNum>
+  <w:abstractNum w:abstractNumId="14" w15:restartNumberingAfterBreak="0">
     <w:nsid w:val="67782426"/>
     <w:multiLevelType w:val="hybridMultilevel"/>
     <w:tmpl w:val="10CE0686"/>
@@ -5914,7 +6684,7 @@
       </w:pPr>
     </w:lvl>
   </w:abstractNum>
-  <w:abstractNum w:abstractNumId="14" w15:restartNumberingAfterBreak="0">
+  <w:abstractNum w:abstractNumId="15" w15:restartNumberingAfterBreak="0">
     <w:nsid w:val="7E8C21B2"/>
     <w:multiLevelType w:val="hybridMultilevel"/>
     <w:tmpl w:val="10CE0686"/>
@@ -6034,10 +6804,10 @@
     <w:abstractNumId w:val="2"/>
   </w:num>
   <w:num w:numId="11">
-    <w:abstractNumId w:val="13"/>
+    <w:abstractNumId w:val="14"/>
   </w:num>
   <w:num w:numId="12">
-    <w:abstractNumId w:val="14"/>
+    <w:abstractNumId w:val="15"/>
   </w:num>
   <w:num w:numId="13">
     <w:abstractNumId w:val="0"/>
@@ -6047,6 +6817,9 @@
   </w:num>
   <w:num w:numId="15">
     <w:abstractNumId w:val="8"/>
+  </w:num>
+  <w:num w:numId="16">
+    <w:abstractNumId w:val="13"/>
   </w:num>
 </w:numbering>
 </file>
@@ -8076,6 +8849,7 @@
     <w:rsid w:val="00B604E9"/>
     <w:rsid w:val="00B7113E"/>
     <w:rsid w:val="00B74C63"/>
+    <w:rsid w:val="00BC1EC7"/>
     <w:rsid w:val="00D74CBE"/>
     <w:rsid w:val="00FE46BB"/>
   </w:rsids>

</xml_diff>

<commit_message>
Barycentric coordinates calculated.  Successfully plotting from Original Mesh onto Flattened Mesh and vice versa.
</commit_message>
<xml_diff>
--- a/Thesis.docx
+++ b/Thesis.docx
@@ -180,35 +180,7 @@
         <w:rPr>
           <w:b/>
         </w:rPr>
-        <w:t>“</w:t>
-      </w:r>
-      <w:proofErr w:type="spellStart"/>
-      <w:r>
-        <w:rPr>
-          <w:b/>
-        </w:rPr>
-        <w:t>conda</w:t>
-      </w:r>
-      <w:proofErr w:type="spellEnd"/>
-      <w:r>
-        <w:rPr>
-          <w:b/>
-        </w:rPr>
-        <w:t xml:space="preserve"> update </w:t>
-      </w:r>
-      <w:proofErr w:type="spellStart"/>
-      <w:r>
-        <w:rPr>
-          <w:b/>
-        </w:rPr>
-        <w:t>conda</w:t>
-      </w:r>
-      <w:proofErr w:type="spellEnd"/>
-      <w:r>
-        <w:rPr>
-          <w:b/>
-        </w:rPr>
-        <w:t>”</w:t>
+        <w:t>“conda update conda”</w:t>
       </w:r>
     </w:p>
     <w:p>
@@ -226,21 +198,7 @@
         <w:rPr>
           <w:b/>
         </w:rPr>
-        <w:t>“</w:t>
-      </w:r>
-      <w:proofErr w:type="spellStart"/>
-      <w:r>
-        <w:rPr>
-          <w:b/>
-        </w:rPr>
-        <w:t>conda</w:t>
-      </w:r>
-      <w:proofErr w:type="spellEnd"/>
-      <w:r>
-        <w:rPr>
-          <w:b/>
-        </w:rPr>
-        <w:t xml:space="preserve"> update –all”</w:t>
+        <w:t>“conda update –all”</w:t>
       </w:r>
     </w:p>
     <w:p>
@@ -252,13 +210,8 @@
         </w:numPr>
       </w:pPr>
       <w:r>
-        <w:t xml:space="preserve">Install CUDA Toolkit and </w:t>
-      </w:r>
-      <w:proofErr w:type="spellStart"/>
-      <w:r>
-        <w:t>cuDNN</w:t>
-      </w:r>
-      <w:proofErr w:type="spellEnd"/>
+        <w:t>Install CUDA Toolkit and cuDNN</w:t>
+      </w:r>
     </w:p>
     <w:p>
       <w:pPr>
@@ -280,13 +233,8 @@
           <w:numId w:val="1"/>
         </w:numPr>
       </w:pPr>
-      <w:proofErr w:type="spellStart"/>
-      <w:r>
-        <w:t>Cuda</w:t>
-      </w:r>
-      <w:proofErr w:type="spellEnd"/>
-      <w:r>
-        <w:t xml:space="preserve"> installed in /Developer/NVIDIA/CUDA-10.1.</w:t>
+      <w:r>
+        <w:t>Cuda installed in /Developer/NVIDIA/CUDA-10.1.</w:t>
       </w:r>
     </w:p>
     <w:p>
@@ -311,15 +259,7 @@
       </w:pPr>
       <w:r>
         <w:lastRenderedPageBreak/>
-        <w:t xml:space="preserve">Download </w:t>
-      </w:r>
-      <w:proofErr w:type="spellStart"/>
-      <w:r>
-        <w:t>cuDNN</w:t>
-      </w:r>
-      <w:proofErr w:type="spellEnd"/>
-      <w:r>
-        <w:t xml:space="preserve"> 7.5.0.  Intended version for CUDA 10.1.</w:t>
+        <w:t>Download cuDNN 7.5.0.  Intended version for CUDA 10.1.</w:t>
       </w:r>
     </w:p>
     <w:p>
@@ -337,16 +277,8 @@
         <w:rPr>
           <w:b/>
         </w:rPr>
-        <w:t>Unzipped the contents of the package into /Developer/NVIDIA/CUDA-10.1/</w:t>
-      </w:r>
-      <w:proofErr w:type="spellStart"/>
-      <w:r>
-        <w:rPr>
-          <w:b/>
-        </w:rPr>
-        <w:t>cuda</w:t>
-      </w:r>
-      <w:proofErr w:type="spellEnd"/>
+        <w:t>Unzipped the contents of the package into /Developer/NVIDIA/CUDA-10.1/cuda</w:t>
+      </w:r>
     </w:p>
     <w:p>
       <w:pPr>
@@ -359,13 +291,8 @@
       <w:r>
         <w:t xml:space="preserve">Need to add </w:t>
       </w:r>
-      <w:proofErr w:type="spellStart"/>
-      <w:r>
-        <w:t>cuDNN</w:t>
-      </w:r>
-      <w:proofErr w:type="spellEnd"/>
-      <w:r>
-        <w:t xml:space="preserve"> to path</w:t>
+      <w:r>
+        <w:t>cuDNN to path</w:t>
       </w:r>
       <w:r>
         <w:t xml:space="preserve">: </w:t>
@@ -374,21 +301,7 @@
         <w:rPr>
           <w:b/>
         </w:rPr>
-        <w:t>/Developer/NVIDIA/CUDA-10.1/</w:t>
-      </w:r>
-      <w:proofErr w:type="spellStart"/>
-      <w:r>
-        <w:rPr>
-          <w:b/>
-        </w:rPr>
-        <w:t>cuda</w:t>
-      </w:r>
-      <w:proofErr w:type="spellEnd"/>
-      <w:r>
-        <w:rPr>
-          <w:b/>
-        </w:rPr>
-        <w:t>/bin</w:t>
+        <w:t>/Developer/NVIDIA/CUDA-10.1/cuda/bin</w:t>
       </w:r>
     </w:p>
     <w:p>
@@ -468,9 +381,8 @@
           <w:szCs w:val="24"/>
           <w:lang w:val="en-CA" w:eastAsia="en-US"/>
         </w:rPr>
-        <w:t>“</w:t>
-      </w:r>
-      <w:proofErr w:type="spellStart"/>
+        <w:t>“conda create -n tensorflow pip python=3.6”</w:t>
+      </w:r>
       <w:r>
         <w:rPr>
           <w:rFonts w:ascii="Menlo" w:eastAsia="Times New Roman" w:hAnsi="Menlo" w:cs="Menlo"/>
@@ -481,68 +393,17 @@
           <w:szCs w:val="24"/>
           <w:lang w:val="en-CA" w:eastAsia="en-US"/>
         </w:rPr>
-        <w:t>conda</w:t>
-      </w:r>
-      <w:proofErr w:type="spellEnd"/>
+        <w:t xml:space="preserve">.  </w:t>
+      </w:r>
       <w:r>
         <w:rPr>
           <w:rFonts w:ascii="Menlo" w:eastAsia="Times New Roman" w:hAnsi="Menlo" w:cs="Menlo"/>
-          <w:b/>
           <w:bCs/>
           <w:color w:val="auto"/>
           <w:sz w:val="24"/>
           <w:szCs w:val="24"/>
           <w:lang w:val="en-CA" w:eastAsia="en-US"/>
         </w:rPr>
-        <w:t xml:space="preserve"> create -n </w:t>
-      </w:r>
-      <w:proofErr w:type="spellStart"/>
-      <w:r>
-        <w:rPr>
-          <w:rFonts w:ascii="Menlo" w:eastAsia="Times New Roman" w:hAnsi="Menlo" w:cs="Menlo"/>
-          <w:b/>
-          <w:bCs/>
-          <w:color w:val="auto"/>
-          <w:sz w:val="24"/>
-          <w:szCs w:val="24"/>
-          <w:lang w:val="en-CA" w:eastAsia="en-US"/>
-        </w:rPr>
-        <w:t>tensorflow</w:t>
-      </w:r>
-      <w:proofErr w:type="spellEnd"/>
-      <w:r>
-        <w:rPr>
-          <w:rFonts w:ascii="Menlo" w:eastAsia="Times New Roman" w:hAnsi="Menlo" w:cs="Menlo"/>
-          <w:b/>
-          <w:bCs/>
-          <w:color w:val="auto"/>
-          <w:sz w:val="24"/>
-          <w:szCs w:val="24"/>
-          <w:lang w:val="en-CA" w:eastAsia="en-US"/>
-        </w:rPr>
-        <w:t xml:space="preserve"> pip python=3.6”</w:t>
-      </w:r>
-      <w:r>
-        <w:rPr>
-          <w:rFonts w:ascii="Menlo" w:eastAsia="Times New Roman" w:hAnsi="Menlo" w:cs="Menlo"/>
-          <w:b/>
-          <w:bCs/>
-          <w:color w:val="auto"/>
-          <w:sz w:val="24"/>
-          <w:szCs w:val="24"/>
-          <w:lang w:val="en-CA" w:eastAsia="en-US"/>
-        </w:rPr>
-        <w:t xml:space="preserve">.  </w:t>
-      </w:r>
-      <w:r>
-        <w:rPr>
-          <w:rFonts w:ascii="Menlo" w:eastAsia="Times New Roman" w:hAnsi="Menlo" w:cs="Menlo"/>
-          <w:bCs/>
-          <w:color w:val="auto"/>
-          <w:sz w:val="24"/>
-          <w:szCs w:val="24"/>
-          <w:lang w:val="en-CA" w:eastAsia="en-US"/>
-        </w:rPr>
         <w:t>Installation was successful.</w:t>
       </w:r>
     </w:p>
@@ -557,44 +418,20 @@
       <w:r>
         <w:t>To activate: “</w:t>
       </w:r>
-      <w:proofErr w:type="spellStart"/>
       <w:r>
         <w:rPr>
           <w:b/>
         </w:rPr>
-        <w:t>conda</w:t>
-      </w:r>
-      <w:proofErr w:type="spellEnd"/>
+        <w:t>conda activate tensorflow</w:t>
+      </w:r>
+      <w:r>
+        <w:t>”.  To deactivate: “</w:t>
+      </w:r>
       <w:r>
         <w:rPr>
           <w:b/>
         </w:rPr>
-        <w:t xml:space="preserve"> activate </w:t>
-      </w:r>
-      <w:proofErr w:type="spellStart"/>
-      <w:r>
-        <w:rPr>
-          <w:b/>
-        </w:rPr>
-        <w:t>tensorflow</w:t>
-      </w:r>
-      <w:proofErr w:type="spellEnd"/>
-      <w:r>
-        <w:t>”.  To deactivate: “</w:t>
-      </w:r>
-      <w:proofErr w:type="spellStart"/>
-      <w:r>
-        <w:rPr>
-          <w:b/>
-        </w:rPr>
-        <w:t>conda</w:t>
-      </w:r>
-      <w:proofErr w:type="spellEnd"/>
-      <w:r>
-        <w:rPr>
-          <w:b/>
-        </w:rPr>
-        <w:t xml:space="preserve"> deactivate</w:t>
+        <w:t>conda deactivate</w:t>
       </w:r>
       <w:r>
         <w:t>”.</w:t>
@@ -621,13 +458,8 @@
         </w:numPr>
       </w:pPr>
       <w:r>
-        <w:t xml:space="preserve">Run: pip install </w:t>
-      </w:r>
-      <w:proofErr w:type="spellStart"/>
-      <w:r>
-        <w:t>tensorflow-gpu</w:t>
-      </w:r>
-      <w:proofErr w:type="spellEnd"/>
+        <w:t>Run: pip install tensorflow-gpu</w:t>
+      </w:r>
       <w:r>
         <w:t xml:space="preserve"> ** successful.</w:t>
       </w:r>
@@ -641,23 +473,7 @@
         </w:numPr>
       </w:pPr>
       <w:r>
-        <w:t xml:space="preserve">Testing with Python “import </w:t>
-      </w:r>
-      <w:proofErr w:type="spellStart"/>
-      <w:r>
-        <w:t>tensorflow</w:t>
-      </w:r>
-      <w:proofErr w:type="spellEnd"/>
-      <w:r>
-        <w:t xml:space="preserve"> as </w:t>
-      </w:r>
-      <w:proofErr w:type="spellStart"/>
-      <w:r>
-        <w:t>tf</w:t>
-      </w:r>
-      <w:proofErr w:type="spellEnd"/>
-      <w:r>
-        <w:t>” failed.</w:t>
+        <w:t>Testing with Python “import tensorflow as tf” failed.</w:t>
       </w:r>
     </w:p>
     <w:p>
@@ -675,16 +491,8 @@
         <w:rPr>
           <w:b/>
         </w:rPr>
-        <w:t xml:space="preserve">Run: pip install </w:t>
-      </w:r>
-      <w:proofErr w:type="spellStart"/>
-      <w:r>
-        <w:rPr>
-          <w:b/>
-        </w:rPr>
-        <w:t>tensorflow</w:t>
-      </w:r>
-      <w:proofErr w:type="spellEnd"/>
+        <w:t>Run: pip install tensorflow</w:t>
+      </w:r>
     </w:p>
     <w:p>
       <w:pPr>
@@ -695,23 +503,7 @@
         </w:numPr>
       </w:pPr>
       <w:r>
-        <w:t xml:space="preserve">Test with Python “import </w:t>
-      </w:r>
-      <w:proofErr w:type="spellStart"/>
-      <w:r>
-        <w:t>tensorflow</w:t>
-      </w:r>
-      <w:proofErr w:type="spellEnd"/>
-      <w:r>
-        <w:t xml:space="preserve"> as </w:t>
-      </w:r>
-      <w:proofErr w:type="spellStart"/>
-      <w:r>
-        <w:t>tf</w:t>
-      </w:r>
-      <w:proofErr w:type="spellEnd"/>
-      <w:r>
-        <w:t>” succeeded.</w:t>
+        <w:t>Test with Python “import tensorflow as tf” succeeded.</w:t>
       </w:r>
     </w:p>
     <w:p>
@@ -729,36 +521,14 @@
         <w:rPr>
           <w:b/>
         </w:rPr>
-        <w:t xml:space="preserve">Install </w:t>
-      </w:r>
-      <w:proofErr w:type="spellStart"/>
+        <w:t>Install Keras: pip install kera</w:t>
+      </w:r>
       <w:r>
         <w:rPr>
           <w:b/>
         </w:rPr>
-        <w:t>Keras</w:t>
-      </w:r>
-      <w:proofErr w:type="spellEnd"/>
-      <w:r>
-        <w:rPr>
-          <w:b/>
-        </w:rPr>
-        <w:t xml:space="preserve">: pip install </w:t>
-      </w:r>
-      <w:proofErr w:type="spellStart"/>
-      <w:r>
-        <w:rPr>
-          <w:b/>
-        </w:rPr>
-        <w:t>kera</w:t>
-      </w:r>
-      <w:r>
-        <w:rPr>
-          <w:b/>
-        </w:rPr>
         <w:t>s</w:t>
       </w:r>
-      <w:proofErr w:type="spellEnd"/>
     </w:p>
     <w:p>
       <w:pPr>
@@ -924,28 +694,12 @@
         <w:t>Looking at the .obj file through Microsoft Excel, it appears to be ASCII text.</w:t>
       </w:r>
       <w:r>
-        <w:t xml:space="preserve">  There are alternating lines of “v” and “</w:t>
-      </w:r>
-      <w:proofErr w:type="spellStart"/>
-      <w:r>
-        <w:t>vt</w:t>
-      </w:r>
-      <w:proofErr w:type="spellEnd"/>
-      <w:r>
-        <w:t>”.</w:t>
-      </w:r>
-    </w:p>
-    <w:p>
-      <w:r>
-        <w:t>The “v” represent the 3D coordinates while the “</w:t>
-      </w:r>
-      <w:proofErr w:type="spellStart"/>
-      <w:r>
-        <w:t>vt</w:t>
-      </w:r>
-      <w:proofErr w:type="spellEnd"/>
-      <w:r>
-        <w:t>” represent the flattened UV view</w:t>
+        <w:t xml:space="preserve">  There are alternating lines of “v” and “vt”.</w:t>
+      </w:r>
+    </w:p>
+    <w:p>
+      <w:r>
+        <w:t>The “v” represent the 3D coordinates while the “vt” represent the flattened UV view</w:t>
       </w:r>
       <w:r>
         <w:t xml:space="preserve">.  </w:t>
@@ -1018,29 +772,7 @@
           <w:szCs w:val="28"/>
           <w:lang w:val="en-US" w:eastAsia="ja-JP"/>
         </w:rPr>
-        <w:t xml:space="preserve">Investigate running </w:t>
-      </w:r>
-      <w:proofErr w:type="spellStart"/>
-      <w:r>
-        <w:rPr>
-          <w:rFonts w:asciiTheme="minorHAnsi" w:eastAsiaTheme="minorHAnsi" w:hAnsiTheme="minorHAnsi" w:cstheme="minorBidi"/>
-          <w:color w:val="483E41" w:themeColor="text2"/>
-          <w:sz w:val="28"/>
-          <w:szCs w:val="28"/>
-          <w:lang w:val="en-US" w:eastAsia="ja-JP"/>
-        </w:rPr>
-        <w:t>pyMesh</w:t>
-      </w:r>
-      <w:proofErr w:type="spellEnd"/>
-      <w:r>
-        <w:rPr>
-          <w:rFonts w:asciiTheme="minorHAnsi" w:eastAsiaTheme="minorHAnsi" w:hAnsiTheme="minorHAnsi" w:cstheme="minorBidi"/>
-          <w:color w:val="483E41" w:themeColor="text2"/>
-          <w:sz w:val="28"/>
-          <w:szCs w:val="28"/>
-          <w:lang w:val="en-US" w:eastAsia="ja-JP"/>
-        </w:rPr>
-        <w:t xml:space="preserve"> in docker.</w:t>
+        <w:t>Investigate running pyMesh in docker.</w:t>
       </w:r>
       <w:r>
         <w:rPr>
@@ -1104,21 +836,8 @@
         <w:t xml:space="preserve">-v /Users:/Users </w:t>
       </w:r>
       <w:r>
-        <w:t xml:space="preserve">-it </w:t>
-      </w:r>
-      <w:proofErr w:type="spellStart"/>
-      <w:r>
-        <w:t>pymesh</w:t>
-      </w:r>
-      <w:proofErr w:type="spellEnd"/>
-      <w:r>
-        <w:t>/</w:t>
-      </w:r>
-      <w:proofErr w:type="spellStart"/>
-      <w:r>
-        <w:t>pymesh</w:t>
-      </w:r>
-      <w:proofErr w:type="spellEnd"/>
+        <w:t>-it pymesh/pymesh</w:t>
+      </w:r>
     </w:p>
     <w:p/>
     <w:p>
@@ -1137,95 +856,49 @@
           <w:color w:val="000000"/>
           <w:szCs w:val="22"/>
         </w:rPr>
-        <w:t>exec(open("/Users/</w:t>
-      </w:r>
-      <w:proofErr w:type="spellStart"/>
+        <w:t>exec(open("/Users/hengsun/Documents/Thesis/generate.py").read())</w:t>
+      </w:r>
+    </w:p>
+    <w:p>
+      <w:pPr>
+        <w:pBdr>
+          <w:bottom w:val="single" w:sz="6" w:space="1" w:color="auto"/>
+        </w:pBdr>
+      </w:pPr>
+      <w:r>
+        <w:t>There is an application called Blender.  It is an animation package that allows creation of mesh.</w:t>
+      </w:r>
+      <w:r>
+        <w:t xml:space="preserve">  ** Too complicated right now.</w:t>
+      </w:r>
+    </w:p>
+    <w:p>
+      <w:r>
+        <w:t>The format of the .obj file is indeed v &lt;x&gt; &lt;y&gt; &lt;z&gt;.</w:t>
+      </w:r>
+    </w:p>
+    <w:p>
+      <w:r>
+        <w:t xml:space="preserve">Tried to create </w:t>
+      </w:r>
+      <w:r>
+        <w:t>a simple pyramid.  However, kept receiving error that there are non-manifold vertices.</w:t>
+      </w:r>
+    </w:p>
+    <w:p>
+      <w:r>
+        <w:t>pymesh has sample generators.  One of the shapes it can generate is the icosphere</w:t>
+      </w:r>
+      <w:r>
+        <w:t xml:space="preserve">: </w:t>
+      </w:r>
       <w:r>
         <w:rPr>
           <w:rFonts w:ascii="Menlo" w:hAnsi="Menlo" w:cs="Menlo"/>
           <w:color w:val="000000"/>
           <w:szCs w:val="22"/>
         </w:rPr>
-        <w:t>hengsun</w:t>
-      </w:r>
-      <w:proofErr w:type="spellEnd"/>
-      <w:r>
-        <w:rPr>
-          <w:rFonts w:ascii="Menlo" w:hAnsi="Menlo" w:cs="Menlo"/>
-          <w:color w:val="000000"/>
-          <w:szCs w:val="22"/>
-        </w:rPr>
-        <w:t>/Documents/Thesis/generate.py").read())</w:t>
-      </w:r>
-    </w:p>
-    <w:p>
-      <w:pPr>
-        <w:pBdr>
-          <w:bottom w:val="single" w:sz="6" w:space="1" w:color="auto"/>
-        </w:pBdr>
-      </w:pPr>
-      <w:r>
-        <w:t>There is an application called Blender.  It is an animation package that allows creation of mesh.</w:t>
-      </w:r>
-      <w:r>
-        <w:t xml:space="preserve">  ** Too complicated right now.</w:t>
-      </w:r>
-    </w:p>
-    <w:p>
-      <w:r>
-        <w:t>The format of the .obj file is indeed v &lt;x&gt; &lt;y&gt; &lt;z&gt;.</w:t>
-      </w:r>
-    </w:p>
-    <w:p>
-      <w:r>
-        <w:t xml:space="preserve">Tried to create </w:t>
-      </w:r>
-      <w:r>
-        <w:t>a simple pyramid.  However, kept receiving error that there are non-manifold vertices.</w:t>
-      </w:r>
-    </w:p>
-    <w:p>
-      <w:proofErr w:type="spellStart"/>
-      <w:r>
-        <w:t>pymesh</w:t>
-      </w:r>
-      <w:proofErr w:type="spellEnd"/>
-      <w:r>
-        <w:t xml:space="preserve"> has sample generators.  One of the shapes it can generate is the </w:t>
-      </w:r>
-      <w:proofErr w:type="spellStart"/>
-      <w:r>
-        <w:t>icosphere</w:t>
-      </w:r>
-      <w:proofErr w:type="spellEnd"/>
-      <w:r>
-        <w:t xml:space="preserve">: </w:t>
-      </w:r>
-      <w:r>
-        <w:rPr>
-          <w:rFonts w:ascii="Menlo" w:hAnsi="Menlo" w:cs="Menlo"/>
-          <w:color w:val="000000"/>
-          <w:szCs w:val="22"/>
-        </w:rPr>
-        <w:t>mesh=</w:t>
-      </w:r>
-      <w:proofErr w:type="spellStart"/>
-      <w:r>
-        <w:rPr>
-          <w:rFonts w:ascii="Menlo" w:hAnsi="Menlo" w:cs="Menlo"/>
-          <w:color w:val="000000"/>
-          <w:szCs w:val="22"/>
-        </w:rPr>
-        <w:t>pymesh.generate_icosphere</w:t>
-      </w:r>
-      <w:proofErr w:type="spellEnd"/>
-      <w:r>
-        <w:rPr>
-          <w:rFonts w:ascii="Menlo" w:hAnsi="Menlo" w:cs="Menlo"/>
-          <w:color w:val="000000"/>
-          <w:szCs w:val="22"/>
-        </w:rPr>
-        <w:t xml:space="preserve">(1, (0,0,0), 2).  </w:t>
+        <w:t xml:space="preserve">mesh=pymesh.generate_icosphere(1, (0,0,0), 2).  </w:t>
       </w:r>
     </w:p>
     <w:p>
@@ -1297,15 +970,7 @@
         </w:numPr>
       </w:pPr>
       <w:r>
-        <w:t xml:space="preserve">Download </w:t>
-      </w:r>
-      <w:proofErr w:type="spellStart"/>
-      <w:r>
-        <w:t>github</w:t>
-      </w:r>
-      <w:proofErr w:type="spellEnd"/>
-      <w:r>
-        <w:t xml:space="preserve"> repository: </w:t>
+        <w:t xml:space="preserve">Download github repository: </w:t>
       </w:r>
       <w:hyperlink r:id="rId13" w:history="1">
         <w:r>
@@ -1331,18 +996,8 @@
           <w:sz w:val="40"/>
           <w:szCs w:val="40"/>
         </w:rPr>
-        <w:t xml:space="preserve">Installing </w:t>
-      </w:r>
-      <w:proofErr w:type="spellStart"/>
-      <w:r>
-        <w:rPr>
-          <w:b/>
-          <w:sz w:val="40"/>
-          <w:szCs w:val="40"/>
-        </w:rPr>
-        <w:t>SuiteSparse</w:t>
-      </w:r>
-      <w:proofErr w:type="spellEnd"/>
+        <w:t>Installing SuiteSparse</w:t>
+      </w:r>
     </w:p>
     <w:p>
       <w:pPr>
@@ -1365,15 +1020,7 @@
         </w:numPr>
       </w:pPr>
       <w:r>
-        <w:t xml:space="preserve">** Need to build </w:t>
-      </w:r>
-      <w:proofErr w:type="spellStart"/>
-      <w:r>
-        <w:t>SuiteSparse</w:t>
-      </w:r>
-      <w:proofErr w:type="spellEnd"/>
-      <w:r>
-        <w:t xml:space="preserve"> first.</w:t>
+        <w:t>** Need to build SuiteSparse first.</w:t>
       </w:r>
     </w:p>
     <w:p>
@@ -1464,13 +1111,8 @@
         </w:numPr>
       </w:pPr>
       <w:r>
-        <w:t xml:space="preserve">Alternative is to use home brew to install: brew install </w:t>
-      </w:r>
-      <w:proofErr w:type="spellStart"/>
-      <w:r>
-        <w:t>suitesparse</w:t>
-      </w:r>
-      <w:proofErr w:type="spellEnd"/>
+        <w:t>Alternative is to use home brew to install: brew install suitesparse</w:t>
+      </w:r>
       <w:r>
         <w:t>.  This installed, however, still had a problem with compiling.</w:t>
       </w:r>
@@ -1492,25 +1134,7 @@
           <w:color w:val="auto"/>
           <w:szCs w:val="22"/>
         </w:rPr>
-        <w:t xml:space="preserve">/Users/hengsun/Documents/Thesis/suitesparse-metis-for-windows-1.4.0/metis/GKlib/gk_arch.h, had to comment out the </w:t>
-      </w:r>
-      <w:proofErr w:type="spellStart"/>
-      <w:r>
-        <w:rPr>
-          <w:rFonts w:ascii="Menlo" w:hAnsi="Menlo" w:cs="Menlo"/>
-          <w:color w:val="auto"/>
-          <w:szCs w:val="22"/>
-        </w:rPr>
-        <w:t>rint</w:t>
-      </w:r>
-      <w:proofErr w:type="spellEnd"/>
-      <w:r>
-        <w:rPr>
-          <w:rFonts w:ascii="Menlo" w:hAnsi="Menlo" w:cs="Menlo"/>
-          <w:color w:val="auto"/>
-          <w:szCs w:val="22"/>
-        </w:rPr>
-        <w:t xml:space="preserve"> macro.</w:t>
+        <w:t>/Users/hengsun/Documents/Thesis/suitesparse-metis-for-windows-1.4.0/metis/GKlib/gk_arch.h, had to comment out the rint macro.</w:t>
       </w:r>
       <w:r>
         <w:rPr>
@@ -1654,31 +1278,7 @@
           <w:bdr w:val="none" w:sz="0" w:space="0" w:color="auto" w:frame="1"/>
           <w:lang w:val="en-CA" w:eastAsia="en-US"/>
         </w:rPr>
-        <w:t>cd boundary-first-flattening &amp;&amp; git submodule update --</w:t>
-      </w:r>
-      <w:proofErr w:type="spellStart"/>
-      <w:r>
-        <w:rPr>
-          <w:rFonts w:ascii="Consolas" w:eastAsia="Times New Roman" w:hAnsi="Consolas" w:cs="Consolas"/>
-          <w:color w:val="24292E"/>
-          <w:sz w:val="20"/>
-          <w:szCs w:val="20"/>
-          <w:bdr w:val="none" w:sz="0" w:space="0" w:color="auto" w:frame="1"/>
-          <w:lang w:val="en-CA" w:eastAsia="en-US"/>
-        </w:rPr>
-        <w:t>init</w:t>
-      </w:r>
-      <w:proofErr w:type="spellEnd"/>
-      <w:r>
-        <w:rPr>
-          <w:rFonts w:ascii="Consolas" w:eastAsia="Times New Roman" w:hAnsi="Consolas" w:cs="Consolas"/>
-          <w:color w:val="24292E"/>
-          <w:sz w:val="20"/>
-          <w:szCs w:val="20"/>
-          <w:bdr w:val="none" w:sz="0" w:space="0" w:color="auto" w:frame="1"/>
-          <w:lang w:val="en-CA" w:eastAsia="en-US"/>
-        </w:rPr>
-        <w:t xml:space="preserve"> </w:t>
+        <w:t xml:space="preserve">cd boundary-first-flattening &amp;&amp; git submodule update --init </w:t>
       </w:r>
       <w:r>
         <w:rPr>
@@ -1750,7 +1350,6 @@
           <w:lang w:val="en-CA" w:eastAsia="en-US"/>
         </w:rPr>
       </w:pPr>
-      <w:proofErr w:type="spellStart"/>
       <w:r>
         <w:rPr>
           <w:rFonts w:ascii="Consolas" w:eastAsia="Times New Roman" w:hAnsi="Consolas" w:cs="Consolas"/>
@@ -1761,43 +1360,7 @@
           <w:lang w:val="en-CA" w:eastAsia="en-US"/>
         </w:rPr>
         <w:lastRenderedPageBreak/>
-        <w:t>mkdir</w:t>
-      </w:r>
-      <w:proofErr w:type="spellEnd"/>
-      <w:r>
-        <w:rPr>
-          <w:rFonts w:ascii="Consolas" w:eastAsia="Times New Roman" w:hAnsi="Consolas" w:cs="Consolas"/>
-          <w:color w:val="24292E"/>
-          <w:sz w:val="20"/>
-          <w:szCs w:val="20"/>
-          <w:bdr w:val="none" w:sz="0" w:space="0" w:color="auto" w:frame="1"/>
-          <w:lang w:val="en-CA" w:eastAsia="en-US"/>
-        </w:rPr>
-        <w:t xml:space="preserve"> build &amp;&amp; cd build &amp;&amp; </w:t>
-      </w:r>
-      <w:proofErr w:type="spellStart"/>
-      <w:r>
-        <w:rPr>
-          <w:rFonts w:ascii="Consolas" w:eastAsia="Times New Roman" w:hAnsi="Consolas" w:cs="Consolas"/>
-          <w:color w:val="24292E"/>
-          <w:sz w:val="20"/>
-          <w:szCs w:val="20"/>
-          <w:bdr w:val="none" w:sz="0" w:space="0" w:color="auto" w:frame="1"/>
-          <w:lang w:val="en-CA" w:eastAsia="en-US"/>
-        </w:rPr>
-        <w:t>cmake</w:t>
-      </w:r>
-      <w:proofErr w:type="spellEnd"/>
-      <w:r>
-        <w:rPr>
-          <w:rFonts w:ascii="Consolas" w:eastAsia="Times New Roman" w:hAnsi="Consolas" w:cs="Consolas"/>
-          <w:color w:val="24292E"/>
-          <w:sz w:val="20"/>
-          <w:szCs w:val="20"/>
-          <w:bdr w:val="none" w:sz="0" w:space="0" w:color="auto" w:frame="1"/>
-          <w:lang w:val="en-CA" w:eastAsia="en-US"/>
-        </w:rPr>
-        <w:t xml:space="preserve"> ..</w:t>
+        <w:t>mkdir build &amp;&amp; cd build &amp;&amp; cmake ..</w:t>
       </w:r>
       <w:r>
         <w:rPr>
@@ -1913,33 +1476,7 @@
           <w:bdr w:val="none" w:sz="0" w:space="0" w:color="auto" w:frame="1"/>
           <w:lang w:val="en-CA" w:eastAsia="en-US"/>
         </w:rPr>
-        <w:t>/Users/</w:t>
-      </w:r>
-      <w:proofErr w:type="spellStart"/>
-      <w:r>
-        <w:rPr>
-          <w:rFonts w:ascii="Consolas" w:eastAsia="Times New Roman" w:hAnsi="Consolas" w:cs="Consolas"/>
-          <w:b/>
-          <w:color w:val="24292E"/>
-          <w:sz w:val="20"/>
-          <w:szCs w:val="20"/>
-          <w:bdr w:val="none" w:sz="0" w:space="0" w:color="auto" w:frame="1"/>
-          <w:lang w:val="en-CA" w:eastAsia="en-US"/>
-        </w:rPr>
-        <w:t>hengsun</w:t>
-      </w:r>
-      <w:proofErr w:type="spellEnd"/>
-      <w:r>
-        <w:rPr>
-          <w:rFonts w:ascii="Consolas" w:eastAsia="Times New Roman" w:hAnsi="Consolas" w:cs="Consolas"/>
-          <w:b/>
-          <w:color w:val="24292E"/>
-          <w:sz w:val="20"/>
-          <w:szCs w:val="20"/>
-          <w:bdr w:val="none" w:sz="0" w:space="0" w:color="auto" w:frame="1"/>
-          <w:lang w:val="en-CA" w:eastAsia="en-US"/>
-        </w:rPr>
-        <w:t>/Documents/Thesis/boundary-first-flattening/build</w:t>
+        <w:t>/Users/hengsun/Documents/Thesis/boundary-first-flattening/build</w:t>
       </w:r>
       <w:r>
         <w:rPr>
@@ -2041,7 +1578,6 @@
         </w:rPr>
         <w:t>“</w:t>
       </w:r>
-      <w:proofErr w:type="spellStart"/>
       <w:r>
         <w:rPr>
           <w:rFonts w:ascii="Menlo" w:hAnsi="Menlo" w:cs="Menlo"/>
@@ -2052,9 +1588,8 @@
           <w:color w:val="000000"/>
           <w:szCs w:val="22"/>
         </w:rPr>
-        <w:t>xcode</w:t>
-      </w:r>
-      <w:proofErr w:type="spellEnd"/>
+        <w:t xml:space="preserve">xcode-select </w:t>
+      </w:r>
       <w:r>
         <w:rPr>
           <w:rFonts w:ascii="Menlo" w:hAnsi="Menlo" w:cs="Menlo"/>
@@ -2065,7 +1600,7 @@
           <w:color w:val="000000"/>
           <w:szCs w:val="22"/>
         </w:rPr>
-        <w:t xml:space="preserve">-select </w:t>
+        <w:t>–</w:t>
       </w:r>
       <w:r>
         <w:rPr>
@@ -2077,7 +1612,7 @@
           <w:color w:val="000000"/>
           <w:szCs w:val="22"/>
         </w:rPr>
-        <w:t>–</w:t>
+        <w:t>-</w:t>
       </w:r>
       <w:r>
         <w:rPr>
@@ -2089,7 +1624,7 @@
           <w:color w:val="000000"/>
           <w:szCs w:val="22"/>
         </w:rPr>
-        <w:t>-</w:t>
+        <w:t>install</w:t>
       </w:r>
       <w:r>
         <w:rPr>
@@ -2101,7 +1636,7 @@
           <w:color w:val="000000"/>
           <w:szCs w:val="22"/>
         </w:rPr>
-        <w:t>install</w:t>
+        <w:t>”</w:t>
       </w:r>
       <w:r>
         <w:rPr>
@@ -2113,18 +1648,6 @@
           <w:color w:val="000000"/>
           <w:szCs w:val="22"/>
         </w:rPr>
-        <w:t>”</w:t>
-      </w:r>
-      <w:r>
-        <w:rPr>
-          <w:rFonts w:ascii="Menlo" w:hAnsi="Menlo" w:cs="Menlo"/>
-          <w:b/>
-          <w:bCs/>
-          <w:i/>
-          <w:iCs/>
-          <w:color w:val="000000"/>
-          <w:szCs w:val="22"/>
-        </w:rPr>
         <w:t>.</w:t>
       </w:r>
     </w:p>
@@ -2244,15 +1767,7 @@
         </w:numPr>
       </w:pPr>
       <w:r>
-        <w:t xml:space="preserve">Trying to now configure the </w:t>
-      </w:r>
-      <w:proofErr w:type="spellStart"/>
-      <w:r>
-        <w:t>DenseMatrix</w:t>
-      </w:r>
-      <w:proofErr w:type="spellEnd"/>
-      <w:r>
-        <w:t xml:space="preserve"> to populate the boundaries.</w:t>
+        <w:t>Trying to now configure the DenseMatrix to populate the boundaries.</w:t>
       </w:r>
     </w:p>
     <w:p>
@@ -2268,17 +1783,8 @@
           <w:b/>
           <w:bCs/>
         </w:rPr>
-        <w:t xml:space="preserve">Now we can modify the command-line and try to access the additional methods, specifically </w:t>
-      </w:r>
-      <w:proofErr w:type="spellStart"/>
-      <w:r>
-        <w:rPr>
-          <w:b/>
-          <w:bCs/>
-        </w:rPr>
-        <w:t>BFF:flatten</w:t>
-      </w:r>
-      <w:proofErr w:type="spellEnd"/>
+        <w:t>Now we can modify the command-line and try to access the additional methods, specifically BFF:flatten</w:t>
+      </w:r>
       <w:r>
         <w:t>.</w:t>
       </w:r>
@@ -2363,21 +1869,8 @@
           <w:numId w:val="9"/>
         </w:numPr>
       </w:pPr>
-      <w:proofErr w:type="spellStart"/>
-      <w:r>
-        <w:t>Pymesh</w:t>
-      </w:r>
-      <w:proofErr w:type="spellEnd"/>
-      <w:r>
-        <w:t xml:space="preserve"> has a method that called </w:t>
-      </w:r>
-      <w:proofErr w:type="spellStart"/>
-      <w:r>
-        <w:t>collapse_short_edges</w:t>
-      </w:r>
-      <w:proofErr w:type="spellEnd"/>
-      <w:r>
-        <w:t xml:space="preserve">.  </w:t>
+      <w:r>
+        <w:t xml:space="preserve">Pymesh has a method that called collapse_short_edges.  </w:t>
       </w:r>
       <w:r>
         <w:t>This method has the ability to remove edges that are below a certain threshold.  For our implementation, we are removing edges that are below less than 0.5*average edge length.</w:t>
@@ -2414,15 +1907,7 @@
       </w:r>
       <w:r>
         <w:lastRenderedPageBreak/>
-        <w:t xml:space="preserve">This should be a </w:t>
-      </w:r>
-      <w:proofErr w:type="spellStart"/>
-      <w:r>
-        <w:t>icosphere</w:t>
-      </w:r>
-      <w:proofErr w:type="spellEnd"/>
-      <w:r>
-        <w:t xml:space="preserve"> or some other 3-d object.  It will output trimmedout_flat.obj.  This will be a flattened version of the 3-d object.</w:t>
+        <w:t>This should be a icosphere or some other 3-d object.  It will output trimmedout_flat.obj.  This will be a flattened version of the 3-d object.</w:t>
       </w:r>
     </w:p>
     <w:p>
@@ -2848,21 +2333,7 @@
         <w:rPr>
           <w:bCs/>
         </w:rPr>
-        <w:t xml:space="preserve">Robert </w:t>
-      </w:r>
-      <w:proofErr w:type="spellStart"/>
-      <w:r>
-        <w:rPr>
-          <w:bCs/>
-        </w:rPr>
-        <w:t>Bridson</w:t>
-      </w:r>
-      <w:proofErr w:type="spellEnd"/>
-      <w:r>
-        <w:rPr>
-          <w:bCs/>
-        </w:rPr>
-        <w:t xml:space="preserve"> – algorithm for dart throwing.</w:t>
+        <w:t>Robert Bridson – algorithm for dart throwing.</w:t>
       </w:r>
     </w:p>
     <w:p>
@@ -2985,21 +2456,7 @@
         <w:rPr>
           <w:b/>
         </w:rPr>
-        <w:t xml:space="preserve">Poisson disc sampling using Robert </w:t>
-      </w:r>
-      <w:proofErr w:type="spellStart"/>
-      <w:r>
-        <w:rPr>
-          <w:b/>
-        </w:rPr>
-        <w:t>Bridson’s</w:t>
-      </w:r>
-      <w:proofErr w:type="spellEnd"/>
-      <w:r>
-        <w:rPr>
-          <w:b/>
-        </w:rPr>
-        <w:t xml:space="preserve"> algorithm: </w:t>
+        <w:t xml:space="preserve">Poisson disc sampling using Robert Bridson’s algorithm: </w:t>
       </w:r>
       <w:hyperlink r:id="rId21" w:history="1">
         <w:r>
@@ -3057,21 +2514,7 @@
         <w:rPr>
           <w:bCs/>
         </w:rPr>
-        <w:t xml:space="preserve">Using </w:t>
-      </w:r>
-      <w:proofErr w:type="spellStart"/>
-      <w:r>
-        <w:rPr>
-          <w:bCs/>
-        </w:rPr>
-        <w:t>Bridson’s</w:t>
-      </w:r>
-      <w:proofErr w:type="spellEnd"/>
-      <w:r>
-        <w:rPr>
-          <w:bCs/>
-        </w:rPr>
-        <w:t xml:space="preserve"> algorithm implementation in Python. </w:t>
+        <w:t xml:space="preserve">Using Bridson’s algorithm implementation in Python. </w:t>
       </w:r>
       <w:r>
         <w:rPr>
@@ -3228,21 +2671,7 @@
         <w:rPr>
           <w:bCs/>
         </w:rPr>
-        <w:t xml:space="preserve">Understanding </w:t>
-      </w:r>
-      <w:proofErr w:type="spellStart"/>
-      <w:r>
-        <w:rPr>
-          <w:bCs/>
-        </w:rPr>
-        <w:t>Numpy</w:t>
-      </w:r>
-      <w:proofErr w:type="spellEnd"/>
-      <w:r>
-        <w:rPr>
-          <w:bCs/>
-        </w:rPr>
-        <w:t xml:space="preserve"> array slicing: </w:t>
+        <w:t xml:space="preserve">Understanding Numpy array slicing: </w:t>
       </w:r>
       <w:hyperlink r:id="rId25" w:history="1">
         <w:r>
@@ -3418,19 +2847,11 @@
         </w:rPr>
         <w:t xml:space="preserve">Build problems.  Create fake link: </w:t>
       </w:r>
-      <w:proofErr w:type="spellStart"/>
       <w:r>
         <w:rPr>
           <w:b/>
         </w:rPr>
-        <w:t>sudo</w:t>
-      </w:r>
-      <w:proofErr w:type="spellEnd"/>
-      <w:r>
-        <w:rPr>
-          <w:b/>
-        </w:rPr>
-        <w:t xml:space="preserve"> ln -s /Applications/Xcode.app/Contents/Developer/Platforms/MacOSX.platform/Developer/SDKs/MacOSX10.15.sdk /Applications/Xcode.app/Contents/Developer/Platforms/MacOSX.platform/Developer/SDKs/MacOSX10.14.sdk</w:t>
+        <w:t>sudo ln -s /Applications/Xcode.app/Contents/Developer/Platforms/MacOSX.platform/Developer/SDKs/MacOSX10.15.sdk /Applications/Xcode.app/Contents/Developer/Platforms/MacOSX.platform/Developer/SDKs/MacOSX10.14.sdk</w:t>
       </w:r>
     </w:p>
     <w:p>
@@ -4578,6 +3999,15 @@
         <w:t>Draw straight lines in the original mesh and map to flattened mesh.</w:t>
       </w:r>
     </w:p>
+    <w:p>
+      <w:pPr>
+        <w:pStyle w:val="Heading1"/>
+      </w:pPr>
+      <w:r>
+        <w:t>Implement mirror barycentric dots.</w:t>
+      </w:r>
+    </w:p>
+    <w:p/>
     <w:p/>
     <w:p>
       <w:pPr>
@@ -4643,7 +4073,6 @@
         <w:rPr>
           <w:bCs/>
         </w:rPr>
-        <w:lastRenderedPageBreak/>
         <w:t>Check in code.</w:t>
       </w:r>
     </w:p>
@@ -4658,8 +4087,122 @@
           <w:bCs/>
         </w:rPr>
       </w:pPr>
+      <w:r>
+        <w:rPr>
+          <w:bCs/>
+        </w:rPr>
+        <w:t>Get the coordinates.</w:t>
+      </w:r>
+    </w:p>
+    <w:p>
+      <w:pPr>
+        <w:pStyle w:val="ListParagraph"/>
+        <w:numPr>
+          <w:ilvl w:val="1"/>
+          <w:numId w:val="16"/>
+        </w:numPr>
+        <w:rPr>
+          <w:bCs/>
+        </w:rPr>
+      </w:pPr>
+      <w:r>
+        <w:rPr>
+          <w:bCs/>
+        </w:rPr>
+        <w:t>Get the barycentric coordinates for the point.</w:t>
+      </w:r>
+      <w:r>
+        <w:rPr>
+          <w:bCs/>
+        </w:rPr>
+        <w:t xml:space="preserve"> ** done.</w:t>
+      </w:r>
+    </w:p>
+    <w:p>
+      <w:pPr>
+        <w:pStyle w:val="ListParagraph"/>
+        <w:numPr>
+          <w:ilvl w:val="1"/>
+          <w:numId w:val="16"/>
+        </w:numPr>
+        <w:rPr>
+          <w:bCs/>
+        </w:rPr>
+      </w:pPr>
+      <w:r>
+        <w:rPr>
+          <w:bCs/>
+        </w:rPr>
+        <w:t>Plot the barycentric coordinates in the Flattened Mesh.</w:t>
+      </w:r>
+      <w:r>
+        <w:rPr>
+          <w:bCs/>
+        </w:rPr>
+        <w:t xml:space="preserve"> ** done.</w:t>
+      </w:r>
+    </w:p>
+    <w:p>
+      <w:pPr>
+        <w:pStyle w:val="ListParagraph"/>
+        <w:numPr>
+          <w:ilvl w:val="1"/>
+          <w:numId w:val="16"/>
+        </w:numPr>
+        <w:rPr>
+          <w:bCs/>
+        </w:rPr>
+      </w:pPr>
+      <w:r>
+        <w:rPr>
+          <w:bCs/>
+        </w:rPr>
+        <w:t>Get the barycentric coordinates from the Flattened Mesh. ** done.</w:t>
+      </w:r>
+    </w:p>
+    <w:p>
+      <w:pPr>
+        <w:pStyle w:val="ListParagraph"/>
+        <w:numPr>
+          <w:ilvl w:val="1"/>
+          <w:numId w:val="16"/>
+        </w:numPr>
+        <w:rPr>
+          <w:bCs/>
+        </w:rPr>
+      </w:pPr>
+      <w:r>
+        <w:rPr>
+          <w:bCs/>
+        </w:rPr>
+        <w:t>Plot the barycentric coordinates onto the Original Mesh.</w:t>
+      </w:r>
+      <w:r>
+        <w:rPr>
+          <w:bCs/>
+        </w:rPr>
+        <w:t xml:space="preserve"> ** done.</w:t>
+      </w:r>
       <w:bookmarkStart w:id="0" w:name="_GoBack"/>
       <w:bookmarkEnd w:id="0"/>
+    </w:p>
+    <w:p>
+      <w:pPr>
+        <w:pStyle w:val="ListParagraph"/>
+        <w:numPr>
+          <w:ilvl w:val="0"/>
+          <w:numId w:val="16"/>
+        </w:numPr>
+        <w:rPr>
+          <w:bCs/>
+        </w:rPr>
+      </w:pPr>
+      <w:r>
+        <w:rPr>
+          <w:bCs/>
+        </w:rPr>
+        <w:t>Check in code.</w:t>
+      </w:r>
     </w:p>
     <w:p/>
     <w:p>
@@ -8851,6 +8394,7 @@
     <w:rsid w:val="00B74C63"/>
     <w:rsid w:val="00BC1EC7"/>
     <w:rsid w:val="00D74CBE"/>
+    <w:rsid w:val="00DA6EE8"/>
     <w:rsid w:val="00FE46BB"/>
   </w:rsids>
   <m:mathPr>

</xml_diff>

<commit_message>
Add another panel for the blob generator.  Added buttons to process and reset.
</commit_message>
<xml_diff>
--- a/Thesis.docx
+++ b/Thesis.docx
@@ -180,7 +180,35 @@
         <w:rPr>
           <w:b/>
         </w:rPr>
-        <w:t>“conda update conda”</w:t>
+        <w:t>“</w:t>
+      </w:r>
+      <w:proofErr w:type="spellStart"/>
+      <w:r>
+        <w:rPr>
+          <w:b/>
+        </w:rPr>
+        <w:t>conda</w:t>
+      </w:r>
+      <w:proofErr w:type="spellEnd"/>
+      <w:r>
+        <w:rPr>
+          <w:b/>
+        </w:rPr>
+        <w:t xml:space="preserve"> update </w:t>
+      </w:r>
+      <w:proofErr w:type="spellStart"/>
+      <w:r>
+        <w:rPr>
+          <w:b/>
+        </w:rPr>
+        <w:t>conda</w:t>
+      </w:r>
+      <w:proofErr w:type="spellEnd"/>
+      <w:r>
+        <w:rPr>
+          <w:b/>
+        </w:rPr>
+        <w:t>”</w:t>
       </w:r>
     </w:p>
     <w:p>
@@ -198,7 +226,21 @@
         <w:rPr>
           <w:b/>
         </w:rPr>
-        <w:t>“conda update –all”</w:t>
+        <w:t>“</w:t>
+      </w:r>
+      <w:proofErr w:type="spellStart"/>
+      <w:r>
+        <w:rPr>
+          <w:b/>
+        </w:rPr>
+        <w:t>conda</w:t>
+      </w:r>
+      <w:proofErr w:type="spellEnd"/>
+      <w:r>
+        <w:rPr>
+          <w:b/>
+        </w:rPr>
+        <w:t xml:space="preserve"> update –all”</w:t>
       </w:r>
     </w:p>
     <w:p>
@@ -210,8 +252,13 @@
         </w:numPr>
       </w:pPr>
       <w:r>
-        <w:t>Install CUDA Toolkit and cuDNN</w:t>
-      </w:r>
+        <w:t xml:space="preserve">Install CUDA Toolkit and </w:t>
+      </w:r>
+      <w:proofErr w:type="spellStart"/>
+      <w:r>
+        <w:t>cuDNN</w:t>
+      </w:r>
+      <w:proofErr w:type="spellEnd"/>
     </w:p>
     <w:p>
       <w:pPr>
@@ -233,8 +280,13 @@
           <w:numId w:val="1"/>
         </w:numPr>
       </w:pPr>
-      <w:r>
-        <w:t>Cuda installed in /Developer/NVIDIA/CUDA-10.1.</w:t>
+      <w:proofErr w:type="spellStart"/>
+      <w:r>
+        <w:t>Cuda</w:t>
+      </w:r>
+      <w:proofErr w:type="spellEnd"/>
+      <w:r>
+        <w:t xml:space="preserve"> installed in /Developer/NVIDIA/CUDA-10.1.</w:t>
       </w:r>
     </w:p>
     <w:p>
@@ -259,7 +311,15 @@
       </w:pPr>
       <w:r>
         <w:lastRenderedPageBreak/>
-        <w:t>Download cuDNN 7.5.0.  Intended version for CUDA 10.1.</w:t>
+        <w:t xml:space="preserve">Download </w:t>
+      </w:r>
+      <w:proofErr w:type="spellStart"/>
+      <w:r>
+        <w:t>cuDNN</w:t>
+      </w:r>
+      <w:proofErr w:type="spellEnd"/>
+      <w:r>
+        <w:t xml:space="preserve"> 7.5.0.  Intended version for CUDA 10.1.</w:t>
       </w:r>
     </w:p>
     <w:p>
@@ -277,8 +337,16 @@
         <w:rPr>
           <w:b/>
         </w:rPr>
-        <w:t>Unzipped the contents of the package into /Developer/NVIDIA/CUDA-10.1/cuda</w:t>
-      </w:r>
+        <w:t>Unzipped the contents of the package into /Developer/NVIDIA/CUDA-10.1/</w:t>
+      </w:r>
+      <w:proofErr w:type="spellStart"/>
+      <w:r>
+        <w:rPr>
+          <w:b/>
+        </w:rPr>
+        <w:t>cuda</w:t>
+      </w:r>
+      <w:proofErr w:type="spellEnd"/>
     </w:p>
     <w:p>
       <w:pPr>
@@ -291,8 +359,13 @@
       <w:r>
         <w:t xml:space="preserve">Need to add </w:t>
       </w:r>
-      <w:r>
-        <w:t>cuDNN to path</w:t>
+      <w:proofErr w:type="spellStart"/>
+      <w:r>
+        <w:t>cuDNN</w:t>
+      </w:r>
+      <w:proofErr w:type="spellEnd"/>
+      <w:r>
+        <w:t xml:space="preserve"> to path</w:t>
       </w:r>
       <w:r>
         <w:t xml:space="preserve">: </w:t>
@@ -301,7 +374,21 @@
         <w:rPr>
           <w:b/>
         </w:rPr>
-        <w:t>/Developer/NVIDIA/CUDA-10.1/cuda/bin</w:t>
+        <w:t>/Developer/NVIDIA/CUDA-10.1/</w:t>
+      </w:r>
+      <w:proofErr w:type="spellStart"/>
+      <w:r>
+        <w:rPr>
+          <w:b/>
+        </w:rPr>
+        <w:t>cuda</w:t>
+      </w:r>
+      <w:proofErr w:type="spellEnd"/>
+      <w:r>
+        <w:rPr>
+          <w:b/>
+        </w:rPr>
+        <w:t>/bin</w:t>
       </w:r>
     </w:p>
     <w:p>
@@ -381,8 +468,9 @@
           <w:szCs w:val="24"/>
           <w:lang w:val="en-CA" w:eastAsia="en-US"/>
         </w:rPr>
-        <w:t>“conda create -n tensorflow pip python=3.6”</w:t>
-      </w:r>
+        <w:t>“</w:t>
+      </w:r>
+      <w:proofErr w:type="spellStart"/>
       <w:r>
         <w:rPr>
           <w:rFonts w:ascii="Menlo" w:eastAsia="Times New Roman" w:hAnsi="Menlo" w:cs="Menlo"/>
@@ -393,17 +481,68 @@
           <w:szCs w:val="24"/>
           <w:lang w:val="en-CA" w:eastAsia="en-US"/>
         </w:rPr>
-        <w:t xml:space="preserve">.  </w:t>
-      </w:r>
+        <w:t>conda</w:t>
+      </w:r>
+      <w:proofErr w:type="spellEnd"/>
       <w:r>
         <w:rPr>
           <w:rFonts w:ascii="Menlo" w:eastAsia="Times New Roman" w:hAnsi="Menlo" w:cs="Menlo"/>
+          <w:b/>
           <w:bCs/>
           <w:color w:val="auto"/>
           <w:sz w:val="24"/>
           <w:szCs w:val="24"/>
           <w:lang w:val="en-CA" w:eastAsia="en-US"/>
         </w:rPr>
+        <w:t xml:space="preserve"> create -n </w:t>
+      </w:r>
+      <w:proofErr w:type="spellStart"/>
+      <w:r>
+        <w:rPr>
+          <w:rFonts w:ascii="Menlo" w:eastAsia="Times New Roman" w:hAnsi="Menlo" w:cs="Menlo"/>
+          <w:b/>
+          <w:bCs/>
+          <w:color w:val="auto"/>
+          <w:sz w:val="24"/>
+          <w:szCs w:val="24"/>
+          <w:lang w:val="en-CA" w:eastAsia="en-US"/>
+        </w:rPr>
+        <w:t>tensorflow</w:t>
+      </w:r>
+      <w:proofErr w:type="spellEnd"/>
+      <w:r>
+        <w:rPr>
+          <w:rFonts w:ascii="Menlo" w:eastAsia="Times New Roman" w:hAnsi="Menlo" w:cs="Menlo"/>
+          <w:b/>
+          <w:bCs/>
+          <w:color w:val="auto"/>
+          <w:sz w:val="24"/>
+          <w:szCs w:val="24"/>
+          <w:lang w:val="en-CA" w:eastAsia="en-US"/>
+        </w:rPr>
+        <w:t xml:space="preserve"> pip python=3.6”</w:t>
+      </w:r>
+      <w:r>
+        <w:rPr>
+          <w:rFonts w:ascii="Menlo" w:eastAsia="Times New Roman" w:hAnsi="Menlo" w:cs="Menlo"/>
+          <w:b/>
+          <w:bCs/>
+          <w:color w:val="auto"/>
+          <w:sz w:val="24"/>
+          <w:szCs w:val="24"/>
+          <w:lang w:val="en-CA" w:eastAsia="en-US"/>
+        </w:rPr>
+        <w:t xml:space="preserve">.  </w:t>
+      </w:r>
+      <w:r>
+        <w:rPr>
+          <w:rFonts w:ascii="Menlo" w:eastAsia="Times New Roman" w:hAnsi="Menlo" w:cs="Menlo"/>
+          <w:bCs/>
+          <w:color w:val="auto"/>
+          <w:sz w:val="24"/>
+          <w:szCs w:val="24"/>
+          <w:lang w:val="en-CA" w:eastAsia="en-US"/>
+        </w:rPr>
         <w:t>Installation was successful.</w:t>
       </w:r>
     </w:p>
@@ -418,20 +557,44 @@
       <w:r>
         <w:t>To activate: “</w:t>
       </w:r>
+      <w:proofErr w:type="spellStart"/>
       <w:r>
         <w:rPr>
           <w:b/>
         </w:rPr>
-        <w:t>conda activate tensorflow</w:t>
-      </w:r>
+        <w:t>conda</w:t>
+      </w:r>
+      <w:proofErr w:type="spellEnd"/>
+      <w:r>
+        <w:rPr>
+          <w:b/>
+        </w:rPr>
+        <w:t xml:space="preserve"> activate </w:t>
+      </w:r>
+      <w:proofErr w:type="spellStart"/>
+      <w:r>
+        <w:rPr>
+          <w:b/>
+        </w:rPr>
+        <w:t>tensorflow</w:t>
+      </w:r>
+      <w:proofErr w:type="spellEnd"/>
       <w:r>
         <w:t>”.  To deactivate: “</w:t>
       </w:r>
+      <w:proofErr w:type="spellStart"/>
       <w:r>
         <w:rPr>
           <w:b/>
         </w:rPr>
-        <w:t>conda deactivate</w:t>
+        <w:t>conda</w:t>
+      </w:r>
+      <w:proofErr w:type="spellEnd"/>
+      <w:r>
+        <w:rPr>
+          <w:b/>
+        </w:rPr>
+        <w:t xml:space="preserve"> deactivate</w:t>
       </w:r>
       <w:r>
         <w:t>”.</w:t>
@@ -458,8 +621,13 @@
         </w:numPr>
       </w:pPr>
       <w:r>
-        <w:t>Run: pip install tensorflow-gpu</w:t>
-      </w:r>
+        <w:t xml:space="preserve">Run: pip install </w:t>
+      </w:r>
+      <w:proofErr w:type="spellStart"/>
+      <w:r>
+        <w:t>tensorflow-gpu</w:t>
+      </w:r>
+      <w:proofErr w:type="spellEnd"/>
       <w:r>
         <w:t xml:space="preserve"> ** successful.</w:t>
       </w:r>
@@ -473,7 +641,23 @@
         </w:numPr>
       </w:pPr>
       <w:r>
-        <w:t>Testing with Python “import tensorflow as tf” failed.</w:t>
+        <w:t xml:space="preserve">Testing with Python “import </w:t>
+      </w:r>
+      <w:proofErr w:type="spellStart"/>
+      <w:r>
+        <w:t>tensorflow</w:t>
+      </w:r>
+      <w:proofErr w:type="spellEnd"/>
+      <w:r>
+        <w:t xml:space="preserve"> as </w:t>
+      </w:r>
+      <w:proofErr w:type="spellStart"/>
+      <w:r>
+        <w:t>tf</w:t>
+      </w:r>
+      <w:proofErr w:type="spellEnd"/>
+      <w:r>
+        <w:t>” failed.</w:t>
       </w:r>
     </w:p>
     <w:p>
@@ -491,8 +675,16 @@
         <w:rPr>
           <w:b/>
         </w:rPr>
-        <w:t>Run: pip install tensorflow</w:t>
-      </w:r>
+        <w:t xml:space="preserve">Run: pip install </w:t>
+      </w:r>
+      <w:proofErr w:type="spellStart"/>
+      <w:r>
+        <w:rPr>
+          <w:b/>
+        </w:rPr>
+        <w:t>tensorflow</w:t>
+      </w:r>
+      <w:proofErr w:type="spellEnd"/>
     </w:p>
     <w:p>
       <w:pPr>
@@ -503,7 +695,23 @@
         </w:numPr>
       </w:pPr>
       <w:r>
-        <w:t>Test with Python “import tensorflow as tf” succeeded.</w:t>
+        <w:t xml:space="preserve">Test with Python “import </w:t>
+      </w:r>
+      <w:proofErr w:type="spellStart"/>
+      <w:r>
+        <w:t>tensorflow</w:t>
+      </w:r>
+      <w:proofErr w:type="spellEnd"/>
+      <w:r>
+        <w:t xml:space="preserve"> as </w:t>
+      </w:r>
+      <w:proofErr w:type="spellStart"/>
+      <w:r>
+        <w:t>tf</w:t>
+      </w:r>
+      <w:proofErr w:type="spellEnd"/>
+      <w:r>
+        <w:t>” succeeded.</w:t>
       </w:r>
     </w:p>
     <w:p>
@@ -521,14 +729,36 @@
         <w:rPr>
           <w:b/>
         </w:rPr>
-        <w:t>Install Keras: pip install kera</w:t>
-      </w:r>
+        <w:t xml:space="preserve">Install </w:t>
+      </w:r>
+      <w:proofErr w:type="spellStart"/>
       <w:r>
         <w:rPr>
           <w:b/>
         </w:rPr>
+        <w:t>Keras</w:t>
+      </w:r>
+      <w:proofErr w:type="spellEnd"/>
+      <w:r>
+        <w:rPr>
+          <w:b/>
+        </w:rPr>
+        <w:t xml:space="preserve">: pip install </w:t>
+      </w:r>
+      <w:proofErr w:type="spellStart"/>
+      <w:r>
+        <w:rPr>
+          <w:b/>
+        </w:rPr>
+        <w:t>kera</w:t>
+      </w:r>
+      <w:r>
+        <w:rPr>
+          <w:b/>
+        </w:rPr>
         <w:t>s</w:t>
       </w:r>
+      <w:proofErr w:type="spellEnd"/>
     </w:p>
     <w:p>
       <w:pPr>
@@ -694,12 +924,28 @@
         <w:t>Looking at the .obj file through Microsoft Excel, it appears to be ASCII text.</w:t>
       </w:r>
       <w:r>
-        <w:t xml:space="preserve">  There are alternating lines of “v” and “vt”.</w:t>
-      </w:r>
-    </w:p>
-    <w:p>
-      <w:r>
-        <w:t>The “v” represent the 3D coordinates while the “vt” represent the flattened UV view</w:t>
+        <w:t xml:space="preserve">  There are alternating lines of “v” and “</w:t>
+      </w:r>
+      <w:proofErr w:type="spellStart"/>
+      <w:r>
+        <w:t>vt</w:t>
+      </w:r>
+      <w:proofErr w:type="spellEnd"/>
+      <w:r>
+        <w:t>”.</w:t>
+      </w:r>
+    </w:p>
+    <w:p>
+      <w:r>
+        <w:t>The “v” represent the 3D coordinates while the “</w:t>
+      </w:r>
+      <w:proofErr w:type="spellStart"/>
+      <w:r>
+        <w:t>vt</w:t>
+      </w:r>
+      <w:proofErr w:type="spellEnd"/>
+      <w:r>
+        <w:t>” represent the flattened UV view</w:t>
       </w:r>
       <w:r>
         <w:t xml:space="preserve">.  </w:t>
@@ -772,7 +1018,29 @@
           <w:szCs w:val="28"/>
           <w:lang w:val="en-US" w:eastAsia="ja-JP"/>
         </w:rPr>
-        <w:t>Investigate running pyMesh in docker.</w:t>
+        <w:t xml:space="preserve">Investigate running </w:t>
+      </w:r>
+      <w:proofErr w:type="spellStart"/>
+      <w:r>
+        <w:rPr>
+          <w:rFonts w:asciiTheme="minorHAnsi" w:eastAsiaTheme="minorHAnsi" w:hAnsiTheme="minorHAnsi" w:cstheme="minorBidi"/>
+          <w:color w:val="483E41" w:themeColor="text2"/>
+          <w:sz w:val="28"/>
+          <w:szCs w:val="28"/>
+          <w:lang w:val="en-US" w:eastAsia="ja-JP"/>
+        </w:rPr>
+        <w:t>pyMesh</w:t>
+      </w:r>
+      <w:proofErr w:type="spellEnd"/>
+      <w:r>
+        <w:rPr>
+          <w:rFonts w:asciiTheme="minorHAnsi" w:eastAsiaTheme="minorHAnsi" w:hAnsiTheme="minorHAnsi" w:cstheme="minorBidi"/>
+          <w:color w:val="483E41" w:themeColor="text2"/>
+          <w:sz w:val="28"/>
+          <w:szCs w:val="28"/>
+          <w:lang w:val="en-US" w:eastAsia="ja-JP"/>
+        </w:rPr>
+        <w:t xml:space="preserve"> in docker.</w:t>
       </w:r>
       <w:r>
         <w:rPr>
@@ -836,8 +1104,21 @@
         <w:t xml:space="preserve">-v /Users:/Users </w:t>
       </w:r>
       <w:r>
-        <w:t>-it pymesh/pymesh</w:t>
-      </w:r>
+        <w:t xml:space="preserve">-it </w:t>
+      </w:r>
+      <w:proofErr w:type="spellStart"/>
+      <w:r>
+        <w:t>pymesh</w:t>
+      </w:r>
+      <w:proofErr w:type="spellEnd"/>
+      <w:r>
+        <w:t>/</w:t>
+      </w:r>
+      <w:proofErr w:type="spellStart"/>
+      <w:r>
+        <w:t>pymesh</w:t>
+      </w:r>
+      <w:proofErr w:type="spellEnd"/>
     </w:p>
     <w:p/>
     <w:p>
@@ -856,7 +1137,25 @@
           <w:color w:val="000000"/>
           <w:szCs w:val="22"/>
         </w:rPr>
-        <w:t>exec(open("/Users/hengsun/Documents/Thesis/generate.py").read())</w:t>
+        <w:t>exec(open("/Users/</w:t>
+      </w:r>
+      <w:proofErr w:type="spellStart"/>
+      <w:r>
+        <w:rPr>
+          <w:rFonts w:ascii="Menlo" w:hAnsi="Menlo" w:cs="Menlo"/>
+          <w:color w:val="000000"/>
+          <w:szCs w:val="22"/>
+        </w:rPr>
+        <w:t>hengsun</w:t>
+      </w:r>
+      <w:proofErr w:type="spellEnd"/>
+      <w:r>
+        <w:rPr>
+          <w:rFonts w:ascii="Menlo" w:hAnsi="Menlo" w:cs="Menlo"/>
+          <w:color w:val="000000"/>
+          <w:szCs w:val="22"/>
+        </w:rPr>
+        <w:t>/Documents/Thesis/generate.py").read())</w:t>
       </w:r>
     </w:p>
     <w:p>
@@ -886,9 +1185,19 @@
       </w:r>
     </w:p>
     <w:p>
-      <w:r>
-        <w:t>pymesh has sample generators.  One of the shapes it can generate is the icosphere</w:t>
-      </w:r>
+      <w:proofErr w:type="spellStart"/>
+      <w:r>
+        <w:t>pymesh</w:t>
+      </w:r>
+      <w:proofErr w:type="spellEnd"/>
+      <w:r>
+        <w:t xml:space="preserve"> has sample generators.  One of the shapes it can generate is the </w:t>
+      </w:r>
+      <w:proofErr w:type="spellStart"/>
+      <w:r>
+        <w:t>icosphere</w:t>
+      </w:r>
+      <w:proofErr w:type="spellEnd"/>
       <w:r>
         <w:t xml:space="preserve">: </w:t>
       </w:r>
@@ -898,7 +1207,25 @@
           <w:color w:val="000000"/>
           <w:szCs w:val="22"/>
         </w:rPr>
-        <w:t xml:space="preserve">mesh=pymesh.generate_icosphere(1, (0,0,0), 2).  </w:t>
+        <w:t>mesh=</w:t>
+      </w:r>
+      <w:proofErr w:type="spellStart"/>
+      <w:r>
+        <w:rPr>
+          <w:rFonts w:ascii="Menlo" w:hAnsi="Menlo" w:cs="Menlo"/>
+          <w:color w:val="000000"/>
+          <w:szCs w:val="22"/>
+        </w:rPr>
+        <w:t>pymesh.generate_icosphere</w:t>
+      </w:r>
+      <w:proofErr w:type="spellEnd"/>
+      <w:r>
+        <w:rPr>
+          <w:rFonts w:ascii="Menlo" w:hAnsi="Menlo" w:cs="Menlo"/>
+          <w:color w:val="000000"/>
+          <w:szCs w:val="22"/>
+        </w:rPr>
+        <w:t xml:space="preserve">(1, (0,0,0), 2).  </w:t>
       </w:r>
     </w:p>
     <w:p>
@@ -970,7 +1297,15 @@
         </w:numPr>
       </w:pPr>
       <w:r>
-        <w:t xml:space="preserve">Download github repository: </w:t>
+        <w:t xml:space="preserve">Download </w:t>
+      </w:r>
+      <w:proofErr w:type="spellStart"/>
+      <w:r>
+        <w:t>github</w:t>
+      </w:r>
+      <w:proofErr w:type="spellEnd"/>
+      <w:r>
+        <w:t xml:space="preserve"> repository: </w:t>
       </w:r>
       <w:hyperlink r:id="rId13" w:history="1">
         <w:r>
@@ -996,8 +1331,18 @@
           <w:sz w:val="40"/>
           <w:szCs w:val="40"/>
         </w:rPr>
-        <w:t>Installing SuiteSparse</w:t>
-      </w:r>
+        <w:t xml:space="preserve">Installing </w:t>
+      </w:r>
+      <w:proofErr w:type="spellStart"/>
+      <w:r>
+        <w:rPr>
+          <w:b/>
+          <w:sz w:val="40"/>
+          <w:szCs w:val="40"/>
+        </w:rPr>
+        <w:t>SuiteSparse</w:t>
+      </w:r>
+      <w:proofErr w:type="spellEnd"/>
     </w:p>
     <w:p>
       <w:pPr>
@@ -1020,7 +1365,15 @@
         </w:numPr>
       </w:pPr>
       <w:r>
-        <w:t>** Need to build SuiteSparse first.</w:t>
+        <w:t xml:space="preserve">** Need to build </w:t>
+      </w:r>
+      <w:proofErr w:type="spellStart"/>
+      <w:r>
+        <w:t>SuiteSparse</w:t>
+      </w:r>
+      <w:proofErr w:type="spellEnd"/>
+      <w:r>
+        <w:t xml:space="preserve"> first.</w:t>
       </w:r>
     </w:p>
     <w:p>
@@ -1111,8 +1464,13 @@
         </w:numPr>
       </w:pPr>
       <w:r>
-        <w:t>Alternative is to use home brew to install: brew install suitesparse</w:t>
-      </w:r>
+        <w:t xml:space="preserve">Alternative is to use home brew to install: brew install </w:t>
+      </w:r>
+      <w:proofErr w:type="spellStart"/>
+      <w:r>
+        <w:t>suitesparse</w:t>
+      </w:r>
+      <w:proofErr w:type="spellEnd"/>
       <w:r>
         <w:t>.  This installed, however, still had a problem with compiling.</w:t>
       </w:r>
@@ -1134,7 +1492,25 @@
           <w:color w:val="auto"/>
           <w:szCs w:val="22"/>
         </w:rPr>
-        <w:t>/Users/hengsun/Documents/Thesis/suitesparse-metis-for-windows-1.4.0/metis/GKlib/gk_arch.h, had to comment out the rint macro.</w:t>
+        <w:t xml:space="preserve">/Users/hengsun/Documents/Thesis/suitesparse-metis-for-windows-1.4.0/metis/GKlib/gk_arch.h, had to comment out the </w:t>
+      </w:r>
+      <w:proofErr w:type="spellStart"/>
+      <w:r>
+        <w:rPr>
+          <w:rFonts w:ascii="Menlo" w:hAnsi="Menlo" w:cs="Menlo"/>
+          <w:color w:val="auto"/>
+          <w:szCs w:val="22"/>
+        </w:rPr>
+        <w:t>rint</w:t>
+      </w:r>
+      <w:proofErr w:type="spellEnd"/>
+      <w:r>
+        <w:rPr>
+          <w:rFonts w:ascii="Menlo" w:hAnsi="Menlo" w:cs="Menlo"/>
+          <w:color w:val="auto"/>
+          <w:szCs w:val="22"/>
+        </w:rPr>
+        <w:t xml:space="preserve"> macro.</w:t>
       </w:r>
       <w:r>
         <w:rPr>
@@ -1278,7 +1654,31 @@
           <w:bdr w:val="none" w:sz="0" w:space="0" w:color="auto" w:frame="1"/>
           <w:lang w:val="en-CA" w:eastAsia="en-US"/>
         </w:rPr>
-        <w:t xml:space="preserve">cd boundary-first-flattening &amp;&amp; git submodule update --init </w:t>
+        <w:t>cd boundary-first-flattening &amp;&amp; git submodule update --</w:t>
+      </w:r>
+      <w:proofErr w:type="spellStart"/>
+      <w:r>
+        <w:rPr>
+          <w:rFonts w:ascii="Consolas" w:eastAsia="Times New Roman" w:hAnsi="Consolas" w:cs="Consolas"/>
+          <w:color w:val="24292E"/>
+          <w:sz w:val="20"/>
+          <w:szCs w:val="20"/>
+          <w:bdr w:val="none" w:sz="0" w:space="0" w:color="auto" w:frame="1"/>
+          <w:lang w:val="en-CA" w:eastAsia="en-US"/>
+        </w:rPr>
+        <w:t>init</w:t>
+      </w:r>
+      <w:proofErr w:type="spellEnd"/>
+      <w:r>
+        <w:rPr>
+          <w:rFonts w:ascii="Consolas" w:eastAsia="Times New Roman" w:hAnsi="Consolas" w:cs="Consolas"/>
+          <w:color w:val="24292E"/>
+          <w:sz w:val="20"/>
+          <w:szCs w:val="20"/>
+          <w:bdr w:val="none" w:sz="0" w:space="0" w:color="auto" w:frame="1"/>
+          <w:lang w:val="en-CA" w:eastAsia="en-US"/>
+        </w:rPr>
+        <w:t xml:space="preserve"> </w:t>
       </w:r>
       <w:r>
         <w:rPr>
@@ -1350,6 +1750,7 @@
           <w:lang w:val="en-CA" w:eastAsia="en-US"/>
         </w:rPr>
       </w:pPr>
+      <w:proofErr w:type="spellStart"/>
       <w:r>
         <w:rPr>
           <w:rFonts w:ascii="Consolas" w:eastAsia="Times New Roman" w:hAnsi="Consolas" w:cs="Consolas"/>
@@ -1360,7 +1761,43 @@
           <w:lang w:val="en-CA" w:eastAsia="en-US"/>
         </w:rPr>
         <w:lastRenderedPageBreak/>
-        <w:t>mkdir build &amp;&amp; cd build &amp;&amp; cmake ..</w:t>
+        <w:t>mkdir</w:t>
+      </w:r>
+      <w:proofErr w:type="spellEnd"/>
+      <w:r>
+        <w:rPr>
+          <w:rFonts w:ascii="Consolas" w:eastAsia="Times New Roman" w:hAnsi="Consolas" w:cs="Consolas"/>
+          <w:color w:val="24292E"/>
+          <w:sz w:val="20"/>
+          <w:szCs w:val="20"/>
+          <w:bdr w:val="none" w:sz="0" w:space="0" w:color="auto" w:frame="1"/>
+          <w:lang w:val="en-CA" w:eastAsia="en-US"/>
+        </w:rPr>
+        <w:t xml:space="preserve"> build &amp;&amp; cd build &amp;&amp; </w:t>
+      </w:r>
+      <w:proofErr w:type="spellStart"/>
+      <w:r>
+        <w:rPr>
+          <w:rFonts w:ascii="Consolas" w:eastAsia="Times New Roman" w:hAnsi="Consolas" w:cs="Consolas"/>
+          <w:color w:val="24292E"/>
+          <w:sz w:val="20"/>
+          <w:szCs w:val="20"/>
+          <w:bdr w:val="none" w:sz="0" w:space="0" w:color="auto" w:frame="1"/>
+          <w:lang w:val="en-CA" w:eastAsia="en-US"/>
+        </w:rPr>
+        <w:t>cmake</w:t>
+      </w:r>
+      <w:proofErr w:type="spellEnd"/>
+      <w:r>
+        <w:rPr>
+          <w:rFonts w:ascii="Consolas" w:eastAsia="Times New Roman" w:hAnsi="Consolas" w:cs="Consolas"/>
+          <w:color w:val="24292E"/>
+          <w:sz w:val="20"/>
+          <w:szCs w:val="20"/>
+          <w:bdr w:val="none" w:sz="0" w:space="0" w:color="auto" w:frame="1"/>
+          <w:lang w:val="en-CA" w:eastAsia="en-US"/>
+        </w:rPr>
+        <w:t xml:space="preserve"> ..</w:t>
       </w:r>
       <w:r>
         <w:rPr>
@@ -1476,7 +1913,33 @@
           <w:bdr w:val="none" w:sz="0" w:space="0" w:color="auto" w:frame="1"/>
           <w:lang w:val="en-CA" w:eastAsia="en-US"/>
         </w:rPr>
-        <w:t>/Users/hengsun/Documents/Thesis/boundary-first-flattening/build</w:t>
+        <w:t>/Users/</w:t>
+      </w:r>
+      <w:proofErr w:type="spellStart"/>
+      <w:r>
+        <w:rPr>
+          <w:rFonts w:ascii="Consolas" w:eastAsia="Times New Roman" w:hAnsi="Consolas" w:cs="Consolas"/>
+          <w:b/>
+          <w:color w:val="24292E"/>
+          <w:sz w:val="20"/>
+          <w:szCs w:val="20"/>
+          <w:bdr w:val="none" w:sz="0" w:space="0" w:color="auto" w:frame="1"/>
+          <w:lang w:val="en-CA" w:eastAsia="en-US"/>
+        </w:rPr>
+        <w:t>hengsun</w:t>
+      </w:r>
+      <w:proofErr w:type="spellEnd"/>
+      <w:r>
+        <w:rPr>
+          <w:rFonts w:ascii="Consolas" w:eastAsia="Times New Roman" w:hAnsi="Consolas" w:cs="Consolas"/>
+          <w:b/>
+          <w:color w:val="24292E"/>
+          <w:sz w:val="20"/>
+          <w:szCs w:val="20"/>
+          <w:bdr w:val="none" w:sz="0" w:space="0" w:color="auto" w:frame="1"/>
+          <w:lang w:val="en-CA" w:eastAsia="en-US"/>
+        </w:rPr>
+        <w:t>/Documents/Thesis/boundary-first-flattening/build</w:t>
       </w:r>
       <w:r>
         <w:rPr>
@@ -1578,6 +2041,7 @@
         </w:rPr>
         <w:t>“</w:t>
       </w:r>
+      <w:proofErr w:type="spellStart"/>
       <w:r>
         <w:rPr>
           <w:rFonts w:ascii="Menlo" w:hAnsi="Menlo" w:cs="Menlo"/>
@@ -1588,8 +2052,9 @@
           <w:color w:val="000000"/>
           <w:szCs w:val="22"/>
         </w:rPr>
-        <w:t xml:space="preserve">xcode-select </w:t>
-      </w:r>
+        <w:t>xcode</w:t>
+      </w:r>
+      <w:proofErr w:type="spellEnd"/>
       <w:r>
         <w:rPr>
           <w:rFonts w:ascii="Menlo" w:hAnsi="Menlo" w:cs="Menlo"/>
@@ -1600,7 +2065,7 @@
           <w:color w:val="000000"/>
           <w:szCs w:val="22"/>
         </w:rPr>
-        <w:t>–</w:t>
+        <w:t xml:space="preserve">-select </w:t>
       </w:r>
       <w:r>
         <w:rPr>
@@ -1612,7 +2077,7 @@
           <w:color w:val="000000"/>
           <w:szCs w:val="22"/>
         </w:rPr>
-        <w:t>-</w:t>
+        <w:t>–</w:t>
       </w:r>
       <w:r>
         <w:rPr>
@@ -1624,7 +2089,7 @@
           <w:color w:val="000000"/>
           <w:szCs w:val="22"/>
         </w:rPr>
-        <w:t>install</w:t>
+        <w:t>-</w:t>
       </w:r>
       <w:r>
         <w:rPr>
@@ -1636,7 +2101,7 @@
           <w:color w:val="000000"/>
           <w:szCs w:val="22"/>
         </w:rPr>
-        <w:t>”</w:t>
+        <w:t>install</w:t>
       </w:r>
       <w:r>
         <w:rPr>
@@ -1648,6 +2113,18 @@
           <w:color w:val="000000"/>
           <w:szCs w:val="22"/>
         </w:rPr>
+        <w:t>”</w:t>
+      </w:r>
+      <w:r>
+        <w:rPr>
+          <w:rFonts w:ascii="Menlo" w:hAnsi="Menlo" w:cs="Menlo"/>
+          <w:b/>
+          <w:bCs/>
+          <w:i/>
+          <w:iCs/>
+          <w:color w:val="000000"/>
+          <w:szCs w:val="22"/>
+        </w:rPr>
         <w:t>.</w:t>
       </w:r>
     </w:p>
@@ -1767,7 +2244,15 @@
         </w:numPr>
       </w:pPr>
       <w:r>
-        <w:t>Trying to now configure the DenseMatrix to populate the boundaries.</w:t>
+        <w:t xml:space="preserve">Trying to now configure the </w:t>
+      </w:r>
+      <w:proofErr w:type="spellStart"/>
+      <w:r>
+        <w:t>DenseMatrix</w:t>
+      </w:r>
+      <w:proofErr w:type="spellEnd"/>
+      <w:r>
+        <w:t xml:space="preserve"> to populate the boundaries.</w:t>
       </w:r>
     </w:p>
     <w:p>
@@ -1783,8 +2268,17 @@
           <w:b/>
           <w:bCs/>
         </w:rPr>
-        <w:t>Now we can modify the command-line and try to access the additional methods, specifically BFF:flatten</w:t>
-      </w:r>
+        <w:t xml:space="preserve">Now we can modify the command-line and try to access the additional methods, specifically </w:t>
+      </w:r>
+      <w:proofErr w:type="spellStart"/>
+      <w:r>
+        <w:rPr>
+          <w:b/>
+          <w:bCs/>
+        </w:rPr>
+        <w:t>BFF:flatten</w:t>
+      </w:r>
+      <w:proofErr w:type="spellEnd"/>
       <w:r>
         <w:t>.</w:t>
       </w:r>
@@ -1869,8 +2363,21 @@
           <w:numId w:val="9"/>
         </w:numPr>
       </w:pPr>
-      <w:r>
-        <w:t xml:space="preserve">Pymesh has a method that called collapse_short_edges.  </w:t>
+      <w:proofErr w:type="spellStart"/>
+      <w:r>
+        <w:t>Pymesh</w:t>
+      </w:r>
+      <w:proofErr w:type="spellEnd"/>
+      <w:r>
+        <w:t xml:space="preserve"> has a method that called </w:t>
+      </w:r>
+      <w:proofErr w:type="spellStart"/>
+      <w:r>
+        <w:t>collapse_short_edges</w:t>
+      </w:r>
+      <w:proofErr w:type="spellEnd"/>
+      <w:r>
+        <w:t xml:space="preserve">.  </w:t>
       </w:r>
       <w:r>
         <w:t>This method has the ability to remove edges that are below a certain threshold.  For our implementation, we are removing edges that are below less than 0.5*average edge length.</w:t>
@@ -1907,7 +2414,15 @@
       </w:r>
       <w:r>
         <w:lastRenderedPageBreak/>
-        <w:t>This should be a icosphere or some other 3-d object.  It will output trimmedout_flat.obj.  This will be a flattened version of the 3-d object.</w:t>
+        <w:t xml:space="preserve">This should be a </w:t>
+      </w:r>
+      <w:proofErr w:type="spellStart"/>
+      <w:r>
+        <w:t>icosphere</w:t>
+      </w:r>
+      <w:proofErr w:type="spellEnd"/>
+      <w:r>
+        <w:t xml:space="preserve"> or some other 3-d object.  It will output trimmedout_flat.obj.  This will be a flattened version of the 3-d object.</w:t>
       </w:r>
     </w:p>
     <w:p>
@@ -2333,7 +2848,21 @@
         <w:rPr>
           <w:bCs/>
         </w:rPr>
-        <w:t>Robert Bridson – algorithm for dart throwing.</w:t>
+        <w:t xml:space="preserve">Robert </w:t>
+      </w:r>
+      <w:proofErr w:type="spellStart"/>
+      <w:r>
+        <w:rPr>
+          <w:bCs/>
+        </w:rPr>
+        <w:t>Bridson</w:t>
+      </w:r>
+      <w:proofErr w:type="spellEnd"/>
+      <w:r>
+        <w:rPr>
+          <w:bCs/>
+        </w:rPr>
+        <w:t xml:space="preserve"> – algorithm for dart throwing.</w:t>
       </w:r>
     </w:p>
     <w:p>
@@ -2456,7 +2985,21 @@
         <w:rPr>
           <w:b/>
         </w:rPr>
-        <w:t xml:space="preserve">Poisson disc sampling using Robert Bridson’s algorithm: </w:t>
+        <w:t xml:space="preserve">Poisson disc sampling using Robert </w:t>
+      </w:r>
+      <w:proofErr w:type="spellStart"/>
+      <w:r>
+        <w:rPr>
+          <w:b/>
+        </w:rPr>
+        <w:t>Bridson’s</w:t>
+      </w:r>
+      <w:proofErr w:type="spellEnd"/>
+      <w:r>
+        <w:rPr>
+          <w:b/>
+        </w:rPr>
+        <w:t xml:space="preserve"> algorithm: </w:t>
       </w:r>
       <w:hyperlink r:id="rId21" w:history="1">
         <w:r>
@@ -2514,7 +3057,21 @@
         <w:rPr>
           <w:bCs/>
         </w:rPr>
-        <w:t xml:space="preserve">Using Bridson’s algorithm implementation in Python. </w:t>
+        <w:t xml:space="preserve">Using </w:t>
+      </w:r>
+      <w:proofErr w:type="spellStart"/>
+      <w:r>
+        <w:rPr>
+          <w:bCs/>
+        </w:rPr>
+        <w:t>Bridson’s</w:t>
+      </w:r>
+      <w:proofErr w:type="spellEnd"/>
+      <w:r>
+        <w:rPr>
+          <w:bCs/>
+        </w:rPr>
+        <w:t xml:space="preserve"> algorithm implementation in Python. </w:t>
       </w:r>
       <w:r>
         <w:rPr>
@@ -2671,7 +3228,21 @@
         <w:rPr>
           <w:bCs/>
         </w:rPr>
-        <w:t xml:space="preserve">Understanding Numpy array slicing: </w:t>
+        <w:t xml:space="preserve">Understanding </w:t>
+      </w:r>
+      <w:proofErr w:type="spellStart"/>
+      <w:r>
+        <w:rPr>
+          <w:bCs/>
+        </w:rPr>
+        <w:t>Numpy</w:t>
+      </w:r>
+      <w:proofErr w:type="spellEnd"/>
+      <w:r>
+        <w:rPr>
+          <w:bCs/>
+        </w:rPr>
+        <w:t xml:space="preserve"> array slicing: </w:t>
       </w:r>
       <w:hyperlink r:id="rId25" w:history="1">
         <w:r>
@@ -2847,11 +3418,19 @@
         </w:rPr>
         <w:t xml:space="preserve">Build problems.  Create fake link: </w:t>
       </w:r>
+      <w:proofErr w:type="spellStart"/>
       <w:r>
         <w:rPr>
           <w:b/>
         </w:rPr>
-        <w:t>sudo ln -s /Applications/Xcode.app/Contents/Developer/Platforms/MacOSX.platform/Developer/SDKs/MacOSX10.15.sdk /Applications/Xcode.app/Contents/Developer/Platforms/MacOSX.platform/Developer/SDKs/MacOSX10.14.sdk</w:t>
+        <w:t>sudo</w:t>
+      </w:r>
+      <w:proofErr w:type="spellEnd"/>
+      <w:r>
+        <w:rPr>
+          <w:b/>
+        </w:rPr>
+        <w:t xml:space="preserve"> ln -s /Applications/Xcode.app/Contents/Developer/Platforms/MacOSX.platform/Developer/SDKs/MacOSX10.15.sdk /Applications/Xcode.app/Contents/Developer/Platforms/MacOSX.platform/Developer/SDKs/MacOSX10.14.sdk</w:t>
       </w:r>
     </w:p>
     <w:p>
@@ -4183,6 +4762,103 @@
         </w:rPr>
         <w:t xml:space="preserve"> ** done.</w:t>
       </w:r>
+    </w:p>
+    <w:p>
+      <w:pPr>
+        <w:pStyle w:val="ListParagraph"/>
+        <w:numPr>
+          <w:ilvl w:val="0"/>
+          <w:numId w:val="16"/>
+        </w:numPr>
+        <w:rPr>
+          <w:bCs/>
+        </w:rPr>
+      </w:pPr>
+      <w:r>
+        <w:rPr>
+          <w:bCs/>
+        </w:rPr>
+        <w:t>Check in code.</w:t>
+      </w:r>
+    </w:p>
+    <w:p/>
+    <w:p>
+      <w:pPr>
+        <w:pStyle w:val="Date"/>
+      </w:pPr>
+      <w:r>
+        <w:t>Dec 25, 2019</w:t>
+      </w:r>
+    </w:p>
+    <w:p>
+      <w:pPr>
+        <w:pStyle w:val="Heading1"/>
+      </w:pPr>
+      <w:r>
+        <w:t>Draw straight lines in the original mesh and map to flattened mesh.</w:t>
+      </w:r>
+    </w:p>
+    <w:p>
+      <w:pPr>
+        <w:pStyle w:val="Heading1"/>
+      </w:pPr>
+      <w:r>
+        <w:t>Implement mirror barycentric dots.</w:t>
+      </w:r>
+    </w:p>
+    <w:p/>
+    <w:p/>
+    <w:p>
+      <w:pPr>
+        <w:rPr>
+          <w:bCs/>
+        </w:rPr>
+      </w:pPr>
+      <w:r>
+        <w:rPr>
+          <w:bCs/>
+        </w:rPr>
+        <w:t>TODO:</w:t>
+      </w:r>
+    </w:p>
+    <w:p>
+      <w:pPr>
+        <w:pStyle w:val="ListParagraph"/>
+        <w:numPr>
+          <w:ilvl w:val="0"/>
+          <w:numId w:val="17"/>
+        </w:numPr>
+        <w:rPr>
+          <w:bCs/>
+        </w:rPr>
+      </w:pPr>
+      <w:r>
+        <w:rPr>
+          <w:bCs/>
+        </w:rPr>
+        <w:t xml:space="preserve">Matplotlib tutorial about Figures and Axes: </w:t>
+      </w:r>
+      <w:hyperlink r:id="rId33" w:history="1">
+        <w:r>
+          <w:rPr>
+            <w:rStyle w:val="Hyperlink"/>
+            <w:bCs/>
+          </w:rPr>
+          <w:t>https://realpython.com/python-matplotlib-guide/</w:t>
+        </w:r>
+      </w:hyperlink>
+    </w:p>
+    <w:p>
+      <w:pPr>
+        <w:pStyle w:val="ListParagraph"/>
+        <w:numPr>
+          <w:ilvl w:val="0"/>
+          <w:numId w:val="17"/>
+        </w:numPr>
+        <w:rPr>
+          <w:bCs/>
+        </w:rPr>
+      </w:pPr>
       <w:bookmarkStart w:id="0" w:name="_GoBack"/>
       <w:bookmarkEnd w:id="0"/>
     </w:p>
@@ -4191,7 +4867,109 @@
         <w:pStyle w:val="ListParagraph"/>
         <w:numPr>
           <w:ilvl w:val="0"/>
-          <w:numId w:val="16"/>
+          <w:numId w:val="17"/>
+        </w:numPr>
+        <w:rPr>
+          <w:bCs/>
+        </w:rPr>
+      </w:pPr>
+      <w:r>
+        <w:rPr>
+          <w:bCs/>
+        </w:rPr>
+        <w:t>Add blob drawing area.</w:t>
+      </w:r>
+    </w:p>
+    <w:p>
+      <w:pPr>
+        <w:pStyle w:val="ListParagraph"/>
+        <w:numPr>
+          <w:ilvl w:val="0"/>
+          <w:numId w:val="17"/>
+        </w:numPr>
+        <w:rPr>
+          <w:bCs/>
+          <w:lang w:val="en-CA"/>
+        </w:rPr>
+      </w:pPr>
+      <w:r>
+        <w:rPr>
+          <w:bCs/>
+        </w:rPr>
+        <w:t xml:space="preserve">Potentially utilize </w:t>
+      </w:r>
+      <w:proofErr w:type="spellStart"/>
+      <w:r>
+        <w:rPr>
+          <w:bCs/>
+        </w:rPr>
+        <w:t>Tkinter</w:t>
+      </w:r>
+      <w:proofErr w:type="spellEnd"/>
+      <w:r>
+        <w:rPr>
+          <w:bCs/>
+        </w:rPr>
+        <w:t xml:space="preserve">: </w:t>
+      </w:r>
+      <w:hyperlink r:id="rId34" w:history="1">
+        <w:r>
+          <w:rPr>
+            <w:rStyle w:val="Hyperlink"/>
+            <w:bCs/>
+            <w:lang w:val="en-CA"/>
+          </w:rPr>
+          <w:t>https://matplotlib.org/3.1.0/gallery/user_interfaces/embedding_in_tk_sgskip.html</w:t>
+        </w:r>
+      </w:hyperlink>
+    </w:p>
+    <w:p>
+      <w:pPr>
+        <w:pStyle w:val="ListParagraph"/>
+        <w:numPr>
+          <w:ilvl w:val="0"/>
+          <w:numId w:val="17"/>
+        </w:numPr>
+        <w:rPr>
+          <w:bCs/>
+          <w:lang w:val="en-CA"/>
+        </w:rPr>
+      </w:pPr>
+      <w:r>
+        <w:rPr>
+          <w:bCs/>
+        </w:rPr>
+        <w:t xml:space="preserve">Potential base for draw program: </w:t>
+      </w:r>
+      <w:hyperlink r:id="rId35" w:anchor="sphx-glr-gallery-event-handling-ginput-manual-clabel-sgskip-py" w:history="1">
+        <w:r>
+          <w:rPr>
+            <w:rStyle w:val="Hyperlink"/>
+            <w:bCs/>
+            <w:lang w:val="en-CA"/>
+          </w:rPr>
+          <w:t>https://matplotlib.org/3.1.1/gallery/event_handling/ginput_manual_clabel_sgskip.html#sphx-glr-gallery-event-handling-ginput-manual-clabel-sgskip-py</w:t>
+        </w:r>
+      </w:hyperlink>
+    </w:p>
+    <w:p>
+      <w:pPr>
+        <w:pStyle w:val="ListParagraph"/>
+        <w:numPr>
+          <w:ilvl w:val="0"/>
+          <w:numId w:val="17"/>
+        </w:numPr>
+        <w:rPr>
+          <w:bCs/>
+        </w:rPr>
+      </w:pPr>
+    </w:p>
+    <w:p>
+      <w:pPr>
+        <w:pStyle w:val="ListParagraph"/>
+        <w:numPr>
+          <w:ilvl w:val="0"/>
+          <w:numId w:val="17"/>
         </w:numPr>
         <w:rPr>
           <w:bCs/>
@@ -4204,7 +4982,6 @@
         <w:t>Check in code.</w:t>
       </w:r>
     </w:p>
-    <w:p/>
     <w:p>
       <w:pPr>
         <w:pStyle w:val="Heading1"/>
@@ -4728,7 +5505,7 @@
     <w:p/>
     <w:p/>
     <w:sectPr>
-      <w:footerReference w:type="default" r:id="rId33"/>
+      <w:footerReference w:type="default" r:id="rId36"/>
       <w:pgSz w:w="12240" w:h="15840" w:code="1"/>
       <w:pgMar w:top="1094" w:right="2448" w:bottom="1771" w:left="1210" w:header="720" w:footer="720" w:gutter="0"/>
       <w:cols w:space="720"/>
@@ -4824,6 +5601,95 @@
 <file path=word/numbering.xml><?xml version="1.0" encoding="utf-8"?>
 <w:numbering xmlns:wpc="http://schemas.microsoft.com/office/word/2010/wordprocessingCanvas" xmlns:cx="http://schemas.microsoft.com/office/drawing/2014/chartex" xmlns:cx1="http://schemas.microsoft.com/office/drawing/2015/9/8/chartex" xmlns:cx2="http://schemas.microsoft.com/office/drawing/2015/10/21/chartex" xmlns:cx3="http://schemas.microsoft.com/office/drawing/2016/5/9/chartex" xmlns:cx4="http://schemas.microsoft.com/office/drawing/2016/5/10/chartex" xmlns:cx5="http://schemas.microsoft.com/office/drawing/2016/5/11/chartex" xmlns:cx6="http://schemas.microsoft.com/office/drawing/2016/5/12/chartex" xmlns:cx7="http://schemas.microsoft.com/office/drawing/2016/5/13/chartex" xmlns:cx8="http://schemas.microsoft.com/office/drawing/2016/5/14/chartex" xmlns:mc="http://schemas.openxmlformats.org/markup-compatibility/2006" xmlns:aink="http://schemas.microsoft.com/office/drawing/2016/ink" xmlns:am3d="http://schemas.microsoft.com/office/drawing/2017/model3d" xmlns:o="urn:schemas-microsoft-com:office:office" xmlns:r="http://schemas.openxmlformats.org/officeDocument/2006/relationships" xmlns:m="http://schemas.openxmlformats.org/officeDocument/2006/math" xmlns:v="urn:schemas-microsoft-com:vml" xmlns:wp14="http://schemas.microsoft.com/office/word/2010/wordprocessingDrawing" xmlns:wp="http://schemas.openxmlformats.org/drawingml/2006/wordprocessingDrawing" xmlns:w10="urn:schemas-microsoft-com:office:word" xmlns:w="http://schemas.openxmlformats.org/wordprocessingml/2006/main" xmlns:w14="http://schemas.microsoft.com/office/word/2010/wordml" xmlns:w15="http://schemas.microsoft.com/office/word/2012/wordml" xmlns:w16cid="http://schemas.microsoft.com/office/word/2016/wordml/cid" xmlns:w16se="http://schemas.microsoft.com/office/word/2015/wordml/symex" xmlns:wpg="http://schemas.microsoft.com/office/word/2010/wordprocessingGroup" xmlns:wpi="http://schemas.microsoft.com/office/word/2010/wordprocessingInk" xmlns:wne="http://schemas.microsoft.com/office/word/2006/wordml" xmlns:wps="http://schemas.microsoft.com/office/word/2010/wordprocessingShape" mc:Ignorable="w14 w15 w16se w16cid wp14">
   <w:abstractNum w:abstractNumId="0" w15:restartNumberingAfterBreak="0">
+    <w:nsid w:val="02EF3B9A"/>
+    <w:multiLevelType w:val="hybridMultilevel"/>
+    <w:tmpl w:val="10CE0686"/>
+    <w:lvl w:ilvl="0" w:tplc="0409000F">
+      <w:start w:val="1"/>
+      <w:numFmt w:val="decimal"/>
+      <w:lvlText w:val="%1."/>
+      <w:lvlJc w:val="left"/>
+      <w:pPr>
+        <w:ind w:left="720" w:hanging="360"/>
+      </w:pPr>
+      <w:rPr>
+        <w:rFonts w:hint="default"/>
+      </w:rPr>
+    </w:lvl>
+    <w:lvl w:ilvl="1" w:tplc="04090019">
+      <w:start w:val="1"/>
+      <w:numFmt w:val="lowerLetter"/>
+      <w:lvlText w:val="%2."/>
+      <w:lvlJc w:val="left"/>
+      <w:pPr>
+        <w:ind w:left="1440" w:hanging="360"/>
+      </w:pPr>
+    </w:lvl>
+    <w:lvl w:ilvl="2" w:tplc="0409001B">
+      <w:start w:val="1"/>
+      <w:numFmt w:val="lowerRoman"/>
+      <w:lvlText w:val="%3."/>
+      <w:lvlJc w:val="right"/>
+      <w:pPr>
+        <w:ind w:left="2160" w:hanging="180"/>
+      </w:pPr>
+    </w:lvl>
+    <w:lvl w:ilvl="3" w:tplc="0409000F" w:tentative="1">
+      <w:start w:val="1"/>
+      <w:numFmt w:val="decimal"/>
+      <w:lvlText w:val="%4."/>
+      <w:lvlJc w:val="left"/>
+      <w:pPr>
+        <w:ind w:left="2880" w:hanging="360"/>
+      </w:pPr>
+    </w:lvl>
+    <w:lvl w:ilvl="4" w:tplc="04090019" w:tentative="1">
+      <w:start w:val="1"/>
+      <w:numFmt w:val="lowerLetter"/>
+      <w:lvlText w:val="%5."/>
+      <w:lvlJc w:val="left"/>
+      <w:pPr>
+        <w:ind w:left="3600" w:hanging="360"/>
+      </w:pPr>
+    </w:lvl>
+    <w:lvl w:ilvl="5" w:tplc="0409001B" w:tentative="1">
+      <w:start w:val="1"/>
+      <w:numFmt w:val="lowerRoman"/>
+      <w:lvlText w:val="%6."/>
+      <w:lvlJc w:val="right"/>
+      <w:pPr>
+        <w:ind w:left="4320" w:hanging="180"/>
+      </w:pPr>
+    </w:lvl>
+    <w:lvl w:ilvl="6" w:tplc="0409000F" w:tentative="1">
+      <w:start w:val="1"/>
+      <w:numFmt w:val="decimal"/>
+      <w:lvlText w:val="%7."/>
+      <w:lvlJc w:val="left"/>
+      <w:pPr>
+        <w:ind w:left="5040" w:hanging="360"/>
+      </w:pPr>
+    </w:lvl>
+    <w:lvl w:ilvl="7" w:tplc="04090019" w:tentative="1">
+      <w:start w:val="1"/>
+      <w:numFmt w:val="lowerLetter"/>
+      <w:lvlText w:val="%8."/>
+      <w:lvlJc w:val="left"/>
+      <w:pPr>
+        <w:ind w:left="5760" w:hanging="360"/>
+      </w:pPr>
+    </w:lvl>
+    <w:lvl w:ilvl="8" w:tplc="0409001B" w:tentative="1">
+      <w:start w:val="1"/>
+      <w:numFmt w:val="lowerRoman"/>
+      <w:lvlText w:val="%9."/>
+      <w:lvlJc w:val="right"/>
+      <w:pPr>
+        <w:ind w:left="6480" w:hanging="180"/>
+      </w:pPr>
+    </w:lvl>
+  </w:abstractNum>
+  <w:abstractNum w:abstractNumId="1" w15:restartNumberingAfterBreak="0">
     <w:nsid w:val="05CD3171"/>
     <w:multiLevelType w:val="hybridMultilevel"/>
     <w:tmpl w:val="10CE0686"/>
@@ -4912,7 +5778,7 @@
       </w:pPr>
     </w:lvl>
   </w:abstractNum>
-  <w:abstractNum w:abstractNumId="1" w15:restartNumberingAfterBreak="0">
+  <w:abstractNum w:abstractNumId="2" w15:restartNumberingAfterBreak="0">
     <w:nsid w:val="0D0059FD"/>
     <w:multiLevelType w:val="hybridMultilevel"/>
     <w:tmpl w:val="B3FC696E"/>
@@ -5001,7 +5867,7 @@
       </w:pPr>
     </w:lvl>
   </w:abstractNum>
-  <w:abstractNum w:abstractNumId="2" w15:restartNumberingAfterBreak="0">
+  <w:abstractNum w:abstractNumId="3" w15:restartNumberingAfterBreak="0">
     <w:nsid w:val="12F44CC1"/>
     <w:multiLevelType w:val="hybridMultilevel"/>
     <w:tmpl w:val="EE42D926"/>
@@ -5090,7 +5956,7 @@
       </w:pPr>
     </w:lvl>
   </w:abstractNum>
-  <w:abstractNum w:abstractNumId="3" w15:restartNumberingAfterBreak="0">
+  <w:abstractNum w:abstractNumId="4" w15:restartNumberingAfterBreak="0">
     <w:nsid w:val="24EA573D"/>
     <w:multiLevelType w:val="hybridMultilevel"/>
     <w:tmpl w:val="14CE6810"/>
@@ -5179,7 +6045,7 @@
       </w:pPr>
     </w:lvl>
   </w:abstractNum>
-  <w:abstractNum w:abstractNumId="4" w15:restartNumberingAfterBreak="0">
+  <w:abstractNum w:abstractNumId="5" w15:restartNumberingAfterBreak="0">
     <w:nsid w:val="266771C0"/>
     <w:multiLevelType w:val="hybridMultilevel"/>
     <w:tmpl w:val="74820BCC"/>
@@ -5291,7 +6157,7 @@
       </w:rPr>
     </w:lvl>
   </w:abstractNum>
-  <w:abstractNum w:abstractNumId="5" w15:restartNumberingAfterBreak="0">
+  <w:abstractNum w:abstractNumId="6" w15:restartNumberingAfterBreak="0">
     <w:nsid w:val="270F1E62"/>
     <w:multiLevelType w:val="hybridMultilevel"/>
     <w:tmpl w:val="48DA4938"/>
@@ -5403,7 +6269,7 @@
       </w:rPr>
     </w:lvl>
   </w:abstractNum>
-  <w:abstractNum w:abstractNumId="6" w15:restartNumberingAfterBreak="0">
+  <w:abstractNum w:abstractNumId="7" w15:restartNumberingAfterBreak="0">
     <w:nsid w:val="32580E10"/>
     <w:multiLevelType w:val="hybridMultilevel"/>
     <w:tmpl w:val="10CE0686"/>
@@ -5492,7 +6358,7 @@
       </w:pPr>
     </w:lvl>
   </w:abstractNum>
-  <w:abstractNum w:abstractNumId="7" w15:restartNumberingAfterBreak="0">
+  <w:abstractNum w:abstractNumId="8" w15:restartNumberingAfterBreak="0">
     <w:nsid w:val="33B27F23"/>
     <w:multiLevelType w:val="hybridMultilevel"/>
     <w:tmpl w:val="488465DA"/>
@@ -5581,7 +6447,7 @@
       </w:pPr>
     </w:lvl>
   </w:abstractNum>
-  <w:abstractNum w:abstractNumId="8" w15:restartNumberingAfterBreak="0">
+  <w:abstractNum w:abstractNumId="9" w15:restartNumberingAfterBreak="0">
     <w:nsid w:val="37B90113"/>
     <w:multiLevelType w:val="hybridMultilevel"/>
     <w:tmpl w:val="10CE0686"/>
@@ -5670,7 +6536,7 @@
       </w:pPr>
     </w:lvl>
   </w:abstractNum>
-  <w:abstractNum w:abstractNumId="9" w15:restartNumberingAfterBreak="0">
+  <w:abstractNum w:abstractNumId="10" w15:restartNumberingAfterBreak="0">
     <w:nsid w:val="4E05544C"/>
     <w:multiLevelType w:val="hybridMultilevel"/>
     <w:tmpl w:val="969085AC"/>
@@ -5759,7 +6625,7 @@
       </w:pPr>
     </w:lvl>
   </w:abstractNum>
-  <w:abstractNum w:abstractNumId="10" w15:restartNumberingAfterBreak="0">
+  <w:abstractNum w:abstractNumId="11" w15:restartNumberingAfterBreak="0">
     <w:nsid w:val="4E723C8F"/>
     <w:multiLevelType w:val="hybridMultilevel"/>
     <w:tmpl w:val="71E83E26"/>
@@ -5848,7 +6714,7 @@
       </w:pPr>
     </w:lvl>
   </w:abstractNum>
-  <w:abstractNum w:abstractNumId="11" w15:restartNumberingAfterBreak="0">
+  <w:abstractNum w:abstractNumId="12" w15:restartNumberingAfterBreak="0">
     <w:nsid w:val="52235DFD"/>
     <w:multiLevelType w:val="hybridMultilevel"/>
     <w:tmpl w:val="12A83108"/>
@@ -5937,7 +6803,7 @@
       </w:pPr>
     </w:lvl>
   </w:abstractNum>
-  <w:abstractNum w:abstractNumId="12" w15:restartNumberingAfterBreak="0">
+  <w:abstractNum w:abstractNumId="13" w15:restartNumberingAfterBreak="0">
     <w:nsid w:val="53BF1F8E"/>
     <w:multiLevelType w:val="hybridMultilevel"/>
     <w:tmpl w:val="F3AA5AEA"/>
@@ -6049,7 +6915,7 @@
       </w:rPr>
     </w:lvl>
   </w:abstractNum>
-  <w:abstractNum w:abstractNumId="13" w15:restartNumberingAfterBreak="0">
+  <w:abstractNum w:abstractNumId="14" w15:restartNumberingAfterBreak="0">
     <w:nsid w:val="61A37C6B"/>
     <w:multiLevelType w:val="hybridMultilevel"/>
     <w:tmpl w:val="10CE0686"/>
@@ -6138,7 +7004,7 @@
       </w:pPr>
     </w:lvl>
   </w:abstractNum>
-  <w:abstractNum w:abstractNumId="14" w15:restartNumberingAfterBreak="0">
+  <w:abstractNum w:abstractNumId="15" w15:restartNumberingAfterBreak="0">
     <w:nsid w:val="67782426"/>
     <w:multiLevelType w:val="hybridMultilevel"/>
     <w:tmpl w:val="10CE0686"/>
@@ -6227,7 +7093,7 @@
       </w:pPr>
     </w:lvl>
   </w:abstractNum>
-  <w:abstractNum w:abstractNumId="15" w15:restartNumberingAfterBreak="0">
+  <w:abstractNum w:abstractNumId="16" w15:restartNumberingAfterBreak="0">
     <w:nsid w:val="7E8C21B2"/>
     <w:multiLevelType w:val="hybridMultilevel"/>
     <w:tmpl w:val="10CE0686"/>
@@ -6317,52 +7183,55 @@
     </w:lvl>
   </w:abstractNum>
   <w:num w:numId="1">
+    <w:abstractNumId w:val="4"/>
+  </w:num>
+  <w:num w:numId="2">
+    <w:abstractNumId w:val="8"/>
+  </w:num>
+  <w:num w:numId="3">
+    <w:abstractNumId w:val="10"/>
+  </w:num>
+  <w:num w:numId="4">
+    <w:abstractNumId w:val="2"/>
+  </w:num>
+  <w:num w:numId="5">
+    <w:abstractNumId w:val="5"/>
+  </w:num>
+  <w:num w:numId="6">
+    <w:abstractNumId w:val="13"/>
+  </w:num>
+  <w:num w:numId="7">
+    <w:abstractNumId w:val="6"/>
+  </w:num>
+  <w:num w:numId="8">
+    <w:abstractNumId w:val="11"/>
+  </w:num>
+  <w:num w:numId="9">
+    <w:abstractNumId w:val="12"/>
+  </w:num>
+  <w:num w:numId="10">
     <w:abstractNumId w:val="3"/>
   </w:num>
-  <w:num w:numId="2">
+  <w:num w:numId="11">
+    <w:abstractNumId w:val="15"/>
+  </w:num>
+  <w:num w:numId="12">
+    <w:abstractNumId w:val="16"/>
+  </w:num>
+  <w:num w:numId="13">
+    <w:abstractNumId w:val="1"/>
+  </w:num>
+  <w:num w:numId="14">
     <w:abstractNumId w:val="7"/>
   </w:num>
-  <w:num w:numId="3">
+  <w:num w:numId="15">
     <w:abstractNumId w:val="9"/>
   </w:num>
-  <w:num w:numId="4">
-    <w:abstractNumId w:val="1"/>
-  </w:num>
-  <w:num w:numId="5">
-    <w:abstractNumId w:val="4"/>
-  </w:num>
-  <w:num w:numId="6">
-    <w:abstractNumId w:val="12"/>
-  </w:num>
-  <w:num w:numId="7">
-    <w:abstractNumId w:val="5"/>
-  </w:num>
-  <w:num w:numId="8">
-    <w:abstractNumId w:val="10"/>
-  </w:num>
-  <w:num w:numId="9">
-    <w:abstractNumId w:val="11"/>
-  </w:num>
-  <w:num w:numId="10">
-    <w:abstractNumId w:val="2"/>
-  </w:num>
-  <w:num w:numId="11">
+  <w:num w:numId="16">
     <w:abstractNumId w:val="14"/>
   </w:num>
-  <w:num w:numId="12">
-    <w:abstractNumId w:val="15"/>
-  </w:num>
-  <w:num w:numId="13">
+  <w:num w:numId="17">
     <w:abstractNumId w:val="0"/>
-  </w:num>
-  <w:num w:numId="14">
-    <w:abstractNumId w:val="6"/>
-  </w:num>
-  <w:num w:numId="15">
-    <w:abstractNumId w:val="8"/>
-  </w:num>
-  <w:num w:numId="16">
-    <w:abstractNumId w:val="13"/>
   </w:num>
 </w:numbering>
 </file>
@@ -8364,10 +9233,12 @@
   </w:compat>
   <w:rsids>
     <w:rsidRoot w:val="0021480B"/>
+    <w:rsid w:val="00017EF2"/>
     <w:rsid w:val="00053DC7"/>
     <w:rsid w:val="00117FA0"/>
     <w:rsid w:val="0016799D"/>
     <w:rsid w:val="001719BE"/>
+    <w:rsid w:val="001F434F"/>
     <w:rsid w:val="0021480B"/>
     <w:rsid w:val="00277596"/>
     <w:rsid w:val="00312EA1"/>
@@ -8395,6 +9266,7 @@
     <w:rsid w:val="00BC1EC7"/>
     <w:rsid w:val="00D74CBE"/>
     <w:rsid w:val="00DA6EE8"/>
+    <w:rsid w:val="00DE4517"/>
     <w:rsid w:val="00FE46BB"/>
   </w:rsids>
   <m:mathPr>

</xml_diff>

<commit_message>
Able to generate alphabet.  Able to fill in any holes in the letters.
</commit_message>
<xml_diff>
--- a/Thesis.docx
+++ b/Thesis.docx
@@ -4847,6 +4847,12 @@
           <w:t>https://realpython.com/python-matplotlib-guide/</w:t>
         </w:r>
       </w:hyperlink>
+      <w:r>
+        <w:rPr>
+          <w:bCs/>
+        </w:rPr>
+        <w:t xml:space="preserve"> ** done.</w:t>
+      </w:r>
     </w:p>
     <w:p>
       <w:pPr>
@@ -4859,6 +4865,182 @@
           <w:bCs/>
         </w:rPr>
       </w:pPr>
+      <w:r>
+        <w:rPr>
+          <w:bCs/>
+        </w:rPr>
+        <w:t xml:space="preserve">Mac font location: </w:t>
+      </w:r>
+      <w:hyperlink r:id="rId34" w:history="1">
+        <w:r>
+          <w:rPr>
+            <w:rStyle w:val="Hyperlink"/>
+            <w:bCs/>
+          </w:rPr>
+          <w:t>https://www.lifewire.com/locate-font-files-1074150</w:t>
+        </w:r>
+      </w:hyperlink>
+      <w:r>
+        <w:rPr>
+          <w:bCs/>
+        </w:rPr>
+        <w:t>.  On my system, it is /System/Library/Fonts.</w:t>
+      </w:r>
+      <w:r>
+        <w:rPr>
+          <w:bCs/>
+        </w:rPr>
+        <w:t xml:space="preserve"> ** done.</w:t>
+      </w:r>
+    </w:p>
+    <w:p>
+      <w:pPr>
+        <w:pStyle w:val="ListParagraph"/>
+        <w:numPr>
+          <w:ilvl w:val="0"/>
+          <w:numId w:val="17"/>
+        </w:numPr>
+        <w:rPr>
+          <w:bCs/>
+        </w:rPr>
+      </w:pPr>
+      <w:r>
+        <w:rPr>
+          <w:bCs/>
+        </w:rPr>
+        <w:t>Add blob drawing area</w:t>
+      </w:r>
+      <w:r>
+        <w:rPr>
+          <w:bCs/>
+        </w:rPr>
+        <w:t>.</w:t>
+      </w:r>
+      <w:r>
+        <w:rPr>
+          <w:bCs/>
+        </w:rPr>
+        <w:t xml:space="preserve"> ** done.</w:t>
+      </w:r>
+    </w:p>
+    <w:p>
+      <w:pPr>
+        <w:pStyle w:val="ListParagraph"/>
+        <w:numPr>
+          <w:ilvl w:val="0"/>
+          <w:numId w:val="17"/>
+        </w:numPr>
+        <w:rPr>
+          <w:bCs/>
+        </w:rPr>
+      </w:pPr>
+      <w:r>
+        <w:rPr>
+          <w:bCs/>
+        </w:rPr>
+        <w:t>Draw the characters of the alphabet.</w:t>
+      </w:r>
+      <w:r>
+        <w:rPr>
+          <w:bCs/>
+        </w:rPr>
+        <w:t xml:space="preserve"> **done.</w:t>
+      </w:r>
+    </w:p>
+    <w:p>
+      <w:pPr>
+        <w:pStyle w:val="ListParagraph"/>
+        <w:numPr>
+          <w:ilvl w:val="0"/>
+          <w:numId w:val="17"/>
+        </w:numPr>
+        <w:rPr>
+          <w:bCs/>
+        </w:rPr>
+      </w:pPr>
+      <w:r>
+        <w:rPr>
+          <w:bCs/>
+        </w:rPr>
+        <w:t>Flood fill</w:t>
+      </w:r>
+      <w:r>
+        <w:rPr>
+          <w:bCs/>
+        </w:rPr>
+        <w:t xml:space="preserve">: </w:t>
+      </w:r>
+      <w:hyperlink r:id="rId35" w:history="1">
+        <w:r>
+          <w:rPr>
+            <w:rStyle w:val="Hyperlink"/>
+            <w:bCs/>
+          </w:rPr>
+          <w:t>https://stackoverflow.com/questions/46083880/fill-in-a-hollow-shape-using-python-and-pillow-pil</w:t>
+        </w:r>
+      </w:hyperlink>
+      <w:r>
+        <w:rPr>
+          <w:bCs/>
+        </w:rPr>
+        <w:t xml:space="preserve"> ** done.</w:t>
+      </w:r>
+    </w:p>
+    <w:p>
+      <w:pPr>
+        <w:pStyle w:val="ListParagraph"/>
+        <w:numPr>
+          <w:ilvl w:val="0"/>
+          <w:numId w:val="17"/>
+        </w:numPr>
+        <w:rPr>
+          <w:bCs/>
+        </w:rPr>
+      </w:pPr>
+      <w:r>
+        <w:rPr>
+          <w:bCs/>
+        </w:rPr>
+        <w:t>Display Alphabet characters in blob drawing area.</w:t>
+      </w:r>
+    </w:p>
+    <w:p>
+      <w:pPr>
+        <w:pStyle w:val="ListParagraph"/>
+        <w:numPr>
+          <w:ilvl w:val="0"/>
+          <w:numId w:val="17"/>
+        </w:numPr>
+        <w:rPr>
+          <w:bCs/>
+        </w:rPr>
+      </w:pPr>
+      <w:r>
+        <w:rPr>
+          <w:bCs/>
+        </w:rPr>
+        <w:t xml:space="preserve">Generate </w:t>
+      </w:r>
+      <w:proofErr w:type="spellStart"/>
+      <w:r>
+        <w:rPr>
+          <w:bCs/>
+        </w:rPr>
+        <w:t>chaincode</w:t>
+      </w:r>
+      <w:proofErr w:type="spellEnd"/>
+      <w:r>
+        <w:rPr>
+          <w:bCs/>
+        </w:rPr>
+        <w:t xml:space="preserve"> based on the blob</w:t>
+      </w:r>
+      <w:r>
+        <w:rPr>
+          <w:bCs/>
+        </w:rPr>
+        <w:t xml:space="preserve"> alphabet.</w:t>
+      </w:r>
       <w:bookmarkStart w:id="0" w:name="_GoBack"/>
       <w:bookmarkEnd w:id="0"/>
     </w:p>
@@ -4873,12 +5055,6 @@
           <w:bCs/>
         </w:rPr>
       </w:pPr>
-      <w:r>
-        <w:rPr>
-          <w:bCs/>
-        </w:rPr>
-        <w:t>Add blob drawing area.</w:t>
-      </w:r>
     </w:p>
     <w:p>
       <w:pPr>
@@ -4912,7 +5088,7 @@
         </w:rPr>
         <w:t xml:space="preserve">: </w:t>
       </w:r>
-      <w:hyperlink r:id="rId34" w:history="1">
+      <w:hyperlink r:id="rId36" w:history="1">
         <w:r>
           <w:rPr>
             <w:rStyle w:val="Hyperlink"/>
@@ -4939,9 +5115,10 @@
         <w:rPr>
           <w:bCs/>
         </w:rPr>
+        <w:lastRenderedPageBreak/>
         <w:t xml:space="preserve">Potential base for draw program: </w:t>
       </w:r>
-      <w:hyperlink r:id="rId35" w:anchor="sphx-glr-gallery-event-handling-ginput-manual-clabel-sgskip-py" w:history="1">
+      <w:hyperlink r:id="rId37" w:anchor="sphx-glr-gallery-event-handling-ginput-manual-clabel-sgskip-py" w:history="1">
         <w:r>
           <w:rPr>
             <w:rStyle w:val="Hyperlink"/>
@@ -5505,7 +5682,7 @@
     <w:p/>
     <w:p/>
     <w:sectPr>
-      <w:footerReference w:type="default" r:id="rId36"/>
+      <w:footerReference w:type="default" r:id="rId38"/>
       <w:pgSz w:w="12240" w:h="15840" w:code="1"/>
       <w:pgMar w:top="1094" w:right="2448" w:bottom="1771" w:left="1210" w:header="720" w:footer="720" w:gutter="0"/>
       <w:cols w:space="720"/>
@@ -9251,6 +9428,7 @@
     <w:rsid w:val="005A4BF4"/>
     <w:rsid w:val="006972EE"/>
     <w:rsid w:val="006C4D4B"/>
+    <w:rsid w:val="007641B3"/>
     <w:rsid w:val="008276AC"/>
     <w:rsid w:val="008926AB"/>
     <w:rsid w:val="00900C37"/>
@@ -9266,7 +9444,6 @@
     <w:rsid w:val="00BC1EC7"/>
     <w:rsid w:val="00D74CBE"/>
     <w:rsid w:val="00DA6EE8"/>
-    <w:rsid w:val="00DE4517"/>
     <w:rsid w:val="00FE46BB"/>
   </w:rsids>
   <m:mathPr>

</xml_diff>

<commit_message>
Letter blob added to draw axes.
</commit_message>
<xml_diff>
--- a/Thesis.docx
+++ b/Thesis.docx
@@ -180,35 +180,7 @@
         <w:rPr>
           <w:b/>
         </w:rPr>
-        <w:t>“</w:t>
-      </w:r>
-      <w:proofErr w:type="spellStart"/>
-      <w:r>
-        <w:rPr>
-          <w:b/>
-        </w:rPr>
-        <w:t>conda</w:t>
-      </w:r>
-      <w:proofErr w:type="spellEnd"/>
-      <w:r>
-        <w:rPr>
-          <w:b/>
-        </w:rPr>
-        <w:t xml:space="preserve"> update </w:t>
-      </w:r>
-      <w:proofErr w:type="spellStart"/>
-      <w:r>
-        <w:rPr>
-          <w:b/>
-        </w:rPr>
-        <w:t>conda</w:t>
-      </w:r>
-      <w:proofErr w:type="spellEnd"/>
-      <w:r>
-        <w:rPr>
-          <w:b/>
-        </w:rPr>
-        <w:t>”</w:t>
+        <w:t>“conda update conda”</w:t>
       </w:r>
     </w:p>
     <w:p>
@@ -226,21 +198,7 @@
         <w:rPr>
           <w:b/>
         </w:rPr>
-        <w:t>“</w:t>
-      </w:r>
-      <w:proofErr w:type="spellStart"/>
-      <w:r>
-        <w:rPr>
-          <w:b/>
-        </w:rPr>
-        <w:t>conda</w:t>
-      </w:r>
-      <w:proofErr w:type="spellEnd"/>
-      <w:r>
-        <w:rPr>
-          <w:b/>
-        </w:rPr>
-        <w:t xml:space="preserve"> update –all”</w:t>
+        <w:t>“conda update –all”</w:t>
       </w:r>
     </w:p>
     <w:p>
@@ -252,13 +210,8 @@
         </w:numPr>
       </w:pPr>
       <w:r>
-        <w:t xml:space="preserve">Install CUDA Toolkit and </w:t>
-      </w:r>
-      <w:proofErr w:type="spellStart"/>
-      <w:r>
-        <w:t>cuDNN</w:t>
-      </w:r>
-      <w:proofErr w:type="spellEnd"/>
+        <w:t>Install CUDA Toolkit and cuDNN</w:t>
+      </w:r>
     </w:p>
     <w:p>
       <w:pPr>
@@ -280,13 +233,8 @@
           <w:numId w:val="1"/>
         </w:numPr>
       </w:pPr>
-      <w:proofErr w:type="spellStart"/>
-      <w:r>
-        <w:t>Cuda</w:t>
-      </w:r>
-      <w:proofErr w:type="spellEnd"/>
-      <w:r>
-        <w:t xml:space="preserve"> installed in /Developer/NVIDIA/CUDA-10.1.</w:t>
+      <w:r>
+        <w:t>Cuda installed in /Developer/NVIDIA/CUDA-10.1.</w:t>
       </w:r>
     </w:p>
     <w:p>
@@ -311,15 +259,7 @@
       </w:pPr>
       <w:r>
         <w:lastRenderedPageBreak/>
-        <w:t xml:space="preserve">Download </w:t>
-      </w:r>
-      <w:proofErr w:type="spellStart"/>
-      <w:r>
-        <w:t>cuDNN</w:t>
-      </w:r>
-      <w:proofErr w:type="spellEnd"/>
-      <w:r>
-        <w:t xml:space="preserve"> 7.5.0.  Intended version for CUDA 10.1.</w:t>
+        <w:t>Download cuDNN 7.5.0.  Intended version for CUDA 10.1.</w:t>
       </w:r>
     </w:p>
     <w:p>
@@ -337,16 +277,8 @@
         <w:rPr>
           <w:b/>
         </w:rPr>
-        <w:t>Unzipped the contents of the package into /Developer/NVIDIA/CUDA-10.1/</w:t>
-      </w:r>
-      <w:proofErr w:type="spellStart"/>
-      <w:r>
-        <w:rPr>
-          <w:b/>
-        </w:rPr>
-        <w:t>cuda</w:t>
-      </w:r>
-      <w:proofErr w:type="spellEnd"/>
+        <w:t>Unzipped the contents of the package into /Developer/NVIDIA/CUDA-10.1/cuda</w:t>
+      </w:r>
     </w:p>
     <w:p>
       <w:pPr>
@@ -359,13 +291,8 @@
       <w:r>
         <w:t xml:space="preserve">Need to add </w:t>
       </w:r>
-      <w:proofErr w:type="spellStart"/>
-      <w:r>
-        <w:t>cuDNN</w:t>
-      </w:r>
-      <w:proofErr w:type="spellEnd"/>
-      <w:r>
-        <w:t xml:space="preserve"> to path</w:t>
+      <w:r>
+        <w:t>cuDNN to path</w:t>
       </w:r>
       <w:r>
         <w:t xml:space="preserve">: </w:t>
@@ -374,21 +301,7 @@
         <w:rPr>
           <w:b/>
         </w:rPr>
-        <w:t>/Developer/NVIDIA/CUDA-10.1/</w:t>
-      </w:r>
-      <w:proofErr w:type="spellStart"/>
-      <w:r>
-        <w:rPr>
-          <w:b/>
-        </w:rPr>
-        <w:t>cuda</w:t>
-      </w:r>
-      <w:proofErr w:type="spellEnd"/>
-      <w:r>
-        <w:rPr>
-          <w:b/>
-        </w:rPr>
-        <w:t>/bin</w:t>
+        <w:t>/Developer/NVIDIA/CUDA-10.1/cuda/bin</w:t>
       </w:r>
     </w:p>
     <w:p>
@@ -468,9 +381,8 @@
           <w:szCs w:val="24"/>
           <w:lang w:val="en-CA" w:eastAsia="en-US"/>
         </w:rPr>
-        <w:t>“</w:t>
-      </w:r>
-      <w:proofErr w:type="spellStart"/>
+        <w:t>“conda create -n tensorflow pip python=3.6”</w:t>
+      </w:r>
       <w:r>
         <w:rPr>
           <w:rFonts w:ascii="Menlo" w:eastAsia="Times New Roman" w:hAnsi="Menlo" w:cs="Menlo"/>
@@ -481,68 +393,17 @@
           <w:szCs w:val="24"/>
           <w:lang w:val="en-CA" w:eastAsia="en-US"/>
         </w:rPr>
-        <w:t>conda</w:t>
-      </w:r>
-      <w:proofErr w:type="spellEnd"/>
+        <w:t xml:space="preserve">.  </w:t>
+      </w:r>
       <w:r>
         <w:rPr>
           <w:rFonts w:ascii="Menlo" w:eastAsia="Times New Roman" w:hAnsi="Menlo" w:cs="Menlo"/>
-          <w:b/>
           <w:bCs/>
           <w:color w:val="auto"/>
           <w:sz w:val="24"/>
           <w:szCs w:val="24"/>
           <w:lang w:val="en-CA" w:eastAsia="en-US"/>
         </w:rPr>
-        <w:t xml:space="preserve"> create -n </w:t>
-      </w:r>
-      <w:proofErr w:type="spellStart"/>
-      <w:r>
-        <w:rPr>
-          <w:rFonts w:ascii="Menlo" w:eastAsia="Times New Roman" w:hAnsi="Menlo" w:cs="Menlo"/>
-          <w:b/>
-          <w:bCs/>
-          <w:color w:val="auto"/>
-          <w:sz w:val="24"/>
-          <w:szCs w:val="24"/>
-          <w:lang w:val="en-CA" w:eastAsia="en-US"/>
-        </w:rPr>
-        <w:t>tensorflow</w:t>
-      </w:r>
-      <w:proofErr w:type="spellEnd"/>
-      <w:r>
-        <w:rPr>
-          <w:rFonts w:ascii="Menlo" w:eastAsia="Times New Roman" w:hAnsi="Menlo" w:cs="Menlo"/>
-          <w:b/>
-          <w:bCs/>
-          <w:color w:val="auto"/>
-          <w:sz w:val="24"/>
-          <w:szCs w:val="24"/>
-          <w:lang w:val="en-CA" w:eastAsia="en-US"/>
-        </w:rPr>
-        <w:t xml:space="preserve"> pip python=3.6”</w:t>
-      </w:r>
-      <w:r>
-        <w:rPr>
-          <w:rFonts w:ascii="Menlo" w:eastAsia="Times New Roman" w:hAnsi="Menlo" w:cs="Menlo"/>
-          <w:b/>
-          <w:bCs/>
-          <w:color w:val="auto"/>
-          <w:sz w:val="24"/>
-          <w:szCs w:val="24"/>
-          <w:lang w:val="en-CA" w:eastAsia="en-US"/>
-        </w:rPr>
-        <w:t xml:space="preserve">.  </w:t>
-      </w:r>
-      <w:r>
-        <w:rPr>
-          <w:rFonts w:ascii="Menlo" w:eastAsia="Times New Roman" w:hAnsi="Menlo" w:cs="Menlo"/>
-          <w:bCs/>
-          <w:color w:val="auto"/>
-          <w:sz w:val="24"/>
-          <w:szCs w:val="24"/>
-          <w:lang w:val="en-CA" w:eastAsia="en-US"/>
-        </w:rPr>
         <w:t>Installation was successful.</w:t>
       </w:r>
     </w:p>
@@ -557,44 +418,20 @@
       <w:r>
         <w:t>To activate: “</w:t>
       </w:r>
-      <w:proofErr w:type="spellStart"/>
       <w:r>
         <w:rPr>
           <w:b/>
         </w:rPr>
-        <w:t>conda</w:t>
-      </w:r>
-      <w:proofErr w:type="spellEnd"/>
+        <w:t>conda activate tensorflow</w:t>
+      </w:r>
+      <w:r>
+        <w:t>”.  To deactivate: “</w:t>
+      </w:r>
       <w:r>
         <w:rPr>
           <w:b/>
         </w:rPr>
-        <w:t xml:space="preserve"> activate </w:t>
-      </w:r>
-      <w:proofErr w:type="spellStart"/>
-      <w:r>
-        <w:rPr>
-          <w:b/>
-        </w:rPr>
-        <w:t>tensorflow</w:t>
-      </w:r>
-      <w:proofErr w:type="spellEnd"/>
-      <w:r>
-        <w:t>”.  To deactivate: “</w:t>
-      </w:r>
-      <w:proofErr w:type="spellStart"/>
-      <w:r>
-        <w:rPr>
-          <w:b/>
-        </w:rPr>
-        <w:t>conda</w:t>
-      </w:r>
-      <w:proofErr w:type="spellEnd"/>
-      <w:r>
-        <w:rPr>
-          <w:b/>
-        </w:rPr>
-        <w:t xml:space="preserve"> deactivate</w:t>
+        <w:t>conda deactivate</w:t>
       </w:r>
       <w:r>
         <w:t>”.</w:t>
@@ -621,13 +458,8 @@
         </w:numPr>
       </w:pPr>
       <w:r>
-        <w:t xml:space="preserve">Run: pip install </w:t>
-      </w:r>
-      <w:proofErr w:type="spellStart"/>
-      <w:r>
-        <w:t>tensorflow-gpu</w:t>
-      </w:r>
-      <w:proofErr w:type="spellEnd"/>
+        <w:t>Run: pip install tensorflow-gpu</w:t>
+      </w:r>
       <w:r>
         <w:t xml:space="preserve"> ** successful.</w:t>
       </w:r>
@@ -641,23 +473,7 @@
         </w:numPr>
       </w:pPr>
       <w:r>
-        <w:t xml:space="preserve">Testing with Python “import </w:t>
-      </w:r>
-      <w:proofErr w:type="spellStart"/>
-      <w:r>
-        <w:t>tensorflow</w:t>
-      </w:r>
-      <w:proofErr w:type="spellEnd"/>
-      <w:r>
-        <w:t xml:space="preserve"> as </w:t>
-      </w:r>
-      <w:proofErr w:type="spellStart"/>
-      <w:r>
-        <w:t>tf</w:t>
-      </w:r>
-      <w:proofErr w:type="spellEnd"/>
-      <w:r>
-        <w:t>” failed.</w:t>
+        <w:t>Testing with Python “import tensorflow as tf” failed.</w:t>
       </w:r>
     </w:p>
     <w:p>
@@ -675,16 +491,8 @@
         <w:rPr>
           <w:b/>
         </w:rPr>
-        <w:t xml:space="preserve">Run: pip install </w:t>
-      </w:r>
-      <w:proofErr w:type="spellStart"/>
-      <w:r>
-        <w:rPr>
-          <w:b/>
-        </w:rPr>
-        <w:t>tensorflow</w:t>
-      </w:r>
-      <w:proofErr w:type="spellEnd"/>
+        <w:t>Run: pip install tensorflow</w:t>
+      </w:r>
     </w:p>
     <w:p>
       <w:pPr>
@@ -695,23 +503,7 @@
         </w:numPr>
       </w:pPr>
       <w:r>
-        <w:t xml:space="preserve">Test with Python “import </w:t>
-      </w:r>
-      <w:proofErr w:type="spellStart"/>
-      <w:r>
-        <w:t>tensorflow</w:t>
-      </w:r>
-      <w:proofErr w:type="spellEnd"/>
-      <w:r>
-        <w:t xml:space="preserve"> as </w:t>
-      </w:r>
-      <w:proofErr w:type="spellStart"/>
-      <w:r>
-        <w:t>tf</w:t>
-      </w:r>
-      <w:proofErr w:type="spellEnd"/>
-      <w:r>
-        <w:t>” succeeded.</w:t>
+        <w:t>Test with Python “import tensorflow as tf” succeeded.</w:t>
       </w:r>
     </w:p>
     <w:p>
@@ -729,36 +521,14 @@
         <w:rPr>
           <w:b/>
         </w:rPr>
-        <w:t xml:space="preserve">Install </w:t>
-      </w:r>
-      <w:proofErr w:type="spellStart"/>
+        <w:t>Install Keras: pip install kera</w:t>
+      </w:r>
       <w:r>
         <w:rPr>
           <w:b/>
         </w:rPr>
-        <w:t>Keras</w:t>
-      </w:r>
-      <w:proofErr w:type="spellEnd"/>
-      <w:r>
-        <w:rPr>
-          <w:b/>
-        </w:rPr>
-        <w:t xml:space="preserve">: pip install </w:t>
-      </w:r>
-      <w:proofErr w:type="spellStart"/>
-      <w:r>
-        <w:rPr>
-          <w:b/>
-        </w:rPr>
-        <w:t>kera</w:t>
-      </w:r>
-      <w:r>
-        <w:rPr>
-          <w:b/>
-        </w:rPr>
         <w:t>s</w:t>
       </w:r>
-      <w:proofErr w:type="spellEnd"/>
     </w:p>
     <w:p>
       <w:pPr>
@@ -924,28 +694,12 @@
         <w:t>Looking at the .obj file through Microsoft Excel, it appears to be ASCII text.</w:t>
       </w:r>
       <w:r>
-        <w:t xml:space="preserve">  There are alternating lines of “v” and “</w:t>
-      </w:r>
-      <w:proofErr w:type="spellStart"/>
-      <w:r>
-        <w:t>vt</w:t>
-      </w:r>
-      <w:proofErr w:type="spellEnd"/>
-      <w:r>
-        <w:t>”.</w:t>
-      </w:r>
-    </w:p>
-    <w:p>
-      <w:r>
-        <w:t>The “v” represent the 3D coordinates while the “</w:t>
-      </w:r>
-      <w:proofErr w:type="spellStart"/>
-      <w:r>
-        <w:t>vt</w:t>
-      </w:r>
-      <w:proofErr w:type="spellEnd"/>
-      <w:r>
-        <w:t>” represent the flattened UV view</w:t>
+        <w:t xml:space="preserve">  There are alternating lines of “v” and “vt”.</w:t>
+      </w:r>
+    </w:p>
+    <w:p>
+      <w:r>
+        <w:t>The “v” represent the 3D coordinates while the “vt” represent the flattened UV view</w:t>
       </w:r>
       <w:r>
         <w:t xml:space="preserve">.  </w:t>
@@ -1018,29 +772,7 @@
           <w:szCs w:val="28"/>
           <w:lang w:val="en-US" w:eastAsia="ja-JP"/>
         </w:rPr>
-        <w:t xml:space="preserve">Investigate running </w:t>
-      </w:r>
-      <w:proofErr w:type="spellStart"/>
-      <w:r>
-        <w:rPr>
-          <w:rFonts w:asciiTheme="minorHAnsi" w:eastAsiaTheme="minorHAnsi" w:hAnsiTheme="minorHAnsi" w:cstheme="minorBidi"/>
-          <w:color w:val="483E41" w:themeColor="text2"/>
-          <w:sz w:val="28"/>
-          <w:szCs w:val="28"/>
-          <w:lang w:val="en-US" w:eastAsia="ja-JP"/>
-        </w:rPr>
-        <w:t>pyMesh</w:t>
-      </w:r>
-      <w:proofErr w:type="spellEnd"/>
-      <w:r>
-        <w:rPr>
-          <w:rFonts w:asciiTheme="minorHAnsi" w:eastAsiaTheme="minorHAnsi" w:hAnsiTheme="minorHAnsi" w:cstheme="minorBidi"/>
-          <w:color w:val="483E41" w:themeColor="text2"/>
-          <w:sz w:val="28"/>
-          <w:szCs w:val="28"/>
-          <w:lang w:val="en-US" w:eastAsia="ja-JP"/>
-        </w:rPr>
-        <w:t xml:space="preserve"> in docker.</w:t>
+        <w:t>Investigate running pyMesh in docker.</w:t>
       </w:r>
       <w:r>
         <w:rPr>
@@ -1104,21 +836,8 @@
         <w:t xml:space="preserve">-v /Users:/Users </w:t>
       </w:r>
       <w:r>
-        <w:t xml:space="preserve">-it </w:t>
-      </w:r>
-      <w:proofErr w:type="spellStart"/>
-      <w:r>
-        <w:t>pymesh</w:t>
-      </w:r>
-      <w:proofErr w:type="spellEnd"/>
-      <w:r>
-        <w:t>/</w:t>
-      </w:r>
-      <w:proofErr w:type="spellStart"/>
-      <w:r>
-        <w:t>pymesh</w:t>
-      </w:r>
-      <w:proofErr w:type="spellEnd"/>
+        <w:t>-it pymesh/pymesh</w:t>
+      </w:r>
     </w:p>
     <w:p/>
     <w:p>
@@ -1137,95 +856,49 @@
           <w:color w:val="000000"/>
           <w:szCs w:val="22"/>
         </w:rPr>
-        <w:t>exec(open("/Users/</w:t>
-      </w:r>
-      <w:proofErr w:type="spellStart"/>
+        <w:t>exec(open("/Users/hengsun/Documents/Thesis/generate.py").read())</w:t>
+      </w:r>
+    </w:p>
+    <w:p>
+      <w:pPr>
+        <w:pBdr>
+          <w:bottom w:val="single" w:sz="6" w:space="1" w:color="auto"/>
+        </w:pBdr>
+      </w:pPr>
+      <w:r>
+        <w:t>There is an application called Blender.  It is an animation package that allows creation of mesh.</w:t>
+      </w:r>
+      <w:r>
+        <w:t xml:space="preserve">  ** Too complicated right now.</w:t>
+      </w:r>
+    </w:p>
+    <w:p>
+      <w:r>
+        <w:t>The format of the .obj file is indeed v &lt;x&gt; &lt;y&gt; &lt;z&gt;.</w:t>
+      </w:r>
+    </w:p>
+    <w:p>
+      <w:r>
+        <w:t xml:space="preserve">Tried to create </w:t>
+      </w:r>
+      <w:r>
+        <w:t>a simple pyramid.  However, kept receiving error that there are non-manifold vertices.</w:t>
+      </w:r>
+    </w:p>
+    <w:p>
+      <w:r>
+        <w:t>pymesh has sample generators.  One of the shapes it can generate is the icosphere</w:t>
+      </w:r>
+      <w:r>
+        <w:t xml:space="preserve">: </w:t>
+      </w:r>
       <w:r>
         <w:rPr>
           <w:rFonts w:ascii="Menlo" w:hAnsi="Menlo" w:cs="Menlo"/>
           <w:color w:val="000000"/>
           <w:szCs w:val="22"/>
         </w:rPr>
-        <w:t>hengsun</w:t>
-      </w:r>
-      <w:proofErr w:type="spellEnd"/>
-      <w:r>
-        <w:rPr>
-          <w:rFonts w:ascii="Menlo" w:hAnsi="Menlo" w:cs="Menlo"/>
-          <w:color w:val="000000"/>
-          <w:szCs w:val="22"/>
-        </w:rPr>
-        <w:t>/Documents/Thesis/generate.py").read())</w:t>
-      </w:r>
-    </w:p>
-    <w:p>
-      <w:pPr>
-        <w:pBdr>
-          <w:bottom w:val="single" w:sz="6" w:space="1" w:color="auto"/>
-        </w:pBdr>
-      </w:pPr>
-      <w:r>
-        <w:t>There is an application called Blender.  It is an animation package that allows creation of mesh.</w:t>
-      </w:r>
-      <w:r>
-        <w:t xml:space="preserve">  ** Too complicated right now.</w:t>
-      </w:r>
-    </w:p>
-    <w:p>
-      <w:r>
-        <w:t>The format of the .obj file is indeed v &lt;x&gt; &lt;y&gt; &lt;z&gt;.</w:t>
-      </w:r>
-    </w:p>
-    <w:p>
-      <w:r>
-        <w:t xml:space="preserve">Tried to create </w:t>
-      </w:r>
-      <w:r>
-        <w:t>a simple pyramid.  However, kept receiving error that there are non-manifold vertices.</w:t>
-      </w:r>
-    </w:p>
-    <w:p>
-      <w:proofErr w:type="spellStart"/>
-      <w:r>
-        <w:t>pymesh</w:t>
-      </w:r>
-      <w:proofErr w:type="spellEnd"/>
-      <w:r>
-        <w:t xml:space="preserve"> has sample generators.  One of the shapes it can generate is the </w:t>
-      </w:r>
-      <w:proofErr w:type="spellStart"/>
-      <w:r>
-        <w:t>icosphere</w:t>
-      </w:r>
-      <w:proofErr w:type="spellEnd"/>
-      <w:r>
-        <w:t xml:space="preserve">: </w:t>
-      </w:r>
-      <w:r>
-        <w:rPr>
-          <w:rFonts w:ascii="Menlo" w:hAnsi="Menlo" w:cs="Menlo"/>
-          <w:color w:val="000000"/>
-          <w:szCs w:val="22"/>
-        </w:rPr>
-        <w:t>mesh=</w:t>
-      </w:r>
-      <w:proofErr w:type="spellStart"/>
-      <w:r>
-        <w:rPr>
-          <w:rFonts w:ascii="Menlo" w:hAnsi="Menlo" w:cs="Menlo"/>
-          <w:color w:val="000000"/>
-          <w:szCs w:val="22"/>
-        </w:rPr>
-        <w:t>pymesh.generate_icosphere</w:t>
-      </w:r>
-      <w:proofErr w:type="spellEnd"/>
-      <w:r>
-        <w:rPr>
-          <w:rFonts w:ascii="Menlo" w:hAnsi="Menlo" w:cs="Menlo"/>
-          <w:color w:val="000000"/>
-          <w:szCs w:val="22"/>
-        </w:rPr>
-        <w:t xml:space="preserve">(1, (0,0,0), 2).  </w:t>
+        <w:t xml:space="preserve">mesh=pymesh.generate_icosphere(1, (0,0,0), 2).  </w:t>
       </w:r>
     </w:p>
     <w:p>
@@ -1297,15 +970,7 @@
         </w:numPr>
       </w:pPr>
       <w:r>
-        <w:t xml:space="preserve">Download </w:t>
-      </w:r>
-      <w:proofErr w:type="spellStart"/>
-      <w:r>
-        <w:t>github</w:t>
-      </w:r>
-      <w:proofErr w:type="spellEnd"/>
-      <w:r>
-        <w:t xml:space="preserve"> repository: </w:t>
+        <w:t xml:space="preserve">Download github repository: </w:t>
       </w:r>
       <w:hyperlink r:id="rId13" w:history="1">
         <w:r>
@@ -1331,18 +996,8 @@
           <w:sz w:val="40"/>
           <w:szCs w:val="40"/>
         </w:rPr>
-        <w:t xml:space="preserve">Installing </w:t>
-      </w:r>
-      <w:proofErr w:type="spellStart"/>
-      <w:r>
-        <w:rPr>
-          <w:b/>
-          <w:sz w:val="40"/>
-          <w:szCs w:val="40"/>
-        </w:rPr>
-        <w:t>SuiteSparse</w:t>
-      </w:r>
-      <w:proofErr w:type="spellEnd"/>
+        <w:t>Installing SuiteSparse</w:t>
+      </w:r>
     </w:p>
     <w:p>
       <w:pPr>
@@ -1365,15 +1020,7 @@
         </w:numPr>
       </w:pPr>
       <w:r>
-        <w:t xml:space="preserve">** Need to build </w:t>
-      </w:r>
-      <w:proofErr w:type="spellStart"/>
-      <w:r>
-        <w:t>SuiteSparse</w:t>
-      </w:r>
-      <w:proofErr w:type="spellEnd"/>
-      <w:r>
-        <w:t xml:space="preserve"> first.</w:t>
+        <w:t>** Need to build SuiteSparse first.</w:t>
       </w:r>
     </w:p>
     <w:p>
@@ -1464,13 +1111,8 @@
         </w:numPr>
       </w:pPr>
       <w:r>
-        <w:t xml:space="preserve">Alternative is to use home brew to install: brew install </w:t>
-      </w:r>
-      <w:proofErr w:type="spellStart"/>
-      <w:r>
-        <w:t>suitesparse</w:t>
-      </w:r>
-      <w:proofErr w:type="spellEnd"/>
+        <w:t>Alternative is to use home brew to install: brew install suitesparse</w:t>
+      </w:r>
       <w:r>
         <w:t>.  This installed, however, still had a problem with compiling.</w:t>
       </w:r>
@@ -1492,25 +1134,7 @@
           <w:color w:val="auto"/>
           <w:szCs w:val="22"/>
         </w:rPr>
-        <w:t xml:space="preserve">/Users/hengsun/Documents/Thesis/suitesparse-metis-for-windows-1.4.0/metis/GKlib/gk_arch.h, had to comment out the </w:t>
-      </w:r>
-      <w:proofErr w:type="spellStart"/>
-      <w:r>
-        <w:rPr>
-          <w:rFonts w:ascii="Menlo" w:hAnsi="Menlo" w:cs="Menlo"/>
-          <w:color w:val="auto"/>
-          <w:szCs w:val="22"/>
-        </w:rPr>
-        <w:t>rint</w:t>
-      </w:r>
-      <w:proofErr w:type="spellEnd"/>
-      <w:r>
-        <w:rPr>
-          <w:rFonts w:ascii="Menlo" w:hAnsi="Menlo" w:cs="Menlo"/>
-          <w:color w:val="auto"/>
-          <w:szCs w:val="22"/>
-        </w:rPr>
-        <w:t xml:space="preserve"> macro.</w:t>
+        <w:t>/Users/hengsun/Documents/Thesis/suitesparse-metis-for-windows-1.4.0/metis/GKlib/gk_arch.h, had to comment out the rint macro.</w:t>
       </w:r>
       <w:r>
         <w:rPr>
@@ -1654,31 +1278,7 @@
           <w:bdr w:val="none" w:sz="0" w:space="0" w:color="auto" w:frame="1"/>
           <w:lang w:val="en-CA" w:eastAsia="en-US"/>
         </w:rPr>
-        <w:t>cd boundary-first-flattening &amp;&amp; git submodule update --</w:t>
-      </w:r>
-      <w:proofErr w:type="spellStart"/>
-      <w:r>
-        <w:rPr>
-          <w:rFonts w:ascii="Consolas" w:eastAsia="Times New Roman" w:hAnsi="Consolas" w:cs="Consolas"/>
-          <w:color w:val="24292E"/>
-          <w:sz w:val="20"/>
-          <w:szCs w:val="20"/>
-          <w:bdr w:val="none" w:sz="0" w:space="0" w:color="auto" w:frame="1"/>
-          <w:lang w:val="en-CA" w:eastAsia="en-US"/>
-        </w:rPr>
-        <w:t>init</w:t>
-      </w:r>
-      <w:proofErr w:type="spellEnd"/>
-      <w:r>
-        <w:rPr>
-          <w:rFonts w:ascii="Consolas" w:eastAsia="Times New Roman" w:hAnsi="Consolas" w:cs="Consolas"/>
-          <w:color w:val="24292E"/>
-          <w:sz w:val="20"/>
-          <w:szCs w:val="20"/>
-          <w:bdr w:val="none" w:sz="0" w:space="0" w:color="auto" w:frame="1"/>
-          <w:lang w:val="en-CA" w:eastAsia="en-US"/>
-        </w:rPr>
-        <w:t xml:space="preserve"> </w:t>
+        <w:t xml:space="preserve">cd boundary-first-flattening &amp;&amp; git submodule update --init </w:t>
       </w:r>
       <w:r>
         <w:rPr>
@@ -1750,7 +1350,6 @@
           <w:lang w:val="en-CA" w:eastAsia="en-US"/>
         </w:rPr>
       </w:pPr>
-      <w:proofErr w:type="spellStart"/>
       <w:r>
         <w:rPr>
           <w:rFonts w:ascii="Consolas" w:eastAsia="Times New Roman" w:hAnsi="Consolas" w:cs="Consolas"/>
@@ -1761,43 +1360,7 @@
           <w:lang w:val="en-CA" w:eastAsia="en-US"/>
         </w:rPr>
         <w:lastRenderedPageBreak/>
-        <w:t>mkdir</w:t>
-      </w:r>
-      <w:proofErr w:type="spellEnd"/>
-      <w:r>
-        <w:rPr>
-          <w:rFonts w:ascii="Consolas" w:eastAsia="Times New Roman" w:hAnsi="Consolas" w:cs="Consolas"/>
-          <w:color w:val="24292E"/>
-          <w:sz w:val="20"/>
-          <w:szCs w:val="20"/>
-          <w:bdr w:val="none" w:sz="0" w:space="0" w:color="auto" w:frame="1"/>
-          <w:lang w:val="en-CA" w:eastAsia="en-US"/>
-        </w:rPr>
-        <w:t xml:space="preserve"> build &amp;&amp; cd build &amp;&amp; </w:t>
-      </w:r>
-      <w:proofErr w:type="spellStart"/>
-      <w:r>
-        <w:rPr>
-          <w:rFonts w:ascii="Consolas" w:eastAsia="Times New Roman" w:hAnsi="Consolas" w:cs="Consolas"/>
-          <w:color w:val="24292E"/>
-          <w:sz w:val="20"/>
-          <w:szCs w:val="20"/>
-          <w:bdr w:val="none" w:sz="0" w:space="0" w:color="auto" w:frame="1"/>
-          <w:lang w:val="en-CA" w:eastAsia="en-US"/>
-        </w:rPr>
-        <w:t>cmake</w:t>
-      </w:r>
-      <w:proofErr w:type="spellEnd"/>
-      <w:r>
-        <w:rPr>
-          <w:rFonts w:ascii="Consolas" w:eastAsia="Times New Roman" w:hAnsi="Consolas" w:cs="Consolas"/>
-          <w:color w:val="24292E"/>
-          <w:sz w:val="20"/>
-          <w:szCs w:val="20"/>
-          <w:bdr w:val="none" w:sz="0" w:space="0" w:color="auto" w:frame="1"/>
-          <w:lang w:val="en-CA" w:eastAsia="en-US"/>
-        </w:rPr>
-        <w:t xml:space="preserve"> ..</w:t>
+        <w:t>mkdir build &amp;&amp; cd build &amp;&amp; cmake ..</w:t>
       </w:r>
       <w:r>
         <w:rPr>
@@ -1913,33 +1476,7 @@
           <w:bdr w:val="none" w:sz="0" w:space="0" w:color="auto" w:frame="1"/>
           <w:lang w:val="en-CA" w:eastAsia="en-US"/>
         </w:rPr>
-        <w:t>/Users/</w:t>
-      </w:r>
-      <w:proofErr w:type="spellStart"/>
-      <w:r>
-        <w:rPr>
-          <w:rFonts w:ascii="Consolas" w:eastAsia="Times New Roman" w:hAnsi="Consolas" w:cs="Consolas"/>
-          <w:b/>
-          <w:color w:val="24292E"/>
-          <w:sz w:val="20"/>
-          <w:szCs w:val="20"/>
-          <w:bdr w:val="none" w:sz="0" w:space="0" w:color="auto" w:frame="1"/>
-          <w:lang w:val="en-CA" w:eastAsia="en-US"/>
-        </w:rPr>
-        <w:t>hengsun</w:t>
-      </w:r>
-      <w:proofErr w:type="spellEnd"/>
-      <w:r>
-        <w:rPr>
-          <w:rFonts w:ascii="Consolas" w:eastAsia="Times New Roman" w:hAnsi="Consolas" w:cs="Consolas"/>
-          <w:b/>
-          <w:color w:val="24292E"/>
-          <w:sz w:val="20"/>
-          <w:szCs w:val="20"/>
-          <w:bdr w:val="none" w:sz="0" w:space="0" w:color="auto" w:frame="1"/>
-          <w:lang w:val="en-CA" w:eastAsia="en-US"/>
-        </w:rPr>
-        <w:t>/Documents/Thesis/boundary-first-flattening/build</w:t>
+        <w:t>/Users/hengsun/Documents/Thesis/boundary-first-flattening/build</w:t>
       </w:r>
       <w:r>
         <w:rPr>
@@ -2041,7 +1578,6 @@
         </w:rPr>
         <w:t>“</w:t>
       </w:r>
-      <w:proofErr w:type="spellStart"/>
       <w:r>
         <w:rPr>
           <w:rFonts w:ascii="Menlo" w:hAnsi="Menlo" w:cs="Menlo"/>
@@ -2052,9 +1588,8 @@
           <w:color w:val="000000"/>
           <w:szCs w:val="22"/>
         </w:rPr>
-        <w:t>xcode</w:t>
-      </w:r>
-      <w:proofErr w:type="spellEnd"/>
+        <w:t xml:space="preserve">xcode-select </w:t>
+      </w:r>
       <w:r>
         <w:rPr>
           <w:rFonts w:ascii="Menlo" w:hAnsi="Menlo" w:cs="Menlo"/>
@@ -2065,7 +1600,7 @@
           <w:color w:val="000000"/>
           <w:szCs w:val="22"/>
         </w:rPr>
-        <w:t xml:space="preserve">-select </w:t>
+        <w:t>–</w:t>
       </w:r>
       <w:r>
         <w:rPr>
@@ -2077,7 +1612,7 @@
           <w:color w:val="000000"/>
           <w:szCs w:val="22"/>
         </w:rPr>
-        <w:t>–</w:t>
+        <w:t>-</w:t>
       </w:r>
       <w:r>
         <w:rPr>
@@ -2089,7 +1624,7 @@
           <w:color w:val="000000"/>
           <w:szCs w:val="22"/>
         </w:rPr>
-        <w:t>-</w:t>
+        <w:t>install</w:t>
       </w:r>
       <w:r>
         <w:rPr>
@@ -2101,7 +1636,7 @@
           <w:color w:val="000000"/>
           <w:szCs w:val="22"/>
         </w:rPr>
-        <w:t>install</w:t>
+        <w:t>”</w:t>
       </w:r>
       <w:r>
         <w:rPr>
@@ -2113,18 +1648,6 @@
           <w:color w:val="000000"/>
           <w:szCs w:val="22"/>
         </w:rPr>
-        <w:t>”</w:t>
-      </w:r>
-      <w:r>
-        <w:rPr>
-          <w:rFonts w:ascii="Menlo" w:hAnsi="Menlo" w:cs="Menlo"/>
-          <w:b/>
-          <w:bCs/>
-          <w:i/>
-          <w:iCs/>
-          <w:color w:val="000000"/>
-          <w:szCs w:val="22"/>
-        </w:rPr>
         <w:t>.</w:t>
       </w:r>
     </w:p>
@@ -2244,15 +1767,7 @@
         </w:numPr>
       </w:pPr>
       <w:r>
-        <w:t xml:space="preserve">Trying to now configure the </w:t>
-      </w:r>
-      <w:proofErr w:type="spellStart"/>
-      <w:r>
-        <w:t>DenseMatrix</w:t>
-      </w:r>
-      <w:proofErr w:type="spellEnd"/>
-      <w:r>
-        <w:t xml:space="preserve"> to populate the boundaries.</w:t>
+        <w:t>Trying to now configure the DenseMatrix to populate the boundaries.</w:t>
       </w:r>
     </w:p>
     <w:p>
@@ -2268,17 +1783,8 @@
           <w:b/>
           <w:bCs/>
         </w:rPr>
-        <w:t xml:space="preserve">Now we can modify the command-line and try to access the additional methods, specifically </w:t>
-      </w:r>
-      <w:proofErr w:type="spellStart"/>
-      <w:r>
-        <w:rPr>
-          <w:b/>
-          <w:bCs/>
-        </w:rPr>
-        <w:t>BFF:flatten</w:t>
-      </w:r>
-      <w:proofErr w:type="spellEnd"/>
+        <w:t>Now we can modify the command-line and try to access the additional methods, specifically BFF:flatten</w:t>
+      </w:r>
       <w:r>
         <w:t>.</w:t>
       </w:r>
@@ -2363,21 +1869,8 @@
           <w:numId w:val="9"/>
         </w:numPr>
       </w:pPr>
-      <w:proofErr w:type="spellStart"/>
-      <w:r>
-        <w:t>Pymesh</w:t>
-      </w:r>
-      <w:proofErr w:type="spellEnd"/>
-      <w:r>
-        <w:t xml:space="preserve"> has a method that called </w:t>
-      </w:r>
-      <w:proofErr w:type="spellStart"/>
-      <w:r>
-        <w:t>collapse_short_edges</w:t>
-      </w:r>
-      <w:proofErr w:type="spellEnd"/>
-      <w:r>
-        <w:t xml:space="preserve">.  </w:t>
+      <w:r>
+        <w:t xml:space="preserve">Pymesh has a method that called collapse_short_edges.  </w:t>
       </w:r>
       <w:r>
         <w:t>This method has the ability to remove edges that are below a certain threshold.  For our implementation, we are removing edges that are below less than 0.5*average edge length.</w:t>
@@ -2414,15 +1907,7 @@
       </w:r>
       <w:r>
         <w:lastRenderedPageBreak/>
-        <w:t xml:space="preserve">This should be a </w:t>
-      </w:r>
-      <w:proofErr w:type="spellStart"/>
-      <w:r>
-        <w:t>icosphere</w:t>
-      </w:r>
-      <w:proofErr w:type="spellEnd"/>
-      <w:r>
-        <w:t xml:space="preserve"> or some other 3-d object.  It will output trimmedout_flat.obj.  This will be a flattened version of the 3-d object.</w:t>
+        <w:t>This should be a icosphere or some other 3-d object.  It will output trimmedout_flat.obj.  This will be a flattened version of the 3-d object.</w:t>
       </w:r>
     </w:p>
     <w:p>
@@ -2848,21 +2333,7 @@
         <w:rPr>
           <w:bCs/>
         </w:rPr>
-        <w:t xml:space="preserve">Robert </w:t>
-      </w:r>
-      <w:proofErr w:type="spellStart"/>
-      <w:r>
-        <w:rPr>
-          <w:bCs/>
-        </w:rPr>
-        <w:t>Bridson</w:t>
-      </w:r>
-      <w:proofErr w:type="spellEnd"/>
-      <w:r>
-        <w:rPr>
-          <w:bCs/>
-        </w:rPr>
-        <w:t xml:space="preserve"> – algorithm for dart throwing.</w:t>
+        <w:t>Robert Bridson – algorithm for dart throwing.</w:t>
       </w:r>
     </w:p>
     <w:p>
@@ -2985,21 +2456,7 @@
         <w:rPr>
           <w:b/>
         </w:rPr>
-        <w:t xml:space="preserve">Poisson disc sampling using Robert </w:t>
-      </w:r>
-      <w:proofErr w:type="spellStart"/>
-      <w:r>
-        <w:rPr>
-          <w:b/>
-        </w:rPr>
-        <w:t>Bridson’s</w:t>
-      </w:r>
-      <w:proofErr w:type="spellEnd"/>
-      <w:r>
-        <w:rPr>
-          <w:b/>
-        </w:rPr>
-        <w:t xml:space="preserve"> algorithm: </w:t>
+        <w:t xml:space="preserve">Poisson disc sampling using Robert Bridson’s algorithm: </w:t>
       </w:r>
       <w:hyperlink r:id="rId21" w:history="1">
         <w:r>
@@ -3057,21 +2514,7 @@
         <w:rPr>
           <w:bCs/>
         </w:rPr>
-        <w:t xml:space="preserve">Using </w:t>
-      </w:r>
-      <w:proofErr w:type="spellStart"/>
-      <w:r>
-        <w:rPr>
-          <w:bCs/>
-        </w:rPr>
-        <w:t>Bridson’s</w:t>
-      </w:r>
-      <w:proofErr w:type="spellEnd"/>
-      <w:r>
-        <w:rPr>
-          <w:bCs/>
-        </w:rPr>
-        <w:t xml:space="preserve"> algorithm implementation in Python. </w:t>
+        <w:t xml:space="preserve">Using Bridson’s algorithm implementation in Python. </w:t>
       </w:r>
       <w:r>
         <w:rPr>
@@ -3228,21 +2671,7 @@
         <w:rPr>
           <w:bCs/>
         </w:rPr>
-        <w:t xml:space="preserve">Understanding </w:t>
-      </w:r>
-      <w:proofErr w:type="spellStart"/>
-      <w:r>
-        <w:rPr>
-          <w:bCs/>
-        </w:rPr>
-        <w:t>Numpy</w:t>
-      </w:r>
-      <w:proofErr w:type="spellEnd"/>
-      <w:r>
-        <w:rPr>
-          <w:bCs/>
-        </w:rPr>
-        <w:t xml:space="preserve"> array slicing: </w:t>
+        <w:t xml:space="preserve">Understanding Numpy array slicing: </w:t>
       </w:r>
       <w:hyperlink r:id="rId25" w:history="1">
         <w:r>
@@ -3418,19 +2847,11 @@
         </w:rPr>
         <w:t xml:space="preserve">Build problems.  Create fake link: </w:t>
       </w:r>
-      <w:proofErr w:type="spellStart"/>
       <w:r>
         <w:rPr>
           <w:b/>
         </w:rPr>
-        <w:t>sudo</w:t>
-      </w:r>
-      <w:proofErr w:type="spellEnd"/>
-      <w:r>
-        <w:rPr>
-          <w:b/>
-        </w:rPr>
-        <w:t xml:space="preserve"> ln -s /Applications/Xcode.app/Contents/Developer/Platforms/MacOSX.platform/Developer/SDKs/MacOSX10.15.sdk /Applications/Xcode.app/Contents/Developer/Platforms/MacOSX.platform/Developer/SDKs/MacOSX10.14.sdk</w:t>
+        <w:t>sudo ln -s /Applications/Xcode.app/Contents/Developer/Platforms/MacOSX.platform/Developer/SDKs/MacOSX10.15.sdk /Applications/Xcode.app/Contents/Developer/Platforms/MacOSX.platform/Developer/SDKs/MacOSX10.14.sdk</w:t>
       </w:r>
     </w:p>
     <w:p>
@@ -5003,6 +4424,14 @@
         </w:rPr>
         <w:t>Display Alphabet characters in blob drawing area.</w:t>
       </w:r>
+      <w:r>
+        <w:rPr>
+          <w:bCs/>
+        </w:rPr>
+        <w:t xml:space="preserve">  ** done.</w:t>
+      </w:r>
+      <w:bookmarkStart w:id="0" w:name="_GoBack"/>
+      <w:bookmarkEnd w:id="0"/>
     </w:p>
     <w:p>
       <w:pPr>
@@ -5021,19 +4450,11 @@
         </w:rPr>
         <w:t xml:space="preserve">Generate </w:t>
       </w:r>
-      <w:proofErr w:type="spellStart"/>
-      <w:r>
-        <w:rPr>
-          <w:bCs/>
-        </w:rPr>
-        <w:t>chaincode</w:t>
-      </w:r>
-      <w:proofErr w:type="spellEnd"/>
-      <w:r>
-        <w:rPr>
-          <w:bCs/>
-        </w:rPr>
-        <w:t xml:space="preserve"> based on the blob</w:t>
+      <w:r>
+        <w:rPr>
+          <w:bCs/>
+        </w:rPr>
+        <w:t>chaincode based on the blob</w:t>
       </w:r>
       <w:r>
         <w:rPr>
@@ -5041,8 +4462,6 @@
         </w:rPr>
         <w:t xml:space="preserve"> alphabet.</w:t>
       </w:r>
-      <w:bookmarkStart w:id="0" w:name="_GoBack"/>
-      <w:bookmarkEnd w:id="0"/>
     </w:p>
     <w:p>
       <w:pPr>
@@ -5072,21 +4491,7 @@
         <w:rPr>
           <w:bCs/>
         </w:rPr>
-        <w:t xml:space="preserve">Potentially utilize </w:t>
-      </w:r>
-      <w:proofErr w:type="spellStart"/>
-      <w:r>
-        <w:rPr>
-          <w:bCs/>
-        </w:rPr>
-        <w:t>Tkinter</w:t>
-      </w:r>
-      <w:proofErr w:type="spellEnd"/>
-      <w:r>
-        <w:rPr>
-          <w:bCs/>
-        </w:rPr>
-        <w:t xml:space="preserve">: </w:t>
+        <w:t xml:space="preserve">Potentially utilize Tkinter: </w:t>
       </w:r>
       <w:hyperlink r:id="rId36" w:history="1">
         <w:r>
@@ -9444,6 +8849,7 @@
     <w:rsid w:val="00BC1EC7"/>
     <w:rsid w:val="00D74CBE"/>
     <w:rsid w:val="00DA6EE8"/>
+    <w:rsid w:val="00EA5A19"/>
     <w:rsid w:val="00FE46BB"/>
   </w:rsids>
   <m:mathPr>

</xml_diff>

<commit_message>
Fixed problem with ChainCode Generator.  Found a problem with Triangulation code.  In certain cases, when multiple angles come together and their magnitudes sum up to greater than 120, it can cause the Python Triangulation an issue.  BFF seems to parse it and generate the mesh fine. Need further investigation.
</commit_message>
<xml_diff>
--- a/Thesis.docx
+++ b/Thesis.docx
@@ -180,7 +180,35 @@
         <w:rPr>
           <w:b/>
         </w:rPr>
-        <w:t>“conda update conda”</w:t>
+        <w:t>“</w:t>
+      </w:r>
+      <w:proofErr w:type="spellStart"/>
+      <w:r>
+        <w:rPr>
+          <w:b/>
+        </w:rPr>
+        <w:t>conda</w:t>
+      </w:r>
+      <w:proofErr w:type="spellEnd"/>
+      <w:r>
+        <w:rPr>
+          <w:b/>
+        </w:rPr>
+        <w:t xml:space="preserve"> update </w:t>
+      </w:r>
+      <w:proofErr w:type="spellStart"/>
+      <w:r>
+        <w:rPr>
+          <w:b/>
+        </w:rPr>
+        <w:t>conda</w:t>
+      </w:r>
+      <w:proofErr w:type="spellEnd"/>
+      <w:r>
+        <w:rPr>
+          <w:b/>
+        </w:rPr>
+        <w:t>”</w:t>
       </w:r>
     </w:p>
     <w:p>
@@ -198,7 +226,21 @@
         <w:rPr>
           <w:b/>
         </w:rPr>
-        <w:t>“conda update –all”</w:t>
+        <w:t>“</w:t>
+      </w:r>
+      <w:proofErr w:type="spellStart"/>
+      <w:r>
+        <w:rPr>
+          <w:b/>
+        </w:rPr>
+        <w:t>conda</w:t>
+      </w:r>
+      <w:proofErr w:type="spellEnd"/>
+      <w:r>
+        <w:rPr>
+          <w:b/>
+        </w:rPr>
+        <w:t xml:space="preserve"> update –all”</w:t>
       </w:r>
     </w:p>
     <w:p>
@@ -210,8 +252,13 @@
         </w:numPr>
       </w:pPr>
       <w:r>
-        <w:t>Install CUDA Toolkit and cuDNN</w:t>
-      </w:r>
+        <w:t xml:space="preserve">Install CUDA Toolkit and </w:t>
+      </w:r>
+      <w:proofErr w:type="spellStart"/>
+      <w:r>
+        <w:t>cuDNN</w:t>
+      </w:r>
+      <w:proofErr w:type="spellEnd"/>
     </w:p>
     <w:p>
       <w:pPr>
@@ -233,8 +280,13 @@
           <w:numId w:val="1"/>
         </w:numPr>
       </w:pPr>
-      <w:r>
-        <w:t>Cuda installed in /Developer/NVIDIA/CUDA-10.1.</w:t>
+      <w:proofErr w:type="spellStart"/>
+      <w:r>
+        <w:t>Cuda</w:t>
+      </w:r>
+      <w:proofErr w:type="spellEnd"/>
+      <w:r>
+        <w:t xml:space="preserve"> installed in /Developer/NVIDIA/CUDA-10.1.</w:t>
       </w:r>
     </w:p>
     <w:p>
@@ -259,7 +311,15 @@
       </w:pPr>
       <w:r>
         <w:lastRenderedPageBreak/>
-        <w:t>Download cuDNN 7.5.0.  Intended version for CUDA 10.1.</w:t>
+        <w:t xml:space="preserve">Download </w:t>
+      </w:r>
+      <w:proofErr w:type="spellStart"/>
+      <w:r>
+        <w:t>cuDNN</w:t>
+      </w:r>
+      <w:proofErr w:type="spellEnd"/>
+      <w:r>
+        <w:t xml:space="preserve"> 7.5.0.  Intended version for CUDA 10.1.</w:t>
       </w:r>
     </w:p>
     <w:p>
@@ -277,8 +337,16 @@
         <w:rPr>
           <w:b/>
         </w:rPr>
-        <w:t>Unzipped the contents of the package into /Developer/NVIDIA/CUDA-10.1/cuda</w:t>
-      </w:r>
+        <w:t>Unzipped the contents of the package into /Developer/NVIDIA/CUDA-10.1/</w:t>
+      </w:r>
+      <w:proofErr w:type="spellStart"/>
+      <w:r>
+        <w:rPr>
+          <w:b/>
+        </w:rPr>
+        <w:t>cuda</w:t>
+      </w:r>
+      <w:proofErr w:type="spellEnd"/>
     </w:p>
     <w:p>
       <w:pPr>
@@ -291,8 +359,13 @@
       <w:r>
         <w:t xml:space="preserve">Need to add </w:t>
       </w:r>
-      <w:r>
-        <w:t>cuDNN to path</w:t>
+      <w:proofErr w:type="spellStart"/>
+      <w:r>
+        <w:t>cuDNN</w:t>
+      </w:r>
+      <w:proofErr w:type="spellEnd"/>
+      <w:r>
+        <w:t xml:space="preserve"> to path</w:t>
       </w:r>
       <w:r>
         <w:t xml:space="preserve">: </w:t>
@@ -301,7 +374,21 @@
         <w:rPr>
           <w:b/>
         </w:rPr>
-        <w:t>/Developer/NVIDIA/CUDA-10.1/cuda/bin</w:t>
+        <w:t>/Developer/NVIDIA/CUDA-10.1/</w:t>
+      </w:r>
+      <w:proofErr w:type="spellStart"/>
+      <w:r>
+        <w:rPr>
+          <w:b/>
+        </w:rPr>
+        <w:t>cuda</w:t>
+      </w:r>
+      <w:proofErr w:type="spellEnd"/>
+      <w:r>
+        <w:rPr>
+          <w:b/>
+        </w:rPr>
+        <w:t>/bin</w:t>
       </w:r>
     </w:p>
     <w:p>
@@ -381,8 +468,9 @@
           <w:szCs w:val="24"/>
           <w:lang w:val="en-CA" w:eastAsia="en-US"/>
         </w:rPr>
-        <w:t>“conda create -n tensorflow pip python=3.6”</w:t>
-      </w:r>
+        <w:t>“</w:t>
+      </w:r>
+      <w:proofErr w:type="spellStart"/>
       <w:r>
         <w:rPr>
           <w:rFonts w:ascii="Menlo" w:eastAsia="Times New Roman" w:hAnsi="Menlo" w:cs="Menlo"/>
@@ -393,17 +481,68 @@
           <w:szCs w:val="24"/>
           <w:lang w:val="en-CA" w:eastAsia="en-US"/>
         </w:rPr>
-        <w:t xml:space="preserve">.  </w:t>
-      </w:r>
+        <w:t>conda</w:t>
+      </w:r>
+      <w:proofErr w:type="spellEnd"/>
       <w:r>
         <w:rPr>
           <w:rFonts w:ascii="Menlo" w:eastAsia="Times New Roman" w:hAnsi="Menlo" w:cs="Menlo"/>
+          <w:b/>
           <w:bCs/>
           <w:color w:val="auto"/>
           <w:sz w:val="24"/>
           <w:szCs w:val="24"/>
           <w:lang w:val="en-CA" w:eastAsia="en-US"/>
         </w:rPr>
+        <w:t xml:space="preserve"> create -n </w:t>
+      </w:r>
+      <w:proofErr w:type="spellStart"/>
+      <w:r>
+        <w:rPr>
+          <w:rFonts w:ascii="Menlo" w:eastAsia="Times New Roman" w:hAnsi="Menlo" w:cs="Menlo"/>
+          <w:b/>
+          <w:bCs/>
+          <w:color w:val="auto"/>
+          <w:sz w:val="24"/>
+          <w:szCs w:val="24"/>
+          <w:lang w:val="en-CA" w:eastAsia="en-US"/>
+        </w:rPr>
+        <w:t>tensorflow</w:t>
+      </w:r>
+      <w:proofErr w:type="spellEnd"/>
+      <w:r>
+        <w:rPr>
+          <w:rFonts w:ascii="Menlo" w:eastAsia="Times New Roman" w:hAnsi="Menlo" w:cs="Menlo"/>
+          <w:b/>
+          <w:bCs/>
+          <w:color w:val="auto"/>
+          <w:sz w:val="24"/>
+          <w:szCs w:val="24"/>
+          <w:lang w:val="en-CA" w:eastAsia="en-US"/>
+        </w:rPr>
+        <w:t xml:space="preserve"> pip python=3.6”</w:t>
+      </w:r>
+      <w:r>
+        <w:rPr>
+          <w:rFonts w:ascii="Menlo" w:eastAsia="Times New Roman" w:hAnsi="Menlo" w:cs="Menlo"/>
+          <w:b/>
+          <w:bCs/>
+          <w:color w:val="auto"/>
+          <w:sz w:val="24"/>
+          <w:szCs w:val="24"/>
+          <w:lang w:val="en-CA" w:eastAsia="en-US"/>
+        </w:rPr>
+        <w:t xml:space="preserve">.  </w:t>
+      </w:r>
+      <w:r>
+        <w:rPr>
+          <w:rFonts w:ascii="Menlo" w:eastAsia="Times New Roman" w:hAnsi="Menlo" w:cs="Menlo"/>
+          <w:bCs/>
+          <w:color w:val="auto"/>
+          <w:sz w:val="24"/>
+          <w:szCs w:val="24"/>
+          <w:lang w:val="en-CA" w:eastAsia="en-US"/>
+        </w:rPr>
         <w:t>Installation was successful.</w:t>
       </w:r>
     </w:p>
@@ -418,20 +557,44 @@
       <w:r>
         <w:t>To activate: “</w:t>
       </w:r>
+      <w:proofErr w:type="spellStart"/>
       <w:r>
         <w:rPr>
           <w:b/>
         </w:rPr>
-        <w:t>conda activate tensorflow</w:t>
-      </w:r>
+        <w:t>conda</w:t>
+      </w:r>
+      <w:proofErr w:type="spellEnd"/>
+      <w:r>
+        <w:rPr>
+          <w:b/>
+        </w:rPr>
+        <w:t xml:space="preserve"> activate </w:t>
+      </w:r>
+      <w:proofErr w:type="spellStart"/>
+      <w:r>
+        <w:rPr>
+          <w:b/>
+        </w:rPr>
+        <w:t>tensorflow</w:t>
+      </w:r>
+      <w:proofErr w:type="spellEnd"/>
       <w:r>
         <w:t>”.  To deactivate: “</w:t>
       </w:r>
+      <w:proofErr w:type="spellStart"/>
       <w:r>
         <w:rPr>
           <w:b/>
         </w:rPr>
-        <w:t>conda deactivate</w:t>
+        <w:t>conda</w:t>
+      </w:r>
+      <w:proofErr w:type="spellEnd"/>
+      <w:r>
+        <w:rPr>
+          <w:b/>
+        </w:rPr>
+        <w:t xml:space="preserve"> deactivate</w:t>
       </w:r>
       <w:r>
         <w:t>”.</w:t>
@@ -458,8 +621,13 @@
         </w:numPr>
       </w:pPr>
       <w:r>
-        <w:t>Run: pip install tensorflow-gpu</w:t>
-      </w:r>
+        <w:t xml:space="preserve">Run: pip install </w:t>
+      </w:r>
+      <w:proofErr w:type="spellStart"/>
+      <w:r>
+        <w:t>tensorflow-gpu</w:t>
+      </w:r>
+      <w:proofErr w:type="spellEnd"/>
       <w:r>
         <w:t xml:space="preserve"> ** successful.</w:t>
       </w:r>
@@ -473,7 +641,23 @@
         </w:numPr>
       </w:pPr>
       <w:r>
-        <w:t>Testing with Python “import tensorflow as tf” failed.</w:t>
+        <w:t xml:space="preserve">Testing with Python “import </w:t>
+      </w:r>
+      <w:proofErr w:type="spellStart"/>
+      <w:r>
+        <w:t>tensorflow</w:t>
+      </w:r>
+      <w:proofErr w:type="spellEnd"/>
+      <w:r>
+        <w:t xml:space="preserve"> as </w:t>
+      </w:r>
+      <w:proofErr w:type="spellStart"/>
+      <w:r>
+        <w:t>tf</w:t>
+      </w:r>
+      <w:proofErr w:type="spellEnd"/>
+      <w:r>
+        <w:t>” failed.</w:t>
       </w:r>
     </w:p>
     <w:p>
@@ -491,8 +675,16 @@
         <w:rPr>
           <w:b/>
         </w:rPr>
-        <w:t>Run: pip install tensorflow</w:t>
-      </w:r>
+        <w:t xml:space="preserve">Run: pip install </w:t>
+      </w:r>
+      <w:proofErr w:type="spellStart"/>
+      <w:r>
+        <w:rPr>
+          <w:b/>
+        </w:rPr>
+        <w:t>tensorflow</w:t>
+      </w:r>
+      <w:proofErr w:type="spellEnd"/>
     </w:p>
     <w:p>
       <w:pPr>
@@ -503,7 +695,23 @@
         </w:numPr>
       </w:pPr>
       <w:r>
-        <w:t>Test with Python “import tensorflow as tf” succeeded.</w:t>
+        <w:t xml:space="preserve">Test with Python “import </w:t>
+      </w:r>
+      <w:proofErr w:type="spellStart"/>
+      <w:r>
+        <w:t>tensorflow</w:t>
+      </w:r>
+      <w:proofErr w:type="spellEnd"/>
+      <w:r>
+        <w:t xml:space="preserve"> as </w:t>
+      </w:r>
+      <w:proofErr w:type="spellStart"/>
+      <w:r>
+        <w:t>tf</w:t>
+      </w:r>
+      <w:proofErr w:type="spellEnd"/>
+      <w:r>
+        <w:t>” succeeded.</w:t>
       </w:r>
     </w:p>
     <w:p>
@@ -521,14 +729,36 @@
         <w:rPr>
           <w:b/>
         </w:rPr>
-        <w:t>Install Keras: pip install kera</w:t>
-      </w:r>
+        <w:t xml:space="preserve">Install </w:t>
+      </w:r>
+      <w:proofErr w:type="spellStart"/>
       <w:r>
         <w:rPr>
           <w:b/>
         </w:rPr>
+        <w:t>Keras</w:t>
+      </w:r>
+      <w:proofErr w:type="spellEnd"/>
+      <w:r>
+        <w:rPr>
+          <w:b/>
+        </w:rPr>
+        <w:t xml:space="preserve">: pip install </w:t>
+      </w:r>
+      <w:proofErr w:type="spellStart"/>
+      <w:r>
+        <w:rPr>
+          <w:b/>
+        </w:rPr>
+        <w:t>kera</w:t>
+      </w:r>
+      <w:r>
+        <w:rPr>
+          <w:b/>
+        </w:rPr>
         <w:t>s</w:t>
       </w:r>
+      <w:proofErr w:type="spellEnd"/>
     </w:p>
     <w:p>
       <w:pPr>
@@ -694,12 +924,28 @@
         <w:t>Looking at the .obj file through Microsoft Excel, it appears to be ASCII text.</w:t>
       </w:r>
       <w:r>
-        <w:t xml:space="preserve">  There are alternating lines of “v” and “vt”.</w:t>
-      </w:r>
-    </w:p>
-    <w:p>
-      <w:r>
-        <w:t>The “v” represent the 3D coordinates while the “vt” represent the flattened UV view</w:t>
+        <w:t xml:space="preserve">  There are alternating lines of “v” and “</w:t>
+      </w:r>
+      <w:proofErr w:type="spellStart"/>
+      <w:r>
+        <w:t>vt</w:t>
+      </w:r>
+      <w:proofErr w:type="spellEnd"/>
+      <w:r>
+        <w:t>”.</w:t>
+      </w:r>
+    </w:p>
+    <w:p>
+      <w:r>
+        <w:t>The “v” represent the 3D coordinates while the “</w:t>
+      </w:r>
+      <w:proofErr w:type="spellStart"/>
+      <w:r>
+        <w:t>vt</w:t>
+      </w:r>
+      <w:proofErr w:type="spellEnd"/>
+      <w:r>
+        <w:t>” represent the flattened UV view</w:t>
       </w:r>
       <w:r>
         <w:t xml:space="preserve">.  </w:t>
@@ -772,7 +1018,29 @@
           <w:szCs w:val="28"/>
           <w:lang w:val="en-US" w:eastAsia="ja-JP"/>
         </w:rPr>
-        <w:t>Investigate running pyMesh in docker.</w:t>
+        <w:t xml:space="preserve">Investigate running </w:t>
+      </w:r>
+      <w:proofErr w:type="spellStart"/>
+      <w:r>
+        <w:rPr>
+          <w:rFonts w:asciiTheme="minorHAnsi" w:eastAsiaTheme="minorHAnsi" w:hAnsiTheme="minorHAnsi" w:cstheme="minorBidi"/>
+          <w:color w:val="483E41" w:themeColor="text2"/>
+          <w:sz w:val="28"/>
+          <w:szCs w:val="28"/>
+          <w:lang w:val="en-US" w:eastAsia="ja-JP"/>
+        </w:rPr>
+        <w:t>pyMesh</w:t>
+      </w:r>
+      <w:proofErr w:type="spellEnd"/>
+      <w:r>
+        <w:rPr>
+          <w:rFonts w:asciiTheme="minorHAnsi" w:eastAsiaTheme="minorHAnsi" w:hAnsiTheme="minorHAnsi" w:cstheme="minorBidi"/>
+          <w:color w:val="483E41" w:themeColor="text2"/>
+          <w:sz w:val="28"/>
+          <w:szCs w:val="28"/>
+          <w:lang w:val="en-US" w:eastAsia="ja-JP"/>
+        </w:rPr>
+        <w:t xml:space="preserve"> in docker.</w:t>
       </w:r>
       <w:r>
         <w:rPr>
@@ -836,8 +1104,21 @@
         <w:t xml:space="preserve">-v /Users:/Users </w:t>
       </w:r>
       <w:r>
-        <w:t>-it pymesh/pymesh</w:t>
-      </w:r>
+        <w:t xml:space="preserve">-it </w:t>
+      </w:r>
+      <w:proofErr w:type="spellStart"/>
+      <w:r>
+        <w:t>pymesh</w:t>
+      </w:r>
+      <w:proofErr w:type="spellEnd"/>
+      <w:r>
+        <w:t>/</w:t>
+      </w:r>
+      <w:proofErr w:type="spellStart"/>
+      <w:r>
+        <w:t>pymesh</w:t>
+      </w:r>
+      <w:proofErr w:type="spellEnd"/>
     </w:p>
     <w:p/>
     <w:p>
@@ -856,7 +1137,25 @@
           <w:color w:val="000000"/>
           <w:szCs w:val="22"/>
         </w:rPr>
-        <w:t>exec(open("/Users/hengsun/Documents/Thesis/generate.py").read())</w:t>
+        <w:t>exec(open("/Users/</w:t>
+      </w:r>
+      <w:proofErr w:type="spellStart"/>
+      <w:r>
+        <w:rPr>
+          <w:rFonts w:ascii="Menlo" w:hAnsi="Menlo" w:cs="Menlo"/>
+          <w:color w:val="000000"/>
+          <w:szCs w:val="22"/>
+        </w:rPr>
+        <w:t>hengsun</w:t>
+      </w:r>
+      <w:proofErr w:type="spellEnd"/>
+      <w:r>
+        <w:rPr>
+          <w:rFonts w:ascii="Menlo" w:hAnsi="Menlo" w:cs="Menlo"/>
+          <w:color w:val="000000"/>
+          <w:szCs w:val="22"/>
+        </w:rPr>
+        <w:t>/Documents/Thesis/generate.py").read())</w:t>
       </w:r>
     </w:p>
     <w:p>
@@ -886,9 +1185,19 @@
       </w:r>
     </w:p>
     <w:p>
-      <w:r>
-        <w:t>pymesh has sample generators.  One of the shapes it can generate is the icosphere</w:t>
-      </w:r>
+      <w:proofErr w:type="spellStart"/>
+      <w:r>
+        <w:t>pymesh</w:t>
+      </w:r>
+      <w:proofErr w:type="spellEnd"/>
+      <w:r>
+        <w:t xml:space="preserve"> has sample generators.  One of the shapes it can generate is the </w:t>
+      </w:r>
+      <w:proofErr w:type="spellStart"/>
+      <w:r>
+        <w:t>icosphere</w:t>
+      </w:r>
+      <w:proofErr w:type="spellEnd"/>
       <w:r>
         <w:t xml:space="preserve">: </w:t>
       </w:r>
@@ -898,7 +1207,25 @@
           <w:color w:val="000000"/>
           <w:szCs w:val="22"/>
         </w:rPr>
-        <w:t xml:space="preserve">mesh=pymesh.generate_icosphere(1, (0,0,0), 2).  </w:t>
+        <w:t>mesh=</w:t>
+      </w:r>
+      <w:proofErr w:type="spellStart"/>
+      <w:r>
+        <w:rPr>
+          <w:rFonts w:ascii="Menlo" w:hAnsi="Menlo" w:cs="Menlo"/>
+          <w:color w:val="000000"/>
+          <w:szCs w:val="22"/>
+        </w:rPr>
+        <w:t>pymesh.generate_icosphere</w:t>
+      </w:r>
+      <w:proofErr w:type="spellEnd"/>
+      <w:r>
+        <w:rPr>
+          <w:rFonts w:ascii="Menlo" w:hAnsi="Menlo" w:cs="Menlo"/>
+          <w:color w:val="000000"/>
+          <w:szCs w:val="22"/>
+        </w:rPr>
+        <w:t xml:space="preserve">(1, (0,0,0), 2).  </w:t>
       </w:r>
     </w:p>
     <w:p>
@@ -970,7 +1297,15 @@
         </w:numPr>
       </w:pPr>
       <w:r>
-        <w:t xml:space="preserve">Download github repository: </w:t>
+        <w:t xml:space="preserve">Download </w:t>
+      </w:r>
+      <w:proofErr w:type="spellStart"/>
+      <w:r>
+        <w:t>github</w:t>
+      </w:r>
+      <w:proofErr w:type="spellEnd"/>
+      <w:r>
+        <w:t xml:space="preserve"> repository: </w:t>
       </w:r>
       <w:hyperlink r:id="rId13" w:history="1">
         <w:r>
@@ -996,8 +1331,18 @@
           <w:sz w:val="40"/>
           <w:szCs w:val="40"/>
         </w:rPr>
-        <w:t>Installing SuiteSparse</w:t>
-      </w:r>
+        <w:t xml:space="preserve">Installing </w:t>
+      </w:r>
+      <w:proofErr w:type="spellStart"/>
+      <w:r>
+        <w:rPr>
+          <w:b/>
+          <w:sz w:val="40"/>
+          <w:szCs w:val="40"/>
+        </w:rPr>
+        <w:t>SuiteSparse</w:t>
+      </w:r>
+      <w:proofErr w:type="spellEnd"/>
     </w:p>
     <w:p>
       <w:pPr>
@@ -1020,7 +1365,15 @@
         </w:numPr>
       </w:pPr>
       <w:r>
-        <w:t>** Need to build SuiteSparse first.</w:t>
+        <w:t xml:space="preserve">** Need to build </w:t>
+      </w:r>
+      <w:proofErr w:type="spellStart"/>
+      <w:r>
+        <w:t>SuiteSparse</w:t>
+      </w:r>
+      <w:proofErr w:type="spellEnd"/>
+      <w:r>
+        <w:t xml:space="preserve"> first.</w:t>
       </w:r>
     </w:p>
     <w:p>
@@ -1111,8 +1464,13 @@
         </w:numPr>
       </w:pPr>
       <w:r>
-        <w:t>Alternative is to use home brew to install: brew install suitesparse</w:t>
-      </w:r>
+        <w:t xml:space="preserve">Alternative is to use home brew to install: brew install </w:t>
+      </w:r>
+      <w:proofErr w:type="spellStart"/>
+      <w:r>
+        <w:t>suitesparse</w:t>
+      </w:r>
+      <w:proofErr w:type="spellEnd"/>
       <w:r>
         <w:t>.  This installed, however, still had a problem with compiling.</w:t>
       </w:r>
@@ -1134,7 +1492,25 @@
           <w:color w:val="auto"/>
           <w:szCs w:val="22"/>
         </w:rPr>
-        <w:t>/Users/hengsun/Documents/Thesis/suitesparse-metis-for-windows-1.4.0/metis/GKlib/gk_arch.h, had to comment out the rint macro.</w:t>
+        <w:t xml:space="preserve">/Users/hengsun/Documents/Thesis/suitesparse-metis-for-windows-1.4.0/metis/GKlib/gk_arch.h, had to comment out the </w:t>
+      </w:r>
+      <w:proofErr w:type="spellStart"/>
+      <w:r>
+        <w:rPr>
+          <w:rFonts w:ascii="Menlo" w:hAnsi="Menlo" w:cs="Menlo"/>
+          <w:color w:val="auto"/>
+          <w:szCs w:val="22"/>
+        </w:rPr>
+        <w:t>rint</w:t>
+      </w:r>
+      <w:proofErr w:type="spellEnd"/>
+      <w:r>
+        <w:rPr>
+          <w:rFonts w:ascii="Menlo" w:hAnsi="Menlo" w:cs="Menlo"/>
+          <w:color w:val="auto"/>
+          <w:szCs w:val="22"/>
+        </w:rPr>
+        <w:t xml:space="preserve"> macro.</w:t>
       </w:r>
       <w:r>
         <w:rPr>
@@ -1278,7 +1654,31 @@
           <w:bdr w:val="none" w:sz="0" w:space="0" w:color="auto" w:frame="1"/>
           <w:lang w:val="en-CA" w:eastAsia="en-US"/>
         </w:rPr>
-        <w:t xml:space="preserve">cd boundary-first-flattening &amp;&amp; git submodule update --init </w:t>
+        <w:t>cd boundary-first-flattening &amp;&amp; git submodule update --</w:t>
+      </w:r>
+      <w:proofErr w:type="spellStart"/>
+      <w:r>
+        <w:rPr>
+          <w:rFonts w:ascii="Consolas" w:eastAsia="Times New Roman" w:hAnsi="Consolas" w:cs="Consolas"/>
+          <w:color w:val="24292E"/>
+          <w:sz w:val="20"/>
+          <w:szCs w:val="20"/>
+          <w:bdr w:val="none" w:sz="0" w:space="0" w:color="auto" w:frame="1"/>
+          <w:lang w:val="en-CA" w:eastAsia="en-US"/>
+        </w:rPr>
+        <w:t>init</w:t>
+      </w:r>
+      <w:proofErr w:type="spellEnd"/>
+      <w:r>
+        <w:rPr>
+          <w:rFonts w:ascii="Consolas" w:eastAsia="Times New Roman" w:hAnsi="Consolas" w:cs="Consolas"/>
+          <w:color w:val="24292E"/>
+          <w:sz w:val="20"/>
+          <w:szCs w:val="20"/>
+          <w:bdr w:val="none" w:sz="0" w:space="0" w:color="auto" w:frame="1"/>
+          <w:lang w:val="en-CA" w:eastAsia="en-US"/>
+        </w:rPr>
+        <w:t xml:space="preserve"> </w:t>
       </w:r>
       <w:r>
         <w:rPr>
@@ -1350,6 +1750,7 @@
           <w:lang w:val="en-CA" w:eastAsia="en-US"/>
         </w:rPr>
       </w:pPr>
+      <w:proofErr w:type="spellStart"/>
       <w:r>
         <w:rPr>
           <w:rFonts w:ascii="Consolas" w:eastAsia="Times New Roman" w:hAnsi="Consolas" w:cs="Consolas"/>
@@ -1360,7 +1761,43 @@
           <w:lang w:val="en-CA" w:eastAsia="en-US"/>
         </w:rPr>
         <w:lastRenderedPageBreak/>
-        <w:t>mkdir build &amp;&amp; cd build &amp;&amp; cmake ..</w:t>
+        <w:t>mkdir</w:t>
+      </w:r>
+      <w:proofErr w:type="spellEnd"/>
+      <w:r>
+        <w:rPr>
+          <w:rFonts w:ascii="Consolas" w:eastAsia="Times New Roman" w:hAnsi="Consolas" w:cs="Consolas"/>
+          <w:color w:val="24292E"/>
+          <w:sz w:val="20"/>
+          <w:szCs w:val="20"/>
+          <w:bdr w:val="none" w:sz="0" w:space="0" w:color="auto" w:frame="1"/>
+          <w:lang w:val="en-CA" w:eastAsia="en-US"/>
+        </w:rPr>
+        <w:t xml:space="preserve"> build &amp;&amp; cd build &amp;&amp; </w:t>
+      </w:r>
+      <w:proofErr w:type="spellStart"/>
+      <w:r>
+        <w:rPr>
+          <w:rFonts w:ascii="Consolas" w:eastAsia="Times New Roman" w:hAnsi="Consolas" w:cs="Consolas"/>
+          <w:color w:val="24292E"/>
+          <w:sz w:val="20"/>
+          <w:szCs w:val="20"/>
+          <w:bdr w:val="none" w:sz="0" w:space="0" w:color="auto" w:frame="1"/>
+          <w:lang w:val="en-CA" w:eastAsia="en-US"/>
+        </w:rPr>
+        <w:t>cmake</w:t>
+      </w:r>
+      <w:proofErr w:type="spellEnd"/>
+      <w:r>
+        <w:rPr>
+          <w:rFonts w:ascii="Consolas" w:eastAsia="Times New Roman" w:hAnsi="Consolas" w:cs="Consolas"/>
+          <w:color w:val="24292E"/>
+          <w:sz w:val="20"/>
+          <w:szCs w:val="20"/>
+          <w:bdr w:val="none" w:sz="0" w:space="0" w:color="auto" w:frame="1"/>
+          <w:lang w:val="en-CA" w:eastAsia="en-US"/>
+        </w:rPr>
+        <w:t xml:space="preserve"> ..</w:t>
       </w:r>
       <w:r>
         <w:rPr>
@@ -1476,7 +1913,33 @@
           <w:bdr w:val="none" w:sz="0" w:space="0" w:color="auto" w:frame="1"/>
           <w:lang w:val="en-CA" w:eastAsia="en-US"/>
         </w:rPr>
-        <w:t>/Users/hengsun/Documents/Thesis/boundary-first-flattening/build</w:t>
+        <w:t>/Users/</w:t>
+      </w:r>
+      <w:proofErr w:type="spellStart"/>
+      <w:r>
+        <w:rPr>
+          <w:rFonts w:ascii="Consolas" w:eastAsia="Times New Roman" w:hAnsi="Consolas" w:cs="Consolas"/>
+          <w:b/>
+          <w:color w:val="24292E"/>
+          <w:sz w:val="20"/>
+          <w:szCs w:val="20"/>
+          <w:bdr w:val="none" w:sz="0" w:space="0" w:color="auto" w:frame="1"/>
+          <w:lang w:val="en-CA" w:eastAsia="en-US"/>
+        </w:rPr>
+        <w:t>hengsun</w:t>
+      </w:r>
+      <w:proofErr w:type="spellEnd"/>
+      <w:r>
+        <w:rPr>
+          <w:rFonts w:ascii="Consolas" w:eastAsia="Times New Roman" w:hAnsi="Consolas" w:cs="Consolas"/>
+          <w:b/>
+          <w:color w:val="24292E"/>
+          <w:sz w:val="20"/>
+          <w:szCs w:val="20"/>
+          <w:bdr w:val="none" w:sz="0" w:space="0" w:color="auto" w:frame="1"/>
+          <w:lang w:val="en-CA" w:eastAsia="en-US"/>
+        </w:rPr>
+        <w:t>/Documents/Thesis/boundary-first-flattening/build</w:t>
       </w:r>
       <w:r>
         <w:rPr>
@@ -1578,6 +2041,7 @@
         </w:rPr>
         <w:t>“</w:t>
       </w:r>
+      <w:proofErr w:type="spellStart"/>
       <w:r>
         <w:rPr>
           <w:rFonts w:ascii="Menlo" w:hAnsi="Menlo" w:cs="Menlo"/>
@@ -1588,8 +2052,9 @@
           <w:color w:val="000000"/>
           <w:szCs w:val="22"/>
         </w:rPr>
-        <w:t xml:space="preserve">xcode-select </w:t>
-      </w:r>
+        <w:t>xcode</w:t>
+      </w:r>
+      <w:proofErr w:type="spellEnd"/>
       <w:r>
         <w:rPr>
           <w:rFonts w:ascii="Menlo" w:hAnsi="Menlo" w:cs="Menlo"/>
@@ -1600,7 +2065,7 @@
           <w:color w:val="000000"/>
           <w:szCs w:val="22"/>
         </w:rPr>
-        <w:t>–</w:t>
+        <w:t xml:space="preserve">-select </w:t>
       </w:r>
       <w:r>
         <w:rPr>
@@ -1612,7 +2077,7 @@
           <w:color w:val="000000"/>
           <w:szCs w:val="22"/>
         </w:rPr>
-        <w:t>-</w:t>
+        <w:t>–</w:t>
       </w:r>
       <w:r>
         <w:rPr>
@@ -1624,7 +2089,7 @@
           <w:color w:val="000000"/>
           <w:szCs w:val="22"/>
         </w:rPr>
-        <w:t>install</w:t>
+        <w:t>-</w:t>
       </w:r>
       <w:r>
         <w:rPr>
@@ -1636,7 +2101,7 @@
           <w:color w:val="000000"/>
           <w:szCs w:val="22"/>
         </w:rPr>
-        <w:t>”</w:t>
+        <w:t>install</w:t>
       </w:r>
       <w:r>
         <w:rPr>
@@ -1648,6 +2113,18 @@
           <w:color w:val="000000"/>
           <w:szCs w:val="22"/>
         </w:rPr>
+        <w:t>”</w:t>
+      </w:r>
+      <w:r>
+        <w:rPr>
+          <w:rFonts w:ascii="Menlo" w:hAnsi="Menlo" w:cs="Menlo"/>
+          <w:b/>
+          <w:bCs/>
+          <w:i/>
+          <w:iCs/>
+          <w:color w:val="000000"/>
+          <w:szCs w:val="22"/>
+        </w:rPr>
         <w:t>.</w:t>
       </w:r>
     </w:p>
@@ -1767,7 +2244,15 @@
         </w:numPr>
       </w:pPr>
       <w:r>
-        <w:t>Trying to now configure the DenseMatrix to populate the boundaries.</w:t>
+        <w:t xml:space="preserve">Trying to now configure the </w:t>
+      </w:r>
+      <w:proofErr w:type="spellStart"/>
+      <w:r>
+        <w:t>DenseMatrix</w:t>
+      </w:r>
+      <w:proofErr w:type="spellEnd"/>
+      <w:r>
+        <w:t xml:space="preserve"> to populate the boundaries.</w:t>
       </w:r>
     </w:p>
     <w:p>
@@ -1783,8 +2268,17 @@
           <w:b/>
           <w:bCs/>
         </w:rPr>
-        <w:t>Now we can modify the command-line and try to access the additional methods, specifically BFF:flatten</w:t>
-      </w:r>
+        <w:t xml:space="preserve">Now we can modify the command-line and try to access the additional methods, specifically </w:t>
+      </w:r>
+      <w:proofErr w:type="spellStart"/>
+      <w:r>
+        <w:rPr>
+          <w:b/>
+          <w:bCs/>
+        </w:rPr>
+        <w:t>BFF:flatten</w:t>
+      </w:r>
+      <w:proofErr w:type="spellEnd"/>
       <w:r>
         <w:t>.</w:t>
       </w:r>
@@ -1869,8 +2363,21 @@
           <w:numId w:val="9"/>
         </w:numPr>
       </w:pPr>
-      <w:r>
-        <w:t xml:space="preserve">Pymesh has a method that called collapse_short_edges.  </w:t>
+      <w:proofErr w:type="spellStart"/>
+      <w:r>
+        <w:t>Pymesh</w:t>
+      </w:r>
+      <w:proofErr w:type="spellEnd"/>
+      <w:r>
+        <w:t xml:space="preserve"> has a method that called </w:t>
+      </w:r>
+      <w:proofErr w:type="spellStart"/>
+      <w:r>
+        <w:t>collapse_short_edges</w:t>
+      </w:r>
+      <w:proofErr w:type="spellEnd"/>
+      <w:r>
+        <w:t xml:space="preserve">.  </w:t>
       </w:r>
       <w:r>
         <w:t>This method has the ability to remove edges that are below a certain threshold.  For our implementation, we are removing edges that are below less than 0.5*average edge length.</w:t>
@@ -1907,7 +2414,15 @@
       </w:r>
       <w:r>
         <w:lastRenderedPageBreak/>
-        <w:t>This should be a icosphere or some other 3-d object.  It will output trimmedout_flat.obj.  This will be a flattened version of the 3-d object.</w:t>
+        <w:t xml:space="preserve">This should be a </w:t>
+      </w:r>
+      <w:proofErr w:type="spellStart"/>
+      <w:r>
+        <w:t>icosphere</w:t>
+      </w:r>
+      <w:proofErr w:type="spellEnd"/>
+      <w:r>
+        <w:t xml:space="preserve"> or some other 3-d object.  It will output trimmedout_flat.obj.  This will be a flattened version of the 3-d object.</w:t>
       </w:r>
     </w:p>
     <w:p>
@@ -2333,7 +2848,21 @@
         <w:rPr>
           <w:bCs/>
         </w:rPr>
-        <w:t>Robert Bridson – algorithm for dart throwing.</w:t>
+        <w:t xml:space="preserve">Robert </w:t>
+      </w:r>
+      <w:proofErr w:type="spellStart"/>
+      <w:r>
+        <w:rPr>
+          <w:bCs/>
+        </w:rPr>
+        <w:t>Bridson</w:t>
+      </w:r>
+      <w:proofErr w:type="spellEnd"/>
+      <w:r>
+        <w:rPr>
+          <w:bCs/>
+        </w:rPr>
+        <w:t xml:space="preserve"> – algorithm for dart throwing.</w:t>
       </w:r>
     </w:p>
     <w:p>
@@ -2456,7 +2985,21 @@
         <w:rPr>
           <w:b/>
         </w:rPr>
-        <w:t xml:space="preserve">Poisson disc sampling using Robert Bridson’s algorithm: </w:t>
+        <w:t xml:space="preserve">Poisson disc sampling using Robert </w:t>
+      </w:r>
+      <w:proofErr w:type="spellStart"/>
+      <w:r>
+        <w:rPr>
+          <w:b/>
+        </w:rPr>
+        <w:t>Bridson’s</w:t>
+      </w:r>
+      <w:proofErr w:type="spellEnd"/>
+      <w:r>
+        <w:rPr>
+          <w:b/>
+        </w:rPr>
+        <w:t xml:space="preserve"> algorithm: </w:t>
       </w:r>
       <w:hyperlink r:id="rId21" w:history="1">
         <w:r>
@@ -2514,7 +3057,21 @@
         <w:rPr>
           <w:bCs/>
         </w:rPr>
-        <w:t xml:space="preserve">Using Bridson’s algorithm implementation in Python. </w:t>
+        <w:t xml:space="preserve">Using </w:t>
+      </w:r>
+      <w:proofErr w:type="spellStart"/>
+      <w:r>
+        <w:rPr>
+          <w:bCs/>
+        </w:rPr>
+        <w:t>Bridson’s</w:t>
+      </w:r>
+      <w:proofErr w:type="spellEnd"/>
+      <w:r>
+        <w:rPr>
+          <w:bCs/>
+        </w:rPr>
+        <w:t xml:space="preserve"> algorithm implementation in Python. </w:t>
       </w:r>
       <w:r>
         <w:rPr>
@@ -2671,7 +3228,21 @@
         <w:rPr>
           <w:bCs/>
         </w:rPr>
-        <w:t xml:space="preserve">Understanding Numpy array slicing: </w:t>
+        <w:t xml:space="preserve">Understanding </w:t>
+      </w:r>
+      <w:proofErr w:type="spellStart"/>
+      <w:r>
+        <w:rPr>
+          <w:bCs/>
+        </w:rPr>
+        <w:t>Numpy</w:t>
+      </w:r>
+      <w:proofErr w:type="spellEnd"/>
+      <w:r>
+        <w:rPr>
+          <w:bCs/>
+        </w:rPr>
+        <w:t xml:space="preserve"> array slicing: </w:t>
       </w:r>
       <w:hyperlink r:id="rId25" w:history="1">
         <w:r>
@@ -2847,11 +3418,19 @@
         </w:rPr>
         <w:t xml:space="preserve">Build problems.  Create fake link: </w:t>
       </w:r>
+      <w:proofErr w:type="spellStart"/>
       <w:r>
         <w:rPr>
           <w:b/>
         </w:rPr>
-        <w:t>sudo ln -s /Applications/Xcode.app/Contents/Developer/Platforms/MacOSX.platform/Developer/SDKs/MacOSX10.15.sdk /Applications/Xcode.app/Contents/Developer/Platforms/MacOSX.platform/Developer/SDKs/MacOSX10.14.sdk</w:t>
+        <w:t>sudo</w:t>
+      </w:r>
+      <w:proofErr w:type="spellEnd"/>
+      <w:r>
+        <w:rPr>
+          <w:b/>
+        </w:rPr>
+        <w:t xml:space="preserve"> ln -s /Applications/Xcode.app/Contents/Developer/Platforms/MacOSX.platform/Developer/SDKs/MacOSX10.15.sdk /Applications/Xcode.app/Contents/Developer/Platforms/MacOSX.platform/Developer/SDKs/MacOSX10.14.sdk</w:t>
       </w:r>
     </w:p>
     <w:p>
@@ -4430,6 +5009,74 @@
         </w:rPr>
         <w:t xml:space="preserve">  ** done.</w:t>
       </w:r>
+    </w:p>
+    <w:p>
+      <w:pPr>
+        <w:pStyle w:val="ListParagraph"/>
+        <w:numPr>
+          <w:ilvl w:val="0"/>
+          <w:numId w:val="17"/>
+        </w:numPr>
+        <w:rPr>
+          <w:bCs/>
+        </w:rPr>
+      </w:pPr>
+      <w:r>
+        <w:rPr>
+          <w:bCs/>
+        </w:rPr>
+        <w:t xml:space="preserve">Generate </w:t>
+      </w:r>
+      <w:proofErr w:type="spellStart"/>
+      <w:r>
+        <w:rPr>
+          <w:bCs/>
+        </w:rPr>
+        <w:t>chaincode</w:t>
+      </w:r>
+      <w:proofErr w:type="spellEnd"/>
+      <w:r>
+        <w:rPr>
+          <w:bCs/>
+        </w:rPr>
+        <w:t xml:space="preserve"> based on the blob</w:t>
+      </w:r>
+      <w:r>
+        <w:rPr>
+          <w:bCs/>
+        </w:rPr>
+        <w:t xml:space="preserve"> alphabet.</w:t>
+      </w:r>
+      <w:r>
+        <w:rPr>
+          <w:bCs/>
+        </w:rPr>
+        <w:t xml:space="preserve"> ** done.</w:t>
+      </w:r>
+    </w:p>
+    <w:p>
+      <w:pPr>
+        <w:pStyle w:val="ListParagraph"/>
+        <w:numPr>
+          <w:ilvl w:val="0"/>
+          <w:numId w:val="17"/>
+        </w:numPr>
+        <w:rPr>
+          <w:bCs/>
+        </w:rPr>
+      </w:pPr>
+      <w:r>
+        <w:rPr>
+          <w:bCs/>
+        </w:rPr>
+        <w:t>** There is a problematic case where there are two consecutive 90 degree transitions.</w:t>
+      </w:r>
+      <w:r>
+        <w:rPr>
+          <w:bCs/>
+        </w:rPr>
+        <w:t xml:space="preserve">  The problem is even more problematic if there is a sequence of 90, 0, 90 will also cause a problem to BFF.</w:t>
+      </w:r>
       <w:bookmarkStart w:id="0" w:name="_GoBack"/>
       <w:bookmarkEnd w:id="0"/>
     </w:p>
@@ -4444,24 +5091,6 @@
           <w:bCs/>
         </w:rPr>
       </w:pPr>
-      <w:r>
-        <w:rPr>
-          <w:bCs/>
-        </w:rPr>
-        <w:t xml:space="preserve">Generate </w:t>
-      </w:r>
-      <w:r>
-        <w:rPr>
-          <w:bCs/>
-        </w:rPr>
-        <w:t>chaincode based on the blob</w:t>
-      </w:r>
-      <w:r>
-        <w:rPr>
-          <w:bCs/>
-        </w:rPr>
-        <w:t xml:space="preserve"> alphabet.</w:t>
-      </w:r>
     </w:p>
     <w:p>
       <w:pPr>
@@ -4472,18 +5101,6 @@
         </w:numPr>
         <w:rPr>
           <w:bCs/>
-        </w:rPr>
-      </w:pPr>
-    </w:p>
-    <w:p>
-      <w:pPr>
-        <w:pStyle w:val="ListParagraph"/>
-        <w:numPr>
-          <w:ilvl w:val="0"/>
-          <w:numId w:val="17"/>
-        </w:numPr>
-        <w:rPr>
-          <w:bCs/>
           <w:lang w:val="en-CA"/>
         </w:rPr>
       </w:pPr>
@@ -4491,7 +5108,22 @@
         <w:rPr>
           <w:bCs/>
         </w:rPr>
-        <w:t xml:space="preserve">Potentially utilize Tkinter: </w:t>
+        <w:lastRenderedPageBreak/>
+        <w:t xml:space="preserve">Potentially utilize </w:t>
+      </w:r>
+      <w:proofErr w:type="spellStart"/>
+      <w:r>
+        <w:rPr>
+          <w:bCs/>
+        </w:rPr>
+        <w:t>Tkinter</w:t>
+      </w:r>
+      <w:proofErr w:type="spellEnd"/>
+      <w:r>
+        <w:rPr>
+          <w:bCs/>
+        </w:rPr>
+        <w:t xml:space="preserve">: </w:t>
       </w:r>
       <w:hyperlink r:id="rId36" w:history="1">
         <w:r>
@@ -4520,7 +5152,6 @@
         <w:rPr>
           <w:bCs/>
         </w:rPr>
-        <w:lastRenderedPageBreak/>
         <w:t xml:space="preserve">Potential base for draw program: </w:t>
       </w:r>
       <w:hyperlink r:id="rId37" w:anchor="sphx-glr-gallery-event-handling-ginput-manual-clabel-sgskip-py" w:history="1">
@@ -8841,6 +9472,7 @@
     <w:rsid w:val="00947035"/>
     <w:rsid w:val="00983CED"/>
     <w:rsid w:val="00A04076"/>
+    <w:rsid w:val="00A835CA"/>
     <w:rsid w:val="00AF5E69"/>
     <w:rsid w:val="00B13AEA"/>
     <w:rsid w:val="00B604E9"/>

</xml_diff>

<commit_message>
Found a problem with the BFF handling of certain chain codes.  Still investigating with the letter H. Blob generation works.  Generating chaincode from Blbo works. Integrated into process.
</commit_message>
<xml_diff>
--- a/Thesis.docx
+++ b/Thesis.docx
@@ -5063,6 +5063,7 @@
         </w:numPr>
         <w:rPr>
           <w:bCs/>
+          <w:lang w:val="en-CA"/>
         </w:rPr>
       </w:pPr>
       <w:r>
@@ -5076,12 +5077,555 @@
           <w:bCs/>
         </w:rPr>
         <w:t xml:space="preserve">  The problem is even more problematic if there is a sequence of 90, 0, 90 will also cause a problem to BFF.</w:t>
+      </w:r>
+      <w:r>
+        <w:rPr>
+          <w:bCs/>
+        </w:rPr>
+        <w:t xml:space="preserve"> ** Turns out that BFF can handle the mesh.  It is the Python Triangulation class that has a problem with the Mesh.</w:t>
+      </w:r>
+      <w:r>
+        <w:rPr>
+          <w:bCs/>
+        </w:rPr>
+        <w:t xml:space="preserve">  When it attempts to create a </w:t>
+      </w:r>
+      <w:proofErr w:type="spellStart"/>
+      <w:r>
+        <w:rPr>
+          <w:bCs/>
+        </w:rPr>
+        <w:t>tri_finder</w:t>
+      </w:r>
+      <w:proofErr w:type="spellEnd"/>
+      <w:r>
+        <w:rPr>
+          <w:bCs/>
+        </w:rPr>
+        <w:t xml:space="preserve">, it utilizes </w:t>
+      </w:r>
+      <w:proofErr w:type="spellStart"/>
+      <w:r>
+        <w:rPr>
+          <w:bCs/>
+        </w:rPr>
+        <w:t>TrapezoidMapTriFinder</w:t>
+      </w:r>
+      <w:proofErr w:type="spellEnd"/>
+      <w:r>
+        <w:rPr>
+          <w:bCs/>
+        </w:rPr>
+        <w:t xml:space="preserve">.  </w:t>
+      </w:r>
+      <w:proofErr w:type="spellStart"/>
+      <w:r>
+        <w:rPr>
+          <w:bCs/>
+        </w:rPr>
+        <w:lastRenderedPageBreak/>
+        <w:t>TrapzoidMapTriFinder</w:t>
+      </w:r>
+      <w:proofErr w:type="spellEnd"/>
+      <w:r>
+        <w:rPr>
+          <w:bCs/>
+        </w:rPr>
+        <w:t xml:space="preserve"> assumes correct triangulation.  According to this website, </w:t>
+      </w:r>
+      <w:hyperlink r:id="rId36" w:anchor="matplotlib.tri.Triangulation.get_trifinder" w:history="1">
+        <w:r>
+          <w:rPr>
+            <w:rStyle w:val="Hyperlink"/>
+            <w:bCs/>
+          </w:rPr>
+          <w:t>https://matplotlib.org/3.1.1/api/tri_api.html#matplotlib.tri.Triangulation.get_trifinder</w:t>
+        </w:r>
+      </w:hyperlink>
+      <w:r>
+        <w:rPr>
+          <w:bCs/>
+        </w:rPr>
+        <w:t>, the triangulation mesh must be valid: “</w:t>
+      </w:r>
+      <w:r>
+        <w:rPr>
+          <w:b/>
+          <w:i/>
+          <w:iCs/>
+          <w:lang w:val="en-CA"/>
+        </w:rPr>
+        <w:t>The triangulation must be valid, i.e. it must not have duplicate points, triangles formed from colinear points, or overlapping triangles. The algorithm has some tolerance to triangles formed from colinear points, but this should not be relied upon.</w:t>
+      </w:r>
+      <w:r>
+        <w:rPr>
+          <w:bCs/>
+          <w:lang w:val="en-CA"/>
+        </w:rPr>
+        <w:t>”</w:t>
+      </w:r>
+      <w:r>
+        <w:rPr>
+          <w:bCs/>
+          <w:lang w:val="en-CA"/>
+        </w:rPr>
+        <w:t xml:space="preserve"> At the moment, still unclear which issue is causing the problem.</w:t>
+      </w:r>
+    </w:p>
+    <w:p>
+      <w:pPr>
+        <w:pStyle w:val="ListParagraph"/>
+        <w:numPr>
+          <w:ilvl w:val="1"/>
+          <w:numId w:val="17"/>
+        </w:numPr>
+        <w:rPr>
+          <w:bCs/>
+        </w:rPr>
+      </w:pPr>
+      <w:r>
+        <w:rPr>
+          <w:bCs/>
+        </w:rPr>
+        <w:t>Validate – ensure we do not have duplicate points.  ** done.  There are no duplicate points.</w:t>
+      </w:r>
+    </w:p>
+    <w:p>
+      <w:pPr>
+        <w:pStyle w:val="ListParagraph"/>
+        <w:numPr>
+          <w:ilvl w:val="1"/>
+          <w:numId w:val="17"/>
+        </w:numPr>
+        <w:rPr>
+          <w:bCs/>
+        </w:rPr>
+      </w:pPr>
+      <w:r>
+        <w:rPr>
+          <w:bCs/>
+        </w:rPr>
+        <w:t>Validate – ensure there are no overlapping triangles, e.g. faces.</w:t>
+      </w:r>
+      <w:r>
+        <w:rPr>
+          <w:bCs/>
+        </w:rPr>
+        <w:t xml:space="preserve"> ** done.  There are no duplicate faces.</w:t>
+      </w:r>
+    </w:p>
+    <w:p>
+      <w:pPr>
+        <w:pStyle w:val="ListParagraph"/>
+        <w:numPr>
+          <w:ilvl w:val="1"/>
+          <w:numId w:val="17"/>
+        </w:numPr>
+        <w:rPr>
+          <w:bCs/>
+        </w:rPr>
+      </w:pPr>
+      <w:r>
+        <w:rPr>
+          <w:bCs/>
+        </w:rPr>
+        <w:t>Colinear?</w:t>
+      </w:r>
+    </w:p>
+    <w:p>
+      <w:pPr>
+        <w:pStyle w:val="ListParagraph"/>
+        <w:numPr>
+          <w:ilvl w:val="1"/>
+          <w:numId w:val="17"/>
+        </w:numPr>
+        <w:rPr>
+          <w:bCs/>
+        </w:rPr>
+      </w:pPr>
+      <w:r>
+        <w:rPr>
+          <w:bCs/>
+        </w:rPr>
+        <w:t xml:space="preserve">Try blurring base character image.  Use </w:t>
+      </w:r>
+      <w:proofErr w:type="spellStart"/>
+      <w:r>
+        <w:rPr>
+          <w:bCs/>
+        </w:rPr>
+        <w:t>BoxBlur</w:t>
+      </w:r>
+      <w:proofErr w:type="spellEnd"/>
+      <w:r>
+        <w:rPr>
+          <w:bCs/>
+        </w:rPr>
+        <w:t>(2).</w:t>
+      </w:r>
+      <w:r>
+        <w:rPr>
+          <w:bCs/>
+        </w:rPr>
+        <w:t xml:space="preserve">  This fixes the problem some of the time.  Using </w:t>
+      </w:r>
+      <w:proofErr w:type="spellStart"/>
+      <w:r>
+        <w:rPr>
+          <w:bCs/>
+        </w:rPr>
+        <w:t>BoxBlur</w:t>
+      </w:r>
+      <w:proofErr w:type="spellEnd"/>
+      <w:r>
+        <w:rPr>
+          <w:bCs/>
+        </w:rPr>
+        <w:t>(3) fixes the problem, however, we loose details.  ** Noticed that BFF may have problems with super detailed angle transitions.</w:t>
+      </w:r>
+      <w:r>
+        <w:rPr>
+          <w:bCs/>
+        </w:rPr>
+        <w:t xml:space="preserve">  Still unclear the exact cause.</w:t>
+      </w:r>
+    </w:p>
+    <w:p>
+      <w:pPr>
+        <w:pStyle w:val="ListParagraph"/>
+        <w:numPr>
+          <w:ilvl w:val="1"/>
+          <w:numId w:val="17"/>
+        </w:numPr>
+        <w:rPr>
+          <w:b/>
+        </w:rPr>
+      </w:pPr>
+      <w:r>
+        <w:rPr>
+          <w:b/>
+        </w:rPr>
+        <w:t xml:space="preserve">Found defect with </w:t>
+      </w:r>
+      <w:proofErr w:type="spellStart"/>
+      <w:r>
+        <w:rPr>
+          <w:b/>
+        </w:rPr>
+        <w:t>ChainCodeGenerator</w:t>
+      </w:r>
+      <w:proofErr w:type="spellEnd"/>
+      <w:r>
+        <w:rPr>
+          <w:b/>
+        </w:rPr>
+        <w:t xml:space="preserve">.  </w:t>
+      </w:r>
+      <w:proofErr w:type="spellStart"/>
+      <w:r>
+        <w:rPr>
+          <w:b/>
+        </w:rPr>
+        <w:t>genLetter</w:t>
+      </w:r>
+      <w:proofErr w:type="spellEnd"/>
+      <w:r>
+        <w:rPr>
+          <w:b/>
+        </w:rPr>
+        <w:t>(character=’M’) fails to generate the boundary.</w:t>
+      </w:r>
+    </w:p>
+    <w:p>
+      <w:pPr>
+        <w:pStyle w:val="ListParagraph"/>
+        <w:numPr>
+          <w:ilvl w:val="0"/>
+          <w:numId w:val="17"/>
+        </w:numPr>
+        <w:rPr>
+          <w:b/>
+        </w:rPr>
+      </w:pPr>
+      <w:r>
+        <w:rPr>
+          <w:bCs/>
+        </w:rPr>
+        <w:t xml:space="preserve">One additional problem: </w:t>
+      </w:r>
+      <w:r>
+        <w:rPr>
+          <w:bCs/>
+        </w:rPr>
+        <w:t xml:space="preserve">The </w:t>
+      </w:r>
+      <w:proofErr w:type="spellStart"/>
+      <w:r>
+        <w:rPr>
+          <w:bCs/>
+        </w:rPr>
+        <w:t>chaincodes</w:t>
+      </w:r>
+      <w:proofErr w:type="spellEnd"/>
+      <w:r>
+        <w:rPr>
+          <w:bCs/>
+        </w:rPr>
+        <w:t xml:space="preserve"> generated are relatively long.  For a box of dimension 80x80, the number of segments is roughly 300.  </w:t>
+      </w:r>
+      <w:r>
+        <w:rPr>
+          <w:bCs/>
+        </w:rPr>
+        <w:t>As a consequence, the number of perimeter segments is also 300.  For an image that is 80x80, the distance between perimeter vertices will be small.</w:t>
+      </w:r>
+      <w:r>
+        <w:rPr>
+          <w:bCs/>
+        </w:rPr>
+        <w:t xml:space="preserve">  </w:t>
+      </w:r>
+    </w:p>
+    <w:p>
+      <w:pPr>
+        <w:pStyle w:val="ListParagraph"/>
+        <w:numPr>
+          <w:ilvl w:val="1"/>
+          <w:numId w:val="17"/>
+        </w:numPr>
+        <w:rPr>
+          <w:b/>
+        </w:rPr>
+      </w:pPr>
+      <w:r>
+        <w:rPr>
+          <w:bCs/>
+        </w:rPr>
+        <w:t>Option 1:</w:t>
+      </w:r>
+      <w:r>
+        <w:rPr>
+          <w:bCs/>
+        </w:rPr>
+        <w:t xml:space="preserve"> Generate chain code </w:t>
+      </w:r>
+      <w:r>
+        <w:rPr>
+          <w:bCs/>
+        </w:rPr>
+        <w:t>with scaled dimensions.  We can scale the letter to 50% or even 25%.</w:t>
+      </w:r>
+      <w:r>
+        <w:rPr>
+          <w:bCs/>
+        </w:rPr>
+        <w:t xml:space="preserve">  Fixes certain things.</w:t>
+      </w:r>
+    </w:p>
+    <w:p>
+      <w:pPr>
+        <w:pStyle w:val="ListParagraph"/>
+        <w:numPr>
+          <w:ilvl w:val="1"/>
+          <w:numId w:val="17"/>
+        </w:numPr>
+        <w:rPr>
+          <w:b/>
+        </w:rPr>
+      </w:pPr>
+    </w:p>
+    <w:p>
+      <w:pPr>
+        <w:pStyle w:val="ListParagraph"/>
+        <w:numPr>
+          <w:ilvl w:val="0"/>
+          <w:numId w:val="17"/>
+        </w:numPr>
+        <w:rPr>
+          <w:b/>
+        </w:rPr>
+      </w:pPr>
+      <w:r>
+        <w:rPr>
+          <w:bCs/>
+        </w:rPr>
+        <w:t>Problem two.  In this specific case, the chaincodecopy.txt.  The double -45 after the 90 is causing a problem.  It produces this:</w:t>
+      </w:r>
+    </w:p>
+    <w:p>
+      <w:pPr>
+        <w:pStyle w:val="ListParagraph"/>
+        <w:numPr>
+          <w:ilvl w:val="0"/>
+          <w:numId w:val="17"/>
+        </w:numPr>
+        <w:rPr>
+          <w:b/>
+        </w:rPr>
+      </w:pPr>
+      <w:r>
+        <w:rPr>
+          <w:b/>
+        </w:rPr>
+        <w:lastRenderedPageBreak/>
+        <w:drawing>
+          <wp:inline distT="0" distB="0" distL="0" distR="0" wp14:anchorId="57C97E23" wp14:editId="5139C25C">
+            <wp:extent cx="3251200" cy="2590800"/>
+            <wp:effectExtent l="0" t="0" r="0" b="0"/>
+            <wp:docPr id="1" name="Picture 1"/>
+            <wp:cNvGraphicFramePr>
+              <a:graphicFrameLocks xmlns:a="http://schemas.openxmlformats.org/drawingml/2006/main" noChangeAspect="1"/>
+            </wp:cNvGraphicFramePr>
+            <a:graphic xmlns:a="http://schemas.openxmlformats.org/drawingml/2006/main">
+              <a:graphicData uri="http://schemas.openxmlformats.org/drawingml/2006/picture">
+                <pic:pic xmlns:pic="http://schemas.openxmlformats.org/drawingml/2006/picture">
+                  <pic:nvPicPr>
+                    <pic:cNvPr id="1" name=""/>
+                    <pic:cNvPicPr/>
+                  </pic:nvPicPr>
+                  <pic:blipFill>
+                    <a:blip r:embed="rId37"/>
+                    <a:stretch>
+                      <a:fillRect/>
+                    </a:stretch>
+                  </pic:blipFill>
+                  <pic:spPr>
+                    <a:xfrm>
+                      <a:off x="0" y="0"/>
+                      <a:ext cx="3251200" cy="2590800"/>
+                    </a:xfrm>
+                    <a:prstGeom prst="rect">
+                      <a:avLst/>
+                    </a:prstGeom>
+                  </pic:spPr>
+                </pic:pic>
+              </a:graphicData>
+            </a:graphic>
+          </wp:inline>
+        </w:drawing>
+      </w:r>
+    </w:p>
+    <w:p>
+      <w:pPr>
+        <w:pStyle w:val="ListParagraph"/>
+        <w:numPr>
+          <w:ilvl w:val="0"/>
+          <w:numId w:val="17"/>
+        </w:numPr>
+        <w:rPr>
+          <w:b/>
+        </w:rPr>
+      </w:pPr>
+      <w:r>
+        <w:rPr>
+          <w:bCs/>
+        </w:rPr>
+        <w:t xml:space="preserve">If we flip the first entry from -45 to 45, it renders properly: </w:t>
+      </w:r>
+      <w:r>
+        <w:rPr>
+          <w:bCs/>
+        </w:rPr>
+        <w:drawing>
+          <wp:inline distT="0" distB="0" distL="0" distR="0" wp14:anchorId="6B2000B5" wp14:editId="2995CAB8">
+            <wp:extent cx="2692400" cy="1739900"/>
+            <wp:effectExtent l="0" t="0" r="0" b="0"/>
+            <wp:docPr id="2" name="Picture 2"/>
+            <wp:cNvGraphicFramePr>
+              <a:graphicFrameLocks xmlns:a="http://schemas.openxmlformats.org/drawingml/2006/main" noChangeAspect="1"/>
+            </wp:cNvGraphicFramePr>
+            <a:graphic xmlns:a="http://schemas.openxmlformats.org/drawingml/2006/main">
+              <a:graphicData uri="http://schemas.openxmlformats.org/drawingml/2006/picture">
+                <pic:pic xmlns:pic="http://schemas.openxmlformats.org/drawingml/2006/picture">
+                  <pic:nvPicPr>
+                    <pic:cNvPr id="1" name=""/>
+                    <pic:cNvPicPr/>
+                  </pic:nvPicPr>
+                  <pic:blipFill>
+                    <a:blip r:embed="rId38"/>
+                    <a:stretch>
+                      <a:fillRect/>
+                    </a:stretch>
+                  </pic:blipFill>
+                  <pic:spPr>
+                    <a:xfrm>
+                      <a:off x="0" y="0"/>
+                      <a:ext cx="2692400" cy="1739900"/>
+                    </a:xfrm>
+                    <a:prstGeom prst="rect">
+                      <a:avLst/>
+                    </a:prstGeom>
+                  </pic:spPr>
+                </pic:pic>
+              </a:graphicData>
+            </a:graphic>
+          </wp:inline>
+        </w:drawing>
+      </w:r>
+    </w:p>
+    <w:p>
+      <w:pPr>
+        <w:pStyle w:val="ListParagraph"/>
+        <w:numPr>
+          <w:ilvl w:val="1"/>
+          <w:numId w:val="17"/>
+        </w:numPr>
+        <w:rPr>
+          <w:b/>
+        </w:rPr>
+      </w:pPr>
+      <w:r>
+        <w:rPr>
+          <w:b/>
+        </w:rPr>
+        <w:drawing>
+          <wp:inline distT="0" distB="0" distL="0" distR="0" wp14:anchorId="3845F66C" wp14:editId="22394431">
+            <wp:extent cx="800100" cy="2133600"/>
+            <wp:effectExtent l="0" t="0" r="0" b="0"/>
+            <wp:docPr id="3" name="Picture 3"/>
+            <wp:cNvGraphicFramePr>
+              <a:graphicFrameLocks xmlns:a="http://schemas.openxmlformats.org/drawingml/2006/main" noChangeAspect="1"/>
+            </wp:cNvGraphicFramePr>
+            <a:graphic xmlns:a="http://schemas.openxmlformats.org/drawingml/2006/main">
+              <a:graphicData uri="http://schemas.openxmlformats.org/drawingml/2006/picture">
+                <pic:pic xmlns:pic="http://schemas.openxmlformats.org/drawingml/2006/picture">
+                  <pic:nvPicPr>
+                    <pic:cNvPr id="1" name=""/>
+                    <pic:cNvPicPr/>
+                  </pic:nvPicPr>
+                  <pic:blipFill>
+                    <a:blip r:embed="rId39"/>
+                    <a:stretch>
+                      <a:fillRect/>
+                    </a:stretch>
+                  </pic:blipFill>
+                  <pic:spPr>
+                    <a:xfrm>
+                      <a:off x="0" y="0"/>
+                      <a:ext cx="800100" cy="2133600"/>
+                    </a:xfrm>
+                    <a:prstGeom prst="rect">
+                      <a:avLst/>
+                    </a:prstGeom>
+                  </pic:spPr>
+                </pic:pic>
+              </a:graphicData>
+            </a:graphic>
+          </wp:inline>
+        </w:drawing>
       </w:r>
       <w:bookmarkStart w:id="0" w:name="_GoBack"/>
       <w:bookmarkEnd w:id="0"/>
     </w:p>
     <w:p>
       <w:pPr>
+        <w:rPr>
+          <w:b/>
+        </w:rPr>
+      </w:pPr>
+    </w:p>
+    <w:p>
+      <w:pPr>
         <w:pStyle w:val="ListParagraph"/>
         <w:numPr>
           <w:ilvl w:val="0"/>
@@ -5089,18 +5633,6 @@
         </w:numPr>
         <w:rPr>
           <w:bCs/>
-        </w:rPr>
-      </w:pPr>
-    </w:p>
-    <w:p>
-      <w:pPr>
-        <w:pStyle w:val="ListParagraph"/>
-        <w:numPr>
-          <w:ilvl w:val="0"/>
-          <w:numId w:val="17"/>
-        </w:numPr>
-        <w:rPr>
-          <w:bCs/>
           <w:lang w:val="en-CA"/>
         </w:rPr>
       </w:pPr>
@@ -5108,7 +5640,6 @@
         <w:rPr>
           <w:bCs/>
         </w:rPr>
-        <w:lastRenderedPageBreak/>
         <w:t xml:space="preserve">Potentially utilize </w:t>
       </w:r>
       <w:proofErr w:type="spellStart"/>
@@ -5125,7 +5656,7 @@
         </w:rPr>
         <w:t xml:space="preserve">: </w:t>
       </w:r>
-      <w:hyperlink r:id="rId36" w:history="1">
+      <w:hyperlink r:id="rId40" w:history="1">
         <w:r>
           <w:rPr>
             <w:rStyle w:val="Hyperlink"/>
@@ -5152,9 +5683,10 @@
         <w:rPr>
           <w:bCs/>
         </w:rPr>
+        <w:lastRenderedPageBreak/>
         <w:t xml:space="preserve">Potential base for draw program: </w:t>
       </w:r>
-      <w:hyperlink r:id="rId37" w:anchor="sphx-glr-gallery-event-handling-ginput-manual-clabel-sgskip-py" w:history="1">
+      <w:hyperlink r:id="rId41" w:anchor="sphx-glr-gallery-event-handling-ginput-manual-clabel-sgskip-py" w:history="1">
         <w:r>
           <w:rPr>
             <w:rStyle w:val="Hyperlink"/>
@@ -5718,7 +6250,7 @@
     <w:p/>
     <w:p/>
     <w:sectPr>
-      <w:footerReference w:type="default" r:id="rId38"/>
+      <w:footerReference w:type="default" r:id="rId42"/>
       <w:pgSz w:w="12240" w:h="15840" w:code="1"/>
       <w:pgMar w:top="1094" w:right="2448" w:bottom="1771" w:left="1210" w:header="720" w:footer="720" w:gutter="0"/>
       <w:cols w:space="720"/>
@@ -9458,8 +9990,10 @@
     <w:rsid w:val="003E4C0D"/>
     <w:rsid w:val="003F597C"/>
     <w:rsid w:val="00411927"/>
+    <w:rsid w:val="00437AAE"/>
     <w:rsid w:val="00477145"/>
     <w:rsid w:val="004E66FD"/>
+    <w:rsid w:val="00531FA3"/>
     <w:rsid w:val="005A3FBC"/>
     <w:rsid w:val="005A4BF4"/>
     <w:rsid w:val="006972EE"/>
@@ -9472,7 +10006,6 @@
     <w:rsid w:val="00947035"/>
     <w:rsid w:val="00983CED"/>
     <w:rsid w:val="00A04076"/>
-    <w:rsid w:val="00A835CA"/>
     <w:rsid w:val="00AF5E69"/>
     <w:rsid w:val="00B13AEA"/>
     <w:rsid w:val="00B604E9"/>

</xml_diff>

<commit_message>
Found some of the angles causes problems to BFF.  Also experiemented with the wide star pattern.  Testing combinations of angles to determine which combinations will work.  Fixed an indexing problem in the CommandLine-->flatten.
</commit_message>
<xml_diff>
--- a/Thesis.docx
+++ b/Thesis.docx
@@ -180,35 +180,7 @@
         <w:rPr>
           <w:b/>
         </w:rPr>
-        <w:t>“</w:t>
-      </w:r>
-      <w:proofErr w:type="spellStart"/>
-      <w:r>
-        <w:rPr>
-          <w:b/>
-        </w:rPr>
-        <w:t>conda</w:t>
-      </w:r>
-      <w:proofErr w:type="spellEnd"/>
-      <w:r>
-        <w:rPr>
-          <w:b/>
-        </w:rPr>
-        <w:t xml:space="preserve"> update </w:t>
-      </w:r>
-      <w:proofErr w:type="spellStart"/>
-      <w:r>
-        <w:rPr>
-          <w:b/>
-        </w:rPr>
-        <w:t>conda</w:t>
-      </w:r>
-      <w:proofErr w:type="spellEnd"/>
-      <w:r>
-        <w:rPr>
-          <w:b/>
-        </w:rPr>
-        <w:t>”</w:t>
+        <w:t>“conda update conda”</w:t>
       </w:r>
     </w:p>
     <w:p>
@@ -226,21 +198,7 @@
         <w:rPr>
           <w:b/>
         </w:rPr>
-        <w:t>“</w:t>
-      </w:r>
-      <w:proofErr w:type="spellStart"/>
-      <w:r>
-        <w:rPr>
-          <w:b/>
-        </w:rPr>
-        <w:t>conda</w:t>
-      </w:r>
-      <w:proofErr w:type="spellEnd"/>
-      <w:r>
-        <w:rPr>
-          <w:b/>
-        </w:rPr>
-        <w:t xml:space="preserve"> update –all”</w:t>
+        <w:t>“conda update –all”</w:t>
       </w:r>
     </w:p>
     <w:p>
@@ -252,13 +210,8 @@
         </w:numPr>
       </w:pPr>
       <w:r>
-        <w:t xml:space="preserve">Install CUDA Toolkit and </w:t>
-      </w:r>
-      <w:proofErr w:type="spellStart"/>
-      <w:r>
-        <w:t>cuDNN</w:t>
-      </w:r>
-      <w:proofErr w:type="spellEnd"/>
+        <w:t>Install CUDA Toolkit and cuDNN</w:t>
+      </w:r>
     </w:p>
     <w:p>
       <w:pPr>
@@ -280,13 +233,8 @@
           <w:numId w:val="1"/>
         </w:numPr>
       </w:pPr>
-      <w:proofErr w:type="spellStart"/>
-      <w:r>
-        <w:t>Cuda</w:t>
-      </w:r>
-      <w:proofErr w:type="spellEnd"/>
-      <w:r>
-        <w:t xml:space="preserve"> installed in /Developer/NVIDIA/CUDA-10.1.</w:t>
+      <w:r>
+        <w:t>Cuda installed in /Developer/NVIDIA/CUDA-10.1.</w:t>
       </w:r>
     </w:p>
     <w:p>
@@ -311,15 +259,7 @@
       </w:pPr>
       <w:r>
         <w:lastRenderedPageBreak/>
-        <w:t xml:space="preserve">Download </w:t>
-      </w:r>
-      <w:proofErr w:type="spellStart"/>
-      <w:r>
-        <w:t>cuDNN</w:t>
-      </w:r>
-      <w:proofErr w:type="spellEnd"/>
-      <w:r>
-        <w:t xml:space="preserve"> 7.5.0.  Intended version for CUDA 10.1.</w:t>
+        <w:t>Download cuDNN 7.5.0.  Intended version for CUDA 10.1.</w:t>
       </w:r>
     </w:p>
     <w:p>
@@ -337,16 +277,8 @@
         <w:rPr>
           <w:b/>
         </w:rPr>
-        <w:t>Unzipped the contents of the package into /Developer/NVIDIA/CUDA-10.1/</w:t>
-      </w:r>
-      <w:proofErr w:type="spellStart"/>
-      <w:r>
-        <w:rPr>
-          <w:b/>
-        </w:rPr>
-        <w:t>cuda</w:t>
-      </w:r>
-      <w:proofErr w:type="spellEnd"/>
+        <w:t>Unzipped the contents of the package into /Developer/NVIDIA/CUDA-10.1/cuda</w:t>
+      </w:r>
     </w:p>
     <w:p>
       <w:pPr>
@@ -359,13 +291,8 @@
       <w:r>
         <w:t xml:space="preserve">Need to add </w:t>
       </w:r>
-      <w:proofErr w:type="spellStart"/>
-      <w:r>
-        <w:t>cuDNN</w:t>
-      </w:r>
-      <w:proofErr w:type="spellEnd"/>
-      <w:r>
-        <w:t xml:space="preserve"> to path</w:t>
+      <w:r>
+        <w:t>cuDNN to path</w:t>
       </w:r>
       <w:r>
         <w:t xml:space="preserve">: </w:t>
@@ -374,21 +301,7 @@
         <w:rPr>
           <w:b/>
         </w:rPr>
-        <w:t>/Developer/NVIDIA/CUDA-10.1/</w:t>
-      </w:r>
-      <w:proofErr w:type="spellStart"/>
-      <w:r>
-        <w:rPr>
-          <w:b/>
-        </w:rPr>
-        <w:t>cuda</w:t>
-      </w:r>
-      <w:proofErr w:type="spellEnd"/>
-      <w:r>
-        <w:rPr>
-          <w:b/>
-        </w:rPr>
-        <w:t>/bin</w:t>
+        <w:t>/Developer/NVIDIA/CUDA-10.1/cuda/bin</w:t>
       </w:r>
     </w:p>
     <w:p>
@@ -468,9 +381,8 @@
           <w:szCs w:val="24"/>
           <w:lang w:val="en-CA" w:eastAsia="en-US"/>
         </w:rPr>
-        <w:t>“</w:t>
-      </w:r>
-      <w:proofErr w:type="spellStart"/>
+        <w:t>“conda create -n tensorflow pip python=3.6”</w:t>
+      </w:r>
       <w:r>
         <w:rPr>
           <w:rFonts w:ascii="Menlo" w:eastAsia="Times New Roman" w:hAnsi="Menlo" w:cs="Menlo"/>
@@ -481,68 +393,17 @@
           <w:szCs w:val="24"/>
           <w:lang w:val="en-CA" w:eastAsia="en-US"/>
         </w:rPr>
-        <w:t>conda</w:t>
-      </w:r>
-      <w:proofErr w:type="spellEnd"/>
+        <w:t xml:space="preserve">.  </w:t>
+      </w:r>
       <w:r>
         <w:rPr>
           <w:rFonts w:ascii="Menlo" w:eastAsia="Times New Roman" w:hAnsi="Menlo" w:cs="Menlo"/>
-          <w:b/>
           <w:bCs/>
           <w:color w:val="auto"/>
           <w:sz w:val="24"/>
           <w:szCs w:val="24"/>
           <w:lang w:val="en-CA" w:eastAsia="en-US"/>
         </w:rPr>
-        <w:t xml:space="preserve"> create -n </w:t>
-      </w:r>
-      <w:proofErr w:type="spellStart"/>
-      <w:r>
-        <w:rPr>
-          <w:rFonts w:ascii="Menlo" w:eastAsia="Times New Roman" w:hAnsi="Menlo" w:cs="Menlo"/>
-          <w:b/>
-          <w:bCs/>
-          <w:color w:val="auto"/>
-          <w:sz w:val="24"/>
-          <w:szCs w:val="24"/>
-          <w:lang w:val="en-CA" w:eastAsia="en-US"/>
-        </w:rPr>
-        <w:t>tensorflow</w:t>
-      </w:r>
-      <w:proofErr w:type="spellEnd"/>
-      <w:r>
-        <w:rPr>
-          <w:rFonts w:ascii="Menlo" w:eastAsia="Times New Roman" w:hAnsi="Menlo" w:cs="Menlo"/>
-          <w:b/>
-          <w:bCs/>
-          <w:color w:val="auto"/>
-          <w:sz w:val="24"/>
-          <w:szCs w:val="24"/>
-          <w:lang w:val="en-CA" w:eastAsia="en-US"/>
-        </w:rPr>
-        <w:t xml:space="preserve"> pip python=3.6”</w:t>
-      </w:r>
-      <w:r>
-        <w:rPr>
-          <w:rFonts w:ascii="Menlo" w:eastAsia="Times New Roman" w:hAnsi="Menlo" w:cs="Menlo"/>
-          <w:b/>
-          <w:bCs/>
-          <w:color w:val="auto"/>
-          <w:sz w:val="24"/>
-          <w:szCs w:val="24"/>
-          <w:lang w:val="en-CA" w:eastAsia="en-US"/>
-        </w:rPr>
-        <w:t xml:space="preserve">.  </w:t>
-      </w:r>
-      <w:r>
-        <w:rPr>
-          <w:rFonts w:ascii="Menlo" w:eastAsia="Times New Roman" w:hAnsi="Menlo" w:cs="Menlo"/>
-          <w:bCs/>
-          <w:color w:val="auto"/>
-          <w:sz w:val="24"/>
-          <w:szCs w:val="24"/>
-          <w:lang w:val="en-CA" w:eastAsia="en-US"/>
-        </w:rPr>
         <w:t>Installation was successful.</w:t>
       </w:r>
     </w:p>
@@ -557,44 +418,20 @@
       <w:r>
         <w:t>To activate: “</w:t>
       </w:r>
-      <w:proofErr w:type="spellStart"/>
       <w:r>
         <w:rPr>
           <w:b/>
         </w:rPr>
-        <w:t>conda</w:t>
-      </w:r>
-      <w:proofErr w:type="spellEnd"/>
+        <w:t>conda activate tensorflow</w:t>
+      </w:r>
+      <w:r>
+        <w:t>”.  To deactivate: “</w:t>
+      </w:r>
       <w:r>
         <w:rPr>
           <w:b/>
         </w:rPr>
-        <w:t xml:space="preserve"> activate </w:t>
-      </w:r>
-      <w:proofErr w:type="spellStart"/>
-      <w:r>
-        <w:rPr>
-          <w:b/>
-        </w:rPr>
-        <w:t>tensorflow</w:t>
-      </w:r>
-      <w:proofErr w:type="spellEnd"/>
-      <w:r>
-        <w:t>”.  To deactivate: “</w:t>
-      </w:r>
-      <w:proofErr w:type="spellStart"/>
-      <w:r>
-        <w:rPr>
-          <w:b/>
-        </w:rPr>
-        <w:t>conda</w:t>
-      </w:r>
-      <w:proofErr w:type="spellEnd"/>
-      <w:r>
-        <w:rPr>
-          <w:b/>
-        </w:rPr>
-        <w:t xml:space="preserve"> deactivate</w:t>
+        <w:t>conda deactivate</w:t>
       </w:r>
       <w:r>
         <w:t>”.</w:t>
@@ -621,13 +458,8 @@
         </w:numPr>
       </w:pPr>
       <w:r>
-        <w:t xml:space="preserve">Run: pip install </w:t>
-      </w:r>
-      <w:proofErr w:type="spellStart"/>
-      <w:r>
-        <w:t>tensorflow-gpu</w:t>
-      </w:r>
-      <w:proofErr w:type="spellEnd"/>
+        <w:t>Run: pip install tensorflow-gpu</w:t>
+      </w:r>
       <w:r>
         <w:t xml:space="preserve"> ** successful.</w:t>
       </w:r>
@@ -641,23 +473,7 @@
         </w:numPr>
       </w:pPr>
       <w:r>
-        <w:t xml:space="preserve">Testing with Python “import </w:t>
-      </w:r>
-      <w:proofErr w:type="spellStart"/>
-      <w:r>
-        <w:t>tensorflow</w:t>
-      </w:r>
-      <w:proofErr w:type="spellEnd"/>
-      <w:r>
-        <w:t xml:space="preserve"> as </w:t>
-      </w:r>
-      <w:proofErr w:type="spellStart"/>
-      <w:r>
-        <w:t>tf</w:t>
-      </w:r>
-      <w:proofErr w:type="spellEnd"/>
-      <w:r>
-        <w:t>” failed.</w:t>
+        <w:t>Testing with Python “import tensorflow as tf” failed.</w:t>
       </w:r>
     </w:p>
     <w:p>
@@ -675,16 +491,8 @@
         <w:rPr>
           <w:b/>
         </w:rPr>
-        <w:t xml:space="preserve">Run: pip install </w:t>
-      </w:r>
-      <w:proofErr w:type="spellStart"/>
-      <w:r>
-        <w:rPr>
-          <w:b/>
-        </w:rPr>
-        <w:t>tensorflow</w:t>
-      </w:r>
-      <w:proofErr w:type="spellEnd"/>
+        <w:t>Run: pip install tensorflow</w:t>
+      </w:r>
     </w:p>
     <w:p>
       <w:pPr>
@@ -695,23 +503,7 @@
         </w:numPr>
       </w:pPr>
       <w:r>
-        <w:t xml:space="preserve">Test with Python “import </w:t>
-      </w:r>
-      <w:proofErr w:type="spellStart"/>
-      <w:r>
-        <w:t>tensorflow</w:t>
-      </w:r>
-      <w:proofErr w:type="spellEnd"/>
-      <w:r>
-        <w:t xml:space="preserve"> as </w:t>
-      </w:r>
-      <w:proofErr w:type="spellStart"/>
-      <w:r>
-        <w:t>tf</w:t>
-      </w:r>
-      <w:proofErr w:type="spellEnd"/>
-      <w:r>
-        <w:t>” succeeded.</w:t>
+        <w:t>Test with Python “import tensorflow as tf” succeeded.</w:t>
       </w:r>
     </w:p>
     <w:p>
@@ -729,36 +521,14 @@
         <w:rPr>
           <w:b/>
         </w:rPr>
-        <w:t xml:space="preserve">Install </w:t>
-      </w:r>
-      <w:proofErr w:type="spellStart"/>
+        <w:t>Install Keras: pip install kera</w:t>
+      </w:r>
       <w:r>
         <w:rPr>
           <w:b/>
         </w:rPr>
-        <w:t>Keras</w:t>
-      </w:r>
-      <w:proofErr w:type="spellEnd"/>
-      <w:r>
-        <w:rPr>
-          <w:b/>
-        </w:rPr>
-        <w:t xml:space="preserve">: pip install </w:t>
-      </w:r>
-      <w:proofErr w:type="spellStart"/>
-      <w:r>
-        <w:rPr>
-          <w:b/>
-        </w:rPr>
-        <w:t>kera</w:t>
-      </w:r>
-      <w:r>
-        <w:rPr>
-          <w:b/>
-        </w:rPr>
         <w:t>s</w:t>
       </w:r>
-      <w:proofErr w:type="spellEnd"/>
     </w:p>
     <w:p>
       <w:pPr>
@@ -924,28 +694,12 @@
         <w:t>Looking at the .obj file through Microsoft Excel, it appears to be ASCII text.</w:t>
       </w:r>
       <w:r>
-        <w:t xml:space="preserve">  There are alternating lines of “v” and “</w:t>
-      </w:r>
-      <w:proofErr w:type="spellStart"/>
-      <w:r>
-        <w:t>vt</w:t>
-      </w:r>
-      <w:proofErr w:type="spellEnd"/>
-      <w:r>
-        <w:t>”.</w:t>
-      </w:r>
-    </w:p>
-    <w:p>
-      <w:r>
-        <w:t>The “v” represent the 3D coordinates while the “</w:t>
-      </w:r>
-      <w:proofErr w:type="spellStart"/>
-      <w:r>
-        <w:t>vt</w:t>
-      </w:r>
-      <w:proofErr w:type="spellEnd"/>
-      <w:r>
-        <w:t>” represent the flattened UV view</w:t>
+        <w:t xml:space="preserve">  There are alternating lines of “v” and “vt”.</w:t>
+      </w:r>
+    </w:p>
+    <w:p>
+      <w:r>
+        <w:t>The “v” represent the 3D coordinates while the “vt” represent the flattened UV view</w:t>
       </w:r>
       <w:r>
         <w:t xml:space="preserve">.  </w:t>
@@ -1018,29 +772,7 @@
           <w:szCs w:val="28"/>
           <w:lang w:val="en-US" w:eastAsia="ja-JP"/>
         </w:rPr>
-        <w:t xml:space="preserve">Investigate running </w:t>
-      </w:r>
-      <w:proofErr w:type="spellStart"/>
-      <w:r>
-        <w:rPr>
-          <w:rFonts w:asciiTheme="minorHAnsi" w:eastAsiaTheme="minorHAnsi" w:hAnsiTheme="minorHAnsi" w:cstheme="minorBidi"/>
-          <w:color w:val="483E41" w:themeColor="text2"/>
-          <w:sz w:val="28"/>
-          <w:szCs w:val="28"/>
-          <w:lang w:val="en-US" w:eastAsia="ja-JP"/>
-        </w:rPr>
-        <w:t>pyMesh</w:t>
-      </w:r>
-      <w:proofErr w:type="spellEnd"/>
-      <w:r>
-        <w:rPr>
-          <w:rFonts w:asciiTheme="minorHAnsi" w:eastAsiaTheme="minorHAnsi" w:hAnsiTheme="minorHAnsi" w:cstheme="minorBidi"/>
-          <w:color w:val="483E41" w:themeColor="text2"/>
-          <w:sz w:val="28"/>
-          <w:szCs w:val="28"/>
-          <w:lang w:val="en-US" w:eastAsia="ja-JP"/>
-        </w:rPr>
-        <w:t xml:space="preserve"> in docker.</w:t>
+        <w:t>Investigate running pyMesh in docker.</w:t>
       </w:r>
       <w:r>
         <w:rPr>
@@ -1104,21 +836,8 @@
         <w:t xml:space="preserve">-v /Users:/Users </w:t>
       </w:r>
       <w:r>
-        <w:t xml:space="preserve">-it </w:t>
-      </w:r>
-      <w:proofErr w:type="spellStart"/>
-      <w:r>
-        <w:t>pymesh</w:t>
-      </w:r>
-      <w:proofErr w:type="spellEnd"/>
-      <w:r>
-        <w:t>/</w:t>
-      </w:r>
-      <w:proofErr w:type="spellStart"/>
-      <w:r>
-        <w:t>pymesh</w:t>
-      </w:r>
-      <w:proofErr w:type="spellEnd"/>
+        <w:t>-it pymesh/pymesh</w:t>
+      </w:r>
     </w:p>
     <w:p/>
     <w:p>
@@ -1137,95 +856,49 @@
           <w:color w:val="000000"/>
           <w:szCs w:val="22"/>
         </w:rPr>
-        <w:t>exec(open("/Users/</w:t>
-      </w:r>
-      <w:proofErr w:type="spellStart"/>
+        <w:t>exec(open("/Users/hengsun/Documents/Thesis/generate.py").read())</w:t>
+      </w:r>
+    </w:p>
+    <w:p>
+      <w:pPr>
+        <w:pBdr>
+          <w:bottom w:val="single" w:sz="6" w:space="1" w:color="auto"/>
+        </w:pBdr>
+      </w:pPr>
+      <w:r>
+        <w:t>There is an application called Blender.  It is an animation package that allows creation of mesh.</w:t>
+      </w:r>
+      <w:r>
+        <w:t xml:space="preserve">  ** Too complicated right now.</w:t>
+      </w:r>
+    </w:p>
+    <w:p>
+      <w:r>
+        <w:t>The format of the .obj file is indeed v &lt;x&gt; &lt;y&gt; &lt;z&gt;.</w:t>
+      </w:r>
+    </w:p>
+    <w:p>
+      <w:r>
+        <w:t xml:space="preserve">Tried to create </w:t>
+      </w:r>
+      <w:r>
+        <w:t>a simple pyramid.  However, kept receiving error that there are non-manifold vertices.</w:t>
+      </w:r>
+    </w:p>
+    <w:p>
+      <w:r>
+        <w:t>pymesh has sample generators.  One of the shapes it can generate is the icosphere</w:t>
+      </w:r>
+      <w:r>
+        <w:t xml:space="preserve">: </w:t>
+      </w:r>
       <w:r>
         <w:rPr>
           <w:rFonts w:ascii="Menlo" w:hAnsi="Menlo" w:cs="Menlo"/>
           <w:color w:val="000000"/>
           <w:szCs w:val="22"/>
         </w:rPr>
-        <w:t>hengsun</w:t>
-      </w:r>
-      <w:proofErr w:type="spellEnd"/>
-      <w:r>
-        <w:rPr>
-          <w:rFonts w:ascii="Menlo" w:hAnsi="Menlo" w:cs="Menlo"/>
-          <w:color w:val="000000"/>
-          <w:szCs w:val="22"/>
-        </w:rPr>
-        <w:t>/Documents/Thesis/generate.py").read())</w:t>
-      </w:r>
-    </w:p>
-    <w:p>
-      <w:pPr>
-        <w:pBdr>
-          <w:bottom w:val="single" w:sz="6" w:space="1" w:color="auto"/>
-        </w:pBdr>
-      </w:pPr>
-      <w:r>
-        <w:t>There is an application called Blender.  It is an animation package that allows creation of mesh.</w:t>
-      </w:r>
-      <w:r>
-        <w:t xml:space="preserve">  ** Too complicated right now.</w:t>
-      </w:r>
-    </w:p>
-    <w:p>
-      <w:r>
-        <w:t>The format of the .obj file is indeed v &lt;x&gt; &lt;y&gt; &lt;z&gt;.</w:t>
-      </w:r>
-    </w:p>
-    <w:p>
-      <w:r>
-        <w:t xml:space="preserve">Tried to create </w:t>
-      </w:r>
-      <w:r>
-        <w:t>a simple pyramid.  However, kept receiving error that there are non-manifold vertices.</w:t>
-      </w:r>
-    </w:p>
-    <w:p>
-      <w:proofErr w:type="spellStart"/>
-      <w:r>
-        <w:t>pymesh</w:t>
-      </w:r>
-      <w:proofErr w:type="spellEnd"/>
-      <w:r>
-        <w:t xml:space="preserve"> has sample generators.  One of the shapes it can generate is the </w:t>
-      </w:r>
-      <w:proofErr w:type="spellStart"/>
-      <w:r>
-        <w:t>icosphere</w:t>
-      </w:r>
-      <w:proofErr w:type="spellEnd"/>
-      <w:r>
-        <w:t xml:space="preserve">: </w:t>
-      </w:r>
-      <w:r>
-        <w:rPr>
-          <w:rFonts w:ascii="Menlo" w:hAnsi="Menlo" w:cs="Menlo"/>
-          <w:color w:val="000000"/>
-          <w:szCs w:val="22"/>
-        </w:rPr>
-        <w:t>mesh=</w:t>
-      </w:r>
-      <w:proofErr w:type="spellStart"/>
-      <w:r>
-        <w:rPr>
-          <w:rFonts w:ascii="Menlo" w:hAnsi="Menlo" w:cs="Menlo"/>
-          <w:color w:val="000000"/>
-          <w:szCs w:val="22"/>
-        </w:rPr>
-        <w:t>pymesh.generate_icosphere</w:t>
-      </w:r>
-      <w:proofErr w:type="spellEnd"/>
-      <w:r>
-        <w:rPr>
-          <w:rFonts w:ascii="Menlo" w:hAnsi="Menlo" w:cs="Menlo"/>
-          <w:color w:val="000000"/>
-          <w:szCs w:val="22"/>
-        </w:rPr>
-        <w:t xml:space="preserve">(1, (0,0,0), 2).  </w:t>
+        <w:t xml:space="preserve">mesh=pymesh.generate_icosphere(1, (0,0,0), 2).  </w:t>
       </w:r>
     </w:p>
     <w:p>
@@ -1297,15 +970,7 @@
         </w:numPr>
       </w:pPr>
       <w:r>
-        <w:t xml:space="preserve">Download </w:t>
-      </w:r>
-      <w:proofErr w:type="spellStart"/>
-      <w:r>
-        <w:t>github</w:t>
-      </w:r>
-      <w:proofErr w:type="spellEnd"/>
-      <w:r>
-        <w:t xml:space="preserve"> repository: </w:t>
+        <w:t xml:space="preserve">Download github repository: </w:t>
       </w:r>
       <w:hyperlink r:id="rId13" w:history="1">
         <w:r>
@@ -1331,18 +996,8 @@
           <w:sz w:val="40"/>
           <w:szCs w:val="40"/>
         </w:rPr>
-        <w:t xml:space="preserve">Installing </w:t>
-      </w:r>
-      <w:proofErr w:type="spellStart"/>
-      <w:r>
-        <w:rPr>
-          <w:b/>
-          <w:sz w:val="40"/>
-          <w:szCs w:val="40"/>
-        </w:rPr>
-        <w:t>SuiteSparse</w:t>
-      </w:r>
-      <w:proofErr w:type="spellEnd"/>
+        <w:t>Installing SuiteSparse</w:t>
+      </w:r>
     </w:p>
     <w:p>
       <w:pPr>
@@ -1365,15 +1020,7 @@
         </w:numPr>
       </w:pPr>
       <w:r>
-        <w:t xml:space="preserve">** Need to build </w:t>
-      </w:r>
-      <w:proofErr w:type="spellStart"/>
-      <w:r>
-        <w:t>SuiteSparse</w:t>
-      </w:r>
-      <w:proofErr w:type="spellEnd"/>
-      <w:r>
-        <w:t xml:space="preserve"> first.</w:t>
+        <w:t>** Need to build SuiteSparse first.</w:t>
       </w:r>
     </w:p>
     <w:p>
@@ -1464,13 +1111,8 @@
         </w:numPr>
       </w:pPr>
       <w:r>
-        <w:t xml:space="preserve">Alternative is to use home brew to install: brew install </w:t>
-      </w:r>
-      <w:proofErr w:type="spellStart"/>
-      <w:r>
-        <w:t>suitesparse</w:t>
-      </w:r>
-      <w:proofErr w:type="spellEnd"/>
+        <w:t>Alternative is to use home brew to install: brew install suitesparse</w:t>
+      </w:r>
       <w:r>
         <w:t>.  This installed, however, still had a problem with compiling.</w:t>
       </w:r>
@@ -1492,25 +1134,7 @@
           <w:color w:val="auto"/>
           <w:szCs w:val="22"/>
         </w:rPr>
-        <w:t xml:space="preserve">/Users/hengsun/Documents/Thesis/suitesparse-metis-for-windows-1.4.0/metis/GKlib/gk_arch.h, had to comment out the </w:t>
-      </w:r>
-      <w:proofErr w:type="spellStart"/>
-      <w:r>
-        <w:rPr>
-          <w:rFonts w:ascii="Menlo" w:hAnsi="Menlo" w:cs="Menlo"/>
-          <w:color w:val="auto"/>
-          <w:szCs w:val="22"/>
-        </w:rPr>
-        <w:t>rint</w:t>
-      </w:r>
-      <w:proofErr w:type="spellEnd"/>
-      <w:r>
-        <w:rPr>
-          <w:rFonts w:ascii="Menlo" w:hAnsi="Menlo" w:cs="Menlo"/>
-          <w:color w:val="auto"/>
-          <w:szCs w:val="22"/>
-        </w:rPr>
-        <w:t xml:space="preserve"> macro.</w:t>
+        <w:t>/Users/hengsun/Documents/Thesis/suitesparse-metis-for-windows-1.4.0/metis/GKlib/gk_arch.h, had to comment out the rint macro.</w:t>
       </w:r>
       <w:r>
         <w:rPr>
@@ -1654,31 +1278,7 @@
           <w:bdr w:val="none" w:sz="0" w:space="0" w:color="auto" w:frame="1"/>
           <w:lang w:val="en-CA" w:eastAsia="en-US"/>
         </w:rPr>
-        <w:t>cd boundary-first-flattening &amp;&amp; git submodule update --</w:t>
-      </w:r>
-      <w:proofErr w:type="spellStart"/>
-      <w:r>
-        <w:rPr>
-          <w:rFonts w:ascii="Consolas" w:eastAsia="Times New Roman" w:hAnsi="Consolas" w:cs="Consolas"/>
-          <w:color w:val="24292E"/>
-          <w:sz w:val="20"/>
-          <w:szCs w:val="20"/>
-          <w:bdr w:val="none" w:sz="0" w:space="0" w:color="auto" w:frame="1"/>
-          <w:lang w:val="en-CA" w:eastAsia="en-US"/>
-        </w:rPr>
-        <w:t>init</w:t>
-      </w:r>
-      <w:proofErr w:type="spellEnd"/>
-      <w:r>
-        <w:rPr>
-          <w:rFonts w:ascii="Consolas" w:eastAsia="Times New Roman" w:hAnsi="Consolas" w:cs="Consolas"/>
-          <w:color w:val="24292E"/>
-          <w:sz w:val="20"/>
-          <w:szCs w:val="20"/>
-          <w:bdr w:val="none" w:sz="0" w:space="0" w:color="auto" w:frame="1"/>
-          <w:lang w:val="en-CA" w:eastAsia="en-US"/>
-        </w:rPr>
-        <w:t xml:space="preserve"> </w:t>
+        <w:t xml:space="preserve">cd boundary-first-flattening &amp;&amp; git submodule update --init </w:t>
       </w:r>
       <w:r>
         <w:rPr>
@@ -1750,7 +1350,6 @@
           <w:lang w:val="en-CA" w:eastAsia="en-US"/>
         </w:rPr>
       </w:pPr>
-      <w:proofErr w:type="spellStart"/>
       <w:r>
         <w:rPr>
           <w:rFonts w:ascii="Consolas" w:eastAsia="Times New Roman" w:hAnsi="Consolas" w:cs="Consolas"/>
@@ -1761,43 +1360,7 @@
           <w:lang w:val="en-CA" w:eastAsia="en-US"/>
         </w:rPr>
         <w:lastRenderedPageBreak/>
-        <w:t>mkdir</w:t>
-      </w:r>
-      <w:proofErr w:type="spellEnd"/>
-      <w:r>
-        <w:rPr>
-          <w:rFonts w:ascii="Consolas" w:eastAsia="Times New Roman" w:hAnsi="Consolas" w:cs="Consolas"/>
-          <w:color w:val="24292E"/>
-          <w:sz w:val="20"/>
-          <w:szCs w:val="20"/>
-          <w:bdr w:val="none" w:sz="0" w:space="0" w:color="auto" w:frame="1"/>
-          <w:lang w:val="en-CA" w:eastAsia="en-US"/>
-        </w:rPr>
-        <w:t xml:space="preserve"> build &amp;&amp; cd build &amp;&amp; </w:t>
-      </w:r>
-      <w:proofErr w:type="spellStart"/>
-      <w:r>
-        <w:rPr>
-          <w:rFonts w:ascii="Consolas" w:eastAsia="Times New Roman" w:hAnsi="Consolas" w:cs="Consolas"/>
-          <w:color w:val="24292E"/>
-          <w:sz w:val="20"/>
-          <w:szCs w:val="20"/>
-          <w:bdr w:val="none" w:sz="0" w:space="0" w:color="auto" w:frame="1"/>
-          <w:lang w:val="en-CA" w:eastAsia="en-US"/>
-        </w:rPr>
-        <w:t>cmake</w:t>
-      </w:r>
-      <w:proofErr w:type="spellEnd"/>
-      <w:r>
-        <w:rPr>
-          <w:rFonts w:ascii="Consolas" w:eastAsia="Times New Roman" w:hAnsi="Consolas" w:cs="Consolas"/>
-          <w:color w:val="24292E"/>
-          <w:sz w:val="20"/>
-          <w:szCs w:val="20"/>
-          <w:bdr w:val="none" w:sz="0" w:space="0" w:color="auto" w:frame="1"/>
-          <w:lang w:val="en-CA" w:eastAsia="en-US"/>
-        </w:rPr>
-        <w:t xml:space="preserve"> ..</w:t>
+        <w:t>mkdir build &amp;&amp; cd build &amp;&amp; cmake ..</w:t>
       </w:r>
       <w:r>
         <w:rPr>
@@ -1913,33 +1476,7 @@
           <w:bdr w:val="none" w:sz="0" w:space="0" w:color="auto" w:frame="1"/>
           <w:lang w:val="en-CA" w:eastAsia="en-US"/>
         </w:rPr>
-        <w:t>/Users/</w:t>
-      </w:r>
-      <w:proofErr w:type="spellStart"/>
-      <w:r>
-        <w:rPr>
-          <w:rFonts w:ascii="Consolas" w:eastAsia="Times New Roman" w:hAnsi="Consolas" w:cs="Consolas"/>
-          <w:b/>
-          <w:color w:val="24292E"/>
-          <w:sz w:val="20"/>
-          <w:szCs w:val="20"/>
-          <w:bdr w:val="none" w:sz="0" w:space="0" w:color="auto" w:frame="1"/>
-          <w:lang w:val="en-CA" w:eastAsia="en-US"/>
-        </w:rPr>
-        <w:t>hengsun</w:t>
-      </w:r>
-      <w:proofErr w:type="spellEnd"/>
-      <w:r>
-        <w:rPr>
-          <w:rFonts w:ascii="Consolas" w:eastAsia="Times New Roman" w:hAnsi="Consolas" w:cs="Consolas"/>
-          <w:b/>
-          <w:color w:val="24292E"/>
-          <w:sz w:val="20"/>
-          <w:szCs w:val="20"/>
-          <w:bdr w:val="none" w:sz="0" w:space="0" w:color="auto" w:frame="1"/>
-          <w:lang w:val="en-CA" w:eastAsia="en-US"/>
-        </w:rPr>
-        <w:t>/Documents/Thesis/boundary-first-flattening/build</w:t>
+        <w:t>/Users/hengsun/Documents/Thesis/boundary-first-flattening/build</w:t>
       </w:r>
       <w:r>
         <w:rPr>
@@ -2041,7 +1578,6 @@
         </w:rPr>
         <w:t>“</w:t>
       </w:r>
-      <w:proofErr w:type="spellStart"/>
       <w:r>
         <w:rPr>
           <w:rFonts w:ascii="Menlo" w:hAnsi="Menlo" w:cs="Menlo"/>
@@ -2052,9 +1588,8 @@
           <w:color w:val="000000"/>
           <w:szCs w:val="22"/>
         </w:rPr>
-        <w:t>xcode</w:t>
-      </w:r>
-      <w:proofErr w:type="spellEnd"/>
+        <w:t xml:space="preserve">xcode-select </w:t>
+      </w:r>
       <w:r>
         <w:rPr>
           <w:rFonts w:ascii="Menlo" w:hAnsi="Menlo" w:cs="Menlo"/>
@@ -2065,7 +1600,7 @@
           <w:color w:val="000000"/>
           <w:szCs w:val="22"/>
         </w:rPr>
-        <w:t xml:space="preserve">-select </w:t>
+        <w:t>–</w:t>
       </w:r>
       <w:r>
         <w:rPr>
@@ -2077,7 +1612,7 @@
           <w:color w:val="000000"/>
           <w:szCs w:val="22"/>
         </w:rPr>
-        <w:t>–</w:t>
+        <w:t>-</w:t>
       </w:r>
       <w:r>
         <w:rPr>
@@ -2089,7 +1624,7 @@
           <w:color w:val="000000"/>
           <w:szCs w:val="22"/>
         </w:rPr>
-        <w:t>-</w:t>
+        <w:t>install</w:t>
       </w:r>
       <w:r>
         <w:rPr>
@@ -2101,7 +1636,7 @@
           <w:color w:val="000000"/>
           <w:szCs w:val="22"/>
         </w:rPr>
-        <w:t>install</w:t>
+        <w:t>”</w:t>
       </w:r>
       <w:r>
         <w:rPr>
@@ -2113,18 +1648,6 @@
           <w:color w:val="000000"/>
           <w:szCs w:val="22"/>
         </w:rPr>
-        <w:t>”</w:t>
-      </w:r>
-      <w:r>
-        <w:rPr>
-          <w:rFonts w:ascii="Menlo" w:hAnsi="Menlo" w:cs="Menlo"/>
-          <w:b/>
-          <w:bCs/>
-          <w:i/>
-          <w:iCs/>
-          <w:color w:val="000000"/>
-          <w:szCs w:val="22"/>
-        </w:rPr>
         <w:t>.</w:t>
       </w:r>
     </w:p>
@@ -2244,15 +1767,7 @@
         </w:numPr>
       </w:pPr>
       <w:r>
-        <w:t xml:space="preserve">Trying to now configure the </w:t>
-      </w:r>
-      <w:proofErr w:type="spellStart"/>
-      <w:r>
-        <w:t>DenseMatrix</w:t>
-      </w:r>
-      <w:proofErr w:type="spellEnd"/>
-      <w:r>
-        <w:t xml:space="preserve"> to populate the boundaries.</w:t>
+        <w:t>Trying to now configure the DenseMatrix to populate the boundaries.</w:t>
       </w:r>
     </w:p>
     <w:p>
@@ -2268,17 +1783,8 @@
           <w:b/>
           <w:bCs/>
         </w:rPr>
-        <w:t xml:space="preserve">Now we can modify the command-line and try to access the additional methods, specifically </w:t>
-      </w:r>
-      <w:proofErr w:type="spellStart"/>
-      <w:r>
-        <w:rPr>
-          <w:b/>
-          <w:bCs/>
-        </w:rPr>
-        <w:t>BFF:flatten</w:t>
-      </w:r>
-      <w:proofErr w:type="spellEnd"/>
+        <w:t>Now we can modify the command-line and try to access the additional methods, specifically BFF:flatten</w:t>
+      </w:r>
       <w:r>
         <w:t>.</w:t>
       </w:r>
@@ -2363,21 +1869,8 @@
           <w:numId w:val="9"/>
         </w:numPr>
       </w:pPr>
-      <w:proofErr w:type="spellStart"/>
-      <w:r>
-        <w:t>Pymesh</w:t>
-      </w:r>
-      <w:proofErr w:type="spellEnd"/>
-      <w:r>
-        <w:t xml:space="preserve"> has a method that called </w:t>
-      </w:r>
-      <w:proofErr w:type="spellStart"/>
-      <w:r>
-        <w:t>collapse_short_edges</w:t>
-      </w:r>
-      <w:proofErr w:type="spellEnd"/>
-      <w:r>
-        <w:t xml:space="preserve">.  </w:t>
+      <w:r>
+        <w:t xml:space="preserve">Pymesh has a method that called collapse_short_edges.  </w:t>
       </w:r>
       <w:r>
         <w:t>This method has the ability to remove edges that are below a certain threshold.  For our implementation, we are removing edges that are below less than 0.5*average edge length.</w:t>
@@ -2414,15 +1907,7 @@
       </w:r>
       <w:r>
         <w:lastRenderedPageBreak/>
-        <w:t xml:space="preserve">This should be a </w:t>
-      </w:r>
-      <w:proofErr w:type="spellStart"/>
-      <w:r>
-        <w:t>icosphere</w:t>
-      </w:r>
-      <w:proofErr w:type="spellEnd"/>
-      <w:r>
-        <w:t xml:space="preserve"> or some other 3-d object.  It will output trimmedout_flat.obj.  This will be a flattened version of the 3-d object.</w:t>
+        <w:t>This should be a icosphere or some other 3-d object.  It will output trimmedout_flat.obj.  This will be a flattened version of the 3-d object.</w:t>
       </w:r>
     </w:p>
     <w:p>
@@ -2848,21 +2333,7 @@
         <w:rPr>
           <w:bCs/>
         </w:rPr>
-        <w:t xml:space="preserve">Robert </w:t>
-      </w:r>
-      <w:proofErr w:type="spellStart"/>
-      <w:r>
-        <w:rPr>
-          <w:bCs/>
-        </w:rPr>
-        <w:t>Bridson</w:t>
-      </w:r>
-      <w:proofErr w:type="spellEnd"/>
-      <w:r>
-        <w:rPr>
-          <w:bCs/>
-        </w:rPr>
-        <w:t xml:space="preserve"> – algorithm for dart throwing.</w:t>
+        <w:t>Robert Bridson – algorithm for dart throwing.</w:t>
       </w:r>
     </w:p>
     <w:p>
@@ -2985,21 +2456,7 @@
         <w:rPr>
           <w:b/>
         </w:rPr>
-        <w:t xml:space="preserve">Poisson disc sampling using Robert </w:t>
-      </w:r>
-      <w:proofErr w:type="spellStart"/>
-      <w:r>
-        <w:rPr>
-          <w:b/>
-        </w:rPr>
-        <w:t>Bridson’s</w:t>
-      </w:r>
-      <w:proofErr w:type="spellEnd"/>
-      <w:r>
-        <w:rPr>
-          <w:b/>
-        </w:rPr>
-        <w:t xml:space="preserve"> algorithm: </w:t>
+        <w:t xml:space="preserve">Poisson disc sampling using Robert Bridson’s algorithm: </w:t>
       </w:r>
       <w:hyperlink r:id="rId21" w:history="1">
         <w:r>
@@ -3057,21 +2514,7 @@
         <w:rPr>
           <w:bCs/>
         </w:rPr>
-        <w:t xml:space="preserve">Using </w:t>
-      </w:r>
-      <w:proofErr w:type="spellStart"/>
-      <w:r>
-        <w:rPr>
-          <w:bCs/>
-        </w:rPr>
-        <w:t>Bridson’s</w:t>
-      </w:r>
-      <w:proofErr w:type="spellEnd"/>
-      <w:r>
-        <w:rPr>
-          <w:bCs/>
-        </w:rPr>
-        <w:t xml:space="preserve"> algorithm implementation in Python. </w:t>
+        <w:t xml:space="preserve">Using Bridson’s algorithm implementation in Python. </w:t>
       </w:r>
       <w:r>
         <w:rPr>
@@ -3228,21 +2671,7 @@
         <w:rPr>
           <w:bCs/>
         </w:rPr>
-        <w:t xml:space="preserve">Understanding </w:t>
-      </w:r>
-      <w:proofErr w:type="spellStart"/>
-      <w:r>
-        <w:rPr>
-          <w:bCs/>
-        </w:rPr>
-        <w:t>Numpy</w:t>
-      </w:r>
-      <w:proofErr w:type="spellEnd"/>
-      <w:r>
-        <w:rPr>
-          <w:bCs/>
-        </w:rPr>
-        <w:t xml:space="preserve"> array slicing: </w:t>
+        <w:t xml:space="preserve">Understanding Numpy array slicing: </w:t>
       </w:r>
       <w:hyperlink r:id="rId25" w:history="1">
         <w:r>
@@ -3418,19 +2847,11 @@
         </w:rPr>
         <w:t xml:space="preserve">Build problems.  Create fake link: </w:t>
       </w:r>
-      <w:proofErr w:type="spellStart"/>
       <w:r>
         <w:rPr>
           <w:b/>
         </w:rPr>
-        <w:t>sudo</w:t>
-      </w:r>
-      <w:proofErr w:type="spellEnd"/>
-      <w:r>
-        <w:rPr>
-          <w:b/>
-        </w:rPr>
-        <w:t xml:space="preserve"> ln -s /Applications/Xcode.app/Contents/Developer/Platforms/MacOSX.platform/Developer/SDKs/MacOSX10.15.sdk /Applications/Xcode.app/Contents/Developer/Platforms/MacOSX.platform/Developer/SDKs/MacOSX10.14.sdk</w:t>
+        <w:t>sudo ln -s /Applications/Xcode.app/Contents/Developer/Platforms/MacOSX.platform/Developer/SDKs/MacOSX10.15.sdk /Applications/Xcode.app/Contents/Developer/Platforms/MacOSX.platform/Developer/SDKs/MacOSX10.14.sdk</w:t>
       </w:r>
     </w:p>
     <w:p>
@@ -5027,19 +4448,11 @@
         </w:rPr>
         <w:t xml:space="preserve">Generate </w:t>
       </w:r>
-      <w:proofErr w:type="spellStart"/>
-      <w:r>
-        <w:rPr>
-          <w:bCs/>
-        </w:rPr>
-        <w:t>chaincode</w:t>
-      </w:r>
-      <w:proofErr w:type="spellEnd"/>
-      <w:r>
-        <w:rPr>
-          <w:bCs/>
-        </w:rPr>
-        <w:t xml:space="preserve"> based on the blob</w:t>
+      <w:r>
+        <w:rPr>
+          <w:bCs/>
+        </w:rPr>
+        <w:t>chaincode based on the blob</w:t>
       </w:r>
       <w:r>
         <w:rPr>
@@ -5088,50 +4501,14 @@
         <w:rPr>
           <w:bCs/>
         </w:rPr>
-        <w:t xml:space="preserve">  When it attempts to create a </w:t>
-      </w:r>
-      <w:proofErr w:type="spellStart"/>
-      <w:r>
-        <w:rPr>
-          <w:bCs/>
-        </w:rPr>
-        <w:t>tri_finder</w:t>
-      </w:r>
-      <w:proofErr w:type="spellEnd"/>
-      <w:r>
-        <w:rPr>
-          <w:bCs/>
-        </w:rPr>
-        <w:t xml:space="preserve">, it utilizes </w:t>
-      </w:r>
-      <w:proofErr w:type="spellStart"/>
-      <w:r>
-        <w:rPr>
-          <w:bCs/>
-        </w:rPr>
-        <w:t>TrapezoidMapTriFinder</w:t>
-      </w:r>
-      <w:proofErr w:type="spellEnd"/>
-      <w:r>
-        <w:rPr>
-          <w:bCs/>
-        </w:rPr>
-        <w:t xml:space="preserve">.  </w:t>
-      </w:r>
-      <w:proofErr w:type="spellStart"/>
+        <w:t xml:space="preserve">  When it attempts to create a tri_finder, it utilizes TrapezoidMapTriFinder.  </w:t>
+      </w:r>
       <w:r>
         <w:rPr>
           <w:bCs/>
         </w:rPr>
         <w:lastRenderedPageBreak/>
-        <w:t>TrapzoidMapTriFinder</w:t>
-      </w:r>
-      <w:proofErr w:type="spellEnd"/>
-      <w:r>
-        <w:rPr>
-          <w:bCs/>
-        </w:rPr>
-        <w:t xml:space="preserve"> assumes correct triangulation.  According to this website, </w:t>
+        <w:t xml:space="preserve">TrapzoidMapTriFinder assumes correct triangulation.  According to this website, </w:t>
       </w:r>
       <w:hyperlink r:id="rId36" w:anchor="matplotlib.tri.Triangulation.get_trifinder" w:history="1">
         <w:r>
@@ -5247,41 +4624,13 @@
         <w:rPr>
           <w:bCs/>
         </w:rPr>
-        <w:t xml:space="preserve">Try blurring base character image.  Use </w:t>
-      </w:r>
-      <w:proofErr w:type="spellStart"/>
-      <w:r>
-        <w:rPr>
-          <w:bCs/>
-        </w:rPr>
-        <w:t>BoxBlur</w:t>
-      </w:r>
-      <w:proofErr w:type="spellEnd"/>
-      <w:r>
-        <w:rPr>
-          <w:bCs/>
-        </w:rPr>
-        <w:t>(2).</w:t>
-      </w:r>
-      <w:r>
-        <w:rPr>
-          <w:bCs/>
-        </w:rPr>
-        <w:t xml:space="preserve">  This fixes the problem some of the time.  Using </w:t>
-      </w:r>
-      <w:proofErr w:type="spellStart"/>
-      <w:r>
-        <w:rPr>
-          <w:bCs/>
-        </w:rPr>
-        <w:t>BoxBlur</w:t>
-      </w:r>
-      <w:proofErr w:type="spellEnd"/>
-      <w:r>
-        <w:rPr>
-          <w:bCs/>
-        </w:rPr>
-        <w:t>(3) fixes the problem, however, we loose details.  ** Noticed that BFF may have problems with super detailed angle transitions.</w:t>
+        <w:t>Try blurring base character image.  Use BoxBlur(2).</w:t>
+      </w:r>
+      <w:r>
+        <w:rPr>
+          <w:bCs/>
+        </w:rPr>
+        <w:t xml:space="preserve">  This fixes the problem some of the time.  Using BoxBlur(3) fixes the problem, however, we loose details.  ** Noticed that BFF may have problems with super detailed angle transitions.</w:t>
       </w:r>
       <w:r>
         <w:rPr>
@@ -5305,35 +4654,7 @@
         <w:rPr>
           <w:b/>
         </w:rPr>
-        <w:t xml:space="preserve">Found defect with </w:t>
-      </w:r>
-      <w:proofErr w:type="spellStart"/>
-      <w:r>
-        <w:rPr>
-          <w:b/>
-        </w:rPr>
-        <w:t>ChainCodeGenerator</w:t>
-      </w:r>
-      <w:proofErr w:type="spellEnd"/>
-      <w:r>
-        <w:rPr>
-          <w:b/>
-        </w:rPr>
-        <w:t xml:space="preserve">.  </w:t>
-      </w:r>
-      <w:proofErr w:type="spellStart"/>
-      <w:r>
-        <w:rPr>
-          <w:b/>
-        </w:rPr>
-        <w:t>genLetter</w:t>
-      </w:r>
-      <w:proofErr w:type="spellEnd"/>
-      <w:r>
-        <w:rPr>
-          <w:b/>
-        </w:rPr>
-        <w:t>(character=’M’) fails to generate the boundary.</w:t>
+        <w:t>Found defect with ChainCodeGenerator.  genLetter(character=’M’) fails to generate the boundary.</w:t>
       </w:r>
     </w:p>
     <w:p>
@@ -5357,21 +4678,7 @@
         <w:rPr>
           <w:bCs/>
         </w:rPr>
-        <w:t xml:space="preserve">The </w:t>
-      </w:r>
-      <w:proofErr w:type="spellStart"/>
-      <w:r>
-        <w:rPr>
-          <w:bCs/>
-        </w:rPr>
-        <w:t>chaincodes</w:t>
-      </w:r>
-      <w:proofErr w:type="spellEnd"/>
-      <w:r>
-        <w:rPr>
-          <w:bCs/>
-        </w:rPr>
-        <w:t xml:space="preserve"> generated are relatively long.  For a box of dimension 80x80, the number of segments is roughly 300.  </w:t>
+        <w:t xml:space="preserve">The chaincodes generated are relatively long.  For a box of dimension 80x80, the number of segments is roughly 300.  </w:t>
       </w:r>
       <w:r>
         <w:rPr>
@@ -5466,6 +4773,7 @@
       <w:r>
         <w:rPr>
           <w:b/>
+          <w:noProof/>
         </w:rPr>
         <w:lastRenderedPageBreak/>
         <w:drawing>
@@ -5525,6 +4833,7 @@
       <w:r>
         <w:rPr>
           <w:bCs/>
+          <w:noProof/>
         </w:rPr>
         <w:drawing>
           <wp:inline distT="0" distB="0" distL="0" distR="0" wp14:anchorId="6B2000B5" wp14:editId="2995CAB8">
@@ -5577,6 +4886,7 @@
       <w:r>
         <w:rPr>
           <w:b/>
+          <w:noProof/>
         </w:rPr>
         <w:drawing>
           <wp:inline distT="0" distB="0" distL="0" distR="0" wp14:anchorId="3845F66C" wp14:editId="22394431">
@@ -5614,13 +4924,129 @@
           </wp:inline>
         </w:drawing>
       </w:r>
+    </w:p>
+    <w:p>
+      <w:pPr>
+        <w:rPr>
+          <w:b/>
+        </w:rPr>
+      </w:pPr>
+    </w:p>
+    <w:p>
+      <w:pPr>
+        <w:pStyle w:val="ListParagraph"/>
+        <w:numPr>
+          <w:ilvl w:val="0"/>
+          <w:numId w:val="17"/>
+        </w:numPr>
+        <w:rPr>
+          <w:bCs/>
+        </w:rPr>
+      </w:pPr>
+      <w:r>
+        <w:rPr>
+          <w:bCs/>
+          <w:lang w:val="en-CA"/>
+        </w:rPr>
+        <w:t xml:space="preserve">Another build problem.  This fixed the build problem: </w:t>
+      </w:r>
+      <w:hyperlink r:id="rId40" w:history="1">
+        <w:r>
+          <w:rPr>
+            <w:rStyle w:val="Hyperlink"/>
+            <w:bCs/>
+            <w:lang w:val="en-CA"/>
+          </w:rPr>
+          <w:t>https://stackoverflow.com/questions/58278260/cant-compile-a-c-program-on-a-mac-after-upgrading-to-catalina-10-15/58278392#58278392</w:t>
+        </w:r>
+      </w:hyperlink>
+      <w:r>
+        <w:rPr>
+          <w:bCs/>
+          <w:lang w:val="en-CA"/>
+        </w:rPr>
+        <w:t xml:space="preserve">: </w:t>
+      </w:r>
+      <w:r>
+        <w:rPr>
+          <w:b/>
+        </w:rPr>
+        <w:t>export CPATH=/Applications/Xcode.app/Contents/Developer/Platforms/MacOSX.platform/Developer/SDKs/MacOSX.sdk/usr/include</w:t>
+      </w:r>
+    </w:p>
+    <w:p>
+      <w:pPr>
+        <w:pStyle w:val="ListParagraph"/>
+        <w:numPr>
+          <w:ilvl w:val="0"/>
+          <w:numId w:val="17"/>
+        </w:numPr>
+        <w:rPr>
+          <w:bCs/>
+          <w:lang w:val="en-CA"/>
+        </w:rPr>
+      </w:pPr>
+      <w:r>
+        <w:rPr>
+          <w:bCs/>
+          <w:lang w:val="en-CA"/>
+        </w:rPr>
+        <w:lastRenderedPageBreak/>
+        <w:t xml:space="preserve">Build problem: </w:t>
+      </w:r>
+      <w:r>
+        <w:rPr>
+          <w:bCs/>
+          <w:lang w:val="en-CA"/>
+        </w:rPr>
+        <w:t xml:space="preserve">xcode-select: </w:t>
+      </w:r>
+      <w:r>
+        <w:rPr>
+          <w:b/>
+          <w:i/>
+          <w:iCs/>
+          <w:lang w:val="en-CA"/>
+        </w:rPr>
+        <w:t>Failed to locate 'strip', requesting installation of command line developer tools.</w:t>
+      </w:r>
+      <w:r>
+        <w:rPr>
+          <w:b/>
+          <w:i/>
+          <w:iCs/>
+          <w:lang w:val="en-CA"/>
+        </w:rPr>
+        <w:t xml:space="preserve"> </w:t>
+      </w:r>
+      <w:r>
+        <w:rPr>
+          <w:bCs/>
+          <w:lang w:val="en-CA"/>
+        </w:rPr>
+        <w:t xml:space="preserve">** However, I already have Command Line developer tools installed.  </w:t>
+      </w:r>
+      <w:r>
+        <w:rPr>
+          <w:bCs/>
+          <w:lang w:val="en-CA"/>
+        </w:rPr>
+        <w:t>** Solution, in the .bash_profile, add /Library/Develop/CommandLineTools/usr/bin to the PATH variable.  Open new terminal and rerun the build commands.</w:t>
+      </w:r>
+      <w:r>
+        <w:rPr>
+          <w:bCs/>
+          <w:lang w:val="en-CA"/>
+        </w:rPr>
+        <w:t xml:space="preserve">  Should now succeed.</w:t>
+      </w:r>
       <w:bookmarkStart w:id="0" w:name="_GoBack"/>
       <w:bookmarkEnd w:id="0"/>
     </w:p>
     <w:p>
       <w:pPr>
         <w:rPr>
-          <w:b/>
+          <w:bCs/>
         </w:rPr>
       </w:pPr>
     </w:p>
@@ -5640,23 +5066,9 @@
         <w:rPr>
           <w:bCs/>
         </w:rPr>
-        <w:t xml:space="preserve">Potentially utilize </w:t>
-      </w:r>
-      <w:proofErr w:type="spellStart"/>
-      <w:r>
-        <w:rPr>
-          <w:bCs/>
-        </w:rPr>
-        <w:t>Tkinter</w:t>
-      </w:r>
-      <w:proofErr w:type="spellEnd"/>
-      <w:r>
-        <w:rPr>
-          <w:bCs/>
-        </w:rPr>
-        <w:t xml:space="preserve">: </w:t>
-      </w:r>
-      <w:hyperlink r:id="rId40" w:history="1">
+        <w:t xml:space="preserve">Potentially utilize Tkinter: </w:t>
+      </w:r>
+      <w:hyperlink r:id="rId41" w:history="1">
         <w:r>
           <w:rPr>
             <w:rStyle w:val="Hyperlink"/>
@@ -5683,10 +5095,9 @@
         <w:rPr>
           <w:bCs/>
         </w:rPr>
-        <w:lastRenderedPageBreak/>
         <w:t xml:space="preserve">Potential base for draw program: </w:t>
       </w:r>
-      <w:hyperlink r:id="rId41" w:anchor="sphx-glr-gallery-event-handling-ginput-manual-clabel-sgskip-py" w:history="1">
+      <w:hyperlink r:id="rId42" w:anchor="sphx-glr-gallery-event-handling-ginput-manual-clabel-sgskip-py" w:history="1">
         <w:r>
           <w:rPr>
             <w:rStyle w:val="Hyperlink"/>
@@ -6250,7 +5661,7 @@
     <w:p/>
     <w:p/>
     <w:sectPr>
-      <w:footerReference w:type="default" r:id="rId42"/>
+      <w:footerReference w:type="default" r:id="rId43"/>
       <w:pgSz w:w="12240" w:h="15840" w:code="1"/>
       <w:pgMar w:top="1094" w:right="2448" w:bottom="1771" w:left="1210" w:header="720" w:footer="720" w:gutter="0"/>
       <w:cols w:space="720"/>
@@ -8611,7 +8022,6 @@
   <w:style w:type="character" w:default="1" w:styleId="DefaultParagraphFont">
     <w:name w:val="Default Paragraph Font"/>
     <w:uiPriority w:val="1"/>
-    <w:semiHidden/>
     <w:unhideWhenUsed/>
   </w:style>
   <w:style w:type="table" w:default="1" w:styleId="TableNormal">
@@ -9978,6 +9388,7 @@
   </w:compat>
   <w:rsids>
     <w:rsidRoot w:val="0021480B"/>
+    <w:rsid w:val="0001460B"/>
     <w:rsid w:val="00017EF2"/>
     <w:rsid w:val="00053DC7"/>
     <w:rsid w:val="00117FA0"/>

</xml_diff>

<commit_message>
Add button to clear all the points on the canvas.
</commit_message>
<xml_diff>
--- a/Thesis.docx
+++ b/Thesis.docx
@@ -4950,7 +4950,7 @@
         </w:rPr>
         <w:t xml:space="preserve">Another build problem.  This fixed the build problem: </w:t>
       </w:r>
-      <w:hyperlink r:id="rId40" w:history="1">
+      <w:hyperlink r:id="rId40" w:anchor="58278392" w:history="1">
         <w:r>
           <w:rPr>
             <w:rStyle w:val="Hyperlink"/>
@@ -5040,11 +5040,331 @@
         </w:rPr>
         <w:t xml:space="preserve">  Should now succeed.</w:t>
       </w:r>
+    </w:p>
+    <w:p>
+      <w:pPr>
+        <w:rPr>
+          <w:bCs/>
+        </w:rPr>
+      </w:pPr>
+    </w:p>
+    <w:p>
+      <w:pPr>
+        <w:pStyle w:val="ListParagraph"/>
+        <w:numPr>
+          <w:ilvl w:val="0"/>
+          <w:numId w:val="17"/>
+        </w:numPr>
+        <w:rPr>
+          <w:bCs/>
+          <w:lang w:val="en-CA"/>
+        </w:rPr>
+      </w:pPr>
+      <w:r>
+        <w:rPr>
+          <w:bCs/>
+          <w:lang w:val="en-CA"/>
+        </w:rPr>
+        <w:t>Fixed a problem with the chaincode generation.  The original algorithm did not close the loop.  Added logic to create a closed loop.  ** done.</w:t>
+      </w:r>
+      <w:r>
+        <w:rPr>
+          <w:bCs/>
+          <w:lang w:val="en-CA"/>
+        </w:rPr>
+        <w:t xml:space="preserve">  This fixed many letters, such as the Y, M, N, and T.  However, it doesn’t work on letters that have the potential for overlap, e.g. C, G, </w:t>
+      </w:r>
+      <w:r>
+        <w:rPr>
+          <w:bCs/>
+          <w:lang w:val="en-CA"/>
+        </w:rPr>
+        <w:t>and S</w:t>
+      </w:r>
+      <w:r>
+        <w:rPr>
+          <w:bCs/>
+          <w:lang w:val="en-CA"/>
+        </w:rPr>
+        <w:t>.</w:t>
+      </w:r>
+    </w:p>
+    <w:p>
+      <w:pPr>
+        <w:pStyle w:val="ListParagraph"/>
+        <w:rPr>
+          <w:bCs/>
+          <w:lang w:val="en-CA"/>
+        </w:rPr>
+      </w:pPr>
+    </w:p>
+    <w:p>
+      <w:pPr>
+        <w:pStyle w:val="ListParagraph"/>
+        <w:numPr>
+          <w:ilvl w:val="0"/>
+          <w:numId w:val="17"/>
+        </w:numPr>
+        <w:rPr>
+          <w:bCs/>
+          <w:lang w:val="en-CA"/>
+        </w:rPr>
+      </w:pPr>
+      <w:r>
+        <w:rPr>
+          <w:bCs/>
+          <w:lang w:val="en-CA"/>
+        </w:rPr>
+        <w:t>Try Reducing or removing the blur effect.</w:t>
+      </w:r>
+      <w:r>
+        <w:rPr>
+          <w:bCs/>
+          <w:lang w:val="en-CA"/>
+        </w:rPr>
+        <w:t xml:space="preserve">  ** Still doesn’t help with C, G, S, and Z.</w:t>
+      </w:r>
+    </w:p>
+    <w:p>
+      <w:pPr>
+        <w:pStyle w:val="ListParagraph"/>
+        <w:rPr>
+          <w:bCs/>
+          <w:lang w:val="en-CA"/>
+        </w:rPr>
+      </w:pPr>
+    </w:p>
+    <w:p>
+      <w:pPr>
+        <w:pStyle w:val="ListParagraph"/>
+        <w:numPr>
+          <w:ilvl w:val="0"/>
+          <w:numId w:val="17"/>
+        </w:numPr>
+        <w:rPr>
+          <w:bCs/>
+          <w:lang w:val="en-CA"/>
+        </w:rPr>
+      </w:pPr>
+      <w:r>
+        <w:rPr>
+          <w:bCs/>
+          <w:lang w:val="en-CA"/>
+        </w:rPr>
+        <w:t>Try Increasing character resolution.  Currently the scaling is ¼, i.e. the characters are ¼ the size of the actual mesh size.  We can change the scale to ½ or 1/3.</w:t>
+      </w:r>
+    </w:p>
+    <w:p>
+      <w:pPr>
+        <w:pStyle w:val="ListParagraph"/>
+        <w:numPr>
+          <w:ilvl w:val="1"/>
+          <w:numId w:val="17"/>
+        </w:numPr>
+        <w:rPr>
+          <w:bCs/>
+          <w:lang w:val="en-CA"/>
+        </w:rPr>
+      </w:pPr>
+      <w:r>
+        <w:rPr>
+          <w:bCs/>
+          <w:lang w:val="en-CA"/>
+        </w:rPr>
+        <w:t xml:space="preserve">Try ½. </w:t>
+      </w:r>
+      <w:r>
+        <w:rPr>
+          <w:bCs/>
+          <w:lang w:val="en-CA"/>
+        </w:rPr>
+        <w:t xml:space="preserve"> ** Doesn’t help.</w:t>
+      </w:r>
+    </w:p>
+    <w:p>
+      <w:pPr>
+        <w:pStyle w:val="ListParagraph"/>
+        <w:numPr>
+          <w:ilvl w:val="1"/>
+          <w:numId w:val="17"/>
+        </w:numPr>
+        <w:rPr>
+          <w:bCs/>
+          <w:lang w:val="en-CA"/>
+        </w:rPr>
+      </w:pPr>
+      <w:r>
+        <w:rPr>
+          <w:bCs/>
+          <w:lang w:val="en-CA"/>
+        </w:rPr>
+        <w:t>Try 1/3.</w:t>
+      </w:r>
+      <w:r>
+        <w:rPr>
+          <w:bCs/>
+          <w:lang w:val="en-CA"/>
+        </w:rPr>
+        <w:t xml:space="preserve"> ** Doesn’t help.</w:t>
+      </w:r>
+    </w:p>
+    <w:p>
+      <w:pPr>
+        <w:pStyle w:val="ListParagraph"/>
+        <w:numPr>
+          <w:ilvl w:val="0"/>
+          <w:numId w:val="17"/>
+        </w:numPr>
+        <w:rPr>
+          <w:bCs/>
+          <w:lang w:val="en-CA"/>
+        </w:rPr>
+      </w:pPr>
+      <w:r>
+        <w:rPr>
+          <w:bCs/>
+          <w:lang w:val="en-CA"/>
+        </w:rPr>
+        <w:t>Try inserting nulls.  Continue using ¼ scale for the letter generation.  While creating the chaincode, insert extra 0 degree transitions.</w:t>
+      </w:r>
+      <w:r>
+        <w:rPr>
+          <w:bCs/>
+          <w:lang w:val="en-CA"/>
+        </w:rPr>
+        <w:t xml:space="preserve">  ** Doesn’t help.  Still have overlap issues.</w:t>
+      </w:r>
+    </w:p>
+    <w:p>
+      <w:pPr>
+        <w:pStyle w:val="ListParagraph"/>
+        <w:numPr>
+          <w:ilvl w:val="0"/>
+          <w:numId w:val="17"/>
+        </w:numPr>
+        <w:rPr>
+          <w:bCs/>
+          <w:lang w:val="en-CA"/>
+        </w:rPr>
+      </w:pPr>
+      <w:r>
+        <w:rPr>
+          <w:bCs/>
+          <w:lang w:val="en-CA"/>
+        </w:rPr>
+        <w:t>Try to manually create recurve letter C.  Limited success.</w:t>
+      </w:r>
+      <w:r>
+        <w:rPr>
+          <w:bCs/>
+          <w:lang w:val="en-CA"/>
+        </w:rPr>
+        <w:t xml:space="preserve">  BFF does not *want* to produce a recurve.</w:t>
+      </w:r>
+      <w:r>
+        <w:rPr>
+          <w:bCs/>
+          <w:lang w:val="en-CA"/>
+        </w:rPr>
+        <w:t xml:space="preserve">  </w:t>
+      </w:r>
+      <w:r>
+        <w:rPr>
+          <w:b/>
+          <w:lang w:val="en-CA"/>
+        </w:rPr>
+        <w:t>Created</w:t>
+      </w:r>
+      <w:r>
+        <w:rPr>
+          <w:b/>
+          <w:lang w:val="en-CA"/>
+        </w:rPr>
+        <w:t xml:space="preserve"> pattern</w:t>
+      </w:r>
+      <w:r>
+        <w:rPr>
+          <w:b/>
+          <w:lang w:val="en-CA"/>
+        </w:rPr>
+        <w:t xml:space="preserve"> cRecurve3.</w:t>
+      </w:r>
+      <w:r>
+        <w:rPr>
+          <w:b/>
+          <w:lang w:val="en-CA"/>
+        </w:rPr>
+        <w:t>txt.</w:t>
+      </w:r>
+      <w:r>
+        <w:rPr>
+          <w:b/>
+          <w:lang w:val="en-CA"/>
+        </w:rPr>
+        <w:t xml:space="preserve"> ** done.</w:t>
+      </w:r>
       <w:bookmarkStart w:id="0" w:name="_GoBack"/>
       <w:bookmarkEnd w:id="0"/>
     </w:p>
     <w:p>
       <w:pPr>
+        <w:pStyle w:val="ListParagraph"/>
+        <w:rPr>
+          <w:bCs/>
+          <w:lang w:val="en-CA"/>
+        </w:rPr>
+      </w:pPr>
+    </w:p>
+    <w:p>
+      <w:pPr>
+        <w:pStyle w:val="ListParagraph"/>
+        <w:numPr>
+          <w:ilvl w:val="0"/>
+          <w:numId w:val="17"/>
+        </w:numPr>
+        <w:rPr>
+          <w:bCs/>
+          <w:lang w:val="en-CA"/>
+        </w:rPr>
+      </w:pPr>
+      <w:r>
+        <w:rPr>
+          <w:bCs/>
+          <w:lang w:val="en-CA"/>
+        </w:rPr>
+        <w:t>Can we detect the overlap scenario?  If we can detect it, we can potentially correct it.</w:t>
+      </w:r>
+      <w:r>
+        <w:rPr>
+          <w:bCs/>
+          <w:lang w:val="en-CA"/>
+        </w:rPr>
+        <w:t xml:space="preserve"> </w:t>
+      </w:r>
+    </w:p>
+    <w:p>
+      <w:pPr>
+        <w:pStyle w:val="ListParagraph"/>
+        <w:numPr>
+          <w:ilvl w:val="1"/>
+          <w:numId w:val="17"/>
+        </w:numPr>
+        <w:rPr>
+          <w:bCs/>
+          <w:lang w:val="en-CA"/>
+        </w:rPr>
+      </w:pPr>
+      <w:r>
+        <w:rPr>
+          <w:bCs/>
+          <w:lang w:val="en-CA"/>
+        </w:rPr>
+        <w:t>What is actually happening?  According to the chaincode generator, there is no overlap.</w:t>
+      </w:r>
+    </w:p>
+    <w:p>
+      <w:pPr>
+        <w:pStyle w:val="ListParagraph"/>
         <w:rPr>
           <w:bCs/>
         </w:rPr>
@@ -8022,6 +8342,7 @@
   <w:style w:type="character" w:default="1" w:styleId="DefaultParagraphFont">
     <w:name w:val="Default Paragraph Font"/>
     <w:uiPriority w:val="1"/>
+    <w:semiHidden/>
     <w:unhideWhenUsed/>
   </w:style>
   <w:style w:type="table" w:default="1" w:styleId="TableNormal">
@@ -9420,6 +9741,7 @@
     <w:rsid w:val="00AF5E69"/>
     <w:rsid w:val="00B13AEA"/>
     <w:rsid w:val="00B604E9"/>
+    <w:rsid w:val="00B664A8"/>
     <w:rsid w:val="00B7113E"/>
     <w:rsid w:val="00B74C63"/>
     <w:rsid w:val="00BC1EC7"/>

</xml_diff>

<commit_message>
Start looking at SLIC segmentation.
</commit_message>
<xml_diff>
--- a/Thesis.docx
+++ b/Thesis.docx
@@ -180,7 +180,35 @@
         <w:rPr>
           <w:b/>
         </w:rPr>
-        <w:t>“conda update conda”</w:t>
+        <w:t>“</w:t>
+      </w:r>
+      <w:proofErr w:type="spellStart"/>
+      <w:r>
+        <w:rPr>
+          <w:b/>
+        </w:rPr>
+        <w:t>conda</w:t>
+      </w:r>
+      <w:proofErr w:type="spellEnd"/>
+      <w:r>
+        <w:rPr>
+          <w:b/>
+        </w:rPr>
+        <w:t xml:space="preserve"> update </w:t>
+      </w:r>
+      <w:proofErr w:type="spellStart"/>
+      <w:r>
+        <w:rPr>
+          <w:b/>
+        </w:rPr>
+        <w:t>conda</w:t>
+      </w:r>
+      <w:proofErr w:type="spellEnd"/>
+      <w:r>
+        <w:rPr>
+          <w:b/>
+        </w:rPr>
+        <w:t>”</w:t>
       </w:r>
     </w:p>
     <w:p>
@@ -198,7 +226,21 @@
         <w:rPr>
           <w:b/>
         </w:rPr>
-        <w:t>“conda update –all”</w:t>
+        <w:t>“</w:t>
+      </w:r>
+      <w:proofErr w:type="spellStart"/>
+      <w:r>
+        <w:rPr>
+          <w:b/>
+        </w:rPr>
+        <w:t>conda</w:t>
+      </w:r>
+      <w:proofErr w:type="spellEnd"/>
+      <w:r>
+        <w:rPr>
+          <w:b/>
+        </w:rPr>
+        <w:t xml:space="preserve"> update –all”</w:t>
       </w:r>
     </w:p>
     <w:p>
@@ -210,8 +252,13 @@
         </w:numPr>
       </w:pPr>
       <w:r>
-        <w:t>Install CUDA Toolkit and cuDNN</w:t>
-      </w:r>
+        <w:t xml:space="preserve">Install CUDA Toolkit and </w:t>
+      </w:r>
+      <w:proofErr w:type="spellStart"/>
+      <w:r>
+        <w:t>cuDNN</w:t>
+      </w:r>
+      <w:proofErr w:type="spellEnd"/>
     </w:p>
     <w:p>
       <w:pPr>
@@ -233,8 +280,13 @@
           <w:numId w:val="1"/>
         </w:numPr>
       </w:pPr>
-      <w:r>
-        <w:t>Cuda installed in /Developer/NVIDIA/CUDA-10.1.</w:t>
+      <w:proofErr w:type="spellStart"/>
+      <w:r>
+        <w:t>Cuda</w:t>
+      </w:r>
+      <w:proofErr w:type="spellEnd"/>
+      <w:r>
+        <w:t xml:space="preserve"> installed in /Developer/NVIDIA/CUDA-10.1.</w:t>
       </w:r>
     </w:p>
     <w:p>
@@ -259,7 +311,15 @@
       </w:pPr>
       <w:r>
         <w:lastRenderedPageBreak/>
-        <w:t>Download cuDNN 7.5.0.  Intended version for CUDA 10.1.</w:t>
+        <w:t xml:space="preserve">Download </w:t>
+      </w:r>
+      <w:proofErr w:type="spellStart"/>
+      <w:r>
+        <w:t>cuDNN</w:t>
+      </w:r>
+      <w:proofErr w:type="spellEnd"/>
+      <w:r>
+        <w:t xml:space="preserve"> 7.5.0.  Intended version for CUDA 10.1.</w:t>
       </w:r>
     </w:p>
     <w:p>
@@ -277,8 +337,16 @@
         <w:rPr>
           <w:b/>
         </w:rPr>
-        <w:t>Unzipped the contents of the package into /Developer/NVIDIA/CUDA-10.1/cuda</w:t>
-      </w:r>
+        <w:t>Unzipped the contents of the package into /Developer/NVIDIA/CUDA-10.1/</w:t>
+      </w:r>
+      <w:proofErr w:type="spellStart"/>
+      <w:r>
+        <w:rPr>
+          <w:b/>
+        </w:rPr>
+        <w:t>cuda</w:t>
+      </w:r>
+      <w:proofErr w:type="spellEnd"/>
     </w:p>
     <w:p>
       <w:pPr>
@@ -291,8 +359,13 @@
       <w:r>
         <w:t xml:space="preserve">Need to add </w:t>
       </w:r>
-      <w:r>
-        <w:t>cuDNN to path</w:t>
+      <w:proofErr w:type="spellStart"/>
+      <w:r>
+        <w:t>cuDNN</w:t>
+      </w:r>
+      <w:proofErr w:type="spellEnd"/>
+      <w:r>
+        <w:t xml:space="preserve"> to path</w:t>
       </w:r>
       <w:r>
         <w:t xml:space="preserve">: </w:t>
@@ -301,7 +374,21 @@
         <w:rPr>
           <w:b/>
         </w:rPr>
-        <w:t>/Developer/NVIDIA/CUDA-10.1/cuda/bin</w:t>
+        <w:t>/Developer/NVIDIA/CUDA-10.1/</w:t>
+      </w:r>
+      <w:proofErr w:type="spellStart"/>
+      <w:r>
+        <w:rPr>
+          <w:b/>
+        </w:rPr>
+        <w:t>cuda</w:t>
+      </w:r>
+      <w:proofErr w:type="spellEnd"/>
+      <w:r>
+        <w:rPr>
+          <w:b/>
+        </w:rPr>
+        <w:t>/bin</w:t>
       </w:r>
     </w:p>
     <w:p>
@@ -381,8 +468,9 @@
           <w:szCs w:val="24"/>
           <w:lang w:val="en-CA" w:eastAsia="en-US"/>
         </w:rPr>
-        <w:t>“conda create -n tensorflow pip python=3.6”</w:t>
-      </w:r>
+        <w:t>“</w:t>
+      </w:r>
+      <w:proofErr w:type="spellStart"/>
       <w:r>
         <w:rPr>
           <w:rFonts w:ascii="Menlo" w:eastAsia="Times New Roman" w:hAnsi="Menlo" w:cs="Menlo"/>
@@ -393,17 +481,68 @@
           <w:szCs w:val="24"/>
           <w:lang w:val="en-CA" w:eastAsia="en-US"/>
         </w:rPr>
-        <w:t xml:space="preserve">.  </w:t>
-      </w:r>
+        <w:t>conda</w:t>
+      </w:r>
+      <w:proofErr w:type="spellEnd"/>
       <w:r>
         <w:rPr>
           <w:rFonts w:ascii="Menlo" w:eastAsia="Times New Roman" w:hAnsi="Menlo" w:cs="Menlo"/>
+          <w:b/>
           <w:bCs/>
           <w:color w:val="auto"/>
           <w:sz w:val="24"/>
           <w:szCs w:val="24"/>
           <w:lang w:val="en-CA" w:eastAsia="en-US"/>
         </w:rPr>
+        <w:t xml:space="preserve"> create -n </w:t>
+      </w:r>
+      <w:proofErr w:type="spellStart"/>
+      <w:r>
+        <w:rPr>
+          <w:rFonts w:ascii="Menlo" w:eastAsia="Times New Roman" w:hAnsi="Menlo" w:cs="Menlo"/>
+          <w:b/>
+          <w:bCs/>
+          <w:color w:val="auto"/>
+          <w:sz w:val="24"/>
+          <w:szCs w:val="24"/>
+          <w:lang w:val="en-CA" w:eastAsia="en-US"/>
+        </w:rPr>
+        <w:t>tensorflow</w:t>
+      </w:r>
+      <w:proofErr w:type="spellEnd"/>
+      <w:r>
+        <w:rPr>
+          <w:rFonts w:ascii="Menlo" w:eastAsia="Times New Roman" w:hAnsi="Menlo" w:cs="Menlo"/>
+          <w:b/>
+          <w:bCs/>
+          <w:color w:val="auto"/>
+          <w:sz w:val="24"/>
+          <w:szCs w:val="24"/>
+          <w:lang w:val="en-CA" w:eastAsia="en-US"/>
+        </w:rPr>
+        <w:t xml:space="preserve"> pip python=3.6”</w:t>
+      </w:r>
+      <w:r>
+        <w:rPr>
+          <w:rFonts w:ascii="Menlo" w:eastAsia="Times New Roman" w:hAnsi="Menlo" w:cs="Menlo"/>
+          <w:b/>
+          <w:bCs/>
+          <w:color w:val="auto"/>
+          <w:sz w:val="24"/>
+          <w:szCs w:val="24"/>
+          <w:lang w:val="en-CA" w:eastAsia="en-US"/>
+        </w:rPr>
+        <w:t xml:space="preserve">.  </w:t>
+      </w:r>
+      <w:r>
+        <w:rPr>
+          <w:rFonts w:ascii="Menlo" w:eastAsia="Times New Roman" w:hAnsi="Menlo" w:cs="Menlo"/>
+          <w:bCs/>
+          <w:color w:val="auto"/>
+          <w:sz w:val="24"/>
+          <w:szCs w:val="24"/>
+          <w:lang w:val="en-CA" w:eastAsia="en-US"/>
+        </w:rPr>
         <w:t>Installation was successful.</w:t>
       </w:r>
     </w:p>
@@ -418,20 +557,44 @@
       <w:r>
         <w:t>To activate: “</w:t>
       </w:r>
+      <w:proofErr w:type="spellStart"/>
       <w:r>
         <w:rPr>
           <w:b/>
         </w:rPr>
-        <w:t>conda activate tensorflow</w:t>
-      </w:r>
+        <w:t>conda</w:t>
+      </w:r>
+      <w:proofErr w:type="spellEnd"/>
+      <w:r>
+        <w:rPr>
+          <w:b/>
+        </w:rPr>
+        <w:t xml:space="preserve"> activate </w:t>
+      </w:r>
+      <w:proofErr w:type="spellStart"/>
+      <w:r>
+        <w:rPr>
+          <w:b/>
+        </w:rPr>
+        <w:t>tensorflow</w:t>
+      </w:r>
+      <w:proofErr w:type="spellEnd"/>
       <w:r>
         <w:t>”.  To deactivate: “</w:t>
       </w:r>
+      <w:proofErr w:type="spellStart"/>
       <w:r>
         <w:rPr>
           <w:b/>
         </w:rPr>
-        <w:t>conda deactivate</w:t>
+        <w:t>conda</w:t>
+      </w:r>
+      <w:proofErr w:type="spellEnd"/>
+      <w:r>
+        <w:rPr>
+          <w:b/>
+        </w:rPr>
+        <w:t xml:space="preserve"> deactivate</w:t>
       </w:r>
       <w:r>
         <w:t>”.</w:t>
@@ -458,8 +621,13 @@
         </w:numPr>
       </w:pPr>
       <w:r>
-        <w:t>Run: pip install tensorflow-gpu</w:t>
-      </w:r>
+        <w:t xml:space="preserve">Run: pip install </w:t>
+      </w:r>
+      <w:proofErr w:type="spellStart"/>
+      <w:r>
+        <w:t>tensorflow-gpu</w:t>
+      </w:r>
+      <w:proofErr w:type="spellEnd"/>
       <w:r>
         <w:t xml:space="preserve"> ** successful.</w:t>
       </w:r>
@@ -473,7 +641,23 @@
         </w:numPr>
       </w:pPr>
       <w:r>
-        <w:t>Testing with Python “import tensorflow as tf” failed.</w:t>
+        <w:t xml:space="preserve">Testing with Python “import </w:t>
+      </w:r>
+      <w:proofErr w:type="spellStart"/>
+      <w:r>
+        <w:t>tensorflow</w:t>
+      </w:r>
+      <w:proofErr w:type="spellEnd"/>
+      <w:r>
+        <w:t xml:space="preserve"> as </w:t>
+      </w:r>
+      <w:proofErr w:type="spellStart"/>
+      <w:r>
+        <w:t>tf</w:t>
+      </w:r>
+      <w:proofErr w:type="spellEnd"/>
+      <w:r>
+        <w:t>” failed.</w:t>
       </w:r>
     </w:p>
     <w:p>
@@ -491,8 +675,16 @@
         <w:rPr>
           <w:b/>
         </w:rPr>
-        <w:t>Run: pip install tensorflow</w:t>
-      </w:r>
+        <w:t xml:space="preserve">Run: pip install </w:t>
+      </w:r>
+      <w:proofErr w:type="spellStart"/>
+      <w:r>
+        <w:rPr>
+          <w:b/>
+        </w:rPr>
+        <w:t>tensorflow</w:t>
+      </w:r>
+      <w:proofErr w:type="spellEnd"/>
     </w:p>
     <w:p>
       <w:pPr>
@@ -503,7 +695,23 @@
         </w:numPr>
       </w:pPr>
       <w:r>
-        <w:t>Test with Python “import tensorflow as tf” succeeded.</w:t>
+        <w:t xml:space="preserve">Test with Python “import </w:t>
+      </w:r>
+      <w:proofErr w:type="spellStart"/>
+      <w:r>
+        <w:t>tensorflow</w:t>
+      </w:r>
+      <w:proofErr w:type="spellEnd"/>
+      <w:r>
+        <w:t xml:space="preserve"> as </w:t>
+      </w:r>
+      <w:proofErr w:type="spellStart"/>
+      <w:r>
+        <w:t>tf</w:t>
+      </w:r>
+      <w:proofErr w:type="spellEnd"/>
+      <w:r>
+        <w:t>” succeeded.</w:t>
       </w:r>
     </w:p>
     <w:p>
@@ -521,14 +729,36 @@
         <w:rPr>
           <w:b/>
         </w:rPr>
-        <w:t>Install Keras: pip install kera</w:t>
-      </w:r>
+        <w:t xml:space="preserve">Install </w:t>
+      </w:r>
+      <w:proofErr w:type="spellStart"/>
       <w:r>
         <w:rPr>
           <w:b/>
         </w:rPr>
+        <w:t>Keras</w:t>
+      </w:r>
+      <w:proofErr w:type="spellEnd"/>
+      <w:r>
+        <w:rPr>
+          <w:b/>
+        </w:rPr>
+        <w:t xml:space="preserve">: pip install </w:t>
+      </w:r>
+      <w:proofErr w:type="spellStart"/>
+      <w:r>
+        <w:rPr>
+          <w:b/>
+        </w:rPr>
+        <w:t>kera</w:t>
+      </w:r>
+      <w:r>
+        <w:rPr>
+          <w:b/>
+        </w:rPr>
         <w:t>s</w:t>
       </w:r>
+      <w:proofErr w:type="spellEnd"/>
     </w:p>
     <w:p>
       <w:pPr>
@@ -694,12 +924,28 @@
         <w:t>Looking at the .obj file through Microsoft Excel, it appears to be ASCII text.</w:t>
       </w:r>
       <w:r>
-        <w:t xml:space="preserve">  There are alternating lines of “v” and “vt”.</w:t>
-      </w:r>
-    </w:p>
-    <w:p>
-      <w:r>
-        <w:t>The “v” represent the 3D coordinates while the “vt” represent the flattened UV view</w:t>
+        <w:t xml:space="preserve">  There are alternating lines of “v” and “</w:t>
+      </w:r>
+      <w:proofErr w:type="spellStart"/>
+      <w:r>
+        <w:t>vt</w:t>
+      </w:r>
+      <w:proofErr w:type="spellEnd"/>
+      <w:r>
+        <w:t>”.</w:t>
+      </w:r>
+    </w:p>
+    <w:p>
+      <w:r>
+        <w:t>The “v” represent the 3D coordinates while the “</w:t>
+      </w:r>
+      <w:proofErr w:type="spellStart"/>
+      <w:r>
+        <w:t>vt</w:t>
+      </w:r>
+      <w:proofErr w:type="spellEnd"/>
+      <w:r>
+        <w:t>” represent the flattened UV view</w:t>
       </w:r>
       <w:r>
         <w:t xml:space="preserve">.  </w:t>
@@ -772,7 +1018,29 @@
           <w:szCs w:val="28"/>
           <w:lang w:val="en-US" w:eastAsia="ja-JP"/>
         </w:rPr>
-        <w:t>Investigate running pyMesh in docker.</w:t>
+        <w:t xml:space="preserve">Investigate running </w:t>
+      </w:r>
+      <w:proofErr w:type="spellStart"/>
+      <w:r>
+        <w:rPr>
+          <w:rFonts w:asciiTheme="minorHAnsi" w:eastAsiaTheme="minorHAnsi" w:hAnsiTheme="minorHAnsi" w:cstheme="minorBidi"/>
+          <w:color w:val="483E41" w:themeColor="text2"/>
+          <w:sz w:val="28"/>
+          <w:szCs w:val="28"/>
+          <w:lang w:val="en-US" w:eastAsia="ja-JP"/>
+        </w:rPr>
+        <w:t>pyMesh</w:t>
+      </w:r>
+      <w:proofErr w:type="spellEnd"/>
+      <w:r>
+        <w:rPr>
+          <w:rFonts w:asciiTheme="minorHAnsi" w:eastAsiaTheme="minorHAnsi" w:hAnsiTheme="minorHAnsi" w:cstheme="minorBidi"/>
+          <w:color w:val="483E41" w:themeColor="text2"/>
+          <w:sz w:val="28"/>
+          <w:szCs w:val="28"/>
+          <w:lang w:val="en-US" w:eastAsia="ja-JP"/>
+        </w:rPr>
+        <w:t xml:space="preserve"> in docker.</w:t>
       </w:r>
       <w:r>
         <w:rPr>
@@ -836,8 +1104,21 @@
         <w:t xml:space="preserve">-v /Users:/Users </w:t>
       </w:r>
       <w:r>
-        <w:t>-it pymesh/pymesh</w:t>
-      </w:r>
+        <w:t xml:space="preserve">-it </w:t>
+      </w:r>
+      <w:proofErr w:type="spellStart"/>
+      <w:r>
+        <w:t>pymesh</w:t>
+      </w:r>
+      <w:proofErr w:type="spellEnd"/>
+      <w:r>
+        <w:t>/</w:t>
+      </w:r>
+      <w:proofErr w:type="spellStart"/>
+      <w:r>
+        <w:t>pymesh</w:t>
+      </w:r>
+      <w:proofErr w:type="spellEnd"/>
     </w:p>
     <w:p/>
     <w:p>
@@ -856,7 +1137,25 @@
           <w:color w:val="000000"/>
           <w:szCs w:val="22"/>
         </w:rPr>
-        <w:t>exec(open("/Users/hengsun/Documents/Thesis/generate.py").read())</w:t>
+        <w:t>exec(open("/Users/</w:t>
+      </w:r>
+      <w:proofErr w:type="spellStart"/>
+      <w:r>
+        <w:rPr>
+          <w:rFonts w:ascii="Menlo" w:hAnsi="Menlo" w:cs="Menlo"/>
+          <w:color w:val="000000"/>
+          <w:szCs w:val="22"/>
+        </w:rPr>
+        <w:t>hengsun</w:t>
+      </w:r>
+      <w:proofErr w:type="spellEnd"/>
+      <w:r>
+        <w:rPr>
+          <w:rFonts w:ascii="Menlo" w:hAnsi="Menlo" w:cs="Menlo"/>
+          <w:color w:val="000000"/>
+          <w:szCs w:val="22"/>
+        </w:rPr>
+        <w:t>/Documents/Thesis/generate.py").read())</w:t>
       </w:r>
     </w:p>
     <w:p>
@@ -886,9 +1185,19 @@
       </w:r>
     </w:p>
     <w:p>
-      <w:r>
-        <w:t>pymesh has sample generators.  One of the shapes it can generate is the icosphere</w:t>
-      </w:r>
+      <w:proofErr w:type="spellStart"/>
+      <w:r>
+        <w:t>pymesh</w:t>
+      </w:r>
+      <w:proofErr w:type="spellEnd"/>
+      <w:r>
+        <w:t xml:space="preserve"> has sample generators.  One of the shapes it can generate is the </w:t>
+      </w:r>
+      <w:proofErr w:type="spellStart"/>
+      <w:r>
+        <w:t>icosphere</w:t>
+      </w:r>
+      <w:proofErr w:type="spellEnd"/>
       <w:r>
         <w:t xml:space="preserve">: </w:t>
       </w:r>
@@ -898,7 +1207,25 @@
           <w:color w:val="000000"/>
           <w:szCs w:val="22"/>
         </w:rPr>
-        <w:t xml:space="preserve">mesh=pymesh.generate_icosphere(1, (0,0,0), 2).  </w:t>
+        <w:t>mesh=</w:t>
+      </w:r>
+      <w:proofErr w:type="spellStart"/>
+      <w:r>
+        <w:rPr>
+          <w:rFonts w:ascii="Menlo" w:hAnsi="Menlo" w:cs="Menlo"/>
+          <w:color w:val="000000"/>
+          <w:szCs w:val="22"/>
+        </w:rPr>
+        <w:t>pymesh.generate_icosphere</w:t>
+      </w:r>
+      <w:proofErr w:type="spellEnd"/>
+      <w:r>
+        <w:rPr>
+          <w:rFonts w:ascii="Menlo" w:hAnsi="Menlo" w:cs="Menlo"/>
+          <w:color w:val="000000"/>
+          <w:szCs w:val="22"/>
+        </w:rPr>
+        <w:t xml:space="preserve">(1, (0,0,0), 2).  </w:t>
       </w:r>
     </w:p>
     <w:p>
@@ -970,7 +1297,15 @@
         </w:numPr>
       </w:pPr>
       <w:r>
-        <w:t xml:space="preserve">Download github repository: </w:t>
+        <w:t xml:space="preserve">Download </w:t>
+      </w:r>
+      <w:proofErr w:type="spellStart"/>
+      <w:r>
+        <w:t>github</w:t>
+      </w:r>
+      <w:proofErr w:type="spellEnd"/>
+      <w:r>
+        <w:t xml:space="preserve"> repository: </w:t>
       </w:r>
       <w:hyperlink r:id="rId13" w:history="1">
         <w:r>
@@ -996,8 +1331,18 @@
           <w:sz w:val="40"/>
           <w:szCs w:val="40"/>
         </w:rPr>
-        <w:t>Installing SuiteSparse</w:t>
-      </w:r>
+        <w:t xml:space="preserve">Installing </w:t>
+      </w:r>
+      <w:proofErr w:type="spellStart"/>
+      <w:r>
+        <w:rPr>
+          <w:b/>
+          <w:sz w:val="40"/>
+          <w:szCs w:val="40"/>
+        </w:rPr>
+        <w:t>SuiteSparse</w:t>
+      </w:r>
+      <w:proofErr w:type="spellEnd"/>
     </w:p>
     <w:p>
       <w:pPr>
@@ -1020,7 +1365,15 @@
         </w:numPr>
       </w:pPr>
       <w:r>
-        <w:t>** Need to build SuiteSparse first.</w:t>
+        <w:t xml:space="preserve">** Need to build </w:t>
+      </w:r>
+      <w:proofErr w:type="spellStart"/>
+      <w:r>
+        <w:t>SuiteSparse</w:t>
+      </w:r>
+      <w:proofErr w:type="spellEnd"/>
+      <w:r>
+        <w:t xml:space="preserve"> first.</w:t>
       </w:r>
     </w:p>
     <w:p>
@@ -1111,8 +1464,13 @@
         </w:numPr>
       </w:pPr>
       <w:r>
-        <w:t>Alternative is to use home brew to install: brew install suitesparse</w:t>
-      </w:r>
+        <w:t xml:space="preserve">Alternative is to use home brew to install: brew install </w:t>
+      </w:r>
+      <w:proofErr w:type="spellStart"/>
+      <w:r>
+        <w:t>suitesparse</w:t>
+      </w:r>
+      <w:proofErr w:type="spellEnd"/>
       <w:r>
         <w:t>.  This installed, however, still had a problem with compiling.</w:t>
       </w:r>
@@ -1134,7 +1492,25 @@
           <w:color w:val="auto"/>
           <w:szCs w:val="22"/>
         </w:rPr>
-        <w:t>/Users/hengsun/Documents/Thesis/suitesparse-metis-for-windows-1.4.0/metis/GKlib/gk_arch.h, had to comment out the rint macro.</w:t>
+        <w:t xml:space="preserve">/Users/hengsun/Documents/Thesis/suitesparse-metis-for-windows-1.4.0/metis/GKlib/gk_arch.h, had to comment out the </w:t>
+      </w:r>
+      <w:proofErr w:type="spellStart"/>
+      <w:r>
+        <w:rPr>
+          <w:rFonts w:ascii="Menlo" w:hAnsi="Menlo" w:cs="Menlo"/>
+          <w:color w:val="auto"/>
+          <w:szCs w:val="22"/>
+        </w:rPr>
+        <w:t>rint</w:t>
+      </w:r>
+      <w:proofErr w:type="spellEnd"/>
+      <w:r>
+        <w:rPr>
+          <w:rFonts w:ascii="Menlo" w:hAnsi="Menlo" w:cs="Menlo"/>
+          <w:color w:val="auto"/>
+          <w:szCs w:val="22"/>
+        </w:rPr>
+        <w:t xml:space="preserve"> macro.</w:t>
       </w:r>
       <w:r>
         <w:rPr>
@@ -1278,7 +1654,31 @@
           <w:bdr w:val="none" w:sz="0" w:space="0" w:color="auto" w:frame="1"/>
           <w:lang w:val="en-CA" w:eastAsia="en-US"/>
         </w:rPr>
-        <w:t xml:space="preserve">cd boundary-first-flattening &amp;&amp; git submodule update --init </w:t>
+        <w:t>cd boundary-first-flattening &amp;&amp; git submodule update --</w:t>
+      </w:r>
+      <w:proofErr w:type="spellStart"/>
+      <w:r>
+        <w:rPr>
+          <w:rFonts w:ascii="Consolas" w:eastAsia="Times New Roman" w:hAnsi="Consolas" w:cs="Consolas"/>
+          <w:color w:val="24292E"/>
+          <w:sz w:val="20"/>
+          <w:szCs w:val="20"/>
+          <w:bdr w:val="none" w:sz="0" w:space="0" w:color="auto" w:frame="1"/>
+          <w:lang w:val="en-CA" w:eastAsia="en-US"/>
+        </w:rPr>
+        <w:t>init</w:t>
+      </w:r>
+      <w:proofErr w:type="spellEnd"/>
+      <w:r>
+        <w:rPr>
+          <w:rFonts w:ascii="Consolas" w:eastAsia="Times New Roman" w:hAnsi="Consolas" w:cs="Consolas"/>
+          <w:color w:val="24292E"/>
+          <w:sz w:val="20"/>
+          <w:szCs w:val="20"/>
+          <w:bdr w:val="none" w:sz="0" w:space="0" w:color="auto" w:frame="1"/>
+          <w:lang w:val="en-CA" w:eastAsia="en-US"/>
+        </w:rPr>
+        <w:t xml:space="preserve"> </w:t>
       </w:r>
       <w:r>
         <w:rPr>
@@ -1350,6 +1750,7 @@
           <w:lang w:val="en-CA" w:eastAsia="en-US"/>
         </w:rPr>
       </w:pPr>
+      <w:proofErr w:type="spellStart"/>
       <w:r>
         <w:rPr>
           <w:rFonts w:ascii="Consolas" w:eastAsia="Times New Roman" w:hAnsi="Consolas" w:cs="Consolas"/>
@@ -1360,7 +1761,43 @@
           <w:lang w:val="en-CA" w:eastAsia="en-US"/>
         </w:rPr>
         <w:lastRenderedPageBreak/>
-        <w:t>mkdir build &amp;&amp; cd build &amp;&amp; cmake ..</w:t>
+        <w:t>mkdir</w:t>
+      </w:r>
+      <w:proofErr w:type="spellEnd"/>
+      <w:r>
+        <w:rPr>
+          <w:rFonts w:ascii="Consolas" w:eastAsia="Times New Roman" w:hAnsi="Consolas" w:cs="Consolas"/>
+          <w:color w:val="24292E"/>
+          <w:sz w:val="20"/>
+          <w:szCs w:val="20"/>
+          <w:bdr w:val="none" w:sz="0" w:space="0" w:color="auto" w:frame="1"/>
+          <w:lang w:val="en-CA" w:eastAsia="en-US"/>
+        </w:rPr>
+        <w:t xml:space="preserve"> build &amp;&amp; cd build &amp;&amp; </w:t>
+      </w:r>
+      <w:proofErr w:type="spellStart"/>
+      <w:r>
+        <w:rPr>
+          <w:rFonts w:ascii="Consolas" w:eastAsia="Times New Roman" w:hAnsi="Consolas" w:cs="Consolas"/>
+          <w:color w:val="24292E"/>
+          <w:sz w:val="20"/>
+          <w:szCs w:val="20"/>
+          <w:bdr w:val="none" w:sz="0" w:space="0" w:color="auto" w:frame="1"/>
+          <w:lang w:val="en-CA" w:eastAsia="en-US"/>
+        </w:rPr>
+        <w:t>cmake</w:t>
+      </w:r>
+      <w:proofErr w:type="spellEnd"/>
+      <w:r>
+        <w:rPr>
+          <w:rFonts w:ascii="Consolas" w:eastAsia="Times New Roman" w:hAnsi="Consolas" w:cs="Consolas"/>
+          <w:color w:val="24292E"/>
+          <w:sz w:val="20"/>
+          <w:szCs w:val="20"/>
+          <w:bdr w:val="none" w:sz="0" w:space="0" w:color="auto" w:frame="1"/>
+          <w:lang w:val="en-CA" w:eastAsia="en-US"/>
+        </w:rPr>
+        <w:t xml:space="preserve"> ..</w:t>
       </w:r>
       <w:r>
         <w:rPr>
@@ -1476,7 +1913,33 @@
           <w:bdr w:val="none" w:sz="0" w:space="0" w:color="auto" w:frame="1"/>
           <w:lang w:val="en-CA" w:eastAsia="en-US"/>
         </w:rPr>
-        <w:t>/Users/hengsun/Documents/Thesis/boundary-first-flattening/build</w:t>
+        <w:t>/Users/</w:t>
+      </w:r>
+      <w:proofErr w:type="spellStart"/>
+      <w:r>
+        <w:rPr>
+          <w:rFonts w:ascii="Consolas" w:eastAsia="Times New Roman" w:hAnsi="Consolas" w:cs="Consolas"/>
+          <w:b/>
+          <w:color w:val="24292E"/>
+          <w:sz w:val="20"/>
+          <w:szCs w:val="20"/>
+          <w:bdr w:val="none" w:sz="0" w:space="0" w:color="auto" w:frame="1"/>
+          <w:lang w:val="en-CA" w:eastAsia="en-US"/>
+        </w:rPr>
+        <w:t>hengsun</w:t>
+      </w:r>
+      <w:proofErr w:type="spellEnd"/>
+      <w:r>
+        <w:rPr>
+          <w:rFonts w:ascii="Consolas" w:eastAsia="Times New Roman" w:hAnsi="Consolas" w:cs="Consolas"/>
+          <w:b/>
+          <w:color w:val="24292E"/>
+          <w:sz w:val="20"/>
+          <w:szCs w:val="20"/>
+          <w:bdr w:val="none" w:sz="0" w:space="0" w:color="auto" w:frame="1"/>
+          <w:lang w:val="en-CA" w:eastAsia="en-US"/>
+        </w:rPr>
+        <w:t>/Documents/Thesis/boundary-first-flattening/build</w:t>
       </w:r>
       <w:r>
         <w:rPr>
@@ -1578,6 +2041,7 @@
         </w:rPr>
         <w:t>“</w:t>
       </w:r>
+      <w:proofErr w:type="spellStart"/>
       <w:r>
         <w:rPr>
           <w:rFonts w:ascii="Menlo" w:hAnsi="Menlo" w:cs="Menlo"/>
@@ -1588,8 +2052,9 @@
           <w:color w:val="000000"/>
           <w:szCs w:val="22"/>
         </w:rPr>
-        <w:t xml:space="preserve">xcode-select </w:t>
-      </w:r>
+        <w:t>xcode</w:t>
+      </w:r>
+      <w:proofErr w:type="spellEnd"/>
       <w:r>
         <w:rPr>
           <w:rFonts w:ascii="Menlo" w:hAnsi="Menlo" w:cs="Menlo"/>
@@ -1600,7 +2065,7 @@
           <w:color w:val="000000"/>
           <w:szCs w:val="22"/>
         </w:rPr>
-        <w:t>–</w:t>
+        <w:t xml:space="preserve">-select </w:t>
       </w:r>
       <w:r>
         <w:rPr>
@@ -1612,7 +2077,7 @@
           <w:color w:val="000000"/>
           <w:szCs w:val="22"/>
         </w:rPr>
-        <w:t>-</w:t>
+        <w:t>–</w:t>
       </w:r>
       <w:r>
         <w:rPr>
@@ -1624,7 +2089,7 @@
           <w:color w:val="000000"/>
           <w:szCs w:val="22"/>
         </w:rPr>
-        <w:t>install</w:t>
+        <w:t>-</w:t>
       </w:r>
       <w:r>
         <w:rPr>
@@ -1636,7 +2101,7 @@
           <w:color w:val="000000"/>
           <w:szCs w:val="22"/>
         </w:rPr>
-        <w:t>”</w:t>
+        <w:t>install</w:t>
       </w:r>
       <w:r>
         <w:rPr>
@@ -1648,6 +2113,18 @@
           <w:color w:val="000000"/>
           <w:szCs w:val="22"/>
         </w:rPr>
+        <w:t>”</w:t>
+      </w:r>
+      <w:r>
+        <w:rPr>
+          <w:rFonts w:ascii="Menlo" w:hAnsi="Menlo" w:cs="Menlo"/>
+          <w:b/>
+          <w:bCs/>
+          <w:i/>
+          <w:iCs/>
+          <w:color w:val="000000"/>
+          <w:szCs w:val="22"/>
+        </w:rPr>
         <w:t>.</w:t>
       </w:r>
     </w:p>
@@ -1767,7 +2244,15 @@
         </w:numPr>
       </w:pPr>
       <w:r>
-        <w:t>Trying to now configure the DenseMatrix to populate the boundaries.</w:t>
+        <w:t xml:space="preserve">Trying to now configure the </w:t>
+      </w:r>
+      <w:proofErr w:type="spellStart"/>
+      <w:r>
+        <w:t>DenseMatrix</w:t>
+      </w:r>
+      <w:proofErr w:type="spellEnd"/>
+      <w:r>
+        <w:t xml:space="preserve"> to populate the boundaries.</w:t>
       </w:r>
     </w:p>
     <w:p>
@@ -1783,8 +2268,17 @@
           <w:b/>
           <w:bCs/>
         </w:rPr>
-        <w:t>Now we can modify the command-line and try to access the additional methods, specifically BFF:flatten</w:t>
-      </w:r>
+        <w:t xml:space="preserve">Now we can modify the command-line and try to access the additional methods, specifically </w:t>
+      </w:r>
+      <w:proofErr w:type="spellStart"/>
+      <w:r>
+        <w:rPr>
+          <w:b/>
+          <w:bCs/>
+        </w:rPr>
+        <w:t>BFF:flatten</w:t>
+      </w:r>
+      <w:proofErr w:type="spellEnd"/>
       <w:r>
         <w:t>.</w:t>
       </w:r>
@@ -1869,8 +2363,21 @@
           <w:numId w:val="9"/>
         </w:numPr>
       </w:pPr>
-      <w:r>
-        <w:t xml:space="preserve">Pymesh has a method that called collapse_short_edges.  </w:t>
+      <w:proofErr w:type="spellStart"/>
+      <w:r>
+        <w:t>Pymesh</w:t>
+      </w:r>
+      <w:proofErr w:type="spellEnd"/>
+      <w:r>
+        <w:t xml:space="preserve"> has a method that called </w:t>
+      </w:r>
+      <w:proofErr w:type="spellStart"/>
+      <w:r>
+        <w:t>collapse_short_edges</w:t>
+      </w:r>
+      <w:proofErr w:type="spellEnd"/>
+      <w:r>
+        <w:t xml:space="preserve">.  </w:t>
       </w:r>
       <w:r>
         <w:t>This method has the ability to remove edges that are below a certain threshold.  For our implementation, we are removing edges that are below less than 0.5*average edge length.</w:t>
@@ -1907,7 +2414,15 @@
       </w:r>
       <w:r>
         <w:lastRenderedPageBreak/>
-        <w:t>This should be a icosphere or some other 3-d object.  It will output trimmedout_flat.obj.  This will be a flattened version of the 3-d object.</w:t>
+        <w:t xml:space="preserve">This should be a </w:t>
+      </w:r>
+      <w:proofErr w:type="spellStart"/>
+      <w:r>
+        <w:t>icosphere</w:t>
+      </w:r>
+      <w:proofErr w:type="spellEnd"/>
+      <w:r>
+        <w:t xml:space="preserve"> or some other 3-d object.  It will output trimmedout_flat.obj.  This will be a flattened version of the 3-d object.</w:t>
       </w:r>
     </w:p>
     <w:p>
@@ -2333,7 +2848,21 @@
         <w:rPr>
           <w:bCs/>
         </w:rPr>
-        <w:t>Robert Bridson – algorithm for dart throwing.</w:t>
+        <w:t xml:space="preserve">Robert </w:t>
+      </w:r>
+      <w:proofErr w:type="spellStart"/>
+      <w:r>
+        <w:rPr>
+          <w:bCs/>
+        </w:rPr>
+        <w:t>Bridson</w:t>
+      </w:r>
+      <w:proofErr w:type="spellEnd"/>
+      <w:r>
+        <w:rPr>
+          <w:bCs/>
+        </w:rPr>
+        <w:t xml:space="preserve"> – algorithm for dart throwing.</w:t>
       </w:r>
     </w:p>
     <w:p>
@@ -2456,7 +2985,21 @@
         <w:rPr>
           <w:b/>
         </w:rPr>
-        <w:t xml:space="preserve">Poisson disc sampling using Robert Bridson’s algorithm: </w:t>
+        <w:t xml:space="preserve">Poisson disc sampling using Robert </w:t>
+      </w:r>
+      <w:proofErr w:type="spellStart"/>
+      <w:r>
+        <w:rPr>
+          <w:b/>
+        </w:rPr>
+        <w:t>Bridson’s</w:t>
+      </w:r>
+      <w:proofErr w:type="spellEnd"/>
+      <w:r>
+        <w:rPr>
+          <w:b/>
+        </w:rPr>
+        <w:t xml:space="preserve"> algorithm: </w:t>
       </w:r>
       <w:hyperlink r:id="rId21" w:history="1">
         <w:r>
@@ -2514,7 +3057,21 @@
         <w:rPr>
           <w:bCs/>
         </w:rPr>
-        <w:t xml:space="preserve">Using Bridson’s algorithm implementation in Python. </w:t>
+        <w:t xml:space="preserve">Using </w:t>
+      </w:r>
+      <w:proofErr w:type="spellStart"/>
+      <w:r>
+        <w:rPr>
+          <w:bCs/>
+        </w:rPr>
+        <w:t>Bridson’s</w:t>
+      </w:r>
+      <w:proofErr w:type="spellEnd"/>
+      <w:r>
+        <w:rPr>
+          <w:bCs/>
+        </w:rPr>
+        <w:t xml:space="preserve"> algorithm implementation in Python. </w:t>
       </w:r>
       <w:r>
         <w:rPr>
@@ -2671,7 +3228,21 @@
         <w:rPr>
           <w:bCs/>
         </w:rPr>
-        <w:t xml:space="preserve">Understanding Numpy array slicing: </w:t>
+        <w:t xml:space="preserve">Understanding </w:t>
+      </w:r>
+      <w:proofErr w:type="spellStart"/>
+      <w:r>
+        <w:rPr>
+          <w:bCs/>
+        </w:rPr>
+        <w:t>Numpy</w:t>
+      </w:r>
+      <w:proofErr w:type="spellEnd"/>
+      <w:r>
+        <w:rPr>
+          <w:bCs/>
+        </w:rPr>
+        <w:t xml:space="preserve"> array slicing: </w:t>
       </w:r>
       <w:hyperlink r:id="rId25" w:history="1">
         <w:r>
@@ -2847,11 +3418,19 @@
         </w:rPr>
         <w:t xml:space="preserve">Build problems.  Create fake link: </w:t>
       </w:r>
+      <w:proofErr w:type="spellStart"/>
       <w:r>
         <w:rPr>
           <w:b/>
         </w:rPr>
-        <w:t>sudo ln -s /Applications/Xcode.app/Contents/Developer/Platforms/MacOSX.platform/Developer/SDKs/MacOSX10.15.sdk /Applications/Xcode.app/Contents/Developer/Platforms/MacOSX.platform/Developer/SDKs/MacOSX10.14.sdk</w:t>
+        <w:t>sudo</w:t>
+      </w:r>
+      <w:proofErr w:type="spellEnd"/>
+      <w:r>
+        <w:rPr>
+          <w:b/>
+        </w:rPr>
+        <w:t xml:space="preserve"> ln -s /Applications/Xcode.app/Contents/Developer/Platforms/MacOSX.platform/Developer/SDKs/MacOSX10.15.sdk /Applications/Xcode.app/Contents/Developer/Platforms/MacOSX.platform/Developer/SDKs/MacOSX10.14.sdk</w:t>
       </w:r>
     </w:p>
     <w:p>
@@ -4448,11 +5027,19 @@
         </w:rPr>
         <w:t xml:space="preserve">Generate </w:t>
       </w:r>
-      <w:r>
-        <w:rPr>
-          <w:bCs/>
-        </w:rPr>
-        <w:t>chaincode based on the blob</w:t>
+      <w:proofErr w:type="spellStart"/>
+      <w:r>
+        <w:rPr>
+          <w:bCs/>
+        </w:rPr>
+        <w:t>chaincode</w:t>
+      </w:r>
+      <w:proofErr w:type="spellEnd"/>
+      <w:r>
+        <w:rPr>
+          <w:bCs/>
+        </w:rPr>
+        <w:t xml:space="preserve"> based on the blob</w:t>
       </w:r>
       <w:r>
         <w:rPr>
@@ -4501,14 +5088,50 @@
         <w:rPr>
           <w:bCs/>
         </w:rPr>
-        <w:t xml:space="preserve">  When it attempts to create a tri_finder, it utilizes TrapezoidMapTriFinder.  </w:t>
-      </w:r>
+        <w:t xml:space="preserve">  When it attempts to create a </w:t>
+      </w:r>
+      <w:proofErr w:type="spellStart"/>
+      <w:r>
+        <w:rPr>
+          <w:bCs/>
+        </w:rPr>
+        <w:t>tri_finder</w:t>
+      </w:r>
+      <w:proofErr w:type="spellEnd"/>
+      <w:r>
+        <w:rPr>
+          <w:bCs/>
+        </w:rPr>
+        <w:t xml:space="preserve">, it utilizes </w:t>
+      </w:r>
+      <w:proofErr w:type="spellStart"/>
+      <w:r>
+        <w:rPr>
+          <w:bCs/>
+        </w:rPr>
+        <w:t>TrapezoidMapTriFinder</w:t>
+      </w:r>
+      <w:proofErr w:type="spellEnd"/>
+      <w:r>
+        <w:rPr>
+          <w:bCs/>
+        </w:rPr>
+        <w:t xml:space="preserve">.  </w:t>
+      </w:r>
+      <w:proofErr w:type="spellStart"/>
       <w:r>
         <w:rPr>
           <w:bCs/>
         </w:rPr>
         <w:lastRenderedPageBreak/>
-        <w:t xml:space="preserve">TrapzoidMapTriFinder assumes correct triangulation.  According to this website, </w:t>
+        <w:t>TrapzoidMapTriFinder</w:t>
+      </w:r>
+      <w:proofErr w:type="spellEnd"/>
+      <w:r>
+        <w:rPr>
+          <w:bCs/>
+        </w:rPr>
+        <w:t xml:space="preserve"> assumes correct triangulation.  According to this website, </w:t>
       </w:r>
       <w:hyperlink r:id="rId36" w:anchor="matplotlib.tri.Triangulation.get_trifinder" w:history="1">
         <w:r>
@@ -4624,13 +5247,55 @@
         <w:rPr>
           <w:bCs/>
         </w:rPr>
-        <w:t>Try blurring base character image.  Use BoxBlur(2).</w:t>
-      </w:r>
-      <w:r>
-        <w:rPr>
-          <w:bCs/>
-        </w:rPr>
-        <w:t xml:space="preserve">  This fixes the problem some of the time.  Using BoxBlur(3) fixes the problem, however, we loose details.  ** Noticed that BFF may have problems with super detailed angle transitions.</w:t>
+        <w:t xml:space="preserve">Try blurring base character image.  Use </w:t>
+      </w:r>
+      <w:proofErr w:type="spellStart"/>
+      <w:r>
+        <w:rPr>
+          <w:bCs/>
+        </w:rPr>
+        <w:t>BoxBlur</w:t>
+      </w:r>
+      <w:proofErr w:type="spellEnd"/>
+      <w:r>
+        <w:rPr>
+          <w:bCs/>
+        </w:rPr>
+        <w:t>(2).</w:t>
+      </w:r>
+      <w:r>
+        <w:rPr>
+          <w:bCs/>
+        </w:rPr>
+        <w:t xml:space="preserve">  This fixes the problem some of the time.  Using </w:t>
+      </w:r>
+      <w:proofErr w:type="spellStart"/>
+      <w:r>
+        <w:rPr>
+          <w:bCs/>
+        </w:rPr>
+        <w:t>BoxBlur</w:t>
+      </w:r>
+      <w:proofErr w:type="spellEnd"/>
+      <w:r>
+        <w:rPr>
+          <w:bCs/>
+        </w:rPr>
+        <w:t xml:space="preserve">(3) fixes the problem, however, we </w:t>
+      </w:r>
+      <w:proofErr w:type="spellStart"/>
+      <w:r>
+        <w:rPr>
+          <w:bCs/>
+        </w:rPr>
+        <w:t>loose</w:t>
+      </w:r>
+      <w:proofErr w:type="spellEnd"/>
+      <w:r>
+        <w:rPr>
+          <w:bCs/>
+        </w:rPr>
+        <w:t xml:space="preserve"> details.  ** Noticed that BFF may have problems with super detailed angle transitions.</w:t>
       </w:r>
       <w:r>
         <w:rPr>
@@ -4654,7 +5319,35 @@
         <w:rPr>
           <w:b/>
         </w:rPr>
-        <w:t>Found defect with ChainCodeGenerator.  genLetter(character=’M’) fails to generate the boundary.</w:t>
+        <w:t xml:space="preserve">Found defect with </w:t>
+      </w:r>
+      <w:proofErr w:type="spellStart"/>
+      <w:r>
+        <w:rPr>
+          <w:b/>
+        </w:rPr>
+        <w:t>ChainCodeGenerator</w:t>
+      </w:r>
+      <w:proofErr w:type="spellEnd"/>
+      <w:r>
+        <w:rPr>
+          <w:b/>
+        </w:rPr>
+        <w:t xml:space="preserve">.  </w:t>
+      </w:r>
+      <w:proofErr w:type="spellStart"/>
+      <w:r>
+        <w:rPr>
+          <w:b/>
+        </w:rPr>
+        <w:t>genLetter</w:t>
+      </w:r>
+      <w:proofErr w:type="spellEnd"/>
+      <w:r>
+        <w:rPr>
+          <w:b/>
+        </w:rPr>
+        <w:t>(character=’M’) fails to generate the boundary.</w:t>
       </w:r>
     </w:p>
     <w:p>
@@ -4678,7 +5371,21 @@
         <w:rPr>
           <w:bCs/>
         </w:rPr>
-        <w:t xml:space="preserve">The chaincodes generated are relatively long.  For a box of dimension 80x80, the number of segments is roughly 300.  </w:t>
+        <w:t xml:space="preserve">The </w:t>
+      </w:r>
+      <w:proofErr w:type="spellStart"/>
+      <w:r>
+        <w:rPr>
+          <w:bCs/>
+        </w:rPr>
+        <w:t>chaincodes</w:t>
+      </w:r>
+      <w:proofErr w:type="spellEnd"/>
+      <w:r>
+        <w:rPr>
+          <w:bCs/>
+        </w:rPr>
+        <w:t xml:space="preserve"> generated are relatively long.  For a box of dimension 80x80, the number of segments is roughly 300.  </w:t>
       </w:r>
       <w:r>
         <w:rPr>
@@ -4994,12 +5701,21 @@
         <w:lastRenderedPageBreak/>
         <w:t xml:space="preserve">Build problem: </w:t>
       </w:r>
+      <w:proofErr w:type="spellStart"/>
       <w:r>
         <w:rPr>
           <w:bCs/>
           <w:lang w:val="en-CA"/>
         </w:rPr>
-        <w:t xml:space="preserve">xcode-select: </w:t>
+        <w:t>xcode</w:t>
+      </w:r>
+      <w:proofErr w:type="spellEnd"/>
+      <w:r>
+        <w:rPr>
+          <w:bCs/>
+          <w:lang w:val="en-CA"/>
+        </w:rPr>
+        <w:t xml:space="preserve">-select: </w:t>
       </w:r>
       <w:r>
         <w:rPr>
@@ -5031,7 +5747,55 @@
           <w:bCs/>
           <w:lang w:val="en-CA"/>
         </w:rPr>
-        <w:t>** Solution, in the .bash_profile, add /Library/Develop/CommandLineTools/usr/bin to the PATH variable.  Open new terminal and rerun the build commands.</w:t>
+        <w:t>** Solution, in the .</w:t>
+      </w:r>
+      <w:proofErr w:type="spellStart"/>
+      <w:r>
+        <w:rPr>
+          <w:bCs/>
+          <w:lang w:val="en-CA"/>
+        </w:rPr>
+        <w:t>bash_profile</w:t>
+      </w:r>
+      <w:proofErr w:type="spellEnd"/>
+      <w:r>
+        <w:rPr>
+          <w:bCs/>
+          <w:lang w:val="en-CA"/>
+        </w:rPr>
+        <w:t>, add /Library/Develop/</w:t>
+      </w:r>
+      <w:proofErr w:type="spellStart"/>
+      <w:r>
+        <w:rPr>
+          <w:bCs/>
+          <w:lang w:val="en-CA"/>
+        </w:rPr>
+        <w:t>CommandLineTools</w:t>
+      </w:r>
+      <w:proofErr w:type="spellEnd"/>
+      <w:r>
+        <w:rPr>
+          <w:bCs/>
+          <w:lang w:val="en-CA"/>
+        </w:rPr>
+        <w:t>/</w:t>
+      </w:r>
+      <w:proofErr w:type="spellStart"/>
+      <w:r>
+        <w:rPr>
+          <w:bCs/>
+          <w:lang w:val="en-CA"/>
+        </w:rPr>
+        <w:t>usr</w:t>
+      </w:r>
+      <w:proofErr w:type="spellEnd"/>
+      <w:r>
+        <w:rPr>
+          <w:bCs/>
+          <w:lang w:val="en-CA"/>
+        </w:rPr>
+        <w:t>/bin to the PATH variable.  Open new terminal and rerun the build commands.</w:t>
       </w:r>
       <w:r>
         <w:rPr>
@@ -5065,7 +5829,23 @@
           <w:bCs/>
           <w:lang w:val="en-CA"/>
         </w:rPr>
-        <w:t>Fixed a problem with the chaincode generation.  The original algorithm did not close the loop.  Added logic to create a closed loop.  ** done.</w:t>
+        <w:t xml:space="preserve">Fixed a problem with the </w:t>
+      </w:r>
+      <w:proofErr w:type="spellStart"/>
+      <w:r>
+        <w:rPr>
+          <w:bCs/>
+          <w:lang w:val="en-CA"/>
+        </w:rPr>
+        <w:t>chaincode</w:t>
+      </w:r>
+      <w:proofErr w:type="spellEnd"/>
+      <w:r>
+        <w:rPr>
+          <w:bCs/>
+          <w:lang w:val="en-CA"/>
+        </w:rPr>
+        <w:t xml:space="preserve"> generation.  The original algorithm did not close the loop.  Added logic to create a closed loop.  ** done.</w:t>
       </w:r>
       <w:r>
         <w:rPr>
@@ -5225,7 +6005,23 @@
           <w:bCs/>
           <w:lang w:val="en-CA"/>
         </w:rPr>
-        <w:t>Try inserting nulls.  Continue using ¼ scale for the letter generation.  While creating the chaincode, insert extra 0 degree transitions.</w:t>
+        <w:t xml:space="preserve">Try inserting nulls.  Continue using ¼ scale for the letter generation.  While creating the </w:t>
+      </w:r>
+      <w:proofErr w:type="spellStart"/>
+      <w:r>
+        <w:rPr>
+          <w:bCs/>
+          <w:lang w:val="en-CA"/>
+        </w:rPr>
+        <w:t>chaincode</w:t>
+      </w:r>
+      <w:proofErr w:type="spellEnd"/>
+      <w:r>
+        <w:rPr>
+          <w:bCs/>
+          <w:lang w:val="en-CA"/>
+        </w:rPr>
+        <w:t>, insert extra 0 degree transitions.</w:t>
       </w:r>
       <w:r>
         <w:rPr>
@@ -5303,21 +6099,175 @@
         </w:rPr>
         <w:t xml:space="preserve"> ** done.</w:t>
       </w:r>
+    </w:p>
+    <w:p>
+      <w:pPr>
+        <w:pStyle w:val="ListParagraph"/>
+        <w:rPr>
+          <w:bCs/>
+          <w:lang w:val="en-CA"/>
+        </w:rPr>
+      </w:pPr>
+    </w:p>
+    <w:p>
+      <w:pPr>
+        <w:pStyle w:val="ListParagraph"/>
+        <w:numPr>
+          <w:ilvl w:val="0"/>
+          <w:numId w:val="17"/>
+        </w:numPr>
+        <w:rPr>
+          <w:bCs/>
+        </w:rPr>
+      </w:pPr>
+      <w:r>
+        <w:rPr>
+          <w:bCs/>
+          <w:lang w:val="en-CA"/>
+        </w:rPr>
+        <w:t>Segmentation – can utilize SLIC</w:t>
+      </w:r>
+      <w:r>
+        <w:rPr>
+          <w:bCs/>
+          <w:lang w:val="en-CA"/>
+        </w:rPr>
+        <w:t xml:space="preserve">.  Python implementation: </w:t>
+      </w:r>
+      <w:hyperlink r:id="rId41" w:history="1">
+        <w:r>
+          <w:rPr>
+            <w:rStyle w:val="Hyperlink"/>
+            <w:bCs/>
+          </w:rPr>
+          <w:t>https://www.pyimagesearch.com/2014/07/28/a-slic-superpixel-tutorial-using-python/</w:t>
+        </w:r>
+      </w:hyperlink>
+      <w:r>
+        <w:rPr>
+          <w:rStyle w:val="Hyperlink"/>
+          <w:bCs/>
+        </w:rPr>
+        <w:t xml:space="preserve">.  </w:t>
+      </w:r>
+      <w:r>
+        <w:rPr>
+          <w:bCs/>
+        </w:rPr>
+        <w:t>The implementation works and is relatively quick.</w:t>
+      </w:r>
+    </w:p>
+    <w:p>
+      <w:pPr>
+        <w:pStyle w:val="ListParagraph"/>
+        <w:rPr>
+          <w:bCs/>
+          <w:lang w:val="en-CA"/>
+        </w:rPr>
+      </w:pPr>
+    </w:p>
+    <w:p>
+      <w:pPr>
+        <w:pStyle w:val="ListParagraph"/>
+        <w:numPr>
+          <w:ilvl w:val="0"/>
+          <w:numId w:val="17"/>
+        </w:numPr>
+        <w:rPr>
+          <w:bCs/>
+          <w:lang w:val="en-CA"/>
+        </w:rPr>
+      </w:pPr>
+    </w:p>
+    <w:p>
+      <w:pPr>
+        <w:pStyle w:val="ListParagraph"/>
+        <w:numPr>
+          <w:ilvl w:val="0"/>
+          <w:numId w:val="17"/>
+        </w:numPr>
+        <w:rPr>
+          <w:bCs/>
+          <w:lang w:val="en-CA"/>
+        </w:rPr>
+      </w:pPr>
+      <w:r>
+        <w:rPr>
+          <w:bCs/>
+          <w:lang w:val="en-CA"/>
+        </w:rPr>
+        <w:t>Can we detect the overlap scenario?  If we can detect it, we can potentially correct it.</w:t>
+      </w:r>
+      <w:r>
+        <w:rPr>
+          <w:bCs/>
+          <w:lang w:val="en-CA"/>
+        </w:rPr>
+        <w:t xml:space="preserve"> </w:t>
+      </w:r>
+    </w:p>
+    <w:p>
+      <w:pPr>
+        <w:pStyle w:val="ListParagraph"/>
+        <w:numPr>
+          <w:ilvl w:val="1"/>
+          <w:numId w:val="17"/>
+        </w:numPr>
+        <w:rPr>
+          <w:bCs/>
+          <w:lang w:val="en-CA"/>
+        </w:rPr>
+      </w:pPr>
+      <w:r>
+        <w:rPr>
+          <w:bCs/>
+          <w:lang w:val="en-CA"/>
+        </w:rPr>
+        <w:t xml:space="preserve">What is actually happening?  According to the </w:t>
+      </w:r>
+      <w:proofErr w:type="spellStart"/>
+      <w:r>
+        <w:rPr>
+          <w:bCs/>
+          <w:lang w:val="en-CA"/>
+        </w:rPr>
+        <w:t>chaincode</w:t>
+      </w:r>
+      <w:proofErr w:type="spellEnd"/>
+      <w:r>
+        <w:rPr>
+          <w:bCs/>
+          <w:lang w:val="en-CA"/>
+        </w:rPr>
+        <w:t xml:space="preserve"> generator, there is no overlap.</w:t>
+      </w:r>
+    </w:p>
+    <w:p>
+      <w:pPr>
+        <w:pStyle w:val="ListParagraph"/>
+        <w:rPr>
+          <w:bCs/>
+        </w:rPr>
+      </w:pPr>
+    </w:p>
+    <w:p>
+      <w:pPr>
+        <w:pStyle w:val="ListParagraph"/>
+        <w:numPr>
+          <w:ilvl w:val="0"/>
+          <w:numId w:val="17"/>
+        </w:numPr>
+        <w:rPr>
+          <w:bCs/>
+          <w:lang w:val="en-CA"/>
+        </w:rPr>
+      </w:pPr>
       <w:bookmarkStart w:id="0" w:name="_GoBack"/>
       <w:bookmarkEnd w:id="0"/>
     </w:p>
     <w:p>
       <w:pPr>
         <w:pStyle w:val="ListParagraph"/>
-        <w:rPr>
-          <w:bCs/>
-          <w:lang w:val="en-CA"/>
-        </w:rPr>
-      </w:pPr>
-    </w:p>
-    <w:p>
-      <w:pPr>
-        <w:pStyle w:val="ListParagraph"/>
         <w:numPr>
           <w:ilvl w:val="0"/>
           <w:numId w:val="17"/>
@@ -5330,65 +6280,24 @@
       <w:r>
         <w:rPr>
           <w:bCs/>
-          <w:lang w:val="en-CA"/>
-        </w:rPr>
-        <w:t>Can we detect the overlap scenario?  If we can detect it, we can potentially correct it.</w:t>
-      </w:r>
-      <w:r>
-        <w:rPr>
-          <w:bCs/>
-          <w:lang w:val="en-CA"/>
-        </w:rPr>
-        <w:t xml:space="preserve"> </w:t>
-      </w:r>
-    </w:p>
-    <w:p>
-      <w:pPr>
-        <w:pStyle w:val="ListParagraph"/>
-        <w:numPr>
-          <w:ilvl w:val="1"/>
-          <w:numId w:val="17"/>
-        </w:numPr>
-        <w:rPr>
-          <w:bCs/>
-          <w:lang w:val="en-CA"/>
-        </w:rPr>
-      </w:pPr>
-      <w:r>
-        <w:rPr>
-          <w:bCs/>
-          <w:lang w:val="en-CA"/>
-        </w:rPr>
-        <w:t>What is actually happening?  According to the chaincode generator, there is no overlap.</w:t>
-      </w:r>
-    </w:p>
-    <w:p>
-      <w:pPr>
-        <w:pStyle w:val="ListParagraph"/>
-        <w:rPr>
-          <w:bCs/>
-        </w:rPr>
-      </w:pPr>
-    </w:p>
-    <w:p>
-      <w:pPr>
-        <w:pStyle w:val="ListParagraph"/>
-        <w:numPr>
-          <w:ilvl w:val="0"/>
-          <w:numId w:val="17"/>
-        </w:numPr>
-        <w:rPr>
-          <w:bCs/>
-          <w:lang w:val="en-CA"/>
-        </w:rPr>
-      </w:pPr>
-      <w:r>
-        <w:rPr>
-          <w:bCs/>
-        </w:rPr>
-        <w:t xml:space="preserve">Potentially utilize Tkinter: </w:t>
-      </w:r>
-      <w:hyperlink r:id="rId41" w:history="1">
+        </w:rPr>
+        <w:t xml:space="preserve">Potentially utilize </w:t>
+      </w:r>
+      <w:proofErr w:type="spellStart"/>
+      <w:r>
+        <w:rPr>
+          <w:bCs/>
+        </w:rPr>
+        <w:t>Tkinter</w:t>
+      </w:r>
+      <w:proofErr w:type="spellEnd"/>
+      <w:r>
+        <w:rPr>
+          <w:bCs/>
+        </w:rPr>
+        <w:t xml:space="preserve">: </w:t>
+      </w:r>
+      <w:hyperlink r:id="rId42" w:history="1">
         <w:r>
           <w:rPr>
             <w:rStyle w:val="Hyperlink"/>
@@ -5415,9 +6324,10 @@
         <w:rPr>
           <w:bCs/>
         </w:rPr>
+        <w:lastRenderedPageBreak/>
         <w:t xml:space="preserve">Potential base for draw program: </w:t>
       </w:r>
-      <w:hyperlink r:id="rId42" w:anchor="sphx-glr-gallery-event-handling-ginput-manual-clabel-sgskip-py" w:history="1">
+      <w:hyperlink r:id="rId43" w:anchor="sphx-glr-gallery-event-handling-ginput-manual-clabel-sgskip-py" w:history="1">
         <w:r>
           <w:rPr>
             <w:rStyle w:val="Hyperlink"/>
@@ -5981,7 +6891,7 @@
     <w:p/>
     <w:p/>
     <w:sectPr>
-      <w:footerReference w:type="default" r:id="rId43"/>
+      <w:footerReference w:type="default" r:id="rId44"/>
       <w:pgSz w:w="12240" w:h="15840" w:code="1"/>
       <w:pgMar w:top="1094" w:right="2448" w:bottom="1771" w:left="1210" w:header="720" w:footer="720" w:gutter="0"/>
       <w:cols w:space="720"/>
@@ -9731,11 +10641,13 @@
     <w:rsid w:val="006972EE"/>
     <w:rsid w:val="006C4D4B"/>
     <w:rsid w:val="007641B3"/>
+    <w:rsid w:val="007F6511"/>
     <w:rsid w:val="008276AC"/>
     <w:rsid w:val="008926AB"/>
     <w:rsid w:val="00900C37"/>
     <w:rsid w:val="00942D2D"/>
     <w:rsid w:val="00947035"/>
+    <w:rsid w:val="009500FC"/>
     <w:rsid w:val="00983CED"/>
     <w:rsid w:val="00A04076"/>
     <w:rsid w:val="00AF5E69"/>

</xml_diff>

<commit_message>
Started modifying the code for using cones.  Looking at ConePlacement.cpp->computeTargetAngles and findConesAndPrescribeAngles.
</commit_message>
<xml_diff>
--- a/Thesis.docx
+++ b/Thesis.docx
@@ -3416,7 +3416,21 @@
         <w:rPr>
           <w:bCs/>
         </w:rPr>
-        <w:t xml:space="preserve">Build problems.  Create fake link: </w:t>
+        <w:t xml:space="preserve">Build </w:t>
+      </w:r>
+      <w:r>
+        <w:rPr>
+          <w:bCs/>
+        </w:rPr>
+        <w:t>error</w:t>
+      </w:r>
+      <w:bookmarkStart w:id="0" w:name="_GoBack"/>
+      <w:bookmarkEnd w:id="0"/>
+      <w:r>
+        <w:rPr>
+          <w:bCs/>
+        </w:rPr>
+        <w:t xml:space="preserve">.  Create fake link: </w:t>
       </w:r>
       <w:proofErr w:type="spellStart"/>
       <w:r>
@@ -6262,8 +6276,6 @@
           <w:lang w:val="en-CA"/>
         </w:rPr>
       </w:pPr>
-      <w:bookmarkStart w:id="0" w:name="_GoBack"/>
-      <w:bookmarkEnd w:id="0"/>
     </w:p>
     <w:p>
       <w:pPr>
@@ -6450,45 +6462,17 @@
       <w:pPr>
         <w:pStyle w:val="Date"/>
       </w:pPr>
-      <w:sdt>
-        <w:sdtPr>
-          <w:id w:val="132533711"/>
-          <w:placeholder>
-            <w:docPart w:val="98E89D2EB13C1C41BCDE56A37E059044"/>
-          </w:placeholder>
-          <w:temporary/>
-          <w:showingPlcHdr/>
-          <w15:appearance w15:val="hidden"/>
-        </w:sdtPr>
-        <w:sdtEndPr/>
-        <w:sdtContent>
-          <w:r>
-            <w:t>Date</w:t>
-          </w:r>
-        </w:sdtContent>
-      </w:sdt>
+      <w:r>
+        <w:t>Mar 29</w:t>
+      </w:r>
     </w:p>
     <w:p>
       <w:pPr>
         <w:pStyle w:val="Heading1"/>
       </w:pPr>
-      <w:sdt>
-        <w:sdtPr>
-          <w:id w:val="1489751155"/>
-          <w:placeholder>
-            <w:docPart w:val="DD246DCCCFDC8443A0A0D0A3E983CEE8"/>
-          </w:placeholder>
-          <w:temporary/>
-          <w:showingPlcHdr/>
-          <w15:appearance w15:val="hidden"/>
-        </w:sdtPr>
-        <w:sdtEndPr/>
-        <w:sdtContent>
-          <w:r>
-            <w:t>Heading 1</w:t>
-          </w:r>
-        </w:sdtContent>
-      </w:sdt>
+      <w:r>
+        <w:t>Fixing build errors</w:t>
+      </w:r>
     </w:p>
     <w:p>
       <w:pPr>
@@ -6514,7 +6498,328 @@
     </w:p>
     <w:p/>
     <w:p/>
+    <w:p>
+      <w:pPr>
+        <w:pStyle w:val="ListParagraph"/>
+        <w:numPr>
+          <w:ilvl w:val="0"/>
+          <w:numId w:val="18"/>
+        </w:numPr>
+      </w:pPr>
+      <w:r>
+        <w:t xml:space="preserve">There is an error associated with </w:t>
+      </w:r>
+      <w:proofErr w:type="spellStart"/>
+      <w:r>
+        <w:t>stdlib.h</w:t>
+      </w:r>
+      <w:proofErr w:type="spellEnd"/>
+      <w:r>
+        <w:t xml:space="preserve"> and </w:t>
+      </w:r>
+      <w:proofErr w:type="spellStart"/>
+      <w:r>
+        <w:t>string.h</w:t>
+      </w:r>
+      <w:proofErr w:type="spellEnd"/>
+    </w:p>
+    <w:p>
+      <w:pPr>
+        <w:pStyle w:val="ListParagraph"/>
+        <w:numPr>
+          <w:ilvl w:val="0"/>
+          <w:numId w:val="18"/>
+        </w:numPr>
+      </w:pPr>
+      <w:r>
+        <w:t xml:space="preserve">The </w:t>
+      </w:r>
+      <w:proofErr w:type="spellStart"/>
+      <w:r>
+        <w:t>cmake</w:t>
+      </w:r>
+      <w:proofErr w:type="spellEnd"/>
+      <w:r>
+        <w:t xml:space="preserve"> .. command produces the following errors:</w:t>
+      </w:r>
+    </w:p>
+    <w:p>
+      <w:pPr>
+        <w:rPr>
+          <w:b/>
+          <w:bCs/>
+          <w:i/>
+          <w:iCs/>
+        </w:rPr>
+      </w:pPr>
+      <w:proofErr w:type="spellStart"/>
+      <w:r>
+        <w:rPr>
+          <w:b/>
+          <w:bCs/>
+          <w:i/>
+          <w:iCs/>
+        </w:rPr>
+        <w:t>CMake</w:t>
+      </w:r>
+      <w:proofErr w:type="spellEnd"/>
+      <w:r>
+        <w:rPr>
+          <w:b/>
+          <w:bCs/>
+          <w:i/>
+          <w:iCs/>
+        </w:rPr>
+        <w:t xml:space="preserve"> Warning at /usr/local/Cellar/cmake/3.15.5/share/cmake/Modules/Platform/Darwin-Initialize.cmake:131 (message):</w:t>
+      </w:r>
+    </w:p>
+    <w:p>
+      <w:pPr>
+        <w:rPr>
+          <w:b/>
+          <w:bCs/>
+          <w:i/>
+          <w:iCs/>
+        </w:rPr>
+      </w:pPr>
+      <w:r>
+        <w:rPr>
+          <w:b/>
+          <w:bCs/>
+          <w:i/>
+          <w:iCs/>
+        </w:rPr>
+        <w:t xml:space="preserve">  Ignoring CMAKE_OSX_SYSROOT value:</w:t>
+      </w:r>
+    </w:p>
+    <w:p>
+      <w:pPr>
+        <w:rPr>
+          <w:b/>
+          <w:bCs/>
+          <w:i/>
+          <w:iCs/>
+        </w:rPr>
+      </w:pPr>
+    </w:p>
+    <w:p>
+      <w:pPr>
+        <w:rPr>
+          <w:b/>
+          <w:bCs/>
+          <w:i/>
+          <w:iCs/>
+        </w:rPr>
+      </w:pPr>
+      <w:r>
+        <w:rPr>
+          <w:b/>
+          <w:bCs/>
+          <w:i/>
+          <w:iCs/>
+        </w:rPr>
+        <w:lastRenderedPageBreak/>
+        <w:t xml:space="preserve">   /Applications/Xcode.app/Contents/Developer/Platforms/MacOSX.platform/Developer/SDKs/MacOSX10.14.sdk</w:t>
+      </w:r>
+    </w:p>
     <w:p/>
+    <w:p>
+      <w:pPr>
+        <w:pStyle w:val="ListParagraph"/>
+        <w:numPr>
+          <w:ilvl w:val="0"/>
+          <w:numId w:val="18"/>
+        </w:numPr>
+      </w:pPr>
+      <w:r>
+        <w:t xml:space="preserve">Navigate to folder: </w:t>
+      </w:r>
+      <w:r>
+        <w:rPr>
+          <w:lang w:val="en-CA"/>
+        </w:rPr>
+        <w:t>/Applications/Xcode.app/Contents/Developer/Platforms/MacOSX.platform/Developer/SDKs</w:t>
+      </w:r>
+    </w:p>
+    <w:p>
+      <w:pPr>
+        <w:pStyle w:val="ListParagraph"/>
+        <w:numPr>
+          <w:ilvl w:val="0"/>
+          <w:numId w:val="18"/>
+        </w:numPr>
+        <w:rPr>
+          <w:b/>
+          <w:bCs/>
+        </w:rPr>
+      </w:pPr>
+      <w:r>
+        <w:t xml:space="preserve">Create link: </w:t>
+      </w:r>
+      <w:proofErr w:type="spellStart"/>
+      <w:r>
+        <w:rPr>
+          <w:b/>
+          <w:bCs/>
+          <w:lang w:val="en-CA"/>
+        </w:rPr>
+        <w:t>sudo</w:t>
+      </w:r>
+      <w:proofErr w:type="spellEnd"/>
+      <w:r>
+        <w:rPr>
+          <w:b/>
+          <w:bCs/>
+          <w:lang w:val="en-CA"/>
+        </w:rPr>
+        <w:t xml:space="preserve"> ln -s  </w:t>
+      </w:r>
+      <w:proofErr w:type="spellStart"/>
+      <w:r>
+        <w:rPr>
+          <w:b/>
+          <w:bCs/>
+          <w:lang w:val="en-CA"/>
+        </w:rPr>
+        <w:t>MacOSX.sdk</w:t>
+      </w:r>
+      <w:proofErr w:type="spellEnd"/>
+      <w:r>
+        <w:rPr>
+          <w:b/>
+          <w:bCs/>
+          <w:lang w:val="en-CA"/>
+        </w:rPr>
+        <w:t xml:space="preserve"> MacOSX10.14.sdk</w:t>
+      </w:r>
+    </w:p>
+    <w:p>
+      <w:pPr>
+        <w:pStyle w:val="ListParagraph"/>
+        <w:numPr>
+          <w:ilvl w:val="0"/>
+          <w:numId w:val="18"/>
+        </w:numPr>
+        <w:rPr>
+          <w:b/>
+          <w:bCs/>
+        </w:rPr>
+      </w:pPr>
+      <w:r>
+        <w:t>Navigate to folder</w:t>
+      </w:r>
+      <w:r>
+        <w:t xml:space="preserve">: </w:t>
+      </w:r>
+      <w:r>
+        <w:rPr>
+          <w:rFonts w:ascii="Menlo" w:hAnsi="Menlo" w:cs="Menlo"/>
+          <w:b/>
+          <w:bCs/>
+          <w:color w:val="000000"/>
+          <w:szCs w:val="22"/>
+        </w:rPr>
+        <w:t>/Library/Developer/</w:t>
+      </w:r>
+      <w:proofErr w:type="spellStart"/>
+      <w:r>
+        <w:rPr>
+          <w:rFonts w:ascii="Menlo" w:hAnsi="Menlo" w:cs="Menlo"/>
+          <w:b/>
+          <w:bCs/>
+          <w:color w:val="000000"/>
+          <w:szCs w:val="22"/>
+        </w:rPr>
+        <w:t>CommandLineTools</w:t>
+      </w:r>
+      <w:proofErr w:type="spellEnd"/>
+      <w:r>
+        <w:rPr>
+          <w:rFonts w:ascii="Menlo" w:hAnsi="Menlo" w:cs="Menlo"/>
+          <w:b/>
+          <w:bCs/>
+          <w:color w:val="000000"/>
+          <w:szCs w:val="22"/>
+        </w:rPr>
+        <w:t>/SDKs</w:t>
+      </w:r>
+    </w:p>
+    <w:p>
+      <w:pPr>
+        <w:pStyle w:val="ListParagraph"/>
+        <w:numPr>
+          <w:ilvl w:val="0"/>
+          <w:numId w:val="18"/>
+        </w:numPr>
+        <w:rPr>
+          <w:b/>
+          <w:bCs/>
+        </w:rPr>
+      </w:pPr>
+      <w:r>
+        <w:t xml:space="preserve">Create link: </w:t>
+      </w:r>
+      <w:proofErr w:type="spellStart"/>
+      <w:r>
+        <w:rPr>
+          <w:rFonts w:ascii="Menlo" w:hAnsi="Menlo" w:cs="Menlo"/>
+          <w:b/>
+          <w:bCs/>
+          <w:color w:val="000000"/>
+          <w:szCs w:val="22"/>
+        </w:rPr>
+        <w:t>sudo</w:t>
+      </w:r>
+      <w:proofErr w:type="spellEnd"/>
+      <w:r>
+        <w:rPr>
+          <w:rFonts w:ascii="Menlo" w:hAnsi="Menlo" w:cs="Menlo"/>
+          <w:b/>
+          <w:bCs/>
+          <w:color w:val="000000"/>
+          <w:szCs w:val="22"/>
+        </w:rPr>
+        <w:t xml:space="preserve"> ln -s MacOSX10.14.sdk </w:t>
+      </w:r>
+      <w:proofErr w:type="spellStart"/>
+      <w:r>
+        <w:rPr>
+          <w:rFonts w:ascii="Menlo" w:hAnsi="Menlo" w:cs="Menlo"/>
+          <w:b/>
+          <w:bCs/>
+          <w:color w:val="000000"/>
+          <w:szCs w:val="22"/>
+        </w:rPr>
+        <w:t>MacOSX.sdk</w:t>
+      </w:r>
+      <w:proofErr w:type="spellEnd"/>
+    </w:p>
+    <w:p>
+      <w:r>
+        <w:t>** Build works again.</w:t>
+      </w:r>
+    </w:p>
+    <w:p/>
+    <w:p/>
+    <w:p/>
+    <w:p/>
+    <w:p>
+      <w:pPr>
+        <w:pStyle w:val="Heading1"/>
+      </w:pPr>
+      <w:r>
+        <w:t>Continue making changes to BFF</w:t>
+      </w:r>
+    </w:p>
+    <w:p>
+      <w:pPr>
+        <w:pStyle w:val="ListParagraph"/>
+        <w:numPr>
+          <w:ilvl w:val="0"/>
+          <w:numId w:val="20"/>
+        </w:numPr>
+      </w:pPr>
+    </w:p>
     <w:p/>
     <w:p/>
     <w:p/>
@@ -7076,6 +7381,95 @@
     </w:lvl>
   </w:abstractNum>
   <w:abstractNum w:abstractNumId="1" w15:restartNumberingAfterBreak="0">
+    <w:nsid w:val="04183809"/>
+    <w:multiLevelType w:val="hybridMultilevel"/>
+    <w:tmpl w:val="17207916"/>
+    <w:lvl w:ilvl="0" w:tplc="0409000F">
+      <w:start w:val="1"/>
+      <w:numFmt w:val="decimal"/>
+      <w:lvlText w:val="%1."/>
+      <w:lvlJc w:val="left"/>
+      <w:pPr>
+        <w:ind w:left="720" w:hanging="360"/>
+      </w:pPr>
+      <w:rPr>
+        <w:rFonts w:hint="default"/>
+      </w:rPr>
+    </w:lvl>
+    <w:lvl w:ilvl="1" w:tplc="04090019" w:tentative="1">
+      <w:start w:val="1"/>
+      <w:numFmt w:val="lowerLetter"/>
+      <w:lvlText w:val="%2."/>
+      <w:lvlJc w:val="left"/>
+      <w:pPr>
+        <w:ind w:left="1440" w:hanging="360"/>
+      </w:pPr>
+    </w:lvl>
+    <w:lvl w:ilvl="2" w:tplc="0409001B" w:tentative="1">
+      <w:start w:val="1"/>
+      <w:numFmt w:val="lowerRoman"/>
+      <w:lvlText w:val="%3."/>
+      <w:lvlJc w:val="right"/>
+      <w:pPr>
+        <w:ind w:left="2160" w:hanging="180"/>
+      </w:pPr>
+    </w:lvl>
+    <w:lvl w:ilvl="3" w:tplc="0409000F" w:tentative="1">
+      <w:start w:val="1"/>
+      <w:numFmt w:val="decimal"/>
+      <w:lvlText w:val="%4."/>
+      <w:lvlJc w:val="left"/>
+      <w:pPr>
+        <w:ind w:left="2880" w:hanging="360"/>
+      </w:pPr>
+    </w:lvl>
+    <w:lvl w:ilvl="4" w:tplc="04090019" w:tentative="1">
+      <w:start w:val="1"/>
+      <w:numFmt w:val="lowerLetter"/>
+      <w:lvlText w:val="%5."/>
+      <w:lvlJc w:val="left"/>
+      <w:pPr>
+        <w:ind w:left="3600" w:hanging="360"/>
+      </w:pPr>
+    </w:lvl>
+    <w:lvl w:ilvl="5" w:tplc="0409001B" w:tentative="1">
+      <w:start w:val="1"/>
+      <w:numFmt w:val="lowerRoman"/>
+      <w:lvlText w:val="%6."/>
+      <w:lvlJc w:val="right"/>
+      <w:pPr>
+        <w:ind w:left="4320" w:hanging="180"/>
+      </w:pPr>
+    </w:lvl>
+    <w:lvl w:ilvl="6" w:tplc="0409000F" w:tentative="1">
+      <w:start w:val="1"/>
+      <w:numFmt w:val="decimal"/>
+      <w:lvlText w:val="%7."/>
+      <w:lvlJc w:val="left"/>
+      <w:pPr>
+        <w:ind w:left="5040" w:hanging="360"/>
+      </w:pPr>
+    </w:lvl>
+    <w:lvl w:ilvl="7" w:tplc="04090019" w:tentative="1">
+      <w:start w:val="1"/>
+      <w:numFmt w:val="lowerLetter"/>
+      <w:lvlText w:val="%8."/>
+      <w:lvlJc w:val="left"/>
+      <w:pPr>
+        <w:ind w:left="5760" w:hanging="360"/>
+      </w:pPr>
+    </w:lvl>
+    <w:lvl w:ilvl="8" w:tplc="0409001B" w:tentative="1">
+      <w:start w:val="1"/>
+      <w:numFmt w:val="lowerRoman"/>
+      <w:lvlText w:val="%9."/>
+      <w:lvlJc w:val="right"/>
+      <w:pPr>
+        <w:ind w:left="6480" w:hanging="180"/>
+      </w:pPr>
+    </w:lvl>
+  </w:abstractNum>
+  <w:abstractNum w:abstractNumId="2" w15:restartNumberingAfterBreak="0">
     <w:nsid w:val="05CD3171"/>
     <w:multiLevelType w:val="hybridMultilevel"/>
     <w:tmpl w:val="10CE0686"/>
@@ -7164,7 +7558,7 @@
       </w:pPr>
     </w:lvl>
   </w:abstractNum>
-  <w:abstractNum w:abstractNumId="2" w15:restartNumberingAfterBreak="0">
+  <w:abstractNum w:abstractNumId="3" w15:restartNumberingAfterBreak="0">
     <w:nsid w:val="0D0059FD"/>
     <w:multiLevelType w:val="hybridMultilevel"/>
     <w:tmpl w:val="B3FC696E"/>
@@ -7253,7 +7647,7 @@
       </w:pPr>
     </w:lvl>
   </w:abstractNum>
-  <w:abstractNum w:abstractNumId="3" w15:restartNumberingAfterBreak="0">
+  <w:abstractNum w:abstractNumId="4" w15:restartNumberingAfterBreak="0">
     <w:nsid w:val="12F44CC1"/>
     <w:multiLevelType w:val="hybridMultilevel"/>
     <w:tmpl w:val="EE42D926"/>
@@ -7342,7 +7736,7 @@
       </w:pPr>
     </w:lvl>
   </w:abstractNum>
-  <w:abstractNum w:abstractNumId="4" w15:restartNumberingAfterBreak="0">
+  <w:abstractNum w:abstractNumId="5" w15:restartNumberingAfterBreak="0">
     <w:nsid w:val="24EA573D"/>
     <w:multiLevelType w:val="hybridMultilevel"/>
     <w:tmpl w:val="14CE6810"/>
@@ -7431,7 +7825,7 @@
       </w:pPr>
     </w:lvl>
   </w:abstractNum>
-  <w:abstractNum w:abstractNumId="5" w15:restartNumberingAfterBreak="0">
+  <w:abstractNum w:abstractNumId="6" w15:restartNumberingAfterBreak="0">
     <w:nsid w:val="266771C0"/>
     <w:multiLevelType w:val="hybridMultilevel"/>
     <w:tmpl w:val="74820BCC"/>
@@ -7543,7 +7937,7 @@
       </w:rPr>
     </w:lvl>
   </w:abstractNum>
-  <w:abstractNum w:abstractNumId="6" w15:restartNumberingAfterBreak="0">
+  <w:abstractNum w:abstractNumId="7" w15:restartNumberingAfterBreak="0">
     <w:nsid w:val="270F1E62"/>
     <w:multiLevelType w:val="hybridMultilevel"/>
     <w:tmpl w:val="48DA4938"/>
@@ -7655,7 +8049,7 @@
       </w:rPr>
     </w:lvl>
   </w:abstractNum>
-  <w:abstractNum w:abstractNumId="7" w15:restartNumberingAfterBreak="0">
+  <w:abstractNum w:abstractNumId="8" w15:restartNumberingAfterBreak="0">
     <w:nsid w:val="32580E10"/>
     <w:multiLevelType w:val="hybridMultilevel"/>
     <w:tmpl w:val="10CE0686"/>
@@ -7744,7 +8138,7 @@
       </w:pPr>
     </w:lvl>
   </w:abstractNum>
-  <w:abstractNum w:abstractNumId="8" w15:restartNumberingAfterBreak="0">
+  <w:abstractNum w:abstractNumId="9" w15:restartNumberingAfterBreak="0">
     <w:nsid w:val="33B27F23"/>
     <w:multiLevelType w:val="hybridMultilevel"/>
     <w:tmpl w:val="488465DA"/>
@@ -7833,7 +8227,7 @@
       </w:pPr>
     </w:lvl>
   </w:abstractNum>
-  <w:abstractNum w:abstractNumId="9" w15:restartNumberingAfterBreak="0">
+  <w:abstractNum w:abstractNumId="10" w15:restartNumberingAfterBreak="0">
     <w:nsid w:val="37B90113"/>
     <w:multiLevelType w:val="hybridMultilevel"/>
     <w:tmpl w:val="10CE0686"/>
@@ -7922,7 +8316,7 @@
       </w:pPr>
     </w:lvl>
   </w:abstractNum>
-  <w:abstractNum w:abstractNumId="10" w15:restartNumberingAfterBreak="0">
+  <w:abstractNum w:abstractNumId="11" w15:restartNumberingAfterBreak="0">
     <w:nsid w:val="4E05544C"/>
     <w:multiLevelType w:val="hybridMultilevel"/>
     <w:tmpl w:val="969085AC"/>
@@ -8011,7 +8405,7 @@
       </w:pPr>
     </w:lvl>
   </w:abstractNum>
-  <w:abstractNum w:abstractNumId="11" w15:restartNumberingAfterBreak="0">
+  <w:abstractNum w:abstractNumId="12" w15:restartNumberingAfterBreak="0">
     <w:nsid w:val="4E723C8F"/>
     <w:multiLevelType w:val="hybridMultilevel"/>
     <w:tmpl w:val="71E83E26"/>
@@ -8100,7 +8494,7 @@
       </w:pPr>
     </w:lvl>
   </w:abstractNum>
-  <w:abstractNum w:abstractNumId="12" w15:restartNumberingAfterBreak="0">
+  <w:abstractNum w:abstractNumId="13" w15:restartNumberingAfterBreak="0">
     <w:nsid w:val="52235DFD"/>
     <w:multiLevelType w:val="hybridMultilevel"/>
     <w:tmpl w:val="12A83108"/>
@@ -8189,7 +8583,7 @@
       </w:pPr>
     </w:lvl>
   </w:abstractNum>
-  <w:abstractNum w:abstractNumId="13" w15:restartNumberingAfterBreak="0">
+  <w:abstractNum w:abstractNumId="14" w15:restartNumberingAfterBreak="0">
     <w:nsid w:val="53BF1F8E"/>
     <w:multiLevelType w:val="hybridMultilevel"/>
     <w:tmpl w:val="F3AA5AEA"/>
@@ -8301,7 +8695,96 @@
       </w:rPr>
     </w:lvl>
   </w:abstractNum>
-  <w:abstractNum w:abstractNumId="14" w15:restartNumberingAfterBreak="0">
+  <w:abstractNum w:abstractNumId="15" w15:restartNumberingAfterBreak="0">
+    <w:nsid w:val="5FC145F3"/>
+    <w:multiLevelType w:val="hybridMultilevel"/>
+    <w:tmpl w:val="150237DE"/>
+    <w:lvl w:ilvl="0" w:tplc="0409000F">
+      <w:start w:val="1"/>
+      <w:numFmt w:val="decimal"/>
+      <w:lvlText w:val="%1."/>
+      <w:lvlJc w:val="left"/>
+      <w:pPr>
+        <w:ind w:left="720" w:hanging="360"/>
+      </w:pPr>
+      <w:rPr>
+        <w:rFonts w:hint="default"/>
+      </w:rPr>
+    </w:lvl>
+    <w:lvl w:ilvl="1" w:tplc="04090019" w:tentative="1">
+      <w:start w:val="1"/>
+      <w:numFmt w:val="lowerLetter"/>
+      <w:lvlText w:val="%2."/>
+      <w:lvlJc w:val="left"/>
+      <w:pPr>
+        <w:ind w:left="1440" w:hanging="360"/>
+      </w:pPr>
+    </w:lvl>
+    <w:lvl w:ilvl="2" w:tplc="0409001B" w:tentative="1">
+      <w:start w:val="1"/>
+      <w:numFmt w:val="lowerRoman"/>
+      <w:lvlText w:val="%3."/>
+      <w:lvlJc w:val="right"/>
+      <w:pPr>
+        <w:ind w:left="2160" w:hanging="180"/>
+      </w:pPr>
+    </w:lvl>
+    <w:lvl w:ilvl="3" w:tplc="0409000F" w:tentative="1">
+      <w:start w:val="1"/>
+      <w:numFmt w:val="decimal"/>
+      <w:lvlText w:val="%4."/>
+      <w:lvlJc w:val="left"/>
+      <w:pPr>
+        <w:ind w:left="2880" w:hanging="360"/>
+      </w:pPr>
+    </w:lvl>
+    <w:lvl w:ilvl="4" w:tplc="04090019" w:tentative="1">
+      <w:start w:val="1"/>
+      <w:numFmt w:val="lowerLetter"/>
+      <w:lvlText w:val="%5."/>
+      <w:lvlJc w:val="left"/>
+      <w:pPr>
+        <w:ind w:left="3600" w:hanging="360"/>
+      </w:pPr>
+    </w:lvl>
+    <w:lvl w:ilvl="5" w:tplc="0409001B" w:tentative="1">
+      <w:start w:val="1"/>
+      <w:numFmt w:val="lowerRoman"/>
+      <w:lvlText w:val="%6."/>
+      <w:lvlJc w:val="right"/>
+      <w:pPr>
+        <w:ind w:left="4320" w:hanging="180"/>
+      </w:pPr>
+    </w:lvl>
+    <w:lvl w:ilvl="6" w:tplc="0409000F" w:tentative="1">
+      <w:start w:val="1"/>
+      <w:numFmt w:val="decimal"/>
+      <w:lvlText w:val="%7."/>
+      <w:lvlJc w:val="left"/>
+      <w:pPr>
+        <w:ind w:left="5040" w:hanging="360"/>
+      </w:pPr>
+    </w:lvl>
+    <w:lvl w:ilvl="7" w:tplc="04090019" w:tentative="1">
+      <w:start w:val="1"/>
+      <w:numFmt w:val="lowerLetter"/>
+      <w:lvlText w:val="%8."/>
+      <w:lvlJc w:val="left"/>
+      <w:pPr>
+        <w:ind w:left="5760" w:hanging="360"/>
+      </w:pPr>
+    </w:lvl>
+    <w:lvl w:ilvl="8" w:tplc="0409001B" w:tentative="1">
+      <w:start w:val="1"/>
+      <w:numFmt w:val="lowerRoman"/>
+      <w:lvlText w:val="%9."/>
+      <w:lvlJc w:val="right"/>
+      <w:pPr>
+        <w:ind w:left="6480" w:hanging="180"/>
+      </w:pPr>
+    </w:lvl>
+  </w:abstractNum>
+  <w:abstractNum w:abstractNumId="16" w15:restartNumberingAfterBreak="0">
     <w:nsid w:val="61A37C6B"/>
     <w:multiLevelType w:val="hybridMultilevel"/>
     <w:tmpl w:val="10CE0686"/>
@@ -8390,7 +8873,7 @@
       </w:pPr>
     </w:lvl>
   </w:abstractNum>
-  <w:abstractNum w:abstractNumId="15" w15:restartNumberingAfterBreak="0">
+  <w:abstractNum w:abstractNumId="17" w15:restartNumberingAfterBreak="0">
     <w:nsid w:val="67782426"/>
     <w:multiLevelType w:val="hybridMultilevel"/>
     <w:tmpl w:val="10CE0686"/>
@@ -8479,7 +8962,96 @@
       </w:pPr>
     </w:lvl>
   </w:abstractNum>
-  <w:abstractNum w:abstractNumId="16" w15:restartNumberingAfterBreak="0">
+  <w:abstractNum w:abstractNumId="18" w15:restartNumberingAfterBreak="0">
+    <w:nsid w:val="6F502806"/>
+    <w:multiLevelType w:val="hybridMultilevel"/>
+    <w:tmpl w:val="8564CE06"/>
+    <w:lvl w:ilvl="0" w:tplc="0409000F">
+      <w:start w:val="1"/>
+      <w:numFmt w:val="decimal"/>
+      <w:lvlText w:val="%1."/>
+      <w:lvlJc w:val="left"/>
+      <w:pPr>
+        <w:ind w:left="720" w:hanging="360"/>
+      </w:pPr>
+      <w:rPr>
+        <w:rFonts w:hint="default"/>
+      </w:rPr>
+    </w:lvl>
+    <w:lvl w:ilvl="1" w:tplc="04090019" w:tentative="1">
+      <w:start w:val="1"/>
+      <w:numFmt w:val="lowerLetter"/>
+      <w:lvlText w:val="%2."/>
+      <w:lvlJc w:val="left"/>
+      <w:pPr>
+        <w:ind w:left="1440" w:hanging="360"/>
+      </w:pPr>
+    </w:lvl>
+    <w:lvl w:ilvl="2" w:tplc="0409001B" w:tentative="1">
+      <w:start w:val="1"/>
+      <w:numFmt w:val="lowerRoman"/>
+      <w:lvlText w:val="%3."/>
+      <w:lvlJc w:val="right"/>
+      <w:pPr>
+        <w:ind w:left="2160" w:hanging="180"/>
+      </w:pPr>
+    </w:lvl>
+    <w:lvl w:ilvl="3" w:tplc="0409000F" w:tentative="1">
+      <w:start w:val="1"/>
+      <w:numFmt w:val="decimal"/>
+      <w:lvlText w:val="%4."/>
+      <w:lvlJc w:val="left"/>
+      <w:pPr>
+        <w:ind w:left="2880" w:hanging="360"/>
+      </w:pPr>
+    </w:lvl>
+    <w:lvl w:ilvl="4" w:tplc="04090019" w:tentative="1">
+      <w:start w:val="1"/>
+      <w:numFmt w:val="lowerLetter"/>
+      <w:lvlText w:val="%5."/>
+      <w:lvlJc w:val="left"/>
+      <w:pPr>
+        <w:ind w:left="3600" w:hanging="360"/>
+      </w:pPr>
+    </w:lvl>
+    <w:lvl w:ilvl="5" w:tplc="0409001B" w:tentative="1">
+      <w:start w:val="1"/>
+      <w:numFmt w:val="lowerRoman"/>
+      <w:lvlText w:val="%6."/>
+      <w:lvlJc w:val="right"/>
+      <w:pPr>
+        <w:ind w:left="4320" w:hanging="180"/>
+      </w:pPr>
+    </w:lvl>
+    <w:lvl w:ilvl="6" w:tplc="0409000F" w:tentative="1">
+      <w:start w:val="1"/>
+      <w:numFmt w:val="decimal"/>
+      <w:lvlText w:val="%7."/>
+      <w:lvlJc w:val="left"/>
+      <w:pPr>
+        <w:ind w:left="5040" w:hanging="360"/>
+      </w:pPr>
+    </w:lvl>
+    <w:lvl w:ilvl="7" w:tplc="04090019" w:tentative="1">
+      <w:start w:val="1"/>
+      <w:numFmt w:val="lowerLetter"/>
+      <w:lvlText w:val="%8."/>
+      <w:lvlJc w:val="left"/>
+      <w:pPr>
+        <w:ind w:left="5760" w:hanging="360"/>
+      </w:pPr>
+    </w:lvl>
+    <w:lvl w:ilvl="8" w:tplc="0409001B" w:tentative="1">
+      <w:start w:val="1"/>
+      <w:numFmt w:val="lowerRoman"/>
+      <w:lvlText w:val="%9."/>
+      <w:lvlJc w:val="right"/>
+      <w:pPr>
+        <w:ind w:left="6480" w:hanging="180"/>
+      </w:pPr>
+    </w:lvl>
+  </w:abstractNum>
+  <w:abstractNum w:abstractNumId="19" w15:restartNumberingAfterBreak="0">
     <w:nsid w:val="7E8C21B2"/>
     <w:multiLevelType w:val="hybridMultilevel"/>
     <w:tmpl w:val="10CE0686"/>
@@ -8569,55 +9141,64 @@
     </w:lvl>
   </w:abstractNum>
   <w:num w:numId="1">
+    <w:abstractNumId w:val="5"/>
+  </w:num>
+  <w:num w:numId="2">
+    <w:abstractNumId w:val="9"/>
+  </w:num>
+  <w:num w:numId="3">
+    <w:abstractNumId w:val="11"/>
+  </w:num>
+  <w:num w:numId="4">
+    <w:abstractNumId w:val="3"/>
+  </w:num>
+  <w:num w:numId="5">
+    <w:abstractNumId w:val="6"/>
+  </w:num>
+  <w:num w:numId="6">
+    <w:abstractNumId w:val="14"/>
+  </w:num>
+  <w:num w:numId="7">
+    <w:abstractNumId w:val="7"/>
+  </w:num>
+  <w:num w:numId="8">
+    <w:abstractNumId w:val="12"/>
+  </w:num>
+  <w:num w:numId="9">
+    <w:abstractNumId w:val="13"/>
+  </w:num>
+  <w:num w:numId="10">
     <w:abstractNumId w:val="4"/>
   </w:num>
-  <w:num w:numId="2">
+  <w:num w:numId="11">
+    <w:abstractNumId w:val="17"/>
+  </w:num>
+  <w:num w:numId="12">
+    <w:abstractNumId w:val="19"/>
+  </w:num>
+  <w:num w:numId="13">
+    <w:abstractNumId w:val="2"/>
+  </w:num>
+  <w:num w:numId="14">
     <w:abstractNumId w:val="8"/>
   </w:num>
-  <w:num w:numId="3">
+  <w:num w:numId="15">
     <w:abstractNumId w:val="10"/>
   </w:num>
-  <w:num w:numId="4">
-    <w:abstractNumId w:val="2"/>
-  </w:num>
-  <w:num w:numId="5">
-    <w:abstractNumId w:val="5"/>
-  </w:num>
-  <w:num w:numId="6">
-    <w:abstractNumId w:val="13"/>
-  </w:num>
-  <w:num w:numId="7">
-    <w:abstractNumId w:val="6"/>
-  </w:num>
-  <w:num w:numId="8">
-    <w:abstractNumId w:val="11"/>
-  </w:num>
-  <w:num w:numId="9">
-    <w:abstractNumId w:val="12"/>
-  </w:num>
-  <w:num w:numId="10">
-    <w:abstractNumId w:val="3"/>
-  </w:num>
-  <w:num w:numId="11">
-    <w:abstractNumId w:val="15"/>
-  </w:num>
-  <w:num w:numId="12">
+  <w:num w:numId="16">
     <w:abstractNumId w:val="16"/>
-  </w:num>
-  <w:num w:numId="13">
-    <w:abstractNumId w:val="1"/>
-  </w:num>
-  <w:num w:numId="14">
-    <w:abstractNumId w:val="7"/>
-  </w:num>
-  <w:num w:numId="15">
-    <w:abstractNumId w:val="9"/>
-  </w:num>
-  <w:num w:numId="16">
-    <w:abstractNumId w:val="14"/>
   </w:num>
   <w:num w:numId="17">
     <w:abstractNumId w:val="0"/>
+  </w:num>
+  <w:num w:numId="18">
+    <w:abstractNumId w:val="1"/>
+  </w:num>
+  <w:num w:numId="19">
+    <w:abstractNumId w:val="18"/>
+  </w:num>
+  <w:num w:numId="20">
+    <w:abstractNumId w:val="15"/>
   </w:num>
 </w:numbering>
 </file>
@@ -9252,7 +9833,6 @@
   <w:style w:type="character" w:default="1" w:styleId="DefaultParagraphFont">
     <w:name w:val="Default Paragraph Font"/>
     <w:uiPriority w:val="1"/>
-    <w:semiHidden/>
     <w:unhideWhenUsed/>
   </w:style>
   <w:style w:type="table" w:default="1" w:styleId="TableNormal">
@@ -10030,58 +10610,6 @@
     </w:docPart>
     <w:docPart>
       <w:docPartPr>
-        <w:name w:val="98E89D2EB13C1C41BCDE56A37E059044"/>
-        <w:category>
-          <w:name w:val="General"/>
-          <w:gallery w:val="placeholder"/>
-        </w:category>
-        <w:types>
-          <w:type w:val="bbPlcHdr"/>
-        </w:types>
-        <w:behaviors>
-          <w:behavior w:val="content"/>
-        </w:behaviors>
-        <w:guid w:val="{6D4C7197-A7A0-E14E-B907-EB66A70566B5}"/>
-      </w:docPartPr>
-      <w:docPartBody>
-        <w:p>
-          <w:pPr>
-            <w:pStyle w:val="98E89D2EB13C1C41BCDE56A37E059044"/>
-          </w:pPr>
-          <w:r>
-            <w:t>Date</w:t>
-          </w:r>
-        </w:p>
-      </w:docPartBody>
-    </w:docPart>
-    <w:docPart>
-      <w:docPartPr>
-        <w:name w:val="DD246DCCCFDC8443A0A0D0A3E983CEE8"/>
-        <w:category>
-          <w:name w:val="General"/>
-          <w:gallery w:val="placeholder"/>
-        </w:category>
-        <w:types>
-          <w:type w:val="bbPlcHdr"/>
-        </w:types>
-        <w:behaviors>
-          <w:behavior w:val="content"/>
-        </w:behaviors>
-        <w:guid w:val="{23B8A2E7-7576-514D-BEB4-978F1240C0F6}"/>
-      </w:docPartPr>
-      <w:docPartBody>
-        <w:p>
-          <w:pPr>
-            <w:pStyle w:val="DD246DCCCFDC8443A0A0D0A3E983CEE8"/>
-          </w:pPr>
-          <w:r>
-            <w:t>Heading 1</w:t>
-          </w:r>
-        </w:p>
-      </w:docPartBody>
-    </w:docPart>
-    <w:docPart>
-      <w:docPartPr>
         <w:name w:val="F0E37A042BD4FE4EAC9DC909253125FC"/>
         <w:category>
           <w:name w:val="General"/>
@@ -10554,7 +11082,7 @@
     <w:charset w:val="02"/>
     <w:family w:val="decorative"/>
     <w:pitch w:val="variable"/>
-    <w:sig w:usb0="00000000" w:usb1="10000000" w:usb2="00000000" w:usb3="00000000" w:csb0="80000000" w:csb1="00000000"/>
+    <w:sig w:usb0="00000003" w:usb1="10000000" w:usb2="00000000" w:usb3="00000000" w:csb0="80000001" w:csb1="00000000"/>
   </w:font>
   <w:font w:name="Symbol">
     <w:panose1 w:val="05050102010706020507"/>
@@ -10634,6 +11162,7 @@
     <w:rsid w:val="00411927"/>
     <w:rsid w:val="00437AAE"/>
     <w:rsid w:val="00477145"/>
+    <w:rsid w:val="004C16C0"/>
     <w:rsid w:val="004E66FD"/>
     <w:rsid w:val="00531FA3"/>
     <w:rsid w:val="005A3FBC"/>

</xml_diff>

<commit_message>
Try to geenrate desired shape and then flatten to disc with BFF.
</commit_message>
<xml_diff>
--- a/Thesis.docx
+++ b/Thesis.docx
@@ -3424,8 +3424,6 @@
         </w:rPr>
         <w:t>error</w:t>
       </w:r>
-      <w:bookmarkStart w:id="0" w:name="_GoBack"/>
-      <w:bookmarkEnd w:id="0"/>
       <w:r>
         <w:rPr>
           <w:bCs/>
@@ -6819,6 +6817,141 @@
           <w:numId w:val="20"/>
         </w:numPr>
       </w:pPr>
+      <w:r>
+        <w:t xml:space="preserve">ConePlacement.cpp </w:t>
+      </w:r>
+      <w:r>
+        <w:sym w:font="Wingdings" w:char="F0E0"/>
+      </w:r>
+      <w:r>
+        <w:t xml:space="preserve"> </w:t>
+      </w:r>
+      <w:proofErr w:type="spellStart"/>
+      <w:r>
+        <w:t>computeTargetAngles</w:t>
+      </w:r>
+      <w:proofErr w:type="spellEnd"/>
+      <w:r>
+        <w:t>()</w:t>
+      </w:r>
+    </w:p>
+    <w:p>
+      <w:pPr>
+        <w:pStyle w:val="ListParagraph"/>
+        <w:numPr>
+          <w:ilvl w:val="0"/>
+          <w:numId w:val="20"/>
+        </w:numPr>
+      </w:pPr>
+      <w:r>
+        <w:t xml:space="preserve">Mesh.cpp </w:t>
+      </w:r>
+      <w:r>
+        <w:sym w:font="Wingdings" w:char="F0E0"/>
+      </w:r>
+      <w:r>
+        <w:t xml:space="preserve"> </w:t>
+      </w:r>
+      <w:proofErr w:type="spellStart"/>
+      <w:r>
+        <w:t>cutBoundary</w:t>
+      </w:r>
+      <w:proofErr w:type="spellEnd"/>
+      <w:r>
+        <w:t xml:space="preserve">() </w:t>
+      </w:r>
+    </w:p>
+    <w:p>
+      <w:pPr>
+        <w:pStyle w:val="ListParagraph"/>
+        <w:numPr>
+          <w:ilvl w:val="1"/>
+          <w:numId w:val="20"/>
+        </w:numPr>
+      </w:pPr>
+      <w:r>
+        <w:t>How does this work?  Which vertex is cut?</w:t>
+      </w:r>
+    </w:p>
+    <w:p>
+      <w:pPr>
+        <w:pStyle w:val="ListParagraph"/>
+        <w:numPr>
+          <w:ilvl w:val="0"/>
+          <w:numId w:val="20"/>
+        </w:numPr>
+      </w:pPr>
+      <w:r>
+        <w:t xml:space="preserve">Cutter.cpp </w:t>
+      </w:r>
+      <w:r>
+        <w:sym w:font="Wingdings" w:char="F0E0"/>
+      </w:r>
+      <w:r>
+        <w:t>cut()</w:t>
+      </w:r>
+    </w:p>
+    <w:p>
+      <w:pPr>
+        <w:pStyle w:val="ListParagraph"/>
+        <w:numPr>
+          <w:ilvl w:val="0"/>
+          <w:numId w:val="20"/>
+        </w:numPr>
+      </w:pPr>
+      <w:proofErr w:type="spellStart"/>
+      <w:r>
+        <w:t>CutIterator.h</w:t>
+      </w:r>
+      <w:proofErr w:type="spellEnd"/>
+      <w:r>
+        <w:t xml:space="preserve"> </w:t>
+      </w:r>
+      <w:r>
+        <w:sym w:font="Wingdings" w:char="F0E0"/>
+      </w:r>
+      <w:r>
+        <w:t xml:space="preserve"> class </w:t>
+      </w:r>
+      <w:proofErr w:type="spellStart"/>
+      <w:r>
+        <w:t>CutPtrSet</w:t>
+      </w:r>
+      <w:proofErr w:type="spellEnd"/>
+    </w:p>
+    <w:p>
+      <w:pPr>
+        <w:pStyle w:val="ListParagraph"/>
+        <w:numPr>
+          <w:ilvl w:val="0"/>
+          <w:numId w:val="20"/>
+        </w:numPr>
+      </w:pPr>
+      <w:r>
+        <w:t>Add debug statements at each location.</w:t>
+      </w:r>
+      <w:r>
+        <w:t xml:space="preserve">  Currently looking at </w:t>
+      </w:r>
+      <w:proofErr w:type="spellStart"/>
+      <w:r>
+        <w:t>CommandLine</w:t>
+      </w:r>
+      <w:proofErr w:type="spellEnd"/>
+      <w:r>
+        <w:sym w:font="Wingdings" w:char="F0E0"/>
+      </w:r>
+      <w:r>
+        <w:t xml:space="preserve">flatten, line 145.  When the </w:t>
+      </w:r>
+      <w:proofErr w:type="spellStart"/>
+      <w:r>
+        <w:t>bff</w:t>
+      </w:r>
+      <w:proofErr w:type="spellEnd"/>
+      <w:r>
+        <w:t xml:space="preserve"> is initialized.</w:t>
+      </w:r>
     </w:p>
     <w:p/>
     <w:p/>
@@ -6827,67 +6960,26 @@
       <w:pPr>
         <w:pStyle w:val="Subtitle"/>
       </w:pPr>
-      <w:sdt>
-        <w:sdtPr>
-          <w:id w:val="-528022537"/>
-          <w:placeholder>
-            <w:docPart w:val="E6A2E79CDF81C84FB0940BAE69256924"/>
-          </w:placeholder>
-          <w:temporary/>
-          <w:showingPlcHdr/>
-          <w15:appearance w15:val="hidden"/>
-        </w:sdtPr>
-        <w:sdtEndPr/>
-        <w:sdtContent>
-          <w:r>
-            <w:t>Subtitle</w:t>
-          </w:r>
-        </w:sdtContent>
-      </w:sdt>
+      <w:r>
+        <w:t>CNN pivot</w:t>
+      </w:r>
     </w:p>
     <w:p>
       <w:pPr>
         <w:pStyle w:val="Date"/>
       </w:pPr>
-      <w:sdt>
-        <w:sdtPr>
-          <w:id w:val="1479810377"/>
-          <w:placeholder>
-            <w:docPart w:val="308AA4258B3C964CBDD912D43C3896A3"/>
-          </w:placeholder>
-          <w:temporary/>
-          <w:showingPlcHdr/>
-          <w15:appearance w15:val="hidden"/>
-        </w:sdtPr>
-        <w:sdtEndPr/>
-        <w:sdtContent>
-          <w:r>
-            <w:t>Date</w:t>
-          </w:r>
-        </w:sdtContent>
-      </w:sdt>
+      <w:r>
+        <w:t>April 6, 2020</w:t>
+      </w:r>
     </w:p>
     <w:p>
       <w:pPr>
         <w:pStyle w:val="Heading1"/>
       </w:pPr>
-      <w:sdt>
-        <w:sdtPr>
-          <w:id w:val="-936898659"/>
-          <w:placeholder>
-            <w:docPart w:val="D440B2AEE1EEA246B2213C4BEFCF2FED"/>
-          </w:placeholder>
-          <w:temporary/>
-          <w:showingPlcHdr/>
-          <w15:appearance w15:val="hidden"/>
-        </w:sdtPr>
-        <w:sdtEndPr/>
-        <w:sdtContent>
-          <w:r>
-            <w:t>Heading 1</w:t>
-          </w:r>
-        </w:sdtContent>
-      </w:sdt>
+      <w:r>
+        <w:lastRenderedPageBreak/>
+        <w:t>Installing Keras on Mac using Anaconda</w:t>
+      </w:r>
     </w:p>
     <w:p>
       <w:pPr>
@@ -6911,6 +7003,34 @@
         </w:sdtContent>
       </w:sdt>
     </w:p>
+    <w:p>
+      <w:r>
+        <w:t xml:space="preserve">Instructions on how to install </w:t>
+      </w:r>
+      <w:proofErr w:type="spellStart"/>
+      <w:r>
+        <w:t>Keras</w:t>
+      </w:r>
+      <w:proofErr w:type="spellEnd"/>
+      <w:r>
+        <w:t xml:space="preserve"> on Anaconda: </w:t>
+      </w:r>
+      <w:hyperlink r:id="rId44" w:history="1">
+        <w:r>
+          <w:rPr>
+            <w:rStyle w:val="Hyperlink"/>
+          </w:rPr>
+          <w:t>https://anaconda.org/conda-forge/keras</w:t>
+        </w:r>
+      </w:hyperlink>
+    </w:p>
+    <w:p/>
+    <w:p/>
+    <w:p>
+      <w:bookmarkStart w:id="0" w:name="_GoBack"/>
+      <w:bookmarkEnd w:id="0"/>
+    </w:p>
+    <w:p/>
     <w:p/>
     <w:p/>
     <w:p/>
@@ -7196,7 +7316,7 @@
     <w:p/>
     <w:p/>
     <w:sectPr>
-      <w:footerReference w:type="default" r:id="rId44"/>
+      <w:footerReference w:type="default" r:id="rId45"/>
       <w:pgSz w:w="12240" w:h="15840" w:code="1"/>
       <w:pgMar w:top="1094" w:right="2448" w:bottom="1771" w:left="1210" w:header="720" w:footer="720" w:gutter="0"/>
       <w:cols w:space="720"/>
@@ -8711,7 +8831,7 @@
         <w:rFonts w:hint="default"/>
       </w:rPr>
     </w:lvl>
-    <w:lvl w:ilvl="1" w:tplc="04090019" w:tentative="1">
+    <w:lvl w:ilvl="1" w:tplc="04090019">
       <w:start w:val="1"/>
       <w:numFmt w:val="lowerLetter"/>
       <w:lvlText w:val="%2."/>
@@ -9833,6 +9953,7 @@
   <w:style w:type="character" w:default="1" w:styleId="DefaultParagraphFont">
     <w:name w:val="Default Paragraph Font"/>
     <w:uiPriority w:val="1"/>
+    <w:semiHidden/>
     <w:unhideWhenUsed/>
   </w:style>
   <w:style w:type="table" w:default="1" w:styleId="TableNormal">
@@ -10636,84 +10757,6 @@
     </w:docPart>
     <w:docPart>
       <w:docPartPr>
-        <w:name w:val="E6A2E79CDF81C84FB0940BAE69256924"/>
-        <w:category>
-          <w:name w:val="General"/>
-          <w:gallery w:val="placeholder"/>
-        </w:category>
-        <w:types>
-          <w:type w:val="bbPlcHdr"/>
-        </w:types>
-        <w:behaviors>
-          <w:behavior w:val="content"/>
-        </w:behaviors>
-        <w:guid w:val="{0529FAF6-E594-C74A-B80F-5777370D8C60}"/>
-      </w:docPartPr>
-      <w:docPartBody>
-        <w:p>
-          <w:pPr>
-            <w:pStyle w:val="E6A2E79CDF81C84FB0940BAE69256924"/>
-          </w:pPr>
-          <w:r>
-            <w:t>Subtitle</w:t>
-          </w:r>
-        </w:p>
-      </w:docPartBody>
-    </w:docPart>
-    <w:docPart>
-      <w:docPartPr>
-        <w:name w:val="308AA4258B3C964CBDD912D43C3896A3"/>
-        <w:category>
-          <w:name w:val="General"/>
-          <w:gallery w:val="placeholder"/>
-        </w:category>
-        <w:types>
-          <w:type w:val="bbPlcHdr"/>
-        </w:types>
-        <w:behaviors>
-          <w:behavior w:val="content"/>
-        </w:behaviors>
-        <w:guid w:val="{B62928DB-396B-804D-AA85-587DE6ECCDD1}"/>
-      </w:docPartPr>
-      <w:docPartBody>
-        <w:p>
-          <w:pPr>
-            <w:pStyle w:val="308AA4258B3C964CBDD912D43C3896A3"/>
-          </w:pPr>
-          <w:r>
-            <w:t>Date</w:t>
-          </w:r>
-        </w:p>
-      </w:docPartBody>
-    </w:docPart>
-    <w:docPart>
-      <w:docPartPr>
-        <w:name w:val="D440B2AEE1EEA246B2213C4BEFCF2FED"/>
-        <w:category>
-          <w:name w:val="General"/>
-          <w:gallery w:val="placeholder"/>
-        </w:category>
-        <w:types>
-          <w:type w:val="bbPlcHdr"/>
-        </w:types>
-        <w:behaviors>
-          <w:behavior w:val="content"/>
-        </w:behaviors>
-        <w:guid w:val="{78F88E99-34E1-B441-9A1C-A1A5520BED12}"/>
-      </w:docPartPr>
-      <w:docPartBody>
-        <w:p>
-          <w:pPr>
-            <w:pStyle w:val="D440B2AEE1EEA246B2213C4BEFCF2FED"/>
-          </w:pPr>
-          <w:r>
-            <w:t>Heading 1</w:t>
-          </w:r>
-        </w:p>
-      </w:docPartBody>
-    </w:docPart>
-    <w:docPart>
-      <w:docPartPr>
         <w:name w:val="75F1E555A674FD43A0EE49B4220087CF"/>
         <w:category>
           <w:name w:val="General"/>
@@ -11162,8 +11205,8 @@
     <w:rsid w:val="00411927"/>
     <w:rsid w:val="00437AAE"/>
     <w:rsid w:val="00477145"/>
-    <w:rsid w:val="004C16C0"/>
     <w:rsid w:val="004E66FD"/>
+    <w:rsid w:val="00524507"/>
     <w:rsid w:val="00531FA3"/>
     <w:rsid w:val="005A3FBC"/>
     <w:rsid w:val="005A4BF4"/>
@@ -11186,6 +11229,7 @@
     <w:rsid w:val="00B7113E"/>
     <w:rsid w:val="00B74C63"/>
     <w:rsid w:val="00BC1EC7"/>
+    <w:rsid w:val="00D46658"/>
     <w:rsid w:val="00D74CBE"/>
     <w:rsid w:val="00DA6EE8"/>
     <w:rsid w:val="00EA5A19"/>

</xml_diff>

<commit_message>
Refactored code.  Generating square as starting shape.
</commit_message>
<xml_diff>
--- a/Thesis.docx
+++ b/Thesis.docx
@@ -7026,10 +7026,7 @@
     </w:p>
     <w:p/>
     <w:p/>
-    <w:p>
-      <w:bookmarkStart w:id="0" w:name="_GoBack"/>
-      <w:bookmarkEnd w:id="0"/>
-    </w:p>
+    <w:p/>
     <w:p/>
     <w:p/>
     <w:p/>
@@ -7063,67 +7060,113 @@
       <w:pPr>
         <w:pStyle w:val="Date"/>
       </w:pPr>
-      <w:sdt>
-        <w:sdtPr>
-          <w:id w:val="1642067552"/>
-          <w:placeholder>
-            <w:docPart w:val="056E89E1D69D3C42B8F5336C787B4A84"/>
-          </w:placeholder>
-          <w:temporary/>
-          <w:showingPlcHdr/>
-          <w15:appearance w15:val="hidden"/>
-        </w:sdtPr>
-        <w:sdtEndPr/>
-        <w:sdtContent>
-          <w:r>
-            <w:t>Date</w:t>
-          </w:r>
-        </w:sdtContent>
-      </w:sdt>
-    </w:p>
-    <w:p>
-      <w:pPr>
-        <w:pStyle w:val="Heading1"/>
-      </w:pPr>
-      <w:sdt>
-        <w:sdtPr>
-          <w:id w:val="859712847"/>
-          <w:placeholder>
-            <w:docPart w:val="E7A3C1BC3DC4CC4E8B2A114EA05C8FC4"/>
-          </w:placeholder>
-          <w:temporary/>
-          <w:showingPlcHdr/>
-          <w15:appearance w15:val="hidden"/>
-        </w:sdtPr>
-        <w:sdtEndPr/>
-        <w:sdtContent>
-          <w:r>
-            <w:t>Heading 1</w:t>
-          </w:r>
-        </w:sdtContent>
-      </w:sdt>
-    </w:p>
-    <w:p>
-      <w:pPr>
-        <w:pStyle w:val="Heading2"/>
-      </w:pPr>
-      <w:sdt>
-        <w:sdtPr>
-          <w:id w:val="1868718996"/>
-          <w:placeholder>
-            <w:docPart w:val="0747CD6F1DA82A40A375A0596065A305"/>
-          </w:placeholder>
-          <w:temporary/>
-          <w:showingPlcHdr/>
-          <w15:appearance w15:val="hidden"/>
-        </w:sdtPr>
-        <w:sdtEndPr/>
-        <w:sdtContent>
-          <w:r>
-            <w:t>Heading 2</w:t>
-          </w:r>
-        </w:sdtContent>
-      </w:sdt>
+      <w:r>
+        <w:t>April 17, 2020</w:t>
+      </w:r>
+    </w:p>
+    <w:p>
+      <w:r>
+        <w:t xml:space="preserve">Installing </w:t>
+      </w:r>
+      <w:proofErr w:type="spellStart"/>
+      <w:r>
+        <w:t>Pymesh</w:t>
+      </w:r>
+      <w:proofErr w:type="spellEnd"/>
+      <w:r>
+        <w:t xml:space="preserve">.  ** Ran into some errors.  </w:t>
+      </w:r>
+    </w:p>
+    <w:p>
+      <w:r>
+        <w:t xml:space="preserve">Try this method: </w:t>
+      </w:r>
+      <w:hyperlink r:id="rId45" w:history="1">
+        <w:r>
+          <w:rPr>
+            <w:rStyle w:val="Hyperlink"/>
+          </w:rPr>
+          <w:t>https://github.com/PyMesh/PyMesh/issues/110</w:t>
+        </w:r>
+      </w:hyperlink>
+    </w:p>
+    <w:p>
+      <w:r>
+        <w:t>“</w:t>
+      </w:r>
+      <w:proofErr w:type="spellStart"/>
+      <w:r>
+        <w:rPr>
+          <w:rFonts w:ascii="Consolas" w:hAnsi="Consolas" w:cs="Consolas"/>
+          <w:color w:val="24292E"/>
+          <w:sz w:val="18"/>
+          <w:szCs w:val="18"/>
+        </w:rPr>
+        <w:t>conda</w:t>
+      </w:r>
+      <w:proofErr w:type="spellEnd"/>
+      <w:r>
+        <w:rPr>
+          <w:rFonts w:ascii="Consolas" w:hAnsi="Consolas" w:cs="Consolas"/>
+          <w:color w:val="24292E"/>
+          <w:sz w:val="18"/>
+          <w:szCs w:val="18"/>
+        </w:rPr>
+        <w:t xml:space="preserve"> install -c </w:t>
+      </w:r>
+      <w:proofErr w:type="spellStart"/>
+      <w:r>
+        <w:rPr>
+          <w:rFonts w:ascii="Consolas" w:hAnsi="Consolas" w:cs="Consolas"/>
+          <w:color w:val="24292E"/>
+          <w:sz w:val="18"/>
+          <w:szCs w:val="18"/>
+        </w:rPr>
+        <w:t>hotfigs</w:t>
+      </w:r>
+      <w:proofErr w:type="spellEnd"/>
+      <w:r>
+        <w:rPr>
+          <w:rFonts w:ascii="Consolas" w:hAnsi="Consolas" w:cs="Consolas"/>
+          <w:color w:val="24292E"/>
+          <w:sz w:val="18"/>
+          <w:szCs w:val="18"/>
+        </w:rPr>
+        <w:t xml:space="preserve"> </w:t>
+      </w:r>
+      <w:proofErr w:type="spellStart"/>
+      <w:r>
+        <w:rPr>
+          <w:rFonts w:ascii="Consolas" w:hAnsi="Consolas" w:cs="Consolas"/>
+          <w:color w:val="24292E"/>
+          <w:sz w:val="18"/>
+          <w:szCs w:val="18"/>
+        </w:rPr>
+        <w:t>pymesh</w:t>
+      </w:r>
+      <w:proofErr w:type="spellEnd"/>
+      <w:r>
+        <w:t>”</w:t>
+      </w:r>
+    </w:p>
+    <w:p>
+      <w:pPr>
+        <w:rPr>
+          <w:lang w:val="en-US" w:eastAsia="ja-JP"/>
+        </w:rPr>
+      </w:pPr>
+      <w:r>
+        <w:rPr>
+          <w:lang w:val="en-US" w:eastAsia="ja-JP"/>
+        </w:rPr>
+        <w:t xml:space="preserve">** </w:t>
+      </w:r>
+      <w:r>
+        <w:rPr>
+          <w:lang w:val="en-US" w:eastAsia="ja-JP"/>
+        </w:rPr>
+        <w:t>Didn’t works.</w:t>
+      </w:r>
     </w:p>
     <w:p/>
     <w:p/>
@@ -7135,67 +7178,26 @@
       <w:pPr>
         <w:pStyle w:val="Subtitle"/>
       </w:pPr>
-      <w:sdt>
-        <w:sdtPr>
-          <w:id w:val="1587495562"/>
-          <w:placeholder>
-            <w:docPart w:val="2BAB8C7DBEAB1D4B98A68B474E06A352"/>
-          </w:placeholder>
-          <w:temporary/>
-          <w:showingPlcHdr/>
-          <w15:appearance w15:val="hidden"/>
-        </w:sdtPr>
-        <w:sdtEndPr/>
-        <w:sdtContent>
-          <w:r>
-            <w:t>Subtitle</w:t>
-          </w:r>
-        </w:sdtContent>
-      </w:sdt>
+      <w:r>
+        <w:t>Poisson Disc II</w:t>
+      </w:r>
     </w:p>
     <w:p>
       <w:pPr>
         <w:pStyle w:val="Date"/>
       </w:pPr>
-      <w:sdt>
-        <w:sdtPr>
-          <w:id w:val="-127019498"/>
-          <w:placeholder>
-            <w:docPart w:val="02992B4D649D3844AF35C0A2562682F9"/>
-          </w:placeholder>
-          <w:temporary/>
-          <w:showingPlcHdr/>
-          <w15:appearance w15:val="hidden"/>
-        </w:sdtPr>
-        <w:sdtEndPr/>
-        <w:sdtContent>
-          <w:r>
-            <w:t>Date</w:t>
-          </w:r>
-        </w:sdtContent>
-      </w:sdt>
+      <w:r>
+        <w:t>April 18, 2020</w:t>
+      </w:r>
     </w:p>
     <w:p>
       <w:pPr>
         <w:pStyle w:val="Heading1"/>
       </w:pPr>
-      <w:sdt>
-        <w:sdtPr>
-          <w:id w:val="2143623194"/>
-          <w:placeholder>
-            <w:docPart w:val="0FB61AECC1D95345A7F58256A1C4CBEC"/>
-          </w:placeholder>
-          <w:temporary/>
-          <w:showingPlcHdr/>
-          <w15:appearance w15:val="hidden"/>
-        </w:sdtPr>
-        <w:sdtEndPr/>
-        <w:sdtContent>
-          <w:r>
-            <w:t>Heading 1</w:t>
-          </w:r>
-        </w:sdtContent>
-      </w:sdt>
+      <w:r>
+        <w:lastRenderedPageBreak/>
+        <w:t>Understand POisson disc and mesh generation better</w:t>
+      </w:r>
     </w:p>
     <w:p>
       <w:pPr>
@@ -7219,6 +7221,20 @@
         </w:sdtContent>
       </w:sdt>
     </w:p>
+    <w:p>
+      <w:r>
+        <w:t xml:space="preserve">Here is a site that has a good visual explanation for Poisson Disc: </w:t>
+      </w:r>
+      <w:hyperlink r:id="rId46" w:history="1">
+        <w:r>
+          <w:rPr>
+            <w:rStyle w:val="Hyperlink"/>
+          </w:rPr>
+          <w:t>https://bl.ocks.org/mbostock/dbb02448b0f93e4c82c3</w:t>
+        </w:r>
+      </w:hyperlink>
+    </w:p>
+    <w:p/>
     <w:p/>
     <w:p/>
     <w:p/>
@@ -7316,7 +7332,7 @@
     <w:p/>
     <w:p/>
     <w:sectPr>
-      <w:footerReference w:type="default" r:id="rId45"/>
+      <w:footerReference w:type="default" r:id="rId47"/>
       <w:pgSz w:w="12240" w:h="15840" w:code="1"/>
       <w:pgMar w:top="1094" w:right="2448" w:bottom="1771" w:left="1210" w:header="720" w:footer="720" w:gutter="0"/>
       <w:cols w:space="720"/>
@@ -10809,162 +10825,6 @@
     </w:docPart>
     <w:docPart>
       <w:docPartPr>
-        <w:name w:val="056E89E1D69D3C42B8F5336C787B4A84"/>
-        <w:category>
-          <w:name w:val="General"/>
-          <w:gallery w:val="placeholder"/>
-        </w:category>
-        <w:types>
-          <w:type w:val="bbPlcHdr"/>
-        </w:types>
-        <w:behaviors>
-          <w:behavior w:val="content"/>
-        </w:behaviors>
-        <w:guid w:val="{A2AAC72B-6EB8-F64B-A181-C74ED777F54F}"/>
-      </w:docPartPr>
-      <w:docPartBody>
-        <w:p>
-          <w:pPr>
-            <w:pStyle w:val="056E89E1D69D3C42B8F5336C787B4A84"/>
-          </w:pPr>
-          <w:r>
-            <w:t>Date</w:t>
-          </w:r>
-        </w:p>
-      </w:docPartBody>
-    </w:docPart>
-    <w:docPart>
-      <w:docPartPr>
-        <w:name w:val="E7A3C1BC3DC4CC4E8B2A114EA05C8FC4"/>
-        <w:category>
-          <w:name w:val="General"/>
-          <w:gallery w:val="placeholder"/>
-        </w:category>
-        <w:types>
-          <w:type w:val="bbPlcHdr"/>
-        </w:types>
-        <w:behaviors>
-          <w:behavior w:val="content"/>
-        </w:behaviors>
-        <w:guid w:val="{D389AE2E-9229-A046-BF55-10C5394F25C6}"/>
-      </w:docPartPr>
-      <w:docPartBody>
-        <w:p>
-          <w:pPr>
-            <w:pStyle w:val="E7A3C1BC3DC4CC4E8B2A114EA05C8FC4"/>
-          </w:pPr>
-          <w:r>
-            <w:t>Heading 1</w:t>
-          </w:r>
-        </w:p>
-      </w:docPartBody>
-    </w:docPart>
-    <w:docPart>
-      <w:docPartPr>
-        <w:name w:val="0747CD6F1DA82A40A375A0596065A305"/>
-        <w:category>
-          <w:name w:val="General"/>
-          <w:gallery w:val="placeholder"/>
-        </w:category>
-        <w:types>
-          <w:type w:val="bbPlcHdr"/>
-        </w:types>
-        <w:behaviors>
-          <w:behavior w:val="content"/>
-        </w:behaviors>
-        <w:guid w:val="{6D5E2354-4A52-5349-93A0-6CB6C30FDBA0}"/>
-      </w:docPartPr>
-      <w:docPartBody>
-        <w:p>
-          <w:pPr>
-            <w:pStyle w:val="0747CD6F1DA82A40A375A0596065A305"/>
-          </w:pPr>
-          <w:r>
-            <w:t>Heading 2</w:t>
-          </w:r>
-        </w:p>
-      </w:docPartBody>
-    </w:docPart>
-    <w:docPart>
-      <w:docPartPr>
-        <w:name w:val="2BAB8C7DBEAB1D4B98A68B474E06A352"/>
-        <w:category>
-          <w:name w:val="General"/>
-          <w:gallery w:val="placeholder"/>
-        </w:category>
-        <w:types>
-          <w:type w:val="bbPlcHdr"/>
-        </w:types>
-        <w:behaviors>
-          <w:behavior w:val="content"/>
-        </w:behaviors>
-        <w:guid w:val="{B5782B75-EA9D-FC41-872F-370097E77B70}"/>
-      </w:docPartPr>
-      <w:docPartBody>
-        <w:p>
-          <w:pPr>
-            <w:pStyle w:val="2BAB8C7DBEAB1D4B98A68B474E06A352"/>
-          </w:pPr>
-          <w:r>
-            <w:t>Subtitle</w:t>
-          </w:r>
-        </w:p>
-      </w:docPartBody>
-    </w:docPart>
-    <w:docPart>
-      <w:docPartPr>
-        <w:name w:val="02992B4D649D3844AF35C0A2562682F9"/>
-        <w:category>
-          <w:name w:val="General"/>
-          <w:gallery w:val="placeholder"/>
-        </w:category>
-        <w:types>
-          <w:type w:val="bbPlcHdr"/>
-        </w:types>
-        <w:behaviors>
-          <w:behavior w:val="content"/>
-        </w:behaviors>
-        <w:guid w:val="{106A91EA-C5C9-5D41-81AD-5C478115C7A8}"/>
-      </w:docPartPr>
-      <w:docPartBody>
-        <w:p>
-          <w:pPr>
-            <w:pStyle w:val="02992B4D649D3844AF35C0A2562682F9"/>
-          </w:pPr>
-          <w:r>
-            <w:t>Date</w:t>
-          </w:r>
-        </w:p>
-      </w:docPartBody>
-    </w:docPart>
-    <w:docPart>
-      <w:docPartPr>
-        <w:name w:val="0FB61AECC1D95345A7F58256A1C4CBEC"/>
-        <w:category>
-          <w:name w:val="General"/>
-          <w:gallery w:val="placeholder"/>
-        </w:category>
-        <w:types>
-          <w:type w:val="bbPlcHdr"/>
-        </w:types>
-        <w:behaviors>
-          <w:behavior w:val="content"/>
-        </w:behaviors>
-        <w:guid w:val="{2709EF2F-FDF2-7042-ABA1-C816D118FBD5}"/>
-      </w:docPartPr>
-      <w:docPartBody>
-        <w:p>
-          <w:pPr>
-            <w:pStyle w:val="0FB61AECC1D95345A7F58256A1C4CBEC"/>
-          </w:pPr>
-          <w:r>
-            <w:t>Heading 1</w:t>
-          </w:r>
-        </w:p>
-      </w:docPartBody>
-    </w:docPart>
-    <w:docPart>
-      <w:docPartPr>
         <w:name w:val="A99BD5F3910F324EBBC210D0830DE0AB"/>
         <w:category>
           <w:name w:val="General"/>
@@ -11200,6 +11060,7 @@
     <w:rsid w:val="0021480B"/>
     <w:rsid w:val="00277596"/>
     <w:rsid w:val="00312EA1"/>
+    <w:rsid w:val="003339AD"/>
     <w:rsid w:val="003E4C0D"/>
     <w:rsid w:val="003F597C"/>
     <w:rsid w:val="00411927"/>

</xml_diff>

<commit_message>
Shifted border points by +0.5, +0.5.  Added functionality for feature removal, row by row.
</commit_message>
<xml_diff>
--- a/Thesis.docx
+++ b/Thesis.docx
@@ -1,6 +1,6 @@
 
 <file path=word/document.xml><?xml version="1.0" encoding="utf-8"?>
-<w:document xmlns:wpc="http://schemas.microsoft.com/office/word/2010/wordprocessingCanvas" xmlns:cx="http://schemas.microsoft.com/office/drawing/2014/chartex" xmlns:cx1="http://schemas.microsoft.com/office/drawing/2015/9/8/chartex" xmlns:cx2="http://schemas.microsoft.com/office/drawing/2015/10/21/chartex" xmlns:cx3="http://schemas.microsoft.com/office/drawing/2016/5/9/chartex" xmlns:cx4="http://schemas.microsoft.com/office/drawing/2016/5/10/chartex" xmlns:cx5="http://schemas.microsoft.com/office/drawing/2016/5/11/chartex" xmlns:cx6="http://schemas.microsoft.com/office/drawing/2016/5/12/chartex" xmlns:cx7="http://schemas.microsoft.com/office/drawing/2016/5/13/chartex" xmlns:cx8="http://schemas.microsoft.com/office/drawing/2016/5/14/chartex" xmlns:mc="http://schemas.openxmlformats.org/markup-compatibility/2006" xmlns:aink="http://schemas.microsoft.com/office/drawing/2016/ink" xmlns:am3d="http://schemas.microsoft.com/office/drawing/2017/model3d" xmlns:o="urn:schemas-microsoft-com:office:office" xmlns:r="http://schemas.openxmlformats.org/officeDocument/2006/relationships" xmlns:m="http://schemas.openxmlformats.org/officeDocument/2006/math" xmlns:v="urn:schemas-microsoft-com:vml" xmlns:wp14="http://schemas.microsoft.com/office/word/2010/wordprocessingDrawing" xmlns:wp="http://schemas.openxmlformats.org/drawingml/2006/wordprocessingDrawing" xmlns:w10="urn:schemas-microsoft-com:office:word" xmlns:w="http://schemas.openxmlformats.org/wordprocessingml/2006/main" xmlns:w14="http://schemas.microsoft.com/office/word/2010/wordml" xmlns:w15="http://schemas.microsoft.com/office/word/2012/wordml" xmlns:w16cid="http://schemas.microsoft.com/office/word/2016/wordml/cid" xmlns:w16se="http://schemas.microsoft.com/office/word/2015/wordml/symex" xmlns:wpg="http://schemas.microsoft.com/office/word/2010/wordprocessingGroup" xmlns:wpi="http://schemas.microsoft.com/office/word/2010/wordprocessingInk" xmlns:wne="http://schemas.microsoft.com/office/word/2006/wordml" xmlns:wps="http://schemas.microsoft.com/office/word/2010/wordprocessingShape" mc:Ignorable="w14 w15 w16se w16cid wp14">
+<w:document xmlns:wpc="http://schemas.microsoft.com/office/word/2010/wordprocessingCanvas" xmlns:cx="http://schemas.microsoft.com/office/drawing/2014/chartex" xmlns:cx1="http://schemas.microsoft.com/office/drawing/2015/9/8/chartex" xmlns:cx2="http://schemas.microsoft.com/office/drawing/2015/10/21/chartex" xmlns:cx3="http://schemas.microsoft.com/office/drawing/2016/5/9/chartex" xmlns:cx4="http://schemas.microsoft.com/office/drawing/2016/5/10/chartex" xmlns:cx5="http://schemas.microsoft.com/office/drawing/2016/5/11/chartex" xmlns:cx6="http://schemas.microsoft.com/office/drawing/2016/5/12/chartex" xmlns:cx7="http://schemas.microsoft.com/office/drawing/2016/5/13/chartex" xmlns:cx8="http://schemas.microsoft.com/office/drawing/2016/5/14/chartex" xmlns:mc="http://schemas.openxmlformats.org/markup-compatibility/2006" xmlns:aink="http://schemas.microsoft.com/office/drawing/2016/ink" xmlns:am3d="http://schemas.microsoft.com/office/drawing/2017/model3d" xmlns:o="urn:schemas-microsoft-com:office:office" xmlns:r="http://schemas.openxmlformats.org/officeDocument/2006/relationships" xmlns:m="http://schemas.openxmlformats.org/officeDocument/2006/math" xmlns:v="urn:schemas-microsoft-com:vml" xmlns:wp14="http://schemas.microsoft.com/office/word/2010/wordprocessingDrawing" xmlns:wp="http://schemas.openxmlformats.org/drawingml/2006/wordprocessingDrawing" xmlns:w10="urn:schemas-microsoft-com:office:word" xmlns:w="http://schemas.openxmlformats.org/wordprocessingml/2006/main" xmlns:w14="http://schemas.microsoft.com/office/word/2010/wordml" xmlns:w15="http://schemas.microsoft.com/office/word/2012/wordml" xmlns:w16cex="http://schemas.microsoft.com/office/word/2018/wordml/cex" xmlns:w16cid="http://schemas.microsoft.com/office/word/2016/wordml/cid" xmlns:w16="http://schemas.microsoft.com/office/word/2018/wordml" xmlns:w16se="http://schemas.microsoft.com/office/word/2015/wordml/symex" xmlns:wpg="http://schemas.microsoft.com/office/word/2010/wordprocessingGroup" xmlns:wpi="http://schemas.microsoft.com/office/word/2010/wordprocessingInk" xmlns:wne="http://schemas.microsoft.com/office/word/2006/wordml" xmlns:wps="http://schemas.microsoft.com/office/word/2010/wordprocessingShape" mc:Ignorable="w14 w15 w16se w16cid w16 w16cex wp14">
   <w:body>
     <w:p>
       <w:pPr>
@@ -7331,6 +7331,451 @@
     </w:p>
     <w:p/>
     <w:p/>
+    <w:p/>
+    <w:p/>
+    <w:p/>
+    <w:p/>
+    <w:p/>
+    <w:p/>
+    <w:p/>
+    <w:p>
+      <w:pPr>
+        <w:pStyle w:val="Subtitle"/>
+      </w:pPr>
+      <w:sdt>
+        <w:sdtPr>
+          <w:id w:val="1996456289"/>
+          <w:placeholder>
+            <w:docPart w:val="D977DB44B20632409E753A631ED2EAC8"/>
+          </w:placeholder>
+          <w:temporary/>
+          <w:showingPlcHdr/>
+          <w15:appearance w15:val="hidden"/>
+        </w:sdtPr>
+        <w:sdtContent>
+          <w:r>
+            <w:t>Subtitle</w:t>
+          </w:r>
+        </w:sdtContent>
+      </w:sdt>
+    </w:p>
+    <w:p>
+      <w:pPr>
+        <w:pStyle w:val="Date"/>
+      </w:pPr>
+      <w:sdt>
+        <w:sdtPr>
+          <w:id w:val="-995869745"/>
+          <w:placeholder>
+            <w:docPart w:val="9A9723014612C24C8670D07B4F8C03AF"/>
+          </w:placeholder>
+          <w:temporary/>
+          <w:showingPlcHdr/>
+          <w15:appearance w15:val="hidden"/>
+        </w:sdtPr>
+        <w:sdtContent>
+          <w:r>
+            <w:t>Date</w:t>
+          </w:r>
+        </w:sdtContent>
+      </w:sdt>
+    </w:p>
+    <w:p>
+      <w:pPr>
+        <w:pStyle w:val="Heading1"/>
+      </w:pPr>
+      <w:sdt>
+        <w:sdtPr>
+          <w:id w:val="-738404826"/>
+          <w:placeholder>
+            <w:docPart w:val="D9E0122C52F9024896C395B468641EFC"/>
+          </w:placeholder>
+          <w:temporary/>
+          <w:showingPlcHdr/>
+          <w15:appearance w15:val="hidden"/>
+        </w:sdtPr>
+        <w:sdtContent>
+          <w:r>
+            <w:t>Heading 1</w:t>
+          </w:r>
+        </w:sdtContent>
+      </w:sdt>
+    </w:p>
+    <w:p>
+      <w:pPr>
+        <w:pStyle w:val="Heading2"/>
+      </w:pPr>
+      <w:sdt>
+        <w:sdtPr>
+          <w:id w:val="-885566885"/>
+          <w:placeholder>
+            <w:docPart w:val="66818617461AA14CB8159B709C1C9FC4"/>
+          </w:placeholder>
+          <w:temporary/>
+          <w:showingPlcHdr/>
+          <w15:appearance w15:val="hidden"/>
+        </w:sdtPr>
+        <w:sdtContent>
+          <w:r>
+            <w:t>Heading 2</w:t>
+          </w:r>
+        </w:sdtContent>
+      </w:sdt>
+    </w:p>
+    <w:p/>
+    <w:p/>
+    <w:p/>
+    <w:p/>
+    <w:p/>
+    <w:p/>
+    <w:p/>
+    <w:p/>
+    <w:p/>
+    <w:p/>
+    <w:p/>
+    <w:p/>
+    <w:p/>
+    <w:p/>
+    <w:p/>
+    <w:p/>
+    <w:p/>
+    <w:p/>
+    <w:p/>
+    <w:p/>
+    <w:p/>
+    <w:p/>
+    <w:p/>
+    <w:p/>
+    <w:p/>
+    <w:p/>
+    <w:p/>
+    <w:p/>
+    <w:p/>
+    <w:p/>
+    <w:p>
+      <w:pPr>
+        <w:pStyle w:val="Subtitle"/>
+      </w:pPr>
+      <w:sdt>
+        <w:sdtPr>
+          <w:id w:val="-1876695483"/>
+          <w:placeholder>
+            <w:docPart w:val="215A05D1A292F648A5057F27684073E6"/>
+          </w:placeholder>
+          <w:temporary/>
+          <w:showingPlcHdr/>
+          <w15:appearance w15:val="hidden"/>
+        </w:sdtPr>
+        <w:sdtContent>
+          <w:r>
+            <w:t>Subtitle</w:t>
+          </w:r>
+        </w:sdtContent>
+      </w:sdt>
+    </w:p>
+    <w:p>
+      <w:pPr>
+        <w:pStyle w:val="Date"/>
+      </w:pPr>
+      <w:sdt>
+        <w:sdtPr>
+          <w:id w:val="1366089773"/>
+          <w:placeholder>
+            <w:docPart w:val="CB4F50D529D43A408448DDC9AED27102"/>
+          </w:placeholder>
+          <w:temporary/>
+          <w:showingPlcHdr/>
+          <w15:appearance w15:val="hidden"/>
+        </w:sdtPr>
+        <w:sdtContent>
+          <w:r>
+            <w:t>Date</w:t>
+          </w:r>
+        </w:sdtContent>
+      </w:sdt>
+    </w:p>
+    <w:p>
+      <w:pPr>
+        <w:pStyle w:val="Heading1"/>
+      </w:pPr>
+      <w:sdt>
+        <w:sdtPr>
+          <w:id w:val="-1909518873"/>
+          <w:placeholder>
+            <w:docPart w:val="6441EC648AF92D4DAF8BAA63F247EFDF"/>
+          </w:placeholder>
+          <w:temporary/>
+          <w:showingPlcHdr/>
+          <w15:appearance w15:val="hidden"/>
+        </w:sdtPr>
+        <w:sdtContent>
+          <w:r>
+            <w:t>Heading 1</w:t>
+          </w:r>
+        </w:sdtContent>
+      </w:sdt>
+    </w:p>
+    <w:p>
+      <w:pPr>
+        <w:pStyle w:val="Heading2"/>
+      </w:pPr>
+      <w:sdt>
+        <w:sdtPr>
+          <w:id w:val="-1411760291"/>
+          <w:placeholder>
+            <w:docPart w:val="B76B9DCC39DCA44692CD940B770EF848"/>
+          </w:placeholder>
+          <w:temporary/>
+          <w:showingPlcHdr/>
+          <w15:appearance w15:val="hidden"/>
+        </w:sdtPr>
+        <w:sdtContent>
+          <w:r>
+            <w:t>Heading 2</w:t>
+          </w:r>
+        </w:sdtContent>
+      </w:sdt>
+    </w:p>
+    <w:p/>
+    <w:p/>
+    <w:p/>
+    <w:p/>
+    <w:p/>
+    <w:p/>
+    <w:p/>
+    <w:p/>
+    <w:p/>
+    <w:p/>
+    <w:p/>
+    <w:p/>
+    <w:p/>
+    <w:p/>
+    <w:p/>
+    <w:p/>
+    <w:p/>
+    <w:p/>
+    <w:p/>
+    <w:p/>
+    <w:p/>
+    <w:p/>
+    <w:p/>
+    <w:p/>
+    <w:p/>
+    <w:p/>
+    <w:p/>
+    <w:p/>
+    <w:p/>
+    <w:p/>
+    <w:p/>
+    <w:p/>
+    <w:p/>
+    <w:p/>
+    <w:p>
+      <w:pPr>
+        <w:pStyle w:val="Subtitle"/>
+      </w:pPr>
+      <w:sdt>
+        <w:sdtPr>
+          <w:id w:val="-52152785"/>
+          <w:placeholder>
+            <w:docPart w:val="7ACCD5BECA8F854ABD0DE5A41CB02CE4"/>
+          </w:placeholder>
+          <w:temporary/>
+          <w:showingPlcHdr/>
+          <w15:appearance w15:val="hidden"/>
+        </w:sdtPr>
+        <w:sdtContent>
+          <w:r>
+            <w:t>Subtitle</w:t>
+          </w:r>
+        </w:sdtContent>
+      </w:sdt>
+    </w:p>
+    <w:p>
+      <w:pPr>
+        <w:pStyle w:val="Date"/>
+      </w:pPr>
+      <w:sdt>
+        <w:sdtPr>
+          <w:id w:val="37633246"/>
+          <w:placeholder>
+            <w:docPart w:val="C91368DE7BD189448CD9EB6505909962"/>
+          </w:placeholder>
+          <w:temporary/>
+          <w:showingPlcHdr/>
+          <w15:appearance w15:val="hidden"/>
+        </w:sdtPr>
+        <w:sdtContent>
+          <w:r>
+            <w:t>Date</w:t>
+          </w:r>
+        </w:sdtContent>
+      </w:sdt>
+    </w:p>
+    <w:p>
+      <w:pPr>
+        <w:pStyle w:val="Heading1"/>
+      </w:pPr>
+      <w:sdt>
+        <w:sdtPr>
+          <w:id w:val="1743531838"/>
+          <w:placeholder>
+            <w:docPart w:val="26DBA725518AED408FD8C11D09A49011"/>
+          </w:placeholder>
+          <w:temporary/>
+          <w:showingPlcHdr/>
+          <w15:appearance w15:val="hidden"/>
+        </w:sdtPr>
+        <w:sdtContent>
+          <w:r>
+            <w:t>Heading 1</w:t>
+          </w:r>
+        </w:sdtContent>
+      </w:sdt>
+    </w:p>
+    <w:p>
+      <w:pPr>
+        <w:pStyle w:val="Heading2"/>
+      </w:pPr>
+      <w:sdt>
+        <w:sdtPr>
+          <w:id w:val="-1505811423"/>
+          <w:placeholder>
+            <w:docPart w:val="886584FEEAC51240840D1E3A0628490C"/>
+          </w:placeholder>
+          <w:temporary/>
+          <w:showingPlcHdr/>
+          <w15:appearance w15:val="hidden"/>
+        </w:sdtPr>
+        <w:sdtContent>
+          <w:r>
+            <w:t>Heading 2</w:t>
+          </w:r>
+        </w:sdtContent>
+      </w:sdt>
+    </w:p>
+    <w:p/>
+    <w:p/>
+    <w:p/>
+    <w:p/>
+    <w:p/>
+    <w:p/>
+    <w:p/>
+    <w:p/>
+    <w:p/>
+    <w:p/>
+    <w:p/>
+    <w:p/>
+    <w:p/>
+    <w:p/>
+    <w:p/>
+    <w:p/>
+    <w:p/>
+    <w:p/>
+    <w:p/>
+    <w:p/>
+    <w:p/>
+    <w:p/>
+    <w:p/>
+    <w:p/>
+    <w:p/>
+    <w:p/>
+    <w:p/>
+    <w:p/>
+    <w:p/>
+    <w:p/>
+    <w:p/>
+    <w:p/>
+    <w:p/>
+    <w:p/>
+    <w:p/>
+    <w:p/>
+    <w:p>
+      <w:pPr>
+        <w:pStyle w:val="Subtitle"/>
+      </w:pPr>
+      <w:sdt>
+        <w:sdtPr>
+          <w:id w:val="-364137048"/>
+          <w:placeholder>
+            <w:docPart w:val="AD51BDA165CAE64385466F8E839F4DDF"/>
+          </w:placeholder>
+          <w:temporary/>
+          <w:showingPlcHdr/>
+          <w15:appearance w15:val="hidden"/>
+        </w:sdtPr>
+        <w:sdtContent>
+          <w:r>
+            <w:t>Subtitle</w:t>
+          </w:r>
+        </w:sdtContent>
+      </w:sdt>
+    </w:p>
+    <w:p>
+      <w:pPr>
+        <w:pStyle w:val="Date"/>
+      </w:pPr>
+      <w:sdt>
+        <w:sdtPr>
+          <w:id w:val="1065067017"/>
+          <w:placeholder>
+            <w:docPart w:val="D1652C306D53F64087EB772171F14A03"/>
+          </w:placeholder>
+          <w:temporary/>
+          <w:showingPlcHdr/>
+          <w15:appearance w15:val="hidden"/>
+        </w:sdtPr>
+        <w:sdtContent>
+          <w:r>
+            <w:t>Date</w:t>
+          </w:r>
+        </w:sdtContent>
+      </w:sdt>
+    </w:p>
+    <w:p>
+      <w:pPr>
+        <w:pStyle w:val="Heading1"/>
+      </w:pPr>
+      <w:sdt>
+        <w:sdtPr>
+          <w:id w:val="-1657444310"/>
+          <w:placeholder>
+            <w:docPart w:val="A2565FDC3D3B304B9817512538CB0E87"/>
+          </w:placeholder>
+          <w:temporary/>
+          <w:showingPlcHdr/>
+          <w15:appearance w15:val="hidden"/>
+        </w:sdtPr>
+        <w:sdtContent>
+          <w:r>
+            <w:t>Heading 1</w:t>
+          </w:r>
+        </w:sdtContent>
+      </w:sdt>
+    </w:p>
+    <w:p>
+      <w:pPr>
+        <w:pStyle w:val="Heading2"/>
+      </w:pPr>
+      <w:sdt>
+        <w:sdtPr>
+          <w:id w:val="2039694879"/>
+          <w:placeholder>
+            <w:docPart w:val="61486A3B3B3B0346ABB2B5B8A9A580B5"/>
+          </w:placeholder>
+          <w:temporary/>
+          <w:showingPlcHdr/>
+          <w15:appearance w15:val="hidden"/>
+        </w:sdtPr>
+        <w:sdtContent>
+          <w:r>
+            <w:t>Heading 2</w:t>
+          </w:r>
+        </w:sdtContent>
+      </w:sdt>
+    </w:p>
+    <w:p/>
+    <w:p/>
     <w:sectPr>
       <w:footerReference w:type="default" r:id="rId47"/>
       <w:pgSz w:w="12240" w:h="15840" w:code="1"/>
@@ -7344,7 +7789,7 @@
 </file>
 
 <file path=word/endnotes.xml><?xml version="1.0" encoding="utf-8"?>
-<w:endnotes xmlns:wpc="http://schemas.microsoft.com/office/word/2010/wordprocessingCanvas" xmlns:cx="http://schemas.microsoft.com/office/drawing/2014/chartex" xmlns:cx1="http://schemas.microsoft.com/office/drawing/2015/9/8/chartex" xmlns:cx2="http://schemas.microsoft.com/office/drawing/2015/10/21/chartex" xmlns:cx3="http://schemas.microsoft.com/office/drawing/2016/5/9/chartex" xmlns:cx4="http://schemas.microsoft.com/office/drawing/2016/5/10/chartex" xmlns:cx5="http://schemas.microsoft.com/office/drawing/2016/5/11/chartex" xmlns:cx6="http://schemas.microsoft.com/office/drawing/2016/5/12/chartex" xmlns:cx7="http://schemas.microsoft.com/office/drawing/2016/5/13/chartex" xmlns:cx8="http://schemas.microsoft.com/office/drawing/2016/5/14/chartex" xmlns:mc="http://schemas.openxmlformats.org/markup-compatibility/2006" xmlns:aink="http://schemas.microsoft.com/office/drawing/2016/ink" xmlns:am3d="http://schemas.microsoft.com/office/drawing/2017/model3d" xmlns:o="urn:schemas-microsoft-com:office:office" xmlns:r="http://schemas.openxmlformats.org/officeDocument/2006/relationships" xmlns:m="http://schemas.openxmlformats.org/officeDocument/2006/math" xmlns:v="urn:schemas-microsoft-com:vml" xmlns:wp14="http://schemas.microsoft.com/office/word/2010/wordprocessingDrawing" xmlns:wp="http://schemas.openxmlformats.org/drawingml/2006/wordprocessingDrawing" xmlns:w10="urn:schemas-microsoft-com:office:word" xmlns:w="http://schemas.openxmlformats.org/wordprocessingml/2006/main" xmlns:w14="http://schemas.microsoft.com/office/word/2010/wordml" xmlns:w15="http://schemas.microsoft.com/office/word/2012/wordml" xmlns:w16cid="http://schemas.microsoft.com/office/word/2016/wordml/cid" xmlns:w16se="http://schemas.microsoft.com/office/word/2015/wordml/symex" xmlns:wpg="http://schemas.microsoft.com/office/word/2010/wordprocessingGroup" xmlns:wpi="http://schemas.microsoft.com/office/word/2010/wordprocessingInk" xmlns:wne="http://schemas.microsoft.com/office/word/2006/wordml" xmlns:wps="http://schemas.microsoft.com/office/word/2010/wordprocessingShape" mc:Ignorable="w14 w15 w16se w16cid wp14">
+<w:endnotes xmlns:wpc="http://schemas.microsoft.com/office/word/2010/wordprocessingCanvas" xmlns:cx="http://schemas.microsoft.com/office/drawing/2014/chartex" xmlns:cx1="http://schemas.microsoft.com/office/drawing/2015/9/8/chartex" xmlns:cx2="http://schemas.microsoft.com/office/drawing/2015/10/21/chartex" xmlns:cx3="http://schemas.microsoft.com/office/drawing/2016/5/9/chartex" xmlns:cx4="http://schemas.microsoft.com/office/drawing/2016/5/10/chartex" xmlns:cx5="http://schemas.microsoft.com/office/drawing/2016/5/11/chartex" xmlns:cx6="http://schemas.microsoft.com/office/drawing/2016/5/12/chartex" xmlns:cx7="http://schemas.microsoft.com/office/drawing/2016/5/13/chartex" xmlns:cx8="http://schemas.microsoft.com/office/drawing/2016/5/14/chartex" xmlns:mc="http://schemas.openxmlformats.org/markup-compatibility/2006" xmlns:aink="http://schemas.microsoft.com/office/drawing/2016/ink" xmlns:am3d="http://schemas.microsoft.com/office/drawing/2017/model3d" xmlns:o="urn:schemas-microsoft-com:office:office" xmlns:r="http://schemas.openxmlformats.org/officeDocument/2006/relationships" xmlns:m="http://schemas.openxmlformats.org/officeDocument/2006/math" xmlns:v="urn:schemas-microsoft-com:vml" xmlns:wp14="http://schemas.microsoft.com/office/word/2010/wordprocessingDrawing" xmlns:wp="http://schemas.openxmlformats.org/drawingml/2006/wordprocessingDrawing" xmlns:w10="urn:schemas-microsoft-com:office:word" xmlns:w="http://schemas.openxmlformats.org/wordprocessingml/2006/main" xmlns:w14="http://schemas.microsoft.com/office/word/2010/wordml" xmlns:w15="http://schemas.microsoft.com/office/word/2012/wordml" xmlns:w16cex="http://schemas.microsoft.com/office/word/2018/wordml/cex" xmlns:w16cid="http://schemas.microsoft.com/office/word/2016/wordml/cid" xmlns:w16="http://schemas.microsoft.com/office/word/2018/wordml" xmlns:w16se="http://schemas.microsoft.com/office/word/2015/wordml/symex" xmlns:wpg="http://schemas.microsoft.com/office/word/2010/wordprocessingGroup" xmlns:wpi="http://schemas.microsoft.com/office/word/2010/wordprocessingInk" xmlns:wne="http://schemas.microsoft.com/office/word/2006/wordml" xmlns:wps="http://schemas.microsoft.com/office/word/2010/wordprocessingShape" mc:Ignorable="w14 w15 w16se w16cid w16 w16cex wp14">
   <w:endnote w:type="separator" w:id="-1">
     <w:p>
       <w:r>
@@ -7365,7 +7810,7 @@
 </file>
 
 <file path=word/footer1.xml><?xml version="1.0" encoding="utf-8"?>
-<w:ftr xmlns:wpc="http://schemas.microsoft.com/office/word/2010/wordprocessingCanvas" xmlns:cx="http://schemas.microsoft.com/office/drawing/2014/chartex" xmlns:cx1="http://schemas.microsoft.com/office/drawing/2015/9/8/chartex" xmlns:cx2="http://schemas.microsoft.com/office/drawing/2015/10/21/chartex" xmlns:cx3="http://schemas.microsoft.com/office/drawing/2016/5/9/chartex" xmlns:cx4="http://schemas.microsoft.com/office/drawing/2016/5/10/chartex" xmlns:cx5="http://schemas.microsoft.com/office/drawing/2016/5/11/chartex" xmlns:cx6="http://schemas.microsoft.com/office/drawing/2016/5/12/chartex" xmlns:cx7="http://schemas.microsoft.com/office/drawing/2016/5/13/chartex" xmlns:cx8="http://schemas.microsoft.com/office/drawing/2016/5/14/chartex" xmlns:mc="http://schemas.openxmlformats.org/markup-compatibility/2006" xmlns:aink="http://schemas.microsoft.com/office/drawing/2016/ink" xmlns:am3d="http://schemas.microsoft.com/office/drawing/2017/model3d" xmlns:o="urn:schemas-microsoft-com:office:office" xmlns:r="http://schemas.openxmlformats.org/officeDocument/2006/relationships" xmlns:m="http://schemas.openxmlformats.org/officeDocument/2006/math" xmlns:v="urn:schemas-microsoft-com:vml" xmlns:wp14="http://schemas.microsoft.com/office/word/2010/wordprocessingDrawing" xmlns:wp="http://schemas.openxmlformats.org/drawingml/2006/wordprocessingDrawing" xmlns:w10="urn:schemas-microsoft-com:office:word" xmlns:w="http://schemas.openxmlformats.org/wordprocessingml/2006/main" xmlns:w14="http://schemas.microsoft.com/office/word/2010/wordml" xmlns:w15="http://schemas.microsoft.com/office/word/2012/wordml" xmlns:w16cid="http://schemas.microsoft.com/office/word/2016/wordml/cid" xmlns:w16se="http://schemas.microsoft.com/office/word/2015/wordml/symex" xmlns:wpg="http://schemas.microsoft.com/office/word/2010/wordprocessingGroup" xmlns:wpi="http://schemas.microsoft.com/office/word/2010/wordprocessingInk" xmlns:wne="http://schemas.microsoft.com/office/word/2006/wordml" xmlns:wps="http://schemas.microsoft.com/office/word/2010/wordprocessingShape" mc:Ignorable="w14 w15 w16se w16cid wp14">
+<w:ftr xmlns:wpc="http://schemas.microsoft.com/office/word/2010/wordprocessingCanvas" xmlns:cx="http://schemas.microsoft.com/office/drawing/2014/chartex" xmlns:cx1="http://schemas.microsoft.com/office/drawing/2015/9/8/chartex" xmlns:cx2="http://schemas.microsoft.com/office/drawing/2015/10/21/chartex" xmlns:cx3="http://schemas.microsoft.com/office/drawing/2016/5/9/chartex" xmlns:cx4="http://schemas.microsoft.com/office/drawing/2016/5/10/chartex" xmlns:cx5="http://schemas.microsoft.com/office/drawing/2016/5/11/chartex" xmlns:cx6="http://schemas.microsoft.com/office/drawing/2016/5/12/chartex" xmlns:cx7="http://schemas.microsoft.com/office/drawing/2016/5/13/chartex" xmlns:cx8="http://schemas.microsoft.com/office/drawing/2016/5/14/chartex" xmlns:mc="http://schemas.openxmlformats.org/markup-compatibility/2006" xmlns:aink="http://schemas.microsoft.com/office/drawing/2016/ink" xmlns:am3d="http://schemas.microsoft.com/office/drawing/2017/model3d" xmlns:o="urn:schemas-microsoft-com:office:office" xmlns:r="http://schemas.openxmlformats.org/officeDocument/2006/relationships" xmlns:m="http://schemas.openxmlformats.org/officeDocument/2006/math" xmlns:v="urn:schemas-microsoft-com:vml" xmlns:wp14="http://schemas.microsoft.com/office/word/2010/wordprocessingDrawing" xmlns:wp="http://schemas.openxmlformats.org/drawingml/2006/wordprocessingDrawing" xmlns:w10="urn:schemas-microsoft-com:office:word" xmlns:w="http://schemas.openxmlformats.org/wordprocessingml/2006/main" xmlns:w14="http://schemas.microsoft.com/office/word/2010/wordml" xmlns:w15="http://schemas.microsoft.com/office/word/2012/wordml" xmlns:w16cex="http://schemas.microsoft.com/office/word/2018/wordml/cex" xmlns:w16cid="http://schemas.microsoft.com/office/word/2016/wordml/cid" xmlns:w16="http://schemas.microsoft.com/office/word/2018/wordml" xmlns:w16se="http://schemas.microsoft.com/office/word/2015/wordml/symex" xmlns:wpg="http://schemas.microsoft.com/office/word/2010/wordprocessingGroup" xmlns:wpi="http://schemas.microsoft.com/office/word/2010/wordprocessingInk" xmlns:wne="http://schemas.microsoft.com/office/word/2006/wordml" xmlns:wps="http://schemas.microsoft.com/office/word/2010/wordprocessingShape" mc:Ignorable="w14 w15 w16se w16cid w16 w16cex wp14">
   <w:sdt>
     <w:sdtPr>
       <w:id w:val="-142820326"/>
@@ -7405,7 +7850,7 @@
 </file>
 
 <file path=word/footnotes.xml><?xml version="1.0" encoding="utf-8"?>
-<w:footnotes xmlns:wpc="http://schemas.microsoft.com/office/word/2010/wordprocessingCanvas" xmlns:cx="http://schemas.microsoft.com/office/drawing/2014/chartex" xmlns:cx1="http://schemas.microsoft.com/office/drawing/2015/9/8/chartex" xmlns:cx2="http://schemas.microsoft.com/office/drawing/2015/10/21/chartex" xmlns:cx3="http://schemas.microsoft.com/office/drawing/2016/5/9/chartex" xmlns:cx4="http://schemas.microsoft.com/office/drawing/2016/5/10/chartex" xmlns:cx5="http://schemas.microsoft.com/office/drawing/2016/5/11/chartex" xmlns:cx6="http://schemas.microsoft.com/office/drawing/2016/5/12/chartex" xmlns:cx7="http://schemas.microsoft.com/office/drawing/2016/5/13/chartex" xmlns:cx8="http://schemas.microsoft.com/office/drawing/2016/5/14/chartex" xmlns:mc="http://schemas.openxmlformats.org/markup-compatibility/2006" xmlns:aink="http://schemas.microsoft.com/office/drawing/2016/ink" xmlns:am3d="http://schemas.microsoft.com/office/drawing/2017/model3d" xmlns:o="urn:schemas-microsoft-com:office:office" xmlns:r="http://schemas.openxmlformats.org/officeDocument/2006/relationships" xmlns:m="http://schemas.openxmlformats.org/officeDocument/2006/math" xmlns:v="urn:schemas-microsoft-com:vml" xmlns:wp14="http://schemas.microsoft.com/office/word/2010/wordprocessingDrawing" xmlns:wp="http://schemas.openxmlformats.org/drawingml/2006/wordprocessingDrawing" xmlns:w10="urn:schemas-microsoft-com:office:word" xmlns:w="http://schemas.openxmlformats.org/wordprocessingml/2006/main" xmlns:w14="http://schemas.microsoft.com/office/word/2010/wordml" xmlns:w15="http://schemas.microsoft.com/office/word/2012/wordml" xmlns:w16cid="http://schemas.microsoft.com/office/word/2016/wordml/cid" xmlns:w16se="http://schemas.microsoft.com/office/word/2015/wordml/symex" xmlns:wpg="http://schemas.microsoft.com/office/word/2010/wordprocessingGroup" xmlns:wpi="http://schemas.microsoft.com/office/word/2010/wordprocessingInk" xmlns:wne="http://schemas.microsoft.com/office/word/2006/wordml" xmlns:wps="http://schemas.microsoft.com/office/word/2010/wordprocessingShape" mc:Ignorable="w14 w15 w16se w16cid wp14">
+<w:footnotes xmlns:wpc="http://schemas.microsoft.com/office/word/2010/wordprocessingCanvas" xmlns:cx="http://schemas.microsoft.com/office/drawing/2014/chartex" xmlns:cx1="http://schemas.microsoft.com/office/drawing/2015/9/8/chartex" xmlns:cx2="http://schemas.microsoft.com/office/drawing/2015/10/21/chartex" xmlns:cx3="http://schemas.microsoft.com/office/drawing/2016/5/9/chartex" xmlns:cx4="http://schemas.microsoft.com/office/drawing/2016/5/10/chartex" xmlns:cx5="http://schemas.microsoft.com/office/drawing/2016/5/11/chartex" xmlns:cx6="http://schemas.microsoft.com/office/drawing/2016/5/12/chartex" xmlns:cx7="http://schemas.microsoft.com/office/drawing/2016/5/13/chartex" xmlns:cx8="http://schemas.microsoft.com/office/drawing/2016/5/14/chartex" xmlns:mc="http://schemas.openxmlformats.org/markup-compatibility/2006" xmlns:aink="http://schemas.microsoft.com/office/drawing/2016/ink" xmlns:am3d="http://schemas.microsoft.com/office/drawing/2017/model3d" xmlns:o="urn:schemas-microsoft-com:office:office" xmlns:r="http://schemas.openxmlformats.org/officeDocument/2006/relationships" xmlns:m="http://schemas.openxmlformats.org/officeDocument/2006/math" xmlns:v="urn:schemas-microsoft-com:vml" xmlns:wp14="http://schemas.microsoft.com/office/word/2010/wordprocessingDrawing" xmlns:wp="http://schemas.openxmlformats.org/drawingml/2006/wordprocessingDrawing" xmlns:w10="urn:schemas-microsoft-com:office:word" xmlns:w="http://schemas.openxmlformats.org/wordprocessingml/2006/main" xmlns:w14="http://schemas.microsoft.com/office/word/2010/wordml" xmlns:w15="http://schemas.microsoft.com/office/word/2012/wordml" xmlns:w16cex="http://schemas.microsoft.com/office/word/2018/wordml/cex" xmlns:w16cid="http://schemas.microsoft.com/office/word/2016/wordml/cid" xmlns:w16="http://schemas.microsoft.com/office/word/2018/wordml" xmlns:w16se="http://schemas.microsoft.com/office/word/2015/wordml/symex" xmlns:wpg="http://schemas.microsoft.com/office/word/2010/wordprocessingGroup" xmlns:wpi="http://schemas.microsoft.com/office/word/2010/wordprocessingInk" xmlns:wne="http://schemas.microsoft.com/office/word/2006/wordml" xmlns:wps="http://schemas.microsoft.com/office/word/2010/wordprocessingShape" mc:Ignorable="w14 w15 w16se w16cid w16 w16cex wp14">
   <w:footnote w:type="separator" w:id="-1">
     <w:p>
       <w:r>
@@ -7426,7 +7871,7 @@
 </file>
 
 <file path=word/numbering.xml><?xml version="1.0" encoding="utf-8"?>
-<w:numbering xmlns:wpc="http://schemas.microsoft.com/office/word/2010/wordprocessingCanvas" xmlns:cx="http://schemas.microsoft.com/office/drawing/2014/chartex" xmlns:cx1="http://schemas.microsoft.com/office/drawing/2015/9/8/chartex" xmlns:cx2="http://schemas.microsoft.com/office/drawing/2015/10/21/chartex" xmlns:cx3="http://schemas.microsoft.com/office/drawing/2016/5/9/chartex" xmlns:cx4="http://schemas.microsoft.com/office/drawing/2016/5/10/chartex" xmlns:cx5="http://schemas.microsoft.com/office/drawing/2016/5/11/chartex" xmlns:cx6="http://schemas.microsoft.com/office/drawing/2016/5/12/chartex" xmlns:cx7="http://schemas.microsoft.com/office/drawing/2016/5/13/chartex" xmlns:cx8="http://schemas.microsoft.com/office/drawing/2016/5/14/chartex" xmlns:mc="http://schemas.openxmlformats.org/markup-compatibility/2006" xmlns:aink="http://schemas.microsoft.com/office/drawing/2016/ink" xmlns:am3d="http://schemas.microsoft.com/office/drawing/2017/model3d" xmlns:o="urn:schemas-microsoft-com:office:office" xmlns:r="http://schemas.openxmlformats.org/officeDocument/2006/relationships" xmlns:m="http://schemas.openxmlformats.org/officeDocument/2006/math" xmlns:v="urn:schemas-microsoft-com:vml" xmlns:wp14="http://schemas.microsoft.com/office/word/2010/wordprocessingDrawing" xmlns:wp="http://schemas.openxmlformats.org/drawingml/2006/wordprocessingDrawing" xmlns:w10="urn:schemas-microsoft-com:office:word" xmlns:w="http://schemas.openxmlformats.org/wordprocessingml/2006/main" xmlns:w14="http://schemas.microsoft.com/office/word/2010/wordml" xmlns:w15="http://schemas.microsoft.com/office/word/2012/wordml" xmlns:w16cid="http://schemas.microsoft.com/office/word/2016/wordml/cid" xmlns:w16se="http://schemas.microsoft.com/office/word/2015/wordml/symex" xmlns:wpg="http://schemas.microsoft.com/office/word/2010/wordprocessingGroup" xmlns:wpi="http://schemas.microsoft.com/office/word/2010/wordprocessingInk" xmlns:wne="http://schemas.microsoft.com/office/word/2006/wordml" xmlns:wps="http://schemas.microsoft.com/office/word/2010/wordprocessingShape" mc:Ignorable="w14 w15 w16se w16cid wp14">
+<w:numbering xmlns:wpc="http://schemas.microsoft.com/office/word/2010/wordprocessingCanvas" xmlns:cx="http://schemas.microsoft.com/office/drawing/2014/chartex" xmlns:cx1="http://schemas.microsoft.com/office/drawing/2015/9/8/chartex" xmlns:cx2="http://schemas.microsoft.com/office/drawing/2015/10/21/chartex" xmlns:cx3="http://schemas.microsoft.com/office/drawing/2016/5/9/chartex" xmlns:cx4="http://schemas.microsoft.com/office/drawing/2016/5/10/chartex" xmlns:cx5="http://schemas.microsoft.com/office/drawing/2016/5/11/chartex" xmlns:cx6="http://schemas.microsoft.com/office/drawing/2016/5/12/chartex" xmlns:cx7="http://schemas.microsoft.com/office/drawing/2016/5/13/chartex" xmlns:cx8="http://schemas.microsoft.com/office/drawing/2016/5/14/chartex" xmlns:mc="http://schemas.openxmlformats.org/markup-compatibility/2006" xmlns:aink="http://schemas.microsoft.com/office/drawing/2016/ink" xmlns:am3d="http://schemas.microsoft.com/office/drawing/2017/model3d" xmlns:o="urn:schemas-microsoft-com:office:office" xmlns:r="http://schemas.openxmlformats.org/officeDocument/2006/relationships" xmlns:m="http://schemas.openxmlformats.org/officeDocument/2006/math" xmlns:v="urn:schemas-microsoft-com:vml" xmlns:wp14="http://schemas.microsoft.com/office/word/2010/wordprocessingDrawing" xmlns:wp="http://schemas.openxmlformats.org/drawingml/2006/wordprocessingDrawing" xmlns:w10="urn:schemas-microsoft-com:office:word" xmlns:w="http://schemas.openxmlformats.org/wordprocessingml/2006/main" xmlns:w14="http://schemas.microsoft.com/office/word/2010/wordml" xmlns:w15="http://schemas.microsoft.com/office/word/2012/wordml" xmlns:w16cex="http://schemas.microsoft.com/office/word/2018/wordml/cex" xmlns:w16cid="http://schemas.microsoft.com/office/word/2016/wordml/cid" xmlns:w16="http://schemas.microsoft.com/office/word/2018/wordml" xmlns:w16se="http://schemas.microsoft.com/office/word/2015/wordml/symex" xmlns:wpg="http://schemas.microsoft.com/office/word/2010/wordprocessingGroup" xmlns:wpi="http://schemas.microsoft.com/office/word/2010/wordprocessingInk" xmlns:wne="http://schemas.microsoft.com/office/word/2006/wordml" xmlns:wps="http://schemas.microsoft.com/office/word/2010/wordprocessingShape" mc:Ignorable="w14 w15 w16se w16cid w16 w16cex wp14">
   <w:abstractNum w:abstractNumId="0" w15:restartNumberingAfterBreak="0">
     <w:nsid w:val="02EF3B9A"/>
     <w:multiLevelType w:val="hybridMultilevel"/>
@@ -9340,7 +9785,7 @@
 </file>
 
 <file path=word/styles.xml><?xml version="1.0" encoding="utf-8"?>
-<w:styles xmlns:mc="http://schemas.openxmlformats.org/markup-compatibility/2006" xmlns:r="http://schemas.openxmlformats.org/officeDocument/2006/relationships" xmlns:w="http://schemas.openxmlformats.org/wordprocessingml/2006/main" xmlns:w14="http://schemas.microsoft.com/office/word/2010/wordml" xmlns:w15="http://schemas.microsoft.com/office/word/2012/wordml" xmlns:w16cid="http://schemas.microsoft.com/office/word/2016/wordml/cid" xmlns:w16se="http://schemas.microsoft.com/office/word/2015/wordml/symex" mc:Ignorable="w14 w15 w16se w16cid">
+<w:styles xmlns:mc="http://schemas.openxmlformats.org/markup-compatibility/2006" xmlns:r="http://schemas.openxmlformats.org/officeDocument/2006/relationships" xmlns:w="http://schemas.openxmlformats.org/wordprocessingml/2006/main" xmlns:w14="http://schemas.microsoft.com/office/word/2010/wordml" xmlns:w15="http://schemas.microsoft.com/office/word/2012/wordml" xmlns:w16cex="http://schemas.microsoft.com/office/word/2018/wordml/cex" xmlns:w16cid="http://schemas.microsoft.com/office/word/2016/wordml/cid" xmlns:w16="http://schemas.microsoft.com/office/word/2018/wordml" xmlns:w16se="http://schemas.microsoft.com/office/word/2015/wordml/symex" mc:Ignorable="w14 w15 w16se w16cid w16 w16cex">
   <w:docDefaults>
     <w:rPrDefault>
       <w:rPr>
@@ -10665,7 +11110,7 @@
 </file>
 
 <file path=word/glossary/document.xml><?xml version="1.0" encoding="utf-8"?>
-<w:glossaryDocument xmlns:wpc="http://schemas.microsoft.com/office/word/2010/wordprocessingCanvas" xmlns:cx="http://schemas.microsoft.com/office/drawing/2014/chartex" xmlns:cx1="http://schemas.microsoft.com/office/drawing/2015/9/8/chartex" xmlns:cx2="http://schemas.microsoft.com/office/drawing/2015/10/21/chartex" xmlns:cx3="http://schemas.microsoft.com/office/drawing/2016/5/9/chartex" xmlns:cx4="http://schemas.microsoft.com/office/drawing/2016/5/10/chartex" xmlns:cx5="http://schemas.microsoft.com/office/drawing/2016/5/11/chartex" xmlns:cx6="http://schemas.microsoft.com/office/drawing/2016/5/12/chartex" xmlns:cx7="http://schemas.microsoft.com/office/drawing/2016/5/13/chartex" xmlns:cx8="http://schemas.microsoft.com/office/drawing/2016/5/14/chartex" xmlns:mc="http://schemas.openxmlformats.org/markup-compatibility/2006" xmlns:aink="http://schemas.microsoft.com/office/drawing/2016/ink" xmlns:am3d="http://schemas.microsoft.com/office/drawing/2017/model3d" xmlns:o="urn:schemas-microsoft-com:office:office" xmlns:r="http://schemas.openxmlformats.org/officeDocument/2006/relationships" xmlns:m="http://schemas.openxmlformats.org/officeDocument/2006/math" xmlns:v="urn:schemas-microsoft-com:vml" xmlns:wp14="http://schemas.microsoft.com/office/word/2010/wordprocessingDrawing" xmlns:wp="http://schemas.openxmlformats.org/drawingml/2006/wordprocessingDrawing" xmlns:w10="urn:schemas-microsoft-com:office:word" xmlns:w="http://schemas.openxmlformats.org/wordprocessingml/2006/main" xmlns:w14="http://schemas.microsoft.com/office/word/2010/wordml" xmlns:w15="http://schemas.microsoft.com/office/word/2012/wordml" xmlns:w16cid="http://schemas.microsoft.com/office/word/2016/wordml/cid" xmlns:w16se="http://schemas.microsoft.com/office/word/2015/wordml/symex" xmlns:wpg="http://schemas.microsoft.com/office/word/2010/wordprocessingGroup" xmlns:wpi="http://schemas.microsoft.com/office/word/2010/wordprocessingInk" xmlns:wne="http://schemas.microsoft.com/office/word/2006/wordml" xmlns:wps="http://schemas.microsoft.com/office/word/2010/wordprocessingShape" mc:Ignorable="w14 w15 w16se w16cid wp14">
+<w:glossaryDocument xmlns:wpc="http://schemas.microsoft.com/office/word/2010/wordprocessingCanvas" xmlns:cx="http://schemas.microsoft.com/office/drawing/2014/chartex" xmlns:cx1="http://schemas.microsoft.com/office/drawing/2015/9/8/chartex" xmlns:cx2="http://schemas.microsoft.com/office/drawing/2015/10/21/chartex" xmlns:cx3="http://schemas.microsoft.com/office/drawing/2016/5/9/chartex" xmlns:cx4="http://schemas.microsoft.com/office/drawing/2016/5/10/chartex" xmlns:cx5="http://schemas.microsoft.com/office/drawing/2016/5/11/chartex" xmlns:cx6="http://schemas.microsoft.com/office/drawing/2016/5/12/chartex" xmlns:cx7="http://schemas.microsoft.com/office/drawing/2016/5/13/chartex" xmlns:cx8="http://schemas.microsoft.com/office/drawing/2016/5/14/chartex" xmlns:mc="http://schemas.openxmlformats.org/markup-compatibility/2006" xmlns:aink="http://schemas.microsoft.com/office/drawing/2016/ink" xmlns:am3d="http://schemas.microsoft.com/office/drawing/2017/model3d" xmlns:o="urn:schemas-microsoft-com:office:office" xmlns:r="http://schemas.openxmlformats.org/officeDocument/2006/relationships" xmlns:m="http://schemas.openxmlformats.org/officeDocument/2006/math" xmlns:v="urn:schemas-microsoft-com:vml" xmlns:wp14="http://schemas.microsoft.com/office/word/2010/wordprocessingDrawing" xmlns:wp="http://schemas.openxmlformats.org/drawingml/2006/wordprocessingDrawing" xmlns:w10="urn:schemas-microsoft-com:office:word" xmlns:w="http://schemas.openxmlformats.org/wordprocessingml/2006/main" xmlns:w14="http://schemas.microsoft.com/office/word/2010/wordml" xmlns:w15="http://schemas.microsoft.com/office/word/2012/wordml" xmlns:w16cex="http://schemas.microsoft.com/office/word/2018/wordml/cex" xmlns:w16cid="http://schemas.microsoft.com/office/word/2016/wordml/cid" xmlns:w16="http://schemas.microsoft.com/office/word/2018/wordml" xmlns:w16se="http://schemas.microsoft.com/office/word/2015/wordml/symex" xmlns:wpg="http://schemas.microsoft.com/office/word/2010/wordprocessingGroup" xmlns:wpi="http://schemas.microsoft.com/office/word/2010/wordprocessingInk" xmlns:wne="http://schemas.microsoft.com/office/word/2006/wordml" xmlns:wps="http://schemas.microsoft.com/office/word/2010/wordprocessingShape" mc:Ignorable="w14 w15 w16se w16cid w16 w16cex wp14">
   <w:docParts>
     <w:docPart>
       <w:docPartPr>
@@ -10953,12 +11398,428 @@
         </w:p>
       </w:docPartBody>
     </w:docPart>
+    <w:docPart>
+      <w:docPartPr>
+        <w:name w:val="D977DB44B20632409E753A631ED2EAC8"/>
+        <w:category>
+          <w:name w:val="General"/>
+          <w:gallery w:val="placeholder"/>
+        </w:category>
+        <w:types>
+          <w:type w:val="bbPlcHdr"/>
+        </w:types>
+        <w:behaviors>
+          <w:behavior w:val="content"/>
+        </w:behaviors>
+        <w:guid w:val="{6CE03351-2138-CA48-A5A3-7E24770BD3B7}"/>
+      </w:docPartPr>
+      <w:docPartBody>
+        <w:p>
+          <w:pPr>
+            <w:pStyle w:val="D977DB44B20632409E753A631ED2EAC8"/>
+          </w:pPr>
+          <w:r>
+            <w:t>Subtitle</w:t>
+          </w:r>
+        </w:p>
+      </w:docPartBody>
+    </w:docPart>
+    <w:docPart>
+      <w:docPartPr>
+        <w:name w:val="9A9723014612C24C8670D07B4F8C03AF"/>
+        <w:category>
+          <w:name w:val="General"/>
+          <w:gallery w:val="placeholder"/>
+        </w:category>
+        <w:types>
+          <w:type w:val="bbPlcHdr"/>
+        </w:types>
+        <w:behaviors>
+          <w:behavior w:val="content"/>
+        </w:behaviors>
+        <w:guid w:val="{D0771FB7-B0BA-034B-97EE-14794EFB5284}"/>
+      </w:docPartPr>
+      <w:docPartBody>
+        <w:p>
+          <w:pPr>
+            <w:pStyle w:val="9A9723014612C24C8670D07B4F8C03AF"/>
+          </w:pPr>
+          <w:r>
+            <w:t>Date</w:t>
+          </w:r>
+        </w:p>
+      </w:docPartBody>
+    </w:docPart>
+    <w:docPart>
+      <w:docPartPr>
+        <w:name w:val="D9E0122C52F9024896C395B468641EFC"/>
+        <w:category>
+          <w:name w:val="General"/>
+          <w:gallery w:val="placeholder"/>
+        </w:category>
+        <w:types>
+          <w:type w:val="bbPlcHdr"/>
+        </w:types>
+        <w:behaviors>
+          <w:behavior w:val="content"/>
+        </w:behaviors>
+        <w:guid w:val="{534446D7-C7CC-124C-8972-7C877D3AD0F1}"/>
+      </w:docPartPr>
+      <w:docPartBody>
+        <w:p>
+          <w:pPr>
+            <w:pStyle w:val="D9E0122C52F9024896C395B468641EFC"/>
+          </w:pPr>
+          <w:r>
+            <w:t>Heading 1</w:t>
+          </w:r>
+        </w:p>
+      </w:docPartBody>
+    </w:docPart>
+    <w:docPart>
+      <w:docPartPr>
+        <w:name w:val="66818617461AA14CB8159B709C1C9FC4"/>
+        <w:category>
+          <w:name w:val="General"/>
+          <w:gallery w:val="placeholder"/>
+        </w:category>
+        <w:types>
+          <w:type w:val="bbPlcHdr"/>
+        </w:types>
+        <w:behaviors>
+          <w:behavior w:val="content"/>
+        </w:behaviors>
+        <w:guid w:val="{4F1D3533-5DB3-9C41-BB98-C1EB7F5902EB}"/>
+      </w:docPartPr>
+      <w:docPartBody>
+        <w:p>
+          <w:pPr>
+            <w:pStyle w:val="66818617461AA14CB8159B709C1C9FC4"/>
+          </w:pPr>
+          <w:r>
+            <w:t>Heading 2</w:t>
+          </w:r>
+        </w:p>
+      </w:docPartBody>
+    </w:docPart>
+    <w:docPart>
+      <w:docPartPr>
+        <w:name w:val="215A05D1A292F648A5057F27684073E6"/>
+        <w:category>
+          <w:name w:val="General"/>
+          <w:gallery w:val="placeholder"/>
+        </w:category>
+        <w:types>
+          <w:type w:val="bbPlcHdr"/>
+        </w:types>
+        <w:behaviors>
+          <w:behavior w:val="content"/>
+        </w:behaviors>
+        <w:guid w:val="{06679F5E-3C22-E64C-A476-D199B8CCF9EA}"/>
+      </w:docPartPr>
+      <w:docPartBody>
+        <w:p>
+          <w:pPr>
+            <w:pStyle w:val="215A05D1A292F648A5057F27684073E6"/>
+          </w:pPr>
+          <w:r>
+            <w:t>Subtitle</w:t>
+          </w:r>
+        </w:p>
+      </w:docPartBody>
+    </w:docPart>
+    <w:docPart>
+      <w:docPartPr>
+        <w:name w:val="CB4F50D529D43A408448DDC9AED27102"/>
+        <w:category>
+          <w:name w:val="General"/>
+          <w:gallery w:val="placeholder"/>
+        </w:category>
+        <w:types>
+          <w:type w:val="bbPlcHdr"/>
+        </w:types>
+        <w:behaviors>
+          <w:behavior w:val="content"/>
+        </w:behaviors>
+        <w:guid w:val="{A6C3DA76-6C15-8641-990F-32E525EBC37D}"/>
+      </w:docPartPr>
+      <w:docPartBody>
+        <w:p>
+          <w:pPr>
+            <w:pStyle w:val="CB4F50D529D43A408448DDC9AED27102"/>
+          </w:pPr>
+          <w:r>
+            <w:t>Date</w:t>
+          </w:r>
+        </w:p>
+      </w:docPartBody>
+    </w:docPart>
+    <w:docPart>
+      <w:docPartPr>
+        <w:name w:val="6441EC648AF92D4DAF8BAA63F247EFDF"/>
+        <w:category>
+          <w:name w:val="General"/>
+          <w:gallery w:val="placeholder"/>
+        </w:category>
+        <w:types>
+          <w:type w:val="bbPlcHdr"/>
+        </w:types>
+        <w:behaviors>
+          <w:behavior w:val="content"/>
+        </w:behaviors>
+        <w:guid w:val="{78AED8D3-3895-0849-8897-C23393565180}"/>
+      </w:docPartPr>
+      <w:docPartBody>
+        <w:p>
+          <w:pPr>
+            <w:pStyle w:val="6441EC648AF92D4DAF8BAA63F247EFDF"/>
+          </w:pPr>
+          <w:r>
+            <w:t>Heading 1</w:t>
+          </w:r>
+        </w:p>
+      </w:docPartBody>
+    </w:docPart>
+    <w:docPart>
+      <w:docPartPr>
+        <w:name w:val="B76B9DCC39DCA44692CD940B770EF848"/>
+        <w:category>
+          <w:name w:val="General"/>
+          <w:gallery w:val="placeholder"/>
+        </w:category>
+        <w:types>
+          <w:type w:val="bbPlcHdr"/>
+        </w:types>
+        <w:behaviors>
+          <w:behavior w:val="content"/>
+        </w:behaviors>
+        <w:guid w:val="{C3AF0A7E-266F-2F46-910C-6FEC51F57CDB}"/>
+      </w:docPartPr>
+      <w:docPartBody>
+        <w:p>
+          <w:pPr>
+            <w:pStyle w:val="B76B9DCC39DCA44692CD940B770EF848"/>
+          </w:pPr>
+          <w:r>
+            <w:t>Heading 2</w:t>
+          </w:r>
+        </w:p>
+      </w:docPartBody>
+    </w:docPart>
+    <w:docPart>
+      <w:docPartPr>
+        <w:name w:val="7ACCD5BECA8F854ABD0DE5A41CB02CE4"/>
+        <w:category>
+          <w:name w:val="General"/>
+          <w:gallery w:val="placeholder"/>
+        </w:category>
+        <w:types>
+          <w:type w:val="bbPlcHdr"/>
+        </w:types>
+        <w:behaviors>
+          <w:behavior w:val="content"/>
+        </w:behaviors>
+        <w:guid w:val="{E8B1E7AF-3648-7842-A5C6-888C1478409F}"/>
+      </w:docPartPr>
+      <w:docPartBody>
+        <w:p>
+          <w:pPr>
+            <w:pStyle w:val="7ACCD5BECA8F854ABD0DE5A41CB02CE4"/>
+          </w:pPr>
+          <w:r>
+            <w:t>Subtitle</w:t>
+          </w:r>
+        </w:p>
+      </w:docPartBody>
+    </w:docPart>
+    <w:docPart>
+      <w:docPartPr>
+        <w:name w:val="C91368DE7BD189448CD9EB6505909962"/>
+        <w:category>
+          <w:name w:val="General"/>
+          <w:gallery w:val="placeholder"/>
+        </w:category>
+        <w:types>
+          <w:type w:val="bbPlcHdr"/>
+        </w:types>
+        <w:behaviors>
+          <w:behavior w:val="content"/>
+        </w:behaviors>
+        <w:guid w:val="{E2D10282-0200-1A4F-B2C8-93C0F6BC0F0F}"/>
+      </w:docPartPr>
+      <w:docPartBody>
+        <w:p>
+          <w:pPr>
+            <w:pStyle w:val="C91368DE7BD189448CD9EB6505909962"/>
+          </w:pPr>
+          <w:r>
+            <w:t>Date</w:t>
+          </w:r>
+        </w:p>
+      </w:docPartBody>
+    </w:docPart>
+    <w:docPart>
+      <w:docPartPr>
+        <w:name w:val="26DBA725518AED408FD8C11D09A49011"/>
+        <w:category>
+          <w:name w:val="General"/>
+          <w:gallery w:val="placeholder"/>
+        </w:category>
+        <w:types>
+          <w:type w:val="bbPlcHdr"/>
+        </w:types>
+        <w:behaviors>
+          <w:behavior w:val="content"/>
+        </w:behaviors>
+        <w:guid w:val="{DD6E44EC-668D-2847-8E54-1275EA82D8A4}"/>
+      </w:docPartPr>
+      <w:docPartBody>
+        <w:p>
+          <w:pPr>
+            <w:pStyle w:val="26DBA725518AED408FD8C11D09A49011"/>
+          </w:pPr>
+          <w:r>
+            <w:t>Heading 1</w:t>
+          </w:r>
+        </w:p>
+      </w:docPartBody>
+    </w:docPart>
+    <w:docPart>
+      <w:docPartPr>
+        <w:name w:val="886584FEEAC51240840D1E3A0628490C"/>
+        <w:category>
+          <w:name w:val="General"/>
+          <w:gallery w:val="placeholder"/>
+        </w:category>
+        <w:types>
+          <w:type w:val="bbPlcHdr"/>
+        </w:types>
+        <w:behaviors>
+          <w:behavior w:val="content"/>
+        </w:behaviors>
+        <w:guid w:val="{87F0766E-C3B0-B64B-B882-C266D210E11B}"/>
+      </w:docPartPr>
+      <w:docPartBody>
+        <w:p>
+          <w:pPr>
+            <w:pStyle w:val="886584FEEAC51240840D1E3A0628490C"/>
+          </w:pPr>
+          <w:r>
+            <w:t>Heading 2</w:t>
+          </w:r>
+        </w:p>
+      </w:docPartBody>
+    </w:docPart>
+    <w:docPart>
+      <w:docPartPr>
+        <w:name w:val="AD51BDA165CAE64385466F8E839F4DDF"/>
+        <w:category>
+          <w:name w:val="General"/>
+          <w:gallery w:val="placeholder"/>
+        </w:category>
+        <w:types>
+          <w:type w:val="bbPlcHdr"/>
+        </w:types>
+        <w:behaviors>
+          <w:behavior w:val="content"/>
+        </w:behaviors>
+        <w:guid w:val="{6C24180D-C9DC-6B43-B77E-6DED41487F23}"/>
+      </w:docPartPr>
+      <w:docPartBody>
+        <w:p>
+          <w:pPr>
+            <w:pStyle w:val="AD51BDA165CAE64385466F8E839F4DDF"/>
+          </w:pPr>
+          <w:r>
+            <w:t>Subtitle</w:t>
+          </w:r>
+        </w:p>
+      </w:docPartBody>
+    </w:docPart>
+    <w:docPart>
+      <w:docPartPr>
+        <w:name w:val="D1652C306D53F64087EB772171F14A03"/>
+        <w:category>
+          <w:name w:val="General"/>
+          <w:gallery w:val="placeholder"/>
+        </w:category>
+        <w:types>
+          <w:type w:val="bbPlcHdr"/>
+        </w:types>
+        <w:behaviors>
+          <w:behavior w:val="content"/>
+        </w:behaviors>
+        <w:guid w:val="{17EB48B7-8E96-0A4D-B7F0-64F121FCCAB2}"/>
+      </w:docPartPr>
+      <w:docPartBody>
+        <w:p>
+          <w:pPr>
+            <w:pStyle w:val="D1652C306D53F64087EB772171F14A03"/>
+          </w:pPr>
+          <w:r>
+            <w:t>Date</w:t>
+          </w:r>
+        </w:p>
+      </w:docPartBody>
+    </w:docPart>
+    <w:docPart>
+      <w:docPartPr>
+        <w:name w:val="A2565FDC3D3B304B9817512538CB0E87"/>
+        <w:category>
+          <w:name w:val="General"/>
+          <w:gallery w:val="placeholder"/>
+        </w:category>
+        <w:types>
+          <w:type w:val="bbPlcHdr"/>
+        </w:types>
+        <w:behaviors>
+          <w:behavior w:val="content"/>
+        </w:behaviors>
+        <w:guid w:val="{F7816C79-6ECC-F442-BFFC-88BADA47F797}"/>
+      </w:docPartPr>
+      <w:docPartBody>
+        <w:p>
+          <w:pPr>
+            <w:pStyle w:val="A2565FDC3D3B304B9817512538CB0E87"/>
+          </w:pPr>
+          <w:r>
+            <w:t>Heading 1</w:t>
+          </w:r>
+        </w:p>
+      </w:docPartBody>
+    </w:docPart>
+    <w:docPart>
+      <w:docPartPr>
+        <w:name w:val="61486A3B3B3B0346ABB2B5B8A9A580B5"/>
+        <w:category>
+          <w:name w:val="General"/>
+          <w:gallery w:val="placeholder"/>
+        </w:category>
+        <w:types>
+          <w:type w:val="bbPlcHdr"/>
+        </w:types>
+        <w:behaviors>
+          <w:behavior w:val="content"/>
+        </w:behaviors>
+        <w:guid w:val="{5F36483E-F97C-4949-889C-C485AE8A88F0}"/>
+      </w:docPartPr>
+      <w:docPartBody>
+        <w:p>
+          <w:pPr>
+            <w:pStyle w:val="61486A3B3B3B0346ABB2B5B8A9A580B5"/>
+          </w:pPr>
+          <w:r>
+            <w:t>Heading 2</w:t>
+          </w:r>
+        </w:p>
+      </w:docPartBody>
+    </w:docPart>
   </w:docParts>
 </w:glossaryDocument>
 </file>
 
 <file path=word/glossary/fontTable.xml><?xml version="1.0" encoding="utf-8"?>
-<w:fonts xmlns:mc="http://schemas.openxmlformats.org/markup-compatibility/2006" xmlns:r="http://schemas.openxmlformats.org/officeDocument/2006/relationships" xmlns:w="http://schemas.openxmlformats.org/wordprocessingml/2006/main" xmlns:w14="http://schemas.microsoft.com/office/word/2010/wordml" xmlns:w15="http://schemas.microsoft.com/office/word/2012/wordml" xmlns:w16cid="http://schemas.microsoft.com/office/word/2016/wordml/cid" xmlns:w16se="http://schemas.microsoft.com/office/word/2015/wordml/symex" mc:Ignorable="w14 w15 w16se w16cid">
+<w:fonts xmlns:mc="http://schemas.openxmlformats.org/markup-compatibility/2006" xmlns:r="http://schemas.openxmlformats.org/officeDocument/2006/relationships" xmlns:w="http://schemas.openxmlformats.org/wordprocessingml/2006/main" xmlns:w14="http://schemas.microsoft.com/office/word/2010/wordml" xmlns:w15="http://schemas.microsoft.com/office/word/2012/wordml" xmlns:w16cex="http://schemas.microsoft.com/office/word/2018/wordml/cex" xmlns:w16cid="http://schemas.microsoft.com/office/word/2016/wordml/cid" xmlns:w16="http://schemas.microsoft.com/office/word/2018/wordml" xmlns:w16se="http://schemas.microsoft.com/office/word/2015/wordml/symex" mc:Ignorable="w14 w15 w16se w16cid w16 w16cex">
   <w:font w:name="Times New Roman">
     <w:panose1 w:val="00000500000000020000"/>
     <w:charset w:val="00"/>
@@ -11022,7 +11883,7 @@
     <w:charset w:val="00"/>
     <w:family w:val="swiss"/>
     <w:pitch w:val="variable"/>
-    <w:sig w:usb0="E0002AFF" w:usb1="C000247B" w:usb2="00000009" w:usb3="00000000" w:csb0="000001FF" w:csb1="00000000"/>
+    <w:sig w:usb0="E1002AFF" w:usb1="C000ACFF" w:usb2="00000009" w:usb3="00000000" w:csb0="000001FF" w:csb1="00000000"/>
   </w:font>
   <w:font w:name="Calibri Light">
     <w:panose1 w:val="020F0302020204030204"/>
@@ -11035,7 +11896,7 @@
 </file>
 
 <file path=word/glossary/settings.xml><?xml version="1.0" encoding="utf-8"?>
-<w:settings xmlns:mc="http://schemas.openxmlformats.org/markup-compatibility/2006" xmlns:o="urn:schemas-microsoft-com:office:office" xmlns:r="http://schemas.openxmlformats.org/officeDocument/2006/relationships" xmlns:m="http://schemas.openxmlformats.org/officeDocument/2006/math" xmlns:v="urn:schemas-microsoft-com:vml" xmlns:w10="urn:schemas-microsoft-com:office:word" xmlns:w="http://schemas.openxmlformats.org/wordprocessingml/2006/main" xmlns:w14="http://schemas.microsoft.com/office/word/2010/wordml" xmlns:w15="http://schemas.microsoft.com/office/word/2012/wordml" xmlns:w16cid="http://schemas.microsoft.com/office/word/2016/wordml/cid" xmlns:w16se="http://schemas.microsoft.com/office/word/2015/wordml/symex" xmlns:sl="http://schemas.openxmlformats.org/schemaLibrary/2006/main" mc:Ignorable="w14 w15 w16se w16cid">
+<w:settings xmlns:mc="http://schemas.openxmlformats.org/markup-compatibility/2006" xmlns:o="urn:schemas-microsoft-com:office:office" xmlns:r="http://schemas.openxmlformats.org/officeDocument/2006/relationships" xmlns:m="http://schemas.openxmlformats.org/officeDocument/2006/math" xmlns:v="urn:schemas-microsoft-com:vml" xmlns:w10="urn:schemas-microsoft-com:office:word" xmlns:w="http://schemas.openxmlformats.org/wordprocessingml/2006/main" xmlns:w14="http://schemas.microsoft.com/office/word/2010/wordml" xmlns:w15="http://schemas.microsoft.com/office/word/2012/wordml" xmlns:w16cex="http://schemas.microsoft.com/office/word/2018/wordml/cex" xmlns:w16cid="http://schemas.microsoft.com/office/word/2016/wordml/cid" xmlns:w16="http://schemas.microsoft.com/office/word/2018/wordml" xmlns:w16se="http://schemas.microsoft.com/office/word/2015/wordml/symex" xmlns:sl="http://schemas.openxmlformats.org/schemaLibrary/2006/main" mc:Ignorable="w14 w15 w16se w16cid w16 w16cex">
   <w:view w:val="normal"/>
   <w:defaultTabStop w:val="720"/>
   <w:characterSpacingControl w:val="doNotCompress"/>
@@ -11074,10 +11935,12 @@
     <w:rsid w:val="006972EE"/>
     <w:rsid w:val="006C4D4B"/>
     <w:rsid w:val="007641B3"/>
+    <w:rsid w:val="007B6CBD"/>
     <w:rsid w:val="007F6511"/>
     <w:rsid w:val="008276AC"/>
     <w:rsid w:val="008926AB"/>
     <w:rsid w:val="00900C37"/>
+    <w:rsid w:val="0092449E"/>
     <w:rsid w:val="00942D2D"/>
     <w:rsid w:val="00947035"/>
     <w:rsid w:val="009500FC"/>
@@ -11118,7 +11981,7 @@
 </file>
 
 <file path=word/glossary/styles.xml><?xml version="1.0" encoding="utf-8"?>
-<w:styles xmlns:mc="http://schemas.openxmlformats.org/markup-compatibility/2006" xmlns:r="http://schemas.openxmlformats.org/officeDocument/2006/relationships" xmlns:w="http://schemas.openxmlformats.org/wordprocessingml/2006/main" xmlns:w14="http://schemas.microsoft.com/office/word/2010/wordml" xmlns:w15="http://schemas.microsoft.com/office/word/2012/wordml" xmlns:w16cid="http://schemas.microsoft.com/office/word/2016/wordml/cid" xmlns:w16se="http://schemas.microsoft.com/office/word/2015/wordml/symex" mc:Ignorable="w14 w15 w16se w16cid">
+<w:styles xmlns:mc="http://schemas.openxmlformats.org/markup-compatibility/2006" xmlns:r="http://schemas.openxmlformats.org/officeDocument/2006/relationships" xmlns:w="http://schemas.openxmlformats.org/wordprocessingml/2006/main" xmlns:w14="http://schemas.microsoft.com/office/word/2010/wordml" xmlns:w15="http://schemas.microsoft.com/office/word/2012/wordml" xmlns:w16cex="http://schemas.microsoft.com/office/word/2018/wordml/cex" xmlns:w16cid="http://schemas.microsoft.com/office/word/2016/wordml/cid" xmlns:w16="http://schemas.microsoft.com/office/word/2018/wordml" xmlns:w16se="http://schemas.microsoft.com/office/word/2015/wordml/symex" mc:Ignorable="w14 w15 w16se w16cid w16 w16cex">
   <w:docDefaults>
     <w:rPrDefault>
       <w:rPr>
@@ -11757,11 +12620,75 @@
     <w:name w:val="12534844639D224896A2A4E4F6301A8C"/>
     <w:rsid w:val="00B7113E"/>
   </w:style>
+  <w:style w:type="paragraph" w:customStyle="1" w:styleId="D977DB44B20632409E753A631ED2EAC8">
+    <w:name w:val="D977DB44B20632409E753A631ED2EAC8"/>
+    <w:rsid w:val="0092449E"/>
+  </w:style>
+  <w:style w:type="paragraph" w:customStyle="1" w:styleId="9A9723014612C24C8670D07B4F8C03AF">
+    <w:name w:val="9A9723014612C24C8670D07B4F8C03AF"/>
+    <w:rsid w:val="0092449E"/>
+  </w:style>
+  <w:style w:type="paragraph" w:customStyle="1" w:styleId="D9E0122C52F9024896C395B468641EFC">
+    <w:name w:val="D9E0122C52F9024896C395B468641EFC"/>
+    <w:rsid w:val="0092449E"/>
+  </w:style>
+  <w:style w:type="paragraph" w:customStyle="1" w:styleId="66818617461AA14CB8159B709C1C9FC4">
+    <w:name w:val="66818617461AA14CB8159B709C1C9FC4"/>
+    <w:rsid w:val="0092449E"/>
+  </w:style>
+  <w:style w:type="paragraph" w:customStyle="1" w:styleId="215A05D1A292F648A5057F27684073E6">
+    <w:name w:val="215A05D1A292F648A5057F27684073E6"/>
+    <w:rsid w:val="0092449E"/>
+  </w:style>
+  <w:style w:type="paragraph" w:customStyle="1" w:styleId="CB4F50D529D43A408448DDC9AED27102">
+    <w:name w:val="CB4F50D529D43A408448DDC9AED27102"/>
+    <w:rsid w:val="0092449E"/>
+  </w:style>
+  <w:style w:type="paragraph" w:customStyle="1" w:styleId="6441EC648AF92D4DAF8BAA63F247EFDF">
+    <w:name w:val="6441EC648AF92D4DAF8BAA63F247EFDF"/>
+    <w:rsid w:val="0092449E"/>
+  </w:style>
+  <w:style w:type="paragraph" w:customStyle="1" w:styleId="B76B9DCC39DCA44692CD940B770EF848">
+    <w:name w:val="B76B9DCC39DCA44692CD940B770EF848"/>
+    <w:rsid w:val="0092449E"/>
+  </w:style>
+  <w:style w:type="paragraph" w:customStyle="1" w:styleId="7ACCD5BECA8F854ABD0DE5A41CB02CE4">
+    <w:name w:val="7ACCD5BECA8F854ABD0DE5A41CB02CE4"/>
+    <w:rsid w:val="0092449E"/>
+  </w:style>
+  <w:style w:type="paragraph" w:customStyle="1" w:styleId="C91368DE7BD189448CD9EB6505909962">
+    <w:name w:val="C91368DE7BD189448CD9EB6505909962"/>
+    <w:rsid w:val="0092449E"/>
+  </w:style>
+  <w:style w:type="paragraph" w:customStyle="1" w:styleId="26DBA725518AED408FD8C11D09A49011">
+    <w:name w:val="26DBA725518AED408FD8C11D09A49011"/>
+    <w:rsid w:val="0092449E"/>
+  </w:style>
+  <w:style w:type="paragraph" w:customStyle="1" w:styleId="886584FEEAC51240840D1E3A0628490C">
+    <w:name w:val="886584FEEAC51240840D1E3A0628490C"/>
+    <w:rsid w:val="0092449E"/>
+  </w:style>
+  <w:style w:type="paragraph" w:customStyle="1" w:styleId="AD51BDA165CAE64385466F8E839F4DDF">
+    <w:name w:val="AD51BDA165CAE64385466F8E839F4DDF"/>
+    <w:rsid w:val="0092449E"/>
+  </w:style>
+  <w:style w:type="paragraph" w:customStyle="1" w:styleId="D1652C306D53F64087EB772171F14A03">
+    <w:name w:val="D1652C306D53F64087EB772171F14A03"/>
+    <w:rsid w:val="0092449E"/>
+  </w:style>
+  <w:style w:type="paragraph" w:customStyle="1" w:styleId="A2565FDC3D3B304B9817512538CB0E87">
+    <w:name w:val="A2565FDC3D3B304B9817512538CB0E87"/>
+    <w:rsid w:val="0092449E"/>
+  </w:style>
+  <w:style w:type="paragraph" w:customStyle="1" w:styleId="61486A3B3B3B0346ABB2B5B8A9A580B5">
+    <w:name w:val="61486A3B3B3B0346ABB2B5B8A9A580B5"/>
+    <w:rsid w:val="0092449E"/>
+  </w:style>
 </w:styles>
 </file>
 
 <file path=word/glossary/webSettings.xml><?xml version="1.0" encoding="utf-8"?>
-<w:webSettings xmlns:mc="http://schemas.openxmlformats.org/markup-compatibility/2006" xmlns:r="http://schemas.openxmlformats.org/officeDocument/2006/relationships" xmlns:w="http://schemas.openxmlformats.org/wordprocessingml/2006/main" xmlns:w14="http://schemas.microsoft.com/office/word/2010/wordml" xmlns:w15="http://schemas.microsoft.com/office/word/2012/wordml" xmlns:w16cid="http://schemas.microsoft.com/office/word/2016/wordml/cid" xmlns:w16se="http://schemas.microsoft.com/office/word/2015/wordml/symex" mc:Ignorable="w14 w15 w16se w16cid">
+<w:webSettings xmlns:mc="http://schemas.openxmlformats.org/markup-compatibility/2006" xmlns:r="http://schemas.openxmlformats.org/officeDocument/2006/relationships" xmlns:w="http://schemas.openxmlformats.org/wordprocessingml/2006/main" xmlns:w14="http://schemas.microsoft.com/office/word/2010/wordml" xmlns:w15="http://schemas.microsoft.com/office/word/2012/wordml" xmlns:w16cex="http://schemas.microsoft.com/office/word/2018/wordml/cex" xmlns:w16cid="http://schemas.microsoft.com/office/word/2016/wordml/cid" xmlns:w16="http://schemas.microsoft.com/office/word/2018/wordml" xmlns:w16se="http://schemas.microsoft.com/office/word/2015/wordml/symex" mc:Ignorable="w14 w15 w16se w16cid w16 w16cex">
   <w:optimizeForBrowser/>
   <w:allowPNG/>
 </w:webSettings>

</xml_diff>